<commit_message>
Write sketchy historical background section
</commit_message>
<xml_diff>
--- a/TaylorEtAl-mounted-barosaurus.docx
+++ b/TaylorEtAl-mounted-barosaurus.docx
@@ -165,7 +165,14 @@
           <w:i w:val="false"/>
           <w:iCs w:val="false"/>
         </w:rPr>
-        <w:t>XXX</w:t>
+        <w:t xml:space="preserve">XXX </w:t>
+      </w:r>
+      <w:r>
+        <w:rPr>
+          <w:i w:val="false"/>
+          <w:iCs w:val="false"/>
+        </w:rPr>
+        <w:t>to follow</w:t>
       </w:r>
     </w:p>
     <w:p>
@@ -496,15 +503,6 @@
     </w:p>
     <w:p>
       <w:pPr>
-        <w:pStyle w:val="Heading2"/>
-        <w:rPr/>
-      </w:pPr>
-      <w:r>
-        <w:rPr/>
-      </w:r>
-    </w:p>
-    <w:p>
-      <w:pPr>
         <w:pStyle w:val="Heading1"/>
         <w:ind w:left="0" w:right="0" w:hanging="0"/>
         <w:rPr/>
@@ -602,7 +600,15 @@
       </w:r>
       <w:r>
         <w:rPr/>
-        <w:t xml:space="preserve"> has become known from additional specimens. The most influential of these is AMNH 6341, the iconic rearing mount in the rotunda of the American Museum of Natural History (Figure </w:t>
+        <w:t xml:space="preserve"> has become known from additional specimens. The most influential of these is AMNH 6341, the </w:t>
+      </w:r>
+      <w:r>
+        <w:rPr/>
+        <w:t xml:space="preserve">specimen that provided most of the material for the </w:t>
+      </w:r>
+      <w:r>
+        <w:rPr/>
+        <w:t xml:space="preserve">iconic rearing mount in the rotunda of the American Museum of Natural History (Figure </w:t>
       </w:r>
       <w:r>
         <w:rPr/>
@@ -610,7 +616,21 @@
       </w:r>
       <w:r>
         <w:rPr/>
-        <w:t xml:space="preserve">), which was briefly described </w:t>
+        <w:t>).</w:t>
+      </w:r>
+    </w:p>
+    <w:p>
+      <w:pPr>
+        <w:pStyle w:val="TextBody"/>
+        <w:rPr/>
+      </w:pPr>
+      <w:r>
+        <w:rPr/>
+        <w:t xml:space="preserve">AMNH 6341 </w:t>
+      </w:r>
+      <w:r>
+        <w:rPr/>
+        <w:t xml:space="preserve">was briefly described </w:t>
       </w:r>
       <w:r>
         <w:rPr/>
@@ -629,7 +649,72 @@
       </w:r>
       <w:r>
         <w:rPr/>
-        <w:t>.</w:t>
+        <w:t xml:space="preserve">, </w:t>
+      </w:r>
+      <w:r>
+        <w:rPr/>
+        <w:t xml:space="preserve">but has yet to be </w:t>
+      </w:r>
+      <w:r>
+        <w:rPr/>
+        <w:t xml:space="preserve">described in detail. </w:t>
+      </w:r>
+      <w:r>
+        <w:rPr/>
+        <w:t>Nevertheless</w:t>
+      </w:r>
+      <w:r>
+        <w:rPr/>
+        <w:t xml:space="preserve">, </w:t>
+      </w:r>
+      <w:r>
+        <w:rPr/>
+        <w:t xml:space="preserve">the mounted skeleton </w:t>
+      </w:r>
+      <w:r>
+        <w:rPr/>
+        <w:t xml:space="preserve">has been enormously significant culturally, and </w:t>
+      </w:r>
+      <w:r>
+        <w:rPr/>
+        <w:t xml:space="preserve">it is due to this that </w:t>
+      </w:r>
+      <w:r>
+        <w:rPr>
+          <w:i/>
+          <w:iCs/>
+        </w:rPr>
+        <w:t>Barosaurus</w:t>
+      </w:r>
+      <w:r>
+        <w:rPr/>
+        <w:t xml:space="preserve"> is universally recognised as proportionally long necked, even by sauropod standards (e.g. Bartram et al. 1983, Lindsay 1992, Lambert 2000). </w:t>
+      </w:r>
+      <w:r>
+        <w:rPr/>
+        <w:t xml:space="preserve">Along with the Carnegie </w:t>
+      </w:r>
+      <w:r>
+        <w:rPr>
+          <w:i/>
+          <w:iCs/>
+        </w:rPr>
+        <w:t>Diplodocus</w:t>
+      </w:r>
+      <w:r>
+        <w:rPr/>
+        <w:t xml:space="preserve"> CM 84 and </w:t>
+      </w:r>
+      <w:r>
+        <w:rPr>
+          <w:i/>
+          <w:iCs/>
+        </w:rPr>
+        <w:t>Apatosaurus</w:t>
+      </w:r>
+      <w:r>
+        <w:rPr/>
+        <w:t xml:space="preserve"> CM 3018, and the Berlin brachiosaur MB.R.2181, it has been one of the keystone specimens in establishing the perception of sauropods by the general public.</w:t>
       </w:r>
     </w:p>
     <w:p>
@@ -639,27 +724,7 @@
       </w:pPr>
       <w:r>
         <w:rPr/>
-        <w:t xml:space="preserve">Although AMNH </w:t>
-      </w:r>
-      <w:r>
-        <w:rPr/>
-        <w:t xml:space="preserve">6341 </w:t>
-      </w:r>
-      <w:r>
-        <w:rPr/>
-        <w:t xml:space="preserve">has not been described in detail, </w:t>
-      </w:r>
-      <w:r>
-        <w:rPr/>
-        <w:t xml:space="preserve">the mounted skeleton </w:t>
-      </w:r>
-      <w:r>
-        <w:rPr/>
-        <w:t xml:space="preserve">has been enormously significant culturally, and </w:t>
-      </w:r>
-      <w:r>
-        <w:rPr/>
-        <w:t xml:space="preserve">it is due to this that </w:t>
+        <w:t xml:space="preserve">In this paper, we will review the composition of the mounted </w:t>
       </w:r>
       <w:r>
         <w:rPr>
@@ -670,53 +735,6 @@
       </w:r>
       <w:r>
         <w:rPr/>
-        <w:t xml:space="preserve"> is universally recognised as proportionally long necked, even by sauropod standards (e.g. Bartram et al. 1983, Lindsay 1992, Lambert 2000). </w:t>
-      </w:r>
-      <w:r>
-        <w:rPr/>
-        <w:t xml:space="preserve">Along with the Carnegie </w:t>
-      </w:r>
-      <w:r>
-        <w:rPr>
-          <w:i/>
-          <w:iCs/>
-        </w:rPr>
-        <w:t>Diplodocus</w:t>
-      </w:r>
-      <w:r>
-        <w:rPr/>
-        <w:t xml:space="preserve"> and </w:t>
-      </w:r>
-      <w:r>
-        <w:rPr>
-          <w:i/>
-          <w:iCs/>
-        </w:rPr>
-        <w:t>Apatosaurus</w:t>
-      </w:r>
-      <w:r>
-        <w:rPr/>
-        <w:t xml:space="preserve"> and the Berlin brachiosaur, it has been one of the keystone specimens in establishing the perception of sauropods by the general public.</w:t>
-      </w:r>
-    </w:p>
-    <w:p>
-      <w:pPr>
-        <w:pStyle w:val="TextBody"/>
-        <w:rPr/>
-      </w:pPr>
-      <w:r>
-        <w:rPr/>
-        <w:t xml:space="preserve">In this paper, we will review the composition of the mounted </w:t>
-      </w:r>
-      <w:r>
-        <w:rPr>
-          <w:i/>
-          <w:iCs/>
-        </w:rPr>
-        <w:t>Barosaurus</w:t>
-      </w:r>
-      <w:r>
-        <w:rPr/>
         <w:t xml:space="preserve"> skeleton in the spirit of Janensch’s (1950) review of the original Berlin mounting of </w:t>
       </w:r>
       <w:r>
@@ -750,7 +768,7 @@
       </w:r>
       <w:r>
         <w:rPr/>
-        <w:t>.  We will determine which parts are cast from the main specimen AMNH 6341, which from other specimens, which sculpted, etc. We will discuss how scaling was calculated and how the pose was decided on, and discuss the controversy generated by the mount.</w:t>
+        <w:t>. We will determine which parts are cast from the main specimen AMNH 6341, which from other specimens, which sculpted, etc. We will discuss how scaling was calculated and how the pose was decided on, and discuss the controversy generated by the mount.</w:t>
       </w:r>
     </w:p>
     <w:p>
@@ -790,10 +808,6 @@
       </w:pPr>
       <w:r>
         <w:rPr/>
-        <w:t xml:space="preserve">XXX </w:t>
-      </w:r>
-      <w:r>
-        <w:rPr/>
         <w:t>CM — Carnegie Museum of Natural History, Pittsburgh, Pennsylvania, USA.</w:t>
       </w:r>
     </w:p>
@@ -808,11 +822,18 @@
       </w:pPr>
       <w:r>
         <w:rPr/>
-        <w:t xml:space="preserve">XXX </w:t>
-      </w:r>
-      <w:r>
-        <w:rPr/>
-        <w:t>ROM — Royal Ontario Museum, Toronto, Canada.</w:t>
+        <w:t>MB — Museum für Naturkunde Berlin, Berlin, Germany; specimen numbers for fossil reptiles take the form MB.R.</w:t>
+      </w:r>
+      <w:r>
+        <w:rPr>
+          <w:i/>
+          <w:iCs/>
+        </w:rPr>
+        <w:t>nnnn</w:t>
+      </w:r>
+      <w:r>
+        <w:rPr/>
+        <w:t>.</w:t>
       </w:r>
     </w:p>
     <w:p>
@@ -826,10 +847,6 @@
       </w:pPr>
       <w:r>
         <w:rPr/>
-        <w:t xml:space="preserve">XXX </w:t>
-      </w:r>
-      <w:r>
-        <w:rPr/>
         <w:t>YPM — Yale Peabody Museum, New Haven, Connecticut, USA.</w:t>
       </w:r>
     </w:p>
@@ -853,7 +870,107 @@
       </w:pPr>
       <w:r>
         <w:rPr/>
-        <w:t>XXX</w:t>
+        <w:t>XXX This section is heavily based on Dingus’s (1996) account, and needs more detail.</w:t>
+      </w:r>
+    </w:p>
+    <w:p>
+      <w:pPr>
+        <w:pStyle w:val="TextBody"/>
+        <w:rPr/>
+      </w:pPr>
+      <w:r>
+        <w:rPr/>
+        <w:t xml:space="preserve">The specimen that would become AMNH 6341 was discovered by Earl Douglass in about 1912 at what is now Dinosaur National Monument near Vernal, Utah. During excavation in 1912–14, the specimen was thought to represent the better known </w:t>
+      </w:r>
+      <w:r>
+        <w:rPr>
+          <w:i/>
+          <w:iCs/>
+        </w:rPr>
+        <w:t>Diplodocus</w:t>
+      </w:r>
+      <w:r>
+        <w:rPr/>
+        <w:t xml:space="preserve">, and so parts of it were sent to various museums to fill in the missing portions of their </w:t>
+      </w:r>
+      <w:r>
+        <w:rPr>
+          <w:i/>
+          <w:iCs/>
+        </w:rPr>
+        <w:t>Diplodocus</w:t>
+      </w:r>
+      <w:r>
+        <w:rPr/>
+        <w:t xml:space="preserve"> skeletons: part of the tail to the Carnegie Museum, part of the neck to the Smithsonian, and the rest to the University of Utah. </w:t>
+      </w:r>
+      <w:r>
+        <w:rPr/>
+        <w:t xml:space="preserve">In 1929, Barnum Brown realised that these sections all belonged to a single specimen of </w:t>
+      </w:r>
+      <w:r>
+        <w:rPr>
+          <w:i/>
+          <w:iCs/>
+        </w:rPr>
+        <w:t>Barosaurus</w:t>
+      </w:r>
+      <w:r>
+        <w:rPr/>
+        <w:t>, and acquired from the for the AMNH (Dingus 1996:21–22).</w:t>
+      </w:r>
+    </w:p>
+    <w:p>
+      <w:pPr>
+        <w:pStyle w:val="TextBody"/>
+        <w:rPr/>
+      </w:pPr>
+      <w:r>
+        <w:rPr/>
+        <w:t>S</w:t>
+      </w:r>
+      <w:r>
+        <w:rPr/>
+        <w:t xml:space="preserve">ome plans were initiated to mount </w:t>
+      </w:r>
+      <w:r>
+        <w:rPr/>
+        <w:t xml:space="preserve">the </w:t>
+      </w:r>
+      <w:r>
+        <w:rPr>
+          <w:i/>
+          <w:iCs/>
+        </w:rPr>
+        <w:t>Barosaurus</w:t>
+      </w:r>
+      <w:r>
+        <w:rPr/>
+        <w:t xml:space="preserve"> skeleton </w:t>
+      </w:r>
+      <w:r>
+        <w:rPr/>
+        <w:t xml:space="preserve">in the early 1950s, </w:t>
+      </w:r>
+      <w:r>
+        <w:rPr/>
+        <w:t>but came to nothing. F</w:t>
+      </w:r>
+      <w:r>
+        <w:rPr/>
+        <w:t xml:space="preserve">our more decades </w:t>
+      </w:r>
+      <w:r>
+        <w:rPr/>
+        <w:t xml:space="preserve">were to </w:t>
+      </w:r>
+      <w:r>
+        <w:rPr/>
+        <w:t xml:space="preserve">pass </w:t>
+      </w:r>
+      <w:r>
+        <w:rPr/>
+        <w:t>before the skeleton (or at least a cast based on it) was mounted.</w:t>
       </w:r>
     </w:p>
     <w:p>
@@ -879,20 +996,6 @@
       <w:r>
         <w:rPr/>
         <w:t>The creation of the mount</w:t>
-      </w:r>
-    </w:p>
-    <w:p>
-      <w:pPr>
-        <w:pStyle w:val="TextBody"/>
-        <w:rPr/>
-      </w:pPr>
-      <w:r>
-        <w:rPr/>
-        <w:t>— “</w:t>
-      </w:r>
-      <w:r>
-        <w:rPr/>
-        <w:t>Although some plans were initiated to build a mount in the early 1950s, four more decades passed before the museum actually decided what to do with the skeleton” (Dingus 1996:22)</w:t>
       </w:r>
     </w:p>
     <w:p>
@@ -1440,6 +1543,27 @@
       <w:r>
         <w:rPr/>
         <w:t>:4–64 and plates 1–14.</w:t>
+      </w:r>
+    </w:p>
+    <w:p>
+      <w:pPr>
+        <w:pStyle w:val="Reference"/>
+        <w:rPr/>
+      </w:pPr>
+      <w:r>
+        <w:rPr/>
+        <w:t xml:space="preserve">Dingus, Lowell. 1996. </w:t>
+      </w:r>
+      <w:r>
+        <w:rPr>
+          <w:i/>
+          <w:iCs/>
+        </w:rPr>
+        <w:t>Next of Kin: Great Fossils at the American Museum of Natural History</w:t>
+      </w:r>
+      <w:r>
+        <w:rPr/>
+        <w:t>. Rizzoli, New York.</w:t>
       </w:r>
     </w:p>
     <w:p>

</xml_diff>

<commit_message>
Cite Norell et al.'s account
</commit_message>
<xml_diff>
--- a/TaylorEtAl-mounted-barosaurus.docx
+++ b/TaylorEtAl-mounted-barosaurus.docx
@@ -724,7 +724,18 @@
       </w:pPr>
       <w:r>
         <w:rPr/>
-        <w:t xml:space="preserve">In this paper, we will review the composition of the mounted </w:t>
+        <w:t xml:space="preserve">There are two popular accounts of the </w:t>
+      </w:r>
+      <w:r>
+        <w:rPr>
+          <w:i/>
+          <w:iCs/>
+        </w:rPr>
+        <w:t>Barosaurus</w:t>
+      </w:r>
+      <w:r>
+        <w:rPr/>
+        <w:t xml:space="preserve"> mount (Norell et al. 1991, Dingus 1996:21–26) but as yet no scientific account has been published. In this paper, we will review the composition of the mounted </w:t>
       </w:r>
       <w:r>
         <w:rPr>
@@ -1818,7 +1829,62 @@
       </w:pPr>
       <w:r>
         <w:rPr/>
-        <w:t xml:space="preserve">Osborn, Henry. F. 1899. A skeleton of </w:t>
+        <w:t xml:space="preserve">Norell, Mark A., Lowell W. Dingus and Eugene S. Gaffney. 1991. </w:t>
+      </w:r>
+      <w:r>
+        <w:rPr>
+          <w:i/>
+          <w:iCs/>
+        </w:rPr>
+        <w:t>Barosaurus</w:t>
+      </w:r>
+      <w:r>
+        <w:rPr/>
+        <w:t xml:space="preserve"> on Central Park West. </w:t>
+      </w:r>
+      <w:r>
+        <w:rPr>
+          <w:i/>
+          <w:iCs/>
+        </w:rPr>
+        <w:t>Natural History</w:t>
+      </w:r>
+      <w:r>
+        <w:rPr/>
+        <w:t xml:space="preserve"> </w:t>
+      </w:r>
+      <w:r>
+        <w:rPr>
+          <w:b/>
+          <w:bCs/>
+        </w:rPr>
+        <w:t>100(12)</w:t>
+      </w:r>
+      <w:r>
+        <w:rPr/>
+        <w:t xml:space="preserve">:36-41. </w:t>
+      </w:r>
+      <w:hyperlink r:id="rId5">
+        <w:r>
+          <w:rPr>
+            <w:rStyle w:val="InternetLink"/>
+          </w:rPr>
+          <w:t>http://hdl.handle.net/2246/6497</w:t>
+        </w:r>
+      </w:hyperlink>
+    </w:p>
+    <w:p>
+      <w:pPr>
+        <w:pStyle w:val="Reference"/>
+        <w:rPr/>
+      </w:pPr>
+      <w:r>
+        <w:rPr/>
+        <w:t>O</w:t>
+      </w:r>
+      <w:r>
+        <w:rPr/>
+        <w:t xml:space="preserve">sborn, Henry. F. 1899. A skeleton of </w:t>
       </w:r>
       <w:r>
         <w:rPr>

</xml_diff>

<commit_message>
Add material from Norell et al.
</commit_message>
<xml_diff>
--- a/TaylorEtAl-mounted-barosaurus.docx
+++ b/TaylorEtAl-mounted-barosaurus.docx
@@ -528,7 +528,15 @@
       </w:r>
       <w:r>
         <w:rPr/>
-        <w:t xml:space="preserve"> is a diplodocid sauropod first described very briefly by Marsh (1890) in a six-page paper in which he also cursorily described the theropod </w:t>
+        <w:t xml:space="preserve"> is a diplodocid sauropod </w:t>
+      </w:r>
+      <w:r>
+        <w:rPr/>
+        <w:t xml:space="preserve">from the Late Jurassic of North America, found in the extensive Morrison Formation. It was </w:t>
+      </w:r>
+      <w:r>
+        <w:rPr/>
+        <w:t xml:space="preserve">first described very briefly by Marsh (1890) in a six-page paper in which he also cursorily described the theropod </w:t>
       </w:r>
       <w:r>
         <w:rPr>
@@ -891,7 +899,35 @@
       </w:pPr>
       <w:r>
         <w:rPr/>
-        <w:t xml:space="preserve">The specimen that would become AMNH 6341 was discovered by Earl Douglass in about 1912 at what is now Dinosaur National Monument near Vernal, Utah. During excavation in 1912–14, the specimen was thought to represent the better known </w:t>
+        <w:t xml:space="preserve">The specimen that would become AMNH 6341 was discovered by Earl Douglass in about 1912 at what is now Dinosaur National Monument near Vernal, Utah. </w:t>
+      </w:r>
+      <w:r>
+        <w:rPr>
+          <w:highlight w:val="yellow"/>
+        </w:rPr>
+        <w:t xml:space="preserve">XXX but Norell et al. 1991:36 suggest that </w:t>
+      </w:r>
+      <w:r>
+        <w:rPr>
+          <w:i/>
+          <w:iCs/>
+          <w:highlight w:val="yellow"/>
+        </w:rPr>
+        <w:t>two</w:t>
+      </w:r>
+      <w:r>
+        <w:rPr>
+          <w:highlight w:val="yellow"/>
+        </w:rPr>
+        <w:t xml:space="preserve"> skeletons are involved.</w:t>
+      </w:r>
+      <w:r>
+        <w:rPr/>
+        <w:t xml:space="preserve"> </w:t>
+      </w:r>
+      <w:r>
+        <w:rPr/>
+        <w:t xml:space="preserve">During excavation in 1912–14, the specimen was thought to represent the better known </w:t>
       </w:r>
       <w:r>
         <w:rPr>
@@ -1020,7 +1056,11 @@
       </w:r>
       <w:r>
         <w:rPr/>
-        <w:t>Dingus and Gaffney independently came up with the idea of a rearing mount.</w:t>
+        <w:t>Dingus and Gaffney independently came up with the idea of a rearing mount. “</w:t>
+      </w:r>
+      <w:r>
+        <w:rPr/>
+        <w:t>The first drawings were blurry sketches made on damp napkins” (Norell et al. 1991:38).</w:t>
       </w:r>
     </w:p>
     <w:p>
@@ -1048,7 +1088,11 @@
       </w:r>
       <w:r>
         <w:rPr/>
-        <w:t>May and crew took the fossils back to Toronto in fall 1990.</w:t>
+        <w:t xml:space="preserve">May and crew took the fossils back to Toronto in fall 1990 </w:t>
+      </w:r>
+      <w:r>
+        <w:rPr/>
+        <w:t>for casting.</w:t>
       </w:r>
     </w:p>
     <w:p>
@@ -1090,17 +1134,22 @@
       </w:r>
       <w:r>
         <w:rPr/>
-        <w:t>unveiled in December 1991.</w:t>
-      </w:r>
-    </w:p>
-    <w:p>
-      <w:pPr>
-        <w:pStyle w:val="TextBody"/>
-        <w:rPr/>
-      </w:pPr>
-      <w:r>
-        <w:rPr/>
-        <w:t>The mount was created in 1990 by Research Casting International, using casts rather than original fossils.</w:t>
+        <w:t xml:space="preserve">unveiled in December 1991. </w:t>
+      </w:r>
+      <w:r>
+        <w:rPr/>
+        <w:t xml:space="preserve">At that time the only publicly exhibited </w:t>
+      </w:r>
+      <w:r>
+        <w:rPr>
+          <w:i/>
+          <w:iCs/>
+        </w:rPr>
+        <w:t>Barosaurus</w:t>
+      </w:r>
+      <w:r>
+        <w:rPr/>
+        <w:t xml:space="preserve"> (Norell et al. 1991:36)</w:t>
       </w:r>
     </w:p>
     <w:p>

</xml_diff>

<commit_message>
Add citations to neck controversy
</commit_message>
<xml_diff>
--- a/TaylorEtAl-mounted-barosaurus.docx
+++ b/TaylorEtAl-mounted-barosaurus.docx
@@ -10,25 +10,14 @@
       </w:pPr>
       <w:r>
         <w:rPr/>
-        <w:t>The skeletal reconstruction of</w:t>
-      </w:r>
-      <w:r>
-        <w:rPr/>
-        <w:t xml:space="preserve"> </w:t>
-      </w:r>
-      <w:r>
-        <w:rPr>
-          <w:i/>
-          <w:iCs/>
-        </w:rPr>
-        <w:t xml:space="preserve">Barosaurus </w:t>
-      </w:r>
-      <w:r>
-        <w:rPr>
-          <w:i/>
-          <w:iCs/>
-        </w:rPr>
-        <w:t>lentus</w:t>
+        <w:t xml:space="preserve">The skeletal reconstruction of </w:t>
+      </w:r>
+      <w:r>
+        <w:rPr>
+          <w:i/>
+          <w:iCs/>
+        </w:rPr>
+        <w:t>Barosaurus lentus</w:t>
       </w:r>
       <w:r>
         <w:rPr>
@@ -124,7 +113,10 @@
         </w:rPr>
       </w:pPr>
       <w:r>
-        <w:rPr/>
+        <w:rPr>
+          <w:i w:val="false"/>
+          <w:iCs w:val="false"/>
+        </w:rPr>
       </w:r>
     </w:p>
     <w:p>
@@ -165,14 +157,7 @@
           <w:i w:val="false"/>
           <w:iCs w:val="false"/>
         </w:rPr>
-        <w:t xml:space="preserve">XXX </w:t>
-      </w:r>
-      <w:r>
-        <w:rPr>
-          <w:i w:val="false"/>
-          <w:iCs w:val="false"/>
-        </w:rPr>
-        <w:t>to follow</w:t>
+        <w:t>XXX to follow</w:t>
       </w:r>
     </w:p>
     <w:p>
@@ -208,14 +193,7 @@
           <w:i w:val="false"/>
           <w:iCs w:val="false"/>
         </w:rPr>
-        <w:t xml:space="preserve">, </w:t>
-      </w:r>
-      <w:r>
-        <w:rPr>
-          <w:i w:val="false"/>
-          <w:iCs w:val="false"/>
-        </w:rPr>
-        <w:t>sauropod, neck, rearing, skeletal mount</w:t>
+        <w:t>, sauropod, neck, rearing, skeletal mount</w:t>
       </w:r>
     </w:p>
     <w:p>
@@ -228,7 +206,10 @@
         </w:rPr>
       </w:pPr>
       <w:r>
-        <w:rPr/>
+        <w:rPr>
+          <w:i w:val="false"/>
+          <w:iCs w:val="false"/>
+        </w:rPr>
       </w:r>
     </w:p>
     <w:p>
@@ -504,6 +485,10 @@
     <w:p>
       <w:pPr>
         <w:pStyle w:val="Heading1"/>
+        <w:numPr>
+          <w:ilvl w:val="0"/>
+          <w:numId w:val="2"/>
+        </w:numPr>
         <w:ind w:left="0" w:right="0" w:hanging="0"/>
         <w:rPr/>
       </w:pPr>
@@ -528,15 +513,7 @@
       </w:r>
       <w:r>
         <w:rPr/>
-        <w:t xml:space="preserve"> is a diplodocid sauropod </w:t>
-      </w:r>
-      <w:r>
-        <w:rPr/>
-        <w:t xml:space="preserve">from the Late Jurassic of North America, found in the extensive Morrison Formation. It was </w:t>
-      </w:r>
-      <w:r>
-        <w:rPr/>
-        <w:t xml:space="preserve">first described very briefly by Marsh (1890) in a six-page paper in which he also cursorily described the theropod </w:t>
+        <w:t xml:space="preserve"> is a diplodocid sauropod from the Late Jurassic of North America, found in the extensive Morrison Formation. It was first described very briefly by Marsh (1890) in a six-page paper in which he also cursorily described the theropod </w:t>
       </w:r>
       <w:r>
         <w:rPr>
@@ -608,23 +585,7 @@
       </w:r>
       <w:r>
         <w:rPr/>
-        <w:t xml:space="preserve"> has become known from additional specimens. The most influential of these is AMNH 6341, the </w:t>
-      </w:r>
-      <w:r>
-        <w:rPr/>
-        <w:t xml:space="preserve">specimen that provided most of the material for the </w:t>
-      </w:r>
-      <w:r>
-        <w:rPr/>
-        <w:t xml:space="preserve">iconic rearing mount in the rotunda of the American Museum of Natural History (Figure </w:t>
-      </w:r>
-      <w:r>
-        <w:rPr/>
-        <w:t>A</w:t>
-      </w:r>
-      <w:r>
-        <w:rPr/>
-        <w:t>).</w:t>
+        <w:t xml:space="preserve"> has become known from additional specimens. The most influential of these is AMNH 6341, the specimen that provided most of the material for the iconic rearing mount in the rotunda of the American Museum of Natural History (Figure A).</w:t>
       </w:r>
     </w:p>
     <w:p>
@@ -634,19 +595,7 @@
       </w:pPr>
       <w:r>
         <w:rPr/>
-        <w:t xml:space="preserve">AMNH 6341 </w:t>
-      </w:r>
-      <w:r>
-        <w:rPr/>
-        <w:t xml:space="preserve">was briefly described </w:t>
-      </w:r>
-      <w:r>
-        <w:rPr/>
-        <w:t>as part of</w:t>
-      </w:r>
-      <w:r>
-        <w:rPr/>
-        <w:t xml:space="preserve"> McIntosh’s (2005) revision of the genus </w:t>
+        <w:t xml:space="preserve">AMNH 6341 was briefly described as part of McIntosh’s (2005) revision of the genus </w:t>
       </w:r>
       <w:r>
         <w:rPr>
@@ -657,35 +606,7 @@
       </w:r>
       <w:r>
         <w:rPr/>
-        <w:t xml:space="preserve">, </w:t>
-      </w:r>
-      <w:r>
-        <w:rPr/>
-        <w:t xml:space="preserve">but has yet to be </w:t>
-      </w:r>
-      <w:r>
-        <w:rPr/>
-        <w:t xml:space="preserve">described in detail. </w:t>
-      </w:r>
-      <w:r>
-        <w:rPr/>
-        <w:t>Nevertheless</w:t>
-      </w:r>
-      <w:r>
-        <w:rPr/>
-        <w:t xml:space="preserve">, </w:t>
-      </w:r>
-      <w:r>
-        <w:rPr/>
-        <w:t xml:space="preserve">the mounted skeleton </w:t>
-      </w:r>
-      <w:r>
-        <w:rPr/>
-        <w:t xml:space="preserve">has been enormously significant culturally, and </w:t>
-      </w:r>
-      <w:r>
-        <w:rPr/>
-        <w:t xml:space="preserve">it is due to this that </w:t>
+        <w:t xml:space="preserve">, but has yet to be described in detail. Nevertheless, the mounted skeleton has been enormously significant culturally, and it is due to this that </w:t>
       </w:r>
       <w:r>
         <w:rPr>
@@ -696,11 +617,7 @@
       </w:r>
       <w:r>
         <w:rPr/>
-        <w:t xml:space="preserve"> is universally recognised as proportionally long necked, even by sauropod standards (e.g. Bartram et al. 1983, Lindsay 1992, Lambert 2000). </w:t>
-      </w:r>
-      <w:r>
-        <w:rPr/>
-        <w:t xml:space="preserve">Along with the Carnegie </w:t>
+        <w:t xml:space="preserve"> is universally recognised as proportionally long necked, even by sauropod standards (e.g. Bartram et al. 1983, Lindsay 1992, Lambert 2000). Along with the Carnegie </w:t>
       </w:r>
       <w:r>
         <w:rPr>
@@ -807,7 +724,7 @@
         <w:pStyle w:val="TextBody"/>
         <w:numPr>
           <w:ilvl w:val="0"/>
-          <w:numId w:val="3"/>
+          <w:numId w:val="4"/>
         </w:numPr>
         <w:rPr/>
       </w:pPr>
@@ -821,7 +738,7 @@
         <w:pStyle w:val="TextBody"/>
         <w:numPr>
           <w:ilvl w:val="0"/>
-          <w:numId w:val="3"/>
+          <w:numId w:val="4"/>
         </w:numPr>
         <w:rPr/>
       </w:pPr>
@@ -835,7 +752,7 @@
         <w:pStyle w:val="TextBody"/>
         <w:numPr>
           <w:ilvl w:val="0"/>
-          <w:numId w:val="3"/>
+          <w:numId w:val="4"/>
         </w:numPr>
         <w:rPr/>
       </w:pPr>
@@ -860,394 +777,13 @@
         <w:pStyle w:val="TextBody"/>
         <w:numPr>
           <w:ilvl w:val="0"/>
-          <w:numId w:val="3"/>
+          <w:numId w:val="4"/>
         </w:numPr>
         <w:rPr/>
       </w:pPr>
       <w:r>
         <w:rPr/>
         <w:t>YPM — Yale Peabody Museum, New Haven, Connecticut, USA.</w:t>
-      </w:r>
-    </w:p>
-    <w:p>
-      <w:pPr>
-        <w:pStyle w:val="Heading1"/>
-        <w:ind w:left="0" w:right="0" w:hanging="0"/>
-        <w:rPr/>
-      </w:pPr>
-      <w:bookmarkStart w:id="2" w:name="__RefHeading___Toc4316_68767826"/>
-      <w:bookmarkEnd w:id="2"/>
-      <w:r>
-        <w:rPr/>
-        <w:t>Historical background</w:t>
-      </w:r>
-    </w:p>
-    <w:p>
-      <w:pPr>
-        <w:pStyle w:val="TextBody"/>
-        <w:rPr/>
-      </w:pPr>
-      <w:r>
-        <w:rPr/>
-        <w:t>XXX This section is heavily based on Dingus’s (1996) account, and needs more detail.</w:t>
-      </w:r>
-    </w:p>
-    <w:p>
-      <w:pPr>
-        <w:pStyle w:val="TextBody"/>
-        <w:rPr/>
-      </w:pPr>
-      <w:r>
-        <w:rPr/>
-        <w:t xml:space="preserve">The specimen that would become AMNH 6341 was discovered by Earl Douglass in about 1912 at what is now Dinosaur National Monument near Vernal, Utah. </w:t>
-      </w:r>
-      <w:r>
-        <w:rPr>
-          <w:highlight w:val="yellow"/>
-        </w:rPr>
-        <w:t xml:space="preserve">XXX but Norell et al. 1991:36 suggest that </w:t>
-      </w:r>
-      <w:r>
-        <w:rPr>
-          <w:i/>
-          <w:iCs/>
-          <w:highlight w:val="yellow"/>
-        </w:rPr>
-        <w:t>two</w:t>
-      </w:r>
-      <w:r>
-        <w:rPr>
-          <w:highlight w:val="yellow"/>
-        </w:rPr>
-        <w:t xml:space="preserve"> skeletons are involved.</w:t>
-      </w:r>
-      <w:r>
-        <w:rPr/>
-        <w:t xml:space="preserve"> </w:t>
-      </w:r>
-      <w:r>
-        <w:rPr/>
-        <w:t xml:space="preserve">During excavation in 1912–14, the specimen was thought to represent the better known </w:t>
-      </w:r>
-      <w:r>
-        <w:rPr>
-          <w:i/>
-          <w:iCs/>
-        </w:rPr>
-        <w:t>Diplodocus</w:t>
-      </w:r>
-      <w:r>
-        <w:rPr/>
-        <w:t xml:space="preserve">, and so parts of it were sent to various museums to fill in the missing portions of their </w:t>
-      </w:r>
-      <w:r>
-        <w:rPr>
-          <w:i/>
-          <w:iCs/>
-        </w:rPr>
-        <w:t>Diplodocus</w:t>
-      </w:r>
-      <w:r>
-        <w:rPr/>
-        <w:t xml:space="preserve"> skeletons: part of the tail to the Carnegie Museum, part of the neck to the Smithsonian, and the rest to the University of Utah. </w:t>
-      </w:r>
-      <w:r>
-        <w:rPr/>
-        <w:t xml:space="preserve">In 1929, Barnum Brown realised that these sections all belonged to a single specimen of </w:t>
-      </w:r>
-      <w:r>
-        <w:rPr>
-          <w:i/>
-          <w:iCs/>
-        </w:rPr>
-        <w:t>Barosaurus</w:t>
-      </w:r>
-      <w:r>
-        <w:rPr/>
-        <w:t>, and acquired from the for the AMNH (Dingus 1996:21–22).</w:t>
-      </w:r>
-    </w:p>
-    <w:p>
-      <w:pPr>
-        <w:pStyle w:val="TextBody"/>
-        <w:rPr/>
-      </w:pPr>
-      <w:r>
-        <w:rPr/>
-        <w:t>S</w:t>
-      </w:r>
-      <w:r>
-        <w:rPr/>
-        <w:t xml:space="preserve">ome plans were initiated to mount </w:t>
-      </w:r>
-      <w:r>
-        <w:rPr/>
-        <w:t xml:space="preserve">the </w:t>
-      </w:r>
-      <w:r>
-        <w:rPr>
-          <w:i/>
-          <w:iCs/>
-        </w:rPr>
-        <w:t>Barosaurus</w:t>
-      </w:r>
-      <w:r>
-        <w:rPr/>
-        <w:t xml:space="preserve"> skeleton </w:t>
-      </w:r>
-      <w:r>
-        <w:rPr/>
-        <w:t xml:space="preserve">in the early 1950s, </w:t>
-      </w:r>
-      <w:r>
-        <w:rPr/>
-        <w:t>but came to nothing. F</w:t>
-      </w:r>
-      <w:r>
-        <w:rPr/>
-        <w:t xml:space="preserve">our more decades </w:t>
-      </w:r>
-      <w:r>
-        <w:rPr/>
-        <w:t xml:space="preserve">were to </w:t>
-      </w:r>
-      <w:r>
-        <w:rPr/>
-        <w:t xml:space="preserve">pass </w:t>
-      </w:r>
-      <w:r>
-        <w:rPr/>
-        <w:t>before the skeleton (or at least a cast based on it) was mounted.</w:t>
-      </w:r>
-    </w:p>
-    <w:p>
-      <w:pPr>
-        <w:pStyle w:val="Heading1"/>
-        <w:ind w:left="0" w:right="0" w:hanging="0"/>
-        <w:rPr/>
-      </w:pPr>
-      <w:bookmarkStart w:id="3" w:name="__RefHeading___Toc5351_68767826"/>
-      <w:bookmarkEnd w:id="3"/>
-      <w:r>
-        <w:rPr/>
-        <w:t>Materials and Methods</w:t>
-      </w:r>
-    </w:p>
-    <w:p>
-      <w:pPr>
-        <w:pStyle w:val="Heading2"/>
-        <w:rPr/>
-      </w:pPr>
-      <w:bookmarkStart w:id="4" w:name="__RefHeading___Toc5354_68767826"/>
-      <w:bookmarkEnd w:id="4"/>
-      <w:r>
-        <w:rPr/>
-        <w:t>The creation of the mount</w:t>
-      </w:r>
-    </w:p>
-    <w:p>
-      <w:pPr>
-        <w:pStyle w:val="TextBody"/>
-        <w:rPr/>
-      </w:pPr>
-      <w:r>
-        <w:rPr/>
-        <w:t xml:space="preserve">— </w:t>
-      </w:r>
-      <w:r>
-        <w:rPr/>
-        <w:t>Dingus and Gaffney independently came up with the idea of a rearing mount. “</w:t>
-      </w:r>
-      <w:r>
-        <w:rPr/>
-        <w:t>The first drawings were blurry sketches made on damp napkins” (Norell et al. 1991:38).</w:t>
-      </w:r>
-    </w:p>
-    <w:p>
-      <w:pPr>
-        <w:pStyle w:val="TextBody"/>
-        <w:rPr/>
-      </w:pPr>
-      <w:r>
-        <w:rPr/>
-        <w:t xml:space="preserve">— </w:t>
-      </w:r>
-      <w:r>
-        <w:rPr/>
-        <w:t>preliminary planning for atrium refurb completed in 1989.</w:t>
-      </w:r>
-    </w:p>
-    <w:p>
-      <w:pPr>
-        <w:pStyle w:val="TextBody"/>
-        <w:rPr/>
-      </w:pPr>
-      <w:r>
-        <w:rPr/>
-        <w:t xml:space="preserve">— </w:t>
-      </w:r>
-      <w:r>
-        <w:rPr/>
-        <w:t xml:space="preserve">May and crew took the fossils back to Toronto in fall 1990 </w:t>
-      </w:r>
-      <w:r>
-        <w:rPr/>
-        <w:t>for casting.</w:t>
-      </w:r>
-    </w:p>
-    <w:p>
-      <w:pPr>
-        <w:pStyle w:val="TextBody"/>
-        <w:rPr/>
-      </w:pPr>
-      <w:r>
-        <w:rPr/>
-        <w:t xml:space="preserve">— </w:t>
-      </w:r>
-      <w:r>
-        <w:rPr/>
-        <w:t>Early 1991: test erection in Toronto parking lot.</w:t>
-      </w:r>
-    </w:p>
-    <w:p>
-      <w:pPr>
-        <w:pStyle w:val="TextBody"/>
-        <w:rPr/>
-      </w:pPr>
-      <w:r>
-        <w:rPr/>
-        <w:t xml:space="preserve">— </w:t>
-      </w:r>
-      <w:r>
-        <w:rPr/>
-        <w:t>erected in Nov 1991.</w:t>
-      </w:r>
-    </w:p>
-    <w:p>
-      <w:pPr>
-        <w:pStyle w:val="TextBody"/>
-        <w:rPr/>
-      </w:pPr>
-      <w:r>
-        <w:rPr/>
-        <w:t xml:space="preserve">— </w:t>
-      </w:r>
-      <w:r>
-        <w:rPr/>
-        <w:t xml:space="preserve">unveiled in December 1991. </w:t>
-      </w:r>
-      <w:r>
-        <w:rPr/>
-        <w:t xml:space="preserve">At that time the only publicly exhibited </w:t>
-      </w:r>
-      <w:r>
-        <w:rPr>
-          <w:i/>
-          <w:iCs/>
-        </w:rPr>
-        <w:t>Barosaurus</w:t>
-      </w:r>
-      <w:r>
-        <w:rPr/>
-        <w:t xml:space="preserve"> (Norell et al. 1991:36)</w:t>
-      </w:r>
-    </w:p>
-    <w:p>
-      <w:pPr>
-        <w:pStyle w:val="Heading2"/>
-        <w:rPr/>
-      </w:pPr>
-      <w:bookmarkStart w:id="5" w:name="__RefHeading___Toc5356_68767826"/>
-      <w:bookmarkEnd w:id="5"/>
-      <w:r>
-        <w:rPr/>
-        <w:t>Composition of the mount</w:t>
-      </w:r>
-    </w:p>
-    <w:p>
-      <w:pPr>
-        <w:pStyle w:val="TextBody"/>
-        <w:rPr/>
-      </w:pPr>
-      <w:r>
-        <w:rPr/>
-        <w:t xml:space="preserve">The exact length of the neck of </w:t>
-      </w:r>
-      <w:r>
-        <w:rPr>
-          <w:i/>
-          <w:iCs/>
-        </w:rPr>
-        <w:t>Barosaurus</w:t>
-      </w:r>
-      <w:r>
-        <w:rPr/>
-        <w:t xml:space="preserve"> is difficult to determine as no complete neck is known. AMNH 6341 preserves the last nine cervical vertebrae, which McIntosh (2005:45) considered to be C8–C16. (The number of cervicals is reckoned to be 16 on the basis that there are only nine dorsals, compared with ten in the closely related </w:t>
-      </w:r>
-      <w:r>
-        <w:rPr>
-          <w:i/>
-          <w:iCs/>
-        </w:rPr>
-        <w:t>Diplodocus</w:t>
-      </w:r>
-      <w:r>
-        <w:rPr/>
-        <w:t xml:space="preserve">, and the most likely reason is that the first dorsal was recruited into the neck.) The anterior neck of the mount was completed using casts of seven anterior vertebrae from the Carnegie </w:t>
-      </w:r>
-      <w:r>
-        <w:rPr>
-          <w:i/>
-          <w:iCs/>
-        </w:rPr>
-        <w:t>Diplodocus</w:t>
-      </w:r>
-      <w:r>
-        <w:rPr/>
-        <w:t xml:space="preserve"> — probably cervicals 10, 8, 6 and 4–1 (Peter May, pers. comm., 2022). The atlas was most likely a cast of the one incorporated into the Carnegie mounted skeleton.</w:t>
-      </w:r>
-    </w:p>
-    <w:p>
-      <w:pPr>
-        <w:pStyle w:val="TextBody"/>
-        <w:rPr/>
-      </w:pPr>
-      <w:r>
-        <w:rPr/>
-        <w:t xml:space="preserve">Only one known specimen referred to </w:t>
-      </w:r>
-      <w:r>
-        <w:rPr>
-          <w:i/>
-          <w:iCs/>
-        </w:rPr>
-        <w:t>Barosaurus</w:t>
-      </w:r>
-      <w:r>
-        <w:rPr/>
-        <w:t xml:space="preserve"> preserves the anterior cervicals: AMNH 7535 is a juvenile, consisting of cervicals 2–8, referred by Tschopp et al. (2015:220) to </w:t>
-      </w:r>
-      <w:r>
-        <w:rPr>
-          <w:i/>
-          <w:iCs/>
-        </w:rPr>
-        <w:t>Barosaurus</w:t>
-      </w:r>
-      <w:r>
-        <w:rPr/>
-        <w:t xml:space="preserve"> sp. Wedel (2007:207) scaled these vertebrae up to match those of AMNH 6341 (C8 is preserved in both specimens), to arrive at his total neck length estimate of 8.5 m. It seems that John S. McIntosh independently performed a similar scaling operation using these vertebrae, as shown by notes hand-written around 1990 on a printed draft of what would become the table of measurements in his subsequent </w:t>
-      </w:r>
-      <w:r>
-        <w:rPr>
-          <w:i/>
-          <w:iCs/>
-        </w:rPr>
-        <w:t>Barosaurus</w:t>
-      </w:r>
-      <w:r>
-        <w:rPr/>
-        <w:t xml:space="preserve"> paper (Peter May, pers. comm. 2022). Summing the known centrum lengths of AMNH 6341 cervicals 8–16 from this table (McIntosh 2005:table 2.1) together with the scaled-up centrum lengths of AMNH 7535 cervicals 2–7 written onto the manuscript yields a total of XXX see email.</w:t>
       </w:r>
     </w:p>
     <w:p>
@@ -1260,11 +796,11 @@
         <w:ind w:left="0" w:right="0" w:hanging="0"/>
         <w:rPr/>
       </w:pPr>
-      <w:bookmarkStart w:id="6" w:name="__RefHeading___Toc3399_68767826"/>
-      <w:bookmarkEnd w:id="6"/>
-      <w:r>
-        <w:rPr/>
-        <w:t>Results</w:t>
+      <w:bookmarkStart w:id="2" w:name="__RefHeading___Toc4316_68767826"/>
+      <w:bookmarkEnd w:id="2"/>
+      <w:r>
+        <w:rPr/>
+        <w:t>Historical background</w:t>
       </w:r>
     </w:p>
     <w:p>
@@ -1274,15 +810,7 @@
       </w:pPr>
       <w:r>
         <w:rPr/>
-        <w:t xml:space="preserve">XXX Size of the </w:t>
-      </w:r>
-      <w:r>
-        <w:rPr/>
-        <w:t xml:space="preserve">AMNH 6341 </w:t>
-      </w:r>
-      <w:r>
-        <w:rPr/>
-        <w:t>animal</w:t>
+        <w:t>XXX This section is heavily based on Dingus’s (1996) account, and needs more detail.</w:t>
       </w:r>
     </w:p>
     <w:p>
@@ -1292,15 +820,85 @@
       </w:pPr>
       <w:r>
         <w:rPr/>
-        <w:t xml:space="preserve">XXX Comparison of </w:t>
-      </w:r>
-      <w:r>
-        <w:rPr/>
-        <w:t xml:space="preserve">mount </w:t>
-      </w:r>
-      <w:r>
-        <w:rPr/>
-        <w:t>with total height of Berlin brachiosaur</w:t>
+        <w:t xml:space="preserve">The specimen that would become AMNH 6341 was discovered by Earl Douglass in about 1912 at what is now Dinosaur National Monument near Vernal, Utah. </w:t>
+      </w:r>
+      <w:r>
+        <w:rPr>
+          <w:highlight w:val="yellow"/>
+        </w:rPr>
+        <w:t xml:space="preserve">XXX but Norell et al. 1991:36 suggest that </w:t>
+      </w:r>
+      <w:r>
+        <w:rPr>
+          <w:i/>
+          <w:iCs/>
+          <w:highlight w:val="yellow"/>
+        </w:rPr>
+        <w:t>two</w:t>
+      </w:r>
+      <w:r>
+        <w:rPr>
+          <w:highlight w:val="yellow"/>
+        </w:rPr>
+        <w:t xml:space="preserve"> skeletons are involved.</w:t>
+      </w:r>
+      <w:r>
+        <w:rPr/>
+        <w:t xml:space="preserve"> During excavation in 1912–14, the specimen was thought to represent the better known </w:t>
+      </w:r>
+      <w:r>
+        <w:rPr>
+          <w:i/>
+          <w:iCs/>
+        </w:rPr>
+        <w:t>Diplodocus</w:t>
+      </w:r>
+      <w:r>
+        <w:rPr/>
+        <w:t xml:space="preserve">, and so parts of it were sent to various museums to fill in the missing portions of their </w:t>
+      </w:r>
+      <w:r>
+        <w:rPr>
+          <w:i/>
+          <w:iCs/>
+        </w:rPr>
+        <w:t>Diplodocus</w:t>
+      </w:r>
+      <w:r>
+        <w:rPr/>
+        <w:t xml:space="preserve"> skeletons: part of the tail to the Carnegie Museum, part of the neck to the Smithsonian, and the rest to the University of Utah. In 1929, Barnum Brown realised that these sections all belonged to a single specimen of </w:t>
+      </w:r>
+      <w:r>
+        <w:rPr>
+          <w:i/>
+          <w:iCs/>
+        </w:rPr>
+        <w:t>Barosaurus</w:t>
+      </w:r>
+      <w:r>
+        <w:rPr/>
+        <w:t>, and acquired from the for the AMNH (Dingus 1996:21–22).</w:t>
+      </w:r>
+    </w:p>
+    <w:p>
+      <w:pPr>
+        <w:pStyle w:val="TextBody"/>
+        <w:rPr/>
+      </w:pPr>
+      <w:r>
+        <w:rPr/>
+        <w:t xml:space="preserve">Some plans were initiated to mount the </w:t>
+      </w:r>
+      <w:r>
+        <w:rPr>
+          <w:i/>
+          <w:iCs/>
+        </w:rPr>
+        <w:t>Barosaurus</w:t>
+      </w:r>
+      <w:r>
+        <w:rPr/>
+        <w:t xml:space="preserve"> skeleton in the early 1950s, but came to nothing. Four more decades were to pass before the skeleton (or at least a cast based on it) was mounted.</w:t>
       </w:r>
     </w:p>
     <w:p>
@@ -1313,11 +911,11 @@
         <w:ind w:left="0" w:right="0" w:hanging="0"/>
         <w:rPr/>
       </w:pPr>
-      <w:bookmarkStart w:id="7" w:name="__RefHeading___Toc3401_68767826"/>
-      <w:bookmarkEnd w:id="7"/>
-      <w:r>
-        <w:rPr/>
-        <w:t>Discussion</w:t>
+      <w:bookmarkStart w:id="3" w:name="__RefHeading___Toc5351_68767826"/>
+      <w:bookmarkEnd w:id="3"/>
+      <w:r>
+        <w:rPr/>
+        <w:t>Materials and Methods</w:t>
       </w:r>
     </w:p>
     <w:p>
@@ -1325,11 +923,11 @@
         <w:pStyle w:val="Heading2"/>
         <w:rPr/>
       </w:pPr>
-      <w:bookmarkStart w:id="8" w:name="__RefHeading___Toc5358_68767826"/>
-      <w:bookmarkEnd w:id="8"/>
-      <w:r>
-        <w:rPr/>
-        <w:t>Rearing pose</w:t>
+      <w:bookmarkStart w:id="4" w:name="__RefHeading___Toc5354_68767826"/>
+      <w:bookmarkEnd w:id="4"/>
+      <w:r>
+        <w:rPr/>
+        <w:t>The creation of the mount</w:t>
       </w:r>
     </w:p>
     <w:p>
@@ -1339,7 +937,81 @@
       </w:pPr>
       <w:r>
         <w:rPr/>
-        <w:t xml:space="preserve">The mounted </w:t>
+        <w:t xml:space="preserve">— </w:t>
+      </w:r>
+      <w:r>
+        <w:rPr/>
+        <w:t>Dingus and Gaffney independently came up with the idea of a rearing mount. “The first drawings were blurry sketches made on damp napkins” (Norell et al. 1991:38).</w:t>
+      </w:r>
+    </w:p>
+    <w:p>
+      <w:pPr>
+        <w:pStyle w:val="TextBody"/>
+        <w:rPr/>
+      </w:pPr>
+      <w:r>
+        <w:rPr/>
+        <w:t xml:space="preserve">— </w:t>
+      </w:r>
+      <w:r>
+        <w:rPr/>
+        <w:t>preliminary planning for atrium refurb completed in 1989.</w:t>
+      </w:r>
+    </w:p>
+    <w:p>
+      <w:pPr>
+        <w:pStyle w:val="TextBody"/>
+        <w:rPr/>
+      </w:pPr>
+      <w:r>
+        <w:rPr/>
+        <w:t xml:space="preserve">— </w:t>
+      </w:r>
+      <w:r>
+        <w:rPr/>
+        <w:t>May and crew took the fossils back to Toronto in fall 1990 for casting.</w:t>
+      </w:r>
+    </w:p>
+    <w:p>
+      <w:pPr>
+        <w:pStyle w:val="TextBody"/>
+        <w:rPr/>
+      </w:pPr>
+      <w:r>
+        <w:rPr/>
+        <w:t xml:space="preserve">— </w:t>
+      </w:r>
+      <w:r>
+        <w:rPr/>
+        <w:t>Early 1991: test erection in Toronto parking lot.</w:t>
+      </w:r>
+    </w:p>
+    <w:p>
+      <w:pPr>
+        <w:pStyle w:val="TextBody"/>
+        <w:rPr/>
+      </w:pPr>
+      <w:r>
+        <w:rPr/>
+        <w:t xml:space="preserve">— </w:t>
+      </w:r>
+      <w:r>
+        <w:rPr/>
+        <w:t>erected in Nov 1991.</w:t>
+      </w:r>
+    </w:p>
+    <w:p>
+      <w:pPr>
+        <w:pStyle w:val="TextBody"/>
+        <w:rPr/>
+      </w:pPr>
+      <w:r>
+        <w:rPr/>
+        <w:t xml:space="preserve">— </w:t>
+      </w:r>
+      <w:r>
+        <w:rPr/>
+        <w:t xml:space="preserve">unveiled in December 1991. At that time the only publicly exhibited </w:t>
       </w:r>
       <w:r>
         <w:rPr>
@@ -1350,18 +1022,40 @@
       </w:r>
       <w:r>
         <w:rPr/>
-        <w:t xml:space="preserve"> is in a spectacular rearing pose, as though to defend its offspring against a threatening </w:t>
-      </w:r>
-      <w:r>
-        <w:rPr>
-          <w:i/>
-          <w:iCs/>
-        </w:rPr>
-        <w:t>Allosaurus</w:t>
-      </w:r>
-      <w:r>
-        <w:rPr/>
-        <w:t xml:space="preserve"> individual. This pose was controversial when the mount was first unveiled (XXX examples). However, the notion of rearing sauropods has a heritage going back at least to Osborn (1899:213), who wrote that the tail of </w:t>
+        <w:t xml:space="preserve"> (Norell et al. 1991:36)</w:t>
+      </w:r>
+    </w:p>
+    <w:p>
+      <w:pPr>
+        <w:pStyle w:val="Heading2"/>
+        <w:rPr/>
+      </w:pPr>
+      <w:bookmarkStart w:id="5" w:name="__RefHeading___Toc5356_68767826"/>
+      <w:bookmarkEnd w:id="5"/>
+      <w:r>
+        <w:rPr/>
+        <w:t>Composition of the mount</w:t>
+      </w:r>
+    </w:p>
+    <w:p>
+      <w:pPr>
+        <w:pStyle w:val="TextBody"/>
+        <w:rPr/>
+      </w:pPr>
+      <w:r>
+        <w:rPr/>
+        <w:t xml:space="preserve">The exact length of the neck of </w:t>
+      </w:r>
+      <w:r>
+        <w:rPr>
+          <w:i/>
+          <w:iCs/>
+        </w:rPr>
+        <w:t>Barosaurus</w:t>
+      </w:r>
+      <w:r>
+        <w:rPr/>
+        <w:t xml:space="preserve"> is difficult to determine as no complete neck is known. AMNH 6341 preserves the last nine cervical vertebrae, which McIntosh (2005:45) considered to be C8–C16. (The number of cervicals is reckoned to be 16 on the basis that there are only nine dorsals, compared with ten in the closely related </w:t>
       </w:r>
       <w:r>
         <w:rPr>
@@ -1372,18 +1066,7 @@
       </w:r>
       <w:r>
         <w:rPr/>
-        <w:t xml:space="preserve"> “functioned as a lever to balance the weight of the dorsals, anterior limbs, neck, and head, and to raise the entire forward portion of the body upwards. […] Thus the quadrupedal Dinosaurs occasionally assumed the position characteristic of the bipedal Dinosaurs — namely, a tripodal position, the body supported upon the hind feet and the tail”. In his classic monograph of </w:t>
-      </w:r>
-      <w:r>
-        <w:rPr>
-          <w:i/>
-          <w:iCs/>
-        </w:rPr>
-        <w:t>Diplodocus carnegii</w:t>
-      </w:r>
-      <w:r>
-        <w:rPr/>
-        <w:t xml:space="preserve">, Hatcher (1901:57–58) strongly implied, without quite explicitly stating, that </w:t>
+        <w:t xml:space="preserve">, and the most likely reason is that the first dorsal was recruited into the neck.) The anterior neck of the mount was completed using casts of seven anterior vertebrae from the Carnegie </w:t>
       </w:r>
       <w:r>
         <w:rPr>
@@ -1394,41 +1077,28 @@
       </w:r>
       <w:r>
         <w:rPr/>
-        <w:t xml:space="preserve"> habitually reared, and Charles Knight was painting rearing diplodocids as early as 1907 (see Taylor 2010:figure 6B). From time to time, bipedality has also been proposed for other sauropods, including for example </w:t>
-      </w:r>
-      <w:r>
-        <w:rPr>
-          <w:i/>
-          <w:iCs/>
-        </w:rPr>
-        <w:t>Opisthocoelicaudia</w:t>
-      </w:r>
-      <w:r>
-        <w:rPr/>
-        <w:t xml:space="preserve"> (Borsuk-Bialynicka 1977:51) and </w:t>
-      </w:r>
-      <w:r>
-        <w:rPr>
-          <w:i/>
-          <w:iCs/>
-        </w:rPr>
-        <w:t>Cathetosaurus</w:t>
-      </w:r>
-      <w:r>
-        <w:rPr/>
-        <w:t xml:space="preserve"> (Jensen 1988:124–128) as well as diplodocids including </w:t>
-      </w:r>
-      <w:r>
-        <w:rPr>
-          <w:i/>
-          <w:iCs/>
-          <w:u w:val="none"/>
+        <w:t xml:space="preserve"> — probably cervicals 10, 8, 6 and 4–1 (Peter May, pers. comm., 2022). The atlas was most likely a cast of the one incorporated into the Carnegie mounted skeleton.</w:t>
+      </w:r>
+    </w:p>
+    <w:p>
+      <w:pPr>
+        <w:pStyle w:val="TextBody"/>
+        <w:rPr/>
+      </w:pPr>
+      <w:r>
+        <w:rPr/>
+        <w:t xml:space="preserve">Only one known specimen referred to </w:t>
+      </w:r>
+      <w:r>
+        <w:rPr>
+          <w:i/>
+          <w:iCs/>
         </w:rPr>
         <w:t>Barosaurus</w:t>
       </w:r>
       <w:r>
         <w:rPr/>
-        <w:t xml:space="preserve"> itself (Bakker 1986:190–192). in more recent times, biomechanical modelling has been used to establish the feasibility of elevated postures such as that of the AMNH </w:t>
+        <w:t xml:space="preserve"> preserves the anterior cervicals: AMNH 7535 is a juvenile, consisting of cervicals 2–8, referred by Tschopp et al. (2015:220) to </w:t>
       </w:r>
       <w:r>
         <w:rPr>
@@ -1439,7 +1109,7 @@
       </w:r>
       <w:r>
         <w:rPr/>
-        <w:t xml:space="preserve">. Mallison (2011) argued compellingly from kinetic–dynamic modelling that diplodocines such as </w:t>
+        <w:t xml:space="preserve"> sp. Wedel (2007:207) scaled these vertebrae up to match those of AMNH 6341 (C8 is preserved in both specimens), to arrive at his total neck length estimate of 8.5 m. It seems that John S. McIntosh independently performed a similar scaling operation using these vertebrae, as shown by notes hand-written around 1990 on a printed draft of what would become the table of measurements in his subsequent </w:t>
       </w:r>
       <w:r>
         <w:rPr>
@@ -1450,7 +1120,7 @@
       </w:r>
       <w:r>
         <w:rPr/>
-        <w:t xml:space="preserve"> were particularly well adapted to bipedal rearing and sustained tripodal (tail-supported) standing. So the pose selected for the AMNH mount seems fully justified.</w:t>
+        <w:t xml:space="preserve"> paper (Peter May, pers. comm. 2022). Summing the known centrum lengths of AMNH 6341 cervicals 8–16 from this table (McIntosh 2005:table 2.1) together with the scaled-up centrum lengths of AMNH 7535 cervicals 2–7 written onto the manuscript yields a total of XXX see email.</w:t>
       </w:r>
     </w:p>
     <w:p>
@@ -1458,16 +1128,16 @@
         <w:pStyle w:val="Heading1"/>
         <w:numPr>
           <w:ilvl w:val="0"/>
-          <w:numId w:val="2"/>
+          <w:numId w:val="3"/>
         </w:numPr>
         <w:ind w:left="0" w:right="0" w:hanging="0"/>
         <w:rPr/>
       </w:pPr>
-      <w:bookmarkStart w:id="9" w:name="__RefHeading___Toc3403_68767826"/>
-      <w:bookmarkEnd w:id="9"/>
-      <w:r>
-        <w:rPr/>
-        <w:t>Acknowledgements</w:t>
+      <w:bookmarkStart w:id="6" w:name="__RefHeading___Toc3399_68767826"/>
+      <w:bookmarkEnd w:id="6"/>
+      <w:r>
+        <w:rPr/>
+        <w:t>Results</w:t>
       </w:r>
     </w:p>
     <w:p>
@@ -1477,30 +1147,17 @@
       </w:pPr>
       <w:r>
         <w:rPr/>
-        <w:t>W</w:t>
-      </w:r>
-      <w:r>
-        <w:rPr/>
-        <w:t xml:space="preserve">e are grateful to Scott Hartman for allowing us to use his </w:t>
-      </w:r>
-      <w:r>
-        <w:rPr>
-          <w:i/>
-          <w:iCs/>
-        </w:rPr>
-        <w:t>Barosaurus lentus</w:t>
-      </w:r>
-      <w:r>
-        <w:rPr/>
-        <w:t xml:space="preserve"> </w:t>
-      </w:r>
-      <w:r>
-        <w:rPr/>
-        <w:t xml:space="preserve">skeletal </w:t>
-      </w:r>
-      <w:r>
-        <w:rPr/>
-        <w:t>reconstruction.</w:t>
+        <w:t>XXX Size of the AMNH 6341 animal</w:t>
+      </w:r>
+    </w:p>
+    <w:p>
+      <w:pPr>
+        <w:pStyle w:val="TextBody"/>
+        <w:rPr/>
+      </w:pPr>
+      <w:r>
+        <w:rPr/>
+        <w:t>XXX Comparison of mount with total height of Berlin brachiosaur</w:t>
       </w:r>
     </w:p>
     <w:p>
@@ -1508,7 +1165,219 @@
         <w:pStyle w:val="Heading1"/>
         <w:numPr>
           <w:ilvl w:val="0"/>
-          <w:numId w:val="2"/>
+          <w:numId w:val="3"/>
+        </w:numPr>
+        <w:ind w:left="0" w:right="0" w:hanging="0"/>
+        <w:rPr/>
+      </w:pPr>
+      <w:bookmarkStart w:id="7" w:name="__RefHeading___Toc3401_68767826"/>
+      <w:bookmarkEnd w:id="7"/>
+      <w:r>
+        <w:rPr/>
+        <w:t>Discussion</w:t>
+      </w:r>
+    </w:p>
+    <w:p>
+      <w:pPr>
+        <w:pStyle w:val="Heading2"/>
+        <w:rPr/>
+      </w:pPr>
+      <w:bookmarkStart w:id="8" w:name="__RefHeading___Toc5358_68767826"/>
+      <w:bookmarkEnd w:id="8"/>
+      <w:r>
+        <w:rPr/>
+        <w:t>Rearing pose</w:t>
+      </w:r>
+    </w:p>
+    <w:p>
+      <w:pPr>
+        <w:pStyle w:val="TextBody"/>
+        <w:rPr/>
+      </w:pPr>
+      <w:r>
+        <w:rPr/>
+        <w:t xml:space="preserve">The mounted </w:t>
+      </w:r>
+      <w:r>
+        <w:rPr>
+          <w:i/>
+          <w:iCs/>
+        </w:rPr>
+        <w:t>Barosaurus</w:t>
+      </w:r>
+      <w:r>
+        <w:rPr/>
+        <w:t xml:space="preserve"> is in a spectacular rearing pose, as though to defend its offspring against a threatening </w:t>
+      </w:r>
+      <w:r>
+        <w:rPr>
+          <w:i/>
+          <w:iCs/>
+        </w:rPr>
+        <w:t>Allosaurus</w:t>
+      </w:r>
+      <w:r>
+        <w:rPr/>
+        <w:t xml:space="preserve"> individual. This pose was controversial when the mount was first unveiled </w:t>
+      </w:r>
+    </w:p>
+    <w:p>
+      <w:pPr>
+        <w:pStyle w:val="TextBody"/>
+        <w:rPr/>
+      </w:pPr>
+      <w:r>
+        <w:rPr/>
+        <w:t xml:space="preserve">XXX examples </w:t>
+      </w:r>
+      <w:r>
+        <w:rPr/>
+        <w:t>include Hicks and Badeer (1992), Taylor (1992), Choy and Altmann (1992), Dennis (1992), Landry (1992), Badeer and Hicks (1996) XXX get these in the right order, add references, see what else they cite that I have missed.</w:t>
+      </w:r>
+    </w:p>
+    <w:p>
+      <w:pPr>
+        <w:pStyle w:val="TextBody"/>
+        <w:rPr/>
+      </w:pPr>
+      <w:r>
+        <w:rPr/>
+        <w:t xml:space="preserve">However, the notion of rearing sauropods has a heritage going back at least to Osborn (1899:213), who wrote that the tail of </w:t>
+      </w:r>
+      <w:r>
+        <w:rPr>
+          <w:i/>
+          <w:iCs/>
+        </w:rPr>
+        <w:t>Diplodocus</w:t>
+      </w:r>
+      <w:r>
+        <w:rPr/>
+        <w:t xml:space="preserve"> “functioned as a lever to balance the weight of the dorsals, anterior limbs, neck, and head, and to raise the entire forward portion of the body upwards. […] Thus the quadrupedal Dinosaurs occasionally assumed the position characteristic of the bipedal Dinosaurs — namely, a tripodal position, the body supported upon the hind feet and the tail”. In his classic monograph of </w:t>
+      </w:r>
+      <w:r>
+        <w:rPr>
+          <w:i/>
+          <w:iCs/>
+        </w:rPr>
+        <w:t>Diplodocus carnegii</w:t>
+      </w:r>
+      <w:r>
+        <w:rPr/>
+        <w:t xml:space="preserve">, Hatcher (1901:57–58) strongly implied, without quite explicitly stating, that </w:t>
+      </w:r>
+      <w:r>
+        <w:rPr>
+          <w:i/>
+          <w:iCs/>
+        </w:rPr>
+        <w:t>Diplodocus</w:t>
+      </w:r>
+      <w:r>
+        <w:rPr/>
+        <w:t xml:space="preserve"> habitually reared, and Charles Knight was painting rearing diplodocids as early as 1907 (see Taylor 2010:figure 6B). From time to time, bipedality has also been proposed for other sauropods, including for example </w:t>
+      </w:r>
+      <w:r>
+        <w:rPr>
+          <w:i/>
+          <w:iCs/>
+        </w:rPr>
+        <w:t>Opisthocoelicaudia</w:t>
+      </w:r>
+      <w:r>
+        <w:rPr/>
+        <w:t xml:space="preserve"> (Borsuk-Bialynicka 1977:51) and </w:t>
+      </w:r>
+      <w:r>
+        <w:rPr>
+          <w:i/>
+          <w:iCs/>
+        </w:rPr>
+        <w:t>Cathetosaurus</w:t>
+      </w:r>
+      <w:r>
+        <w:rPr/>
+        <w:t xml:space="preserve"> (Jensen 1988:124–128) as well as diplodocids including </w:t>
+      </w:r>
+      <w:r>
+        <w:rPr>
+          <w:i/>
+          <w:iCs/>
+          <w:u w:val="none"/>
+        </w:rPr>
+        <w:t>Barosaurus</w:t>
+      </w:r>
+      <w:r>
+        <w:rPr/>
+        <w:t xml:space="preserve"> itself (Bakker 1986:190–192). in more recent times, biomechanical modelling has been used to establish the feasibility of elevated postures such as that of the AMNH </w:t>
+      </w:r>
+      <w:r>
+        <w:rPr>
+          <w:i/>
+          <w:iCs/>
+        </w:rPr>
+        <w:t>Barosaurus</w:t>
+      </w:r>
+      <w:r>
+        <w:rPr/>
+        <w:t xml:space="preserve">. Mallison (2011) argued compellingly from kinetic–dynamic modelling that diplodocines such as </w:t>
+      </w:r>
+      <w:r>
+        <w:rPr>
+          <w:i/>
+          <w:iCs/>
+        </w:rPr>
+        <w:t>Barosaurus</w:t>
+      </w:r>
+      <w:r>
+        <w:rPr/>
+        <w:t xml:space="preserve"> were particularly well adapted to bipedal rearing and sustained tripodal (tail-supported) standing. So the pose selected for the AMNH mount seems fully justified.</w:t>
+      </w:r>
+    </w:p>
+    <w:p>
+      <w:pPr>
+        <w:pStyle w:val="Heading1"/>
+        <w:numPr>
+          <w:ilvl w:val="0"/>
+          <w:numId w:val="3"/>
+        </w:numPr>
+        <w:ind w:left="0" w:right="0" w:hanging="0"/>
+        <w:rPr/>
+      </w:pPr>
+      <w:bookmarkStart w:id="9" w:name="__RefHeading___Toc3403_68767826"/>
+      <w:bookmarkEnd w:id="9"/>
+      <w:r>
+        <w:rPr/>
+        <w:t>Acknowledgements</w:t>
+      </w:r>
+    </w:p>
+    <w:p>
+      <w:pPr>
+        <w:pStyle w:val="TextBody"/>
+        <w:rPr/>
+      </w:pPr>
+      <w:r>
+        <w:rPr/>
+        <w:t xml:space="preserve">We are grateful to Scott Hartman for allowing us to use his </w:t>
+      </w:r>
+      <w:r>
+        <w:rPr>
+          <w:i/>
+          <w:iCs/>
+        </w:rPr>
+        <w:t>Barosaurus lentus</w:t>
+      </w:r>
+      <w:r>
+        <w:rPr/>
+        <w:t xml:space="preserve"> skeletal reconstruction.</w:t>
+      </w:r>
+    </w:p>
+    <w:p>
+      <w:pPr>
+        <w:pStyle w:val="Heading1"/>
+        <w:numPr>
+          <w:ilvl w:val="0"/>
+          <w:numId w:val="3"/>
         </w:numPr>
         <w:ind w:left="0" w:right="0" w:hanging="0"/>
         <w:rPr/>
@@ -1929,11 +1798,7 @@
       </w:pPr>
       <w:r>
         <w:rPr/>
-        <w:t>O</w:t>
-      </w:r>
-      <w:r>
-        <w:rPr/>
-        <w:t xml:space="preserve">sborn, Henry. F. 1899. A skeleton of </w:t>
+        <w:t xml:space="preserve">Osborn, Henry. F. 1899. A skeleton of </w:t>
       </w:r>
       <w:r>
         <w:rPr>
@@ -2048,7 +1913,7 @@
         <w:pStyle w:val="Heading1"/>
         <w:numPr>
           <w:ilvl w:val="0"/>
-          <w:numId w:val="2"/>
+          <w:numId w:val="3"/>
         </w:numPr>
         <w:ind w:left="0" w:right="0" w:hanging="0"/>
         <w:rPr/>
@@ -2106,29 +1971,11 @@
           <w:b/>
           <w:bCs/>
         </w:rPr>
-        <w:t xml:space="preserve">Figure </w:t>
-      </w:r>
-      <w:r>
-        <w:rPr>
-          <w:b/>
-          <w:bCs/>
-        </w:rPr>
-        <w:t>B</w:t>
-      </w:r>
-      <w:r>
-        <w:rPr>
-          <w:b/>
-          <w:bCs/>
-        </w:rPr>
-        <w:t>.</w:t>
-      </w:r>
-      <w:r>
-        <w:rPr/>
-        <w:t xml:space="preserve"> </w:t>
-      </w:r>
-      <w:r>
-        <w:rPr/>
-        <w:t xml:space="preserve">Skeletal reconstruction of </w:t>
+        <w:t>Figure B.</w:t>
+      </w:r>
+      <w:r>
+        <w:rPr/>
+        <w:t xml:space="preserve"> Skeletal reconstruction of </w:t>
       </w:r>
       <w:r>
         <w:rPr>
@@ -2139,19 +1986,7 @@
       </w:r>
       <w:r>
         <w:rPr/>
-        <w:t xml:space="preserve"> </w:t>
-      </w:r>
-      <w:r>
-        <w:rPr/>
-        <w:t xml:space="preserve">based primarily on </w:t>
-      </w:r>
-      <w:r>
-        <w:rPr/>
-        <w:t xml:space="preserve">AMNH 6341, </w:t>
-      </w:r>
-      <w:r>
-        <w:rPr/>
-        <w:t>by kind permission of Scott Hartman.</w:t>
+        <w:t xml:space="preserve"> based primarily on AMNH 6341, by kind permission of Scott Hartman.</w:t>
       </w:r>
     </w:p>
     <w:p>
@@ -2367,6 +2202,98 @@
   <w:abstractNum w:abstractNumId="3">
     <w:lvl w:ilvl="0">
       <w:start w:val="1"/>
+      <w:numFmt w:val="none"/>
+      <w:suff w:val="nothing"/>
+      <w:lvlText w:val=""/>
+      <w:lvlJc w:val="left"/>
+      <w:pPr>
+        <w:ind w:left="0" w:hanging="0"/>
+      </w:pPr>
+    </w:lvl>
+    <w:lvl w:ilvl="1">
+      <w:start w:val="1"/>
+      <w:numFmt w:val="none"/>
+      <w:suff w:val="nothing"/>
+      <w:lvlText w:val=""/>
+      <w:lvlJc w:val="left"/>
+      <w:pPr>
+        <w:ind w:left="0" w:hanging="0"/>
+      </w:pPr>
+    </w:lvl>
+    <w:lvl w:ilvl="2">
+      <w:start w:val="1"/>
+      <w:numFmt w:val="none"/>
+      <w:suff w:val="nothing"/>
+      <w:lvlText w:val=""/>
+      <w:lvlJc w:val="left"/>
+      <w:pPr>
+        <w:ind w:left="0" w:hanging="0"/>
+      </w:pPr>
+    </w:lvl>
+    <w:lvl w:ilvl="3">
+      <w:start w:val="1"/>
+      <w:numFmt w:val="none"/>
+      <w:suff w:val="nothing"/>
+      <w:lvlText w:val=""/>
+      <w:lvlJc w:val="left"/>
+      <w:pPr>
+        <w:ind w:left="0" w:hanging="0"/>
+      </w:pPr>
+    </w:lvl>
+    <w:lvl w:ilvl="4">
+      <w:start w:val="1"/>
+      <w:numFmt w:val="none"/>
+      <w:suff w:val="nothing"/>
+      <w:lvlText w:val=""/>
+      <w:lvlJc w:val="left"/>
+      <w:pPr>
+        <w:ind w:left="0" w:hanging="0"/>
+      </w:pPr>
+    </w:lvl>
+    <w:lvl w:ilvl="5">
+      <w:start w:val="1"/>
+      <w:numFmt w:val="none"/>
+      <w:suff w:val="nothing"/>
+      <w:lvlText w:val=""/>
+      <w:lvlJc w:val="left"/>
+      <w:pPr>
+        <w:ind w:left="0" w:hanging="0"/>
+      </w:pPr>
+    </w:lvl>
+    <w:lvl w:ilvl="6">
+      <w:start w:val="1"/>
+      <w:numFmt w:val="none"/>
+      <w:suff w:val="nothing"/>
+      <w:lvlText w:val=""/>
+      <w:lvlJc w:val="left"/>
+      <w:pPr>
+        <w:ind w:left="0" w:hanging="0"/>
+      </w:pPr>
+    </w:lvl>
+    <w:lvl w:ilvl="7">
+      <w:start w:val="1"/>
+      <w:numFmt w:val="none"/>
+      <w:suff w:val="nothing"/>
+      <w:lvlText w:val=""/>
+      <w:lvlJc w:val="left"/>
+      <w:pPr>
+        <w:ind w:left="0" w:hanging="0"/>
+      </w:pPr>
+    </w:lvl>
+    <w:lvl w:ilvl="8">
+      <w:start w:val="1"/>
+      <w:numFmt w:val="none"/>
+      <w:suff w:val="nothing"/>
+      <w:lvlText w:val=""/>
+      <w:lvlJc w:val="left"/>
+      <w:pPr>
+        <w:ind w:left="0" w:hanging="0"/>
+      </w:pPr>
+    </w:lvl>
+  </w:abstractNum>
+  <w:abstractNum w:abstractNumId="4">
+    <w:lvl w:ilvl="0">
+      <w:start w:val="1"/>
       <w:numFmt w:val="bullet"/>
       <w:lvlText w:val=""/>
       <w:lvlJc w:val="left"/>
@@ -2518,6 +2445,9 @@
   </w:num>
   <w:num w:numId="3">
     <w:abstractNumId w:val="3"/>
+  </w:num>
+  <w:num w:numId="4">
+    <w:abstractNumId w:val="4"/>
   </w:num>
 </w:numbering>
 </file>
@@ -2543,7 +2473,7 @@
     <w:qFormat/>
     <w:pPr>
       <w:widowControl/>
-      <w:overflowPunct w:val="true"/>
+      <w:overflowPunct w:val="false"/>
       <w:bidi w:val="0"/>
       <w:ind w:left="0" w:right="0" w:hanging="0"/>
       <w:jc w:val="left"/>
@@ -3542,6 +3472,82 @@
       <w:i w:val="false"/>
       <w:iCs w:val="false"/>
     </w:rPr>
+  </w:style>
+  <w:style w:type="character" w:styleId="ListLabel134">
+    <w:name w:val="ListLabel 134"/>
+    <w:qFormat/>
+    <w:rPr>
+      <w:rFonts w:cs="OpenSymbol"/>
+    </w:rPr>
+  </w:style>
+  <w:style w:type="character" w:styleId="ListLabel135">
+    <w:name w:val="ListLabel 135"/>
+    <w:qFormat/>
+    <w:rPr>
+      <w:rFonts w:cs="OpenSymbol"/>
+    </w:rPr>
+  </w:style>
+  <w:style w:type="character" w:styleId="ListLabel136">
+    <w:name w:val="ListLabel 136"/>
+    <w:qFormat/>
+    <w:rPr>
+      <w:rFonts w:cs="OpenSymbol"/>
+    </w:rPr>
+  </w:style>
+  <w:style w:type="character" w:styleId="ListLabel137">
+    <w:name w:val="ListLabel 137"/>
+    <w:qFormat/>
+    <w:rPr>
+      <w:rFonts w:cs="OpenSymbol"/>
+    </w:rPr>
+  </w:style>
+  <w:style w:type="character" w:styleId="ListLabel138">
+    <w:name w:val="ListLabel 138"/>
+    <w:qFormat/>
+    <w:rPr>
+      <w:rFonts w:cs="OpenSymbol"/>
+    </w:rPr>
+  </w:style>
+  <w:style w:type="character" w:styleId="ListLabel139">
+    <w:name w:val="ListLabel 139"/>
+    <w:qFormat/>
+    <w:rPr>
+      <w:rFonts w:cs="OpenSymbol"/>
+    </w:rPr>
+  </w:style>
+  <w:style w:type="character" w:styleId="ListLabel140">
+    <w:name w:val="ListLabel 140"/>
+    <w:qFormat/>
+    <w:rPr>
+      <w:rFonts w:cs="OpenSymbol"/>
+    </w:rPr>
+  </w:style>
+  <w:style w:type="character" w:styleId="ListLabel141">
+    <w:name w:val="ListLabel 141"/>
+    <w:qFormat/>
+    <w:rPr>
+      <w:rFonts w:cs="OpenSymbol"/>
+    </w:rPr>
+  </w:style>
+  <w:style w:type="character" w:styleId="ListLabel142">
+    <w:name w:val="ListLabel 142"/>
+    <w:qFormat/>
+    <w:rPr>
+      <w:rFonts w:cs="OpenSymbol"/>
+    </w:rPr>
+  </w:style>
+  <w:style w:type="character" w:styleId="ListLabel143">
+    <w:name w:val="ListLabel 143"/>
+    <w:qFormat/>
+    <w:rPr>
+      <w:i w:val="false"/>
+      <w:iCs w:val="false"/>
+    </w:rPr>
+  </w:style>
+  <w:style w:type="character" w:styleId="ListLabel144">
+    <w:name w:val="ListLabel 144"/>
+    <w:qFormat/>
+    <w:rPr/>
   </w:style>
   <w:style w:type="paragraph" w:styleId="Heading">
     <w:name w:val="Heading"/>

</xml_diff>

<commit_message>
Add author address, remove note
</commit_message>
<xml_diff>
--- a/TaylorEtAl-mounted-barosaurus.docx
+++ b/TaylorEtAl-mounted-barosaurus.docx
@@ -113,7 +113,21 @@
           <w:i w:val="false"/>
           <w:iCs w:val="false"/>
         </w:rPr>
-        <w:t xml:space="preserve">Eugene S. Gaffney. XXX address. </w:t>
+        <w:t xml:space="preserve">Eugene S. Gaffney. Department of Paleontology, American Museum of Natural History, </w:t>
+      </w:r>
+      <w:r>
+        <w:rPr>
+          <w:i w:val="false"/>
+          <w:iCs w:val="false"/>
+        </w:rPr>
+        <w:t>New York, New York, USA</w:t>
+      </w:r>
+      <w:r>
+        <w:rPr>
+          <w:i w:val="false"/>
+          <w:iCs w:val="false"/>
+        </w:rPr>
+        <w:t xml:space="preserve">. </w:t>
       </w:r>
       <w:hyperlink r:id="rId5">
         <w:r>
@@ -136,14 +150,7 @@
           <w:i w:val="false"/>
           <w:iCs w:val="false"/>
         </w:rPr>
-        <w:t>J</w:t>
-      </w:r>
-      <w:r>
-        <w:rPr>
-          <w:i w:val="false"/>
-          <w:iCs w:val="false"/>
-        </w:rPr>
-        <w:t>ohn S. McIntosh (deceased).</w:t>
+        <w:t>John S. McIntosh (deceased).</w:t>
       </w:r>
     </w:p>
     <w:p>
@@ -470,7 +477,7 @@
           </w:rPr>
           <w:t>Acknowledgements</w:t>
           <w:tab/>
-          <w:t>4</w:t>
+          <w:t>5</w:t>
         </w:r>
       </w:hyperlink>
     </w:p>
@@ -489,7 +496,7 @@
           </w:rPr>
           <w:t>References</w:t>
           <w:tab/>
-          <w:t>4</w:t>
+          <w:t>5</w:t>
         </w:r>
       </w:hyperlink>
     </w:p>
@@ -508,22 +515,9 @@
           </w:rPr>
           <w:t>Figure Captions</w:t>
           <w:tab/>
-          <w:t>5</w:t>
+          <w:t>6</w:t>
         </w:r>
       </w:hyperlink>
-    </w:p>
-    <w:p>
-      <w:pPr>
-        <w:pStyle w:val="Heading2"/>
-        <w:rPr/>
-      </w:pPr>
-      <w:r>
-        <w:rPr/>
-      </w:r>
-      <w:r>
-        <w:rPr/>
-        <w:fldChar w:fldCharType="end"/>
-      </w:r>
     </w:p>
     <w:p>
       <w:pPr>
@@ -541,6 +535,10 @@
         <w:rPr/>
         <w:t>Introduction</w:t>
       </w:r>
+      <w:r>
+        <w:rPr/>
+        <w:fldChar w:fldCharType="end"/>
+      </w:r>
     </w:p>
     <w:p>
       <w:pPr>
@@ -863,31 +861,7 @@
       </w:pPr>
       <w:r>
         <w:rPr/>
-        <w:t xml:space="preserve">The specimen that would become AMNH 6341 was discovered by Earl Douglass in about 1912 at what is now Dinosaur National Monument near Vernal, Utah. </w:t>
-      </w:r>
-      <w:r>
-        <w:rPr>
-          <w:highlight w:val="yellow"/>
-        </w:rPr>
-        <w:t xml:space="preserve">XXX but Norell et al. 1991:36 suggest that </w:t>
-      </w:r>
-      <w:r>
-        <w:rPr>
-          <w:i/>
-          <w:iCs/>
-          <w:highlight w:val="yellow"/>
-        </w:rPr>
-        <w:t>two</w:t>
-      </w:r>
-      <w:r>
-        <w:rPr>
-          <w:highlight w:val="yellow"/>
-        </w:rPr>
-        <w:t xml:space="preserve"> skeletons are involved.</w:t>
-      </w:r>
-      <w:r>
-        <w:rPr/>
-        <w:t xml:space="preserve"> During excavation in 1912–14, the specimen was thought to represent the better known </w:t>
+        <w:t xml:space="preserve">The specimen that would become AMNH 6341 was discovered by Earl Douglass in about 1912 at what is now Dinosaur National Monument near Vernal, Utah. During excavation in 1912–14, the specimen was thought to represent the better known </w:t>
       </w:r>
       <w:r>
         <w:rPr>
@@ -2512,7 +2486,7 @@
     <w:qFormat/>
     <w:pPr>
       <w:widowControl/>
-      <w:overflowPunct w:val="true"/>
+      <w:overflowPunct w:val="false"/>
       <w:bidi w:val="0"/>
       <w:ind w:left="0" w:right="0" w:hanging="0"/>
       <w:jc w:val="left"/>
@@ -3661,6 +3635,82 @@
   </w:style>
   <w:style w:type="character" w:styleId="ListLabel155">
     <w:name w:val="ListLabel 155"/>
+    <w:qFormat/>
+    <w:rPr/>
+  </w:style>
+  <w:style w:type="character" w:styleId="ListLabel156">
+    <w:name w:val="ListLabel 156"/>
+    <w:qFormat/>
+    <w:rPr>
+      <w:rFonts w:cs="OpenSymbol"/>
+    </w:rPr>
+  </w:style>
+  <w:style w:type="character" w:styleId="ListLabel157">
+    <w:name w:val="ListLabel 157"/>
+    <w:qFormat/>
+    <w:rPr>
+      <w:rFonts w:cs="OpenSymbol"/>
+    </w:rPr>
+  </w:style>
+  <w:style w:type="character" w:styleId="ListLabel158">
+    <w:name w:val="ListLabel 158"/>
+    <w:qFormat/>
+    <w:rPr>
+      <w:rFonts w:cs="OpenSymbol"/>
+    </w:rPr>
+  </w:style>
+  <w:style w:type="character" w:styleId="ListLabel159">
+    <w:name w:val="ListLabel 159"/>
+    <w:qFormat/>
+    <w:rPr>
+      <w:rFonts w:cs="OpenSymbol"/>
+    </w:rPr>
+  </w:style>
+  <w:style w:type="character" w:styleId="ListLabel160">
+    <w:name w:val="ListLabel 160"/>
+    <w:qFormat/>
+    <w:rPr>
+      <w:rFonts w:cs="OpenSymbol"/>
+    </w:rPr>
+  </w:style>
+  <w:style w:type="character" w:styleId="ListLabel161">
+    <w:name w:val="ListLabel 161"/>
+    <w:qFormat/>
+    <w:rPr>
+      <w:rFonts w:cs="OpenSymbol"/>
+    </w:rPr>
+  </w:style>
+  <w:style w:type="character" w:styleId="ListLabel162">
+    <w:name w:val="ListLabel 162"/>
+    <w:qFormat/>
+    <w:rPr>
+      <w:rFonts w:cs="OpenSymbol"/>
+    </w:rPr>
+  </w:style>
+  <w:style w:type="character" w:styleId="ListLabel163">
+    <w:name w:val="ListLabel 163"/>
+    <w:qFormat/>
+    <w:rPr>
+      <w:rFonts w:cs="OpenSymbol"/>
+    </w:rPr>
+  </w:style>
+  <w:style w:type="character" w:styleId="ListLabel164">
+    <w:name w:val="ListLabel 164"/>
+    <w:qFormat/>
+    <w:rPr>
+      <w:rFonts w:cs="OpenSymbol"/>
+    </w:rPr>
+  </w:style>
+  <w:style w:type="character" w:styleId="ListLabel165">
+    <w:name w:val="ListLabel 165"/>
+    <w:qFormat/>
+    <w:rPr>
+      <w:i w:val="false"/>
+      <w:iCs w:val="false"/>
+    </w:rPr>
+  </w:style>
+  <w:style w:type="character" w:styleId="ListLabel166">
+    <w:name w:val="ListLabel 166"/>
     <w:qFormat/>
     <w:rPr/>
   </w:style>

</xml_diff>

<commit_message>
Discuss origin of skull
</commit_message>
<xml_diff>
--- a/TaylorEtAl-mounted-barosaurus.docx
+++ b/TaylorEtAl-mounted-barosaurus.docx
@@ -475,6 +475,66 @@
     </w:p>
     <w:p>
       <w:pPr>
+        <w:pStyle w:val="Contents3"/>
+        <w:tabs>
+          <w:tab w:val="clear" w:pos="9072"/>
+          <w:tab w:val="right" w:pos="9638" w:leader="dot"/>
+        </w:tabs>
+        <w:rPr/>
+      </w:pPr>
+      <w:hyperlink w:anchor="__RefHeading___Toc16585_68767826">
+        <w:r>
+          <w:rPr>
+            <w:rStyle w:val="IndexLink"/>
+          </w:rPr>
+          <w:t>Overview</w:t>
+          <w:tab/>
+          <w:t>5</w:t>
+        </w:r>
+      </w:hyperlink>
+    </w:p>
+    <w:p>
+      <w:pPr>
+        <w:pStyle w:val="Contents3"/>
+        <w:tabs>
+          <w:tab w:val="clear" w:pos="9072"/>
+          <w:tab w:val="right" w:pos="9638" w:leader="dot"/>
+        </w:tabs>
+        <w:rPr/>
+      </w:pPr>
+      <w:hyperlink w:anchor="__RefHeading___Toc16587_68767826">
+        <w:r>
+          <w:rPr>
+            <w:rStyle w:val="IndexLink"/>
+          </w:rPr>
+          <w:t>Skull</w:t>
+          <w:tab/>
+          <w:t>5</w:t>
+        </w:r>
+      </w:hyperlink>
+    </w:p>
+    <w:p>
+      <w:pPr>
+        <w:pStyle w:val="Contents3"/>
+        <w:tabs>
+          <w:tab w:val="clear" w:pos="9072"/>
+          <w:tab w:val="right" w:pos="9638" w:leader="dot"/>
+        </w:tabs>
+        <w:rPr/>
+      </w:pPr>
+      <w:hyperlink w:anchor="__RefHeading___Toc16589_68767826">
+        <w:r>
+          <w:rPr>
+            <w:rStyle w:val="IndexLink"/>
+          </w:rPr>
+          <w:t>Neck</w:t>
+          <w:tab/>
+          <w:t>6</w:t>
+        </w:r>
+      </w:hyperlink>
+    </w:p>
+    <w:p>
+      <w:pPr>
         <w:pStyle w:val="Contents1"/>
         <w:tabs>
           <w:tab w:val="right" w:pos="9638" w:leader="dot"/>
@@ -488,7 +548,7 @@
           </w:rPr>
           <w:t>Results</w:t>
           <w:tab/>
-          <w:t>5</w:t>
+          <w:t>6</w:t>
         </w:r>
       </w:hyperlink>
     </w:p>
@@ -508,7 +568,7 @@
           </w:rPr>
           <w:t>Size of the AMNH 6341 animal</w:t>
           <w:tab/>
-          <w:t>5</w:t>
+          <w:t>6</w:t>
         </w:r>
       </w:hyperlink>
     </w:p>
@@ -527,7 +587,7 @@
           </w:rPr>
           <w:t>Discussion</w:t>
           <w:tab/>
-          <w:t>6</w:t>
+          <w:t>7</w:t>
         </w:r>
       </w:hyperlink>
     </w:p>
@@ -547,7 +607,7 @@
           </w:rPr>
           <w:t>Rearing pose</w:t>
           <w:tab/>
-          <w:t>6</w:t>
+          <w:t>7</w:t>
         </w:r>
       </w:hyperlink>
     </w:p>
@@ -566,7 +626,7 @@
           </w:rPr>
           <w:t>Acknowledgements</w:t>
           <w:tab/>
-          <w:t>6</w:t>
+          <w:t>7</w:t>
         </w:r>
       </w:hyperlink>
     </w:p>
@@ -585,7 +645,7 @@
           </w:rPr>
           <w:t>References</w:t>
           <w:tab/>
-          <w:t>7</w:t>
+          <w:t>8</w:t>
         </w:r>
       </w:hyperlink>
     </w:p>
@@ -604,7 +664,7 @@
           </w:rPr>
           <w:t>Figure Captions</w:t>
           <w:tab/>
-          <w:t>8</w:t>
+          <w:t>9</w:t>
         </w:r>
       </w:hyperlink>
     </w:p>
@@ -866,6 +926,20 @@
       <w:r>
         <w:rPr/>
         <w:t>CM — Carnegie Museum of Natural History, Pittsburgh, Pennsylvania, USA.</w:t>
+      </w:r>
+    </w:p>
+    <w:p>
+      <w:pPr>
+        <w:pStyle w:val="TextBody"/>
+        <w:numPr>
+          <w:ilvl w:val="0"/>
+          <w:numId w:val="4"/>
+        </w:numPr>
+        <w:rPr/>
+      </w:pPr>
+      <w:r>
+        <w:rPr/>
+        <w:t>HMNS — Houston Museum of Nature and Science, Houston, Texas, USA.</w:t>
       </w:r>
     </w:p>
     <w:p>
@@ -1672,6 +1746,19 @@
     </w:p>
     <w:p>
       <w:pPr>
+        <w:pStyle w:val="Heading3"/>
+        <w:ind w:left="0" w:right="0" w:hanging="0"/>
+        <w:rPr/>
+      </w:pPr>
+      <w:bookmarkStart w:id="8" w:name="__RefHeading___Toc16585_68767826"/>
+      <w:bookmarkEnd w:id="8"/>
+      <w:r>
+        <w:rPr/>
+        <w:t>Overview</w:t>
+      </w:r>
+    </w:p>
+    <w:p>
+      <w:pPr>
         <w:pStyle w:val="TextBody"/>
         <w:rPr/>
       </w:pPr>
@@ -1770,12 +1857,259 @@
     </w:p>
     <w:p>
       <w:pPr>
+        <w:pStyle w:val="Heading3"/>
+        <w:ind w:left="0" w:right="0" w:hanging="0"/>
+        <w:rPr/>
+      </w:pPr>
+      <w:bookmarkStart w:id="9" w:name="__RefHeading___Toc16587_68767826"/>
+      <w:bookmarkEnd w:id="9"/>
+      <w:r>
+        <w:rPr/>
+        <w:t>Skull</w:t>
+      </w:r>
+    </w:p>
+    <w:p>
+      <w:pPr>
         <w:pStyle w:val="TextBody"/>
         <w:rPr/>
       </w:pPr>
       <w:r>
         <w:rPr/>
-        <w:t xml:space="preserve">However, at present </w:t>
+        <w:t>T</w:t>
+      </w:r>
+      <w:r>
+        <w:rPr/>
+        <w:t xml:space="preserve">he skull in the mounted </w:t>
+      </w:r>
+      <w:r>
+        <w:rPr>
+          <w:i/>
+          <w:iCs/>
+        </w:rPr>
+        <w:t>Barosaurus</w:t>
+      </w:r>
+      <w:r>
+        <w:rPr/>
+        <w:t xml:space="preserve"> </w:t>
+      </w:r>
+      <w:r>
+        <w:rPr/>
+        <w:t xml:space="preserve">skeleton </w:t>
+      </w:r>
+      <w:r>
+        <w:rPr/>
+        <w:t xml:space="preserve">was </w:t>
+      </w:r>
+      <w:r>
+        <w:rPr/>
+        <w:t xml:space="preserve">cast from the corresponding elements in the Carnegie </w:t>
+      </w:r>
+      <w:r>
+        <w:rPr>
+          <w:i/>
+          <w:iCs/>
+        </w:rPr>
+        <w:t>Diplodocus</w:t>
+      </w:r>
+      <w:r>
+        <w:rPr/>
+        <w:t xml:space="preserve">. </w:t>
+      </w:r>
+      <w:r>
+        <w:rPr/>
+        <w:t xml:space="preserve">It is not obvious exactly what skull that, though, as </w:t>
+      </w:r>
+      <w:r>
+        <w:rPr/>
+        <w:t xml:space="preserve">the skull </w:t>
+      </w:r>
+      <w:r>
+        <w:rPr/>
+        <w:t>is</w:t>
+      </w:r>
+      <w:r>
+        <w:rPr/>
+        <w:t xml:space="preserve"> not included in CM 84, the specimen from which the Carnegie mount is mostly assembled. </w:t>
+      </w:r>
+      <w:r>
+        <w:rPr/>
+        <w:t xml:space="preserve">Holland (1906:227) explains that the skull supplied to British Museum (now the Natural History Museum) as part of the </w:t>
+      </w:r>
+      <w:r>
+        <w:rPr>
+          <w:i/>
+          <w:iCs/>
+          <w:u w:val="none"/>
+        </w:rPr>
+        <w:t>Diplodocus</w:t>
+      </w:r>
+      <w:r>
+        <w:rPr/>
+        <w:t xml:space="preserve"> cast presented to it in May 1905 was a composite sculpture based on several specimens.</w:t>
+      </w:r>
+    </w:p>
+    <w:p>
+      <w:pPr>
+        <w:pStyle w:val="TextBody"/>
+        <w:numPr>
+          <w:ilvl w:val="0"/>
+          <w:numId w:val="5"/>
+        </w:numPr>
+        <w:rPr/>
+      </w:pPr>
+      <w:r>
+        <w:rPr/>
+        <w:t xml:space="preserve">The posterior portion was modelled on material from CM 662 (illustrated by Holland 1906:plate XXVII–XXVIII; now HMNS 175), a specimen initially referred by Holland (1906) to the genus </w:t>
+      </w:r>
+      <w:r>
+        <w:rPr>
+          <w:i/>
+          <w:iCs/>
+        </w:rPr>
+        <w:t>Diplodocus</w:t>
+      </w:r>
+      <w:r>
+        <w:rPr>
+          <w:i w:val="false"/>
+          <w:iCs w:val="false"/>
+        </w:rPr>
+        <w:t xml:space="preserve"> </w:t>
+      </w:r>
+      <w:r>
+        <w:rPr>
+          <w:i w:val="false"/>
+          <w:iCs w:val="false"/>
+        </w:rPr>
+        <w:t>and subsequently made by him the holotype of the new species</w:t>
+      </w:r>
+      <w:r>
+        <w:rPr/>
+        <w:t xml:space="preserve"> “</w:t>
+      </w:r>
+      <w:r>
+        <w:rPr>
+          <w:i/>
+          <w:iCs/>
+        </w:rPr>
+        <w:t>Diplodocus</w:t>
+      </w:r>
+      <w:r>
+        <w:rPr/>
+        <w:t xml:space="preserve">” </w:t>
+      </w:r>
+      <w:r>
+        <w:rPr>
+          <w:i/>
+          <w:iCs/>
+        </w:rPr>
+        <w:t>hayi</w:t>
+      </w:r>
+      <w:r>
+        <w:rPr/>
+        <w:t xml:space="preserve"> (Holland 1924). This species has subsequently been moved to its own new genus </w:t>
+      </w:r>
+      <w:r>
+        <w:rPr>
+          <w:i/>
+          <w:iCs/>
+        </w:rPr>
+        <w:t>Galeamopus</w:t>
+      </w:r>
+      <w:r>
+        <w:rPr/>
+        <w:t xml:space="preserve"> by Tschopp et al. (2015:267).</w:t>
+      </w:r>
+    </w:p>
+    <w:p>
+      <w:pPr>
+        <w:pStyle w:val="TextBody"/>
+        <w:numPr>
+          <w:ilvl w:val="0"/>
+          <w:numId w:val="5"/>
+        </w:numPr>
+        <w:rPr/>
+      </w:pPr>
+      <w:r>
+        <w:rPr/>
+        <w:t xml:space="preserve">The remainder of the skull was based on USNM 2673 (illustrated by Holland 1906:plate XXIII–XXV), the skull on which Marsh (1896:175–179) had primarily based his description of the skull of </w:t>
+      </w:r>
+      <w:r>
+        <w:rPr>
+          <w:i/>
+          <w:iCs/>
+        </w:rPr>
+        <w:t>Diplodocus</w:t>
+      </w:r>
+      <w:r>
+        <w:rPr/>
+        <w:t xml:space="preserve">. The Carnegie Museum made a cast of this skull, of which only the left side had been fully prepared. They used this to restore the missing half. Ironically, this skull has since been referred by Tchopp et al. (2015:228) to </w:t>
+      </w:r>
+      <w:r>
+        <w:rPr>
+          <w:i/>
+          <w:iCs/>
+          <w:u w:val="none"/>
+        </w:rPr>
+        <w:t>Galeamopus</w:t>
+      </w:r>
+      <w:r>
+        <w:rPr/>
+        <w:t>, meaning that both the fossils on which the Carnegie mount’s skull were based are now considered to belong to that genus.</w:t>
+      </w:r>
+    </w:p>
+    <w:p>
+      <w:pPr>
+        <w:pStyle w:val="TextBody"/>
+        <w:rPr/>
+      </w:pPr>
+      <w:r>
+        <w:rPr/>
+        <w:t xml:space="preserve">The skull used in the </w:t>
+      </w:r>
+      <w:r>
+        <w:rPr>
+          <w:i/>
+          <w:iCs/>
+        </w:rPr>
+        <w:t>Barosaurus</w:t>
+      </w:r>
+      <w:r>
+        <w:rPr/>
+        <w:t xml:space="preserve"> mount is shown in Figure C. It can be fairly confidently confirmed as the same composite illustrated by Holland (1906:figure 1) “as placed in the restoration at the British Museum”, and by Nieuwland (2019:figure 5.3)  in a photograph of a worker at the Muséum Natonal d’Histoire Naturelle, Paris, France, with the plaster skull of their </w:t>
+      </w:r>
+      <w:r>
+        <w:rPr>
+          <w:i/>
+          <w:iCs/>
+        </w:rPr>
+        <w:t>Diplodocus</w:t>
+      </w:r>
+      <w:r>
+        <w:rPr/>
+        <w:t xml:space="preserve"> cast in1908.</w:t>
+      </w:r>
+    </w:p>
+    <w:p>
+      <w:pPr>
+        <w:pStyle w:val="Heading3"/>
+        <w:ind w:left="0" w:right="0" w:hanging="0"/>
+        <w:rPr/>
+      </w:pPr>
+      <w:bookmarkStart w:id="10" w:name="__RefHeading___Toc16589_68767826"/>
+      <w:bookmarkEnd w:id="10"/>
+      <w:r>
+        <w:rPr/>
+        <w:t>Neck</w:t>
+      </w:r>
+    </w:p>
+    <w:p>
+      <w:pPr>
+        <w:pStyle w:val="TextBody"/>
+        <w:rPr/>
+      </w:pPr>
+      <w:r>
+        <w:rPr/>
+        <w:t xml:space="preserve">Whether or not there may at some point have been a tenth, at present </w:t>
       </w:r>
       <w:r>
         <w:rPr/>
@@ -1806,7 +2140,17 @@
       </w:r>
       <w:r>
         <w:rPr/>
-        <w:t xml:space="preserve">, and the most likely reason is that the first dorsal was recruited into the neck. The anterior neck of the mount was completed using casts of seven anterior vertebrae from the Carnegie </w:t>
+        <w:t>, and the most likely reason is that the first dorsal was recruited into the neck.</w:t>
+      </w:r>
+    </w:p>
+    <w:p>
+      <w:pPr>
+        <w:pStyle w:val="TextBody"/>
+        <w:rPr/>
+      </w:pPr>
+      <w:r>
+        <w:rPr/>
+        <w:t xml:space="preserve">The anterior neck of the mount was completed using casts of seven anterior vertebrae from the Carnegie </w:t>
       </w:r>
       <w:r>
         <w:rPr>
@@ -1819,17 +2163,25 @@
         <w:rPr/>
         <w:t xml:space="preserve"> — probably cervicals 10, 8, 6 and 4–1 (Peter May, pers. comm., 2022). </w:t>
       </w:r>
-      <w:r>
-        <w:rPr/>
-        <w:t xml:space="preserve">XXX </w:t>
-      </w:r>
-      <w:r>
-        <w:rPr/>
-        <w:t xml:space="preserve">The atlas was most likely a cast of the one incorporated into the Carnegie mounted skeleton. </w:t>
-      </w:r>
-      <w:r>
-        <w:rPr/>
-        <w:t>XXX What about the skull?</w:t>
+    </w:p>
+    <w:p>
+      <w:pPr>
+        <w:pStyle w:val="TextBody"/>
+        <w:rPr/>
+      </w:pPr>
+      <w:r>
+        <w:rPr/>
+        <w:t>XXX what about the atlas?</w:t>
+      </w:r>
+    </w:p>
+    <w:p>
+      <w:pPr>
+        <w:pStyle w:val="TextBody"/>
+        <w:rPr/>
+      </w:pPr>
+      <w:r>
+        <w:rPr/>
+        <w:t>XXX other parts of the skeleton</w:t>
       </w:r>
     </w:p>
     <w:p>
@@ -1842,8 +2194,8 @@
         <w:ind w:left="0" w:right="0" w:hanging="0"/>
         <w:rPr/>
       </w:pPr>
-      <w:bookmarkStart w:id="8" w:name="__RefHeading___Toc3399_68767826"/>
-      <w:bookmarkEnd w:id="8"/>
+      <w:bookmarkStart w:id="11" w:name="__RefHeading___Toc3399_68767826"/>
+      <w:bookmarkEnd w:id="11"/>
       <w:r>
         <w:rPr/>
         <w:t>Results</w:t>
@@ -1854,8 +2206,8 @@
         <w:pStyle w:val="Heading2"/>
         <w:rPr/>
       </w:pPr>
-      <w:bookmarkStart w:id="9" w:name="__RefHeading___Toc16562_68767826"/>
-      <w:bookmarkEnd w:id="9"/>
+      <w:bookmarkStart w:id="12" w:name="__RefHeading___Toc16562_68767826"/>
+      <w:bookmarkEnd w:id="12"/>
       <w:r>
         <w:rPr/>
         <w:t>Size of the AMNH 6341 animal</w:t>
@@ -2027,8 +2379,8 @@
         <w:ind w:left="0" w:right="0" w:hanging="0"/>
         <w:rPr/>
       </w:pPr>
-      <w:bookmarkStart w:id="10" w:name="__RefHeading___Toc3401_68767826"/>
-      <w:bookmarkEnd w:id="10"/>
+      <w:bookmarkStart w:id="13" w:name="__RefHeading___Toc3401_68767826"/>
+      <w:bookmarkEnd w:id="13"/>
       <w:r>
         <w:rPr/>
         <w:t>Discussion</w:t>
@@ -2039,8 +2391,8 @@
         <w:pStyle w:val="Heading2"/>
         <w:rPr/>
       </w:pPr>
-      <w:bookmarkStart w:id="11" w:name="__RefHeading___Toc5358_68767826"/>
-      <w:bookmarkEnd w:id="11"/>
+      <w:bookmarkStart w:id="14" w:name="__RefHeading___Toc5358_68767826"/>
+      <w:bookmarkEnd w:id="14"/>
       <w:r>
         <w:rPr/>
         <w:t>Rearing pose</w:t>
@@ -2217,8 +2569,8 @@
         <w:ind w:left="0" w:right="0" w:hanging="0"/>
         <w:rPr/>
       </w:pPr>
-      <w:bookmarkStart w:id="12" w:name="__RefHeading___Toc3403_68767826"/>
-      <w:bookmarkEnd w:id="12"/>
+      <w:bookmarkStart w:id="15" w:name="__RefHeading___Toc3403_68767826"/>
+      <w:bookmarkEnd w:id="15"/>
       <w:r>
         <w:rPr/>
         <w:t>Acknowledgements</w:t>
@@ -2255,8 +2607,8 @@
         <w:ind w:left="0" w:right="0" w:hanging="0"/>
         <w:rPr/>
       </w:pPr>
-      <w:bookmarkStart w:id="13" w:name="__RefHeading___Toc3405_68767826"/>
-      <w:bookmarkEnd w:id="13"/>
+      <w:bookmarkStart w:id="16" w:name="__RefHeading___Toc3405_68767826"/>
+      <w:bookmarkEnd w:id="16"/>
       <w:r>
         <w:rPr/>
         <w:t>References</w:t>
@@ -2407,7 +2759,15 @@
       </w:pPr>
       <w:r>
         <w:rPr/>
-        <w:t xml:space="preserve">Hatcher, Jonathan B. 1901. </w:t>
+        <w:t xml:space="preserve">Hatcher, </w:t>
+      </w:r>
+      <w:r>
+        <w:rPr/>
+        <w:t>John</w:t>
+      </w:r>
+      <w:r>
+        <w:rPr/>
+        <w:t xml:space="preserve"> B. 1901. </w:t>
       </w:r>
       <w:r>
         <w:rPr>
@@ -2441,6 +2801,139 @@
       <w:r>
         <w:rPr/>
         <w:t>:1–63 and plates I–XIII.</w:t>
+      </w:r>
+    </w:p>
+    <w:p>
+      <w:pPr>
+        <w:pStyle w:val="Reference"/>
+        <w:rPr/>
+      </w:pPr>
+      <w:r>
+        <w:rPr/>
+        <w:t>Holland, W</w:t>
+      </w:r>
+      <w:r>
+        <w:rPr/>
+        <w:t>illiam</w:t>
+      </w:r>
+      <w:r>
+        <w:rPr/>
+        <w:t xml:space="preserve"> J. 1906. Osteology of </w:t>
+      </w:r>
+      <w:r>
+        <w:rPr>
+          <w:i/>
+          <w:iCs/>
+        </w:rPr>
+        <w:t>Diplodocus</w:t>
+      </w:r>
+      <w:r>
+        <w:rPr/>
+        <w:t xml:space="preserve"> Marsh with special reference to the restoration of the skeleton of </w:t>
+      </w:r>
+      <w:r>
+        <w:rPr>
+          <w:i/>
+          <w:iCs/>
+        </w:rPr>
+        <w:t>Diplodocus carnegiei</w:t>
+      </w:r>
+      <w:r>
+        <w:rPr/>
+        <w:t xml:space="preserve"> </w:t>
+      </w:r>
+      <w:r>
+        <w:rPr/>
+        <w:t xml:space="preserve">[sic] </w:t>
+      </w:r>
+      <w:r>
+        <w:rPr/>
+        <w:t xml:space="preserve">Hatcher presented by Mr. Andrew Carnegie to the British Museum, May 12 1905. </w:t>
+      </w:r>
+      <w:r>
+        <w:rPr>
+          <w:i/>
+          <w:iCs/>
+        </w:rPr>
+        <w:t>Memoirs of the Carnegie Museum</w:t>
+      </w:r>
+      <w:r>
+        <w:rPr/>
+        <w:t xml:space="preserve"> </w:t>
+      </w:r>
+      <w:r>
+        <w:rPr>
+          <w:b/>
+          <w:bCs/>
+        </w:rPr>
+        <w:t>2(6)</w:t>
+      </w:r>
+      <w:r>
+        <w:rPr/>
+        <w:t>:225–278.</w:t>
+      </w:r>
+    </w:p>
+    <w:p>
+      <w:pPr>
+        <w:pStyle w:val="Reference"/>
+        <w:rPr/>
+      </w:pPr>
+      <w:r>
+        <w:rPr/>
+        <w:t>Holland, W</w:t>
+      </w:r>
+      <w:r>
+        <w:rPr/>
+        <w:t xml:space="preserve">illiam </w:t>
+      </w:r>
+      <w:r>
+        <w:rPr/>
+        <w:t xml:space="preserve">J. </w:t>
+      </w:r>
+      <w:r>
+        <w:rPr/>
+        <w:t xml:space="preserve">1924. </w:t>
+      </w:r>
+      <w:r>
+        <w:rPr/>
+        <w:t xml:space="preserve">The skull of </w:t>
+      </w:r>
+      <w:r>
+        <w:rPr>
+          <w:i/>
+          <w:iCs/>
+        </w:rPr>
+        <w:t>Diplodocus</w:t>
+      </w:r>
+      <w:r>
+        <w:rPr/>
+        <w:t xml:space="preserve">. </w:t>
+      </w:r>
+      <w:r>
+        <w:rPr>
+          <w:i/>
+          <w:iCs/>
+        </w:rPr>
+        <w:t>Memoirs of the Carnegie Museum</w:t>
+      </w:r>
+      <w:r>
+        <w:rPr/>
+        <w:t xml:space="preserve"> </w:t>
+      </w:r>
+      <w:r>
+        <w:rPr>
+          <w:b/>
+          <w:bCs/>
+        </w:rPr>
+        <w:t>9(3)</w:t>
+      </w:r>
+      <w:r>
+        <w:rPr/>
+        <w:t>:</w:t>
+      </w:r>
+      <w:r>
+        <w:rPr/>
+        <w:t>379–403.</w:t>
       </w:r>
     </w:p>
     <w:p>
@@ -2803,6 +3296,24 @@
       </w:pPr>
       <w:r>
         <w:rPr/>
+        <w:t>Marsh, O</w:t>
+      </w:r>
+      <w:r>
+        <w:rPr/>
+        <w:t>thniel</w:t>
+      </w:r>
+      <w:r>
+        <w:rPr/>
+        <w:t xml:space="preserve"> C. 1896. The dinosaurs of North America. Extract from the 16th annual report of the U. S. Geological Survey, 1894-95, part I. doi:10.5962/bhl.title.60562</w:t>
+      </w:r>
+    </w:p>
+    <w:p>
+      <w:pPr>
+        <w:pStyle w:val="Reference"/>
+        <w:rPr/>
+      </w:pPr>
+      <w:r>
+        <w:rPr/>
         <w:t xml:space="preserve">McIntosh, John S. 2005. The Genus </w:t>
       </w:r>
       <w:r>
@@ -2826,6 +3337,40 @@
       <w:r>
         <w:rPr/>
         <w:t>. Indiana University Press, Bloomington, Indiana. 495 pp.</w:t>
+      </w:r>
+    </w:p>
+    <w:p>
+      <w:pPr>
+        <w:pStyle w:val="Reference"/>
+        <w:rPr/>
+      </w:pPr>
+      <w:bookmarkStart w:id="17" w:name="__DdeLink__16582_68767826"/>
+      <w:r>
+        <w:rPr/>
+        <w:t>Nieuwland</w:t>
+      </w:r>
+      <w:bookmarkEnd w:id="17"/>
+      <w:r>
+        <w:rPr/>
+        <w:t xml:space="preserve">, Ilja. 2019. </w:t>
+      </w:r>
+      <w:r>
+        <w:rPr>
+          <w:i/>
+          <w:iCs/>
+        </w:rPr>
+        <w:t xml:space="preserve">American dinosaur abroad: a cultural history of Carnegie’s plaster </w:t>
+      </w:r>
+      <w:r>
+        <w:rPr>
+          <w:i w:val="false"/>
+          <w:iCs w:val="false"/>
+        </w:rPr>
+        <w:t>Diplodocus</w:t>
+      </w:r>
+      <w:r>
+        <w:rPr/>
+        <w:t>. University of Pittsburgh Press. ISBN: 978-0822945574. doi:10.2307/j.ctvh4zh5n</w:t>
       </w:r>
     </w:p>
     <w:p>
@@ -3049,8 +3594,8 @@
         <w:ind w:left="0" w:right="0" w:hanging="0"/>
         <w:rPr/>
       </w:pPr>
-      <w:bookmarkStart w:id="14" w:name="__RefHeading___Toc3407_68767826"/>
-      <w:bookmarkEnd w:id="14"/>
+      <w:bookmarkStart w:id="18" w:name="__RefHeading___Toc3407_68767826"/>
+      <w:bookmarkEnd w:id="18"/>
       <w:r>
         <w:rPr/>
         <w:t>Figure Captions</w:t>
@@ -3122,8 +3667,47 @@
     </w:p>
     <w:p>
       <w:pPr>
-        <w:pStyle w:val="TextBody"/>
-        <w:spacing w:before="0" w:after="140"/>
+        <w:pStyle w:val="FigureCaption"/>
+        <w:rPr/>
+      </w:pPr>
+      <w:r>
+        <w:rPr>
+          <w:b/>
+          <w:bCs/>
+        </w:rPr>
+        <w:t>Figure C.</w:t>
+      </w:r>
+      <w:r>
+        <w:rPr/>
+        <w:t xml:space="preserve"> The skull used in the mounted </w:t>
+      </w:r>
+      <w:r>
+        <w:rPr>
+          <w:i/>
+          <w:iCs/>
+        </w:rPr>
+        <w:t>Barosaurus</w:t>
+      </w:r>
+      <w:r>
+        <w:rPr/>
+        <w:t xml:space="preserve">, copied from that of the mounted Carnegie </w:t>
+      </w:r>
+      <w:r>
+        <w:rPr>
+          <w:i/>
+          <w:iCs/>
+        </w:rPr>
+        <w:t>Diplodocus</w:t>
+      </w:r>
+      <w:r>
+        <w:rPr/>
+        <w:t>. Note its similarity to the skull “as placed in the restoration at the British Museum” in Holland (1906:figure 1).</w:t>
+      </w:r>
+    </w:p>
+    <w:p>
+      <w:pPr>
+        <w:pStyle w:val="FigureCaption"/>
+        <w:spacing w:before="0" w:after="142"/>
         <w:rPr/>
       </w:pPr>
       <w:r>
@@ -3169,6 +3753,7 @@
     </w:lvl>
     <w:lvl w:ilvl="2">
       <w:start w:val="1"/>
+      <w:pStyle w:val="Heading3"/>
       <w:numFmt w:val="none"/>
       <w:suff w:val="nothing"/>
       <w:lvlText w:val=""/>
@@ -3423,6 +4008,152 @@
     </w:lvl>
   </w:abstractNum>
   <w:abstractNum w:abstractNumId="4">
+    <w:lvl w:ilvl="0">
+      <w:start w:val="1"/>
+      <w:numFmt w:val="bullet"/>
+      <w:lvlText w:val=""/>
+      <w:lvlJc w:val="left"/>
+      <w:pPr>
+        <w:tabs>
+          <w:tab w:val="num" w:pos="720"/>
+        </w:tabs>
+        <w:ind w:left="720" w:hanging="360"/>
+      </w:pPr>
+      <w:rPr>
+        <w:rFonts w:ascii="Symbol" w:hAnsi="Symbol" w:cs="Symbol" w:hint="default"/>
+        <w:rFonts w:cs="OpenSymbol"/>
+      </w:rPr>
+    </w:lvl>
+    <w:lvl w:ilvl="1">
+      <w:start w:val="1"/>
+      <w:numFmt w:val="bullet"/>
+      <w:lvlText w:val="◦"/>
+      <w:lvlJc w:val="left"/>
+      <w:pPr>
+        <w:tabs>
+          <w:tab w:val="num" w:pos="1080"/>
+        </w:tabs>
+        <w:ind w:left="1080" w:hanging="360"/>
+      </w:pPr>
+      <w:rPr>
+        <w:rFonts w:ascii="OpenSymbol" w:hAnsi="OpenSymbol" w:cs="OpenSymbol" w:hint="default"/>
+        <w:rFonts w:cs="OpenSymbol"/>
+      </w:rPr>
+    </w:lvl>
+    <w:lvl w:ilvl="2">
+      <w:start w:val="1"/>
+      <w:numFmt w:val="bullet"/>
+      <w:lvlText w:val="▪"/>
+      <w:lvlJc w:val="left"/>
+      <w:pPr>
+        <w:tabs>
+          <w:tab w:val="num" w:pos="1440"/>
+        </w:tabs>
+        <w:ind w:left="1440" w:hanging="360"/>
+      </w:pPr>
+      <w:rPr>
+        <w:rFonts w:ascii="OpenSymbol" w:hAnsi="OpenSymbol" w:cs="OpenSymbol" w:hint="default"/>
+        <w:rFonts w:cs="OpenSymbol"/>
+      </w:rPr>
+    </w:lvl>
+    <w:lvl w:ilvl="3">
+      <w:start w:val="1"/>
+      <w:numFmt w:val="bullet"/>
+      <w:lvlText w:val=""/>
+      <w:lvlJc w:val="left"/>
+      <w:pPr>
+        <w:tabs>
+          <w:tab w:val="num" w:pos="1800"/>
+        </w:tabs>
+        <w:ind w:left="1800" w:hanging="360"/>
+      </w:pPr>
+      <w:rPr>
+        <w:rFonts w:ascii="Symbol" w:hAnsi="Symbol" w:cs="Symbol" w:hint="default"/>
+        <w:rFonts w:cs="OpenSymbol"/>
+      </w:rPr>
+    </w:lvl>
+    <w:lvl w:ilvl="4">
+      <w:start w:val="1"/>
+      <w:numFmt w:val="bullet"/>
+      <w:lvlText w:val="◦"/>
+      <w:lvlJc w:val="left"/>
+      <w:pPr>
+        <w:tabs>
+          <w:tab w:val="num" w:pos="2160"/>
+        </w:tabs>
+        <w:ind w:left="2160" w:hanging="360"/>
+      </w:pPr>
+      <w:rPr>
+        <w:rFonts w:ascii="OpenSymbol" w:hAnsi="OpenSymbol" w:cs="OpenSymbol" w:hint="default"/>
+        <w:rFonts w:cs="OpenSymbol"/>
+      </w:rPr>
+    </w:lvl>
+    <w:lvl w:ilvl="5">
+      <w:start w:val="1"/>
+      <w:numFmt w:val="bullet"/>
+      <w:lvlText w:val="▪"/>
+      <w:lvlJc w:val="left"/>
+      <w:pPr>
+        <w:tabs>
+          <w:tab w:val="num" w:pos="2520"/>
+        </w:tabs>
+        <w:ind w:left="2520" w:hanging="360"/>
+      </w:pPr>
+      <w:rPr>
+        <w:rFonts w:ascii="OpenSymbol" w:hAnsi="OpenSymbol" w:cs="OpenSymbol" w:hint="default"/>
+        <w:rFonts w:cs="OpenSymbol"/>
+      </w:rPr>
+    </w:lvl>
+    <w:lvl w:ilvl="6">
+      <w:start w:val="1"/>
+      <w:numFmt w:val="bullet"/>
+      <w:lvlText w:val=""/>
+      <w:lvlJc w:val="left"/>
+      <w:pPr>
+        <w:tabs>
+          <w:tab w:val="num" w:pos="2880"/>
+        </w:tabs>
+        <w:ind w:left="2880" w:hanging="360"/>
+      </w:pPr>
+      <w:rPr>
+        <w:rFonts w:ascii="Symbol" w:hAnsi="Symbol" w:cs="Symbol" w:hint="default"/>
+        <w:rFonts w:cs="OpenSymbol"/>
+      </w:rPr>
+    </w:lvl>
+    <w:lvl w:ilvl="7">
+      <w:start w:val="1"/>
+      <w:numFmt w:val="bullet"/>
+      <w:lvlText w:val="◦"/>
+      <w:lvlJc w:val="left"/>
+      <w:pPr>
+        <w:tabs>
+          <w:tab w:val="num" w:pos="3240"/>
+        </w:tabs>
+        <w:ind w:left="3240" w:hanging="360"/>
+      </w:pPr>
+      <w:rPr>
+        <w:rFonts w:ascii="OpenSymbol" w:hAnsi="OpenSymbol" w:cs="OpenSymbol" w:hint="default"/>
+        <w:rFonts w:cs="OpenSymbol"/>
+      </w:rPr>
+    </w:lvl>
+    <w:lvl w:ilvl="8">
+      <w:start w:val="1"/>
+      <w:numFmt w:val="bullet"/>
+      <w:lvlText w:val="▪"/>
+      <w:lvlJc w:val="left"/>
+      <w:pPr>
+        <w:tabs>
+          <w:tab w:val="num" w:pos="3600"/>
+        </w:tabs>
+        <w:ind w:left="3600" w:hanging="360"/>
+      </w:pPr>
+      <w:rPr>
+        <w:rFonts w:ascii="OpenSymbol" w:hAnsi="OpenSymbol" w:cs="OpenSymbol" w:hint="default"/>
+        <w:rFonts w:cs="OpenSymbol"/>
+      </w:rPr>
+    </w:lvl>
+  </w:abstractNum>
+  <w:abstractNum w:abstractNumId="5">
     <w:lvl w:ilvl="0">
       <w:start w:val="1"/>
       <w:numFmt w:val="bullet"/>
@@ -3579,6 +4310,9 @@
   </w:num>
   <w:num w:numId="4">
     <w:abstractNumId w:val="4"/>
+  </w:num>
+  <w:num w:numId="5">
+    <w:abstractNumId w:val="5"/>
   </w:num>
 </w:numbering>
 </file>
@@ -3658,6 +4392,27 @@
       <w:szCs w:val="36"/>
     </w:rPr>
   </w:style>
+  <w:style w:type="paragraph" w:styleId="Heading3">
+    <w:name w:val="Heading 3"/>
+    <w:basedOn w:val="Heading"/>
+    <w:next w:val="TextBody"/>
+    <w:qFormat/>
+    <w:pPr>
+      <w:numPr>
+        <w:ilvl w:val="2"/>
+        <w:numId w:val="1"/>
+      </w:numPr>
+      <w:spacing w:before="142" w:after="119"/>
+      <w:ind w:left="0" w:right="0" w:hanging="0"/>
+      <w:outlineLvl w:val="2"/>
+    </w:pPr>
+    <w:rPr>
+      <w:b w:val="false"/>
+      <w:bCs/>
+      <w:sz w:val="22"/>
+      <w:szCs w:val="28"/>
+    </w:rPr>
+  </w:style>
   <w:style w:type="character" w:styleId="InternetLink">
     <w:name w:val="Internet Link"/>
     <w:rPr>
@@ -5087,5 +5842,17 @@
     </w:pPr>
     <w:rPr/>
   </w:style>
+  <w:style w:type="paragraph" w:styleId="Contents3">
+    <w:name w:val="TOC 3"/>
+    <w:basedOn w:val="Index"/>
+    <w:pPr>
+      <w:tabs>
+        <w:tab w:val="clear" w:pos="709"/>
+        <w:tab w:val="right" w:pos="9072" w:leader="dot"/>
+      </w:tabs>
+      <w:ind w:left="566" w:hanging="0"/>
+    </w:pPr>
+    <w:rPr/>
+  </w:style>
 </w:styles>
 </file>
</xml_diff>

<commit_message>
Note Riggs 1904 on bipedality
</commit_message>
<xml_diff>
--- a/TaylorEtAl-mounted-barosaurus.docx
+++ b/TaylorEtAl-mounted-barosaurus.docx
@@ -2226,7 +2226,22 @@
       </w:pPr>
       <w:r>
         <w:rPr/>
-        <w:t>XXX something in Riggs</w:t>
+        <w:t>XXX “</w:t>
+      </w:r>
+      <w:r>
+        <w:rPr/>
+        <w:t xml:space="preserve">We may well assume, with other writers, that the heavier forms, such as Apatosaurus and Diplodocus, which are provided with long spines in the sacral and posterior dorsal region, were adapted to rearing up on the hind legs as is represented in the conventional mounted skeleton of Megatherium. In these forms we find that the body is short and therefore well adapted to this habit [while </w:t>
+      </w:r>
+      <w:r>
+        <w:rPr>
+          <w:i/>
+          <w:iCs/>
+        </w:rPr>
+        <w:t>Brachiosaurus</w:t>
+      </w:r>
+      <w:r>
+        <w:rPr/>
+        <w:t xml:space="preserve"> was] fitted for purely quadrupedal locomotion.” (Riggs 1904:245–246).</w:t>
       </w:r>
     </w:p>
     <w:p>
@@ -2341,11 +2356,7 @@
       </w:r>
       <w:r>
         <w:rPr/>
-        <w:t xml:space="preserve">. </w:t>
-      </w:r>
-      <w:r>
-        <w:rPr/>
-        <w:t>Gregory S. Paul also allowed us to quote personal communications.</w:t>
+        <w:t>. Gregory S. Paul also allowed us to quote personal communications.</w:t>
       </w:r>
     </w:p>
     <w:p>
@@ -3125,6 +3136,38 @@
       <w:r>
         <w:rPr/>
         <w:t xml:space="preserve"> . Natural History Museum of Los Angeles County in association with University of Washington Press, Los Angeles. 150 pp.</w:t>
+      </w:r>
+    </w:p>
+    <w:p>
+      <w:pPr>
+        <w:pStyle w:val="Reference"/>
+        <w:rPr/>
+      </w:pPr>
+      <w:r>
+        <w:rPr/>
+        <w:t xml:space="preserve">Riggs, Elmer S. 1904. Structure and relationships of opisthocoelian dinosaurs. Part II, the Brachiosauridae. </w:t>
+      </w:r>
+      <w:r>
+        <w:rPr>
+          <w:i/>
+          <w:iCs/>
+        </w:rPr>
+        <w:t>Field Columbian Museum, Geological Series</w:t>
+      </w:r>
+      <w:r>
+        <w:rPr/>
+        <w:t xml:space="preserve"> </w:t>
+      </w:r>
+      <w:r>
+        <w:rPr>
+          <w:b/>
+          <w:bCs/>
+        </w:rPr>
+        <w:t>2(6)</w:t>
+      </w:r>
+      <w:r>
+        <w:rPr/>
+        <w:t>:229–247, plus plates LXXI–LXXV.</w:t>
       </w:r>
     </w:p>
     <w:p>
@@ -4664,7 +4707,7 @@
     <w:pPr>
       <w:widowControl/>
       <w:suppressAutoHyphens w:val="true"/>
-      <w:overflowPunct w:val="false"/>
+      <w:overflowPunct w:val="true"/>
       <w:bidi w:val="0"/>
       <w:spacing w:before="0" w:after="0"/>
       <w:ind w:left="0" w:right="0" w:hanging="0"/>

</xml_diff>

<commit_message>
Better Bakker 1971 reference
</commit_message>
<xml_diff>
--- a/TaylorEtAl-mounted-barosaurus.docx
+++ b/TaylorEtAl-mounted-barosaurus.docx
@@ -1404,7 +1404,81 @@
       </w:pPr>
       <w:r>
         <w:rPr/>
-        <w:t xml:space="preserve">The iconoclastic palaeontogist Robert T. Bakker had in 1971 included drawings of rearing sauropods in his entry on “Brontosaurs” in the McGraw Hill Yearbook of Science and Technology. These were provocative to the palaeoartist Gregory S. Paul, who incorporated the idea in his painting </w:t>
+        <w:t xml:space="preserve">The iconoclastic palaeontogist Robert T. Bakker had in 1971 included </w:t>
+      </w:r>
+      <w:r>
+        <w:rPr/>
+        <w:t xml:space="preserve">a skeletal reconstruction </w:t>
+      </w:r>
+      <w:r>
+        <w:rPr/>
+        <w:t xml:space="preserve">of </w:t>
+      </w:r>
+      <w:r>
+        <w:rPr/>
+        <w:t xml:space="preserve">a </w:t>
+      </w:r>
+      <w:r>
+        <w:rPr/>
+        <w:t xml:space="preserve">rearing </w:t>
+      </w:r>
+      <w:r>
+        <w:rPr>
+          <w:i/>
+          <w:iCs/>
+        </w:rPr>
+        <w:t>Apatosaurus</w:t>
+      </w:r>
+      <w:r>
+        <w:rPr/>
+        <w:t xml:space="preserve"> </w:t>
+      </w:r>
+      <w:r>
+        <w:rPr/>
+        <w:t xml:space="preserve">in </w:t>
+      </w:r>
+      <w:r>
+        <w:rPr/>
+        <w:t xml:space="preserve">an entry in </w:t>
+      </w:r>
+      <w:r>
+        <w:rPr/>
+        <w:t xml:space="preserve">the </w:t>
+      </w:r>
+      <w:r>
+        <w:rPr>
+          <w:i/>
+          <w:iCs/>
+        </w:rPr>
+        <w:t>McGraw-Hill Yearbook of Science and Technology</w:t>
+      </w:r>
+      <w:r>
+        <w:rPr/>
+        <w:t xml:space="preserve"> </w:t>
+      </w:r>
+      <w:r>
+        <w:rPr/>
+        <w:t>(Bakker 1971:figure 7f)</w:t>
+      </w:r>
+      <w:r>
+        <w:rPr/>
+        <w:t>. Th</w:t>
+      </w:r>
+      <w:r>
+        <w:rPr/>
+        <w:t>is</w:t>
+      </w:r>
+      <w:r>
+        <w:rPr/>
+        <w:t xml:space="preserve"> w</w:t>
+      </w:r>
+      <w:r>
+        <w:rPr/>
+        <w:t>as</w:t>
+      </w:r>
+      <w:r>
+        <w:rPr/>
+        <w:t xml:space="preserve"> provocative to the palaeoartist Gregory S. Paul, who incorporated the idea in his painting </w:t>
       </w:r>
       <w:r>
         <w:rPr>
@@ -1680,15 +1754,7 @@
       </w:pPr>
       <w:r>
         <w:rPr/>
-        <w:t>The</w:t>
-      </w:r>
-      <w:r>
-        <w:rPr/>
-        <w:t>r</w:t>
-      </w:r>
-      <w:r>
-        <w:rPr/>
-        <w:t xml:space="preserve">e is some evidence that the last ten cervical vertebrae (C7–16) were preserved: Brown (1929) says that the material then at the USNM included “the last ten cervical vertebrae with ribs”, and the quarry map of Gilmore (1932:figure 1) shows nine dorsals and ten cervicals belonging to the </w:t>
+        <w:t xml:space="preserve">There is some evidence that the last ten cervical vertebrae (C7–16) were preserved: Brown (1929) says that the material then at the USNM included “the last ten cervical vertebrae with ribs”, and the quarry map of Gilmore (1932:figure 1) shows nine dorsals and ten cervicals belonging to the </w:t>
       </w:r>
       <w:r>
         <w:rPr>
@@ -2378,6 +2444,31 @@
       <w:r>
         <w:rPr/>
         <w:t>References</w:t>
+      </w:r>
+    </w:p>
+    <w:p>
+      <w:pPr>
+        <w:pStyle w:val="Reference"/>
+        <w:rPr/>
+      </w:pPr>
+      <w:r>
+        <w:rPr/>
+        <w:t xml:space="preserve">Bakker, Robert T. 1971. Brontosaurs. pp. 178-181 in: </w:t>
+      </w:r>
+      <w:r>
+        <w:rPr>
+          <w:i/>
+          <w:iCs/>
+        </w:rPr>
+        <w:t>McGraw-Hill Yearbook of Science and Technology</w:t>
+      </w:r>
+      <w:r>
+        <w:rPr/>
+        <w:t xml:space="preserve">, 1971. </w:t>
+      </w:r>
+      <w:r>
+        <w:rPr/>
+        <w:t>McGraw-Hill, New York, New York.</w:t>
       </w:r>
     </w:p>
     <w:p>
@@ -4711,7 +4802,7 @@
     <w:pPr>
       <w:widowControl/>
       <w:suppressAutoHyphens w:val="true"/>
-      <w:overflowPunct w:val="false"/>
+      <w:overflowPunct w:val="true"/>
       <w:bidi w:val="0"/>
       <w:spacing w:before="0" w:after="0"/>
       <w:ind w:left="0" w:right="0" w:hanging="0"/>

</xml_diff>

<commit_message>
Complete the conception section
</commit_message>
<xml_diff>
--- a/TaylorEtAl-mounted-barosaurus.docx
+++ b/TaylorEtAl-mounted-barosaurus.docx
@@ -33,11 +33,29 @@
         <w:rPr/>
       </w:pPr>
       <w:r>
-        <w:rPr>
+        <w:rPr/>
+      </w:r>
+    </w:p>
+    <w:p>
+      <w:pPr>
+        <w:pStyle w:val="Author"/>
+        <w:rPr/>
+      </w:pPr>
+      <w:r>
+        <w:rPr>
+          <w:b/>
+          <w:bCs/>
           <w:i w:val="false"/>
           <w:iCs w:val="false"/>
         </w:rPr>
-        <w:t xml:space="preserve">Michael P. Taylor. Department of Earth Sciences, University of Bristol, Bristol BS8 1RJ, UK. </w:t>
+        <w:t>Michael P. Taylor.</w:t>
+      </w:r>
+      <w:r>
+        <w:rPr>
+          <w:i w:val="false"/>
+          <w:iCs w:val="false"/>
+        </w:rPr>
+        <w:t xml:space="preserve"> Department of Earth Sciences, University of Bristol, Bristol BS8 1RJ, UK. </w:t>
       </w:r>
       <w:hyperlink r:id="rId2">
         <w:r>
@@ -64,10 +82,19 @@
       </w:pPr>
       <w:r>
         <w:rPr>
+          <w:b/>
+          <w:bCs/>
           <w:i w:val="false"/>
           <w:iCs w:val="false"/>
         </w:rPr>
-        <w:t xml:space="preserve">Peter May, Research Casting International, 15 Dufferin Ave, Trenton, Ontaria K8V 5C8, Canada. </w:t>
+        <w:t>Peter May.</w:t>
+      </w:r>
+      <w:r>
+        <w:rPr>
+          <w:i w:val="false"/>
+          <w:iCs w:val="false"/>
+        </w:rPr>
+        <w:t xml:space="preserve"> Research Casting International, 15 Dufferin Ave, Trenton, Ontaria K8V 5C8, Canada. </w:t>
       </w:r>
       <w:hyperlink r:id="rId3">
         <w:r>
@@ -87,10 +114,19 @@
       </w:pPr>
       <w:r>
         <w:rPr>
+          <w:b/>
+          <w:bCs/>
           <w:i w:val="false"/>
           <w:iCs w:val="false"/>
         </w:rPr>
-        <w:t xml:space="preserve">Lowell Dingus. Division of Paleontology, American Museum of Natural History, New York, New York, USA. </w:t>
+        <w:t>Lowell Dingus.</w:t>
+      </w:r>
+      <w:r>
+        <w:rPr>
+          <w:i w:val="false"/>
+          <w:iCs w:val="false"/>
+        </w:rPr>
+        <w:t xml:space="preserve"> Division of Paleontology, American Museum of Natural History, New York, New York, USA. </w:t>
       </w:r>
       <w:hyperlink r:id="rId4">
         <w:r>
@@ -110,10 +146,19 @@
       </w:pPr>
       <w:r>
         <w:rPr>
+          <w:b/>
+          <w:bCs/>
           <w:i w:val="false"/>
           <w:iCs w:val="false"/>
         </w:rPr>
-        <w:t xml:space="preserve">Eugene S. Gaffney. Division of Paleontology, American Museum of Natural History, New York, New York, USA. </w:t>
+        <w:t>Eugene S. Gaffney</w:t>
+      </w:r>
+      <w:r>
+        <w:rPr>
+          <w:i w:val="false"/>
+          <w:iCs w:val="false"/>
+        </w:rPr>
+        <w:t xml:space="preserve">. Division of Paleontology, American Museum of Natural History, New York, New York, USA. </w:t>
       </w:r>
       <w:hyperlink r:id="rId5">
         <w:r>
@@ -133,6 +178,8 @@
       </w:pPr>
       <w:r>
         <w:rPr>
+          <w:b/>
+          <w:bCs/>
           <w:i w:val="false"/>
           <w:iCs w:val="false"/>
         </w:rPr>
@@ -151,7 +198,21 @@
           <w:i w:val="false"/>
           <w:iCs w:val="false"/>
         </w:rPr>
-        <w:t xml:space="preserve"> (deceased).</w:t>
+        <w:t xml:space="preserve"> (deceased </w:t>
+      </w:r>
+      <w:r>
+        <w:rPr>
+          <w:i w:val="false"/>
+          <w:iCs w:val="false"/>
+        </w:rPr>
+        <w:t>2015</w:t>
+      </w:r>
+      <w:r>
+        <w:rPr>
+          <w:i w:val="false"/>
+          <w:iCs w:val="false"/>
+        </w:rPr>
+        <w:t>).</w:t>
       </w:r>
     </w:p>
     <w:p>
@@ -273,365 +334,419 @@
         <w:t>Table of Contents</w:t>
       </w:r>
     </w:p>
-    <w:sdt>
-      <w:sdtPr>
-        <w:docPartObj>
-          <w:docPartGallery w:val="Table of Contents"/>
-          <w:docPartUnique w:val="true"/>
-        </w:docPartObj>
-      </w:sdtPr>
-      <w:sdtContent>
-        <w:p>
-          <w:pPr>
-            <w:pStyle w:val="Contents1"/>
-            <w:rPr/>
-          </w:pPr>
-          <w:r>
-            <w:fldChar w:fldCharType="begin"/>
-          </w:r>
-          <w:r>
-            <w:rPr>
-              <w:rStyle w:val="IndexLink"/>
-            </w:rPr>
-            <w:instrText> TOC \f \o "1-9" \h</w:instrText>
-          </w:r>
-          <w:r>
-            <w:rPr>
-              <w:rStyle w:val="IndexLink"/>
-            </w:rPr>
-            <w:fldChar w:fldCharType="separate"/>
-          </w:r>
-          <w:hyperlink w:anchor="__RefHeading___Toc12345_68767826">
-            <w:r>
-              <w:rPr>
-                <w:rStyle w:val="IndexLink"/>
-              </w:rPr>
-              <w:t>Introduction</w:t>
-              <w:tab/>
-              <w:t>2</w:t>
-            </w:r>
-          </w:hyperlink>
-        </w:p>
-        <w:p>
-          <w:pPr>
-            <w:pStyle w:val="Contents2"/>
-            <w:tabs>
-              <w:tab w:val="clear" w:pos="9355"/>
-              <w:tab w:val="right" w:pos="9638" w:leader="dot"/>
-            </w:tabs>
-            <w:rPr/>
-          </w:pPr>
-          <w:hyperlink w:anchor="__RefHeading___Toc5349_68767826">
-            <w:r>
-              <w:rPr>
-                <w:rStyle w:val="IndexLink"/>
-              </w:rPr>
-              <w:t>Institutional Abbreviations</w:t>
-              <w:tab/>
-              <w:t>2</w:t>
-            </w:r>
-          </w:hyperlink>
-        </w:p>
-        <w:p>
-          <w:pPr>
-            <w:pStyle w:val="Contents1"/>
-            <w:rPr/>
-          </w:pPr>
-          <w:hyperlink w:anchor="__RefHeading___Toc4316_68767826">
-            <w:r>
-              <w:rPr>
-                <w:rStyle w:val="IndexLink"/>
-              </w:rPr>
-              <w:t>Historical background</w:t>
-              <w:tab/>
-              <w:t>3</w:t>
-            </w:r>
-          </w:hyperlink>
-        </w:p>
-        <w:p>
-          <w:pPr>
-            <w:pStyle w:val="Contents2"/>
-            <w:tabs>
-              <w:tab w:val="clear" w:pos="9355"/>
-              <w:tab w:val="right" w:pos="9638" w:leader="dot"/>
-            </w:tabs>
-            <w:rPr/>
-          </w:pPr>
-          <w:hyperlink w:anchor="__RefHeading___Toc12350_68767826">
-            <w:r>
-              <w:rPr>
-                <w:rStyle w:val="IndexLink"/>
-              </w:rPr>
-              <w:t>Early discoveries</w:t>
-              <w:tab/>
-              <w:t>3</w:t>
-            </w:r>
-          </w:hyperlink>
-        </w:p>
-        <w:p>
-          <w:pPr>
-            <w:pStyle w:val="Contents2"/>
-            <w:tabs>
-              <w:tab w:val="clear" w:pos="9355"/>
-              <w:tab w:val="right" w:pos="9638" w:leader="dot"/>
-            </w:tabs>
-            <w:rPr/>
-          </w:pPr>
-          <w:hyperlink w:anchor="__RefHeading___Toc12352_68767826">
-            <w:r>
-              <w:rPr>
-                <w:rStyle w:val="IndexLink"/>
-              </w:rPr>
-              <w:t>The AMNH specimen</w:t>
-              <w:tab/>
-              <w:t>4</w:t>
-            </w:r>
-          </w:hyperlink>
-        </w:p>
-        <w:p>
-          <w:pPr>
-            <w:pStyle w:val="Contents1"/>
-            <w:rPr/>
-          </w:pPr>
-          <w:hyperlink w:anchor="__RefHeading___Toc5351_68767826">
-            <w:r>
-              <w:rPr>
-                <w:rStyle w:val="IndexLink"/>
-              </w:rPr>
-              <w:t>Materials and Methods</w:t>
-              <w:tab/>
-              <w:t>5</w:t>
-            </w:r>
-          </w:hyperlink>
-        </w:p>
-        <w:p>
-          <w:pPr>
-            <w:pStyle w:val="Contents2"/>
-            <w:tabs>
-              <w:tab w:val="clear" w:pos="9355"/>
-              <w:tab w:val="right" w:pos="9638" w:leader="dot"/>
-            </w:tabs>
-            <w:rPr/>
-          </w:pPr>
-          <w:hyperlink w:anchor="__RefHeading___Toc5354_68767826">
-            <w:r>
-              <w:rPr>
-                <w:rStyle w:val="IndexLink"/>
-              </w:rPr>
-              <w:t>The creation of the mount</w:t>
-              <w:tab/>
-              <w:t>5</w:t>
-            </w:r>
-          </w:hyperlink>
-        </w:p>
-        <w:p>
-          <w:pPr>
-            <w:pStyle w:val="Contents2"/>
-            <w:tabs>
-              <w:tab w:val="clear" w:pos="9355"/>
-              <w:tab w:val="right" w:pos="9638" w:leader="dot"/>
-            </w:tabs>
-            <w:rPr/>
-          </w:pPr>
-          <w:hyperlink w:anchor="__RefHeading___Toc5356_68767826">
-            <w:r>
-              <w:rPr>
-                <w:rStyle w:val="IndexLink"/>
-              </w:rPr>
-              <w:t>Composition of the mount</w:t>
-              <w:tab/>
-              <w:t>5</w:t>
-            </w:r>
-          </w:hyperlink>
-        </w:p>
-        <w:p>
-          <w:pPr>
-            <w:pStyle w:val="Contents3"/>
-            <w:tabs>
-              <w:tab w:val="clear" w:pos="9072"/>
-              <w:tab w:val="right" w:pos="9638" w:leader="dot"/>
-            </w:tabs>
-            <w:rPr/>
-          </w:pPr>
-          <w:hyperlink w:anchor="__RefHeading___Toc16585_68767826">
-            <w:r>
-              <w:rPr>
-                <w:rStyle w:val="IndexLink"/>
-              </w:rPr>
-              <w:t>Overview</w:t>
-              <w:tab/>
-              <w:t>5</w:t>
-            </w:r>
-          </w:hyperlink>
-        </w:p>
-        <w:p>
-          <w:pPr>
-            <w:pStyle w:val="Contents3"/>
-            <w:tabs>
-              <w:tab w:val="clear" w:pos="9072"/>
-              <w:tab w:val="right" w:pos="9638" w:leader="dot"/>
-            </w:tabs>
-            <w:rPr/>
-          </w:pPr>
-          <w:hyperlink w:anchor="__RefHeading___Toc16587_68767826">
-            <w:r>
-              <w:rPr>
-                <w:rStyle w:val="IndexLink"/>
-              </w:rPr>
-              <w:t>Skull</w:t>
-              <w:tab/>
-              <w:t>5</w:t>
-            </w:r>
-          </w:hyperlink>
-        </w:p>
-        <w:p>
-          <w:pPr>
-            <w:pStyle w:val="Contents3"/>
-            <w:tabs>
-              <w:tab w:val="clear" w:pos="9072"/>
-              <w:tab w:val="right" w:pos="9638" w:leader="dot"/>
-            </w:tabs>
-            <w:rPr/>
-          </w:pPr>
-          <w:hyperlink w:anchor="__RefHeading___Toc16589_68767826">
-            <w:r>
-              <w:rPr>
-                <w:rStyle w:val="IndexLink"/>
-              </w:rPr>
-              <w:t>Neck</w:t>
-              <w:tab/>
-              <w:t>6</w:t>
-            </w:r>
-          </w:hyperlink>
-        </w:p>
-        <w:p>
-          <w:pPr>
-            <w:pStyle w:val="Contents1"/>
-            <w:rPr/>
-          </w:pPr>
-          <w:hyperlink w:anchor="__RefHeading___Toc3399_68767826">
-            <w:r>
-              <w:rPr>
-                <w:rStyle w:val="IndexLink"/>
-              </w:rPr>
-              <w:t>Results</w:t>
-              <w:tab/>
-              <w:t>6</w:t>
-            </w:r>
-          </w:hyperlink>
-        </w:p>
-        <w:p>
-          <w:pPr>
-            <w:pStyle w:val="Contents2"/>
-            <w:tabs>
-              <w:tab w:val="clear" w:pos="9355"/>
-              <w:tab w:val="right" w:pos="9638" w:leader="dot"/>
-            </w:tabs>
-            <w:rPr/>
-          </w:pPr>
-          <w:hyperlink w:anchor="__RefHeading___Toc16562_68767826">
-            <w:r>
-              <w:rPr>
-                <w:rStyle w:val="IndexLink"/>
-              </w:rPr>
-              <w:t>Size of the AMNH 6341 animal</w:t>
-              <w:tab/>
-              <w:t>6</w:t>
-            </w:r>
-          </w:hyperlink>
-        </w:p>
-        <w:p>
-          <w:pPr>
-            <w:pStyle w:val="Contents1"/>
-            <w:rPr/>
-          </w:pPr>
-          <w:hyperlink w:anchor="__RefHeading___Toc3401_68767826">
-            <w:r>
-              <w:rPr>
-                <w:rStyle w:val="IndexLink"/>
-              </w:rPr>
-              <w:t>Discussion</w:t>
-              <w:tab/>
-              <w:t>7</w:t>
-            </w:r>
-          </w:hyperlink>
-        </w:p>
-        <w:p>
-          <w:pPr>
-            <w:pStyle w:val="Contents2"/>
-            <w:tabs>
-              <w:tab w:val="clear" w:pos="9355"/>
-              <w:tab w:val="right" w:pos="9638" w:leader="dot"/>
-            </w:tabs>
-            <w:rPr/>
-          </w:pPr>
-          <w:hyperlink w:anchor="__RefHeading___Toc5358_68767826">
-            <w:r>
-              <w:rPr>
-                <w:rStyle w:val="IndexLink"/>
-              </w:rPr>
-              <w:t>Rearing pose</w:t>
-              <w:tab/>
-              <w:t>7</w:t>
-            </w:r>
-          </w:hyperlink>
-        </w:p>
-        <w:p>
-          <w:pPr>
-            <w:pStyle w:val="Contents1"/>
-            <w:rPr/>
-          </w:pPr>
-          <w:hyperlink w:anchor="__RefHeading___Toc3403_68767826">
-            <w:r>
-              <w:rPr>
-                <w:rStyle w:val="IndexLink"/>
-              </w:rPr>
-              <w:t>Acknowledgements</w:t>
-              <w:tab/>
-              <w:t>7</w:t>
-            </w:r>
-          </w:hyperlink>
-        </w:p>
-        <w:p>
-          <w:pPr>
-            <w:pStyle w:val="Contents1"/>
-            <w:rPr/>
-          </w:pPr>
-          <w:hyperlink w:anchor="__RefHeading___Toc3405_68767826">
-            <w:r>
-              <w:rPr>
-                <w:rStyle w:val="IndexLink"/>
-              </w:rPr>
-              <w:t>References</w:t>
-              <w:tab/>
-              <w:t>8</w:t>
-            </w:r>
-          </w:hyperlink>
-        </w:p>
-        <w:p>
-          <w:pPr>
-            <w:pStyle w:val="Contents1"/>
-            <w:rPr/>
-          </w:pPr>
-          <w:hyperlink w:anchor="__RefHeading___Toc3407_68767826">
-            <w:r>
-              <w:rPr>
-                <w:rStyle w:val="IndexLink"/>
-              </w:rPr>
-              <w:t>Figure Captions</w:t>
-              <w:tab/>
-              <w:t>9</w:t>
-            </w:r>
-          </w:hyperlink>
-          <w:r>
-            <w:rPr>
-              <w:rStyle w:val="IndexLink"/>
-            </w:rPr>
-            <w:fldChar w:fldCharType="end"/>
-          </w:r>
-        </w:p>
-      </w:sdtContent>
-    </w:sdt>
+    <w:p>
+      <w:pPr>
+        <w:pStyle w:val="Contents1"/>
+        <w:tabs>
+          <w:tab w:val="right" w:pos="9638" w:leader="dot"/>
+        </w:tabs>
+        <w:rPr/>
+      </w:pPr>
+      <w:r>
+        <w:fldChar w:fldCharType="begin"/>
+      </w:r>
+      <w:r>
+        <w:rPr>
+          <w:rStyle w:val="IndexLink"/>
+        </w:rPr>
+        <w:instrText> TOC \f \o "1-9" \h</w:instrText>
+      </w:r>
+      <w:r>
+        <w:rPr>
+          <w:rStyle w:val="IndexLink"/>
+        </w:rPr>
+        <w:fldChar w:fldCharType="separate"/>
+      </w:r>
+      <w:hyperlink w:anchor="__RefHeading___Toc12345_68767826">
+        <w:r>
+          <w:rPr>
+            <w:rStyle w:val="IndexLink"/>
+          </w:rPr>
+          <w:t>Introduction</w:t>
+          <w:tab/>
+          <w:t>2</w:t>
+        </w:r>
+      </w:hyperlink>
+    </w:p>
+    <w:p>
+      <w:pPr>
+        <w:pStyle w:val="Contents2"/>
+        <w:tabs>
+          <w:tab w:val="clear" w:pos="9355"/>
+          <w:tab w:val="right" w:pos="9638" w:leader="dot"/>
+        </w:tabs>
+        <w:rPr/>
+      </w:pPr>
+      <w:hyperlink w:anchor="__RefHeading___Toc5349_68767826">
+        <w:r>
+          <w:rPr>
+            <w:rStyle w:val="IndexLink"/>
+          </w:rPr>
+          <w:t>Institutional Abbreviations</w:t>
+          <w:tab/>
+          <w:t>2</w:t>
+        </w:r>
+      </w:hyperlink>
+    </w:p>
+    <w:p>
+      <w:pPr>
+        <w:pStyle w:val="Contents1"/>
+        <w:tabs>
+          <w:tab w:val="right" w:pos="9638" w:leader="dot"/>
+        </w:tabs>
+        <w:rPr/>
+      </w:pPr>
+      <w:hyperlink w:anchor="__RefHeading___Toc4316_68767826">
+        <w:r>
+          <w:rPr>
+            <w:rStyle w:val="IndexLink"/>
+          </w:rPr>
+          <w:t>Historical background</w:t>
+          <w:tab/>
+          <w:t>3</w:t>
+        </w:r>
+      </w:hyperlink>
+    </w:p>
+    <w:p>
+      <w:pPr>
+        <w:pStyle w:val="Contents2"/>
+        <w:tabs>
+          <w:tab w:val="clear" w:pos="9355"/>
+          <w:tab w:val="right" w:pos="9638" w:leader="dot"/>
+        </w:tabs>
+        <w:rPr/>
+      </w:pPr>
+      <w:hyperlink w:anchor="__RefHeading___Toc12350_68767826">
+        <w:r>
+          <w:rPr>
+            <w:rStyle w:val="IndexLink"/>
+          </w:rPr>
+          <w:t xml:space="preserve">Early discoveries of </w:t>
+        </w:r>
+        <w:r>
+          <w:rPr>
+            <w:rStyle w:val="IndexLink"/>
+            <w:i/>
+            <w:iCs/>
+          </w:rPr>
+          <w:t>Barosaurus</w:t>
+        </w:r>
+        <w:r>
+          <w:rPr>
+            <w:rStyle w:val="IndexLink"/>
+          </w:rPr>
+          <w:tab/>
+          <w:t>3</w:t>
+        </w:r>
+      </w:hyperlink>
+    </w:p>
+    <w:p>
+      <w:pPr>
+        <w:pStyle w:val="Contents2"/>
+        <w:tabs>
+          <w:tab w:val="clear" w:pos="9355"/>
+          <w:tab w:val="right" w:pos="9638" w:leader="dot"/>
+        </w:tabs>
+        <w:rPr/>
+      </w:pPr>
+      <w:hyperlink w:anchor="__RefHeading___Toc12352_68767826">
+        <w:r>
+          <w:rPr>
+            <w:rStyle w:val="IndexLink"/>
+          </w:rPr>
+          <w:t xml:space="preserve">The AMNH specimen of </w:t>
+        </w:r>
+        <w:r>
+          <w:rPr>
+            <w:rStyle w:val="IndexLink"/>
+            <w:i/>
+            <w:iCs/>
+          </w:rPr>
+          <w:t>Barosaurus</w:t>
+        </w:r>
+        <w:r>
+          <w:rPr>
+            <w:rStyle w:val="IndexLink"/>
+          </w:rPr>
+          <w:tab/>
+          <w:t>4</w:t>
+        </w:r>
+      </w:hyperlink>
+    </w:p>
+    <w:p>
+      <w:pPr>
+        <w:pStyle w:val="Contents1"/>
+        <w:tabs>
+          <w:tab w:val="right" w:pos="9638" w:leader="dot"/>
+        </w:tabs>
+        <w:rPr/>
+      </w:pPr>
+      <w:hyperlink w:anchor="__RefHeading___Toc5351_68767826">
+        <w:r>
+          <w:rPr>
+            <w:rStyle w:val="IndexLink"/>
+          </w:rPr>
+          <w:t>Materials and Methods</w:t>
+          <w:tab/>
+          <w:t>5</w:t>
+        </w:r>
+      </w:hyperlink>
+    </w:p>
+    <w:p>
+      <w:pPr>
+        <w:pStyle w:val="Contents2"/>
+        <w:tabs>
+          <w:tab w:val="clear" w:pos="9355"/>
+          <w:tab w:val="right" w:pos="9638" w:leader="dot"/>
+        </w:tabs>
+        <w:rPr/>
+      </w:pPr>
+      <w:hyperlink w:anchor="__RefHeading___Toc5354_68767826">
+        <w:r>
+          <w:rPr>
+            <w:rStyle w:val="IndexLink"/>
+          </w:rPr>
+          <w:t>The conception of the mount</w:t>
+          <w:tab/>
+          <w:t>5</w:t>
+        </w:r>
+      </w:hyperlink>
+    </w:p>
+    <w:p>
+      <w:pPr>
+        <w:pStyle w:val="Contents2"/>
+        <w:tabs>
+          <w:tab w:val="clear" w:pos="9355"/>
+          <w:tab w:val="right" w:pos="9638" w:leader="dot"/>
+        </w:tabs>
+        <w:rPr/>
+      </w:pPr>
+      <w:hyperlink w:anchor="__RefHeading___Toc18297_68767826">
+        <w:r>
+          <w:rPr>
+            <w:rStyle w:val="IndexLink"/>
+          </w:rPr>
+          <w:t>The creation of the mount</w:t>
+          <w:tab/>
+          <w:t>6</w:t>
+        </w:r>
+      </w:hyperlink>
+    </w:p>
+    <w:p>
+      <w:pPr>
+        <w:pStyle w:val="Contents2"/>
+        <w:tabs>
+          <w:tab w:val="clear" w:pos="9355"/>
+          <w:tab w:val="right" w:pos="9638" w:leader="dot"/>
+        </w:tabs>
+        <w:rPr/>
+      </w:pPr>
+      <w:hyperlink w:anchor="__RefHeading___Toc5356_68767826">
+        <w:r>
+          <w:rPr>
+            <w:rStyle w:val="IndexLink"/>
+          </w:rPr>
+          <w:t>The composition of the mount</w:t>
+          <w:tab/>
+          <w:t>6</w:t>
+        </w:r>
+      </w:hyperlink>
+    </w:p>
+    <w:p>
+      <w:pPr>
+        <w:pStyle w:val="Contents3"/>
+        <w:tabs>
+          <w:tab w:val="clear" w:pos="9072"/>
+          <w:tab w:val="right" w:pos="9638" w:leader="dot"/>
+        </w:tabs>
+        <w:rPr/>
+      </w:pPr>
+      <w:hyperlink w:anchor="__RefHeading___Toc16585_68767826">
+        <w:r>
+          <w:rPr>
+            <w:rStyle w:val="IndexLink"/>
+          </w:rPr>
+          <w:t>Overview</w:t>
+          <w:tab/>
+          <w:t>6</w:t>
+        </w:r>
+      </w:hyperlink>
+    </w:p>
+    <w:p>
+      <w:pPr>
+        <w:pStyle w:val="Contents3"/>
+        <w:tabs>
+          <w:tab w:val="clear" w:pos="9072"/>
+          <w:tab w:val="right" w:pos="9638" w:leader="dot"/>
+        </w:tabs>
+        <w:rPr/>
+      </w:pPr>
+      <w:hyperlink w:anchor="__RefHeading___Toc16587_68767826">
+        <w:r>
+          <w:rPr>
+            <w:rStyle w:val="IndexLink"/>
+          </w:rPr>
+          <w:t>Skull</w:t>
+          <w:tab/>
+          <w:t>7</w:t>
+        </w:r>
+      </w:hyperlink>
+    </w:p>
+    <w:p>
+      <w:pPr>
+        <w:pStyle w:val="Contents3"/>
+        <w:tabs>
+          <w:tab w:val="clear" w:pos="9072"/>
+          <w:tab w:val="right" w:pos="9638" w:leader="dot"/>
+        </w:tabs>
+        <w:rPr/>
+      </w:pPr>
+      <w:hyperlink w:anchor="__RefHeading___Toc16589_68767826">
+        <w:r>
+          <w:rPr>
+            <w:rStyle w:val="IndexLink"/>
+          </w:rPr>
+          <w:t>Neck</w:t>
+          <w:tab/>
+          <w:t>8</w:t>
+        </w:r>
+      </w:hyperlink>
+    </w:p>
+    <w:p>
+      <w:pPr>
+        <w:pStyle w:val="Contents1"/>
+        <w:tabs>
+          <w:tab w:val="right" w:pos="9638" w:leader="dot"/>
+        </w:tabs>
+        <w:rPr/>
+      </w:pPr>
+      <w:hyperlink w:anchor="__RefHeading___Toc3399_68767826">
+        <w:r>
+          <w:rPr>
+            <w:rStyle w:val="IndexLink"/>
+          </w:rPr>
+          <w:t>Results</w:t>
+          <w:tab/>
+          <w:t>8</w:t>
+        </w:r>
+      </w:hyperlink>
+    </w:p>
+    <w:p>
+      <w:pPr>
+        <w:pStyle w:val="Contents2"/>
+        <w:tabs>
+          <w:tab w:val="clear" w:pos="9355"/>
+          <w:tab w:val="right" w:pos="9638" w:leader="dot"/>
+        </w:tabs>
+        <w:rPr/>
+      </w:pPr>
+      <w:hyperlink w:anchor="__RefHeading___Toc16562_68767826">
+        <w:r>
+          <w:rPr>
+            <w:rStyle w:val="IndexLink"/>
+          </w:rPr>
+          <w:t>Size of the AMNH 6341 animal</w:t>
+          <w:tab/>
+          <w:t>8</w:t>
+        </w:r>
+      </w:hyperlink>
+    </w:p>
+    <w:p>
+      <w:pPr>
+        <w:pStyle w:val="Contents1"/>
+        <w:tabs>
+          <w:tab w:val="right" w:pos="9638" w:leader="dot"/>
+        </w:tabs>
+        <w:rPr/>
+      </w:pPr>
+      <w:hyperlink w:anchor="__RefHeading___Toc3401_68767826">
+        <w:r>
+          <w:rPr>
+            <w:rStyle w:val="IndexLink"/>
+          </w:rPr>
+          <w:t>Discussion</w:t>
+          <w:tab/>
+          <w:t>9</w:t>
+        </w:r>
+      </w:hyperlink>
+    </w:p>
+    <w:p>
+      <w:pPr>
+        <w:pStyle w:val="Contents2"/>
+        <w:tabs>
+          <w:tab w:val="clear" w:pos="9355"/>
+          <w:tab w:val="right" w:pos="9638" w:leader="dot"/>
+        </w:tabs>
+        <w:rPr/>
+      </w:pPr>
+      <w:hyperlink w:anchor="__RefHeading___Toc5358_68767826">
+        <w:r>
+          <w:rPr>
+            <w:rStyle w:val="IndexLink"/>
+          </w:rPr>
+          <w:t>Rearing pose</w:t>
+          <w:tab/>
+          <w:t>9</w:t>
+        </w:r>
+      </w:hyperlink>
+    </w:p>
+    <w:p>
+      <w:pPr>
+        <w:pStyle w:val="Contents1"/>
+        <w:tabs>
+          <w:tab w:val="right" w:pos="9638" w:leader="dot"/>
+        </w:tabs>
+        <w:rPr/>
+      </w:pPr>
+      <w:hyperlink w:anchor="__RefHeading___Toc3403_68767826">
+        <w:r>
+          <w:rPr>
+            <w:rStyle w:val="IndexLink"/>
+          </w:rPr>
+          <w:t>Acknowledgements</w:t>
+          <w:tab/>
+          <w:t>9</w:t>
+        </w:r>
+      </w:hyperlink>
+    </w:p>
+    <w:p>
+      <w:pPr>
+        <w:pStyle w:val="Contents1"/>
+        <w:tabs>
+          <w:tab w:val="right" w:pos="9638" w:leader="dot"/>
+        </w:tabs>
+        <w:rPr/>
+      </w:pPr>
+      <w:hyperlink w:anchor="__RefHeading___Toc3405_68767826">
+        <w:r>
+          <w:rPr>
+            <w:rStyle w:val="IndexLink"/>
+          </w:rPr>
+          <w:t>References</w:t>
+          <w:tab/>
+          <w:t>9</w:t>
+        </w:r>
+      </w:hyperlink>
+    </w:p>
+    <w:p>
+      <w:pPr>
+        <w:pStyle w:val="Contents1"/>
+        <w:tabs>
+          <w:tab w:val="right" w:pos="9638" w:leader="dot"/>
+        </w:tabs>
+        <w:rPr/>
+      </w:pPr>
+      <w:hyperlink w:anchor="__RefHeading___Toc3407_68767826">
+        <w:r>
+          <w:rPr>
+            <w:rStyle w:val="IndexLink"/>
+          </w:rPr>
+          <w:t>Figure Captions</w:t>
+          <w:tab/>
+          <w:t>11</w:t>
+        </w:r>
+      </w:hyperlink>
+    </w:p>
     <w:p>
       <w:pPr>
         <w:pStyle w:val="TextBody"/>
@@ -640,6 +755,10 @@
       </w:pPr>
       <w:r>
         <w:rPr/>
+      </w:r>
+      <w:r>
+        <w:rPr/>
+        <w:fldChar w:fldCharType="end"/>
       </w:r>
     </w:p>
     <w:p>
@@ -956,7 +1075,18 @@
       <w:bookmarkEnd w:id="3"/>
       <w:r>
         <w:rPr/>
-        <w:t>Early discoveries</w:t>
+        <w:t xml:space="preserve">Early discoveries </w:t>
+      </w:r>
+      <w:r>
+        <w:rPr/>
+        <w:t xml:space="preserve">of </w:t>
+      </w:r>
+      <w:r>
+        <w:rPr>
+          <w:i/>
+          <w:iCs/>
+        </w:rPr>
+        <w:t>Barosaurus</w:t>
       </w:r>
     </w:p>
     <w:p>
@@ -1193,7 +1323,18 @@
       <w:bookmarkEnd w:id="4"/>
       <w:r>
         <w:rPr/>
-        <w:t>The AMNH specimen</w:t>
+        <w:t xml:space="preserve">The AMNH specimen </w:t>
+      </w:r>
+      <w:r>
+        <w:rPr/>
+        <w:t xml:space="preserve">of </w:t>
+      </w:r>
+      <w:r>
+        <w:rPr>
+          <w:i/>
+          <w:iCs/>
+        </w:rPr>
+        <w:t>Barosaurus</w:t>
       </w:r>
     </w:p>
     <w:p>
@@ -1330,6 +1471,308 @@
       <w:bookmarkEnd w:id="6"/>
       <w:r>
         <w:rPr/>
+        <w:t xml:space="preserve">The </w:t>
+      </w:r>
+      <w:r>
+        <w:rPr/>
+        <w:t>conception</w:t>
+      </w:r>
+      <w:r>
+        <w:rPr/>
+        <w:t xml:space="preserve"> of the mount</w:t>
+      </w:r>
+    </w:p>
+    <w:p>
+      <w:pPr>
+        <w:pStyle w:val="TextBody"/>
+        <w:rPr/>
+      </w:pPr>
+      <w:r>
+        <w:rPr/>
+        <w:t xml:space="preserve">The three parts of AMNH 6341 were reunited from their layovers in the USNM, Utah University and Carnegie Museum by 1930 or shortly thereafter. However, having acquired their </w:t>
+      </w:r>
+      <w:r>
+        <w:rPr>
+          <w:i/>
+          <w:iCs/>
+        </w:rPr>
+        <w:t>Barosaurus</w:t>
+      </w:r>
+      <w:r>
+        <w:rPr/>
+        <w:t xml:space="preserve"> skeleton, the museum seemed at a loss to know what to do with it. It lay dormant for a decade until the presacral vertebrae were exhibited in glass cabinets alongside the mounted </w:t>
+      </w:r>
+      <w:r>
+        <w:rPr>
+          <w:i/>
+          <w:iCs/>
+          <w:u w:val="none"/>
+        </w:rPr>
+        <w:t>Apatosaurus</w:t>
+      </w:r>
+      <w:r>
+        <w:rPr/>
+        <w:t xml:space="preserve"> in the Hall of Early Dinosaurs on 17 April 1939 (Figure D). They remained here until the renovation supervised by Edwin H. Colbert in the early 1950s. At this point, tentative plans were made in the to mount the </w:t>
+      </w:r>
+      <w:r>
+        <w:rPr>
+          <w:i/>
+          <w:iCs/>
+        </w:rPr>
+        <w:t>Barosaurus</w:t>
+      </w:r>
+      <w:r>
+        <w:rPr/>
+        <w:t xml:space="preserve"> skeleton in the dinosaur gallery, but it was felt that the mount would take up too much space and these plans were abandoned. Instead, the entire specimen was moved into collections. Four more decades were to pass before the skeleton (or at least a cast based on it) was finally mounted.</w:t>
+      </w:r>
+    </w:p>
+    <w:p>
+      <w:pPr>
+        <w:pStyle w:val="TextBody"/>
+        <w:rPr/>
+      </w:pPr>
+      <w:r>
+        <w:rPr/>
+        <w:t>In 1986, the museum began planning what would become an extensive renovation of its fossil halls, which had become significantly outdated since the previous update more than thirty years previously. The initial plan was to renovate only the Osborn Hall of Late Mammals, but a change of museum leadership meant that by 1988 the project had become much more extensive, now encompassing all four existing vertebrate fossil halls and expanding into new spaces.</w:t>
+      </w:r>
+    </w:p>
+    <w:p>
+      <w:pPr>
+        <w:pStyle w:val="TextBody"/>
+        <w:rPr/>
+      </w:pPr>
+      <w:r>
+        <w:rPr/>
+        <w:t>As part of this broader initiative, paleontological staff were asked whether they had any specimens suitable for mounting not in the Roosevelt Memorial Hall that is the main entrance to the museum on Central Park West. The hall, begun in 1931 and completed in 1936 is a majestic space in its own right, but was puzzlingly empty in 1990 (see illustration in Dingus 1996:20). It was the perfect space for a truly spectacular dinosaur mount that could introduce new visitors to dinosaurs, draw them in to the main galleries, and provoke them to think about paleobiological issues.</w:t>
+      </w:r>
+    </w:p>
+    <w:p>
+      <w:pPr>
+        <w:pStyle w:val="TextBody"/>
+        <w:rPr/>
+      </w:pPr>
+      <w:r>
+        <w:rPr/>
+        <w:t xml:space="preserve">It occurred to </w:t>
+      </w:r>
+      <w:r>
+        <w:rPr/>
+        <w:t xml:space="preserve">Lowell Dingus, then project director of the fossil halls renovation project, </w:t>
+      </w:r>
+      <w:r>
+        <w:rPr/>
+        <w:t>that the most spectacular exhibit would be a gigantic sauropod rearing up on its hind legs. But he thought there was little change of persuading Eugene S. Gaffney, then the curator in charge of the dinosaur collections in the Department of Vertebrate Paleontology, to undertake such a project. In fact, both Dingus and Gaffney were known for their disdain of such speculative “dinomania”: the possibility of both consenting to a rearing mount would have been considered very unlikely.</w:t>
+      </w:r>
+    </w:p>
+    <w:p>
+      <w:pPr>
+        <w:pStyle w:val="TextBody"/>
+        <w:rPr/>
+      </w:pPr>
+      <w:r>
+        <w:rPr/>
+        <w:t xml:space="preserve">The iconoclastic palaeontogist Robert T. Bakker had in 1971 included a skeletal reconstruction of a rearing </w:t>
+      </w:r>
+      <w:r>
+        <w:rPr>
+          <w:i/>
+          <w:iCs/>
+        </w:rPr>
+        <w:t>Apatosaurus</w:t>
+      </w:r>
+      <w:r>
+        <w:rPr/>
+        <w:t xml:space="preserve"> in an entry in the </w:t>
+      </w:r>
+      <w:r>
+        <w:rPr>
+          <w:i/>
+          <w:iCs/>
+        </w:rPr>
+        <w:t>McGraw-Hill Yearbook of Science and Technology</w:t>
+      </w:r>
+      <w:r>
+        <w:rPr/>
+        <w:t xml:space="preserve"> (Bakker 1971:figure 7f). This was provocative to the palaeoartist Gregory S. Paul, who incorporated the idea in his </w:t>
+      </w:r>
+      <w:r>
+        <w:rPr/>
+        <w:t xml:space="preserve">1978 </w:t>
+      </w:r>
+      <w:r>
+        <w:rPr/>
+        <w:t xml:space="preserve">painting </w:t>
+      </w:r>
+      <w:r>
+        <w:rPr>
+          <w:i/>
+          <w:iCs/>
+        </w:rPr>
+        <w:t>Ambush at Como Creek</w:t>
+      </w:r>
+      <w:r>
+        <w:rPr/>
+        <w:t xml:space="preserve">. In this, only his third dinosaur painting (Gregory S. Paul, pers. comm. 2022), he depicted a herd of </w:t>
+      </w:r>
+      <w:r>
+        <w:rPr>
+          <w:i/>
+          <w:iCs/>
+        </w:rPr>
+        <w:t>Diplodocus</w:t>
+      </w:r>
+      <w:r>
+        <w:rPr/>
+        <w:t xml:space="preserve"> surprised by an </w:t>
+      </w:r>
+      <w:r>
+        <w:rPr>
+          <w:i/>
+          <w:iCs/>
+          <w:u w:val="none"/>
+        </w:rPr>
+        <w:t>Allosaurus</w:t>
+      </w:r>
+      <w:r>
+        <w:rPr/>
+        <w:t xml:space="preserve">. As the carnivore attacks, one </w:t>
+      </w:r>
+      <w:r>
+        <w:rPr>
+          <w:i/>
+          <w:iCs/>
+        </w:rPr>
+        <w:t>Diplodocus</w:t>
+      </w:r>
+      <w:r>
+        <w:rPr/>
+        <w:t xml:space="preserve"> provides cover for its retreating allies by facing down the pack in a rearing threat display. This initial version of the painting was reproduced in Bird (1985:59), but Paul became dissatisfied with it and painted over parts of the original </w:t>
+      </w:r>
+      <w:r>
+        <w:rPr/>
+        <w:t xml:space="preserve">in 1983 and 1985 </w:t>
+      </w:r>
+      <w:r>
+        <w:rPr/>
+        <w:t xml:space="preserve">to produce the better known final version (Figure E) in which the attack is by a whole pack of </w:t>
+      </w:r>
+      <w:r>
+        <w:rPr>
+          <w:i/>
+          <w:iCs/>
+        </w:rPr>
+        <w:t>Allosaurus</w:t>
+      </w:r>
+      <w:r>
+        <w:rPr/>
+        <w:t xml:space="preserve">. This version was reproduced in the influential book </w:t>
+      </w:r>
+      <w:r>
+        <w:rPr>
+          <w:i/>
+          <w:iCs/>
+        </w:rPr>
+        <w:t>Dinosaurs Past and Present</w:t>
+      </w:r>
+      <w:r>
+        <w:rPr/>
+        <w:t xml:space="preserve"> as Paul (1987:figure 16).</w:t>
+      </w:r>
+    </w:p>
+    <w:p>
+      <w:pPr>
+        <w:pStyle w:val="TextBody"/>
+        <w:rPr/>
+      </w:pPr>
+      <w:r>
+        <w:rPr/>
+        <w:t xml:space="preserve">Knowing nothing of Dingus’s independently arrived-at plan, Gaffney found Paul’s painting intriguing. Inspired by this artwork, he conceived for the Roosevelt Hall exhibit the very ambitious idea of mounting a group of </w:t>
+      </w:r>
+      <w:r>
+        <w:rPr>
+          <w:i/>
+          <w:iCs/>
+        </w:rPr>
+        <w:t>Barosaurus</w:t>
+      </w:r>
+      <w:r>
+        <w:rPr/>
+        <w:t xml:space="preserve"> skeletons under attack from a group of </w:t>
+      </w:r>
+      <w:r>
+        <w:rPr>
+          <w:i/>
+          <w:iCs/>
+        </w:rPr>
+        <w:t>Allosaurus</w:t>
+      </w:r>
+      <w:r>
+        <w:rPr/>
+        <w:t>. Dingus was astonished to discover that Gaffney had conceived essentially the same plan as himself — and both were further astonished when incoming dinosaur curator Mark Norrell also approved of the proposal, despite his own distaste for behavioural speculation about dinosaurs.</w:t>
+      </w:r>
+    </w:p>
+    <w:p>
+      <w:pPr>
+        <w:pStyle w:val="TextBody"/>
+        <w:rPr/>
+      </w:pPr>
+      <w:r>
+        <w:rPr/>
+        <w:t xml:space="preserve">The original suggestion, using half a dozen or more skeletal casts, was deemed impractical, in part because it would have taken up too much space even in the huge Roosevelt Hall. So while the basic idea was adopted, it was scaled back to one erect </w:t>
+      </w:r>
+      <w:r>
+        <w:rPr>
+          <w:i/>
+          <w:iCs/>
+        </w:rPr>
+        <w:t>Barosaurus</w:t>
+      </w:r>
+      <w:r>
+        <w:rPr/>
+        <w:t xml:space="preserve"> adult and one juvenile, under attack from a single </w:t>
+      </w:r>
+      <w:r>
+        <w:rPr>
+          <w:i/>
+          <w:iCs/>
+        </w:rPr>
+        <w:t>Allosaurus</w:t>
+      </w:r>
+      <w:r>
+        <w:rPr/>
+        <w:t xml:space="preserve"> — ironically, a scene corresponding more nearly to the original version of Paul’s painting.</w:t>
+      </w:r>
+    </w:p>
+    <w:p>
+      <w:pPr>
+        <w:pStyle w:val="TextBody"/>
+        <w:rPr/>
+      </w:pPr>
+      <w:r>
+        <w:rPr/>
+        <w:t xml:space="preserve">Dr. John (Jack) S. McIntosh, a professor of theoretical physics at Wesleyan University in Connecticut, was an avocational paleontologist specialising in sauropods, and became the world’s expert on the group. Gaffney knew him from his undergraduate days and when he succeeded Colbert as curator of the AMNH fossil reptile collection in 1970, McIntosh provided a great deal of information about the AMNH dinosaurs. He told Gaffney that the museum had one of the best known sauropod skeletons in its collection and that he thought it was then poorly known </w:t>
+      </w:r>
+      <w:r>
+        <w:rPr>
+          <w:i/>
+          <w:iCs/>
+        </w:rPr>
+        <w:t>Barosaurus</w:t>
+      </w:r>
+      <w:r>
+        <w:rPr/>
+        <w:t>. It would be the perfect specimen to use as the basis of the rearing mount. Early in the design of the exhibit, Dingus and Gaffney asked McIntosh what he thought about the pose. When he gave an enthusiastic “yes, I do think it was possible”, the die was cast. Against their usual inclinations, Dingus and Gaffney had become accomplices in the perpetuation of speculative dinosaur paleobiology.</w:t>
+      </w:r>
+    </w:p>
+    <w:p>
+      <w:pPr>
+        <w:pStyle w:val="Heading2"/>
+        <w:rPr/>
+      </w:pPr>
+      <w:bookmarkStart w:id="7" w:name="__RefHeading___Toc18297_68767826"/>
+      <w:bookmarkEnd w:id="7"/>
+      <w:r>
+        <w:rPr/>
         <w:t>The creation of the mount</w:t>
       </w:r>
     </w:p>
@@ -1340,7 +1783,63 @@
       </w:pPr>
       <w:r>
         <w:rPr/>
-        <w:t xml:space="preserve">The three parts of AMNH 6341 were reunited from their layovers in the USNM, Utah University and Carnegie Museum by 1930 or shortly thereafter. However, having acquired their </w:t>
+        <w:t>XXX All casts</w:t>
+      </w:r>
+    </w:p>
+    <w:p>
+      <w:pPr>
+        <w:pStyle w:val="TextBody"/>
+        <w:rPr/>
+      </w:pPr>
+      <w:r>
+        <w:rPr/>
+        <w:t xml:space="preserve">— </w:t>
+      </w:r>
+      <w:r>
+        <w:rPr/>
+        <w:t>May and crew took the fossils back to Toronto in fall 1990 for casting.</w:t>
+      </w:r>
+    </w:p>
+    <w:p>
+      <w:pPr>
+        <w:pStyle w:val="TextBody"/>
+        <w:rPr/>
+      </w:pPr>
+      <w:r>
+        <w:rPr/>
+        <w:t xml:space="preserve">— </w:t>
+      </w:r>
+      <w:r>
+        <w:rPr/>
+        <w:t>Early 1991: test erection in Toronto parking lot.</w:t>
+      </w:r>
+    </w:p>
+    <w:p>
+      <w:pPr>
+        <w:pStyle w:val="TextBody"/>
+        <w:rPr/>
+      </w:pPr>
+      <w:r>
+        <w:rPr/>
+        <w:t xml:space="preserve">— </w:t>
+      </w:r>
+      <w:r>
+        <w:rPr/>
+        <w:t>erected in Nov 1991.</w:t>
+      </w:r>
+    </w:p>
+    <w:p>
+      <w:pPr>
+        <w:pStyle w:val="TextBody"/>
+        <w:rPr/>
+      </w:pPr>
+      <w:r>
+        <w:rPr/>
+        <w:t xml:space="preserve">— </w:t>
+      </w:r>
+      <w:r>
+        <w:rPr/>
+        <w:t xml:space="preserve">unveiled in December 1991. At that time the only publicly exhibited </w:t>
       </w:r>
       <w:r>
         <w:rPr>
@@ -1351,230 +1850,7 @@
       </w:r>
       <w:r>
         <w:rPr/>
-        <w:t xml:space="preserve"> skeleton, the museum seemed at a loss to know what to do with it. It lay dormant for a decade until the presacral vertebrae were exhibited in glass cabinets alongside the mounted </w:t>
-      </w:r>
-      <w:r>
-        <w:rPr>
-          <w:i/>
-          <w:iCs/>
-          <w:u w:val="none"/>
-        </w:rPr>
-        <w:t>Apatosaurus</w:t>
-      </w:r>
-      <w:r>
-        <w:rPr/>
-        <w:t xml:space="preserve"> in the Hall of Early Dinosaurs on 17 April 1939 (Figure D). They remained here until the renovation supervised by Edwin H. Colbert in the early 1950s. At this point, tentative plans were made in the to mount the </w:t>
-      </w:r>
-      <w:r>
-        <w:rPr>
-          <w:i/>
-          <w:iCs/>
-        </w:rPr>
-        <w:t>Barosaurus</w:t>
-      </w:r>
-      <w:r>
-        <w:rPr/>
-        <w:t xml:space="preserve"> skeleton in the dinosaur gallery, but it was felt that the mount would take up too much space and these plans were abandoned. Instead, the entire specimen was moved into collections. Four more decades were to pass before the skeleton (or at least a cast based on it) was finally mounted.</w:t>
-      </w:r>
-    </w:p>
-    <w:p>
-      <w:pPr>
-        <w:pStyle w:val="TextBody"/>
-        <w:rPr/>
-      </w:pPr>
-      <w:r>
-        <w:rPr/>
-        <w:t>In 1986, the museum began planning what would become an extensive renovation of its fossil halls, which had become significantly outdated since the previous update more than thirty years previously. The initial plan was to renovate only the Osborn Hall of Late Mammals, but a change of museum leadership meant that by 1988 the project had become much more extensive, now encompassing all four existing vertebrate fossil halls and expanding into new spaces.</w:t>
-      </w:r>
-    </w:p>
-    <w:p>
-      <w:pPr>
-        <w:pStyle w:val="TextBody"/>
-        <w:rPr/>
-      </w:pPr>
-      <w:r>
-        <w:rPr/>
-        <w:t>As part of this broader initiative, paleontological staff were asked whether they had any specimens suitable for mounting not in the Roosevelt Memorial Hall that is the main entrance to the museum on Central Park West. The hall, begun in 1931 and completed in 1936 is a majestic space in its own right, but was puzzlingly empty in 1990 (see illustration in Dingus 1996:20). It was the perfect space for a truly spectacular dinosaur mount that could introduce new visitors to dinosaurs, draw them in to the main galleries, and provoke them to think about paleobiological issues.</w:t>
-      </w:r>
-    </w:p>
-    <w:p>
-      <w:pPr>
-        <w:pStyle w:val="TextBody"/>
-        <w:rPr/>
-      </w:pPr>
-      <w:r>
-        <w:rPr/>
-        <w:t xml:space="preserve">The iconoclastic palaeontogist Robert T. Bakker had in 1971 included </w:t>
-      </w:r>
-      <w:r>
-        <w:rPr/>
-        <w:t xml:space="preserve">a skeletal reconstruction </w:t>
-      </w:r>
-      <w:r>
-        <w:rPr/>
-        <w:t xml:space="preserve">of </w:t>
-      </w:r>
-      <w:r>
-        <w:rPr/>
-        <w:t xml:space="preserve">a </w:t>
-      </w:r>
-      <w:r>
-        <w:rPr/>
-        <w:t xml:space="preserve">rearing </w:t>
-      </w:r>
-      <w:r>
-        <w:rPr>
-          <w:i/>
-          <w:iCs/>
-        </w:rPr>
-        <w:t>Apatosaurus</w:t>
-      </w:r>
-      <w:r>
-        <w:rPr/>
-        <w:t xml:space="preserve"> </w:t>
-      </w:r>
-      <w:r>
-        <w:rPr/>
-        <w:t xml:space="preserve">in </w:t>
-      </w:r>
-      <w:r>
-        <w:rPr/>
-        <w:t xml:space="preserve">an entry in </w:t>
-      </w:r>
-      <w:r>
-        <w:rPr/>
-        <w:t xml:space="preserve">the </w:t>
-      </w:r>
-      <w:r>
-        <w:rPr>
-          <w:i/>
-          <w:iCs/>
-        </w:rPr>
-        <w:t>McGraw-Hill Yearbook of Science and Technology</w:t>
-      </w:r>
-      <w:r>
-        <w:rPr/>
-        <w:t xml:space="preserve"> </w:t>
-      </w:r>
-      <w:r>
-        <w:rPr/>
-        <w:t>(Bakker 1971:figure 7f)</w:t>
-      </w:r>
-      <w:r>
-        <w:rPr/>
-        <w:t>. Th</w:t>
-      </w:r>
-      <w:r>
-        <w:rPr/>
-        <w:t>is</w:t>
-      </w:r>
-      <w:r>
-        <w:rPr/>
-        <w:t xml:space="preserve"> w</w:t>
-      </w:r>
-      <w:r>
-        <w:rPr/>
-        <w:t>as</w:t>
-      </w:r>
-      <w:r>
-        <w:rPr/>
-        <w:t xml:space="preserve"> provocative to the palaeoartist Gregory S. Paul, who incorporated the idea in his painting </w:t>
-      </w:r>
-      <w:r>
-        <w:rPr>
-          <w:i/>
-          <w:iCs/>
-        </w:rPr>
-        <w:t>Ambush at Como Creek</w:t>
-      </w:r>
-      <w:r>
-        <w:rPr/>
-        <w:t xml:space="preserve"> in the late 1970s or early 1980s. In this, only his third dinosaur painting (Gregory S. Paul, pers. comm. 2022), he depicted a herd of </w:t>
-      </w:r>
-      <w:r>
-        <w:rPr>
-          <w:i/>
-          <w:iCs/>
-        </w:rPr>
-        <w:t>Diplodocus</w:t>
-      </w:r>
-      <w:r>
-        <w:rPr/>
-        <w:t xml:space="preserve"> surprised by an </w:t>
-      </w:r>
-      <w:r>
-        <w:rPr>
-          <w:i/>
-          <w:iCs/>
-          <w:u w:val="none"/>
-        </w:rPr>
-        <w:t>Allosaurus</w:t>
-      </w:r>
-      <w:r>
-        <w:rPr/>
-        <w:t xml:space="preserve">. As the carnivore attacks, one </w:t>
-      </w:r>
-      <w:r>
-        <w:rPr>
-          <w:i/>
-          <w:iCs/>
-        </w:rPr>
-        <w:t>Diplodocus</w:t>
-      </w:r>
-      <w:r>
-        <w:rPr/>
-        <w:t xml:space="preserve"> provides cover for its retreating allies by facing down the pack in a rearing threat display. This initial version of the painting was reproduced in Bird (1985:59), but Paul became dissatisfied with it and painted over parts of the original to produce the better known final version (Figure E) in which the attack is by a whole pack of </w:t>
-      </w:r>
-      <w:r>
-        <w:rPr>
-          <w:i/>
-          <w:iCs/>
-        </w:rPr>
-        <w:t>Allosaurus</w:t>
-      </w:r>
-      <w:r>
-        <w:rPr/>
-        <w:t xml:space="preserve">. This version was reproduced in the influential book </w:t>
-      </w:r>
-      <w:r>
-        <w:rPr>
-          <w:i/>
-          <w:iCs/>
-        </w:rPr>
-        <w:t>Dinosaurs Past and Present</w:t>
-      </w:r>
-      <w:r>
-        <w:rPr/>
-        <w:t xml:space="preserve"> as Paul (1987:figure 16).</w:t>
-      </w:r>
-    </w:p>
-    <w:p>
-      <w:pPr>
-        <w:pStyle w:val="TextBody"/>
-        <w:rPr/>
-      </w:pPr>
-      <w:r>
-        <w:rPr/>
-        <w:t>XXX Gaffney inspired by this</w:t>
-      </w:r>
-    </w:p>
-    <w:p>
-      <w:pPr>
-        <w:pStyle w:val="TextBody"/>
-        <w:rPr/>
-      </w:pPr>
-      <w:r>
-        <w:rPr/>
-        <w:t>XXX Lowell Dingus, then project director of the fossil halls renovation project ...</w:t>
-      </w:r>
-    </w:p>
-    <w:p>
-      <w:pPr>
-        <w:pStyle w:val="TextBody"/>
-        <w:rPr/>
-      </w:pPr>
-      <w:r>
-        <w:rPr/>
+        <w:t xml:space="preserve"> (Norell et al. 1991:36)</w:t>
       </w:r>
     </w:p>
     <w:p>
@@ -1588,101 +1864,6 @@
       </w:r>
       <w:r>
         <w:rPr/>
-        <w:t>Dingus and Gaffney independently came up with the idea of a rearing mount. “The first drawings were blurry sketches made on damp napkins” (Norell et al. 1991:38).</w:t>
-      </w:r>
-    </w:p>
-    <w:p>
-      <w:pPr>
-        <w:pStyle w:val="TextBody"/>
-        <w:rPr/>
-      </w:pPr>
-      <w:r>
-        <w:rPr/>
-        <w:t xml:space="preserve">— </w:t>
-      </w:r>
-      <w:r>
-        <w:rPr/>
-        <w:t>preliminary planning for atrium refurb completed in 1989.</w:t>
-      </w:r>
-    </w:p>
-    <w:p>
-      <w:pPr>
-        <w:pStyle w:val="TextBody"/>
-        <w:rPr/>
-      </w:pPr>
-      <w:r>
-        <w:rPr/>
-        <w:t xml:space="preserve">— </w:t>
-      </w:r>
-      <w:r>
-        <w:rPr/>
-        <w:t>May and crew took the fossils back to Toronto in fall 1990 for casting.</w:t>
-      </w:r>
-    </w:p>
-    <w:p>
-      <w:pPr>
-        <w:pStyle w:val="TextBody"/>
-        <w:rPr/>
-      </w:pPr>
-      <w:r>
-        <w:rPr/>
-        <w:t xml:space="preserve">— </w:t>
-      </w:r>
-      <w:r>
-        <w:rPr/>
-        <w:t>Early 1991: test erection in Toronto parking lot.</w:t>
-      </w:r>
-    </w:p>
-    <w:p>
-      <w:pPr>
-        <w:pStyle w:val="TextBody"/>
-        <w:rPr/>
-      </w:pPr>
-      <w:r>
-        <w:rPr/>
-        <w:t xml:space="preserve">— </w:t>
-      </w:r>
-      <w:r>
-        <w:rPr/>
-        <w:t>erected in Nov 1991.</w:t>
-      </w:r>
-    </w:p>
-    <w:p>
-      <w:pPr>
-        <w:pStyle w:val="TextBody"/>
-        <w:rPr/>
-      </w:pPr>
-      <w:r>
-        <w:rPr/>
-        <w:t xml:space="preserve">— </w:t>
-      </w:r>
-      <w:r>
-        <w:rPr/>
-        <w:t xml:space="preserve">unveiled in December 1991. At that time the only publicly exhibited </w:t>
-      </w:r>
-      <w:r>
-        <w:rPr>
-          <w:i/>
-          <w:iCs/>
-        </w:rPr>
-        <w:t>Barosaurus</w:t>
-      </w:r>
-      <w:r>
-        <w:rPr/>
-        <w:t xml:space="preserve"> (Norell et al. 1991:36)</w:t>
-      </w:r>
-    </w:p>
-    <w:p>
-      <w:pPr>
-        <w:pStyle w:val="TextBody"/>
-        <w:rPr/>
-      </w:pPr>
-      <w:r>
-        <w:rPr/>
-        <w:t xml:space="preserve">— </w:t>
-      </w:r>
-      <w:r>
-        <w:rPr/>
         <w:t>John Gurche painting</w:t>
       </w:r>
     </w:p>
@@ -1691,11 +1872,15 @@
         <w:pStyle w:val="Heading2"/>
         <w:rPr/>
       </w:pPr>
-      <w:bookmarkStart w:id="7" w:name="__RefHeading___Toc5356_68767826"/>
-      <w:bookmarkEnd w:id="7"/>
-      <w:r>
-        <w:rPr/>
-        <w:t>Composition of the mount</w:t>
+      <w:bookmarkStart w:id="8" w:name="__RefHeading___Toc5356_68767826"/>
+      <w:bookmarkEnd w:id="8"/>
+      <w:r>
+        <w:rPr/>
+        <w:t>The c</w:t>
+      </w:r>
+      <w:r>
+        <w:rPr/>
+        <w:t>omposition of the mount</w:t>
       </w:r>
     </w:p>
     <w:p>
@@ -1708,8 +1893,8 @@
         <w:ind w:left="0" w:right="0" w:hanging="0"/>
         <w:rPr/>
       </w:pPr>
-      <w:bookmarkStart w:id="8" w:name="__RefHeading___Toc16585_68767826"/>
-      <w:bookmarkEnd w:id="8"/>
+      <w:bookmarkStart w:id="9" w:name="__RefHeading___Toc16585_68767826"/>
+      <w:bookmarkEnd w:id="9"/>
       <w:r>
         <w:rPr/>
         <w:t>Overview</w:t>
@@ -1766,6 +1951,58 @@
       <w:r>
         <w:rPr/>
         <w:t xml:space="preserve"> skeleton. If this is correct, though, the most anterior of these (C7) has been lost or destroyed, as both written accounts (McIntosh 2005) and the present fossil display at the AMNH include only nine cervical vertebrae, C8–16.</w:t>
+      </w:r>
+    </w:p>
+    <w:p>
+      <w:pPr>
+        <w:pStyle w:val="TextBody"/>
+        <w:rPr/>
+      </w:pPr>
+      <w:r>
+        <w:rPr/>
+      </w:r>
+    </w:p>
+    <w:p>
+      <w:pPr>
+        <w:pStyle w:val="TextBody"/>
+        <w:rPr/>
+      </w:pPr>
+      <w:r>
+        <w:rPr/>
+        <w:t xml:space="preserve">XXX </w:t>
+      </w:r>
+      <w:r>
+        <w:rPr/>
+        <w:t>Dingus</w:t>
+      </w:r>
+      <w:r>
+        <w:rPr>
+          <w:lang w:val="en-US"/>
+        </w:rPr>
+        <w:t>: Gene, please correct me if I’m wrong, but as I recall cast or sculpted bones of Diplodocus were used to fill in the missing elements of the Barosaurus adult and juvenile. I don’t recall any other taxon being utilized, but I may be incorrect.</w:t>
+      </w:r>
+    </w:p>
+    <w:p>
+      <w:pPr>
+        <w:pStyle w:val="TextBody"/>
+        <w:rPr/>
+      </w:pPr>
+      <w:r>
+        <w:rPr>
+          <w:lang w:val="en-US"/>
+        </w:rPr>
+        <w:t>XXX Gaffney: This is out of my memory banks now, I do know that McIntosh was the real advisor scientifically and he (and I and you?) went to Pete’s place at least twice (before the parking lot mounting party) to help with the restored elements during the casting. As you say Jack used the similar Diplodocus for restoration of the adult mount. I remember bringing up some material we had for him to use.</w:t>
+      </w:r>
+    </w:p>
+    <w:p>
+      <w:pPr>
+        <w:pStyle w:val="TextBody"/>
+        <w:rPr>
+          <w:lang w:val="en-US"/>
+        </w:rPr>
+      </w:pPr>
+      <w:r>
+        <w:rPr/>
       </w:r>
     </w:p>
     <w:p>
@@ -1788,8 +2025,8 @@
         <w:ind w:left="0" w:right="0" w:hanging="0"/>
         <w:rPr/>
       </w:pPr>
-      <w:bookmarkStart w:id="9" w:name="__RefHeading___Toc16587_68767826"/>
-      <w:bookmarkEnd w:id="9"/>
+      <w:bookmarkStart w:id="10" w:name="__RefHeading___Toc16587_68767826"/>
+      <w:bookmarkEnd w:id="10"/>
       <w:r>
         <w:rPr/>
         <w:t>Skull</w:t>
@@ -1985,8 +2222,8 @@
         <w:ind w:left="0" w:right="0" w:hanging="0"/>
         <w:rPr/>
       </w:pPr>
-      <w:bookmarkStart w:id="10" w:name="__RefHeading___Toc16589_68767826"/>
-      <w:bookmarkEnd w:id="10"/>
+      <w:bookmarkStart w:id="11" w:name="__RefHeading___Toc16589_68767826"/>
+      <w:bookmarkEnd w:id="11"/>
       <w:r>
         <w:rPr/>
         <w:t>Neck</w:t>
@@ -2064,8 +2301,8 @@
         <w:ind w:left="0" w:right="0" w:hanging="0"/>
         <w:rPr/>
       </w:pPr>
-      <w:bookmarkStart w:id="11" w:name="__RefHeading___Toc3399_68767826"/>
-      <w:bookmarkEnd w:id="11"/>
+      <w:bookmarkStart w:id="12" w:name="__RefHeading___Toc3399_68767826"/>
+      <w:bookmarkEnd w:id="12"/>
       <w:r>
         <w:rPr/>
         <w:t>Results</w:t>
@@ -2076,8 +2313,8 @@
         <w:pStyle w:val="Heading2"/>
         <w:rPr/>
       </w:pPr>
-      <w:bookmarkStart w:id="12" w:name="__RefHeading___Toc16562_68767826"/>
-      <w:bookmarkEnd w:id="12"/>
+      <w:bookmarkStart w:id="13" w:name="__RefHeading___Toc16562_68767826"/>
+      <w:bookmarkEnd w:id="13"/>
       <w:r>
         <w:rPr/>
         <w:t>Size of the AMNH 6341 animal</w:t>
@@ -2189,8 +2426,8 @@
         <w:ind w:left="0" w:right="0" w:hanging="0"/>
         <w:rPr/>
       </w:pPr>
-      <w:bookmarkStart w:id="13" w:name="__RefHeading___Toc3401_68767826"/>
-      <w:bookmarkEnd w:id="13"/>
+      <w:bookmarkStart w:id="14" w:name="__RefHeading___Toc3401_68767826"/>
+      <w:bookmarkEnd w:id="14"/>
       <w:r>
         <w:rPr/>
         <w:t>Discussion</w:t>
@@ -2201,8 +2438,8 @@
         <w:pStyle w:val="Heading2"/>
         <w:rPr/>
       </w:pPr>
-      <w:bookmarkStart w:id="14" w:name="__RefHeading___Toc5358_68767826"/>
-      <w:bookmarkEnd w:id="14"/>
+      <w:bookmarkStart w:id="15" w:name="__RefHeading___Toc5358_68767826"/>
+      <w:bookmarkEnd w:id="15"/>
       <w:r>
         <w:rPr/>
         <w:t>Rearing pose</w:t>
@@ -2378,6 +2615,16 @@
       <w:r>
         <w:rPr/>
         <w:t xml:space="preserve"> were particularly well adapted to bipedal rearing and sustained tripodal (tail-supported) standing. So the pose selected for the AMNH mount seems fully justified.</w:t>
+      </w:r>
+    </w:p>
+    <w:p>
+      <w:pPr>
+        <w:pStyle w:val="TextBody"/>
+        <w:rPr/>
+      </w:pPr>
+      <w:r>
+        <w:rPr/>
+        <w:t>XXX Dingus: The most important aspect, and one that often gets overlooked, is the role the mount played in setting the primary theme of the renovation: What can we know about extinct vertebrates vs. what can’t we know, given the nature of the fossils that are available. This was emphasized in the label that accompanied the mounts, which I’ll try to find the text for.</w:t>
       </w:r>
     </w:p>
     <w:p>
@@ -2390,8 +2637,8 @@
         <w:ind w:left="0" w:right="0" w:hanging="0"/>
         <w:rPr/>
       </w:pPr>
-      <w:bookmarkStart w:id="15" w:name="__RefHeading___Toc3403_68767826"/>
-      <w:bookmarkEnd w:id="15"/>
+      <w:bookmarkStart w:id="16" w:name="__RefHeading___Toc3403_68767826"/>
+      <w:bookmarkEnd w:id="16"/>
       <w:r>
         <w:rPr/>
         <w:t>Acknowledgements</w:t>
@@ -2439,8 +2686,8 @@
         <w:ind w:left="0" w:right="0" w:hanging="0"/>
         <w:rPr/>
       </w:pPr>
-      <w:bookmarkStart w:id="16" w:name="__RefHeading___Toc3405_68767826"/>
-      <w:bookmarkEnd w:id="16"/>
+      <w:bookmarkStart w:id="17" w:name="__RefHeading___Toc3405_68767826"/>
+      <w:bookmarkEnd w:id="17"/>
       <w:r>
         <w:rPr/>
         <w:t>References</w:t>
@@ -2464,11 +2711,7 @@
       </w:r>
       <w:r>
         <w:rPr/>
-        <w:t xml:space="preserve">, 1971. </w:t>
-      </w:r>
-      <w:r>
-        <w:rPr/>
-        <w:t>McGraw-Hill, New York, New York.</w:t>
+        <w:t>, 1971. McGraw-Hill, New York, New York.</w:t>
       </w:r>
     </w:p>
     <w:p>
@@ -3089,12 +3332,12 @@
         <w:pStyle w:val="Reference"/>
         <w:rPr/>
       </w:pPr>
-      <w:bookmarkStart w:id="17" w:name="__DdeLink__16582_68767826"/>
+      <w:bookmarkStart w:id="18" w:name="__DdeLink__16582_68767826"/>
       <w:r>
         <w:rPr/>
         <w:t>Nieuwland</w:t>
       </w:r>
-      <w:bookmarkEnd w:id="17"/>
+      <w:bookmarkEnd w:id="18"/>
       <w:r>
         <w:rPr/>
         <w:t xml:space="preserve">, Ilja. 2019. </w:t>
@@ -3392,8 +3635,8 @@
         <w:ind w:left="0" w:right="0" w:hanging="0"/>
         <w:rPr/>
       </w:pPr>
-      <w:bookmarkStart w:id="18" w:name="__RefHeading___Toc3407_68767826"/>
-      <w:bookmarkEnd w:id="18"/>
+      <w:bookmarkStart w:id="19" w:name="__RefHeading___Toc3407_68767826"/>
+      <w:bookmarkEnd w:id="19"/>
       <w:r>
         <w:rPr/>
         <w:t>Figure Captions</w:t>
@@ -3628,7 +3871,7 @@
     <w:sectPr>
       <w:type w:val="nextPage"/>
       <w:pgSz w:w="11906" w:h="16838"/>
-      <w:pgMar w:left="1134" w:right="1134" w:gutter="0" w:header="0" w:top="1134" w:footer="0" w:bottom="1134"/>
+      <w:pgMar w:left="1134" w:right="1134" w:header="0" w:top="1134" w:footer="0" w:bottom="1134" w:gutter="0"/>
       <w:pgNumType w:fmt="decimal"/>
       <w:formProt w:val="false"/>
       <w:textDirection w:val="lrTb"/>
@@ -3639,7 +3882,7 @@
 </file>
 
 <file path=word/numbering.xml><?xml version="1.0" encoding="utf-8"?>
-<w:numbering xmlns:w="http://schemas.openxmlformats.org/wordprocessingml/2006/main" xmlns:o="urn:schemas-microsoft-com:office:office" xmlns:r="http://schemas.openxmlformats.org/officeDocument/2006/relationships" xmlns:v="urn:schemas-microsoft-com:vml" xmlns:mc="http://schemas.openxmlformats.org/markup-compatibility/2006" xmlns:w14="http://schemas.microsoft.com/office/word/2010/wordml" mc:Ignorable="w14">
+<w:numbering xmlns:w="http://schemas.openxmlformats.org/wordprocessingml/2006/main" xmlns:o="urn:schemas-microsoft-com:office:office" xmlns:r="http://schemas.openxmlformats.org/officeDocument/2006/relationships" xmlns:v="urn:schemas-microsoft-com:vml">
   <w:abstractNum w:abstractNumId="1">
     <w:lvl w:ilvl="0">
       <w:start w:val="1"/>
@@ -3649,9 +3892,6 @@
       <w:lvlText w:val=""/>
       <w:lvlJc w:val="left"/>
       <w:pPr>
-        <w:tabs>
-          <w:tab w:val="num" w:pos="0"/>
-        </w:tabs>
         <w:ind w:left="0" w:hanging="0"/>
       </w:pPr>
     </w:lvl>
@@ -3662,9 +3902,6 @@
       <w:lvlText w:val=""/>
       <w:lvlJc w:val="left"/>
       <w:pPr>
-        <w:tabs>
-          <w:tab w:val="num" w:pos="0"/>
-        </w:tabs>
         <w:ind w:left="0" w:hanging="0"/>
       </w:pPr>
     </w:lvl>
@@ -3676,9 +3913,6 @@
       <w:lvlText w:val=""/>
       <w:lvlJc w:val="left"/>
       <w:pPr>
-        <w:tabs>
-          <w:tab w:val="num" w:pos="0"/>
-        </w:tabs>
         <w:ind w:left="0" w:hanging="0"/>
       </w:pPr>
     </w:lvl>
@@ -3689,9 +3923,6 @@
       <w:lvlText w:val=""/>
       <w:lvlJc w:val="left"/>
       <w:pPr>
-        <w:tabs>
-          <w:tab w:val="num" w:pos="0"/>
-        </w:tabs>
         <w:ind w:left="0" w:hanging="0"/>
       </w:pPr>
     </w:lvl>
@@ -3702,9 +3933,6 @@
       <w:lvlText w:val=""/>
       <w:lvlJc w:val="left"/>
       <w:pPr>
-        <w:tabs>
-          <w:tab w:val="num" w:pos="0"/>
-        </w:tabs>
         <w:ind w:left="0" w:hanging="0"/>
       </w:pPr>
     </w:lvl>
@@ -3715,9 +3943,6 @@
       <w:lvlText w:val=""/>
       <w:lvlJc w:val="left"/>
       <w:pPr>
-        <w:tabs>
-          <w:tab w:val="num" w:pos="0"/>
-        </w:tabs>
         <w:ind w:left="0" w:hanging="0"/>
       </w:pPr>
     </w:lvl>
@@ -3728,9 +3953,6 @@
       <w:lvlText w:val=""/>
       <w:lvlJc w:val="left"/>
       <w:pPr>
-        <w:tabs>
-          <w:tab w:val="num" w:pos="0"/>
-        </w:tabs>
         <w:ind w:left="0" w:hanging="0"/>
       </w:pPr>
     </w:lvl>
@@ -3741,9 +3963,6 @@
       <w:lvlText w:val=""/>
       <w:lvlJc w:val="left"/>
       <w:pPr>
-        <w:tabs>
-          <w:tab w:val="num" w:pos="0"/>
-        </w:tabs>
         <w:ind w:left="0" w:hanging="0"/>
       </w:pPr>
     </w:lvl>
@@ -3754,9 +3973,6 @@
       <w:lvlText w:val=""/>
       <w:lvlJc w:val="left"/>
       <w:pPr>
-        <w:tabs>
-          <w:tab w:val="num" w:pos="0"/>
-        </w:tabs>
         <w:ind w:left="0" w:hanging="0"/>
       </w:pPr>
     </w:lvl>
@@ -3769,9 +3985,6 @@
       <w:lvlText w:val=""/>
       <w:lvlJc w:val="left"/>
       <w:pPr>
-        <w:tabs>
-          <w:tab w:val="num" w:pos="0"/>
-        </w:tabs>
         <w:ind w:left="0" w:hanging="0"/>
       </w:pPr>
     </w:lvl>
@@ -3782,9 +3995,6 @@
       <w:lvlText w:val=""/>
       <w:lvlJc w:val="left"/>
       <w:pPr>
-        <w:tabs>
-          <w:tab w:val="num" w:pos="0"/>
-        </w:tabs>
         <w:ind w:left="0" w:hanging="0"/>
       </w:pPr>
     </w:lvl>
@@ -3795,9 +4005,6 @@
       <w:lvlText w:val=""/>
       <w:lvlJc w:val="left"/>
       <w:pPr>
-        <w:tabs>
-          <w:tab w:val="num" w:pos="0"/>
-        </w:tabs>
         <w:ind w:left="0" w:hanging="0"/>
       </w:pPr>
     </w:lvl>
@@ -3808,9 +4015,6 @@
       <w:lvlText w:val=""/>
       <w:lvlJc w:val="left"/>
       <w:pPr>
-        <w:tabs>
-          <w:tab w:val="num" w:pos="0"/>
-        </w:tabs>
         <w:ind w:left="0" w:hanging="0"/>
       </w:pPr>
     </w:lvl>
@@ -3821,9 +4025,6 @@
       <w:lvlText w:val=""/>
       <w:lvlJc w:val="left"/>
       <w:pPr>
-        <w:tabs>
-          <w:tab w:val="num" w:pos="0"/>
-        </w:tabs>
         <w:ind w:left="0" w:hanging="0"/>
       </w:pPr>
     </w:lvl>
@@ -3834,9 +4035,6 @@
       <w:lvlText w:val=""/>
       <w:lvlJc w:val="left"/>
       <w:pPr>
-        <w:tabs>
-          <w:tab w:val="num" w:pos="0"/>
-        </w:tabs>
         <w:ind w:left="0" w:hanging="0"/>
       </w:pPr>
     </w:lvl>
@@ -3847,9 +4045,6 @@
       <w:lvlText w:val=""/>
       <w:lvlJc w:val="left"/>
       <w:pPr>
-        <w:tabs>
-          <w:tab w:val="num" w:pos="0"/>
-        </w:tabs>
         <w:ind w:left="0" w:hanging="0"/>
       </w:pPr>
     </w:lvl>
@@ -3860,9 +4055,6 @@
       <w:lvlText w:val=""/>
       <w:lvlJc w:val="left"/>
       <w:pPr>
-        <w:tabs>
-          <w:tab w:val="num" w:pos="0"/>
-        </w:tabs>
         <w:ind w:left="0" w:hanging="0"/>
       </w:pPr>
     </w:lvl>
@@ -3873,9 +4065,6 @@
       <w:lvlText w:val=""/>
       <w:lvlJc w:val="left"/>
       <w:pPr>
-        <w:tabs>
-          <w:tab w:val="num" w:pos="0"/>
-        </w:tabs>
         <w:ind w:left="0" w:hanging="0"/>
       </w:pPr>
     </w:lvl>
@@ -3888,9 +4077,6 @@
       <w:lvlText w:val=""/>
       <w:lvlJc w:val="left"/>
       <w:pPr>
-        <w:tabs>
-          <w:tab w:val="num" w:pos="0"/>
-        </w:tabs>
         <w:ind w:left="0" w:hanging="0"/>
       </w:pPr>
     </w:lvl>
@@ -3901,9 +4087,6 @@
       <w:lvlText w:val=""/>
       <w:lvlJc w:val="left"/>
       <w:pPr>
-        <w:tabs>
-          <w:tab w:val="num" w:pos="0"/>
-        </w:tabs>
         <w:ind w:left="0" w:hanging="0"/>
       </w:pPr>
     </w:lvl>
@@ -3914,9 +4097,6 @@
       <w:lvlText w:val=""/>
       <w:lvlJc w:val="left"/>
       <w:pPr>
-        <w:tabs>
-          <w:tab w:val="num" w:pos="0"/>
-        </w:tabs>
         <w:ind w:left="0" w:hanging="0"/>
       </w:pPr>
     </w:lvl>
@@ -3927,9 +4107,6 @@
       <w:lvlText w:val=""/>
       <w:lvlJc w:val="left"/>
       <w:pPr>
-        <w:tabs>
-          <w:tab w:val="num" w:pos="0"/>
-        </w:tabs>
         <w:ind w:left="0" w:hanging="0"/>
       </w:pPr>
     </w:lvl>
@@ -3940,9 +4117,6 @@
       <w:lvlText w:val=""/>
       <w:lvlJc w:val="left"/>
       <w:pPr>
-        <w:tabs>
-          <w:tab w:val="num" w:pos="0"/>
-        </w:tabs>
         <w:ind w:left="0" w:hanging="0"/>
       </w:pPr>
     </w:lvl>
@@ -3953,9 +4127,6 @@
       <w:lvlText w:val=""/>
       <w:lvlJc w:val="left"/>
       <w:pPr>
-        <w:tabs>
-          <w:tab w:val="num" w:pos="0"/>
-        </w:tabs>
         <w:ind w:left="0" w:hanging="0"/>
       </w:pPr>
     </w:lvl>
@@ -3966,9 +4137,6 @@
       <w:lvlText w:val=""/>
       <w:lvlJc w:val="left"/>
       <w:pPr>
-        <w:tabs>
-          <w:tab w:val="num" w:pos="0"/>
-        </w:tabs>
         <w:ind w:left="0" w:hanging="0"/>
       </w:pPr>
     </w:lvl>
@@ -3979,9 +4147,6 @@
       <w:lvlText w:val=""/>
       <w:lvlJc w:val="left"/>
       <w:pPr>
-        <w:tabs>
-          <w:tab w:val="num" w:pos="0"/>
-        </w:tabs>
         <w:ind w:left="0" w:hanging="0"/>
       </w:pPr>
     </w:lvl>
@@ -3992,9 +4157,6 @@
       <w:lvlText w:val=""/>
       <w:lvlJc w:val="left"/>
       <w:pPr>
-        <w:tabs>
-          <w:tab w:val="num" w:pos="0"/>
-        </w:tabs>
         <w:ind w:left="0" w:hanging="0"/>
       </w:pPr>
     </w:lvl>
@@ -4007,9 +4169,6 @@
       <w:lvlText w:val=""/>
       <w:lvlJc w:val="left"/>
       <w:pPr>
-        <w:tabs>
-          <w:tab w:val="num" w:pos="0"/>
-        </w:tabs>
         <w:ind w:left="0" w:hanging="0"/>
       </w:pPr>
     </w:lvl>
@@ -4020,9 +4179,6 @@
       <w:lvlText w:val=""/>
       <w:lvlJc w:val="left"/>
       <w:pPr>
-        <w:tabs>
-          <w:tab w:val="num" w:pos="0"/>
-        </w:tabs>
         <w:ind w:left="0" w:hanging="0"/>
       </w:pPr>
     </w:lvl>
@@ -4033,9 +4189,6 @@
       <w:lvlText w:val=""/>
       <w:lvlJc w:val="left"/>
       <w:pPr>
-        <w:tabs>
-          <w:tab w:val="num" w:pos="0"/>
-        </w:tabs>
         <w:ind w:left="0" w:hanging="0"/>
       </w:pPr>
     </w:lvl>
@@ -4046,9 +4199,6 @@
       <w:lvlText w:val=""/>
       <w:lvlJc w:val="left"/>
       <w:pPr>
-        <w:tabs>
-          <w:tab w:val="num" w:pos="0"/>
-        </w:tabs>
         <w:ind w:left="0" w:hanging="0"/>
       </w:pPr>
     </w:lvl>
@@ -4059,9 +4209,6 @@
       <w:lvlText w:val=""/>
       <w:lvlJc w:val="left"/>
       <w:pPr>
-        <w:tabs>
-          <w:tab w:val="num" w:pos="0"/>
-        </w:tabs>
         <w:ind w:left="0" w:hanging="0"/>
       </w:pPr>
     </w:lvl>
@@ -4072,9 +4219,6 @@
       <w:lvlText w:val=""/>
       <w:lvlJc w:val="left"/>
       <w:pPr>
-        <w:tabs>
-          <w:tab w:val="num" w:pos="0"/>
-        </w:tabs>
         <w:ind w:left="0" w:hanging="0"/>
       </w:pPr>
     </w:lvl>
@@ -4085,9 +4229,6 @@
       <w:lvlText w:val=""/>
       <w:lvlJc w:val="left"/>
       <w:pPr>
-        <w:tabs>
-          <w:tab w:val="num" w:pos="0"/>
-        </w:tabs>
         <w:ind w:left="0" w:hanging="0"/>
       </w:pPr>
     </w:lvl>
@@ -4098,9 +4239,6 @@
       <w:lvlText w:val=""/>
       <w:lvlJc w:val="left"/>
       <w:pPr>
-        <w:tabs>
-          <w:tab w:val="num" w:pos="0"/>
-        </w:tabs>
         <w:ind w:left="0" w:hanging="0"/>
       </w:pPr>
     </w:lvl>
@@ -4111,9 +4249,6 @@
       <w:lvlText w:val=""/>
       <w:lvlJc w:val="left"/>
       <w:pPr>
-        <w:tabs>
-          <w:tab w:val="num" w:pos="0"/>
-        </w:tabs>
         <w:ind w:left="0" w:hanging="0"/>
       </w:pPr>
     </w:lvl>
@@ -4132,6 +4267,7 @@
       </w:pPr>
       <w:rPr>
         <w:rFonts w:ascii="Symbol" w:hAnsi="Symbol" w:cs="Symbol" w:hint="default"/>
+        <w:rFonts w:cs="Symbol"/>
       </w:rPr>
     </w:lvl>
     <w:lvl w:ilvl="1">
@@ -4147,6 +4283,7 @@
       </w:pPr>
       <w:rPr>
         <w:rFonts w:ascii="OpenSymbol" w:hAnsi="OpenSymbol" w:cs="OpenSymbol" w:hint="default"/>
+        <w:rFonts w:cs="OpenSymbol"/>
       </w:rPr>
     </w:lvl>
     <w:lvl w:ilvl="2">
@@ -4162,6 +4299,7 @@
       </w:pPr>
       <w:rPr>
         <w:rFonts w:ascii="OpenSymbol" w:hAnsi="OpenSymbol" w:cs="OpenSymbol" w:hint="default"/>
+        <w:rFonts w:cs="OpenSymbol"/>
       </w:rPr>
     </w:lvl>
     <w:lvl w:ilvl="3">
@@ -4177,6 +4315,7 @@
       </w:pPr>
       <w:rPr>
         <w:rFonts w:ascii="Symbol" w:hAnsi="Symbol" w:cs="Symbol" w:hint="default"/>
+        <w:rFonts w:cs="Symbol"/>
       </w:rPr>
     </w:lvl>
     <w:lvl w:ilvl="4">
@@ -4192,6 +4331,7 @@
       </w:pPr>
       <w:rPr>
         <w:rFonts w:ascii="OpenSymbol" w:hAnsi="OpenSymbol" w:cs="OpenSymbol" w:hint="default"/>
+        <w:rFonts w:cs="OpenSymbol"/>
       </w:rPr>
     </w:lvl>
     <w:lvl w:ilvl="5">
@@ -4207,6 +4347,7 @@
       </w:pPr>
       <w:rPr>
         <w:rFonts w:ascii="OpenSymbol" w:hAnsi="OpenSymbol" w:cs="OpenSymbol" w:hint="default"/>
+        <w:rFonts w:cs="OpenSymbol"/>
       </w:rPr>
     </w:lvl>
     <w:lvl w:ilvl="6">
@@ -4222,6 +4363,7 @@
       </w:pPr>
       <w:rPr>
         <w:rFonts w:ascii="Symbol" w:hAnsi="Symbol" w:cs="Symbol" w:hint="default"/>
+        <w:rFonts w:cs="Symbol"/>
       </w:rPr>
     </w:lvl>
     <w:lvl w:ilvl="7">
@@ -4237,6 +4379,7 @@
       </w:pPr>
       <w:rPr>
         <w:rFonts w:ascii="OpenSymbol" w:hAnsi="OpenSymbol" w:cs="OpenSymbol" w:hint="default"/>
+        <w:rFonts w:cs="OpenSymbol"/>
       </w:rPr>
     </w:lvl>
     <w:lvl w:ilvl="8">
@@ -4252,6 +4395,7 @@
       </w:pPr>
       <w:rPr>
         <w:rFonts w:ascii="OpenSymbol" w:hAnsi="OpenSymbol" w:cs="OpenSymbol" w:hint="default"/>
+        <w:rFonts w:cs="OpenSymbol"/>
       </w:rPr>
     </w:lvl>
   </w:abstractNum>
@@ -4269,6 +4413,7 @@
       </w:pPr>
       <w:rPr>
         <w:rFonts w:ascii="Symbol" w:hAnsi="Symbol" w:cs="Symbol" w:hint="default"/>
+        <w:rFonts w:cs="Symbol"/>
       </w:rPr>
     </w:lvl>
     <w:lvl w:ilvl="1">
@@ -4284,6 +4429,7 @@
       </w:pPr>
       <w:rPr>
         <w:rFonts w:ascii="OpenSymbol" w:hAnsi="OpenSymbol" w:cs="OpenSymbol" w:hint="default"/>
+        <w:rFonts w:cs="OpenSymbol"/>
       </w:rPr>
     </w:lvl>
     <w:lvl w:ilvl="2">
@@ -4299,6 +4445,7 @@
       </w:pPr>
       <w:rPr>
         <w:rFonts w:ascii="OpenSymbol" w:hAnsi="OpenSymbol" w:cs="OpenSymbol" w:hint="default"/>
+        <w:rFonts w:cs="OpenSymbol"/>
       </w:rPr>
     </w:lvl>
     <w:lvl w:ilvl="3">
@@ -4314,6 +4461,7 @@
       </w:pPr>
       <w:rPr>
         <w:rFonts w:ascii="Symbol" w:hAnsi="Symbol" w:cs="Symbol" w:hint="default"/>
+        <w:rFonts w:cs="Symbol"/>
       </w:rPr>
     </w:lvl>
     <w:lvl w:ilvl="4">
@@ -4329,6 +4477,7 @@
       </w:pPr>
       <w:rPr>
         <w:rFonts w:ascii="OpenSymbol" w:hAnsi="OpenSymbol" w:cs="OpenSymbol" w:hint="default"/>
+        <w:rFonts w:cs="OpenSymbol"/>
       </w:rPr>
     </w:lvl>
     <w:lvl w:ilvl="5">
@@ -4344,6 +4493,7 @@
       </w:pPr>
       <w:rPr>
         <w:rFonts w:ascii="OpenSymbol" w:hAnsi="OpenSymbol" w:cs="OpenSymbol" w:hint="default"/>
+        <w:rFonts w:cs="OpenSymbol"/>
       </w:rPr>
     </w:lvl>
     <w:lvl w:ilvl="6">
@@ -4359,6 +4509,7 @@
       </w:pPr>
       <w:rPr>
         <w:rFonts w:ascii="Symbol" w:hAnsi="Symbol" w:cs="Symbol" w:hint="default"/>
+        <w:rFonts w:cs="Symbol"/>
       </w:rPr>
     </w:lvl>
     <w:lvl w:ilvl="7">
@@ -4374,6 +4525,7 @@
       </w:pPr>
       <w:rPr>
         <w:rFonts w:ascii="OpenSymbol" w:hAnsi="OpenSymbol" w:cs="OpenSymbol" w:hint="default"/>
+        <w:rFonts w:cs="OpenSymbol"/>
       </w:rPr>
     </w:lvl>
     <w:lvl w:ilvl="8">
@@ -4389,6 +4541,7 @@
       </w:pPr>
       <w:rPr>
         <w:rFonts w:ascii="OpenSymbol" w:hAnsi="OpenSymbol" w:cs="OpenSymbol" w:hint="default"/>
+        <w:rFonts w:cs="OpenSymbol"/>
       </w:rPr>
     </w:lvl>
   </w:abstractNum>
@@ -4400,9 +4553,6 @@
       <w:lvlText w:val=""/>
       <w:lvlJc w:val="left"/>
       <w:pPr>
-        <w:tabs>
-          <w:tab w:val="num" w:pos="0"/>
-        </w:tabs>
         <w:ind w:left="0" w:hanging="0"/>
       </w:pPr>
     </w:lvl>
@@ -4413,9 +4563,6 @@
       <w:lvlText w:val=""/>
       <w:lvlJc w:val="left"/>
       <w:pPr>
-        <w:tabs>
-          <w:tab w:val="num" w:pos="0"/>
-        </w:tabs>
         <w:ind w:left="0" w:hanging="0"/>
       </w:pPr>
     </w:lvl>
@@ -4426,9 +4573,6 @@
       <w:lvlText w:val=""/>
       <w:lvlJc w:val="left"/>
       <w:pPr>
-        <w:tabs>
-          <w:tab w:val="num" w:pos="0"/>
-        </w:tabs>
         <w:ind w:left="0" w:hanging="0"/>
       </w:pPr>
     </w:lvl>
@@ -4439,9 +4583,6 @@
       <w:lvlText w:val=""/>
       <w:lvlJc w:val="left"/>
       <w:pPr>
-        <w:tabs>
-          <w:tab w:val="num" w:pos="0"/>
-        </w:tabs>
         <w:ind w:left="0" w:hanging="0"/>
       </w:pPr>
     </w:lvl>
@@ -4452,9 +4593,6 @@
       <w:lvlText w:val=""/>
       <w:lvlJc w:val="left"/>
       <w:pPr>
-        <w:tabs>
-          <w:tab w:val="num" w:pos="0"/>
-        </w:tabs>
         <w:ind w:left="0" w:hanging="0"/>
       </w:pPr>
     </w:lvl>
@@ -4465,9 +4603,6 @@
       <w:lvlText w:val=""/>
       <w:lvlJc w:val="left"/>
       <w:pPr>
-        <w:tabs>
-          <w:tab w:val="num" w:pos="0"/>
-        </w:tabs>
         <w:ind w:left="0" w:hanging="0"/>
       </w:pPr>
     </w:lvl>
@@ -4478,9 +4613,6 @@
       <w:lvlText w:val=""/>
       <w:lvlJc w:val="left"/>
       <w:pPr>
-        <w:tabs>
-          <w:tab w:val="num" w:pos="0"/>
-        </w:tabs>
         <w:ind w:left="0" w:hanging="0"/>
       </w:pPr>
     </w:lvl>
@@ -4491,9 +4623,6 @@
       <w:lvlText w:val=""/>
       <w:lvlJc w:val="left"/>
       <w:pPr>
-        <w:tabs>
-          <w:tab w:val="num" w:pos="0"/>
-        </w:tabs>
         <w:ind w:left="0" w:hanging="0"/>
       </w:pPr>
     </w:lvl>
@@ -4504,9 +4633,6 @@
       <w:lvlText w:val=""/>
       <w:lvlJc w:val="left"/>
       <w:pPr>
-        <w:tabs>
-          <w:tab w:val="num" w:pos="0"/>
-        </w:tabs>
         <w:ind w:left="0" w:hanging="0"/>
       </w:pPr>
     </w:lvl>
@@ -4519,9 +4645,6 @@
       <w:lvlText w:val=""/>
       <w:lvlJc w:val="left"/>
       <w:pPr>
-        <w:tabs>
-          <w:tab w:val="num" w:pos="0"/>
-        </w:tabs>
         <w:ind w:left="0" w:hanging="0"/>
       </w:pPr>
     </w:lvl>
@@ -4532,9 +4655,6 @@
       <w:lvlText w:val=""/>
       <w:lvlJc w:val="left"/>
       <w:pPr>
-        <w:tabs>
-          <w:tab w:val="num" w:pos="0"/>
-        </w:tabs>
         <w:ind w:left="0" w:hanging="0"/>
       </w:pPr>
     </w:lvl>
@@ -4545,9 +4665,6 @@
       <w:lvlText w:val=""/>
       <w:lvlJc w:val="left"/>
       <w:pPr>
-        <w:tabs>
-          <w:tab w:val="num" w:pos="0"/>
-        </w:tabs>
         <w:ind w:left="0" w:hanging="0"/>
       </w:pPr>
     </w:lvl>
@@ -4558,9 +4675,6 @@
       <w:lvlText w:val=""/>
       <w:lvlJc w:val="left"/>
       <w:pPr>
-        <w:tabs>
-          <w:tab w:val="num" w:pos="0"/>
-        </w:tabs>
         <w:ind w:left="0" w:hanging="0"/>
       </w:pPr>
     </w:lvl>
@@ -4571,9 +4685,6 @@
       <w:lvlText w:val=""/>
       <w:lvlJc w:val="left"/>
       <w:pPr>
-        <w:tabs>
-          <w:tab w:val="num" w:pos="0"/>
-        </w:tabs>
         <w:ind w:left="0" w:hanging="0"/>
       </w:pPr>
     </w:lvl>
@@ -4584,9 +4695,6 @@
       <w:lvlText w:val=""/>
       <w:lvlJc w:val="left"/>
       <w:pPr>
-        <w:tabs>
-          <w:tab w:val="num" w:pos="0"/>
-        </w:tabs>
         <w:ind w:left="0" w:hanging="0"/>
       </w:pPr>
     </w:lvl>
@@ -4597,9 +4705,6 @@
       <w:lvlText w:val=""/>
       <w:lvlJc w:val="left"/>
       <w:pPr>
-        <w:tabs>
-          <w:tab w:val="num" w:pos="0"/>
-        </w:tabs>
         <w:ind w:left="0" w:hanging="0"/>
       </w:pPr>
     </w:lvl>
@@ -4610,9 +4715,6 @@
       <w:lvlText w:val=""/>
       <w:lvlJc w:val="left"/>
       <w:pPr>
-        <w:tabs>
-          <w:tab w:val="num" w:pos="0"/>
-        </w:tabs>
         <w:ind w:left="0" w:hanging="0"/>
       </w:pPr>
     </w:lvl>
@@ -4623,9 +4725,6 @@
       <w:lvlText w:val=""/>
       <w:lvlJc w:val="left"/>
       <w:pPr>
-        <w:tabs>
-          <w:tab w:val="num" w:pos="0"/>
-        </w:tabs>
         <w:ind w:left="0" w:hanging="0"/>
       </w:pPr>
     </w:lvl>
@@ -4638,9 +4737,6 @@
       <w:lvlText w:val=""/>
       <w:lvlJc w:val="left"/>
       <w:pPr>
-        <w:tabs>
-          <w:tab w:val="num" w:pos="0"/>
-        </w:tabs>
         <w:ind w:left="0" w:hanging="0"/>
       </w:pPr>
     </w:lvl>
@@ -4651,9 +4747,6 @@
       <w:lvlText w:val=""/>
       <w:lvlJc w:val="left"/>
       <w:pPr>
-        <w:tabs>
-          <w:tab w:val="num" w:pos="0"/>
-        </w:tabs>
         <w:ind w:left="0" w:hanging="0"/>
       </w:pPr>
     </w:lvl>
@@ -4664,9 +4757,6 @@
       <w:lvlText w:val=""/>
       <w:lvlJc w:val="left"/>
       <w:pPr>
-        <w:tabs>
-          <w:tab w:val="num" w:pos="0"/>
-        </w:tabs>
         <w:ind w:left="0" w:hanging="0"/>
       </w:pPr>
     </w:lvl>
@@ -4677,9 +4767,6 @@
       <w:lvlText w:val=""/>
       <w:lvlJc w:val="left"/>
       <w:pPr>
-        <w:tabs>
-          <w:tab w:val="num" w:pos="0"/>
-        </w:tabs>
         <w:ind w:left="0" w:hanging="0"/>
       </w:pPr>
     </w:lvl>
@@ -4690,9 +4777,6 @@
       <w:lvlText w:val=""/>
       <w:lvlJc w:val="left"/>
       <w:pPr>
-        <w:tabs>
-          <w:tab w:val="num" w:pos="0"/>
-        </w:tabs>
         <w:ind w:left="0" w:hanging="0"/>
       </w:pPr>
     </w:lvl>
@@ -4703,9 +4787,6 @@
       <w:lvlText w:val=""/>
       <w:lvlJc w:val="left"/>
       <w:pPr>
-        <w:tabs>
-          <w:tab w:val="num" w:pos="0"/>
-        </w:tabs>
         <w:ind w:left="0" w:hanging="0"/>
       </w:pPr>
     </w:lvl>
@@ -4716,9 +4797,6 @@
       <w:lvlText w:val=""/>
       <w:lvlJc w:val="left"/>
       <w:pPr>
-        <w:tabs>
-          <w:tab w:val="num" w:pos="0"/>
-        </w:tabs>
         <w:ind w:left="0" w:hanging="0"/>
       </w:pPr>
     </w:lvl>
@@ -4729,9 +4807,6 @@
       <w:lvlText w:val=""/>
       <w:lvlJc w:val="left"/>
       <w:pPr>
-        <w:tabs>
-          <w:tab w:val="num" w:pos="0"/>
-        </w:tabs>
         <w:ind w:left="0" w:hanging="0"/>
       </w:pPr>
     </w:lvl>
@@ -4742,9 +4817,6 @@
       <w:lvlText w:val=""/>
       <w:lvlJc w:val="left"/>
       <w:pPr>
-        <w:tabs>
-          <w:tab w:val="num" w:pos="0"/>
-        </w:tabs>
         <w:ind w:left="0" w:hanging="0"/>
       </w:pPr>
     </w:lvl>
@@ -4786,14 +4858,13 @@
       <w:rPr>
         <w:rFonts w:ascii="Liberation Serif" w:hAnsi="Liberation Serif" w:eastAsia="Songti SC" w:cs="Arial Unicode MS"/>
         <w:kern w:val="2"/>
+        <w:sz w:val="20"/>
         <w:szCs w:val="24"/>
         <w:lang w:val="en-GB" w:eastAsia="zh-CN" w:bidi="hi-IN"/>
       </w:rPr>
     </w:rPrDefault>
     <w:pPrDefault>
-      <w:pPr>
-        <w:suppressAutoHyphens w:val="true"/>
-      </w:pPr>
+      <w:pPr/>
     </w:pPrDefault>
   </w:docDefaults>
   <w:style w:type="paragraph" w:styleId="Normal">
@@ -4802,7 +4873,7 @@
     <w:pPr>
       <w:widowControl/>
       <w:suppressAutoHyphens w:val="true"/>
-      <w:overflowPunct w:val="true"/>
+      <w:overflowPunct w:val="false"/>
       <w:bidi w:val="0"/>
       <w:spacing w:before="0" w:after="0"/>
       <w:ind w:left="0" w:right="0" w:hanging="0"/>
@@ -4879,14 +4950,14 @@
     </w:rPr>
   </w:style>
   <w:style w:type="character" w:styleId="InternetLink">
-    <w:name w:val="Hyperlink"/>
+    <w:name w:val="Internet Link"/>
     <w:rPr>
       <w:color w:val="000080"/>
       <w:u w:val="single"/>
       <w:lang w:val="zxx" w:eastAsia="zxx" w:bidi="zxx"/>
     </w:rPr>
   </w:style>
-  <w:style w:type="character" w:styleId="VisitedInternetLink">
+  <w:style w:type="character" w:styleId="FollowedHyperlink">
     <w:name w:val="FollowedHyperlink"/>
     <w:qFormat/>
     <w:rPr>
@@ -4913,6 +4984,145 @@
     <w:rPr>
       <w:rFonts w:ascii="Liberation Mono" w:hAnsi="Liberation Mono" w:eastAsia="Liberation Mono" w:cs="Liberation Mono"/>
     </w:rPr>
+  </w:style>
+  <w:style w:type="character" w:styleId="ListLabel1">
+    <w:name w:val="ListLabel 1"/>
+    <w:qFormat/>
+    <w:rPr>
+      <w:rFonts w:cs="Symbol"/>
+    </w:rPr>
+  </w:style>
+  <w:style w:type="character" w:styleId="ListLabel2">
+    <w:name w:val="ListLabel 2"/>
+    <w:qFormat/>
+    <w:rPr>
+      <w:rFonts w:cs="OpenSymbol"/>
+    </w:rPr>
+  </w:style>
+  <w:style w:type="character" w:styleId="ListLabel3">
+    <w:name w:val="ListLabel 3"/>
+    <w:qFormat/>
+    <w:rPr>
+      <w:rFonts w:cs="OpenSymbol"/>
+    </w:rPr>
+  </w:style>
+  <w:style w:type="character" w:styleId="ListLabel4">
+    <w:name w:val="ListLabel 4"/>
+    <w:qFormat/>
+    <w:rPr>
+      <w:rFonts w:cs="Symbol"/>
+    </w:rPr>
+  </w:style>
+  <w:style w:type="character" w:styleId="ListLabel5">
+    <w:name w:val="ListLabel 5"/>
+    <w:qFormat/>
+    <w:rPr>
+      <w:rFonts w:cs="OpenSymbol"/>
+    </w:rPr>
+  </w:style>
+  <w:style w:type="character" w:styleId="ListLabel6">
+    <w:name w:val="ListLabel 6"/>
+    <w:qFormat/>
+    <w:rPr>
+      <w:rFonts w:cs="OpenSymbol"/>
+    </w:rPr>
+  </w:style>
+  <w:style w:type="character" w:styleId="ListLabel7">
+    <w:name w:val="ListLabel 7"/>
+    <w:qFormat/>
+    <w:rPr>
+      <w:rFonts w:cs="Symbol"/>
+    </w:rPr>
+  </w:style>
+  <w:style w:type="character" w:styleId="ListLabel8">
+    <w:name w:val="ListLabel 8"/>
+    <w:qFormat/>
+    <w:rPr>
+      <w:rFonts w:cs="OpenSymbol"/>
+    </w:rPr>
+  </w:style>
+  <w:style w:type="character" w:styleId="ListLabel9">
+    <w:name w:val="ListLabel 9"/>
+    <w:qFormat/>
+    <w:rPr>
+      <w:rFonts w:cs="OpenSymbol"/>
+    </w:rPr>
+  </w:style>
+  <w:style w:type="character" w:styleId="ListLabel10">
+    <w:name w:val="ListLabel 10"/>
+    <w:qFormat/>
+    <w:rPr>
+      <w:rFonts w:cs="Symbol"/>
+    </w:rPr>
+  </w:style>
+  <w:style w:type="character" w:styleId="ListLabel11">
+    <w:name w:val="ListLabel 11"/>
+    <w:qFormat/>
+    <w:rPr>
+      <w:rFonts w:cs="OpenSymbol"/>
+    </w:rPr>
+  </w:style>
+  <w:style w:type="character" w:styleId="ListLabel12">
+    <w:name w:val="ListLabel 12"/>
+    <w:qFormat/>
+    <w:rPr>
+      <w:rFonts w:cs="OpenSymbol"/>
+    </w:rPr>
+  </w:style>
+  <w:style w:type="character" w:styleId="ListLabel13">
+    <w:name w:val="ListLabel 13"/>
+    <w:qFormat/>
+    <w:rPr>
+      <w:rFonts w:cs="Symbol"/>
+    </w:rPr>
+  </w:style>
+  <w:style w:type="character" w:styleId="ListLabel14">
+    <w:name w:val="ListLabel 14"/>
+    <w:qFormat/>
+    <w:rPr>
+      <w:rFonts w:cs="OpenSymbol"/>
+    </w:rPr>
+  </w:style>
+  <w:style w:type="character" w:styleId="ListLabel15">
+    <w:name w:val="ListLabel 15"/>
+    <w:qFormat/>
+    <w:rPr>
+      <w:rFonts w:cs="OpenSymbol"/>
+    </w:rPr>
+  </w:style>
+  <w:style w:type="character" w:styleId="ListLabel16">
+    <w:name w:val="ListLabel 16"/>
+    <w:qFormat/>
+    <w:rPr>
+      <w:rFonts w:cs="Symbol"/>
+    </w:rPr>
+  </w:style>
+  <w:style w:type="character" w:styleId="ListLabel17">
+    <w:name w:val="ListLabel 17"/>
+    <w:qFormat/>
+    <w:rPr>
+      <w:rFonts w:cs="OpenSymbol"/>
+    </w:rPr>
+  </w:style>
+  <w:style w:type="character" w:styleId="ListLabel18">
+    <w:name w:val="ListLabel 18"/>
+    <w:qFormat/>
+    <w:rPr>
+      <w:rFonts w:cs="OpenSymbol"/>
+    </w:rPr>
+  </w:style>
+  <w:style w:type="character" w:styleId="ListLabel19">
+    <w:name w:val="ListLabel 19"/>
+    <w:qFormat/>
+    <w:rPr>
+      <w:i w:val="false"/>
+      <w:iCs w:val="false"/>
+    </w:rPr>
+  </w:style>
+  <w:style w:type="character" w:styleId="ListLabel20">
+    <w:name w:val="ListLabel 20"/>
+    <w:qFormat/>
+    <w:rPr/>
   </w:style>
   <w:style w:type="paragraph" w:styleId="Heading">
     <w:name w:val="Heading"/>
@@ -4985,7 +5195,7 @@
     <w:rPr>
       <w:b/>
       <w:bCs/>
-      <w:sz w:val="40"/>
+      <w:sz w:val="38"/>
       <w:szCs w:val="56"/>
     </w:rPr>
   </w:style>

</xml_diff>

<commit_message>
Write section on creating mount
</commit_message>
<xml_diff>
--- a/TaylorEtAl-mounted-barosaurus.docx
+++ b/TaylorEtAl-mounted-barosaurus.docx
@@ -198,21 +198,7 @@
           <w:i w:val="false"/>
           <w:iCs w:val="false"/>
         </w:rPr>
-        <w:t xml:space="preserve"> (deceased </w:t>
-      </w:r>
-      <w:r>
-        <w:rPr>
-          <w:i w:val="false"/>
-          <w:iCs w:val="false"/>
-        </w:rPr>
-        <w:t>2015</w:t>
-      </w:r>
-      <w:r>
-        <w:rPr>
-          <w:i w:val="false"/>
-          <w:iCs w:val="false"/>
-        </w:rPr>
-        <w:t>).</w:t>
+        <w:t xml:space="preserve"> (deceased 2015).</w:t>
       </w:r>
     </w:p>
     <w:p>
@@ -548,7 +534,7 @@
           </w:rPr>
           <w:t>The composition of the mount</w:t>
           <w:tab/>
-          <w:t>6</w:t>
+          <w:t>8</w:t>
         </w:r>
       </w:hyperlink>
     </w:p>
@@ -568,7 +554,7 @@
           </w:rPr>
           <w:t>Overview</w:t>
           <w:tab/>
-          <w:t>6</w:t>
+          <w:t>8</w:t>
         </w:r>
       </w:hyperlink>
     </w:p>
@@ -588,7 +574,7 @@
           </w:rPr>
           <w:t>Skull</w:t>
           <w:tab/>
-          <w:t>7</w:t>
+          <w:t>8</w:t>
         </w:r>
       </w:hyperlink>
     </w:p>
@@ -608,7 +594,7 @@
           </w:rPr>
           <w:t>Neck</w:t>
           <w:tab/>
-          <w:t>8</w:t>
+          <w:t>9</w:t>
         </w:r>
       </w:hyperlink>
     </w:p>
@@ -627,7 +613,7 @@
           </w:rPr>
           <w:t>Results</w:t>
           <w:tab/>
-          <w:t>8</w:t>
+          <w:t>9</w:t>
         </w:r>
       </w:hyperlink>
     </w:p>
@@ -647,7 +633,7 @@
           </w:rPr>
           <w:t>Size of the AMNH 6341 animal</w:t>
           <w:tab/>
-          <w:t>8</w:t>
+          <w:t>9</w:t>
         </w:r>
       </w:hyperlink>
     </w:p>
@@ -666,7 +652,7 @@
           </w:rPr>
           <w:t>Discussion</w:t>
           <w:tab/>
-          <w:t>9</w:t>
+          <w:t>10</w:t>
         </w:r>
       </w:hyperlink>
     </w:p>
@@ -686,7 +672,7 @@
           </w:rPr>
           <w:t>Rearing pose</w:t>
           <w:tab/>
-          <w:t>9</w:t>
+          <w:t>10</w:t>
         </w:r>
       </w:hyperlink>
     </w:p>
@@ -705,7 +691,7 @@
           </w:rPr>
           <w:t>Acknowledgements</w:t>
           <w:tab/>
-          <w:t>9</w:t>
+          <w:t>11</w:t>
         </w:r>
       </w:hyperlink>
     </w:p>
@@ -724,7 +710,7 @@
           </w:rPr>
           <w:t>References</w:t>
           <w:tab/>
-          <w:t>9</w:t>
+          <w:t>11</w:t>
         </w:r>
       </w:hyperlink>
     </w:p>
@@ -743,23 +729,9 @@
           </w:rPr>
           <w:t>Figure Captions</w:t>
           <w:tab/>
-          <w:t>11</w:t>
+          <w:t>13</w:t>
         </w:r>
       </w:hyperlink>
-    </w:p>
-    <w:p>
-      <w:pPr>
-        <w:pStyle w:val="TextBody"/>
-        <w:spacing w:lineRule="auto" w:line="276" w:before="0" w:after="140"/>
-        <w:rPr/>
-      </w:pPr>
-      <w:r>
-        <w:rPr/>
-      </w:r>
-      <w:r>
-        <w:rPr/>
-        <w:fldChar w:fldCharType="end"/>
-      </w:r>
     </w:p>
     <w:p>
       <w:pPr>
@@ -777,6 +749,10 @@
         <w:rPr/>
         <w:t>Introduction</w:t>
       </w:r>
+      <w:r>
+        <w:rPr/>
+        <w:fldChar w:fldCharType="end"/>
+      </w:r>
     </w:p>
     <w:p>
       <w:pPr>
@@ -1075,11 +1051,7 @@
       <w:bookmarkEnd w:id="3"/>
       <w:r>
         <w:rPr/>
-        <w:t xml:space="preserve">Early discoveries </w:t>
-      </w:r>
-      <w:r>
-        <w:rPr/>
-        <w:t xml:space="preserve">of </w:t>
+        <w:t xml:space="preserve">Early discoveries of </w:t>
       </w:r>
       <w:r>
         <w:rPr>
@@ -1323,11 +1295,7 @@
       <w:bookmarkEnd w:id="4"/>
       <w:r>
         <w:rPr/>
-        <w:t xml:space="preserve">The AMNH specimen </w:t>
-      </w:r>
-      <w:r>
-        <w:rPr/>
-        <w:t xml:space="preserve">of </w:t>
+        <w:t xml:space="preserve">The AMNH specimen of </w:t>
       </w:r>
       <w:r>
         <w:rPr>
@@ -1471,15 +1439,7 @@
       <w:bookmarkEnd w:id="6"/>
       <w:r>
         <w:rPr/>
-        <w:t xml:space="preserve">The </w:t>
-      </w:r>
-      <w:r>
-        <w:rPr/>
-        <w:t>conception</w:t>
-      </w:r>
-      <w:r>
-        <w:rPr/>
-        <w:t xml:space="preserve"> of the mount</w:t>
+        <w:t>The conception of the mount</w:t>
       </w:r>
     </w:p>
     <w:p>
@@ -1553,15 +1513,7 @@
       </w:pPr>
       <w:r>
         <w:rPr/>
-        <w:t xml:space="preserve">It occurred to </w:t>
-      </w:r>
-      <w:r>
-        <w:rPr/>
-        <w:t xml:space="preserve">Lowell Dingus, then project director of the fossil halls renovation project, </w:t>
-      </w:r>
-      <w:r>
-        <w:rPr/>
-        <w:t>that the most spectacular exhibit would be a gigantic sauropod rearing up on its hind legs. But he thought there was little change of persuading Eugene S. Gaffney, then the curator in charge of the dinosaur collections in the Department of Vertebrate Paleontology, to undertake such a project. In fact, both Dingus and Gaffney were known for their disdain of such speculative “dinomania”: the possibility of both consenting to a rearing mount would have been considered very unlikely.</w:t>
+        <w:t>It occurred to Lowell Dingus, then project director of the fossil halls renovation project, that the most spectacular exhibit would be a gigantic sauropod rearing up on its hind legs. But he thought there was little change of persuading Eugene S. Gaffney, then the curator in charge of the dinosaur collections in the Department of Vertebrate Paleontology, to undertake such a project. In fact, both Dingus and Gaffney were known for their disdain of such speculative “dinomania”: the possibility of both consenting to a rearing mount would have been considered very unlikely.</w:t>
       </w:r>
     </w:p>
     <w:p>
@@ -1593,15 +1545,7 @@
       </w:r>
       <w:r>
         <w:rPr/>
-        <w:t xml:space="preserve"> (Bakker 1971:figure 7f). This was provocative to the palaeoartist Gregory S. Paul, who incorporated the idea in his </w:t>
-      </w:r>
-      <w:r>
-        <w:rPr/>
-        <w:t xml:space="preserve">1978 </w:t>
-      </w:r>
-      <w:r>
-        <w:rPr/>
-        <w:t xml:space="preserve">painting </w:t>
+        <w:t xml:space="preserve"> (Bakker 1971:figure 7f). This was provocative to the palaeoartist Gregory S. Paul, who incorporated the idea in his 1978 painting </w:t>
       </w:r>
       <w:r>
         <w:rPr>
@@ -1646,15 +1590,7 @@
       </w:r>
       <w:r>
         <w:rPr/>
-        <w:t xml:space="preserve"> provides cover for its retreating allies by facing down the pack in a rearing threat display. This initial version of the painting was reproduced in Bird (1985:59), but Paul became dissatisfied with it and painted over parts of the original </w:t>
-      </w:r>
-      <w:r>
-        <w:rPr/>
-        <w:t xml:space="preserve">in 1983 and 1985 </w:t>
-      </w:r>
-      <w:r>
-        <w:rPr/>
-        <w:t xml:space="preserve">to produce the better known final version (Figure E) in which the attack is by a whole pack of </w:t>
+        <w:t xml:space="preserve"> provides cover for its retreating allies by facing down the pack in a rearing threat display. This initial version of the painting was reproduced in Bird (1985:59), but Paul became dissatisfied with it and painted over parts of the original in 1983 and 1985 to produce the better known final version (Figure E) in which the attack is by a whole pack of </w:t>
       </w:r>
       <w:r>
         <w:rPr>
@@ -1750,7 +1686,15 @@
       </w:pPr>
       <w:r>
         <w:rPr/>
-        <w:t xml:space="preserve">Dr. John (Jack) S. McIntosh, a professor of theoretical physics at Wesleyan University in Connecticut, was an avocational paleontologist specialising in sauropods, and became the world’s expert on the group. Gaffney knew him from his undergraduate days and when he succeeded Colbert as curator of the AMNH fossil reptile collection in 1970, McIntosh provided a great deal of information about the AMNH dinosaurs. He told Gaffney that the museum had one of the best known sauropod skeletons in its collection and that he thought it was then poorly known </w:t>
+        <w:t xml:space="preserve">Dr. John (Jack) S. McIntosh, a professor of theoretical physics at Wesleyan University in Connecticut, was an avocational paleontologist specialising in sauropods, and became the world’s expert on the group. Gaffney knew him from his undergraduate days and when he succeeded Colbert as curator of the AMNH fossil reptile collection in 1970, McIntosh provided a great deal of information about the AMNH dinosaurs. He told Gaffney that the museum had one of the best known sauropod skeletons in its collection and that he thought it was </w:t>
+      </w:r>
+      <w:r>
+        <w:rPr/>
+        <w:t xml:space="preserve">the </w:t>
+      </w:r>
+      <w:r>
+        <w:rPr/>
+        <w:t xml:space="preserve">then poorly known </w:t>
       </w:r>
       <w:r>
         <w:rPr>
@@ -1783,63 +1727,7 @@
       </w:pPr>
       <w:r>
         <w:rPr/>
-        <w:t>XXX All casts</w:t>
-      </w:r>
-    </w:p>
-    <w:p>
-      <w:pPr>
-        <w:pStyle w:val="TextBody"/>
-        <w:rPr/>
-      </w:pPr>
-      <w:r>
-        <w:rPr/>
-        <w:t xml:space="preserve">— </w:t>
-      </w:r>
-      <w:r>
-        <w:rPr/>
-        <w:t>May and crew took the fossils back to Toronto in fall 1990 for casting.</w:t>
-      </w:r>
-    </w:p>
-    <w:p>
-      <w:pPr>
-        <w:pStyle w:val="TextBody"/>
-        <w:rPr/>
-      </w:pPr>
-      <w:r>
-        <w:rPr/>
-        <w:t xml:space="preserve">— </w:t>
-      </w:r>
-      <w:r>
-        <w:rPr/>
-        <w:t>Early 1991: test erection in Toronto parking lot.</w:t>
-      </w:r>
-    </w:p>
-    <w:p>
-      <w:pPr>
-        <w:pStyle w:val="TextBody"/>
-        <w:rPr/>
-      </w:pPr>
-      <w:r>
-        <w:rPr/>
-        <w:t xml:space="preserve">— </w:t>
-      </w:r>
-      <w:r>
-        <w:rPr/>
-        <w:t>erected in Nov 1991.</w:t>
-      </w:r>
-    </w:p>
-    <w:p>
-      <w:pPr>
-        <w:pStyle w:val="TextBody"/>
-        <w:rPr/>
-      </w:pPr>
-      <w:r>
-        <w:rPr/>
-        <w:t xml:space="preserve">— </w:t>
-      </w:r>
-      <w:r>
-        <w:rPr/>
-        <w:t xml:space="preserve">unveiled in December 1991. At that time the only publicly exhibited </w:t>
+        <w:t xml:space="preserve">Individual fossilized cervical vertebrae of </w:t>
       </w:r>
       <w:r>
         <w:rPr>
@@ -1850,6 +1738,255 @@
       </w:r>
       <w:r>
         <w:rPr/>
+        <w:t xml:space="preserve"> can mass well over 100 kg, and supporting them in the rearing pose would have required a prohibitively strong armature. Furthermore, permanently mounting these scientifically significant fossils 10 m above ground level, even if logistically feasible, would effectively make them unavailable for study. For these reasons, while the mounted skeletons in the main Fossil Halls of the AMNH are mostly real bone, the Rotunda display consists entirely of casts.</w:t>
+      </w:r>
+    </w:p>
+    <w:p>
+      <w:pPr>
+        <w:pStyle w:val="TextBody"/>
+        <w:rPr/>
+      </w:pPr>
+      <w:r>
+        <w:rPr/>
+        <w:t>T</w:t>
+      </w:r>
+      <w:r>
+        <w:rPr/>
+        <w:t xml:space="preserve">he bones of AMNH 6341, the </w:t>
+      </w:r>
+      <w:r>
+        <w:rPr>
+          <w:i/>
+          <w:iCs/>
+        </w:rPr>
+        <w:t>Barosaurus</w:t>
+      </w:r>
+      <w:r>
+        <w:rPr/>
+        <w:t xml:space="preserve"> specimen that was to provide most of the mount, </w:t>
+      </w:r>
+      <w:r>
+        <w:rPr/>
+        <w:t>were not in the best condition by 1990</w:t>
+      </w:r>
+      <w:r>
+        <w:rPr/>
+        <w:t xml:space="preserve">. The presacral vertebrae had been in collections for the best part of 40 years, since Colbert’s early-1950s renovation; the rest of the material had been there for 60 years, since being reunited by Barnum Brown in 1930. </w:t>
+      </w:r>
+      <w:r>
+        <w:rPr/>
+        <w:t>Bones in collections can degrade with time, especially the complex and delicate presacral vertebrae, and it is not unknown for broken-off parts to become separated from the elements they belong to. A program of repair and cleaning was required. As outlined below, about 80% of the skeleton was present. These elements were cast, and the remainder were either cast from other specimens of closely related dinosaurs or sculpted.</w:t>
+      </w:r>
+    </w:p>
+    <w:p>
+      <w:pPr>
+        <w:pStyle w:val="TextBody"/>
+        <w:rPr/>
+      </w:pPr>
+      <w:r>
+        <w:rPr/>
+        <w:t xml:space="preserve">All casting and sculpting was done by Research Casting International (RCI), an organization specializing in mounting prehistoric animals that had then only recently been established. Founder Peter May had started working with fossil mounts at the Royal Ontario Museum, beginning in 1977, where he learned the techniques from paleontology technician Gordon Gyrmov and former WW2 Luftwaffe test pilot Rudy Zimmermann. He rose to became the head technician at the ROM. Having worked for a while at the Royal Tyrrell Paleontology Museum in Alberta, he found on returning to the ROM that his expertise was in demand from other museums. Initially fitting this outside work into his spare time under the banner of RCI, he went full time with his company in 1990, and the AMNH </w:t>
+      </w:r>
+      <w:r>
+        <w:rPr>
+          <w:i/>
+          <w:iCs/>
+        </w:rPr>
+        <w:t>Barosaurus</w:t>
+      </w:r>
+      <w:r>
+        <w:rPr/>
+        <w:t xml:space="preserve"> was to become their most important early commission.</w:t>
+      </w:r>
+    </w:p>
+    <w:p>
+      <w:pPr>
+        <w:pStyle w:val="TextBody"/>
+        <w:rPr/>
+      </w:pPr>
+      <w:r>
+        <w:rPr/>
+        <w:t xml:space="preserve">In the fall 1990, the RCI crew took the repaired and cleaned </w:t>
+      </w:r>
+      <w:r>
+        <w:rPr>
+          <w:i/>
+          <w:iCs/>
+        </w:rPr>
+        <w:t>Barosaurus</w:t>
+      </w:r>
+      <w:r>
+        <w:rPr/>
+        <w:t xml:space="preserve"> fossils back from New York to Toronto in the semi-truck, where they remained for the best part of a year. There, the bones were duplicated by coating them with latex, then curing the latex to form rubber molds. These molds were then used to cast polyurethane foam into accurate replicas of the original fossils that, when painted, were indistinguishable from real bone, but which weighed only a twentieth as much as the fragile and irreplaceable originals. XXX </w:t>
+      </w:r>
+      <w:r>
+        <w:rPr/>
+        <w:t xml:space="preserve">Norell et al. (1991:38) </w:t>
+      </w:r>
+      <w:r>
+        <w:rPr/>
+        <w:t>says</w:t>
+      </w:r>
+      <w:r>
+        <w:rPr/>
+        <w:t xml:space="preserve">: “Those that would stand near the ground were cast in higher-density and more durable materials, while those higher up were made of lighter substances.” Peter: what substances </w:t>
+      </w:r>
+      <w:r>
+        <w:rPr/>
+        <w:t>were used</w:t>
+      </w:r>
+      <w:r>
+        <w:rPr/>
+        <w:t>?</w:t>
+      </w:r>
+    </w:p>
+    <w:p>
+      <w:pPr>
+        <w:pStyle w:val="TextBody"/>
+        <w:rPr/>
+      </w:pPr>
+      <w:r>
+        <w:rPr/>
+        <w:t xml:space="preserve">The missing parts of the skeleton were also fabricated in Toronto. Under May’s direction, RCI’s technicians sculpted missing bones in clay, basing the shapes on bones of the better known </w:t>
+      </w:r>
+      <w:r>
+        <w:rPr>
+          <w:i/>
+          <w:iCs/>
+        </w:rPr>
+        <w:t>Diplodocus</w:t>
+      </w:r>
+      <w:r>
+        <w:rPr/>
+        <w:t>. XXX Peter, did you use left/right mirroring for those bones that were known from one side? And did you do any “repair” on the casts of the original bones?</w:t>
+      </w:r>
+    </w:p>
+    <w:p>
+      <w:pPr>
+        <w:pStyle w:val="TextBody"/>
+        <w:rPr/>
+      </w:pPr>
+      <w:r>
+        <w:rPr/>
+        <w:t xml:space="preserve">In spring of 1991, a test erection of the rearing </w:t>
+      </w:r>
+      <w:r>
+        <w:rPr>
+          <w:i/>
+          <w:iCs/>
+        </w:rPr>
+        <w:t>Barosaurus</w:t>
+      </w:r>
+      <w:r>
+        <w:rPr/>
+        <w:t xml:space="preserve"> mount was carried out in the parking lot behind the RCI workshop, with the aid of a hired crane and 15 m scissor lift. The event was attended by a group from the AMNH, Jack McIntosh, photographers, a television crew and onlookers including at least one observer from another museum. The skeleton was pieced together from prefabricated sections. The exercise began with the “tripod” of hindlimbs and tail, anchored together at the pelvis, providing a stable base. These were followed by the torso section, then the multiple sections of the neck and head, and finally the forelimbs. Dingus (1996:25–28) recalls that “the strangest thing was that the mount actually looked rather natural and graceful […] I had always been extremely skeptical about whether sauropods could rear up to such heights, but the grace of the mount almost erased my doubt”. Although the core of the project had proven successful, another six months would be required before the entire exhibit was ready to assemble in New York, as work was required not only on the main </w:t>
+      </w:r>
+      <w:r>
+        <w:rPr>
+          <w:i/>
+          <w:iCs/>
+        </w:rPr>
+        <w:t>Barosaurus</w:t>
+      </w:r>
+      <w:r>
+        <w:rPr/>
+        <w:t xml:space="preserve">, but on the juvenile and the </w:t>
+      </w:r>
+      <w:r>
+        <w:rPr>
+          <w:i/>
+          <w:iCs/>
+          <w:u w:val="none"/>
+        </w:rPr>
+        <w:t>Allosaurus</w:t>
+      </w:r>
+      <w:r>
+        <w:rPr/>
+        <w:t>.</w:t>
+      </w:r>
+    </w:p>
+    <w:p>
+      <w:pPr>
+        <w:pStyle w:val="TextBody"/>
+        <w:rPr/>
+      </w:pPr>
+      <w:r>
+        <w:rPr/>
+        <w:t xml:space="preserve">To provide the base that the skeletons would be mounted on, fossil-bearing rock was considered appropriate. During the summer of 1991, Gene Gaffney and Peter May searched for a suitable site, finally finding an area that Gaffney was satisfied with by the road just outside the Fort Peck Reservation in northeastern Montana. May and his crew later returned to the site and created peels by spraying a thin layer of latex rubber across the rocks. They returned these to RCI, and used them to make and paint a cast. Ironically, the exposures in this area are from the early Paleocene Tullock Formation (about 65 Mya), meaning that the ground that the mounted </w:t>
+      </w:r>
+      <w:r>
+        <w:rPr>
+          <w:i/>
+          <w:iCs/>
+        </w:rPr>
+        <w:t>Barosaurus</w:t>
+      </w:r>
+      <w:r>
+        <w:rPr/>
+        <w:t xml:space="preserve"> stands on dates from after the extinction of the dinosaurs, about 90 million years after the time </w:t>
+      </w:r>
+      <w:r>
+        <w:rPr>
+          <w:i/>
+          <w:iCs/>
+        </w:rPr>
+        <w:t>Barosaurus</w:t>
+      </w:r>
+      <w:r>
+        <w:rPr/>
+        <w:t xml:space="preserve"> lived.</w:t>
+      </w:r>
+    </w:p>
+    <w:p>
+      <w:pPr>
+        <w:pStyle w:val="TextBody"/>
+        <w:rPr/>
+      </w:pPr>
+      <w:r>
+        <w:rPr/>
+        <w:t>XXX</w:t>
+      </w:r>
+      <w:r>
+        <w:rPr/>
+        <w:t xml:space="preserve"> erected in Nov 1991, </w:t>
+      </w:r>
+      <w:r>
+        <w:rPr/>
+        <w:t>see Dingus (1995:28).</w:t>
+      </w:r>
+    </w:p>
+    <w:p>
+      <w:pPr>
+        <w:pStyle w:val="TextBody"/>
+        <w:rPr/>
+      </w:pPr>
+      <w:r>
+        <w:rPr/>
+        <w:t>The budget for the mounting project was $250,000. XXX Check with Peter whether this is correct, and whether he is happy for it to be known.</w:t>
+      </w:r>
+    </w:p>
+    <w:p>
+      <w:pPr>
+        <w:pStyle w:val="TextBody"/>
+        <w:rPr/>
+      </w:pPr>
+      <w:r>
+        <w:rPr/>
+        <w:t>XXX</w:t>
+      </w:r>
+      <w:r>
+        <w:rPr/>
+        <w:t xml:space="preserve"> unveiled in December 1991. At that time the only publicly exhibited </w:t>
+      </w:r>
+      <w:r>
+        <w:rPr>
+          <w:i/>
+          <w:iCs/>
+        </w:rPr>
+        <w:t>Barosaurus</w:t>
+      </w:r>
+      <w:r>
+        <w:rPr/>
         <w:t xml:space="preserve"> (Norell et al. 1991:36)</w:t>
       </w:r>
     </w:p>
@@ -1860,11 +1997,11 @@
       </w:pPr>
       <w:r>
         <w:rPr/>
-        <w:t xml:space="preserve">— </w:t>
-      </w:r>
-      <w:r>
-        <w:rPr/>
-        <w:t>John Gurche painting</w:t>
+        <w:t>XXX</w:t>
+      </w:r>
+      <w:r>
+        <w:rPr/>
+        <w:t xml:space="preserve"> John Gurche painting</w:t>
       </w:r>
     </w:p>
     <w:p>
@@ -1876,11 +2013,7 @@
       <w:bookmarkEnd w:id="8"/>
       <w:r>
         <w:rPr/>
-        <w:t>The c</w:t>
-      </w:r>
-      <w:r>
-        <w:rPr/>
-        <w:t>omposition of the mount</w:t>
+        <w:t>The composition of the mount</w:t>
       </w:r>
     </w:p>
     <w:p>
@@ -1969,11 +2102,7 @@
       </w:pPr>
       <w:r>
         <w:rPr/>
-        <w:t xml:space="preserve">XXX </w:t>
-      </w:r>
-      <w:r>
-        <w:rPr/>
-        <w:t>Dingus</w:t>
+        <w:t>XXX Dingus</w:t>
       </w:r>
       <w:r>
         <w:rPr>
@@ -2002,7 +2131,9 @@
         </w:rPr>
       </w:pPr>
       <w:r>
-        <w:rPr/>
+        <w:rPr>
+          <w:lang w:val="en-US"/>
+        </w:rPr>
       </w:r>
     </w:p>
     <w:p>
@@ -4873,7 +5004,7 @@
     <w:pPr>
       <w:widowControl/>
       <w:suppressAutoHyphens w:val="true"/>
-      <w:overflowPunct w:val="false"/>
+      <w:overflowPunct w:val="true"/>
       <w:bidi w:val="0"/>
       <w:spacing w:before="0" w:after="0"/>
       <w:ind w:left="0" w:right="0" w:hanging="0"/>
@@ -5124,6 +5255,145 @@
     <w:qFormat/>
     <w:rPr/>
   </w:style>
+  <w:style w:type="character" w:styleId="ListLabel21">
+    <w:name w:val="ListLabel 21"/>
+    <w:qFormat/>
+    <w:rPr>
+      <w:rFonts w:cs="Symbol"/>
+    </w:rPr>
+  </w:style>
+  <w:style w:type="character" w:styleId="ListLabel22">
+    <w:name w:val="ListLabel 22"/>
+    <w:qFormat/>
+    <w:rPr>
+      <w:rFonts w:cs="OpenSymbol"/>
+    </w:rPr>
+  </w:style>
+  <w:style w:type="character" w:styleId="ListLabel23">
+    <w:name w:val="ListLabel 23"/>
+    <w:qFormat/>
+    <w:rPr>
+      <w:rFonts w:cs="OpenSymbol"/>
+    </w:rPr>
+  </w:style>
+  <w:style w:type="character" w:styleId="ListLabel24">
+    <w:name w:val="ListLabel 24"/>
+    <w:qFormat/>
+    <w:rPr>
+      <w:rFonts w:cs="Symbol"/>
+    </w:rPr>
+  </w:style>
+  <w:style w:type="character" w:styleId="ListLabel25">
+    <w:name w:val="ListLabel 25"/>
+    <w:qFormat/>
+    <w:rPr>
+      <w:rFonts w:cs="OpenSymbol"/>
+    </w:rPr>
+  </w:style>
+  <w:style w:type="character" w:styleId="ListLabel26">
+    <w:name w:val="ListLabel 26"/>
+    <w:qFormat/>
+    <w:rPr>
+      <w:rFonts w:cs="OpenSymbol"/>
+    </w:rPr>
+  </w:style>
+  <w:style w:type="character" w:styleId="ListLabel27">
+    <w:name w:val="ListLabel 27"/>
+    <w:qFormat/>
+    <w:rPr>
+      <w:rFonts w:cs="Symbol"/>
+    </w:rPr>
+  </w:style>
+  <w:style w:type="character" w:styleId="ListLabel28">
+    <w:name w:val="ListLabel 28"/>
+    <w:qFormat/>
+    <w:rPr>
+      <w:rFonts w:cs="OpenSymbol"/>
+    </w:rPr>
+  </w:style>
+  <w:style w:type="character" w:styleId="ListLabel29">
+    <w:name w:val="ListLabel 29"/>
+    <w:qFormat/>
+    <w:rPr>
+      <w:rFonts w:cs="OpenSymbol"/>
+    </w:rPr>
+  </w:style>
+  <w:style w:type="character" w:styleId="ListLabel30">
+    <w:name w:val="ListLabel 30"/>
+    <w:qFormat/>
+    <w:rPr>
+      <w:rFonts w:cs="Symbol"/>
+    </w:rPr>
+  </w:style>
+  <w:style w:type="character" w:styleId="ListLabel31">
+    <w:name w:val="ListLabel 31"/>
+    <w:qFormat/>
+    <w:rPr>
+      <w:rFonts w:cs="OpenSymbol"/>
+    </w:rPr>
+  </w:style>
+  <w:style w:type="character" w:styleId="ListLabel32">
+    <w:name w:val="ListLabel 32"/>
+    <w:qFormat/>
+    <w:rPr>
+      <w:rFonts w:cs="OpenSymbol"/>
+    </w:rPr>
+  </w:style>
+  <w:style w:type="character" w:styleId="ListLabel33">
+    <w:name w:val="ListLabel 33"/>
+    <w:qFormat/>
+    <w:rPr>
+      <w:rFonts w:cs="Symbol"/>
+    </w:rPr>
+  </w:style>
+  <w:style w:type="character" w:styleId="ListLabel34">
+    <w:name w:val="ListLabel 34"/>
+    <w:qFormat/>
+    <w:rPr>
+      <w:rFonts w:cs="OpenSymbol"/>
+    </w:rPr>
+  </w:style>
+  <w:style w:type="character" w:styleId="ListLabel35">
+    <w:name w:val="ListLabel 35"/>
+    <w:qFormat/>
+    <w:rPr>
+      <w:rFonts w:cs="OpenSymbol"/>
+    </w:rPr>
+  </w:style>
+  <w:style w:type="character" w:styleId="ListLabel36">
+    <w:name w:val="ListLabel 36"/>
+    <w:qFormat/>
+    <w:rPr>
+      <w:rFonts w:cs="Symbol"/>
+    </w:rPr>
+  </w:style>
+  <w:style w:type="character" w:styleId="ListLabel37">
+    <w:name w:val="ListLabel 37"/>
+    <w:qFormat/>
+    <w:rPr>
+      <w:rFonts w:cs="OpenSymbol"/>
+    </w:rPr>
+  </w:style>
+  <w:style w:type="character" w:styleId="ListLabel38">
+    <w:name w:val="ListLabel 38"/>
+    <w:qFormat/>
+    <w:rPr>
+      <w:rFonts w:cs="OpenSymbol"/>
+    </w:rPr>
+  </w:style>
+  <w:style w:type="character" w:styleId="ListLabel39">
+    <w:name w:val="ListLabel 39"/>
+    <w:qFormat/>
+    <w:rPr>
+      <w:i w:val="false"/>
+      <w:iCs w:val="false"/>
+    </w:rPr>
+  </w:style>
+  <w:style w:type="character" w:styleId="ListLabel40">
+    <w:name w:val="ListLabel 40"/>
+    <w:qFormat/>
+    <w:rPr/>
+  </w:style>
   <w:style w:type="paragraph" w:styleId="Heading">
     <w:name w:val="Heading"/>
     <w:basedOn w:val="Normal"/>

</xml_diff>

<commit_message>
More on the physical mounting
</commit_message>
<xml_diff>
--- a/TaylorEtAl-mounted-barosaurus.docx
+++ b/TaylorEtAl-mounted-barosaurus.docx
@@ -1705,7 +1705,25 @@
       </w:r>
       <w:r>
         <w:rPr/>
-        <w:t>. It would be the perfect specimen to use as the basis of the rearing mount. Early in the design of the exhibit, Dingus and Gaffney asked McIntosh what he thought about the pose. When he gave an enthusiastic “yes, I do think it was possible”, the die was cast. Against their usual inclinations, Dingus and Gaffney had become accomplices in the perpetuation of speculative dinosaur paleobiology.</w:t>
+        <w:t xml:space="preserve">. It would be the perfect specimen to use as the basis of the rearing mount. Early in the design of the exhibit, Dingus and Gaffney asked McIntosh what he thought about the pose. When he gave an enthusiastic “yes, I do think it was possible”, the die was cast. Against their usual inclinations, Dingus and Gaffney had become accomplices in the perpetuation of speculative dinosaur paleobiology. </w:t>
+      </w:r>
+      <w:r>
+        <w:rPr/>
+        <w:t xml:space="preserve">McIntosh would have second thoughts about the rearing pose, though. When interviewed a year later he observed “I’ll just say this — I am not responsible for the pose of the </w:t>
+      </w:r>
+      <w:r>
+        <w:rPr>
+          <w:i/>
+          <w:iCs/>
+        </w:rPr>
+        <w:t>Barosaurus</w:t>
+      </w:r>
+      <w:r>
+        <w:rPr>
+          <w:i w:val="false"/>
+          <w:iCs w:val="false"/>
+        </w:rPr>
+        <w:t>, and as a matter of fact, I would have been chicken and would never have mounted it that way if it were my responsibility” (Psihoyos 1994:74), although he did go on in the same interview to reaffirm that he thought the posture possible.</w:t>
       </w:r>
     </w:p>
     <w:p>
@@ -1879,7 +1897,17 @@
       </w:r>
       <w:r>
         <w:rPr/>
-        <w:t xml:space="preserve"> mount was carried out in the parking lot behind the RCI workshop, with the aid of a hired crane and 15 m scissor lift. The event was attended by a group from the AMNH, Jack McIntosh, photographers, a television crew and onlookers including at least one observer from another museum. The skeleton was pieced together from prefabricated sections. The exercise began with the “tripod” of hindlimbs and tail, anchored together at the pelvis, providing a stable base. These were followed by the torso section, then the multiple sections of the neck and head, and finally the forelimbs. Dingus (1996:25–28) recalls that “the strangest thing was that the mount actually looked rather natural and graceful […] I had always been extremely skeptical about whether sauropods could rear up to such heights, but the grace of the mount almost erased my doubt”. Although the core of the project had proven successful, another six months would be required before the entire exhibit was ready to assemble in New York, as work was required not only on the main </w:t>
+        <w:t xml:space="preserve"> mount was carried out with the aid of a hired crane and 15 m scissor lift. This had to be done in the parking lot behind the RCI workshop, as the completed mount would be too tall to fit inside the workshop. The event was attended by a group from the AMNH, including Jack McIntosh, who had been brought in as a consultant to ensure that the bones were articulated correctly in the mount. Also present were photographers including National Geographic’s Louie </w:t>
+      </w:r>
+      <w:bookmarkStart w:id="8" w:name="__DdeLink__20117_68767826"/>
+      <w:r>
+        <w:rPr/>
+        <w:t>Psihoyos</w:t>
+      </w:r>
+      <w:bookmarkEnd w:id="8"/>
+      <w:r>
+        <w:rPr/>
+        <w:t xml:space="preserve">, a television crew, at least one observer from another museum, and a crowd of local workers on their lunch-breaks. The skeleton was pieced together from prefabricated sections. The exercise began with the “tripod” of hindlimbs and tail, anchored together at the pelvis, providing a stable base. These were followed by the torso section, then the three sections of the neck and head, and finally the forelimbs. Dingus (1996:25–28) recalls that “the strangest thing was that the mount actually looked rather natural and graceful […] I had always been extremely skeptical about whether sauropods could rear up to such heights, but the grace of the mount almost erased my doubt”. Although the core of the project had proven successful, another six months would be required before the entire exhibit was ready to assemble in New York, as work was required not only on the main </w:t>
       </w:r>
       <w:r>
         <w:rPr>
@@ -1944,25 +1972,50 @@
       </w:pPr>
       <w:r>
         <w:rPr/>
+        <w:t>In November 1991, the work in Toronto was complete, and the completed exhibit was transported to New York in sections for mounting. Unlike the trial mounting on Toronto, when the neck was attached in three sections, in New York the three sections were first joined together and then fitted as a unit. This large unit, about nine meters in length, proved difficult to manoeuvre, and it took nearly two hours to wrestle it into place to fit into place at the front of the rearing torso. Worse, when the mount was finally completed it was imperfect because, when the whole neck had been hanging horizontally, it had bent in the middle at the point of suspension. The resulting kink in the neck can be seen between C10 and C11 in contemporary photos such as that of Dingus (1996:26). It was soon corrected, however, in a near-disastrous late-night operation (Dingus 1996:28), and the line of the neck is smooth and elegant in the mount as it is today (Figure A).</w:t>
+      </w:r>
+    </w:p>
+    <w:p>
+      <w:pPr>
+        <w:pStyle w:val="TextBody"/>
+        <w:rPr/>
+      </w:pPr>
+      <w:r>
+        <w:rPr/>
+        <w:t xml:space="preserve">The </w:t>
+      </w:r>
+      <w:r>
+        <w:rPr/>
+        <w:t xml:space="preserve">total </w:t>
+      </w:r>
+      <w:r>
+        <w:rPr/>
+        <w:t>budget for the mounting project was $250,000. XXX Check with Peter whether this is correct, and whether he is happy for it to be known.</w:t>
+      </w:r>
+    </w:p>
+    <w:p>
+      <w:pPr>
+        <w:pStyle w:val="TextBody"/>
+        <w:rPr/>
+      </w:pPr>
+      <w:r>
+        <w:rPr/>
         <w:t>XXX</w:t>
       </w:r>
       <w:r>
         <w:rPr/>
-        <w:t xml:space="preserve"> erected in Nov 1991, </w:t>
-      </w:r>
-      <w:r>
-        <w:rPr/>
-        <w:t>see Dingus (1995:28).</w:t>
-      </w:r>
-    </w:p>
-    <w:p>
-      <w:pPr>
-        <w:pStyle w:val="TextBody"/>
-        <w:rPr/>
-      </w:pPr>
-      <w:r>
-        <w:rPr/>
-        <w:t>The budget for the mounting project was $250,000. XXX Check with Peter whether this is correct, and whether he is happy for it to be known.</w:t>
+        <w:t xml:space="preserve"> unveiled in December 1991. At that time the only publicly exhibited </w:t>
+      </w:r>
+      <w:r>
+        <w:rPr>
+          <w:i/>
+          <w:iCs/>
+        </w:rPr>
+        <w:t>Barosaurus</w:t>
+      </w:r>
+      <w:r>
+        <w:rPr/>
+        <w:t xml:space="preserve"> (Norell et al. 1991:36)</w:t>
       </w:r>
     </w:p>
     <w:p>
@@ -1976,31 +2029,6 @@
       </w:r>
       <w:r>
         <w:rPr/>
-        <w:t xml:space="preserve"> unveiled in December 1991. At that time the only publicly exhibited </w:t>
-      </w:r>
-      <w:r>
-        <w:rPr>
-          <w:i/>
-          <w:iCs/>
-        </w:rPr>
-        <w:t>Barosaurus</w:t>
-      </w:r>
-      <w:r>
-        <w:rPr/>
-        <w:t xml:space="preserve"> (Norell et al. 1991:36)</w:t>
-      </w:r>
-    </w:p>
-    <w:p>
-      <w:pPr>
-        <w:pStyle w:val="TextBody"/>
-        <w:rPr/>
-      </w:pPr>
-      <w:r>
-        <w:rPr/>
-        <w:t>XXX</w:t>
-      </w:r>
-      <w:r>
-        <w:rPr/>
         <w:t xml:space="preserve"> John Gurche painting</w:t>
       </w:r>
     </w:p>
@@ -2009,8 +2037,8 @@
         <w:pStyle w:val="Heading2"/>
         <w:rPr/>
       </w:pPr>
-      <w:bookmarkStart w:id="8" w:name="__RefHeading___Toc5356_68767826"/>
-      <w:bookmarkEnd w:id="8"/>
+      <w:bookmarkStart w:id="9" w:name="__RefHeading___Toc5356_68767826"/>
+      <w:bookmarkEnd w:id="9"/>
       <w:r>
         <w:rPr/>
         <w:t>The composition of the mount</w:t>
@@ -2026,8 +2054,8 @@
         <w:ind w:left="0" w:right="0" w:hanging="0"/>
         <w:rPr/>
       </w:pPr>
-      <w:bookmarkStart w:id="9" w:name="__RefHeading___Toc16585_68767826"/>
-      <w:bookmarkEnd w:id="9"/>
+      <w:bookmarkStart w:id="10" w:name="__RefHeading___Toc16585_68767826"/>
+      <w:bookmarkEnd w:id="10"/>
       <w:r>
         <w:rPr/>
         <w:t>Overview</w:t>
@@ -2156,8 +2184,8 @@
         <w:ind w:left="0" w:right="0" w:hanging="0"/>
         <w:rPr/>
       </w:pPr>
-      <w:bookmarkStart w:id="10" w:name="__RefHeading___Toc16587_68767826"/>
-      <w:bookmarkEnd w:id="10"/>
+      <w:bookmarkStart w:id="11" w:name="__RefHeading___Toc16587_68767826"/>
+      <w:bookmarkEnd w:id="11"/>
       <w:r>
         <w:rPr/>
         <w:t>Skull</w:t>
@@ -2353,8 +2381,8 @@
         <w:ind w:left="0" w:right="0" w:hanging="0"/>
         <w:rPr/>
       </w:pPr>
-      <w:bookmarkStart w:id="11" w:name="__RefHeading___Toc16589_68767826"/>
-      <w:bookmarkEnd w:id="11"/>
+      <w:bookmarkStart w:id="12" w:name="__RefHeading___Toc16589_68767826"/>
+      <w:bookmarkEnd w:id="12"/>
       <w:r>
         <w:rPr/>
         <w:t>Neck</w:t>
@@ -2432,8 +2460,8 @@
         <w:ind w:left="0" w:right="0" w:hanging="0"/>
         <w:rPr/>
       </w:pPr>
-      <w:bookmarkStart w:id="12" w:name="__RefHeading___Toc3399_68767826"/>
-      <w:bookmarkEnd w:id="12"/>
+      <w:bookmarkStart w:id="13" w:name="__RefHeading___Toc3399_68767826"/>
+      <w:bookmarkEnd w:id="13"/>
       <w:r>
         <w:rPr/>
         <w:t>Results</w:t>
@@ -2444,8 +2472,8 @@
         <w:pStyle w:val="Heading2"/>
         <w:rPr/>
       </w:pPr>
-      <w:bookmarkStart w:id="13" w:name="__RefHeading___Toc16562_68767826"/>
-      <w:bookmarkEnd w:id="13"/>
+      <w:bookmarkStart w:id="14" w:name="__RefHeading___Toc16562_68767826"/>
+      <w:bookmarkEnd w:id="14"/>
       <w:r>
         <w:rPr/>
         <w:t>Size of the AMNH 6341 animal</w:t>
@@ -2557,8 +2585,8 @@
         <w:ind w:left="0" w:right="0" w:hanging="0"/>
         <w:rPr/>
       </w:pPr>
-      <w:bookmarkStart w:id="14" w:name="__RefHeading___Toc3401_68767826"/>
-      <w:bookmarkEnd w:id="14"/>
+      <w:bookmarkStart w:id="15" w:name="__RefHeading___Toc3401_68767826"/>
+      <w:bookmarkEnd w:id="15"/>
       <w:r>
         <w:rPr/>
         <w:t>Discussion</w:t>
@@ -2569,8 +2597,8 @@
         <w:pStyle w:val="Heading2"/>
         <w:rPr/>
       </w:pPr>
-      <w:bookmarkStart w:id="15" w:name="__RefHeading___Toc5358_68767826"/>
-      <w:bookmarkEnd w:id="15"/>
+      <w:bookmarkStart w:id="16" w:name="__RefHeading___Toc5358_68767826"/>
+      <w:bookmarkEnd w:id="16"/>
       <w:r>
         <w:rPr/>
         <w:t>Rearing pose</w:t>
@@ -2768,8 +2796,8 @@
         <w:ind w:left="0" w:right="0" w:hanging="0"/>
         <w:rPr/>
       </w:pPr>
-      <w:bookmarkStart w:id="16" w:name="__RefHeading___Toc3403_68767826"/>
-      <w:bookmarkEnd w:id="16"/>
+      <w:bookmarkStart w:id="17" w:name="__RefHeading___Toc3403_68767826"/>
+      <w:bookmarkEnd w:id="17"/>
       <w:r>
         <w:rPr/>
         <w:t>Acknowledgements</w:t>
@@ -2817,8 +2845,8 @@
         <w:ind w:left="0" w:right="0" w:hanging="0"/>
         <w:rPr/>
       </w:pPr>
-      <w:bookmarkStart w:id="17" w:name="__RefHeading___Toc3405_68767826"/>
-      <w:bookmarkEnd w:id="17"/>
+      <w:bookmarkStart w:id="18" w:name="__RefHeading___Toc3405_68767826"/>
+      <w:bookmarkEnd w:id="18"/>
       <w:r>
         <w:rPr/>
         <w:t>References</w:t>
@@ -3463,12 +3491,12 @@
         <w:pStyle w:val="Reference"/>
         <w:rPr/>
       </w:pPr>
-      <w:bookmarkStart w:id="18" w:name="__DdeLink__16582_68767826"/>
+      <w:bookmarkStart w:id="19" w:name="__DdeLink__16582_68767826"/>
       <w:r>
         <w:rPr/>
         <w:t>Nieuwland</w:t>
       </w:r>
-      <w:bookmarkEnd w:id="18"/>
+      <w:bookmarkEnd w:id="19"/>
       <w:r>
         <w:rPr/>
         <w:t xml:space="preserve">, Ilja. 2019. </w:t>
@@ -3614,6 +3642,27 @@
       </w:pPr>
       <w:r>
         <w:rPr/>
+        <w:t xml:space="preserve">Psihoyos, Louie (with John Knoebber). 1994. </w:t>
+      </w:r>
+      <w:r>
+        <w:rPr>
+          <w:i/>
+          <w:iCs/>
+        </w:rPr>
+        <w:t>Hunting dinosaurs</w:t>
+      </w:r>
+      <w:r>
+        <w:rPr/>
+        <w:t>. Random House, New York. 267 pp.</w:t>
+      </w:r>
+    </w:p>
+    <w:p>
+      <w:pPr>
+        <w:pStyle w:val="Reference"/>
+        <w:rPr/>
+      </w:pPr>
+      <w:r>
+        <w:rPr/>
         <w:t xml:space="preserve">Riggs, Elmer S. 1904. Structure and relationships of opisthocoelian dinosaurs. Part II, the Brachiosauridae. </w:t>
       </w:r>
       <w:r>
@@ -3766,8 +3815,8 @@
         <w:ind w:left="0" w:right="0" w:hanging="0"/>
         <w:rPr/>
       </w:pPr>
-      <w:bookmarkStart w:id="19" w:name="__RefHeading___Toc3407_68767826"/>
-      <w:bookmarkEnd w:id="19"/>
+      <w:bookmarkStart w:id="20" w:name="__RefHeading___Toc3407_68767826"/>
+      <w:bookmarkEnd w:id="20"/>
       <w:r>
         <w:rPr/>
         <w:t>Figure Captions</w:t>

</xml_diff>

<commit_message>
One more section done
</commit_message>
<xml_diff>
--- a/TaylorEtAl-mounted-barosaurus.docx
+++ b/TaylorEtAl-mounted-barosaurus.docx
@@ -198,7 +198,7 @@
           <w:i w:val="false"/>
           <w:iCs w:val="false"/>
         </w:rPr>
-        <w:t xml:space="preserve"> (deceased 2015).</w:t>
+        <w:t xml:space="preserve"> (deceased, December 13, 2015).</w:t>
       </w:r>
     </w:p>
     <w:p>
@@ -343,7 +343,7 @@
         </w:rPr>
         <w:fldChar w:fldCharType="separate"/>
       </w:r>
-      <w:hyperlink w:anchor="__RefHeading___Toc12345_68767826">
+      <w:hyperlink w:anchor="__RefHeading___Toc21931_68767826">
         <w:r>
           <w:rPr>
             <w:rStyle w:val="IndexLink"/>
@@ -472,7 +472,20 @@
           <w:rPr>
             <w:rStyle w:val="IndexLink"/>
           </w:rPr>
-          <w:t>Materials and Methods</w:t>
+          <w:t xml:space="preserve">The AMNH mounted </w:t>
+        </w:r>
+        <w:r>
+          <w:rPr>
+            <w:rStyle w:val="IndexLink"/>
+            <w:i/>
+            <w:iCs/>
+          </w:rPr>
+          <w:t>Barosaurus</w:t>
+        </w:r>
+        <w:r>
+          <w:rPr>
+            <w:rStyle w:val="IndexLink"/>
+          </w:rPr>
           <w:tab/>
           <w:t>5</w:t>
         </w:r>
@@ -574,7 +587,7 @@
           </w:rPr>
           <w:t>Skull</w:t>
           <w:tab/>
-          <w:t>8</w:t>
+          <w:t>9</w:t>
         </w:r>
       </w:hyperlink>
     </w:p>
@@ -606,12 +619,12 @@
         </w:tabs>
         <w:rPr/>
       </w:pPr>
-      <w:hyperlink w:anchor="__RefHeading___Toc3399_68767826">
+      <w:hyperlink w:anchor="__RefHeading___Toc3401_68767826">
         <w:r>
           <w:rPr>
             <w:rStyle w:val="IndexLink"/>
           </w:rPr>
-          <w:t>Results</w:t>
+          <w:t>Discussion</w:t>
           <w:tab/>
           <w:t>9</w:t>
         </w:r>
@@ -626,7 +639,7 @@
         </w:tabs>
         <w:rPr/>
       </w:pPr>
-      <w:hyperlink w:anchor="__RefHeading___Toc16562_68767826">
+      <w:hyperlink w:anchor="__RefHeading___Toc21934_68767826">
         <w:r>
           <w:rPr>
             <w:rStyle w:val="IndexLink"/>
@@ -639,25 +652,6 @@
     </w:p>
     <w:p>
       <w:pPr>
-        <w:pStyle w:val="Contents1"/>
-        <w:tabs>
-          <w:tab w:val="right" w:pos="9638" w:leader="dot"/>
-        </w:tabs>
-        <w:rPr/>
-      </w:pPr>
-      <w:hyperlink w:anchor="__RefHeading___Toc3401_68767826">
-        <w:r>
-          <w:rPr>
-            <w:rStyle w:val="IndexLink"/>
-          </w:rPr>
-          <w:t>Discussion</w:t>
-          <w:tab/>
-          <w:t>10</w:t>
-        </w:r>
-      </w:hyperlink>
-    </w:p>
-    <w:p>
-      <w:pPr>
         <w:pStyle w:val="Contents2"/>
         <w:tabs>
           <w:tab w:val="clear" w:pos="9355"/>
@@ -666,6 +660,40 @@
         <w:rPr/>
       </w:pPr>
       <w:hyperlink w:anchor="__RefHeading___Toc5358_68767826">
+        <w:r>
+          <w:rPr>
+            <w:rStyle w:val="IndexLink"/>
+          </w:rPr>
+          <w:t xml:space="preserve">Comparison with </w:t>
+        </w:r>
+        <w:r>
+          <w:rPr>
+            <w:rStyle w:val="IndexLink"/>
+            <w:i/>
+            <w:iCs/>
+          </w:rPr>
+          <w:t>Diplodocus</w:t>
+        </w:r>
+        <w:r>
+          <w:rPr>
+            <w:rStyle w:val="IndexLink"/>
+          </w:rPr>
+          <w:t>.</w:t>
+          <w:tab/>
+          <w:t>10</w:t>
+        </w:r>
+      </w:hyperlink>
+    </w:p>
+    <w:p>
+      <w:pPr>
+        <w:pStyle w:val="Contents2"/>
+        <w:tabs>
+          <w:tab w:val="clear" w:pos="9355"/>
+          <w:tab w:val="right" w:pos="9638" w:leader="dot"/>
+        </w:tabs>
+        <w:rPr/>
+      </w:pPr>
+      <w:hyperlink w:anchor="__RefHeading___Toc21936_68767826">
         <w:r>
           <w:rPr>
             <w:rStyle w:val="IndexLink"/>
@@ -735,6 +763,19 @@
     </w:p>
     <w:p>
       <w:pPr>
+        <w:pStyle w:val="TextBody"/>
+        <w:rPr/>
+      </w:pPr>
+      <w:r>
+        <w:rPr/>
+      </w:r>
+      <w:r>
+        <w:rPr/>
+        <w:fldChar w:fldCharType="end"/>
+      </w:r>
+    </w:p>
+    <w:p>
+      <w:pPr>
         <w:pStyle w:val="Heading1"/>
         <w:numPr>
           <w:ilvl w:val="0"/>
@@ -743,15 +784,11 @@
         <w:ind w:left="0" w:right="0" w:hanging="0"/>
         <w:rPr/>
       </w:pPr>
-      <w:bookmarkStart w:id="0" w:name="__RefHeading___Toc12345_68767826"/>
+      <w:bookmarkStart w:id="0" w:name="__RefHeading___Toc21931_68767826"/>
       <w:bookmarkEnd w:id="0"/>
       <w:r>
         <w:rPr/>
         <w:t>Introduction</w:t>
-      </w:r>
-      <w:r>
-        <w:rPr/>
-        <w:fldChar w:fldCharType="end"/>
       </w:r>
     </w:p>
     <w:p>
@@ -1427,7 +1464,14 @@
       <w:bookmarkEnd w:id="5"/>
       <w:r>
         <w:rPr/>
-        <w:t>Materials and Methods</w:t>
+        <w:t xml:space="preserve">The AMNH mounted </w:t>
+      </w:r>
+      <w:r>
+        <w:rPr>
+          <w:i/>
+          <w:iCs/>
+        </w:rPr>
+        <w:t>Barosaurus</w:t>
       </w:r>
     </w:p>
     <w:p>
@@ -1686,15 +1730,7 @@
       </w:pPr>
       <w:r>
         <w:rPr/>
-        <w:t xml:space="preserve">Dr. John (Jack) S. McIntosh, a professor of theoretical physics at Wesleyan University in Connecticut, was an avocational paleontologist specialising in sauropods, and became the world’s expert on the group. Gaffney knew him from his undergraduate days and when he succeeded Colbert as curator of the AMNH fossil reptile collection in 1970, McIntosh provided a great deal of information about the AMNH dinosaurs. He told Gaffney that the museum had one of the best known sauropod skeletons in its collection and that he thought it was </w:t>
-      </w:r>
-      <w:r>
-        <w:rPr/>
-        <w:t xml:space="preserve">the </w:t>
-      </w:r>
-      <w:r>
-        <w:rPr/>
-        <w:t xml:space="preserve">then poorly known </w:t>
+        <w:t xml:space="preserve">Dr. John (Jack) S. McIntosh, a professor of theoretical physics at Wesleyan University in Connecticut, was an avocational paleontologist specialising in sauropods, and became the world’s expert on the group. Gaffney knew him from his undergraduate days and when he succeeded Colbert as curator of the AMNH fossil reptile collection in 1970, McIntosh provided a great deal of information about the AMNH dinosaurs. He told Gaffney that the museum had one of the best known sauropod skeletons in its collection and that he thought it was the then poorly known </w:t>
       </w:r>
       <w:r>
         <w:rPr>
@@ -1705,11 +1741,7 @@
       </w:r>
       <w:r>
         <w:rPr/>
-        <w:t xml:space="preserve">. It would be the perfect specimen to use as the basis of the rearing mount. Early in the design of the exhibit, Dingus and Gaffney asked McIntosh what he thought about the pose. When he gave an enthusiastic “yes, I do think it was possible”, the die was cast. Against their usual inclinations, Dingus and Gaffney had become accomplices in the perpetuation of speculative dinosaur paleobiology. </w:t>
-      </w:r>
-      <w:r>
-        <w:rPr/>
-        <w:t xml:space="preserve">McIntosh would have second thoughts about the rearing pose, though. When interviewed a year later he observed “I’ll just say this — I am not responsible for the pose of the </w:t>
+        <w:t xml:space="preserve">. It would be the perfect specimen to use as the basis of the rearing mount. Early in the design of the exhibit, Dingus and Gaffney asked McIntosh what he thought about the pose. When he gave an enthusiastic “yes, I do think it was possible”, the die was cast. Against their usual inclinations, Dingus and Gaffney had become accomplices in the perpetuation of speculative dinosaur paleobiology. McIntosh would have second thoughts about the rearing pose, though. When interviewed a year later he observed “I’ll just say this — I am not responsible for the pose of the </w:t>
       </w:r>
       <w:r>
         <w:rPr>
@@ -1766,11 +1798,7 @@
       </w:pPr>
       <w:r>
         <w:rPr/>
-        <w:t>T</w:t>
-      </w:r>
-      <w:r>
-        <w:rPr/>
-        <w:t xml:space="preserve">he bones of AMNH 6341, the </w:t>
+        <w:t xml:space="preserve">The bones of AMNH 6341, the </w:t>
       </w:r>
       <w:r>
         <w:rPr>
@@ -1781,19 +1809,7 @@
       </w:r>
       <w:r>
         <w:rPr/>
-        <w:t xml:space="preserve"> specimen that was to provide most of the mount, </w:t>
-      </w:r>
-      <w:r>
-        <w:rPr/>
-        <w:t>were not in the best condition by 1990</w:t>
-      </w:r>
-      <w:r>
-        <w:rPr/>
-        <w:t xml:space="preserve">. The presacral vertebrae had been in collections for the best part of 40 years, since Colbert’s early-1950s renovation; the rest of the material had been there for 60 years, since being reunited by Barnum Brown in 1930. </w:t>
-      </w:r>
-      <w:r>
-        <w:rPr/>
-        <w:t>Bones in collections can degrade with time, especially the complex and delicate presacral vertebrae, and it is not unknown for broken-off parts to become separated from the elements they belong to. A program of repair and cleaning was required. As outlined below, about 80% of the skeleton was present. These elements were cast, and the remainder were either cast from other specimens of closely related dinosaurs or sculpted.</w:t>
+        <w:t xml:space="preserve"> specimen that was to provide most of the mount, were not in the best condition by 1990. The presacral vertebrae had been in collections for the best part of 40 years, since Colbert’s early-1950s renovation; the rest of the material had been there for 60 years, since being reunited by Barnum Brown in 1930. Bones in collections can degrade with time, especially the complex and delicate presacral vertebrae, and it is not unknown for broken-off parts to become separated from the elements they belong to. A program of repair and cleaning was required. As outlined below, about 80% of the skeleton was present. These elements were cast, and the remainder were either cast from other specimens of closely related dinosaurs or sculpted.</w:t>
       </w:r>
     </w:p>
     <w:p>
@@ -1835,27 +1851,13 @@
       </w:r>
       <w:r>
         <w:rPr/>
-        <w:t xml:space="preserve"> fossils back from New York to Toronto in the semi-truck, where they remained for the best part of a year. There, the bones were duplicated by coating them with latex, then curing the latex to form rubber molds. These molds were then used to cast polyurethane foam into accurate replicas of the original fossils that, when painted, were indistinguishable from real bone, but which weighed only a twentieth as much as the fragile and irreplaceable originals. XXX </w:t>
-      </w:r>
-      <w:r>
-        <w:rPr/>
-        <w:t xml:space="preserve">Norell et al. (1991:38) </w:t>
-      </w:r>
-      <w:r>
-        <w:rPr/>
-        <w:t>says</w:t>
-      </w:r>
-      <w:r>
-        <w:rPr/>
-        <w:t xml:space="preserve">: “Those that would stand near the ground were cast in higher-density and more durable materials, while those higher up were made of lighter substances.” Peter: what substances </w:t>
-      </w:r>
-      <w:r>
-        <w:rPr/>
-        <w:t>were used</w:t>
-      </w:r>
-      <w:r>
-        <w:rPr/>
-        <w:t>?</w:t>
+        <w:t xml:space="preserve"> fossils back from New York to Toronto in the semi-truck, where they remained for the best part of a year. There, the bones were duplicated by coating them with latex, then curing the latex to form rubber molds. These molds were then used to cast polyurethane foam into accurate replicas of the original fossils that, when painted, were indistinguishable from real bone, but which weighed only a twentieth as much as the fragile and irreplaceable originals. </w:t>
+      </w:r>
+      <w:r>
+        <w:rPr>
+          <w:highlight w:val="yellow"/>
+        </w:rPr>
+        <w:t>XXX Norell et al. (1991:38) says: “Those that would stand near the ground were cast in higher-density and more durable materials, while those higher up were made of lighter substances.” Peter: what substances were used?</w:t>
       </w:r>
     </w:p>
     <w:p>
@@ -1876,7 +1878,13 @@
       </w:r>
       <w:r>
         <w:rPr/>
-        <w:t>. XXX Peter, did you use left/right mirroring for those bones that were known from one side? And did you do any “repair” on the casts of the original bones?</w:t>
+        <w:t xml:space="preserve">. </w:t>
+      </w:r>
+      <w:r>
+        <w:rPr>
+          <w:highlight w:val="yellow"/>
+        </w:rPr>
+        <w:t>XXX Peter, did you use left/right mirroring for those bones that were known from one side? And did you do any “repair” on the casts of the original bones?</w:t>
       </w:r>
     </w:p>
     <w:p>
@@ -1982,29 +1990,7 @@
       </w:pPr>
       <w:r>
         <w:rPr/>
-        <w:t xml:space="preserve">The </w:t>
-      </w:r>
-      <w:r>
-        <w:rPr/>
-        <w:t xml:space="preserve">total </w:t>
-      </w:r>
-      <w:r>
-        <w:rPr/>
-        <w:t>budget for the mounting project was $250,000. XXX Check with Peter whether this is correct, and whether he is happy for it to be known.</w:t>
-      </w:r>
-    </w:p>
-    <w:p>
-      <w:pPr>
-        <w:pStyle w:val="TextBody"/>
-        <w:rPr/>
-      </w:pPr>
-      <w:r>
-        <w:rPr/>
-        <w:t>XXX</w:t>
-      </w:r>
-      <w:r>
-        <w:rPr/>
-        <w:t xml:space="preserve"> unveiled in December 1991. At that time the only publicly exhibited </w:t>
+        <w:t xml:space="preserve">The exhibit — rearing adult and hiding juvenile </w:t>
       </w:r>
       <w:r>
         <w:rPr>
@@ -2015,21 +2001,55 @@
       </w:r>
       <w:r>
         <w:rPr/>
-        <w:t xml:space="preserve"> (Norell et al. 1991:36)</w:t>
-      </w:r>
-    </w:p>
-    <w:p>
-      <w:pPr>
-        <w:pStyle w:val="TextBody"/>
-        <w:rPr/>
-      </w:pPr>
-      <w:r>
-        <w:rPr/>
-        <w:t>XXX</w:t>
-      </w:r>
-      <w:r>
-        <w:rPr/>
-        <w:t xml:space="preserve"> John Gurche painting</w:t>
+        <w:t xml:space="preserve">, and running </w:t>
+      </w:r>
+      <w:r>
+        <w:rPr>
+          <w:i/>
+          <w:iCs/>
+        </w:rPr>
+        <w:t>Allosaurus</w:t>
+      </w:r>
+      <w:r>
+        <w:rPr/>
+        <w:t xml:space="preserve"> — was unveiled in December 1991 </w:t>
+      </w:r>
+      <w:r>
+        <w:rPr>
+          <w:highlight w:val="yellow"/>
+        </w:rPr>
+        <w:t>XXX Lowell or Gene, do you remember the exact date?</w:t>
+      </w:r>
+      <w:r>
+        <w:rPr/>
+        <w:t xml:space="preserve">, and was at that time the only publicly exhibited </w:t>
+      </w:r>
+      <w:r>
+        <w:rPr>
+          <w:i/>
+          <w:iCs/>
+        </w:rPr>
+        <w:t>Barosaurus</w:t>
+      </w:r>
+      <w:r>
+        <w:rPr/>
+        <w:t xml:space="preserve"> in the world (Norell et al. 1991:36) (although additional mounts have since been erected at the Royal Ontario Museum in Toronto, Canada, and the Natural History Museum of Utah in Salt Lake City). Also included in the exhibit, in a case next to the mounted skeletons, were the real 13th cervical of AMNH 6341, and the partial skull and neck AMNH 7530, which the juvenile mounted skeleton had been partially based on. Both of these are, at the time of writing, on exhibit in the Miriam and Ira D. Wallach Orientation Hall.</w:t>
+      </w:r>
+    </w:p>
+    <w:p>
+      <w:pPr>
+        <w:pStyle w:val="TextBody"/>
+        <w:rPr/>
+      </w:pPr>
+      <w:r>
+        <w:rPr/>
+        <w:t xml:space="preserve">The total budget for the mounting project was $250,000. </w:t>
+      </w:r>
+      <w:r>
+        <w:rPr>
+          <w:highlight w:val="yellow"/>
+        </w:rPr>
+        <w:t>XXX Peter, is this correct, and are you happy for it to be known or is it commercial-confidential?</w:t>
       </w:r>
     </w:p>
     <w:p>
@@ -2452,6 +2472,16 @@
     </w:p>
     <w:p>
       <w:pPr>
+        <w:pStyle w:val="TextBody"/>
+        <w:rPr/>
+      </w:pPr>
+      <w:r>
+        <w:rPr/>
+        <w:t>XXX Reference Figure B, with elements greyed out.</w:t>
+      </w:r>
+    </w:p>
+    <w:p>
+      <w:pPr>
         <w:pStyle w:val="Heading1"/>
         <w:numPr>
           <w:ilvl w:val="0"/>
@@ -2460,11 +2490,11 @@
         <w:ind w:left="0" w:right="0" w:hanging="0"/>
         <w:rPr/>
       </w:pPr>
-      <w:bookmarkStart w:id="13" w:name="__RefHeading___Toc3399_68767826"/>
+      <w:bookmarkStart w:id="13" w:name="__RefHeading___Toc3401_68767826"/>
       <w:bookmarkEnd w:id="13"/>
       <w:r>
         <w:rPr/>
-        <w:t>Results</w:t>
+        <w:t>Discussion</w:t>
       </w:r>
     </w:p>
     <w:p>
@@ -2472,7 +2502,233 @@
         <w:pStyle w:val="Heading2"/>
         <w:rPr/>
       </w:pPr>
-      <w:bookmarkStart w:id="14" w:name="__RefHeading___Toc16562_68767826"/>
+      <w:r>
+        <w:rPr/>
+        <w:t>Rearing pose</w:t>
+      </w:r>
+    </w:p>
+    <w:p>
+      <w:pPr>
+        <w:pStyle w:val="TextBody"/>
+        <w:rPr/>
+      </w:pPr>
+      <w:r>
+        <w:rPr/>
+        <w:t xml:space="preserve">The mounted </w:t>
+      </w:r>
+      <w:r>
+        <w:rPr>
+          <w:i/>
+          <w:iCs/>
+        </w:rPr>
+        <w:t>Barosaurus</w:t>
+      </w:r>
+      <w:r>
+        <w:rPr/>
+        <w:t xml:space="preserve"> is in a spectacular rearing pose, as though to defend its offspring against a threatening </w:t>
+      </w:r>
+      <w:r>
+        <w:rPr>
+          <w:i/>
+          <w:iCs/>
+        </w:rPr>
+        <w:t>Allosaurus</w:t>
+      </w:r>
+      <w:r>
+        <w:rPr/>
+        <w:t xml:space="preserve"> individual. </w:t>
+      </w:r>
+    </w:p>
+    <w:p>
+      <w:pPr>
+        <w:pStyle w:val="TextBody"/>
+        <w:rPr/>
+      </w:pPr>
+      <w:r>
+        <w:rPr/>
+        <w:t>XXX John Gurche painting</w:t>
+      </w:r>
+    </w:p>
+    <w:p>
+      <w:pPr>
+        <w:pStyle w:val="TextBody"/>
+        <w:rPr/>
+      </w:pPr>
+      <w:r>
+        <w:rPr/>
+        <w:t xml:space="preserve">This pose was controversial when the mount was first unveiled </w:t>
+      </w:r>
+    </w:p>
+    <w:p>
+      <w:pPr>
+        <w:pStyle w:val="TextBody"/>
+        <w:rPr/>
+      </w:pPr>
+      <w:r>
+        <w:rPr/>
+        <w:t>XXX examples include Hicks and Badeer (1992), Taylor (1992), Choy and Altmann (1992), Dennis (1992), Landry (1992), Badeer and Hicks (1996) XXX get these in the right order, add references, see what else they cite that I have missed.</w:t>
+      </w:r>
+    </w:p>
+    <w:p>
+      <w:pPr>
+        <w:pStyle w:val="TextBody"/>
+        <w:rPr/>
+      </w:pPr>
+      <w:r>
+        <w:rPr/>
+        <w:t xml:space="preserve">XXX first ever sauropod restoration in Ballou (1897) shows underwater rearing. </w:t>
+      </w:r>
+      <w:r>
+        <w:rPr/>
+        <w:t>See Taylor (2010) on sauropod history.</w:t>
+      </w:r>
+    </w:p>
+    <w:p>
+      <w:pPr>
+        <w:pStyle w:val="TextBody"/>
+        <w:rPr/>
+      </w:pPr>
+      <w:r>
+        <w:rPr/>
+        <w:t xml:space="preserve">However, the notion of rearing sauropods has a heritage going back at least to Osborn (1899:213), who wrote that the tail of </w:t>
+      </w:r>
+      <w:r>
+        <w:rPr>
+          <w:i/>
+          <w:iCs/>
+        </w:rPr>
+        <w:t>Diplodocus</w:t>
+      </w:r>
+      <w:r>
+        <w:rPr/>
+        <w:t xml:space="preserve"> “functioned as a lever to balance the weight of the dorsals, anterior limbs, neck, and head, and to raise the entire forward portion of the body upwards. […] Thus the quadrupedal Dinosaurs occasionally assumed the position characteristic of the bipedal Dinosaurs — namely, a tripodal position, the body supported upon the hind feet and the tail”. In his classic monograph of </w:t>
+      </w:r>
+      <w:r>
+        <w:rPr>
+          <w:i/>
+          <w:iCs/>
+        </w:rPr>
+        <w:t>Diplodocus carnegii</w:t>
+      </w:r>
+      <w:r>
+        <w:rPr/>
+        <w:t xml:space="preserve">, Hatcher (1901:57–58) strongly implied, without quite explicitly stating, that </w:t>
+      </w:r>
+      <w:r>
+        <w:rPr>
+          <w:i/>
+          <w:iCs/>
+        </w:rPr>
+        <w:t>Diplodocus</w:t>
+      </w:r>
+      <w:r>
+        <w:rPr/>
+        <w:t xml:space="preserve"> habitually reared, and Charles Knight was painting rearing diplodocids as early as 1907 (see Taylor 2010:figure 6B). </w:t>
+      </w:r>
+    </w:p>
+    <w:p>
+      <w:pPr>
+        <w:pStyle w:val="TextBody"/>
+        <w:rPr/>
+      </w:pPr>
+      <w:r>
+        <w:rPr/>
+        <w:t xml:space="preserve">XXX “We may well assume, with other writers, that the heavier forms, such as Apatosaurus and Diplodocus, which are provided with long spines in the sacral and posterior dorsal region, were adapted to rearing up on the hind legs as is represented in the conventional mounted skeleton of Megatherium. In these forms we find that the body is short and therefore well adapted to this habit [while </w:t>
+      </w:r>
+      <w:r>
+        <w:rPr>
+          <w:i/>
+          <w:iCs/>
+        </w:rPr>
+        <w:t>Brachiosaurus</w:t>
+      </w:r>
+      <w:r>
+        <w:rPr/>
+        <w:t xml:space="preserve"> was] fitted for purely quadrupedal locomotion.” (Riggs 1904:245–246).</w:t>
+      </w:r>
+    </w:p>
+    <w:p>
+      <w:pPr>
+        <w:pStyle w:val="TextBody"/>
+        <w:rPr/>
+      </w:pPr>
+      <w:r>
+        <w:rPr/>
+        <w:t xml:space="preserve">From time to time, bipedality has also been proposed for other sauropods, including for example </w:t>
+      </w:r>
+      <w:r>
+        <w:rPr>
+          <w:i/>
+          <w:iCs/>
+        </w:rPr>
+        <w:t>Opisthocoelicaudia</w:t>
+      </w:r>
+      <w:r>
+        <w:rPr/>
+        <w:t xml:space="preserve"> (Borsuk-Bialynicka 1977:51) and </w:t>
+      </w:r>
+      <w:r>
+        <w:rPr>
+          <w:i/>
+          <w:iCs/>
+        </w:rPr>
+        <w:t>Cathetosaurus</w:t>
+      </w:r>
+      <w:r>
+        <w:rPr/>
+        <w:t xml:space="preserve"> (Jensen 1988:124–128) as well as diplodocids including </w:t>
+      </w:r>
+      <w:r>
+        <w:rPr>
+          <w:i/>
+          <w:iCs/>
+          <w:u w:val="none"/>
+        </w:rPr>
+        <w:t>Barosaurus</w:t>
+      </w:r>
+      <w:r>
+        <w:rPr/>
+        <w:t xml:space="preserve"> itself (Bakker 1986:190–192). in more recent times, biomechanical modelling has been used to establish the feasibility of elevated postures such as that of the AMNH </w:t>
+      </w:r>
+      <w:r>
+        <w:rPr>
+          <w:i/>
+          <w:iCs/>
+        </w:rPr>
+        <w:t>Barosaurus</w:t>
+      </w:r>
+      <w:r>
+        <w:rPr/>
+        <w:t xml:space="preserve">. Mallison (2011) argued compellingly from kinetic–dynamic modelling that diplodocines such as </w:t>
+      </w:r>
+      <w:r>
+        <w:rPr>
+          <w:i/>
+          <w:iCs/>
+        </w:rPr>
+        <w:t>Barosaurus</w:t>
+      </w:r>
+      <w:r>
+        <w:rPr/>
+        <w:t xml:space="preserve"> were particularly well adapted to bipedal rearing and sustained tripodal (tail-supported) standing. So the pose selected for the AMNH mount seems fully justified.</w:t>
+      </w:r>
+    </w:p>
+    <w:p>
+      <w:pPr>
+        <w:pStyle w:val="TextBody"/>
+        <w:rPr/>
+      </w:pPr>
+      <w:r>
+        <w:rPr/>
+        <w:t>XXX Dingus: The most important aspect, and one that often gets overlooked, is the role the mount played in setting the primary theme of the renovation: What can we know about extinct vertebrates vs. what can’t we know, given the nature of the fossils that are available. This was emphasized in the label that accompanied the mounts, which I’ll try to find the text for.</w:t>
+      </w:r>
+    </w:p>
+    <w:p>
+      <w:pPr>
+        <w:pStyle w:val="Heading2"/>
+        <w:rPr/>
+      </w:pPr>
+      <w:bookmarkStart w:id="14" w:name="__RefHeading___Toc21934_68767826"/>
       <w:bookmarkEnd w:id="14"/>
       <w:r>
         <w:rPr/>
@@ -2552,27 +2808,6 @@
       <w:r>
         <w:rPr/>
         <w:t xml:space="preserve"> is usually given rather inexactly as “fifty feet above the Rotunda floor” (Norell et al. 1991:39), “almost fifty feet” (Dingus 1996:25), “five-storey-high” (Gordy 1991:3) or “over 50 feet (15 m) from ground to head-level” (Lindsay 1992:26). Although vague, these measurements are enough to establish it as the tallest mounted skeleton of any animal anywhere in the world, about two meters taller than the remounted Berlin brachiosaur which has “a skull located more than 13 m above the level of the feet” (Remes et al. 2011:309).</w:t>
-      </w:r>
-    </w:p>
-    <w:p>
-      <w:pPr>
-        <w:pStyle w:val="TextBody"/>
-        <w:rPr/>
-      </w:pPr>
-      <w:r>
-        <w:rPr/>
-        <w:t xml:space="preserve">XXX comparison with </w:t>
-      </w:r>
-      <w:r>
-        <w:rPr>
-          <w:i/>
-          <w:iCs/>
-        </w:rPr>
-        <w:t>Diplodocus</w:t>
-      </w:r>
-      <w:r>
-        <w:rPr/>
-        <w:t>.</w:t>
       </w:r>
     </w:p>
     <w:p>
@@ -2585,205 +2820,55 @@
         <w:ind w:left="0" w:right="0" w:hanging="0"/>
         <w:rPr/>
       </w:pPr>
-      <w:bookmarkStart w:id="15" w:name="__RefHeading___Toc3401_68767826"/>
+      <w:bookmarkStart w:id="15" w:name="__RefHeading___Toc3403_68767826"/>
       <w:bookmarkEnd w:id="15"/>
       <w:r>
         <w:rPr/>
-        <w:t>Discussion</w:t>
-      </w:r>
-    </w:p>
-    <w:p>
-      <w:pPr>
-        <w:pStyle w:val="Heading2"/>
-        <w:rPr/>
-      </w:pPr>
-      <w:bookmarkStart w:id="16" w:name="__RefHeading___Toc5358_68767826"/>
-      <w:bookmarkEnd w:id="16"/>
-      <w:r>
-        <w:rPr/>
-        <w:t>Rearing pose</w:t>
-      </w:r>
-    </w:p>
-    <w:p>
-      <w:pPr>
-        <w:pStyle w:val="TextBody"/>
-        <w:rPr/>
-      </w:pPr>
-      <w:r>
-        <w:rPr/>
-        <w:t xml:space="preserve">The mounted </w:t>
-      </w:r>
-      <w:r>
-        <w:rPr>
-          <w:i/>
-          <w:iCs/>
-        </w:rPr>
-        <w:t>Barosaurus</w:t>
-      </w:r>
-      <w:r>
-        <w:rPr/>
-        <w:t xml:space="preserve"> is in a spectacular rearing pose, as though to defend its offspring against a threatening </w:t>
-      </w:r>
-      <w:r>
-        <w:rPr>
-          <w:i/>
-          <w:iCs/>
-        </w:rPr>
-        <w:t>Allosaurus</w:t>
-      </w:r>
-      <w:r>
-        <w:rPr/>
-        <w:t xml:space="preserve"> individual. This pose was controversial when the mount was first unveiled </w:t>
-      </w:r>
-    </w:p>
-    <w:p>
-      <w:pPr>
-        <w:pStyle w:val="TextBody"/>
-        <w:rPr/>
-      </w:pPr>
-      <w:r>
-        <w:rPr/>
-        <w:t>XXX examples include Hicks and Badeer (1992), Taylor (1992), Choy and Altmann (1992), Dennis (1992), Landry (1992), Badeer and Hicks (1996) XXX get these in the right order, add references, see what else they cite that I have missed.</w:t>
-      </w:r>
-    </w:p>
-    <w:p>
-      <w:pPr>
-        <w:pStyle w:val="TextBody"/>
-        <w:rPr/>
-      </w:pPr>
-      <w:r>
-        <w:rPr/>
-        <w:t xml:space="preserve">However, the notion of rearing sauropods has a heritage going back at least to Osborn (1899:213), who wrote that the tail of </w:t>
-      </w:r>
-      <w:r>
-        <w:rPr>
-          <w:i/>
-          <w:iCs/>
-        </w:rPr>
-        <w:t>Diplodocus</w:t>
-      </w:r>
-      <w:r>
-        <w:rPr/>
-        <w:t xml:space="preserve"> “functioned as a lever to balance the weight of the dorsals, anterior limbs, neck, and head, and to raise the entire forward portion of the body upwards. […] Thus the quadrupedal Dinosaurs occasionally assumed the position characteristic of the bipedal Dinosaurs — namely, a tripodal position, the body supported upon the hind feet and the tail”. In his classic monograph of </w:t>
-      </w:r>
-      <w:r>
-        <w:rPr>
-          <w:i/>
-          <w:iCs/>
-        </w:rPr>
-        <w:t>Diplodocus carnegii</w:t>
-      </w:r>
-      <w:r>
-        <w:rPr/>
-        <w:t xml:space="preserve">, Hatcher (1901:57–58) strongly implied, without quite explicitly stating, that </w:t>
-      </w:r>
-      <w:r>
-        <w:rPr>
-          <w:i/>
-          <w:iCs/>
-        </w:rPr>
-        <w:t>Diplodocus</w:t>
-      </w:r>
-      <w:r>
-        <w:rPr/>
-        <w:t xml:space="preserve"> habitually reared, and Charles Knight was painting rearing diplodocids as early as 1907 (see Taylor 2010:figure 6B). </w:t>
-      </w:r>
-    </w:p>
-    <w:p>
-      <w:pPr>
-        <w:pStyle w:val="TextBody"/>
-        <w:rPr/>
-      </w:pPr>
-      <w:r>
-        <w:rPr/>
-        <w:t xml:space="preserve">XXX “We may well assume, with other writers, that the heavier forms, such as Apatosaurus and Diplodocus, which are provided with long spines in the sacral and posterior dorsal region, were adapted to rearing up on the hind legs as is represented in the conventional mounted skeleton of Megatherium. In these forms we find that the body is short and therefore well adapted to this habit [while </w:t>
-      </w:r>
-      <w:r>
-        <w:rPr>
-          <w:i/>
-          <w:iCs/>
-        </w:rPr>
-        <w:t>Brachiosaurus</w:t>
-      </w:r>
-      <w:r>
-        <w:rPr/>
-        <w:t xml:space="preserve"> was] fitted for purely quadrupedal locomotion.” (Riggs 1904:245–246).</w:t>
-      </w:r>
-    </w:p>
-    <w:p>
-      <w:pPr>
-        <w:pStyle w:val="TextBody"/>
-        <w:rPr/>
-      </w:pPr>
-      <w:r>
-        <w:rPr/>
-        <w:t xml:space="preserve">From time to time, bipedality has also been proposed for other sauropods, including for example </w:t>
-      </w:r>
-      <w:r>
-        <w:rPr>
-          <w:i/>
-          <w:iCs/>
-        </w:rPr>
-        <w:t>Opisthocoelicaudia</w:t>
-      </w:r>
-      <w:r>
-        <w:rPr/>
-        <w:t xml:space="preserve"> (Borsuk-Bialynicka 1977:51) and </w:t>
-      </w:r>
-      <w:r>
-        <w:rPr>
-          <w:i/>
-          <w:iCs/>
-        </w:rPr>
-        <w:t>Cathetosaurus</w:t>
-      </w:r>
-      <w:r>
-        <w:rPr/>
-        <w:t xml:space="preserve"> (Jensen 1988:124–128) as well as diplodocids including </w:t>
-      </w:r>
-      <w:r>
-        <w:rPr>
-          <w:i/>
-          <w:iCs/>
-          <w:u w:val="none"/>
-        </w:rPr>
-        <w:t>Barosaurus</w:t>
-      </w:r>
-      <w:r>
-        <w:rPr/>
-        <w:t xml:space="preserve"> itself (Bakker 1986:190–192). in more recent times, biomechanical modelling has been used to establish the feasibility of elevated postures such as that of the AMNH </w:t>
-      </w:r>
-      <w:r>
-        <w:rPr>
-          <w:i/>
-          <w:iCs/>
-        </w:rPr>
-        <w:t>Barosaurus</w:t>
-      </w:r>
-      <w:r>
-        <w:rPr/>
-        <w:t xml:space="preserve">. Mallison (2011) argued compellingly from kinetic–dynamic modelling that diplodocines such as </w:t>
-      </w:r>
-      <w:r>
-        <w:rPr>
-          <w:i/>
-          <w:iCs/>
-        </w:rPr>
-        <w:t>Barosaurus</w:t>
-      </w:r>
-      <w:r>
-        <w:rPr/>
-        <w:t xml:space="preserve"> were particularly well adapted to bipedal rearing and sustained tripodal (tail-supported) standing. So the pose selected for the AMNH mount seems fully justified.</w:t>
-      </w:r>
-    </w:p>
-    <w:p>
-      <w:pPr>
-        <w:pStyle w:val="TextBody"/>
-        <w:rPr/>
-      </w:pPr>
-      <w:r>
-        <w:rPr/>
-        <w:t>XXX Dingus: The most important aspect, and one that often gets overlooked, is the role the mount played in setting the primary theme of the renovation: What can we know about extinct vertebrates vs. what can’t we know, given the nature of the fossils that are available. This was emphasized in the label that accompanied the mounts, which I’ll try to find the text for.</w:t>
+        <w:t>Acknowledgements</w:t>
+      </w:r>
+    </w:p>
+    <w:p>
+      <w:pPr>
+        <w:pStyle w:val="TextBody"/>
+        <w:rPr/>
+      </w:pPr>
+      <w:r>
+        <w:rPr/>
+        <w:t xml:space="preserve">We are grateful to Scott Hartman for allowing us to use his </w:t>
+      </w:r>
+      <w:r>
+        <w:rPr>
+          <w:i/>
+          <w:iCs/>
+        </w:rPr>
+        <w:t>Barosaurus lentus</w:t>
+      </w:r>
+      <w:r>
+        <w:rPr/>
+        <w:t xml:space="preserve"> skeletal reconstruction and to Gregory S. Paul for permission to reproduce his artwork </w:t>
+      </w:r>
+      <w:r>
+        <w:rPr>
+          <w:i/>
+          <w:iCs/>
+        </w:rPr>
+        <w:t>Ambush at Como Creek</w:t>
+      </w:r>
+      <w:r>
+        <w:rPr/>
+        <w:t xml:space="preserve">. Gregory S. Paul also allowed us to quote personal communications. Amelia Zietlow </w:t>
+      </w:r>
+      <w:r>
+        <w:rPr/>
+        <w:t>(</w:t>
+      </w:r>
+      <w:r>
+        <w:rPr/>
+        <w:t>Richard Gilder Graduate School at the AMNH</w:t>
+      </w:r>
+      <w:r>
+        <w:rPr/>
+        <w:t>) provided helpful photographs and information about the present public exhibits.</w:t>
       </w:r>
     </w:p>
     <w:p>
@@ -2796,57 +2881,8 @@
         <w:ind w:left="0" w:right="0" w:hanging="0"/>
         <w:rPr/>
       </w:pPr>
-      <w:bookmarkStart w:id="17" w:name="__RefHeading___Toc3403_68767826"/>
-      <w:bookmarkEnd w:id="17"/>
-      <w:r>
-        <w:rPr/>
-        <w:t>Acknowledgements</w:t>
-      </w:r>
-    </w:p>
-    <w:p>
-      <w:pPr>
-        <w:pStyle w:val="TextBody"/>
-        <w:rPr/>
-      </w:pPr>
-      <w:r>
-        <w:rPr/>
-        <w:t xml:space="preserve">We are grateful to Scott Hartman for allowing us to use his </w:t>
-      </w:r>
-      <w:r>
-        <w:rPr>
-          <w:i/>
-          <w:iCs/>
-        </w:rPr>
-        <w:t>Barosaurus lentus</w:t>
-      </w:r>
-      <w:r>
-        <w:rPr/>
-        <w:t xml:space="preserve"> skeletal reconstruction and to Gregory S. Paul for permission to reproduce his artwork </w:t>
-      </w:r>
-      <w:r>
-        <w:rPr>
-          <w:i/>
-          <w:iCs/>
-        </w:rPr>
-        <w:t>Ambush at Como Creek</w:t>
-      </w:r>
-      <w:r>
-        <w:rPr/>
-        <w:t>. Gregory S. Paul also allowed us to quote personal communications.</w:t>
-      </w:r>
-    </w:p>
-    <w:p>
-      <w:pPr>
-        <w:pStyle w:val="Heading1"/>
-        <w:numPr>
-          <w:ilvl w:val="0"/>
-          <w:numId w:val="4"/>
-        </w:numPr>
-        <w:ind w:left="0" w:right="0" w:hanging="0"/>
-        <w:rPr/>
-      </w:pPr>
-      <w:bookmarkStart w:id="18" w:name="__RefHeading___Toc3405_68767826"/>
-      <w:bookmarkEnd w:id="18"/>
+      <w:bookmarkStart w:id="16" w:name="__RefHeading___Toc3405_68767826"/>
+      <w:bookmarkEnd w:id="16"/>
       <w:r>
         <w:rPr/>
         <w:t>References</w:t>
@@ -3491,12 +3527,12 @@
         <w:pStyle w:val="Reference"/>
         <w:rPr/>
       </w:pPr>
-      <w:bookmarkStart w:id="19" w:name="__DdeLink__16582_68767826"/>
+      <w:bookmarkStart w:id="17" w:name="__DdeLink__16582_68767826"/>
       <w:r>
         <w:rPr/>
         <w:t>Nieuwland</w:t>
       </w:r>
-      <w:bookmarkEnd w:id="19"/>
+      <w:bookmarkEnd w:id="17"/>
       <w:r>
         <w:rPr/>
         <w:t xml:space="preserve">, Ilja. 2019. </w:t>
@@ -3815,8 +3851,8 @@
         <w:ind w:left="0" w:right="0" w:hanging="0"/>
         <w:rPr/>
       </w:pPr>
-      <w:bookmarkStart w:id="20" w:name="__RefHeading___Toc3407_68767826"/>
-      <w:bookmarkEnd w:id="20"/>
+      <w:bookmarkStart w:id="18" w:name="__RefHeading___Toc3407_68767826"/>
+      <w:bookmarkEnd w:id="18"/>
       <w:r>
         <w:rPr/>
         <w:t>Figure Captions</w:t>
@@ -5443,6 +5479,284 @@
     <w:qFormat/>
     <w:rPr/>
   </w:style>
+  <w:style w:type="character" w:styleId="ListLabel41">
+    <w:name w:val="ListLabel 41"/>
+    <w:qFormat/>
+    <w:rPr>
+      <w:rFonts w:cs="Symbol"/>
+    </w:rPr>
+  </w:style>
+  <w:style w:type="character" w:styleId="ListLabel42">
+    <w:name w:val="ListLabel 42"/>
+    <w:qFormat/>
+    <w:rPr>
+      <w:rFonts w:cs="OpenSymbol"/>
+    </w:rPr>
+  </w:style>
+  <w:style w:type="character" w:styleId="ListLabel43">
+    <w:name w:val="ListLabel 43"/>
+    <w:qFormat/>
+    <w:rPr>
+      <w:rFonts w:cs="OpenSymbol"/>
+    </w:rPr>
+  </w:style>
+  <w:style w:type="character" w:styleId="ListLabel44">
+    <w:name w:val="ListLabel 44"/>
+    <w:qFormat/>
+    <w:rPr>
+      <w:rFonts w:cs="Symbol"/>
+    </w:rPr>
+  </w:style>
+  <w:style w:type="character" w:styleId="ListLabel45">
+    <w:name w:val="ListLabel 45"/>
+    <w:qFormat/>
+    <w:rPr>
+      <w:rFonts w:cs="OpenSymbol"/>
+    </w:rPr>
+  </w:style>
+  <w:style w:type="character" w:styleId="ListLabel46">
+    <w:name w:val="ListLabel 46"/>
+    <w:qFormat/>
+    <w:rPr>
+      <w:rFonts w:cs="OpenSymbol"/>
+    </w:rPr>
+  </w:style>
+  <w:style w:type="character" w:styleId="ListLabel47">
+    <w:name w:val="ListLabel 47"/>
+    <w:qFormat/>
+    <w:rPr>
+      <w:rFonts w:cs="Symbol"/>
+    </w:rPr>
+  </w:style>
+  <w:style w:type="character" w:styleId="ListLabel48">
+    <w:name w:val="ListLabel 48"/>
+    <w:qFormat/>
+    <w:rPr>
+      <w:rFonts w:cs="OpenSymbol"/>
+    </w:rPr>
+  </w:style>
+  <w:style w:type="character" w:styleId="ListLabel49">
+    <w:name w:val="ListLabel 49"/>
+    <w:qFormat/>
+    <w:rPr>
+      <w:rFonts w:cs="OpenSymbol"/>
+    </w:rPr>
+  </w:style>
+  <w:style w:type="character" w:styleId="ListLabel50">
+    <w:name w:val="ListLabel 50"/>
+    <w:qFormat/>
+    <w:rPr>
+      <w:rFonts w:cs="Symbol"/>
+    </w:rPr>
+  </w:style>
+  <w:style w:type="character" w:styleId="ListLabel51">
+    <w:name w:val="ListLabel 51"/>
+    <w:qFormat/>
+    <w:rPr>
+      <w:rFonts w:cs="OpenSymbol"/>
+    </w:rPr>
+  </w:style>
+  <w:style w:type="character" w:styleId="ListLabel52">
+    <w:name w:val="ListLabel 52"/>
+    <w:qFormat/>
+    <w:rPr>
+      <w:rFonts w:cs="OpenSymbol"/>
+    </w:rPr>
+  </w:style>
+  <w:style w:type="character" w:styleId="ListLabel53">
+    <w:name w:val="ListLabel 53"/>
+    <w:qFormat/>
+    <w:rPr>
+      <w:rFonts w:cs="Symbol"/>
+    </w:rPr>
+  </w:style>
+  <w:style w:type="character" w:styleId="ListLabel54">
+    <w:name w:val="ListLabel 54"/>
+    <w:qFormat/>
+    <w:rPr>
+      <w:rFonts w:cs="OpenSymbol"/>
+    </w:rPr>
+  </w:style>
+  <w:style w:type="character" w:styleId="ListLabel55">
+    <w:name w:val="ListLabel 55"/>
+    <w:qFormat/>
+    <w:rPr>
+      <w:rFonts w:cs="OpenSymbol"/>
+    </w:rPr>
+  </w:style>
+  <w:style w:type="character" w:styleId="ListLabel56">
+    <w:name w:val="ListLabel 56"/>
+    <w:qFormat/>
+    <w:rPr>
+      <w:rFonts w:cs="Symbol"/>
+    </w:rPr>
+  </w:style>
+  <w:style w:type="character" w:styleId="ListLabel57">
+    <w:name w:val="ListLabel 57"/>
+    <w:qFormat/>
+    <w:rPr>
+      <w:rFonts w:cs="OpenSymbol"/>
+    </w:rPr>
+  </w:style>
+  <w:style w:type="character" w:styleId="ListLabel58">
+    <w:name w:val="ListLabel 58"/>
+    <w:qFormat/>
+    <w:rPr>
+      <w:rFonts w:cs="OpenSymbol"/>
+    </w:rPr>
+  </w:style>
+  <w:style w:type="character" w:styleId="ListLabel59">
+    <w:name w:val="ListLabel 59"/>
+    <w:qFormat/>
+    <w:rPr>
+      <w:i w:val="false"/>
+      <w:iCs w:val="false"/>
+    </w:rPr>
+  </w:style>
+  <w:style w:type="character" w:styleId="ListLabel60">
+    <w:name w:val="ListLabel 60"/>
+    <w:qFormat/>
+    <w:rPr/>
+  </w:style>
+  <w:style w:type="character" w:styleId="ListLabel61">
+    <w:name w:val="ListLabel 61"/>
+    <w:qFormat/>
+    <w:rPr>
+      <w:rFonts w:cs="Symbol"/>
+    </w:rPr>
+  </w:style>
+  <w:style w:type="character" w:styleId="ListLabel62">
+    <w:name w:val="ListLabel 62"/>
+    <w:qFormat/>
+    <w:rPr>
+      <w:rFonts w:cs="OpenSymbol"/>
+    </w:rPr>
+  </w:style>
+  <w:style w:type="character" w:styleId="ListLabel63">
+    <w:name w:val="ListLabel 63"/>
+    <w:qFormat/>
+    <w:rPr>
+      <w:rFonts w:cs="OpenSymbol"/>
+    </w:rPr>
+  </w:style>
+  <w:style w:type="character" w:styleId="ListLabel64">
+    <w:name w:val="ListLabel 64"/>
+    <w:qFormat/>
+    <w:rPr>
+      <w:rFonts w:cs="Symbol"/>
+    </w:rPr>
+  </w:style>
+  <w:style w:type="character" w:styleId="ListLabel65">
+    <w:name w:val="ListLabel 65"/>
+    <w:qFormat/>
+    <w:rPr>
+      <w:rFonts w:cs="OpenSymbol"/>
+    </w:rPr>
+  </w:style>
+  <w:style w:type="character" w:styleId="ListLabel66">
+    <w:name w:val="ListLabel 66"/>
+    <w:qFormat/>
+    <w:rPr>
+      <w:rFonts w:cs="OpenSymbol"/>
+    </w:rPr>
+  </w:style>
+  <w:style w:type="character" w:styleId="ListLabel67">
+    <w:name w:val="ListLabel 67"/>
+    <w:qFormat/>
+    <w:rPr>
+      <w:rFonts w:cs="Symbol"/>
+    </w:rPr>
+  </w:style>
+  <w:style w:type="character" w:styleId="ListLabel68">
+    <w:name w:val="ListLabel 68"/>
+    <w:qFormat/>
+    <w:rPr>
+      <w:rFonts w:cs="OpenSymbol"/>
+    </w:rPr>
+  </w:style>
+  <w:style w:type="character" w:styleId="ListLabel69">
+    <w:name w:val="ListLabel 69"/>
+    <w:qFormat/>
+    <w:rPr>
+      <w:rFonts w:cs="OpenSymbol"/>
+    </w:rPr>
+  </w:style>
+  <w:style w:type="character" w:styleId="ListLabel70">
+    <w:name w:val="ListLabel 70"/>
+    <w:qFormat/>
+    <w:rPr>
+      <w:rFonts w:cs="Symbol"/>
+    </w:rPr>
+  </w:style>
+  <w:style w:type="character" w:styleId="ListLabel71">
+    <w:name w:val="ListLabel 71"/>
+    <w:qFormat/>
+    <w:rPr>
+      <w:rFonts w:cs="OpenSymbol"/>
+    </w:rPr>
+  </w:style>
+  <w:style w:type="character" w:styleId="ListLabel72">
+    <w:name w:val="ListLabel 72"/>
+    <w:qFormat/>
+    <w:rPr>
+      <w:rFonts w:cs="OpenSymbol"/>
+    </w:rPr>
+  </w:style>
+  <w:style w:type="character" w:styleId="ListLabel73">
+    <w:name w:val="ListLabel 73"/>
+    <w:qFormat/>
+    <w:rPr>
+      <w:rFonts w:cs="Symbol"/>
+    </w:rPr>
+  </w:style>
+  <w:style w:type="character" w:styleId="ListLabel74">
+    <w:name w:val="ListLabel 74"/>
+    <w:qFormat/>
+    <w:rPr>
+      <w:rFonts w:cs="OpenSymbol"/>
+    </w:rPr>
+  </w:style>
+  <w:style w:type="character" w:styleId="ListLabel75">
+    <w:name w:val="ListLabel 75"/>
+    <w:qFormat/>
+    <w:rPr>
+      <w:rFonts w:cs="OpenSymbol"/>
+    </w:rPr>
+  </w:style>
+  <w:style w:type="character" w:styleId="ListLabel76">
+    <w:name w:val="ListLabel 76"/>
+    <w:qFormat/>
+    <w:rPr>
+      <w:rFonts w:cs="Symbol"/>
+    </w:rPr>
+  </w:style>
+  <w:style w:type="character" w:styleId="ListLabel77">
+    <w:name w:val="ListLabel 77"/>
+    <w:qFormat/>
+    <w:rPr>
+      <w:rFonts w:cs="OpenSymbol"/>
+    </w:rPr>
+  </w:style>
+  <w:style w:type="character" w:styleId="ListLabel78">
+    <w:name w:val="ListLabel 78"/>
+    <w:qFormat/>
+    <w:rPr>
+      <w:rFonts w:cs="OpenSymbol"/>
+    </w:rPr>
+  </w:style>
+  <w:style w:type="character" w:styleId="ListLabel79">
+    <w:name w:val="ListLabel 79"/>
+    <w:qFormat/>
+    <w:rPr>
+      <w:i w:val="false"/>
+      <w:iCs w:val="false"/>
+    </w:rPr>
+  </w:style>
+  <w:style w:type="character" w:styleId="ListLabel80">
+    <w:name w:val="ListLabel 80"/>
+    <w:qFormat/>
+    <w:rPr/>
+  </w:style>
   <w:style w:type="paragraph" w:styleId="Heading">
     <w:name w:val="Heading"/>
     <w:basedOn w:val="Normal"/>

</xml_diff>

<commit_message>
Tweak section on composition of mount
</commit_message>
<xml_diff>
--- a/TaylorEtAl-mounted-barosaurus.docx
+++ b/TaylorEtAl-mounted-barosaurus.docx
@@ -1857,7 +1857,31 @@
         <w:rPr>
           <w:highlight w:val="yellow"/>
         </w:rPr>
-        <w:t>XXX Norell et al. (1991:38) says: “Those that would stand near the ground were cast in higher-density and more durable materials, while those higher up were made of lighter substances.” Peter: what substances were used?</w:t>
+        <w:t xml:space="preserve">XXX </w:t>
+      </w:r>
+      <w:r>
+        <w:rPr>
+          <w:highlight w:val="yellow"/>
+        </w:rPr>
+        <w:t xml:space="preserve">Peter: </w:t>
+      </w:r>
+      <w:r>
+        <w:rPr>
+          <w:highlight w:val="yellow"/>
+        </w:rPr>
+        <w:t xml:space="preserve">Norell et al. (1991:38) says: “Those that would stand near the ground were cast in higher-density and more durable materials, while those higher up were made of lighter substances.” </w:t>
+      </w:r>
+      <w:r>
+        <w:rPr>
+          <w:highlight w:val="yellow"/>
+        </w:rPr>
+        <w:t>W</w:t>
+      </w:r>
+      <w:r>
+        <w:rPr>
+          <w:highlight w:val="yellow"/>
+        </w:rPr>
+        <w:t>hat substances were used?</w:t>
       </w:r>
     </w:p>
     <w:p>
@@ -2110,7 +2134,7 @@
       </w:r>
       <w:r>
         <w:rPr/>
-        <w:t>.”. However, they did not specify which elements were included in that missing fifth, nor which specific other skeletons they replacements were based on.</w:t>
+        <w:t>.” However, they did not specify which elements were included in that missing fifth, nor which specific other skeletons they replacements were based on.</w:t>
       </w:r>
     </w:p>
     <w:p>
@@ -2131,7 +2155,21 @@
       </w:r>
       <w:r>
         <w:rPr/>
-        <w:t xml:space="preserve"> skeleton. If this is correct, though, the most anterior of these (C7) has been lost or destroyed, as both written accounts (McIntosh 2005) and the present fossil display at the AMNH include only nine cervical vertebrae, C8–16.</w:t>
+        <w:t xml:space="preserve"> skeleton. If this is correct, though, the most anterior of these (C7) has been lost or destroyed, as both written accounts (McIntosh 2005) and the present fossil display at the AMNH include only nine cervical vertebrae, C8–16. </w:t>
+      </w:r>
+      <w:r>
+        <w:rPr/>
+        <w:t>XXX 1939 photo shows this was already the case.</w:t>
+      </w:r>
+    </w:p>
+    <w:p>
+      <w:pPr>
+        <w:pStyle w:val="TextBody"/>
+        <w:rPr/>
+      </w:pPr>
+      <w:r>
+        <w:rPr/>
+        <w:t>McIntosh’s (2005:43) catalogue of element in the referred specimen AMNH 6341 lists the posterior part of the neck (cervicals 10–16), all nine dorsals 1–9, sacrals 1-5, the anterior part of the tail (caudals 1–29), six ribs and fragments, 1 chevron, left scapulocoracoid and part of right scapula, left humerus, complete pelvis, right hindlimb and part of a pes. This is obviously incorrect in at least one respect: the last nine cervicals are preserved (C8–C16) and indeed are figured and briefly described by McIntosh (2005), so this is presumably just a typographical error. This list of material is a superset of that listed as belonging to the USNM’s part of the specimen in Brown’s (1929) account of reuniting the parts of the skeleton, apart from Brown’s statement that “the last ten cervical vertebrae” (not just the last nine) were at that time present.</w:t>
       </w:r>
     </w:p>
     <w:p>
@@ -2169,29 +2207,6 @@
           <w:lang w:val="en-US"/>
         </w:rPr>
         <w:t>XXX Gaffney: This is out of my memory banks now, I do know that McIntosh was the real advisor scientifically and he (and I and you?) went to Pete’s place at least twice (before the parking lot mounting party) to help with the restored elements during the casting. As you say Jack used the similar Diplodocus for restoration of the adult mount. I remember bringing up some material we had for him to use.</w:t>
-      </w:r>
-    </w:p>
-    <w:p>
-      <w:pPr>
-        <w:pStyle w:val="TextBody"/>
-        <w:rPr>
-          <w:lang w:val="en-US"/>
-        </w:rPr>
-      </w:pPr>
-      <w:r>
-        <w:rPr>
-          <w:lang w:val="en-US"/>
-        </w:rPr>
-      </w:r>
-    </w:p>
-    <w:p>
-      <w:pPr>
-        <w:pStyle w:val="TextBody"/>
-        <w:rPr/>
-      </w:pPr>
-      <w:r>
-        <w:rPr/>
-        <w:t>McIntosh’s (2005:43) catalogue of element in the referred specimen AMNH 6341 lists the posterior part of the neck (cervicals 10–16), all nine dorsals 1–9, sacrals 1-5, the anterior part of the tail (caudals 1–29), six ribs and fragments, 1 chevron, left scapulocoracoid and part of right scapula, left humerus, complete pelvis, right hindlimb and part of a pes. This is obviously incorrect in at least one respect: the last nine cervicals are preserved (C8–C16) and indeed are figured and briefly described by McIntosh (2005), so this is presumably just a typographical error. This list of material is a superset of that listed as belonging to the USNM’s part of the specimen in Brown’s (1929) account of reuniting the parts of the skeleton, apart from Brown’s statement that “the last ten cervical vertebrae” (not just the last nine) were at that time present.</w:t>
       </w:r>
     </w:p>
     <w:p>

</xml_diff>

<commit_message>
More on preserved parts of the skeleton
</commit_message>
<xml_diff>
--- a/TaylorEtAl-mounted-barosaurus.docx
+++ b/TaylorEtAl-mounted-barosaurus.docx
@@ -973,7 +973,7 @@
       </w:pPr>
       <w:r>
         <w:rPr/>
-        <w:t>AMNH —  American Museum of Natural History, New York, New York, USA.</w:t>
+        <w:t>AMNH — American Museum of Natural History, New York, New York, USA.</w:t>
       </w:r>
     </w:p>
     <w:p>
@@ -1516,7 +1516,15 @@
       </w:r>
       <w:r>
         <w:rPr/>
-        <w:t xml:space="preserve"> in the Hall of Early Dinosaurs on 17 April 1939 (Figure D). They remained here until the renovation supervised by Edwin H. Colbert in the early 1950s. At this point, tentative plans were made in the to mount the </w:t>
+        <w:t xml:space="preserve"> in the Hall of Early Dinosaurs on 17 April 1939 (Figure D.</w:t>
+      </w:r>
+      <w:r>
+        <w:rPr/>
+        <w:t>A</w:t>
+      </w:r>
+      <w:r>
+        <w:rPr/>
+        <w:t xml:space="preserve">). They remained here until the renovation supervised by Edwin H. Colbert in the early 1950s. At this point, tentative plans were made in the to mount the </w:t>
       </w:r>
       <w:r>
         <w:rPr>
@@ -1857,31 +1865,7 @@
         <w:rPr>
           <w:highlight w:val="yellow"/>
         </w:rPr>
-        <w:t xml:space="preserve">XXX </w:t>
-      </w:r>
-      <w:r>
-        <w:rPr>
-          <w:highlight w:val="yellow"/>
-        </w:rPr>
-        <w:t xml:space="preserve">Peter: </w:t>
-      </w:r>
-      <w:r>
-        <w:rPr>
-          <w:highlight w:val="yellow"/>
-        </w:rPr>
-        <w:t xml:space="preserve">Norell et al. (1991:38) says: “Those that would stand near the ground were cast in higher-density and more durable materials, while those higher up were made of lighter substances.” </w:t>
-      </w:r>
-      <w:r>
-        <w:rPr>
-          <w:highlight w:val="yellow"/>
-        </w:rPr>
-        <w:t>W</w:t>
-      </w:r>
-      <w:r>
-        <w:rPr>
-          <w:highlight w:val="yellow"/>
-        </w:rPr>
-        <w:t>hat substances were used?</w:t>
+        <w:t>XXX Peter: Norell et al. (1991:38) says: “Those that would stand near the ground were cast in higher-density and more durable materials, while those higher up were made of lighter substances.” What substances were used?</w:t>
       </w:r>
     </w:p>
     <w:p>
@@ -2134,7 +2118,11 @@
       </w:r>
       <w:r>
         <w:rPr/>
-        <w:t>.” However, they did not specify which elements were included in that missing fifth, nor which specific other skeletons they replacements were based on.</w:t>
+        <w:t xml:space="preserve">.” However, they did not specify which elements were included in that missing fifth, nor which specific other skeletons the replacements were based on. </w:t>
+      </w:r>
+      <w:r>
+        <w:rPr/>
+        <w:t>A certain amount of detective work is therefore required.</w:t>
       </w:r>
     </w:p>
     <w:p>
@@ -2155,11 +2143,43 @@
       </w:r>
       <w:r>
         <w:rPr/>
-        <w:t xml:space="preserve"> skeleton. If this is correct, though, the most anterior of these (C7) has been lost or destroyed, as both written accounts (McIntosh 2005) and the present fossil display at the AMNH include only nine cervical vertebrae, C8–16. </w:t>
-      </w:r>
-      <w:r>
-        <w:rPr/>
-        <w:t>XXX 1939 photo shows this was already the case.</w:t>
+        <w:t xml:space="preserve"> skeleton. If this is correct, though, the most anterior of these (C7) </w:t>
+      </w:r>
+      <w:r>
+        <w:rPr/>
+        <w:t xml:space="preserve">seems to have </w:t>
+      </w:r>
+      <w:r>
+        <w:rPr/>
+        <w:t xml:space="preserve">been lost or destroyed, as both </w:t>
+      </w:r>
+      <w:r>
+        <w:rPr/>
+        <w:t xml:space="preserve">the </w:t>
+      </w:r>
+      <w:r>
+        <w:rPr/>
+        <w:t xml:space="preserve">written account </w:t>
+      </w:r>
+      <w:r>
+        <w:rPr/>
+        <w:t xml:space="preserve">of </w:t>
+      </w:r>
+      <w:r>
+        <w:rPr/>
+        <w:t xml:space="preserve">McIntosh </w:t>
+      </w:r>
+      <w:r>
+        <w:rPr/>
+        <w:t>(</w:t>
+      </w:r>
+      <w:r>
+        <w:rPr/>
+        <w:t xml:space="preserve">2005) and the present fossil display at the AMNH include only nine cervical vertebrae, C8–16. </w:t>
+      </w:r>
+      <w:r>
+        <w:rPr/>
+        <w:t>Carl Mehling (pers. comm.) has searched in collections for the missing C7 and been unable to locate it. In fact, the C7, if it ever existed, was likely lost or destroyed prior to the 1939 renovation: contemporary photographs (Figure D.B) show the anteriormost cervical vertebra on display, and it is recognizable as the C8 that is the anteriormost currently preserved vertebra.</w:t>
       </w:r>
     </w:p>
     <w:p>
@@ -2169,7 +2189,30 @@
       </w:pPr>
       <w:r>
         <w:rPr/>
-        <w:t>McIntosh’s (2005:43) catalogue of element in the referred specimen AMNH 6341 lists the posterior part of the neck (cervicals 10–16), all nine dorsals 1–9, sacrals 1-5, the anterior part of the tail (caudals 1–29), six ribs and fragments, 1 chevron, left scapulocoracoid and part of right scapula, left humerus, complete pelvis, right hindlimb and part of a pes. This is obviously incorrect in at least one respect: the last nine cervicals are preserved (C8–C16) and indeed are figured and briefly described by McIntosh (2005), so this is presumably just a typographical error. This list of material is a superset of that listed as belonging to the USNM’s part of the specimen in Brown’s (1929) account of reuniting the parts of the skeleton, apart from Brown’s statement that “the last ten cervical vertebrae” (not just the last nine) were at that time present.</w:t>
+        <w:t xml:space="preserve">McIntosh’s (2005:43) catalogue of element in the referred specimen AMNH 6341 lists the posterior part of the neck (cervicals 10–16), all nine dorsals 1–9, sacrals 1-5, the anterior part of the tail (caudals 1–29), six ribs and fragments, 1 chevron, left scapulocoracoid and part of right scapula, left humerus, complete pelvis, right hindlimb and part of a pes. This is obviously incorrect in at least one respect: the last nine cervicals are preserved (C8–C16) and indeed are figured and briefly described by McIntosh (2005), so this is presumably just a typographical error. This list of material is a superset of that listed as belonging to the USNM’s part of the specimen in Brown’s (1929) account of reuniting the parts of the skeleton, </w:t>
+      </w:r>
+      <w:r>
+        <w:rPr/>
+        <w:t>aside</w:t>
+      </w:r>
+      <w:r>
+        <w:rPr/>
+        <w:t xml:space="preserve"> from Brown’s statement that “the last ten cervical vertebrae” (not just the last nine) were at that time present. </w:t>
+      </w:r>
+      <w:r>
+        <w:rPr/>
+        <w:t xml:space="preserve">But while both Brown and McIntosh state that the left scapulocoracoid and humerus are present, the elements that was on display in 1939 (Figure D.B) is clearly a complete and well preserved </w:t>
+      </w:r>
+      <w:r>
+        <w:rPr>
+          <w:i/>
+          <w:iCs/>
+        </w:rPr>
+        <w:t>right</w:t>
+      </w:r>
+      <w:r>
+        <w:rPr/>
+        <w:t xml:space="preserve"> scapulocoracoid, based on the location of the glenoid fossa in combination with the curvature of the shaft — not “part of the right scapula” as reporting by McIntosh. Similarly the humerus that was on display in 1939 is the right, not the left, based on the shape of the proximal end and the anterior projections at the distal end. It is possible that Brown carelessly misidentified the elements in his letter and McIntosh transcribed the error. Unfortunately, these two errors in McIntosh’s (2005:43) account of the preserved material must cast doubt on the accuracy of other catalogued elements.</w:t>
       </w:r>
     </w:p>
     <w:p>
@@ -2179,34 +2222,34 @@
       </w:pPr>
       <w:r>
         <w:rPr/>
-      </w:r>
-    </w:p>
-    <w:p>
-      <w:pPr>
-        <w:pStyle w:val="TextBody"/>
-        <w:rPr/>
-      </w:pPr>
-      <w:r>
-        <w:rPr/>
-        <w:t>XXX Dingus</w:t>
+        <w:t xml:space="preserve">In preparing the mounted skeleton, the missing elements were cast or modelled from specimens of </w:t>
+      </w:r>
+      <w:r>
+        <w:rPr>
+          <w:i/>
+          <w:iCs/>
+        </w:rPr>
+        <w:t>Diplodocus</w:t>
+      </w:r>
+      <w:r>
+        <w:rPr/>
+        <w:t xml:space="preserve">. Jack McIntosh </w:t>
+      </w:r>
+      <w:r>
+        <w:rPr>
+          <w:highlight w:val="yellow"/>
+        </w:rPr>
+        <w:t>XXX and Lowell and/or Gene?</w:t>
+      </w:r>
+      <w:r>
+        <w:rPr/>
+        <w:t xml:space="preserve"> visited RCI at least twice during the modelling process </w:t>
       </w:r>
       <w:r>
         <w:rPr>
           <w:lang w:val="en-US"/>
         </w:rPr>
-        <w:t>: Gene, please correct me if I’m wrong, but as I recall cast or sculpted bones of Diplodocus were used to fill in the missing elements of the Barosaurus adult and juvenile. I don’t recall any other taxon being utilized, but I may be incorrect.</w:t>
-      </w:r>
-    </w:p>
-    <w:p>
-      <w:pPr>
-        <w:pStyle w:val="TextBody"/>
-        <w:rPr/>
-      </w:pPr>
-      <w:r>
-        <w:rPr>
-          <w:lang w:val="en-US"/>
-        </w:rPr>
-        <w:t>XXX Gaffney: This is out of my memory banks now, I do know that McIntosh was the real advisor scientifically and he (and I and you?) went to Pete’s place at least twice (before the parking lot mounting party) to help with the restored elements during the casting. As you say Jack used the similar Diplodocus for restoration of the adult mount. I remember bringing up some material we had for him to use.</w:t>
+        <w:t>to help with the restored elements.</w:t>
       </w:r>
     </w:p>
     <w:p>
@@ -2255,7 +2298,15 @@
       </w:r>
       <w:r>
         <w:rPr/>
-        <w:t xml:space="preserve">. It is not obvious exactly what skull that is, though, as the skull is not included in CM 84, the specimen from which the Carnegie mount is mostly assembled. Holland (1906:227) explains that the skull supplied to British Museum (now the Natural History Museum) as part of the </w:t>
+        <w:t xml:space="preserve">. It is not obvious exactly what skull that is, though, as CM 84, the specimen from which the Carnegie mount is mostly assembled, </w:t>
+      </w:r>
+      <w:r>
+        <w:rPr/>
+        <w:t>does not include a skull</w:t>
+      </w:r>
+      <w:r>
+        <w:rPr/>
+        <w:t xml:space="preserve">. Holland (1906:227) explains that the skull supplied to British Museum (now the Natural History Museum) as part of the </w:t>
       </w:r>
       <w:r>
         <w:rPr>
@@ -2392,7 +2443,23 @@
       </w:r>
       <w:r>
         <w:rPr/>
-        <w:t xml:space="preserve"> mount is shown in Figure C. It can be fairly confidently confirmed as the same composite illustrated by Holland (1906:figure 1) “as placed in the restoration at the British Museum”, and by Nieuwland (2019:figure 5.3)  in a photograph of a worker at the Muséum Natonal d’Histoire Naturelle, Paris, France, with the plaster skull of their </w:t>
+        <w:t xml:space="preserve"> mount is shown in </w:t>
+      </w:r>
+      <w:r>
+        <w:rPr/>
+        <w:t>a 1991 photograph (</w:t>
+      </w:r>
+      <w:r>
+        <w:rPr/>
+        <w:t>Figure C</w:t>
+      </w:r>
+      <w:r>
+        <w:rPr/>
+        <w:t>)</w:t>
+      </w:r>
+      <w:r>
+        <w:rPr/>
+        <w:t xml:space="preserve">. It can be fairly confidently confirmed as the same composite illustrated by Holland (1906:figure 1) “as placed in the restoration at the British Museum”, and by Nieuwland (2019:figure 5.3) in a photograph of a worker at the Muséum Natonal d’Histoire Naturelle, Paris, France, with the plaster skull of their </w:t>
       </w:r>
       <w:r>
         <w:rPr>
@@ -2430,7 +2497,15 @@
       </w:pPr>
       <w:r>
         <w:rPr/>
-        <w:t xml:space="preserve">Whether or not there may at some point have been a tenth, at present AMNH 6341 preserves the last nine cervical vertebrae. McIntosh (2005:45) considered thers to be C8–C16: the number of cervicals is reckoned to be 16 on the basis that there are only nine dorsals, compared with ten in the closely related </w:t>
+        <w:t>Whether or not there may at some point have been a tenth, at present AMNH 6341 preserves the last nine cervical vertebrae. McIntosh (2005:45) considered thes</w:t>
+      </w:r>
+      <w:r>
+        <w:rPr/>
+        <w:t>e</w:t>
+      </w:r>
+      <w:r>
+        <w:rPr/>
+        <w:t xml:space="preserve"> to be C8–C16: the number of cervicals is reckoned to be 16 on the basis that there are only nine dorsals, compared with ten in the closely related </w:t>
       </w:r>
       <w:r>
         <w:rPr>
@@ -2591,11 +2666,7 @@
       </w:pPr>
       <w:r>
         <w:rPr/>
-        <w:t xml:space="preserve">XXX first ever sauropod restoration in Ballou (1897) shows underwater rearing. </w:t>
-      </w:r>
-      <w:r>
-        <w:rPr/>
-        <w:t>See Taylor (2010) on sauropod history.</w:t>
+        <w:t>XXX first ever sauropod restoration in Ballou (1897) shows underwater rearing. See Taylor (2010) on sauropod history.</w:t>
       </w:r>
     </w:p>
     <w:p>
@@ -2849,7 +2920,15 @@
       </w:pPr>
       <w:r>
         <w:rPr/>
-        <w:t xml:space="preserve">We are grateful to Scott Hartman for allowing us to use his </w:t>
+        <w:t xml:space="preserve">We are grateful to Scott Hartman </w:t>
+      </w:r>
+      <w:r>
+        <w:rPr/>
+        <w:t xml:space="preserve">(University of Wisconsin-Madison) </w:t>
+      </w:r>
+      <w:r>
+        <w:rPr/>
+        <w:t xml:space="preserve">for allowing us to use his </w:t>
       </w:r>
       <w:r>
         <w:rPr>
@@ -2871,19 +2950,15 @@
       </w:r>
       <w:r>
         <w:rPr/>
-        <w:t xml:space="preserve">. Gregory S. Paul also allowed us to quote personal communications. Amelia Zietlow </w:t>
-      </w:r>
-      <w:r>
-        <w:rPr/>
-        <w:t>(</w:t>
-      </w:r>
-      <w:r>
-        <w:rPr/>
-        <w:t>Richard Gilder Graduate School at the AMNH</w:t>
-      </w:r>
-      <w:r>
-        <w:rPr/>
-        <w:t>) provided helpful photographs and information about the present public exhibits.</w:t>
+        <w:t xml:space="preserve">. Gregory S. Paul also allowed us to quote personal communications. </w:t>
+      </w:r>
+      <w:r>
+        <w:rPr/>
+        <w:t xml:space="preserve">Carl Mehling (AMNH) searched collections for the missing C7 and allowed us to cite a personal communication. </w:t>
+      </w:r>
+      <w:r>
+        <w:rPr/>
+        <w:t>Amelia Zietlow (Richard Gilder Graduate School at the AMNH) provided helpful photographs and information about the present public exhibits.</w:t>
       </w:r>
     </w:p>
     <w:p>
@@ -3906,7 +3981,14 @@
           <w:b w:val="false"/>
           <w:bCs w:val="false"/>
         </w:rPr>
-        <w:t xml:space="preserve"> AMNH 6341 in the Theodore Roosevelt Rotunda of the American Museum of Natural History, New York. Taylor for scale. Photograph by Mathew J. Wedel.</w:t>
+        <w:t xml:space="preserve"> AMNH 6341 in the Theodore Roosevelt Rotunda of the American Museum of Natural History, New York. Taylor for scale. Photograph by Mathew J. Wedel, </w:t>
+      </w:r>
+      <w:r>
+        <w:rPr>
+          <w:b w:val="false"/>
+          <w:bCs w:val="false"/>
+        </w:rPr>
+        <w:t>2012.</w:t>
       </w:r>
     </w:p>
     <w:p>
@@ -3962,7 +4044,23 @@
       </w:r>
       <w:r>
         <w:rPr/>
-        <w:t xml:space="preserve">, copied from that of the mounted Carnegie </w:t>
+        <w:t xml:space="preserve">, </w:t>
+      </w:r>
+      <w:r>
+        <w:rPr/>
+        <w:t>photographed in 1991: c</w:t>
+      </w:r>
+      <w:r>
+        <w:rPr/>
+        <w:t xml:space="preserve">ranium to rear, mandible to the front, both in left dorsolateral view. </w:t>
+      </w:r>
+      <w:r>
+        <w:rPr/>
+        <w:t xml:space="preserve">This skull was </w:t>
+      </w:r>
+      <w:r>
+        <w:rPr/>
+        <w:t xml:space="preserve">copied from that of the mounted Carnegie </w:t>
       </w:r>
       <w:r>
         <w:rPr>
@@ -3973,7 +4071,7 @@
       </w:r>
       <w:r>
         <w:rPr/>
-        <w:t>. Cranium to rear, mandible to the front, both in left dorsolateral view. Note its similarity to the skull “as placed in the restoration at the British Museum” in Holland (1906:figure 1).</w:t>
+        <w:t>. Note its similarity to the skull “as placed in the restoration at the British Museum” in Holland (1906:figure 1).</w:t>
       </w:r>
     </w:p>
     <w:p>
@@ -3991,7 +4089,30 @@
       </w:r>
       <w:r>
         <w:rPr/>
-        <w:t xml:space="preserve">. The Jurassic Hall in April 1939, photograph taken during or shortly after the renovations. The focus is the mounted skeleton of </w:t>
+        <w:t>. The Jurassic Hall in April 1939, photograph</w:t>
+      </w:r>
+      <w:r>
+        <w:rPr/>
+        <w:t>s</w:t>
+      </w:r>
+      <w:r>
+        <w:rPr/>
+        <w:t xml:space="preserve"> taken during or shortly after the renovations. </w:t>
+      </w:r>
+      <w:r>
+        <w:rPr>
+          <w:b/>
+          <w:bCs/>
+        </w:rPr>
+        <w:t>A.</w:t>
+      </w:r>
+      <w:r>
+        <w:rPr/>
+        <w:t xml:space="preserve"> T</w:t>
+      </w:r>
+      <w:r>
+        <w:rPr/>
+        <w:t xml:space="preserve">he mounted skeleton of </w:t>
       </w:r>
       <w:r>
         <w:rPr>
@@ -4013,7 +4134,7 @@
       </w:r>
       <w:r>
         <w:rPr/>
-        <w:t xml:space="preserve">), but in cabinets behind it the presacral vertebrae of </w:t>
+        <w:t xml:space="preserve">); in cabinets behind it the presacral vertebrae of </w:t>
       </w:r>
       <w:r>
         <w:rPr>
@@ -4024,7 +4145,61 @@
       </w:r>
       <w:r>
         <w:rPr/>
-        <w:t xml:space="preserve"> AMNH 6341 can be seen in right lateral view. Photograph 315932 in the AMNH Research Library Digital Special Collections, by Charles H. Cole.</w:t>
+        <w:t xml:space="preserve"> AMNH 6341 can be seen in right lateral view. </w:t>
+      </w:r>
+      <w:r>
+        <w:rPr/>
+        <w:t xml:space="preserve">Note that the </w:t>
+      </w:r>
+      <w:r>
+        <w:rPr>
+          <w:i/>
+          <w:iCs/>
+        </w:rPr>
+        <w:t>Brontosaurus</w:t>
+      </w:r>
+      <w:r>
+        <w:rPr/>
+        <w:t xml:space="preserve"> mount has only thirteen cervicals, perhaps following Marsh’s (1991) skeletal reconstruction. </w:t>
+      </w:r>
+      <w:r>
+        <w:rPr>
+          <w:b/>
+          <w:bCs/>
+        </w:rPr>
+        <w:t>B.</w:t>
+      </w:r>
+      <w:r>
+        <w:rPr/>
+        <w:t xml:space="preserve"> The cabinets from the background of part A, showing the presacral sequence in anterodorsal view. In front of the vertebrae lie the right humerus, its posterior face uppermost and its proximal end facing the camera (left); and the right scapulocoracoid, its lateral face uppermost and its humeral glenoid roughly articulating with the humerus (right). Cropped from</w:t>
+      </w:r>
+      <w:r>
+        <w:rPr/>
+        <w:t xml:space="preserve"> </w:t>
+      </w:r>
+      <w:r>
+        <w:rPr/>
+        <w:t>p</w:t>
+      </w:r>
+      <w:r>
+        <w:rPr/>
+        <w:t>hotograph</w:t>
+      </w:r>
+      <w:r>
+        <w:rPr/>
+        <w:t>s</w:t>
+      </w:r>
+      <w:r>
+        <w:rPr/>
+        <w:t xml:space="preserve"> 315932 </w:t>
+      </w:r>
+      <w:r>
+        <w:rPr/>
+        <w:t xml:space="preserve">(part A) and 315930 (part B) from </w:t>
+      </w:r>
+      <w:r>
+        <w:rPr/>
+        <w:t>the AMNH Research Library Digital Special Collections, by Charles H. Cole.</w:t>
       </w:r>
     </w:p>
     <w:p>
@@ -5104,7 +5279,7 @@
     <w:pPr>
       <w:widowControl/>
       <w:suppressAutoHyphens w:val="true"/>
-      <w:overflowPunct w:val="true"/>
+      <w:overflowPunct w:val="false"/>
       <w:bidi w:val="0"/>
       <w:spacing w:before="0" w:after="0"/>
       <w:ind w:left="0" w:right="0" w:hanging="0"/>
@@ -5769,6 +5944,145 @@
   </w:style>
   <w:style w:type="character" w:styleId="ListLabel80">
     <w:name w:val="ListLabel 80"/>
+    <w:qFormat/>
+    <w:rPr/>
+  </w:style>
+  <w:style w:type="character" w:styleId="ListLabel81">
+    <w:name w:val="ListLabel 81"/>
+    <w:qFormat/>
+    <w:rPr>
+      <w:rFonts w:cs="Symbol"/>
+    </w:rPr>
+  </w:style>
+  <w:style w:type="character" w:styleId="ListLabel82">
+    <w:name w:val="ListLabel 82"/>
+    <w:qFormat/>
+    <w:rPr>
+      <w:rFonts w:cs="OpenSymbol"/>
+    </w:rPr>
+  </w:style>
+  <w:style w:type="character" w:styleId="ListLabel83">
+    <w:name w:val="ListLabel 83"/>
+    <w:qFormat/>
+    <w:rPr>
+      <w:rFonts w:cs="OpenSymbol"/>
+    </w:rPr>
+  </w:style>
+  <w:style w:type="character" w:styleId="ListLabel84">
+    <w:name w:val="ListLabel 84"/>
+    <w:qFormat/>
+    <w:rPr>
+      <w:rFonts w:cs="Symbol"/>
+    </w:rPr>
+  </w:style>
+  <w:style w:type="character" w:styleId="ListLabel85">
+    <w:name w:val="ListLabel 85"/>
+    <w:qFormat/>
+    <w:rPr>
+      <w:rFonts w:cs="OpenSymbol"/>
+    </w:rPr>
+  </w:style>
+  <w:style w:type="character" w:styleId="ListLabel86">
+    <w:name w:val="ListLabel 86"/>
+    <w:qFormat/>
+    <w:rPr>
+      <w:rFonts w:cs="OpenSymbol"/>
+    </w:rPr>
+  </w:style>
+  <w:style w:type="character" w:styleId="ListLabel87">
+    <w:name w:val="ListLabel 87"/>
+    <w:qFormat/>
+    <w:rPr>
+      <w:rFonts w:cs="Symbol"/>
+    </w:rPr>
+  </w:style>
+  <w:style w:type="character" w:styleId="ListLabel88">
+    <w:name w:val="ListLabel 88"/>
+    <w:qFormat/>
+    <w:rPr>
+      <w:rFonts w:cs="OpenSymbol"/>
+    </w:rPr>
+  </w:style>
+  <w:style w:type="character" w:styleId="ListLabel89">
+    <w:name w:val="ListLabel 89"/>
+    <w:qFormat/>
+    <w:rPr>
+      <w:rFonts w:cs="OpenSymbol"/>
+    </w:rPr>
+  </w:style>
+  <w:style w:type="character" w:styleId="ListLabel90">
+    <w:name w:val="ListLabel 90"/>
+    <w:qFormat/>
+    <w:rPr>
+      <w:rFonts w:cs="Symbol"/>
+    </w:rPr>
+  </w:style>
+  <w:style w:type="character" w:styleId="ListLabel91">
+    <w:name w:val="ListLabel 91"/>
+    <w:qFormat/>
+    <w:rPr>
+      <w:rFonts w:cs="OpenSymbol"/>
+    </w:rPr>
+  </w:style>
+  <w:style w:type="character" w:styleId="ListLabel92">
+    <w:name w:val="ListLabel 92"/>
+    <w:qFormat/>
+    <w:rPr>
+      <w:rFonts w:cs="OpenSymbol"/>
+    </w:rPr>
+  </w:style>
+  <w:style w:type="character" w:styleId="ListLabel93">
+    <w:name w:val="ListLabel 93"/>
+    <w:qFormat/>
+    <w:rPr>
+      <w:rFonts w:cs="Symbol"/>
+    </w:rPr>
+  </w:style>
+  <w:style w:type="character" w:styleId="ListLabel94">
+    <w:name w:val="ListLabel 94"/>
+    <w:qFormat/>
+    <w:rPr>
+      <w:rFonts w:cs="OpenSymbol"/>
+    </w:rPr>
+  </w:style>
+  <w:style w:type="character" w:styleId="ListLabel95">
+    <w:name w:val="ListLabel 95"/>
+    <w:qFormat/>
+    <w:rPr>
+      <w:rFonts w:cs="OpenSymbol"/>
+    </w:rPr>
+  </w:style>
+  <w:style w:type="character" w:styleId="ListLabel96">
+    <w:name w:val="ListLabel 96"/>
+    <w:qFormat/>
+    <w:rPr>
+      <w:rFonts w:cs="Symbol"/>
+    </w:rPr>
+  </w:style>
+  <w:style w:type="character" w:styleId="ListLabel97">
+    <w:name w:val="ListLabel 97"/>
+    <w:qFormat/>
+    <w:rPr>
+      <w:rFonts w:cs="OpenSymbol"/>
+    </w:rPr>
+  </w:style>
+  <w:style w:type="character" w:styleId="ListLabel98">
+    <w:name w:val="ListLabel 98"/>
+    <w:qFormat/>
+    <w:rPr>
+      <w:rFonts w:cs="OpenSymbol"/>
+    </w:rPr>
+  </w:style>
+  <w:style w:type="character" w:styleId="ListLabel99">
+    <w:name w:val="ListLabel 99"/>
+    <w:qFormat/>
+    <w:rPr>
+      <w:i w:val="false"/>
+      <w:iCs w:val="false"/>
+    </w:rPr>
+  </w:style>
+  <w:style w:type="character" w:styleId="ListLabel100">
+    <w:name w:val="ListLabel 100"/>
     <w:qFormat/>
     <w:rPr/>
   </w:style>

</xml_diff>

<commit_message>
Update Figure B caption
</commit_message>
<xml_diff>
--- a/TaylorEtAl-mounted-barosaurus.docx
+++ b/TaylorEtAl-mounted-barosaurus.docx
@@ -320,458 +320,450 @@
         <w:t>Table of Contents</w:t>
       </w:r>
     </w:p>
-    <w:p>
-      <w:pPr>
-        <w:pStyle w:val="Contents1"/>
-        <w:tabs>
-          <w:tab w:val="right" w:pos="9638" w:leader="dot"/>
-        </w:tabs>
-        <w:rPr/>
-      </w:pPr>
-      <w:r>
-        <w:fldChar w:fldCharType="begin"/>
-      </w:r>
-      <w:r>
-        <w:rPr>
-          <w:rStyle w:val="IndexLink"/>
-        </w:rPr>
-        <w:instrText> TOC \f \o "1-9" \h</w:instrText>
-      </w:r>
-      <w:r>
-        <w:rPr>
-          <w:rStyle w:val="IndexLink"/>
-        </w:rPr>
-        <w:fldChar w:fldCharType="separate"/>
-      </w:r>
-      <w:hyperlink w:anchor="__RefHeading___Toc21931_68767826">
-        <w:r>
-          <w:rPr>
-            <w:rStyle w:val="IndexLink"/>
-          </w:rPr>
-          <w:t>Introduction</w:t>
-          <w:tab/>
-          <w:t>2</w:t>
-        </w:r>
-      </w:hyperlink>
-    </w:p>
-    <w:p>
-      <w:pPr>
-        <w:pStyle w:val="Contents2"/>
-        <w:tabs>
-          <w:tab w:val="clear" w:pos="9355"/>
-          <w:tab w:val="right" w:pos="9638" w:leader="dot"/>
-        </w:tabs>
-        <w:rPr/>
-      </w:pPr>
-      <w:hyperlink w:anchor="__RefHeading___Toc5349_68767826">
-        <w:r>
-          <w:rPr>
-            <w:rStyle w:val="IndexLink"/>
-          </w:rPr>
-          <w:t>Institutional Abbreviations</w:t>
-          <w:tab/>
-          <w:t>2</w:t>
-        </w:r>
-      </w:hyperlink>
-    </w:p>
-    <w:p>
-      <w:pPr>
-        <w:pStyle w:val="Contents1"/>
-        <w:tabs>
-          <w:tab w:val="right" w:pos="9638" w:leader="dot"/>
-        </w:tabs>
-        <w:rPr/>
-      </w:pPr>
-      <w:hyperlink w:anchor="__RefHeading___Toc4316_68767826">
-        <w:r>
-          <w:rPr>
-            <w:rStyle w:val="IndexLink"/>
-          </w:rPr>
-          <w:t>Historical background</w:t>
-          <w:tab/>
-          <w:t>3</w:t>
-        </w:r>
-      </w:hyperlink>
-    </w:p>
-    <w:p>
-      <w:pPr>
-        <w:pStyle w:val="Contents2"/>
-        <w:tabs>
-          <w:tab w:val="clear" w:pos="9355"/>
-          <w:tab w:val="right" w:pos="9638" w:leader="dot"/>
-        </w:tabs>
-        <w:rPr/>
-      </w:pPr>
-      <w:hyperlink w:anchor="__RefHeading___Toc12350_68767826">
-        <w:r>
-          <w:rPr>
-            <w:rStyle w:val="IndexLink"/>
-          </w:rPr>
-          <w:t xml:space="preserve">Early discoveries of </w:t>
-        </w:r>
-        <w:r>
-          <w:rPr>
-            <w:rStyle w:val="IndexLink"/>
-            <w:i/>
-            <w:iCs/>
-          </w:rPr>
-          <w:t>Barosaurus</w:t>
-        </w:r>
-        <w:r>
-          <w:rPr>
-            <w:rStyle w:val="IndexLink"/>
-          </w:rPr>
-          <w:tab/>
-          <w:t>3</w:t>
-        </w:r>
-      </w:hyperlink>
-    </w:p>
-    <w:p>
-      <w:pPr>
-        <w:pStyle w:val="Contents2"/>
-        <w:tabs>
-          <w:tab w:val="clear" w:pos="9355"/>
-          <w:tab w:val="right" w:pos="9638" w:leader="dot"/>
-        </w:tabs>
-        <w:rPr/>
-      </w:pPr>
-      <w:hyperlink w:anchor="__RefHeading___Toc12352_68767826">
-        <w:r>
-          <w:rPr>
-            <w:rStyle w:val="IndexLink"/>
-          </w:rPr>
-          <w:t xml:space="preserve">The AMNH specimen of </w:t>
-        </w:r>
-        <w:r>
-          <w:rPr>
-            <w:rStyle w:val="IndexLink"/>
-            <w:i/>
-            <w:iCs/>
-          </w:rPr>
-          <w:t>Barosaurus</w:t>
-        </w:r>
-        <w:r>
-          <w:rPr>
-            <w:rStyle w:val="IndexLink"/>
-          </w:rPr>
-          <w:tab/>
-          <w:t>4</w:t>
-        </w:r>
-      </w:hyperlink>
-    </w:p>
-    <w:p>
-      <w:pPr>
-        <w:pStyle w:val="Contents1"/>
-        <w:tabs>
-          <w:tab w:val="right" w:pos="9638" w:leader="dot"/>
-        </w:tabs>
-        <w:rPr/>
-      </w:pPr>
-      <w:hyperlink w:anchor="__RefHeading___Toc5351_68767826">
-        <w:r>
-          <w:rPr>
-            <w:rStyle w:val="IndexLink"/>
-          </w:rPr>
-          <w:t xml:space="preserve">The AMNH mounted </w:t>
-        </w:r>
-        <w:r>
-          <w:rPr>
-            <w:rStyle w:val="IndexLink"/>
-            <w:i/>
-            <w:iCs/>
-          </w:rPr>
-          <w:t>Barosaurus</w:t>
-        </w:r>
-        <w:r>
-          <w:rPr>
-            <w:rStyle w:val="IndexLink"/>
-          </w:rPr>
-          <w:tab/>
-          <w:t>5</w:t>
-        </w:r>
-      </w:hyperlink>
-    </w:p>
-    <w:p>
-      <w:pPr>
-        <w:pStyle w:val="Contents2"/>
-        <w:tabs>
-          <w:tab w:val="clear" w:pos="9355"/>
-          <w:tab w:val="right" w:pos="9638" w:leader="dot"/>
-        </w:tabs>
-        <w:rPr/>
-      </w:pPr>
-      <w:hyperlink w:anchor="__RefHeading___Toc5354_68767826">
-        <w:r>
-          <w:rPr>
-            <w:rStyle w:val="IndexLink"/>
-          </w:rPr>
-          <w:t>The conception of the mount</w:t>
-          <w:tab/>
-          <w:t>5</w:t>
-        </w:r>
-      </w:hyperlink>
-    </w:p>
-    <w:p>
-      <w:pPr>
-        <w:pStyle w:val="Contents2"/>
-        <w:tabs>
-          <w:tab w:val="clear" w:pos="9355"/>
-          <w:tab w:val="right" w:pos="9638" w:leader="dot"/>
-        </w:tabs>
-        <w:rPr/>
-      </w:pPr>
-      <w:hyperlink w:anchor="__RefHeading___Toc18297_68767826">
-        <w:r>
-          <w:rPr>
-            <w:rStyle w:val="IndexLink"/>
-          </w:rPr>
-          <w:t>The creation of the mount</w:t>
-          <w:tab/>
-          <w:t>6</w:t>
-        </w:r>
-      </w:hyperlink>
-    </w:p>
-    <w:p>
-      <w:pPr>
-        <w:pStyle w:val="Contents2"/>
-        <w:tabs>
-          <w:tab w:val="clear" w:pos="9355"/>
-          <w:tab w:val="right" w:pos="9638" w:leader="dot"/>
-        </w:tabs>
-        <w:rPr/>
-      </w:pPr>
-      <w:hyperlink w:anchor="__RefHeading___Toc5356_68767826">
-        <w:r>
-          <w:rPr>
-            <w:rStyle w:val="IndexLink"/>
-          </w:rPr>
-          <w:t>The composition of the mount</w:t>
-          <w:tab/>
-          <w:t>8</w:t>
-        </w:r>
-      </w:hyperlink>
-    </w:p>
-    <w:p>
-      <w:pPr>
-        <w:pStyle w:val="Contents3"/>
-        <w:tabs>
-          <w:tab w:val="clear" w:pos="9072"/>
-          <w:tab w:val="right" w:pos="9638" w:leader="dot"/>
-        </w:tabs>
-        <w:rPr/>
-      </w:pPr>
-      <w:hyperlink w:anchor="__RefHeading___Toc16585_68767826">
-        <w:r>
-          <w:rPr>
-            <w:rStyle w:val="IndexLink"/>
-          </w:rPr>
-          <w:t>Overview</w:t>
-          <w:tab/>
-          <w:t>8</w:t>
-        </w:r>
-      </w:hyperlink>
-    </w:p>
-    <w:p>
-      <w:pPr>
-        <w:pStyle w:val="Contents3"/>
-        <w:tabs>
-          <w:tab w:val="clear" w:pos="9072"/>
-          <w:tab w:val="right" w:pos="9638" w:leader="dot"/>
-        </w:tabs>
-        <w:rPr/>
-      </w:pPr>
-      <w:hyperlink w:anchor="__RefHeading___Toc16587_68767826">
-        <w:r>
-          <w:rPr>
-            <w:rStyle w:val="IndexLink"/>
-          </w:rPr>
-          <w:t>Skull</w:t>
-          <w:tab/>
-          <w:t>9</w:t>
-        </w:r>
-      </w:hyperlink>
-    </w:p>
-    <w:p>
-      <w:pPr>
-        <w:pStyle w:val="Contents3"/>
-        <w:tabs>
-          <w:tab w:val="clear" w:pos="9072"/>
-          <w:tab w:val="right" w:pos="9638" w:leader="dot"/>
-        </w:tabs>
-        <w:rPr/>
-      </w:pPr>
-      <w:hyperlink w:anchor="__RefHeading___Toc16589_68767826">
-        <w:r>
-          <w:rPr>
-            <w:rStyle w:val="IndexLink"/>
-          </w:rPr>
-          <w:t>Neck</w:t>
-          <w:tab/>
-          <w:t>9</w:t>
-        </w:r>
-      </w:hyperlink>
-    </w:p>
-    <w:p>
-      <w:pPr>
-        <w:pStyle w:val="Contents1"/>
-        <w:tabs>
-          <w:tab w:val="right" w:pos="9638" w:leader="dot"/>
-        </w:tabs>
-        <w:rPr/>
-      </w:pPr>
-      <w:hyperlink w:anchor="__RefHeading___Toc3401_68767826">
-        <w:r>
-          <w:rPr>
-            <w:rStyle w:val="IndexLink"/>
-          </w:rPr>
-          <w:t>Discussion</w:t>
-          <w:tab/>
-          <w:t>9</w:t>
-        </w:r>
-      </w:hyperlink>
-    </w:p>
-    <w:p>
-      <w:pPr>
-        <w:pStyle w:val="Contents2"/>
-        <w:tabs>
-          <w:tab w:val="clear" w:pos="9355"/>
-          <w:tab w:val="right" w:pos="9638" w:leader="dot"/>
-        </w:tabs>
-        <w:rPr/>
-      </w:pPr>
-      <w:hyperlink w:anchor="__RefHeading___Toc21934_68767826">
-        <w:r>
-          <w:rPr>
-            <w:rStyle w:val="IndexLink"/>
-          </w:rPr>
-          <w:t>Size of the AMNH 6341 animal</w:t>
-          <w:tab/>
-          <w:t>9</w:t>
-        </w:r>
-      </w:hyperlink>
-    </w:p>
-    <w:p>
-      <w:pPr>
-        <w:pStyle w:val="Contents2"/>
-        <w:tabs>
-          <w:tab w:val="clear" w:pos="9355"/>
-          <w:tab w:val="right" w:pos="9638" w:leader="dot"/>
-        </w:tabs>
-        <w:rPr/>
-      </w:pPr>
-      <w:hyperlink w:anchor="__RefHeading___Toc5358_68767826">
-        <w:r>
-          <w:rPr>
-            <w:rStyle w:val="IndexLink"/>
-          </w:rPr>
-          <w:t xml:space="preserve">Comparison with </w:t>
-        </w:r>
-        <w:r>
-          <w:rPr>
-            <w:rStyle w:val="IndexLink"/>
-            <w:i/>
-            <w:iCs/>
-          </w:rPr>
-          <w:t>Diplodocus</w:t>
-        </w:r>
-        <w:r>
-          <w:rPr>
-            <w:rStyle w:val="IndexLink"/>
-          </w:rPr>
-          <w:t>.</w:t>
-          <w:tab/>
-          <w:t>10</w:t>
-        </w:r>
-      </w:hyperlink>
-    </w:p>
-    <w:p>
-      <w:pPr>
-        <w:pStyle w:val="Contents2"/>
-        <w:tabs>
-          <w:tab w:val="clear" w:pos="9355"/>
-          <w:tab w:val="right" w:pos="9638" w:leader="dot"/>
-        </w:tabs>
-        <w:rPr/>
-      </w:pPr>
-      <w:hyperlink w:anchor="__RefHeading___Toc21936_68767826">
-        <w:r>
-          <w:rPr>
-            <w:rStyle w:val="IndexLink"/>
-          </w:rPr>
-          <w:t>Rearing pose</w:t>
-          <w:tab/>
-          <w:t>10</w:t>
-        </w:r>
-      </w:hyperlink>
-    </w:p>
-    <w:p>
-      <w:pPr>
-        <w:pStyle w:val="Contents1"/>
-        <w:tabs>
-          <w:tab w:val="right" w:pos="9638" w:leader="dot"/>
-        </w:tabs>
-        <w:rPr/>
-      </w:pPr>
-      <w:hyperlink w:anchor="__RefHeading___Toc3403_68767826">
-        <w:r>
-          <w:rPr>
-            <w:rStyle w:val="IndexLink"/>
-          </w:rPr>
-          <w:t>Acknowledgements</w:t>
-          <w:tab/>
-          <w:t>11</w:t>
-        </w:r>
-      </w:hyperlink>
-    </w:p>
-    <w:p>
-      <w:pPr>
-        <w:pStyle w:val="Contents1"/>
-        <w:tabs>
-          <w:tab w:val="right" w:pos="9638" w:leader="dot"/>
-        </w:tabs>
-        <w:rPr/>
-      </w:pPr>
-      <w:hyperlink w:anchor="__RefHeading___Toc3405_68767826">
-        <w:r>
-          <w:rPr>
-            <w:rStyle w:val="IndexLink"/>
-          </w:rPr>
-          <w:t>References</w:t>
-          <w:tab/>
-          <w:t>11</w:t>
-        </w:r>
-      </w:hyperlink>
-    </w:p>
-    <w:p>
-      <w:pPr>
-        <w:pStyle w:val="Contents1"/>
-        <w:tabs>
-          <w:tab w:val="right" w:pos="9638" w:leader="dot"/>
-        </w:tabs>
-        <w:rPr/>
-      </w:pPr>
-      <w:hyperlink w:anchor="__RefHeading___Toc3407_68767826">
-        <w:r>
-          <w:rPr>
-            <w:rStyle w:val="IndexLink"/>
-          </w:rPr>
-          <w:t>Figure Captions</w:t>
-          <w:tab/>
-          <w:t>13</w:t>
-        </w:r>
-      </w:hyperlink>
-    </w:p>
-    <w:p>
-      <w:pPr>
-        <w:pStyle w:val="TextBody"/>
-        <w:rPr/>
-      </w:pPr>
-      <w:r>
-        <w:rPr/>
-      </w:r>
-      <w:r>
-        <w:rPr/>
-        <w:fldChar w:fldCharType="end"/>
+    <w:sdt>
+      <w:sdtPr>
+        <w:docPartObj>
+          <w:docPartGallery w:val="Table of Contents"/>
+          <w:docPartUnique w:val="true"/>
+        </w:docPartObj>
+      </w:sdtPr>
+      <w:sdtContent>
+        <w:p>
+          <w:pPr>
+            <w:pStyle w:val="Contents1"/>
+            <w:rPr/>
+          </w:pPr>
+          <w:r>
+            <w:fldChar w:fldCharType="begin"/>
+          </w:r>
+          <w:r>
+            <w:rPr>
+              <w:rStyle w:val="IndexLink"/>
+            </w:rPr>
+            <w:instrText> TOC \f \o "1-9" \h</w:instrText>
+          </w:r>
+          <w:r>
+            <w:rPr>
+              <w:rStyle w:val="IndexLink"/>
+            </w:rPr>
+            <w:fldChar w:fldCharType="separate"/>
+          </w:r>
+          <w:hyperlink w:anchor="__RefHeading___Toc21931_68767826">
+            <w:r>
+              <w:rPr>
+                <w:rStyle w:val="IndexLink"/>
+              </w:rPr>
+              <w:t>Introduction</w:t>
+              <w:tab/>
+              <w:t>2</w:t>
+            </w:r>
+          </w:hyperlink>
+        </w:p>
+        <w:p>
+          <w:pPr>
+            <w:pStyle w:val="Contents2"/>
+            <w:tabs>
+              <w:tab w:val="clear" w:pos="9355"/>
+              <w:tab w:val="right" w:pos="9638" w:leader="dot"/>
+            </w:tabs>
+            <w:rPr/>
+          </w:pPr>
+          <w:hyperlink w:anchor="__RefHeading___Toc5349_68767826">
+            <w:r>
+              <w:rPr>
+                <w:rStyle w:val="IndexLink"/>
+              </w:rPr>
+              <w:t>Institutional Abbreviations</w:t>
+              <w:tab/>
+              <w:t>2</w:t>
+            </w:r>
+          </w:hyperlink>
+        </w:p>
+        <w:p>
+          <w:pPr>
+            <w:pStyle w:val="Contents1"/>
+            <w:rPr/>
+          </w:pPr>
+          <w:hyperlink w:anchor="__RefHeading___Toc4316_68767826">
+            <w:r>
+              <w:rPr>
+                <w:rStyle w:val="IndexLink"/>
+              </w:rPr>
+              <w:t>Historical background</w:t>
+              <w:tab/>
+              <w:t>3</w:t>
+            </w:r>
+          </w:hyperlink>
+        </w:p>
+        <w:p>
+          <w:pPr>
+            <w:pStyle w:val="Contents2"/>
+            <w:tabs>
+              <w:tab w:val="clear" w:pos="9355"/>
+              <w:tab w:val="right" w:pos="9638" w:leader="dot"/>
+            </w:tabs>
+            <w:rPr/>
+          </w:pPr>
+          <w:hyperlink w:anchor="__RefHeading___Toc12350_68767826">
+            <w:r>
+              <w:rPr>
+                <w:rStyle w:val="IndexLink"/>
+              </w:rPr>
+              <w:t xml:space="preserve">Early discoveries of </w:t>
+            </w:r>
+            <w:r>
+              <w:rPr>
+                <w:rStyle w:val="IndexLink"/>
+                <w:i/>
+                <w:iCs/>
+              </w:rPr>
+              <w:t>Barosaurus</w:t>
+            </w:r>
+            <w:r>
+              <w:rPr>
+                <w:rStyle w:val="IndexLink"/>
+              </w:rPr>
+              <w:tab/>
+              <w:t>3</w:t>
+            </w:r>
+          </w:hyperlink>
+        </w:p>
+        <w:p>
+          <w:pPr>
+            <w:pStyle w:val="Contents2"/>
+            <w:tabs>
+              <w:tab w:val="clear" w:pos="9355"/>
+              <w:tab w:val="right" w:pos="9638" w:leader="dot"/>
+            </w:tabs>
+            <w:rPr/>
+          </w:pPr>
+          <w:hyperlink w:anchor="__RefHeading___Toc12352_68767826">
+            <w:r>
+              <w:rPr>
+                <w:rStyle w:val="IndexLink"/>
+              </w:rPr>
+              <w:t xml:space="preserve">The AMNH specimen of </w:t>
+            </w:r>
+            <w:r>
+              <w:rPr>
+                <w:rStyle w:val="IndexLink"/>
+                <w:i/>
+                <w:iCs/>
+              </w:rPr>
+              <w:t>Barosaurus</w:t>
+            </w:r>
+            <w:r>
+              <w:rPr>
+                <w:rStyle w:val="IndexLink"/>
+              </w:rPr>
+              <w:tab/>
+              <w:t>4</w:t>
+            </w:r>
+          </w:hyperlink>
+        </w:p>
+        <w:p>
+          <w:pPr>
+            <w:pStyle w:val="Contents1"/>
+            <w:rPr/>
+          </w:pPr>
+          <w:hyperlink w:anchor="__RefHeading___Toc5351_68767826">
+            <w:r>
+              <w:rPr>
+                <w:rStyle w:val="IndexLink"/>
+              </w:rPr>
+              <w:t xml:space="preserve">The AMNH mounted </w:t>
+            </w:r>
+            <w:r>
+              <w:rPr>
+                <w:rStyle w:val="IndexLink"/>
+                <w:i/>
+                <w:iCs/>
+              </w:rPr>
+              <w:t>Barosaurus</w:t>
+            </w:r>
+            <w:r>
+              <w:rPr>
+                <w:rStyle w:val="IndexLink"/>
+              </w:rPr>
+              <w:tab/>
+              <w:t>5</w:t>
+            </w:r>
+          </w:hyperlink>
+        </w:p>
+        <w:p>
+          <w:pPr>
+            <w:pStyle w:val="Contents2"/>
+            <w:tabs>
+              <w:tab w:val="clear" w:pos="9355"/>
+              <w:tab w:val="right" w:pos="9638" w:leader="dot"/>
+            </w:tabs>
+            <w:rPr/>
+          </w:pPr>
+          <w:hyperlink w:anchor="__RefHeading___Toc5354_68767826">
+            <w:r>
+              <w:rPr>
+                <w:rStyle w:val="IndexLink"/>
+              </w:rPr>
+              <w:t>The conception of the mount</w:t>
+              <w:tab/>
+              <w:t>5</w:t>
+            </w:r>
+          </w:hyperlink>
+        </w:p>
+        <w:p>
+          <w:pPr>
+            <w:pStyle w:val="Contents2"/>
+            <w:tabs>
+              <w:tab w:val="clear" w:pos="9355"/>
+              <w:tab w:val="right" w:pos="9638" w:leader="dot"/>
+            </w:tabs>
+            <w:rPr/>
+          </w:pPr>
+          <w:hyperlink w:anchor="__RefHeading___Toc18297_68767826">
+            <w:r>
+              <w:rPr>
+                <w:rStyle w:val="IndexLink"/>
+              </w:rPr>
+              <w:t>The creation of the mount</w:t>
+              <w:tab/>
+              <w:t>6</w:t>
+            </w:r>
+          </w:hyperlink>
+        </w:p>
+        <w:p>
+          <w:pPr>
+            <w:pStyle w:val="Contents2"/>
+            <w:tabs>
+              <w:tab w:val="clear" w:pos="9355"/>
+              <w:tab w:val="right" w:pos="9638" w:leader="dot"/>
+            </w:tabs>
+            <w:rPr/>
+          </w:pPr>
+          <w:hyperlink w:anchor="__RefHeading___Toc5356_68767826">
+            <w:r>
+              <w:rPr>
+                <w:rStyle w:val="IndexLink"/>
+              </w:rPr>
+              <w:t>The composition of the mount</w:t>
+              <w:tab/>
+              <w:t>8</w:t>
+            </w:r>
+          </w:hyperlink>
+        </w:p>
+        <w:p>
+          <w:pPr>
+            <w:pStyle w:val="Contents3"/>
+            <w:tabs>
+              <w:tab w:val="clear" w:pos="9072"/>
+              <w:tab w:val="right" w:pos="9638" w:leader="dot"/>
+            </w:tabs>
+            <w:rPr/>
+          </w:pPr>
+          <w:hyperlink w:anchor="__RefHeading___Toc16585_68767826">
+            <w:r>
+              <w:rPr>
+                <w:rStyle w:val="IndexLink"/>
+              </w:rPr>
+              <w:t>Overview</w:t>
+              <w:tab/>
+              <w:t>8</w:t>
+            </w:r>
+          </w:hyperlink>
+        </w:p>
+        <w:p>
+          <w:pPr>
+            <w:pStyle w:val="Contents3"/>
+            <w:tabs>
+              <w:tab w:val="clear" w:pos="9072"/>
+              <w:tab w:val="right" w:pos="9638" w:leader="dot"/>
+            </w:tabs>
+            <w:rPr/>
+          </w:pPr>
+          <w:hyperlink w:anchor="__RefHeading___Toc16587_68767826">
+            <w:r>
+              <w:rPr>
+                <w:rStyle w:val="IndexLink"/>
+              </w:rPr>
+              <w:t>Skull</w:t>
+              <w:tab/>
+              <w:t>9</w:t>
+            </w:r>
+          </w:hyperlink>
+        </w:p>
+        <w:p>
+          <w:pPr>
+            <w:pStyle w:val="Contents3"/>
+            <w:tabs>
+              <w:tab w:val="clear" w:pos="9072"/>
+              <w:tab w:val="right" w:pos="9638" w:leader="dot"/>
+            </w:tabs>
+            <w:rPr/>
+          </w:pPr>
+          <w:hyperlink w:anchor="__RefHeading___Toc16589_68767826">
+            <w:r>
+              <w:rPr>
+                <w:rStyle w:val="IndexLink"/>
+              </w:rPr>
+              <w:t>Neck</w:t>
+              <w:tab/>
+              <w:t>9</w:t>
+            </w:r>
+          </w:hyperlink>
+        </w:p>
+        <w:p>
+          <w:pPr>
+            <w:pStyle w:val="Contents1"/>
+            <w:rPr/>
+          </w:pPr>
+          <w:hyperlink w:anchor="__RefHeading___Toc3401_68767826">
+            <w:r>
+              <w:rPr>
+                <w:rStyle w:val="IndexLink"/>
+              </w:rPr>
+              <w:t>Discussion</w:t>
+              <w:tab/>
+              <w:t>9</w:t>
+            </w:r>
+          </w:hyperlink>
+        </w:p>
+        <w:p>
+          <w:pPr>
+            <w:pStyle w:val="Contents2"/>
+            <w:tabs>
+              <w:tab w:val="clear" w:pos="9355"/>
+              <w:tab w:val="right" w:pos="9638" w:leader="dot"/>
+            </w:tabs>
+            <w:rPr/>
+          </w:pPr>
+          <w:hyperlink w:anchor="__RefHeading___Toc21934_68767826">
+            <w:r>
+              <w:rPr>
+                <w:rStyle w:val="IndexLink"/>
+              </w:rPr>
+              <w:t>Size of the AMNH 6341 animal</w:t>
+              <w:tab/>
+              <w:t>9</w:t>
+            </w:r>
+          </w:hyperlink>
+        </w:p>
+        <w:p>
+          <w:pPr>
+            <w:pStyle w:val="Contents2"/>
+            <w:tabs>
+              <w:tab w:val="clear" w:pos="9355"/>
+              <w:tab w:val="right" w:pos="9638" w:leader="dot"/>
+            </w:tabs>
+            <w:rPr/>
+          </w:pPr>
+          <w:hyperlink w:anchor="__RefHeading___Toc5358_68767826">
+            <w:r>
+              <w:rPr>
+                <w:rStyle w:val="IndexLink"/>
+              </w:rPr>
+              <w:t xml:space="preserve">Comparison with </w:t>
+            </w:r>
+            <w:r>
+              <w:rPr>
+                <w:rStyle w:val="IndexLink"/>
+                <w:i/>
+                <w:iCs/>
+              </w:rPr>
+              <w:t>Diplodocus</w:t>
+            </w:r>
+            <w:r>
+              <w:rPr>
+                <w:rStyle w:val="IndexLink"/>
+              </w:rPr>
+              <w:t>.</w:t>
+              <w:tab/>
+              <w:t>10</w:t>
+            </w:r>
+          </w:hyperlink>
+        </w:p>
+        <w:p>
+          <w:pPr>
+            <w:pStyle w:val="Contents2"/>
+            <w:tabs>
+              <w:tab w:val="clear" w:pos="9355"/>
+              <w:tab w:val="right" w:pos="9638" w:leader="dot"/>
+            </w:tabs>
+            <w:rPr/>
+          </w:pPr>
+          <w:hyperlink w:anchor="__RefHeading___Toc21936_68767826">
+            <w:r>
+              <w:rPr>
+                <w:rStyle w:val="IndexLink"/>
+              </w:rPr>
+              <w:t>Rearing pose</w:t>
+              <w:tab/>
+              <w:t>10</w:t>
+            </w:r>
+          </w:hyperlink>
+        </w:p>
+        <w:p>
+          <w:pPr>
+            <w:pStyle w:val="Contents1"/>
+            <w:rPr/>
+          </w:pPr>
+          <w:hyperlink w:anchor="__RefHeading___Toc3403_68767826">
+            <w:r>
+              <w:rPr>
+                <w:rStyle w:val="IndexLink"/>
+              </w:rPr>
+              <w:t>Acknowledgements</w:t>
+              <w:tab/>
+              <w:t>11</w:t>
+            </w:r>
+          </w:hyperlink>
+        </w:p>
+        <w:p>
+          <w:pPr>
+            <w:pStyle w:val="Contents1"/>
+            <w:rPr/>
+          </w:pPr>
+          <w:hyperlink w:anchor="__RefHeading___Toc3405_68767826">
+            <w:r>
+              <w:rPr>
+                <w:rStyle w:val="IndexLink"/>
+              </w:rPr>
+              <w:t>References</w:t>
+              <w:tab/>
+              <w:t>11</w:t>
+            </w:r>
+          </w:hyperlink>
+        </w:p>
+        <w:p>
+          <w:pPr>
+            <w:pStyle w:val="Contents1"/>
+            <w:rPr/>
+          </w:pPr>
+          <w:hyperlink w:anchor="__RefHeading___Toc3407_68767826">
+            <w:r>
+              <w:rPr>
+                <w:rStyle w:val="IndexLink"/>
+              </w:rPr>
+              <w:t>Figure Captions</w:t>
+              <w:tab/>
+              <w:t>13</w:t>
+            </w:r>
+          </w:hyperlink>
+          <w:r>
+            <w:rPr>
+              <w:rStyle w:val="IndexLink"/>
+            </w:rPr>
+            <w:fldChar w:fldCharType="end"/>
+          </w:r>
+        </w:p>
+      </w:sdtContent>
+    </w:sdt>
+    <w:p>
+      <w:pPr>
+        <w:pStyle w:val="TextBody"/>
+        <w:spacing w:lineRule="auto" w:line="276" w:before="0" w:after="140"/>
+        <w:rPr/>
+      </w:pPr>
+      <w:r>
+        <w:rPr/>
       </w:r>
     </w:p>
     <w:p>
@@ -1516,15 +1508,7 @@
       </w:r>
       <w:r>
         <w:rPr/>
-        <w:t xml:space="preserve"> in the Hall of Early Dinosaurs on 17 April 1939 (Figure D.</w:t>
-      </w:r>
-      <w:r>
-        <w:rPr/>
-        <w:t>A</w:t>
-      </w:r>
-      <w:r>
-        <w:rPr/>
-        <w:t xml:space="preserve">). They remained here until the renovation supervised by Edwin H. Colbert in the early 1950s. At this point, tentative plans were made in the to mount the </w:t>
+        <w:t xml:space="preserve"> in the Hall of Early Dinosaurs on 17 April 1939 (Figure D.A). They remained here until the renovation supervised by Edwin H. Colbert in the early 1950s. At this point, tentative plans were made in the to mount the </w:t>
       </w:r>
       <w:r>
         <w:rPr>
@@ -2118,11 +2102,7 @@
       </w:r>
       <w:r>
         <w:rPr/>
-        <w:t xml:space="preserve">.” However, they did not specify which elements were included in that missing fifth, nor which specific other skeletons the replacements were based on. </w:t>
-      </w:r>
-      <w:r>
-        <w:rPr/>
-        <w:t>A certain amount of detective work is therefore required.</w:t>
+        <w:t>.” However, they did not specify which elements were included in that missing fifth, nor which specific other skeletons the replacements were based on. A certain amount of detective work is therefore required.</w:t>
       </w:r>
     </w:p>
     <w:p>
@@ -2143,65 +2123,17 @@
       </w:r>
       <w:r>
         <w:rPr/>
-        <w:t xml:space="preserve"> skeleton. If this is correct, though, the most anterior of these (C7) </w:t>
-      </w:r>
-      <w:r>
-        <w:rPr/>
-        <w:t xml:space="preserve">seems to have </w:t>
-      </w:r>
-      <w:r>
-        <w:rPr/>
-        <w:t xml:space="preserve">been lost or destroyed, as both </w:t>
-      </w:r>
-      <w:r>
-        <w:rPr/>
-        <w:t xml:space="preserve">the </w:t>
-      </w:r>
-      <w:r>
-        <w:rPr/>
-        <w:t xml:space="preserve">written account </w:t>
-      </w:r>
-      <w:r>
-        <w:rPr/>
-        <w:t xml:space="preserve">of </w:t>
-      </w:r>
-      <w:r>
-        <w:rPr/>
-        <w:t xml:space="preserve">McIntosh </w:t>
-      </w:r>
-      <w:r>
-        <w:rPr/>
-        <w:t>(</w:t>
-      </w:r>
-      <w:r>
-        <w:rPr/>
-        <w:t xml:space="preserve">2005) and the present fossil display at the AMNH include only nine cervical vertebrae, C8–16. </w:t>
-      </w:r>
-      <w:r>
-        <w:rPr/>
-        <w:t>Carl Mehling (pers. comm.) has searched in collections for the missing C7 and been unable to locate it. In fact, the C7, if it ever existed, was likely lost or destroyed prior to the 1939 renovation: contemporary photographs (Figure D.B) show the anteriormost cervical vertebra on display, and it is recognizable as the C8 that is the anteriormost currently preserved vertebra.</w:t>
-      </w:r>
-    </w:p>
-    <w:p>
-      <w:pPr>
-        <w:pStyle w:val="TextBody"/>
-        <w:rPr/>
-      </w:pPr>
-      <w:r>
-        <w:rPr/>
-        <w:t xml:space="preserve">McIntosh’s (2005:43) catalogue of element in the referred specimen AMNH 6341 lists the posterior part of the neck (cervicals 10–16), all nine dorsals 1–9, sacrals 1-5, the anterior part of the tail (caudals 1–29), six ribs and fragments, 1 chevron, left scapulocoracoid and part of right scapula, left humerus, complete pelvis, right hindlimb and part of a pes. This is obviously incorrect in at least one respect: the last nine cervicals are preserved (C8–C16) and indeed are figured and briefly described by McIntosh (2005), so this is presumably just a typographical error. This list of material is a superset of that listed as belonging to the USNM’s part of the specimen in Brown’s (1929) account of reuniting the parts of the skeleton, </w:t>
-      </w:r>
-      <w:r>
-        <w:rPr/>
-        <w:t>aside</w:t>
-      </w:r>
-      <w:r>
-        <w:rPr/>
-        <w:t xml:space="preserve"> from Brown’s statement that “the last ten cervical vertebrae” (not just the last nine) were at that time present. </w:t>
-      </w:r>
-      <w:r>
-        <w:rPr/>
-        <w:t xml:space="preserve">But while both Brown and McIntosh state that the left scapulocoracoid and humerus are present, the elements that was on display in 1939 (Figure D.B) is clearly a complete and well preserved </w:t>
+        <w:t xml:space="preserve"> skeleton. If this is correct, though, the most anterior of these (C7) seems to have been lost or destroyed, as both the written account of McIntosh (2005) and the present fossil display at the AMNH include only nine cervical vertebrae, C8–16. Carl Mehling (pers. comm.) has searched in collections for the missing C7 and been unable to locate it. In fact, the C7, if it ever existed, was likely lost or destroyed prior to the 1939 renovation: contemporary photographs (Figure D.B) show the anteriormost cervical vertebra on display, and it is recognizable as the C8 that is the anteriormost currently preserved vertebra.</w:t>
+      </w:r>
+    </w:p>
+    <w:p>
+      <w:pPr>
+        <w:pStyle w:val="TextBody"/>
+        <w:rPr/>
+      </w:pPr>
+      <w:r>
+        <w:rPr/>
+        <w:t xml:space="preserve">McIntosh’s (2005:43) catalogue of element in the referred specimen AMNH 6341 lists the posterior part of the neck (cervicals 10–16), all nine dorsals 1–9, sacrals 1-5, the anterior part of the tail (caudals 1–29), six ribs and fragments, 1 chevron, left scapulocoracoid and part of right scapula, left humerus, complete pelvis, right hindlimb and part of a pes. This is obviously incorrect in at least one respect: the last nine cervicals are preserved (C8–C16) and indeed are figured and briefly described by McIntosh (2005), so this is presumably just a typographical error. This list of material is a superset of that listed as belonging to the USNM’s part of the specimen in Brown’s (1929) account of reuniting the parts of the skeleton, aside from Brown’s statement that “the last ten cervical vertebrae” (not just the last nine) were at that time present. But while both Brown and McIntosh state that the left scapulocoracoid and humerus are present, the elements that was on display in 1939 (Figure D.B) is clearly a complete and well preserved </w:t>
       </w:r>
       <w:r>
         <w:rPr>
@@ -2298,15 +2230,7 @@
       </w:r>
       <w:r>
         <w:rPr/>
-        <w:t xml:space="preserve">. It is not obvious exactly what skull that is, though, as CM 84, the specimen from which the Carnegie mount is mostly assembled, </w:t>
-      </w:r>
-      <w:r>
-        <w:rPr/>
-        <w:t>does not include a skull</w:t>
-      </w:r>
-      <w:r>
-        <w:rPr/>
-        <w:t xml:space="preserve">. Holland (1906:227) explains that the skull supplied to British Museum (now the Natural History Museum) as part of the </w:t>
+        <w:t xml:space="preserve">. It is not obvious exactly what skull that is, though, as CM 84, the specimen from which the Carnegie mount is mostly assembled, does not include a skull. Holland (1906:227) explains that the skull supplied to British Museum (now the Natural History Museum) as part of the </w:t>
       </w:r>
       <w:r>
         <w:rPr>
@@ -2443,23 +2367,7 @@
       </w:r>
       <w:r>
         <w:rPr/>
-        <w:t xml:space="preserve"> mount is shown in </w:t>
-      </w:r>
-      <w:r>
-        <w:rPr/>
-        <w:t>a 1991 photograph (</w:t>
-      </w:r>
-      <w:r>
-        <w:rPr/>
-        <w:t>Figure C</w:t>
-      </w:r>
-      <w:r>
-        <w:rPr/>
-        <w:t>)</w:t>
-      </w:r>
-      <w:r>
-        <w:rPr/>
-        <w:t xml:space="preserve">. It can be fairly confidently confirmed as the same composite illustrated by Holland (1906:figure 1) “as placed in the restoration at the British Museum”, and by Nieuwland (2019:figure 5.3) in a photograph of a worker at the Muséum Natonal d’Histoire Naturelle, Paris, France, with the plaster skull of their </w:t>
+        <w:t xml:space="preserve"> mount is shown in a 1991 photograph (Figure C). It can be fairly confidently confirmed as the same composite illustrated by Holland (1906:figure 1) “as placed in the restoration at the British Museum”, and by Nieuwland (2019:figure 5.3) in a photograph of a worker at the Muséum Natonal d’Histoire Naturelle, Paris, France, with the plaster skull of their </w:t>
       </w:r>
       <w:r>
         <w:rPr>
@@ -2497,15 +2405,7 @@
       </w:pPr>
       <w:r>
         <w:rPr/>
-        <w:t>Whether or not there may at some point have been a tenth, at present AMNH 6341 preserves the last nine cervical vertebrae. McIntosh (2005:45) considered thes</w:t>
-      </w:r>
-      <w:r>
-        <w:rPr/>
-        <w:t>e</w:t>
-      </w:r>
-      <w:r>
-        <w:rPr/>
-        <w:t xml:space="preserve"> to be C8–C16: the number of cervicals is reckoned to be 16 on the basis that there are only nine dorsals, compared with ten in the closely related </w:t>
+        <w:t xml:space="preserve">Whether or not there may at some point have been a tenth, at present AMNH 6341 preserves the last nine cervical vertebrae. McIntosh (2005:45) considered these to be C8–C16: the number of cervicals is reckoned to be 16 on the basis that there are only nine dorsals, compared with ten in the closely related </w:t>
       </w:r>
       <w:r>
         <w:rPr>
@@ -2920,15 +2820,7 @@
       </w:pPr>
       <w:r>
         <w:rPr/>
-        <w:t xml:space="preserve">We are grateful to Scott Hartman </w:t>
-      </w:r>
-      <w:r>
-        <w:rPr/>
-        <w:t xml:space="preserve">(University of Wisconsin-Madison) </w:t>
-      </w:r>
-      <w:r>
-        <w:rPr/>
-        <w:t xml:space="preserve">for allowing us to use his </w:t>
+        <w:t xml:space="preserve">We are grateful to Scott Hartman (University of Wisconsin-Madison) for allowing us to use his </w:t>
       </w:r>
       <w:r>
         <w:rPr>
@@ -2950,15 +2842,7 @@
       </w:r>
       <w:r>
         <w:rPr/>
-        <w:t xml:space="preserve">. Gregory S. Paul also allowed us to quote personal communications. </w:t>
-      </w:r>
-      <w:r>
-        <w:rPr/>
-        <w:t xml:space="preserve">Carl Mehling (AMNH) searched collections for the missing C7 and allowed us to cite a personal communication. </w:t>
-      </w:r>
-      <w:r>
-        <w:rPr/>
-        <w:t>Amelia Zietlow (Richard Gilder Graduate School at the AMNH) provided helpful photographs and information about the present public exhibits.</w:t>
+        <w:t>. Gregory S. Paul also allowed us to quote personal communications. Carl Mehling (AMNH) searched collections for the missing C7 and allowed us to cite a personal communication. Amelia Zietlow (Richard Gilder Graduate School at the AMNH) provided helpful photographs and information about the present public exhibits.</w:t>
       </w:r>
     </w:p>
     <w:p>
@@ -3981,14 +3865,7 @@
           <w:b w:val="false"/>
           <w:bCs w:val="false"/>
         </w:rPr>
-        <w:t xml:space="preserve"> AMNH 6341 in the Theodore Roosevelt Rotunda of the American Museum of Natural History, New York. Taylor for scale. Photograph by Mathew J. Wedel, </w:t>
-      </w:r>
-      <w:r>
-        <w:rPr>
-          <w:b w:val="false"/>
-          <w:bCs w:val="false"/>
-        </w:rPr>
-        <w:t>2012.</w:t>
+        <w:t xml:space="preserve"> AMNH 6341 in the Theodore Roosevelt Rotunda of the American Museum of Natural History, New York. Taylor for scale. Photograph by Mathew J. Wedel, 2012.</w:t>
       </w:r>
     </w:p>
     <w:p>
@@ -4016,7 +3893,39 @@
       </w:r>
       <w:r>
         <w:rPr/>
-        <w:t xml:space="preserve"> based primarily on AMNH 6341, by kind permission of Scott Hartman. Copyright © 2022 Scott Harman, all rights reserved. Reproduced by kind permission.</w:t>
+        <w:t xml:space="preserve"> based primarily on AMNH 6341. </w:t>
+      </w:r>
+      <w:r>
+        <w:rPr/>
+        <w:t>Modified to show bones preserved in AMNH 6341 in white, and bones absent from this specimen (which had to be cast or modelled from other specimens for the mount) in grey</w:t>
+      </w:r>
+      <w:r>
+        <w:rPr/>
+        <w:t xml:space="preserve">. </w:t>
+      </w:r>
+      <w:r>
+        <w:rPr/>
+        <w:t>Some guesswork was involved here: for example, McIntosh (2005:43) says that six ribs, one chevron and part of a pes are present, but does not say which six ribs, which chevron, or which parts of which pes.</w:t>
+      </w:r>
+      <w:r>
+        <w:rPr/>
+        <w:t xml:space="preserve"> </w:t>
+      </w:r>
+      <w:r>
+        <w:rPr/>
+        <w:t>Base image c</w:t>
+      </w:r>
+      <w:r>
+        <w:rPr/>
+        <w:t xml:space="preserve">opyright © 2022 Scott Harman, all rights reserved. </w:t>
+      </w:r>
+      <w:r>
+        <w:rPr/>
+        <w:t xml:space="preserve">Used </w:t>
+      </w:r>
+      <w:r>
+        <w:rPr/>
+        <w:t>by kind permission.</w:t>
       </w:r>
     </w:p>
     <w:p>
@@ -4044,23 +3953,7 @@
       </w:r>
       <w:r>
         <w:rPr/>
-        <w:t xml:space="preserve">, </w:t>
-      </w:r>
-      <w:r>
-        <w:rPr/>
-        <w:t>photographed in 1991: c</w:t>
-      </w:r>
-      <w:r>
-        <w:rPr/>
-        <w:t xml:space="preserve">ranium to rear, mandible to the front, both in left dorsolateral view. </w:t>
-      </w:r>
-      <w:r>
-        <w:rPr/>
-        <w:t xml:space="preserve">This skull was </w:t>
-      </w:r>
-      <w:r>
-        <w:rPr/>
-        <w:t xml:space="preserve">copied from that of the mounted Carnegie </w:t>
+        <w:t xml:space="preserve">, photographed in 1991: cranium to rear, mandible to the front, both in left dorsolateral view. This skull was copied from that of the mounted Carnegie </w:t>
       </w:r>
       <w:r>
         <w:rPr>
@@ -4089,15 +3982,7 @@
       </w:r>
       <w:r>
         <w:rPr/>
-        <w:t>. The Jurassic Hall in April 1939, photograph</w:t>
-      </w:r>
-      <w:r>
-        <w:rPr/>
-        <w:t>s</w:t>
-      </w:r>
-      <w:r>
-        <w:rPr/>
-        <w:t xml:space="preserve"> taken during or shortly after the renovations. </w:t>
+        <w:t xml:space="preserve">. The Jurassic Hall in April 1939, photographs taken during or shortly after the renovations. </w:t>
       </w:r>
       <w:r>
         <w:rPr>
@@ -4108,11 +3993,7 @@
       </w:r>
       <w:r>
         <w:rPr/>
-        <w:t xml:space="preserve"> T</w:t>
-      </w:r>
-      <w:r>
-        <w:rPr/>
-        <w:t xml:space="preserve">he mounted skeleton of </w:t>
+        <w:t xml:space="preserve"> The mounted skeleton of </w:t>
       </w:r>
       <w:r>
         <w:rPr>
@@ -4145,11 +4026,7 @@
       </w:r>
       <w:r>
         <w:rPr/>
-        <w:t xml:space="preserve"> AMNH 6341 can be seen in right lateral view. </w:t>
-      </w:r>
-      <w:r>
-        <w:rPr/>
-        <w:t xml:space="preserve">Note that the </w:t>
+        <w:t xml:space="preserve"> AMNH 6341 can be seen in right lateral view. Note that the </w:t>
       </w:r>
       <w:r>
         <w:rPr>
@@ -4171,35 +4048,7 @@
       </w:r>
       <w:r>
         <w:rPr/>
-        <w:t xml:space="preserve"> The cabinets from the background of part A, showing the presacral sequence in anterodorsal view. In front of the vertebrae lie the right humerus, its posterior face uppermost and its proximal end facing the camera (left); and the right scapulocoracoid, its lateral face uppermost and its humeral glenoid roughly articulating with the humerus (right). Cropped from</w:t>
-      </w:r>
-      <w:r>
-        <w:rPr/>
-        <w:t xml:space="preserve"> </w:t>
-      </w:r>
-      <w:r>
-        <w:rPr/>
-        <w:t>p</w:t>
-      </w:r>
-      <w:r>
-        <w:rPr/>
-        <w:t>hotograph</w:t>
-      </w:r>
-      <w:r>
-        <w:rPr/>
-        <w:t>s</w:t>
-      </w:r>
-      <w:r>
-        <w:rPr/>
-        <w:t xml:space="preserve"> 315932 </w:t>
-      </w:r>
-      <w:r>
-        <w:rPr/>
-        <w:t xml:space="preserve">(part A) and 315930 (part B) from </w:t>
-      </w:r>
-      <w:r>
-        <w:rPr/>
-        <w:t>the AMNH Research Library Digital Special Collections, by Charles H. Cole.</w:t>
+        <w:t xml:space="preserve"> The cabinets from the background of part A, showing the presacral sequence in anterodorsal view. In front of the vertebrae lie the right humerus, its posterior face uppermost and its proximal end facing the camera (left); and the right scapulocoracoid, its lateral face uppermost and its humeral glenoid roughly articulating with the humerus (right). Cropped from photographs 315932 (part A) and 315930 (part B) from the AMNH Research Library Digital Special Collections, by Charles H. Cole.</w:t>
       </w:r>
     </w:p>
     <w:p>
@@ -4277,7 +4126,7 @@
     <w:sectPr>
       <w:type w:val="nextPage"/>
       <w:pgSz w:w="11906" w:h="16838"/>
-      <w:pgMar w:left="1134" w:right="1134" w:header="0" w:top="1134" w:footer="0" w:bottom="1134" w:gutter="0"/>
+      <w:pgMar w:left="1134" w:right="1134" w:gutter="0" w:header="0" w:top="1134" w:footer="0" w:bottom="1134"/>
       <w:pgNumType w:fmt="decimal"/>
       <w:formProt w:val="false"/>
       <w:textDirection w:val="lrTb"/>
@@ -4288,7 +4137,7 @@
 </file>
 
 <file path=word/numbering.xml><?xml version="1.0" encoding="utf-8"?>
-<w:numbering xmlns:w="http://schemas.openxmlformats.org/wordprocessingml/2006/main" xmlns:o="urn:schemas-microsoft-com:office:office" xmlns:r="http://schemas.openxmlformats.org/officeDocument/2006/relationships" xmlns:v="urn:schemas-microsoft-com:vml">
+<w:numbering xmlns:w="http://schemas.openxmlformats.org/wordprocessingml/2006/main" xmlns:o="urn:schemas-microsoft-com:office:office" xmlns:r="http://schemas.openxmlformats.org/officeDocument/2006/relationships" xmlns:v="urn:schemas-microsoft-com:vml" xmlns:mc="http://schemas.openxmlformats.org/markup-compatibility/2006" xmlns:w14="http://schemas.microsoft.com/office/word/2010/wordml" mc:Ignorable="w14">
   <w:abstractNum w:abstractNumId="1">
     <w:lvl w:ilvl="0">
       <w:start w:val="1"/>
@@ -4298,6 +4147,9 @@
       <w:lvlText w:val=""/>
       <w:lvlJc w:val="left"/>
       <w:pPr>
+        <w:tabs>
+          <w:tab w:val="num" w:pos="0"/>
+        </w:tabs>
         <w:ind w:left="0" w:hanging="0"/>
       </w:pPr>
     </w:lvl>
@@ -4308,6 +4160,9 @@
       <w:lvlText w:val=""/>
       <w:lvlJc w:val="left"/>
       <w:pPr>
+        <w:tabs>
+          <w:tab w:val="num" w:pos="0"/>
+        </w:tabs>
         <w:ind w:left="0" w:hanging="0"/>
       </w:pPr>
     </w:lvl>
@@ -4319,6 +4174,9 @@
       <w:lvlText w:val=""/>
       <w:lvlJc w:val="left"/>
       <w:pPr>
+        <w:tabs>
+          <w:tab w:val="num" w:pos="0"/>
+        </w:tabs>
         <w:ind w:left="0" w:hanging="0"/>
       </w:pPr>
     </w:lvl>
@@ -4329,6 +4187,9 @@
       <w:lvlText w:val=""/>
       <w:lvlJc w:val="left"/>
       <w:pPr>
+        <w:tabs>
+          <w:tab w:val="num" w:pos="0"/>
+        </w:tabs>
         <w:ind w:left="0" w:hanging="0"/>
       </w:pPr>
     </w:lvl>
@@ -4339,6 +4200,9 @@
       <w:lvlText w:val=""/>
       <w:lvlJc w:val="left"/>
       <w:pPr>
+        <w:tabs>
+          <w:tab w:val="num" w:pos="0"/>
+        </w:tabs>
         <w:ind w:left="0" w:hanging="0"/>
       </w:pPr>
     </w:lvl>
@@ -4349,6 +4213,9 @@
       <w:lvlText w:val=""/>
       <w:lvlJc w:val="left"/>
       <w:pPr>
+        <w:tabs>
+          <w:tab w:val="num" w:pos="0"/>
+        </w:tabs>
         <w:ind w:left="0" w:hanging="0"/>
       </w:pPr>
     </w:lvl>
@@ -4359,6 +4226,9 @@
       <w:lvlText w:val=""/>
       <w:lvlJc w:val="left"/>
       <w:pPr>
+        <w:tabs>
+          <w:tab w:val="num" w:pos="0"/>
+        </w:tabs>
         <w:ind w:left="0" w:hanging="0"/>
       </w:pPr>
     </w:lvl>
@@ -4369,6 +4239,9 @@
       <w:lvlText w:val=""/>
       <w:lvlJc w:val="left"/>
       <w:pPr>
+        <w:tabs>
+          <w:tab w:val="num" w:pos="0"/>
+        </w:tabs>
         <w:ind w:left="0" w:hanging="0"/>
       </w:pPr>
     </w:lvl>
@@ -4379,6 +4252,9 @@
       <w:lvlText w:val=""/>
       <w:lvlJc w:val="left"/>
       <w:pPr>
+        <w:tabs>
+          <w:tab w:val="num" w:pos="0"/>
+        </w:tabs>
         <w:ind w:left="0" w:hanging="0"/>
       </w:pPr>
     </w:lvl>
@@ -4391,6 +4267,9 @@
       <w:lvlText w:val=""/>
       <w:lvlJc w:val="left"/>
       <w:pPr>
+        <w:tabs>
+          <w:tab w:val="num" w:pos="0"/>
+        </w:tabs>
         <w:ind w:left="0" w:hanging="0"/>
       </w:pPr>
     </w:lvl>
@@ -4401,6 +4280,9 @@
       <w:lvlText w:val=""/>
       <w:lvlJc w:val="left"/>
       <w:pPr>
+        <w:tabs>
+          <w:tab w:val="num" w:pos="0"/>
+        </w:tabs>
         <w:ind w:left="0" w:hanging="0"/>
       </w:pPr>
     </w:lvl>
@@ -4411,6 +4293,9 @@
       <w:lvlText w:val=""/>
       <w:lvlJc w:val="left"/>
       <w:pPr>
+        <w:tabs>
+          <w:tab w:val="num" w:pos="0"/>
+        </w:tabs>
         <w:ind w:left="0" w:hanging="0"/>
       </w:pPr>
     </w:lvl>
@@ -4421,6 +4306,9 @@
       <w:lvlText w:val=""/>
       <w:lvlJc w:val="left"/>
       <w:pPr>
+        <w:tabs>
+          <w:tab w:val="num" w:pos="0"/>
+        </w:tabs>
         <w:ind w:left="0" w:hanging="0"/>
       </w:pPr>
     </w:lvl>
@@ -4431,6 +4319,9 @@
       <w:lvlText w:val=""/>
       <w:lvlJc w:val="left"/>
       <w:pPr>
+        <w:tabs>
+          <w:tab w:val="num" w:pos="0"/>
+        </w:tabs>
         <w:ind w:left="0" w:hanging="0"/>
       </w:pPr>
     </w:lvl>
@@ -4441,6 +4332,9 @@
       <w:lvlText w:val=""/>
       <w:lvlJc w:val="left"/>
       <w:pPr>
+        <w:tabs>
+          <w:tab w:val="num" w:pos="0"/>
+        </w:tabs>
         <w:ind w:left="0" w:hanging="0"/>
       </w:pPr>
     </w:lvl>
@@ -4451,6 +4345,9 @@
       <w:lvlText w:val=""/>
       <w:lvlJc w:val="left"/>
       <w:pPr>
+        <w:tabs>
+          <w:tab w:val="num" w:pos="0"/>
+        </w:tabs>
         <w:ind w:left="0" w:hanging="0"/>
       </w:pPr>
     </w:lvl>
@@ -4461,6 +4358,9 @@
       <w:lvlText w:val=""/>
       <w:lvlJc w:val="left"/>
       <w:pPr>
+        <w:tabs>
+          <w:tab w:val="num" w:pos="0"/>
+        </w:tabs>
         <w:ind w:left="0" w:hanging="0"/>
       </w:pPr>
     </w:lvl>
@@ -4471,6 +4371,9 @@
       <w:lvlText w:val=""/>
       <w:lvlJc w:val="left"/>
       <w:pPr>
+        <w:tabs>
+          <w:tab w:val="num" w:pos="0"/>
+        </w:tabs>
         <w:ind w:left="0" w:hanging="0"/>
       </w:pPr>
     </w:lvl>
@@ -4483,6 +4386,9 @@
       <w:lvlText w:val=""/>
       <w:lvlJc w:val="left"/>
       <w:pPr>
+        <w:tabs>
+          <w:tab w:val="num" w:pos="0"/>
+        </w:tabs>
         <w:ind w:left="0" w:hanging="0"/>
       </w:pPr>
     </w:lvl>
@@ -4493,6 +4399,9 @@
       <w:lvlText w:val=""/>
       <w:lvlJc w:val="left"/>
       <w:pPr>
+        <w:tabs>
+          <w:tab w:val="num" w:pos="0"/>
+        </w:tabs>
         <w:ind w:left="0" w:hanging="0"/>
       </w:pPr>
     </w:lvl>
@@ -4503,6 +4412,9 @@
       <w:lvlText w:val=""/>
       <w:lvlJc w:val="left"/>
       <w:pPr>
+        <w:tabs>
+          <w:tab w:val="num" w:pos="0"/>
+        </w:tabs>
         <w:ind w:left="0" w:hanging="0"/>
       </w:pPr>
     </w:lvl>
@@ -4513,6 +4425,9 @@
       <w:lvlText w:val=""/>
       <w:lvlJc w:val="left"/>
       <w:pPr>
+        <w:tabs>
+          <w:tab w:val="num" w:pos="0"/>
+        </w:tabs>
         <w:ind w:left="0" w:hanging="0"/>
       </w:pPr>
     </w:lvl>
@@ -4523,6 +4438,9 @@
       <w:lvlText w:val=""/>
       <w:lvlJc w:val="left"/>
       <w:pPr>
+        <w:tabs>
+          <w:tab w:val="num" w:pos="0"/>
+        </w:tabs>
         <w:ind w:left="0" w:hanging="0"/>
       </w:pPr>
     </w:lvl>
@@ -4533,6 +4451,9 @@
       <w:lvlText w:val=""/>
       <w:lvlJc w:val="left"/>
       <w:pPr>
+        <w:tabs>
+          <w:tab w:val="num" w:pos="0"/>
+        </w:tabs>
         <w:ind w:left="0" w:hanging="0"/>
       </w:pPr>
     </w:lvl>
@@ -4543,6 +4464,9 @@
       <w:lvlText w:val=""/>
       <w:lvlJc w:val="left"/>
       <w:pPr>
+        <w:tabs>
+          <w:tab w:val="num" w:pos="0"/>
+        </w:tabs>
         <w:ind w:left="0" w:hanging="0"/>
       </w:pPr>
     </w:lvl>
@@ -4553,6 +4477,9 @@
       <w:lvlText w:val=""/>
       <w:lvlJc w:val="left"/>
       <w:pPr>
+        <w:tabs>
+          <w:tab w:val="num" w:pos="0"/>
+        </w:tabs>
         <w:ind w:left="0" w:hanging="0"/>
       </w:pPr>
     </w:lvl>
@@ -4563,6 +4490,9 @@
       <w:lvlText w:val=""/>
       <w:lvlJc w:val="left"/>
       <w:pPr>
+        <w:tabs>
+          <w:tab w:val="num" w:pos="0"/>
+        </w:tabs>
         <w:ind w:left="0" w:hanging="0"/>
       </w:pPr>
     </w:lvl>
@@ -4575,6 +4505,9 @@
       <w:lvlText w:val=""/>
       <w:lvlJc w:val="left"/>
       <w:pPr>
+        <w:tabs>
+          <w:tab w:val="num" w:pos="0"/>
+        </w:tabs>
         <w:ind w:left="0" w:hanging="0"/>
       </w:pPr>
     </w:lvl>
@@ -4585,6 +4518,9 @@
       <w:lvlText w:val=""/>
       <w:lvlJc w:val="left"/>
       <w:pPr>
+        <w:tabs>
+          <w:tab w:val="num" w:pos="0"/>
+        </w:tabs>
         <w:ind w:left="0" w:hanging="0"/>
       </w:pPr>
     </w:lvl>
@@ -4595,6 +4531,9 @@
       <w:lvlText w:val=""/>
       <w:lvlJc w:val="left"/>
       <w:pPr>
+        <w:tabs>
+          <w:tab w:val="num" w:pos="0"/>
+        </w:tabs>
         <w:ind w:left="0" w:hanging="0"/>
       </w:pPr>
     </w:lvl>
@@ -4605,6 +4544,9 @@
       <w:lvlText w:val=""/>
       <w:lvlJc w:val="left"/>
       <w:pPr>
+        <w:tabs>
+          <w:tab w:val="num" w:pos="0"/>
+        </w:tabs>
         <w:ind w:left="0" w:hanging="0"/>
       </w:pPr>
     </w:lvl>
@@ -4615,6 +4557,9 @@
       <w:lvlText w:val=""/>
       <w:lvlJc w:val="left"/>
       <w:pPr>
+        <w:tabs>
+          <w:tab w:val="num" w:pos="0"/>
+        </w:tabs>
         <w:ind w:left="0" w:hanging="0"/>
       </w:pPr>
     </w:lvl>
@@ -4625,6 +4570,9 @@
       <w:lvlText w:val=""/>
       <w:lvlJc w:val="left"/>
       <w:pPr>
+        <w:tabs>
+          <w:tab w:val="num" w:pos="0"/>
+        </w:tabs>
         <w:ind w:left="0" w:hanging="0"/>
       </w:pPr>
     </w:lvl>
@@ -4635,6 +4583,9 @@
       <w:lvlText w:val=""/>
       <w:lvlJc w:val="left"/>
       <w:pPr>
+        <w:tabs>
+          <w:tab w:val="num" w:pos="0"/>
+        </w:tabs>
         <w:ind w:left="0" w:hanging="0"/>
       </w:pPr>
     </w:lvl>
@@ -4645,6 +4596,9 @@
       <w:lvlText w:val=""/>
       <w:lvlJc w:val="left"/>
       <w:pPr>
+        <w:tabs>
+          <w:tab w:val="num" w:pos="0"/>
+        </w:tabs>
         <w:ind w:left="0" w:hanging="0"/>
       </w:pPr>
     </w:lvl>
@@ -4655,6 +4609,9 @@
       <w:lvlText w:val=""/>
       <w:lvlJc w:val="left"/>
       <w:pPr>
+        <w:tabs>
+          <w:tab w:val="num" w:pos="0"/>
+        </w:tabs>
         <w:ind w:left="0" w:hanging="0"/>
       </w:pPr>
     </w:lvl>
@@ -4673,7 +4630,6 @@
       </w:pPr>
       <w:rPr>
         <w:rFonts w:ascii="Symbol" w:hAnsi="Symbol" w:cs="Symbol" w:hint="default"/>
-        <w:rFonts w:cs="Symbol"/>
       </w:rPr>
     </w:lvl>
     <w:lvl w:ilvl="1">
@@ -4689,7 +4645,6 @@
       </w:pPr>
       <w:rPr>
         <w:rFonts w:ascii="OpenSymbol" w:hAnsi="OpenSymbol" w:cs="OpenSymbol" w:hint="default"/>
-        <w:rFonts w:cs="OpenSymbol"/>
       </w:rPr>
     </w:lvl>
     <w:lvl w:ilvl="2">
@@ -4705,7 +4660,6 @@
       </w:pPr>
       <w:rPr>
         <w:rFonts w:ascii="OpenSymbol" w:hAnsi="OpenSymbol" w:cs="OpenSymbol" w:hint="default"/>
-        <w:rFonts w:cs="OpenSymbol"/>
       </w:rPr>
     </w:lvl>
     <w:lvl w:ilvl="3">
@@ -4721,7 +4675,6 @@
       </w:pPr>
       <w:rPr>
         <w:rFonts w:ascii="Symbol" w:hAnsi="Symbol" w:cs="Symbol" w:hint="default"/>
-        <w:rFonts w:cs="Symbol"/>
       </w:rPr>
     </w:lvl>
     <w:lvl w:ilvl="4">
@@ -4737,7 +4690,6 @@
       </w:pPr>
       <w:rPr>
         <w:rFonts w:ascii="OpenSymbol" w:hAnsi="OpenSymbol" w:cs="OpenSymbol" w:hint="default"/>
-        <w:rFonts w:cs="OpenSymbol"/>
       </w:rPr>
     </w:lvl>
     <w:lvl w:ilvl="5">
@@ -4753,7 +4705,6 @@
       </w:pPr>
       <w:rPr>
         <w:rFonts w:ascii="OpenSymbol" w:hAnsi="OpenSymbol" w:cs="OpenSymbol" w:hint="default"/>
-        <w:rFonts w:cs="OpenSymbol"/>
       </w:rPr>
     </w:lvl>
     <w:lvl w:ilvl="6">
@@ -4769,7 +4720,6 @@
       </w:pPr>
       <w:rPr>
         <w:rFonts w:ascii="Symbol" w:hAnsi="Symbol" w:cs="Symbol" w:hint="default"/>
-        <w:rFonts w:cs="Symbol"/>
       </w:rPr>
     </w:lvl>
     <w:lvl w:ilvl="7">
@@ -4785,7 +4735,6 @@
       </w:pPr>
       <w:rPr>
         <w:rFonts w:ascii="OpenSymbol" w:hAnsi="OpenSymbol" w:cs="OpenSymbol" w:hint="default"/>
-        <w:rFonts w:cs="OpenSymbol"/>
       </w:rPr>
     </w:lvl>
     <w:lvl w:ilvl="8">
@@ -4801,7 +4750,6 @@
       </w:pPr>
       <w:rPr>
         <w:rFonts w:ascii="OpenSymbol" w:hAnsi="OpenSymbol" w:cs="OpenSymbol" w:hint="default"/>
-        <w:rFonts w:cs="OpenSymbol"/>
       </w:rPr>
     </w:lvl>
   </w:abstractNum>
@@ -4819,7 +4767,6 @@
       </w:pPr>
       <w:rPr>
         <w:rFonts w:ascii="Symbol" w:hAnsi="Symbol" w:cs="Symbol" w:hint="default"/>
-        <w:rFonts w:cs="Symbol"/>
       </w:rPr>
     </w:lvl>
     <w:lvl w:ilvl="1">
@@ -4835,7 +4782,6 @@
       </w:pPr>
       <w:rPr>
         <w:rFonts w:ascii="OpenSymbol" w:hAnsi="OpenSymbol" w:cs="OpenSymbol" w:hint="default"/>
-        <w:rFonts w:cs="OpenSymbol"/>
       </w:rPr>
     </w:lvl>
     <w:lvl w:ilvl="2">
@@ -4851,7 +4797,6 @@
       </w:pPr>
       <w:rPr>
         <w:rFonts w:ascii="OpenSymbol" w:hAnsi="OpenSymbol" w:cs="OpenSymbol" w:hint="default"/>
-        <w:rFonts w:cs="OpenSymbol"/>
       </w:rPr>
     </w:lvl>
     <w:lvl w:ilvl="3">
@@ -4867,7 +4812,6 @@
       </w:pPr>
       <w:rPr>
         <w:rFonts w:ascii="Symbol" w:hAnsi="Symbol" w:cs="Symbol" w:hint="default"/>
-        <w:rFonts w:cs="Symbol"/>
       </w:rPr>
     </w:lvl>
     <w:lvl w:ilvl="4">
@@ -4883,7 +4827,6 @@
       </w:pPr>
       <w:rPr>
         <w:rFonts w:ascii="OpenSymbol" w:hAnsi="OpenSymbol" w:cs="OpenSymbol" w:hint="default"/>
-        <w:rFonts w:cs="OpenSymbol"/>
       </w:rPr>
     </w:lvl>
     <w:lvl w:ilvl="5">
@@ -4899,7 +4842,6 @@
       </w:pPr>
       <w:rPr>
         <w:rFonts w:ascii="OpenSymbol" w:hAnsi="OpenSymbol" w:cs="OpenSymbol" w:hint="default"/>
-        <w:rFonts w:cs="OpenSymbol"/>
       </w:rPr>
     </w:lvl>
     <w:lvl w:ilvl="6">
@@ -4915,7 +4857,6 @@
       </w:pPr>
       <w:rPr>
         <w:rFonts w:ascii="Symbol" w:hAnsi="Symbol" w:cs="Symbol" w:hint="default"/>
-        <w:rFonts w:cs="Symbol"/>
       </w:rPr>
     </w:lvl>
     <w:lvl w:ilvl="7">
@@ -4931,7 +4872,6 @@
       </w:pPr>
       <w:rPr>
         <w:rFonts w:ascii="OpenSymbol" w:hAnsi="OpenSymbol" w:cs="OpenSymbol" w:hint="default"/>
-        <w:rFonts w:cs="OpenSymbol"/>
       </w:rPr>
     </w:lvl>
     <w:lvl w:ilvl="8">
@@ -4947,7 +4887,6 @@
       </w:pPr>
       <w:rPr>
         <w:rFonts w:ascii="OpenSymbol" w:hAnsi="OpenSymbol" w:cs="OpenSymbol" w:hint="default"/>
-        <w:rFonts w:cs="OpenSymbol"/>
       </w:rPr>
     </w:lvl>
   </w:abstractNum>
@@ -4959,6 +4898,9 @@
       <w:lvlText w:val=""/>
       <w:lvlJc w:val="left"/>
       <w:pPr>
+        <w:tabs>
+          <w:tab w:val="num" w:pos="0"/>
+        </w:tabs>
         <w:ind w:left="0" w:hanging="0"/>
       </w:pPr>
     </w:lvl>
@@ -4969,6 +4911,9 @@
       <w:lvlText w:val=""/>
       <w:lvlJc w:val="left"/>
       <w:pPr>
+        <w:tabs>
+          <w:tab w:val="num" w:pos="0"/>
+        </w:tabs>
         <w:ind w:left="0" w:hanging="0"/>
       </w:pPr>
     </w:lvl>
@@ -4979,6 +4924,9 @@
       <w:lvlText w:val=""/>
       <w:lvlJc w:val="left"/>
       <w:pPr>
+        <w:tabs>
+          <w:tab w:val="num" w:pos="0"/>
+        </w:tabs>
         <w:ind w:left="0" w:hanging="0"/>
       </w:pPr>
     </w:lvl>
@@ -4989,6 +4937,9 @@
       <w:lvlText w:val=""/>
       <w:lvlJc w:val="left"/>
       <w:pPr>
+        <w:tabs>
+          <w:tab w:val="num" w:pos="0"/>
+        </w:tabs>
         <w:ind w:left="0" w:hanging="0"/>
       </w:pPr>
     </w:lvl>
@@ -4999,6 +4950,9 @@
       <w:lvlText w:val=""/>
       <w:lvlJc w:val="left"/>
       <w:pPr>
+        <w:tabs>
+          <w:tab w:val="num" w:pos="0"/>
+        </w:tabs>
         <w:ind w:left="0" w:hanging="0"/>
       </w:pPr>
     </w:lvl>
@@ -5009,6 +4963,9 @@
       <w:lvlText w:val=""/>
       <w:lvlJc w:val="left"/>
       <w:pPr>
+        <w:tabs>
+          <w:tab w:val="num" w:pos="0"/>
+        </w:tabs>
         <w:ind w:left="0" w:hanging="0"/>
       </w:pPr>
     </w:lvl>
@@ -5019,6 +4976,9 @@
       <w:lvlText w:val=""/>
       <w:lvlJc w:val="left"/>
       <w:pPr>
+        <w:tabs>
+          <w:tab w:val="num" w:pos="0"/>
+        </w:tabs>
         <w:ind w:left="0" w:hanging="0"/>
       </w:pPr>
     </w:lvl>
@@ -5029,6 +4989,9 @@
       <w:lvlText w:val=""/>
       <w:lvlJc w:val="left"/>
       <w:pPr>
+        <w:tabs>
+          <w:tab w:val="num" w:pos="0"/>
+        </w:tabs>
         <w:ind w:left="0" w:hanging="0"/>
       </w:pPr>
     </w:lvl>
@@ -5039,6 +5002,9 @@
       <w:lvlText w:val=""/>
       <w:lvlJc w:val="left"/>
       <w:pPr>
+        <w:tabs>
+          <w:tab w:val="num" w:pos="0"/>
+        </w:tabs>
         <w:ind w:left="0" w:hanging="0"/>
       </w:pPr>
     </w:lvl>
@@ -5051,6 +5017,9 @@
       <w:lvlText w:val=""/>
       <w:lvlJc w:val="left"/>
       <w:pPr>
+        <w:tabs>
+          <w:tab w:val="num" w:pos="0"/>
+        </w:tabs>
         <w:ind w:left="0" w:hanging="0"/>
       </w:pPr>
     </w:lvl>
@@ -5061,6 +5030,9 @@
       <w:lvlText w:val=""/>
       <w:lvlJc w:val="left"/>
       <w:pPr>
+        <w:tabs>
+          <w:tab w:val="num" w:pos="0"/>
+        </w:tabs>
         <w:ind w:left="0" w:hanging="0"/>
       </w:pPr>
     </w:lvl>
@@ -5071,6 +5043,9 @@
       <w:lvlText w:val=""/>
       <w:lvlJc w:val="left"/>
       <w:pPr>
+        <w:tabs>
+          <w:tab w:val="num" w:pos="0"/>
+        </w:tabs>
         <w:ind w:left="0" w:hanging="0"/>
       </w:pPr>
     </w:lvl>
@@ -5081,6 +5056,9 @@
       <w:lvlText w:val=""/>
       <w:lvlJc w:val="left"/>
       <w:pPr>
+        <w:tabs>
+          <w:tab w:val="num" w:pos="0"/>
+        </w:tabs>
         <w:ind w:left="0" w:hanging="0"/>
       </w:pPr>
     </w:lvl>
@@ -5091,6 +5069,9 @@
       <w:lvlText w:val=""/>
       <w:lvlJc w:val="left"/>
       <w:pPr>
+        <w:tabs>
+          <w:tab w:val="num" w:pos="0"/>
+        </w:tabs>
         <w:ind w:left="0" w:hanging="0"/>
       </w:pPr>
     </w:lvl>
@@ -5101,6 +5082,9 @@
       <w:lvlText w:val=""/>
       <w:lvlJc w:val="left"/>
       <w:pPr>
+        <w:tabs>
+          <w:tab w:val="num" w:pos="0"/>
+        </w:tabs>
         <w:ind w:left="0" w:hanging="0"/>
       </w:pPr>
     </w:lvl>
@@ -5111,6 +5095,9 @@
       <w:lvlText w:val=""/>
       <w:lvlJc w:val="left"/>
       <w:pPr>
+        <w:tabs>
+          <w:tab w:val="num" w:pos="0"/>
+        </w:tabs>
         <w:ind w:left="0" w:hanging="0"/>
       </w:pPr>
     </w:lvl>
@@ -5121,6 +5108,9 @@
       <w:lvlText w:val=""/>
       <w:lvlJc w:val="left"/>
       <w:pPr>
+        <w:tabs>
+          <w:tab w:val="num" w:pos="0"/>
+        </w:tabs>
         <w:ind w:left="0" w:hanging="0"/>
       </w:pPr>
     </w:lvl>
@@ -5131,6 +5121,9 @@
       <w:lvlText w:val=""/>
       <w:lvlJc w:val="left"/>
       <w:pPr>
+        <w:tabs>
+          <w:tab w:val="num" w:pos="0"/>
+        </w:tabs>
         <w:ind w:left="0" w:hanging="0"/>
       </w:pPr>
     </w:lvl>
@@ -5143,6 +5136,9 @@
       <w:lvlText w:val=""/>
       <w:lvlJc w:val="left"/>
       <w:pPr>
+        <w:tabs>
+          <w:tab w:val="num" w:pos="0"/>
+        </w:tabs>
         <w:ind w:left="0" w:hanging="0"/>
       </w:pPr>
     </w:lvl>
@@ -5153,6 +5149,9 @@
       <w:lvlText w:val=""/>
       <w:lvlJc w:val="left"/>
       <w:pPr>
+        <w:tabs>
+          <w:tab w:val="num" w:pos="0"/>
+        </w:tabs>
         <w:ind w:left="0" w:hanging="0"/>
       </w:pPr>
     </w:lvl>
@@ -5163,6 +5162,9 @@
       <w:lvlText w:val=""/>
       <w:lvlJc w:val="left"/>
       <w:pPr>
+        <w:tabs>
+          <w:tab w:val="num" w:pos="0"/>
+        </w:tabs>
         <w:ind w:left="0" w:hanging="0"/>
       </w:pPr>
     </w:lvl>
@@ -5173,6 +5175,9 @@
       <w:lvlText w:val=""/>
       <w:lvlJc w:val="left"/>
       <w:pPr>
+        <w:tabs>
+          <w:tab w:val="num" w:pos="0"/>
+        </w:tabs>
         <w:ind w:left="0" w:hanging="0"/>
       </w:pPr>
     </w:lvl>
@@ -5183,6 +5188,9 @@
       <w:lvlText w:val=""/>
       <w:lvlJc w:val="left"/>
       <w:pPr>
+        <w:tabs>
+          <w:tab w:val="num" w:pos="0"/>
+        </w:tabs>
         <w:ind w:left="0" w:hanging="0"/>
       </w:pPr>
     </w:lvl>
@@ -5193,6 +5201,9 @@
       <w:lvlText w:val=""/>
       <w:lvlJc w:val="left"/>
       <w:pPr>
+        <w:tabs>
+          <w:tab w:val="num" w:pos="0"/>
+        </w:tabs>
         <w:ind w:left="0" w:hanging="0"/>
       </w:pPr>
     </w:lvl>
@@ -5203,6 +5214,9 @@
       <w:lvlText w:val=""/>
       <w:lvlJc w:val="left"/>
       <w:pPr>
+        <w:tabs>
+          <w:tab w:val="num" w:pos="0"/>
+        </w:tabs>
         <w:ind w:left="0" w:hanging="0"/>
       </w:pPr>
     </w:lvl>
@@ -5213,6 +5227,9 @@
       <w:lvlText w:val=""/>
       <w:lvlJc w:val="left"/>
       <w:pPr>
+        <w:tabs>
+          <w:tab w:val="num" w:pos="0"/>
+        </w:tabs>
         <w:ind w:left="0" w:hanging="0"/>
       </w:pPr>
     </w:lvl>
@@ -5223,6 +5240,9 @@
       <w:lvlText w:val=""/>
       <w:lvlJc w:val="left"/>
       <w:pPr>
+        <w:tabs>
+          <w:tab w:val="num" w:pos="0"/>
+        </w:tabs>
         <w:ind w:left="0" w:hanging="0"/>
       </w:pPr>
     </w:lvl>
@@ -5264,13 +5284,14 @@
       <w:rPr>
         <w:rFonts w:ascii="Liberation Serif" w:hAnsi="Liberation Serif" w:eastAsia="Songti SC" w:cs="Arial Unicode MS"/>
         <w:kern w:val="2"/>
-        <w:sz w:val="20"/>
         <w:szCs w:val="24"/>
         <w:lang w:val="en-GB" w:eastAsia="zh-CN" w:bidi="hi-IN"/>
       </w:rPr>
     </w:rPrDefault>
     <w:pPrDefault>
-      <w:pPr/>
+      <w:pPr>
+        <w:suppressAutoHyphens w:val="true"/>
+      </w:pPr>
     </w:pPrDefault>
   </w:docDefaults>
   <w:style w:type="paragraph" w:styleId="Normal">
@@ -5279,7 +5300,7 @@
     <w:pPr>
       <w:widowControl/>
       <w:suppressAutoHyphens w:val="true"/>
-      <w:overflowPunct w:val="false"/>
+      <w:overflowPunct w:val="true"/>
       <w:bidi w:val="0"/>
       <w:spacing w:before="0" w:after="0"/>
       <w:ind w:left="0" w:right="0" w:hanging="0"/>
@@ -5356,14 +5377,14 @@
     </w:rPr>
   </w:style>
   <w:style w:type="character" w:styleId="InternetLink">
-    <w:name w:val="Internet Link"/>
+    <w:name w:val="Hyperlink"/>
     <w:rPr>
       <w:color w:val="000080"/>
       <w:u w:val="single"/>
       <w:lang w:val="zxx" w:eastAsia="zxx" w:bidi="zxx"/>
     </w:rPr>
   </w:style>
-  <w:style w:type="character" w:styleId="FollowedHyperlink">
+  <w:style w:type="character" w:styleId="VisitedInternetLink">
     <w:name w:val="FollowedHyperlink"/>
     <w:qFormat/>
     <w:rPr>
@@ -5390,701 +5411,6 @@
     <w:rPr>
       <w:rFonts w:ascii="Liberation Mono" w:hAnsi="Liberation Mono" w:eastAsia="Liberation Mono" w:cs="Liberation Mono"/>
     </w:rPr>
-  </w:style>
-  <w:style w:type="character" w:styleId="ListLabel1">
-    <w:name w:val="ListLabel 1"/>
-    <w:qFormat/>
-    <w:rPr>
-      <w:rFonts w:cs="Symbol"/>
-    </w:rPr>
-  </w:style>
-  <w:style w:type="character" w:styleId="ListLabel2">
-    <w:name w:val="ListLabel 2"/>
-    <w:qFormat/>
-    <w:rPr>
-      <w:rFonts w:cs="OpenSymbol"/>
-    </w:rPr>
-  </w:style>
-  <w:style w:type="character" w:styleId="ListLabel3">
-    <w:name w:val="ListLabel 3"/>
-    <w:qFormat/>
-    <w:rPr>
-      <w:rFonts w:cs="OpenSymbol"/>
-    </w:rPr>
-  </w:style>
-  <w:style w:type="character" w:styleId="ListLabel4">
-    <w:name w:val="ListLabel 4"/>
-    <w:qFormat/>
-    <w:rPr>
-      <w:rFonts w:cs="Symbol"/>
-    </w:rPr>
-  </w:style>
-  <w:style w:type="character" w:styleId="ListLabel5">
-    <w:name w:val="ListLabel 5"/>
-    <w:qFormat/>
-    <w:rPr>
-      <w:rFonts w:cs="OpenSymbol"/>
-    </w:rPr>
-  </w:style>
-  <w:style w:type="character" w:styleId="ListLabel6">
-    <w:name w:val="ListLabel 6"/>
-    <w:qFormat/>
-    <w:rPr>
-      <w:rFonts w:cs="OpenSymbol"/>
-    </w:rPr>
-  </w:style>
-  <w:style w:type="character" w:styleId="ListLabel7">
-    <w:name w:val="ListLabel 7"/>
-    <w:qFormat/>
-    <w:rPr>
-      <w:rFonts w:cs="Symbol"/>
-    </w:rPr>
-  </w:style>
-  <w:style w:type="character" w:styleId="ListLabel8">
-    <w:name w:val="ListLabel 8"/>
-    <w:qFormat/>
-    <w:rPr>
-      <w:rFonts w:cs="OpenSymbol"/>
-    </w:rPr>
-  </w:style>
-  <w:style w:type="character" w:styleId="ListLabel9">
-    <w:name w:val="ListLabel 9"/>
-    <w:qFormat/>
-    <w:rPr>
-      <w:rFonts w:cs="OpenSymbol"/>
-    </w:rPr>
-  </w:style>
-  <w:style w:type="character" w:styleId="ListLabel10">
-    <w:name w:val="ListLabel 10"/>
-    <w:qFormat/>
-    <w:rPr>
-      <w:rFonts w:cs="Symbol"/>
-    </w:rPr>
-  </w:style>
-  <w:style w:type="character" w:styleId="ListLabel11">
-    <w:name w:val="ListLabel 11"/>
-    <w:qFormat/>
-    <w:rPr>
-      <w:rFonts w:cs="OpenSymbol"/>
-    </w:rPr>
-  </w:style>
-  <w:style w:type="character" w:styleId="ListLabel12">
-    <w:name w:val="ListLabel 12"/>
-    <w:qFormat/>
-    <w:rPr>
-      <w:rFonts w:cs="OpenSymbol"/>
-    </w:rPr>
-  </w:style>
-  <w:style w:type="character" w:styleId="ListLabel13">
-    <w:name w:val="ListLabel 13"/>
-    <w:qFormat/>
-    <w:rPr>
-      <w:rFonts w:cs="Symbol"/>
-    </w:rPr>
-  </w:style>
-  <w:style w:type="character" w:styleId="ListLabel14">
-    <w:name w:val="ListLabel 14"/>
-    <w:qFormat/>
-    <w:rPr>
-      <w:rFonts w:cs="OpenSymbol"/>
-    </w:rPr>
-  </w:style>
-  <w:style w:type="character" w:styleId="ListLabel15">
-    <w:name w:val="ListLabel 15"/>
-    <w:qFormat/>
-    <w:rPr>
-      <w:rFonts w:cs="OpenSymbol"/>
-    </w:rPr>
-  </w:style>
-  <w:style w:type="character" w:styleId="ListLabel16">
-    <w:name w:val="ListLabel 16"/>
-    <w:qFormat/>
-    <w:rPr>
-      <w:rFonts w:cs="Symbol"/>
-    </w:rPr>
-  </w:style>
-  <w:style w:type="character" w:styleId="ListLabel17">
-    <w:name w:val="ListLabel 17"/>
-    <w:qFormat/>
-    <w:rPr>
-      <w:rFonts w:cs="OpenSymbol"/>
-    </w:rPr>
-  </w:style>
-  <w:style w:type="character" w:styleId="ListLabel18">
-    <w:name w:val="ListLabel 18"/>
-    <w:qFormat/>
-    <w:rPr>
-      <w:rFonts w:cs="OpenSymbol"/>
-    </w:rPr>
-  </w:style>
-  <w:style w:type="character" w:styleId="ListLabel19">
-    <w:name w:val="ListLabel 19"/>
-    <w:qFormat/>
-    <w:rPr>
-      <w:i w:val="false"/>
-      <w:iCs w:val="false"/>
-    </w:rPr>
-  </w:style>
-  <w:style w:type="character" w:styleId="ListLabel20">
-    <w:name w:val="ListLabel 20"/>
-    <w:qFormat/>
-    <w:rPr/>
-  </w:style>
-  <w:style w:type="character" w:styleId="ListLabel21">
-    <w:name w:val="ListLabel 21"/>
-    <w:qFormat/>
-    <w:rPr>
-      <w:rFonts w:cs="Symbol"/>
-    </w:rPr>
-  </w:style>
-  <w:style w:type="character" w:styleId="ListLabel22">
-    <w:name w:val="ListLabel 22"/>
-    <w:qFormat/>
-    <w:rPr>
-      <w:rFonts w:cs="OpenSymbol"/>
-    </w:rPr>
-  </w:style>
-  <w:style w:type="character" w:styleId="ListLabel23">
-    <w:name w:val="ListLabel 23"/>
-    <w:qFormat/>
-    <w:rPr>
-      <w:rFonts w:cs="OpenSymbol"/>
-    </w:rPr>
-  </w:style>
-  <w:style w:type="character" w:styleId="ListLabel24">
-    <w:name w:val="ListLabel 24"/>
-    <w:qFormat/>
-    <w:rPr>
-      <w:rFonts w:cs="Symbol"/>
-    </w:rPr>
-  </w:style>
-  <w:style w:type="character" w:styleId="ListLabel25">
-    <w:name w:val="ListLabel 25"/>
-    <w:qFormat/>
-    <w:rPr>
-      <w:rFonts w:cs="OpenSymbol"/>
-    </w:rPr>
-  </w:style>
-  <w:style w:type="character" w:styleId="ListLabel26">
-    <w:name w:val="ListLabel 26"/>
-    <w:qFormat/>
-    <w:rPr>
-      <w:rFonts w:cs="OpenSymbol"/>
-    </w:rPr>
-  </w:style>
-  <w:style w:type="character" w:styleId="ListLabel27">
-    <w:name w:val="ListLabel 27"/>
-    <w:qFormat/>
-    <w:rPr>
-      <w:rFonts w:cs="Symbol"/>
-    </w:rPr>
-  </w:style>
-  <w:style w:type="character" w:styleId="ListLabel28">
-    <w:name w:val="ListLabel 28"/>
-    <w:qFormat/>
-    <w:rPr>
-      <w:rFonts w:cs="OpenSymbol"/>
-    </w:rPr>
-  </w:style>
-  <w:style w:type="character" w:styleId="ListLabel29">
-    <w:name w:val="ListLabel 29"/>
-    <w:qFormat/>
-    <w:rPr>
-      <w:rFonts w:cs="OpenSymbol"/>
-    </w:rPr>
-  </w:style>
-  <w:style w:type="character" w:styleId="ListLabel30">
-    <w:name w:val="ListLabel 30"/>
-    <w:qFormat/>
-    <w:rPr>
-      <w:rFonts w:cs="Symbol"/>
-    </w:rPr>
-  </w:style>
-  <w:style w:type="character" w:styleId="ListLabel31">
-    <w:name w:val="ListLabel 31"/>
-    <w:qFormat/>
-    <w:rPr>
-      <w:rFonts w:cs="OpenSymbol"/>
-    </w:rPr>
-  </w:style>
-  <w:style w:type="character" w:styleId="ListLabel32">
-    <w:name w:val="ListLabel 32"/>
-    <w:qFormat/>
-    <w:rPr>
-      <w:rFonts w:cs="OpenSymbol"/>
-    </w:rPr>
-  </w:style>
-  <w:style w:type="character" w:styleId="ListLabel33">
-    <w:name w:val="ListLabel 33"/>
-    <w:qFormat/>
-    <w:rPr>
-      <w:rFonts w:cs="Symbol"/>
-    </w:rPr>
-  </w:style>
-  <w:style w:type="character" w:styleId="ListLabel34">
-    <w:name w:val="ListLabel 34"/>
-    <w:qFormat/>
-    <w:rPr>
-      <w:rFonts w:cs="OpenSymbol"/>
-    </w:rPr>
-  </w:style>
-  <w:style w:type="character" w:styleId="ListLabel35">
-    <w:name w:val="ListLabel 35"/>
-    <w:qFormat/>
-    <w:rPr>
-      <w:rFonts w:cs="OpenSymbol"/>
-    </w:rPr>
-  </w:style>
-  <w:style w:type="character" w:styleId="ListLabel36">
-    <w:name w:val="ListLabel 36"/>
-    <w:qFormat/>
-    <w:rPr>
-      <w:rFonts w:cs="Symbol"/>
-    </w:rPr>
-  </w:style>
-  <w:style w:type="character" w:styleId="ListLabel37">
-    <w:name w:val="ListLabel 37"/>
-    <w:qFormat/>
-    <w:rPr>
-      <w:rFonts w:cs="OpenSymbol"/>
-    </w:rPr>
-  </w:style>
-  <w:style w:type="character" w:styleId="ListLabel38">
-    <w:name w:val="ListLabel 38"/>
-    <w:qFormat/>
-    <w:rPr>
-      <w:rFonts w:cs="OpenSymbol"/>
-    </w:rPr>
-  </w:style>
-  <w:style w:type="character" w:styleId="ListLabel39">
-    <w:name w:val="ListLabel 39"/>
-    <w:qFormat/>
-    <w:rPr>
-      <w:i w:val="false"/>
-      <w:iCs w:val="false"/>
-    </w:rPr>
-  </w:style>
-  <w:style w:type="character" w:styleId="ListLabel40">
-    <w:name w:val="ListLabel 40"/>
-    <w:qFormat/>
-    <w:rPr/>
-  </w:style>
-  <w:style w:type="character" w:styleId="ListLabel41">
-    <w:name w:val="ListLabel 41"/>
-    <w:qFormat/>
-    <w:rPr>
-      <w:rFonts w:cs="Symbol"/>
-    </w:rPr>
-  </w:style>
-  <w:style w:type="character" w:styleId="ListLabel42">
-    <w:name w:val="ListLabel 42"/>
-    <w:qFormat/>
-    <w:rPr>
-      <w:rFonts w:cs="OpenSymbol"/>
-    </w:rPr>
-  </w:style>
-  <w:style w:type="character" w:styleId="ListLabel43">
-    <w:name w:val="ListLabel 43"/>
-    <w:qFormat/>
-    <w:rPr>
-      <w:rFonts w:cs="OpenSymbol"/>
-    </w:rPr>
-  </w:style>
-  <w:style w:type="character" w:styleId="ListLabel44">
-    <w:name w:val="ListLabel 44"/>
-    <w:qFormat/>
-    <w:rPr>
-      <w:rFonts w:cs="Symbol"/>
-    </w:rPr>
-  </w:style>
-  <w:style w:type="character" w:styleId="ListLabel45">
-    <w:name w:val="ListLabel 45"/>
-    <w:qFormat/>
-    <w:rPr>
-      <w:rFonts w:cs="OpenSymbol"/>
-    </w:rPr>
-  </w:style>
-  <w:style w:type="character" w:styleId="ListLabel46">
-    <w:name w:val="ListLabel 46"/>
-    <w:qFormat/>
-    <w:rPr>
-      <w:rFonts w:cs="OpenSymbol"/>
-    </w:rPr>
-  </w:style>
-  <w:style w:type="character" w:styleId="ListLabel47">
-    <w:name w:val="ListLabel 47"/>
-    <w:qFormat/>
-    <w:rPr>
-      <w:rFonts w:cs="Symbol"/>
-    </w:rPr>
-  </w:style>
-  <w:style w:type="character" w:styleId="ListLabel48">
-    <w:name w:val="ListLabel 48"/>
-    <w:qFormat/>
-    <w:rPr>
-      <w:rFonts w:cs="OpenSymbol"/>
-    </w:rPr>
-  </w:style>
-  <w:style w:type="character" w:styleId="ListLabel49">
-    <w:name w:val="ListLabel 49"/>
-    <w:qFormat/>
-    <w:rPr>
-      <w:rFonts w:cs="OpenSymbol"/>
-    </w:rPr>
-  </w:style>
-  <w:style w:type="character" w:styleId="ListLabel50">
-    <w:name w:val="ListLabel 50"/>
-    <w:qFormat/>
-    <w:rPr>
-      <w:rFonts w:cs="Symbol"/>
-    </w:rPr>
-  </w:style>
-  <w:style w:type="character" w:styleId="ListLabel51">
-    <w:name w:val="ListLabel 51"/>
-    <w:qFormat/>
-    <w:rPr>
-      <w:rFonts w:cs="OpenSymbol"/>
-    </w:rPr>
-  </w:style>
-  <w:style w:type="character" w:styleId="ListLabel52">
-    <w:name w:val="ListLabel 52"/>
-    <w:qFormat/>
-    <w:rPr>
-      <w:rFonts w:cs="OpenSymbol"/>
-    </w:rPr>
-  </w:style>
-  <w:style w:type="character" w:styleId="ListLabel53">
-    <w:name w:val="ListLabel 53"/>
-    <w:qFormat/>
-    <w:rPr>
-      <w:rFonts w:cs="Symbol"/>
-    </w:rPr>
-  </w:style>
-  <w:style w:type="character" w:styleId="ListLabel54">
-    <w:name w:val="ListLabel 54"/>
-    <w:qFormat/>
-    <w:rPr>
-      <w:rFonts w:cs="OpenSymbol"/>
-    </w:rPr>
-  </w:style>
-  <w:style w:type="character" w:styleId="ListLabel55">
-    <w:name w:val="ListLabel 55"/>
-    <w:qFormat/>
-    <w:rPr>
-      <w:rFonts w:cs="OpenSymbol"/>
-    </w:rPr>
-  </w:style>
-  <w:style w:type="character" w:styleId="ListLabel56">
-    <w:name w:val="ListLabel 56"/>
-    <w:qFormat/>
-    <w:rPr>
-      <w:rFonts w:cs="Symbol"/>
-    </w:rPr>
-  </w:style>
-  <w:style w:type="character" w:styleId="ListLabel57">
-    <w:name w:val="ListLabel 57"/>
-    <w:qFormat/>
-    <w:rPr>
-      <w:rFonts w:cs="OpenSymbol"/>
-    </w:rPr>
-  </w:style>
-  <w:style w:type="character" w:styleId="ListLabel58">
-    <w:name w:val="ListLabel 58"/>
-    <w:qFormat/>
-    <w:rPr>
-      <w:rFonts w:cs="OpenSymbol"/>
-    </w:rPr>
-  </w:style>
-  <w:style w:type="character" w:styleId="ListLabel59">
-    <w:name w:val="ListLabel 59"/>
-    <w:qFormat/>
-    <w:rPr>
-      <w:i w:val="false"/>
-      <w:iCs w:val="false"/>
-    </w:rPr>
-  </w:style>
-  <w:style w:type="character" w:styleId="ListLabel60">
-    <w:name w:val="ListLabel 60"/>
-    <w:qFormat/>
-    <w:rPr/>
-  </w:style>
-  <w:style w:type="character" w:styleId="ListLabel61">
-    <w:name w:val="ListLabel 61"/>
-    <w:qFormat/>
-    <w:rPr>
-      <w:rFonts w:cs="Symbol"/>
-    </w:rPr>
-  </w:style>
-  <w:style w:type="character" w:styleId="ListLabel62">
-    <w:name w:val="ListLabel 62"/>
-    <w:qFormat/>
-    <w:rPr>
-      <w:rFonts w:cs="OpenSymbol"/>
-    </w:rPr>
-  </w:style>
-  <w:style w:type="character" w:styleId="ListLabel63">
-    <w:name w:val="ListLabel 63"/>
-    <w:qFormat/>
-    <w:rPr>
-      <w:rFonts w:cs="OpenSymbol"/>
-    </w:rPr>
-  </w:style>
-  <w:style w:type="character" w:styleId="ListLabel64">
-    <w:name w:val="ListLabel 64"/>
-    <w:qFormat/>
-    <w:rPr>
-      <w:rFonts w:cs="Symbol"/>
-    </w:rPr>
-  </w:style>
-  <w:style w:type="character" w:styleId="ListLabel65">
-    <w:name w:val="ListLabel 65"/>
-    <w:qFormat/>
-    <w:rPr>
-      <w:rFonts w:cs="OpenSymbol"/>
-    </w:rPr>
-  </w:style>
-  <w:style w:type="character" w:styleId="ListLabel66">
-    <w:name w:val="ListLabel 66"/>
-    <w:qFormat/>
-    <w:rPr>
-      <w:rFonts w:cs="OpenSymbol"/>
-    </w:rPr>
-  </w:style>
-  <w:style w:type="character" w:styleId="ListLabel67">
-    <w:name w:val="ListLabel 67"/>
-    <w:qFormat/>
-    <w:rPr>
-      <w:rFonts w:cs="Symbol"/>
-    </w:rPr>
-  </w:style>
-  <w:style w:type="character" w:styleId="ListLabel68">
-    <w:name w:val="ListLabel 68"/>
-    <w:qFormat/>
-    <w:rPr>
-      <w:rFonts w:cs="OpenSymbol"/>
-    </w:rPr>
-  </w:style>
-  <w:style w:type="character" w:styleId="ListLabel69">
-    <w:name w:val="ListLabel 69"/>
-    <w:qFormat/>
-    <w:rPr>
-      <w:rFonts w:cs="OpenSymbol"/>
-    </w:rPr>
-  </w:style>
-  <w:style w:type="character" w:styleId="ListLabel70">
-    <w:name w:val="ListLabel 70"/>
-    <w:qFormat/>
-    <w:rPr>
-      <w:rFonts w:cs="Symbol"/>
-    </w:rPr>
-  </w:style>
-  <w:style w:type="character" w:styleId="ListLabel71">
-    <w:name w:val="ListLabel 71"/>
-    <w:qFormat/>
-    <w:rPr>
-      <w:rFonts w:cs="OpenSymbol"/>
-    </w:rPr>
-  </w:style>
-  <w:style w:type="character" w:styleId="ListLabel72">
-    <w:name w:val="ListLabel 72"/>
-    <w:qFormat/>
-    <w:rPr>
-      <w:rFonts w:cs="OpenSymbol"/>
-    </w:rPr>
-  </w:style>
-  <w:style w:type="character" w:styleId="ListLabel73">
-    <w:name w:val="ListLabel 73"/>
-    <w:qFormat/>
-    <w:rPr>
-      <w:rFonts w:cs="Symbol"/>
-    </w:rPr>
-  </w:style>
-  <w:style w:type="character" w:styleId="ListLabel74">
-    <w:name w:val="ListLabel 74"/>
-    <w:qFormat/>
-    <w:rPr>
-      <w:rFonts w:cs="OpenSymbol"/>
-    </w:rPr>
-  </w:style>
-  <w:style w:type="character" w:styleId="ListLabel75">
-    <w:name w:val="ListLabel 75"/>
-    <w:qFormat/>
-    <w:rPr>
-      <w:rFonts w:cs="OpenSymbol"/>
-    </w:rPr>
-  </w:style>
-  <w:style w:type="character" w:styleId="ListLabel76">
-    <w:name w:val="ListLabel 76"/>
-    <w:qFormat/>
-    <w:rPr>
-      <w:rFonts w:cs="Symbol"/>
-    </w:rPr>
-  </w:style>
-  <w:style w:type="character" w:styleId="ListLabel77">
-    <w:name w:val="ListLabel 77"/>
-    <w:qFormat/>
-    <w:rPr>
-      <w:rFonts w:cs="OpenSymbol"/>
-    </w:rPr>
-  </w:style>
-  <w:style w:type="character" w:styleId="ListLabel78">
-    <w:name w:val="ListLabel 78"/>
-    <w:qFormat/>
-    <w:rPr>
-      <w:rFonts w:cs="OpenSymbol"/>
-    </w:rPr>
-  </w:style>
-  <w:style w:type="character" w:styleId="ListLabel79">
-    <w:name w:val="ListLabel 79"/>
-    <w:qFormat/>
-    <w:rPr>
-      <w:i w:val="false"/>
-      <w:iCs w:val="false"/>
-    </w:rPr>
-  </w:style>
-  <w:style w:type="character" w:styleId="ListLabel80">
-    <w:name w:val="ListLabel 80"/>
-    <w:qFormat/>
-    <w:rPr/>
-  </w:style>
-  <w:style w:type="character" w:styleId="ListLabel81">
-    <w:name w:val="ListLabel 81"/>
-    <w:qFormat/>
-    <w:rPr>
-      <w:rFonts w:cs="Symbol"/>
-    </w:rPr>
-  </w:style>
-  <w:style w:type="character" w:styleId="ListLabel82">
-    <w:name w:val="ListLabel 82"/>
-    <w:qFormat/>
-    <w:rPr>
-      <w:rFonts w:cs="OpenSymbol"/>
-    </w:rPr>
-  </w:style>
-  <w:style w:type="character" w:styleId="ListLabel83">
-    <w:name w:val="ListLabel 83"/>
-    <w:qFormat/>
-    <w:rPr>
-      <w:rFonts w:cs="OpenSymbol"/>
-    </w:rPr>
-  </w:style>
-  <w:style w:type="character" w:styleId="ListLabel84">
-    <w:name w:val="ListLabel 84"/>
-    <w:qFormat/>
-    <w:rPr>
-      <w:rFonts w:cs="Symbol"/>
-    </w:rPr>
-  </w:style>
-  <w:style w:type="character" w:styleId="ListLabel85">
-    <w:name w:val="ListLabel 85"/>
-    <w:qFormat/>
-    <w:rPr>
-      <w:rFonts w:cs="OpenSymbol"/>
-    </w:rPr>
-  </w:style>
-  <w:style w:type="character" w:styleId="ListLabel86">
-    <w:name w:val="ListLabel 86"/>
-    <w:qFormat/>
-    <w:rPr>
-      <w:rFonts w:cs="OpenSymbol"/>
-    </w:rPr>
-  </w:style>
-  <w:style w:type="character" w:styleId="ListLabel87">
-    <w:name w:val="ListLabel 87"/>
-    <w:qFormat/>
-    <w:rPr>
-      <w:rFonts w:cs="Symbol"/>
-    </w:rPr>
-  </w:style>
-  <w:style w:type="character" w:styleId="ListLabel88">
-    <w:name w:val="ListLabel 88"/>
-    <w:qFormat/>
-    <w:rPr>
-      <w:rFonts w:cs="OpenSymbol"/>
-    </w:rPr>
-  </w:style>
-  <w:style w:type="character" w:styleId="ListLabel89">
-    <w:name w:val="ListLabel 89"/>
-    <w:qFormat/>
-    <w:rPr>
-      <w:rFonts w:cs="OpenSymbol"/>
-    </w:rPr>
-  </w:style>
-  <w:style w:type="character" w:styleId="ListLabel90">
-    <w:name w:val="ListLabel 90"/>
-    <w:qFormat/>
-    <w:rPr>
-      <w:rFonts w:cs="Symbol"/>
-    </w:rPr>
-  </w:style>
-  <w:style w:type="character" w:styleId="ListLabel91">
-    <w:name w:val="ListLabel 91"/>
-    <w:qFormat/>
-    <w:rPr>
-      <w:rFonts w:cs="OpenSymbol"/>
-    </w:rPr>
-  </w:style>
-  <w:style w:type="character" w:styleId="ListLabel92">
-    <w:name w:val="ListLabel 92"/>
-    <w:qFormat/>
-    <w:rPr>
-      <w:rFonts w:cs="OpenSymbol"/>
-    </w:rPr>
-  </w:style>
-  <w:style w:type="character" w:styleId="ListLabel93">
-    <w:name w:val="ListLabel 93"/>
-    <w:qFormat/>
-    <w:rPr>
-      <w:rFonts w:cs="Symbol"/>
-    </w:rPr>
-  </w:style>
-  <w:style w:type="character" w:styleId="ListLabel94">
-    <w:name w:val="ListLabel 94"/>
-    <w:qFormat/>
-    <w:rPr>
-      <w:rFonts w:cs="OpenSymbol"/>
-    </w:rPr>
-  </w:style>
-  <w:style w:type="character" w:styleId="ListLabel95">
-    <w:name w:val="ListLabel 95"/>
-    <w:qFormat/>
-    <w:rPr>
-      <w:rFonts w:cs="OpenSymbol"/>
-    </w:rPr>
-  </w:style>
-  <w:style w:type="character" w:styleId="ListLabel96">
-    <w:name w:val="ListLabel 96"/>
-    <w:qFormat/>
-    <w:rPr>
-      <w:rFonts w:cs="Symbol"/>
-    </w:rPr>
-  </w:style>
-  <w:style w:type="character" w:styleId="ListLabel97">
-    <w:name w:val="ListLabel 97"/>
-    <w:qFormat/>
-    <w:rPr>
-      <w:rFonts w:cs="OpenSymbol"/>
-    </w:rPr>
-  </w:style>
-  <w:style w:type="character" w:styleId="ListLabel98">
-    <w:name w:val="ListLabel 98"/>
-    <w:qFormat/>
-    <w:rPr>
-      <w:rFonts w:cs="OpenSymbol"/>
-    </w:rPr>
-  </w:style>
-  <w:style w:type="character" w:styleId="ListLabel99">
-    <w:name w:val="ListLabel 99"/>
-    <w:qFormat/>
-    <w:rPr>
-      <w:i w:val="false"/>
-      <w:iCs w:val="false"/>
-    </w:rPr>
-  </w:style>
-  <w:style w:type="character" w:styleId="ListLabel100">
-    <w:name w:val="ListLabel 100"/>
-    <w:qFormat/>
-    <w:rPr/>
   </w:style>
   <w:style w:type="paragraph" w:styleId="Heading">
     <w:name w:val="Heading"/>

</xml_diff>

<commit_message>
Towards a better analysis of the material
</commit_message>
<xml_diff>
--- a/TaylorEtAl-mounted-barosaurus.docx
+++ b/TaylorEtAl-mounted-barosaurus.docx
@@ -320,442 +320,513 @@
         <w:t>Table of Contents</w:t>
       </w:r>
     </w:p>
-    <w:sdt>
-      <w:sdtPr>
-        <w:docPartObj>
-          <w:docPartGallery w:val="Table of Contents"/>
-          <w:docPartUnique w:val="true"/>
-        </w:docPartObj>
-      </w:sdtPr>
-      <w:sdtContent>
-        <w:p>
-          <w:pPr>
-            <w:pStyle w:val="Contents1"/>
-            <w:rPr/>
-          </w:pPr>
-          <w:r>
-            <w:fldChar w:fldCharType="begin"/>
-          </w:r>
-          <w:r>
-            <w:rPr>
-              <w:rStyle w:val="IndexLink"/>
-            </w:rPr>
-            <w:instrText> TOC \f \o "1-9" \h</w:instrText>
-          </w:r>
-          <w:r>
-            <w:rPr>
-              <w:rStyle w:val="IndexLink"/>
-            </w:rPr>
-            <w:fldChar w:fldCharType="separate"/>
-          </w:r>
-          <w:hyperlink w:anchor="__RefHeading___Toc21931_68767826">
-            <w:r>
-              <w:rPr>
-                <w:rStyle w:val="IndexLink"/>
-              </w:rPr>
-              <w:t>Introduction</w:t>
-              <w:tab/>
-              <w:t>2</w:t>
-            </w:r>
-          </w:hyperlink>
-        </w:p>
-        <w:p>
-          <w:pPr>
-            <w:pStyle w:val="Contents2"/>
-            <w:tabs>
-              <w:tab w:val="clear" w:pos="9355"/>
-              <w:tab w:val="right" w:pos="9638" w:leader="dot"/>
-            </w:tabs>
-            <w:rPr/>
-          </w:pPr>
-          <w:hyperlink w:anchor="__RefHeading___Toc5349_68767826">
-            <w:r>
-              <w:rPr>
-                <w:rStyle w:val="IndexLink"/>
-              </w:rPr>
-              <w:t>Institutional Abbreviations</w:t>
-              <w:tab/>
-              <w:t>2</w:t>
-            </w:r>
-          </w:hyperlink>
-        </w:p>
-        <w:p>
-          <w:pPr>
-            <w:pStyle w:val="Contents1"/>
-            <w:rPr/>
-          </w:pPr>
-          <w:hyperlink w:anchor="__RefHeading___Toc4316_68767826">
-            <w:r>
-              <w:rPr>
-                <w:rStyle w:val="IndexLink"/>
-              </w:rPr>
-              <w:t>Historical background</w:t>
-              <w:tab/>
-              <w:t>3</w:t>
-            </w:r>
-          </w:hyperlink>
-        </w:p>
-        <w:p>
-          <w:pPr>
-            <w:pStyle w:val="Contents2"/>
-            <w:tabs>
-              <w:tab w:val="clear" w:pos="9355"/>
-              <w:tab w:val="right" w:pos="9638" w:leader="dot"/>
-            </w:tabs>
-            <w:rPr/>
-          </w:pPr>
-          <w:hyperlink w:anchor="__RefHeading___Toc12350_68767826">
-            <w:r>
-              <w:rPr>
-                <w:rStyle w:val="IndexLink"/>
-              </w:rPr>
-              <w:t xml:space="preserve">Early discoveries of </w:t>
-            </w:r>
-            <w:r>
-              <w:rPr>
-                <w:rStyle w:val="IndexLink"/>
-                <w:i/>
-                <w:iCs/>
-              </w:rPr>
-              <w:t>Barosaurus</w:t>
-            </w:r>
-            <w:r>
-              <w:rPr>
-                <w:rStyle w:val="IndexLink"/>
-              </w:rPr>
-              <w:tab/>
-              <w:t>3</w:t>
-            </w:r>
-          </w:hyperlink>
-        </w:p>
-        <w:p>
-          <w:pPr>
-            <w:pStyle w:val="Contents2"/>
-            <w:tabs>
-              <w:tab w:val="clear" w:pos="9355"/>
-              <w:tab w:val="right" w:pos="9638" w:leader="dot"/>
-            </w:tabs>
-            <w:rPr/>
-          </w:pPr>
-          <w:hyperlink w:anchor="__RefHeading___Toc12352_68767826">
-            <w:r>
-              <w:rPr>
-                <w:rStyle w:val="IndexLink"/>
-              </w:rPr>
-              <w:t xml:space="preserve">The AMNH specimen of </w:t>
-            </w:r>
-            <w:r>
-              <w:rPr>
-                <w:rStyle w:val="IndexLink"/>
-                <w:i/>
-                <w:iCs/>
-              </w:rPr>
-              <w:t>Barosaurus</w:t>
-            </w:r>
-            <w:r>
-              <w:rPr>
-                <w:rStyle w:val="IndexLink"/>
-              </w:rPr>
-              <w:tab/>
-              <w:t>4</w:t>
-            </w:r>
-          </w:hyperlink>
-        </w:p>
-        <w:p>
-          <w:pPr>
-            <w:pStyle w:val="Contents1"/>
-            <w:rPr/>
-          </w:pPr>
-          <w:hyperlink w:anchor="__RefHeading___Toc5351_68767826">
-            <w:r>
-              <w:rPr>
-                <w:rStyle w:val="IndexLink"/>
-              </w:rPr>
-              <w:t xml:space="preserve">The AMNH mounted </w:t>
-            </w:r>
-            <w:r>
-              <w:rPr>
-                <w:rStyle w:val="IndexLink"/>
-                <w:i/>
-                <w:iCs/>
-              </w:rPr>
-              <w:t>Barosaurus</w:t>
-            </w:r>
-            <w:r>
-              <w:rPr>
-                <w:rStyle w:val="IndexLink"/>
-              </w:rPr>
-              <w:tab/>
-              <w:t>5</w:t>
-            </w:r>
-          </w:hyperlink>
-        </w:p>
-        <w:p>
-          <w:pPr>
-            <w:pStyle w:val="Contents2"/>
-            <w:tabs>
-              <w:tab w:val="clear" w:pos="9355"/>
-              <w:tab w:val="right" w:pos="9638" w:leader="dot"/>
-            </w:tabs>
-            <w:rPr/>
-          </w:pPr>
-          <w:hyperlink w:anchor="__RefHeading___Toc5354_68767826">
-            <w:r>
-              <w:rPr>
-                <w:rStyle w:val="IndexLink"/>
-              </w:rPr>
-              <w:t>The conception of the mount</w:t>
-              <w:tab/>
-              <w:t>5</w:t>
-            </w:r>
-          </w:hyperlink>
-        </w:p>
-        <w:p>
-          <w:pPr>
-            <w:pStyle w:val="Contents2"/>
-            <w:tabs>
-              <w:tab w:val="clear" w:pos="9355"/>
-              <w:tab w:val="right" w:pos="9638" w:leader="dot"/>
-            </w:tabs>
-            <w:rPr/>
-          </w:pPr>
-          <w:hyperlink w:anchor="__RefHeading___Toc18297_68767826">
-            <w:r>
-              <w:rPr>
-                <w:rStyle w:val="IndexLink"/>
-              </w:rPr>
-              <w:t>The creation of the mount</w:t>
-              <w:tab/>
-              <w:t>6</w:t>
-            </w:r>
-          </w:hyperlink>
-        </w:p>
-        <w:p>
-          <w:pPr>
-            <w:pStyle w:val="Contents2"/>
-            <w:tabs>
-              <w:tab w:val="clear" w:pos="9355"/>
-              <w:tab w:val="right" w:pos="9638" w:leader="dot"/>
-            </w:tabs>
-            <w:rPr/>
-          </w:pPr>
-          <w:hyperlink w:anchor="__RefHeading___Toc5356_68767826">
-            <w:r>
-              <w:rPr>
-                <w:rStyle w:val="IndexLink"/>
-              </w:rPr>
-              <w:t>The composition of the mount</w:t>
-              <w:tab/>
-              <w:t>8</w:t>
-            </w:r>
-          </w:hyperlink>
-        </w:p>
-        <w:p>
-          <w:pPr>
-            <w:pStyle w:val="Contents3"/>
-            <w:tabs>
-              <w:tab w:val="clear" w:pos="9072"/>
-              <w:tab w:val="right" w:pos="9638" w:leader="dot"/>
-            </w:tabs>
-            <w:rPr/>
-          </w:pPr>
-          <w:hyperlink w:anchor="__RefHeading___Toc16585_68767826">
-            <w:r>
-              <w:rPr>
-                <w:rStyle w:val="IndexLink"/>
-              </w:rPr>
-              <w:t>Overview</w:t>
-              <w:tab/>
-              <w:t>8</w:t>
-            </w:r>
-          </w:hyperlink>
-        </w:p>
-        <w:p>
-          <w:pPr>
-            <w:pStyle w:val="Contents3"/>
-            <w:tabs>
-              <w:tab w:val="clear" w:pos="9072"/>
-              <w:tab w:val="right" w:pos="9638" w:leader="dot"/>
-            </w:tabs>
-            <w:rPr/>
-          </w:pPr>
-          <w:hyperlink w:anchor="__RefHeading___Toc16587_68767826">
-            <w:r>
-              <w:rPr>
-                <w:rStyle w:val="IndexLink"/>
-              </w:rPr>
-              <w:t>Skull</w:t>
-              <w:tab/>
-              <w:t>9</w:t>
-            </w:r>
-          </w:hyperlink>
-        </w:p>
-        <w:p>
-          <w:pPr>
-            <w:pStyle w:val="Contents3"/>
-            <w:tabs>
-              <w:tab w:val="clear" w:pos="9072"/>
-              <w:tab w:val="right" w:pos="9638" w:leader="dot"/>
-            </w:tabs>
-            <w:rPr/>
-          </w:pPr>
-          <w:hyperlink w:anchor="__RefHeading___Toc16589_68767826">
-            <w:r>
-              <w:rPr>
-                <w:rStyle w:val="IndexLink"/>
-              </w:rPr>
-              <w:t>Neck</w:t>
-              <w:tab/>
-              <w:t>9</w:t>
-            </w:r>
-          </w:hyperlink>
-        </w:p>
-        <w:p>
-          <w:pPr>
-            <w:pStyle w:val="Contents1"/>
-            <w:rPr/>
-          </w:pPr>
-          <w:hyperlink w:anchor="__RefHeading___Toc3401_68767826">
-            <w:r>
-              <w:rPr>
-                <w:rStyle w:val="IndexLink"/>
-              </w:rPr>
-              <w:t>Discussion</w:t>
-              <w:tab/>
-              <w:t>9</w:t>
-            </w:r>
-          </w:hyperlink>
-        </w:p>
-        <w:p>
-          <w:pPr>
-            <w:pStyle w:val="Contents2"/>
-            <w:tabs>
-              <w:tab w:val="clear" w:pos="9355"/>
-              <w:tab w:val="right" w:pos="9638" w:leader="dot"/>
-            </w:tabs>
-            <w:rPr/>
-          </w:pPr>
-          <w:hyperlink w:anchor="__RefHeading___Toc21934_68767826">
-            <w:r>
-              <w:rPr>
-                <w:rStyle w:val="IndexLink"/>
-              </w:rPr>
-              <w:t>Size of the AMNH 6341 animal</w:t>
-              <w:tab/>
-              <w:t>9</w:t>
-            </w:r>
-          </w:hyperlink>
-        </w:p>
-        <w:p>
-          <w:pPr>
-            <w:pStyle w:val="Contents2"/>
-            <w:tabs>
-              <w:tab w:val="clear" w:pos="9355"/>
-              <w:tab w:val="right" w:pos="9638" w:leader="dot"/>
-            </w:tabs>
-            <w:rPr/>
-          </w:pPr>
-          <w:hyperlink w:anchor="__RefHeading___Toc5358_68767826">
-            <w:r>
-              <w:rPr>
-                <w:rStyle w:val="IndexLink"/>
-              </w:rPr>
-              <w:t xml:space="preserve">Comparison with </w:t>
-            </w:r>
-            <w:r>
-              <w:rPr>
-                <w:rStyle w:val="IndexLink"/>
-                <w:i/>
-                <w:iCs/>
-              </w:rPr>
-              <w:t>Diplodocus</w:t>
-            </w:r>
-            <w:r>
-              <w:rPr>
-                <w:rStyle w:val="IndexLink"/>
-              </w:rPr>
-              <w:t>.</w:t>
-              <w:tab/>
-              <w:t>10</w:t>
-            </w:r>
-          </w:hyperlink>
-        </w:p>
-        <w:p>
-          <w:pPr>
-            <w:pStyle w:val="Contents2"/>
-            <w:tabs>
-              <w:tab w:val="clear" w:pos="9355"/>
-              <w:tab w:val="right" w:pos="9638" w:leader="dot"/>
-            </w:tabs>
-            <w:rPr/>
-          </w:pPr>
-          <w:hyperlink w:anchor="__RefHeading___Toc21936_68767826">
-            <w:r>
-              <w:rPr>
-                <w:rStyle w:val="IndexLink"/>
-              </w:rPr>
-              <w:t>Rearing pose</w:t>
-              <w:tab/>
-              <w:t>10</w:t>
-            </w:r>
-          </w:hyperlink>
-        </w:p>
-        <w:p>
-          <w:pPr>
-            <w:pStyle w:val="Contents1"/>
-            <w:rPr/>
-          </w:pPr>
-          <w:hyperlink w:anchor="__RefHeading___Toc3403_68767826">
-            <w:r>
-              <w:rPr>
-                <w:rStyle w:val="IndexLink"/>
-              </w:rPr>
-              <w:t>Acknowledgements</w:t>
-              <w:tab/>
-              <w:t>11</w:t>
-            </w:r>
-          </w:hyperlink>
-        </w:p>
-        <w:p>
-          <w:pPr>
-            <w:pStyle w:val="Contents1"/>
-            <w:rPr/>
-          </w:pPr>
-          <w:hyperlink w:anchor="__RefHeading___Toc3405_68767826">
-            <w:r>
-              <w:rPr>
-                <w:rStyle w:val="IndexLink"/>
-              </w:rPr>
-              <w:t>References</w:t>
-              <w:tab/>
-              <w:t>11</w:t>
-            </w:r>
-          </w:hyperlink>
-        </w:p>
-        <w:p>
-          <w:pPr>
-            <w:pStyle w:val="Contents1"/>
-            <w:rPr/>
-          </w:pPr>
-          <w:hyperlink w:anchor="__RefHeading___Toc3407_68767826">
-            <w:r>
-              <w:rPr>
-                <w:rStyle w:val="IndexLink"/>
-              </w:rPr>
-              <w:t>Figure Captions</w:t>
-              <w:tab/>
-              <w:t>13</w:t>
-            </w:r>
-          </w:hyperlink>
-          <w:r>
-            <w:rPr>
-              <w:rStyle w:val="IndexLink"/>
-            </w:rPr>
-            <w:fldChar w:fldCharType="end"/>
-          </w:r>
-        </w:p>
-      </w:sdtContent>
-    </w:sdt>
+    <w:p>
+      <w:pPr>
+        <w:pStyle w:val="Contents1"/>
+        <w:tabs>
+          <w:tab w:val="right" w:pos="9638" w:leader="dot"/>
+        </w:tabs>
+        <w:rPr/>
+      </w:pPr>
+      <w:r>
+        <w:fldChar w:fldCharType="begin"/>
+      </w:r>
+      <w:r>
+        <w:rPr>
+          <w:rStyle w:val="IndexLink"/>
+        </w:rPr>
+        <w:instrText> TOC \f \o "1-9" \h</w:instrText>
+      </w:r>
+      <w:r>
+        <w:rPr>
+          <w:rStyle w:val="IndexLink"/>
+        </w:rPr>
+        <w:fldChar w:fldCharType="separate"/>
+      </w:r>
+      <w:hyperlink w:anchor="__RefHeading___Toc21931_68767826">
+        <w:r>
+          <w:rPr>
+            <w:rStyle w:val="IndexLink"/>
+          </w:rPr>
+          <w:t>Introduction</w:t>
+          <w:tab/>
+          <w:t>2</w:t>
+        </w:r>
+      </w:hyperlink>
+    </w:p>
+    <w:p>
+      <w:pPr>
+        <w:pStyle w:val="Contents2"/>
+        <w:tabs>
+          <w:tab w:val="clear" w:pos="9355"/>
+          <w:tab w:val="right" w:pos="9638" w:leader="dot"/>
+        </w:tabs>
+        <w:rPr/>
+      </w:pPr>
+      <w:hyperlink w:anchor="__RefHeading___Toc5349_68767826">
+        <w:r>
+          <w:rPr>
+            <w:rStyle w:val="IndexLink"/>
+          </w:rPr>
+          <w:t>Institutional Abbreviations</w:t>
+          <w:tab/>
+          <w:t>3</w:t>
+        </w:r>
+      </w:hyperlink>
+    </w:p>
+    <w:p>
+      <w:pPr>
+        <w:pStyle w:val="Contents1"/>
+        <w:tabs>
+          <w:tab w:val="right" w:pos="9638" w:leader="dot"/>
+        </w:tabs>
+        <w:rPr/>
+      </w:pPr>
+      <w:hyperlink w:anchor="__RefHeading___Toc4316_68767826">
+        <w:r>
+          <w:rPr>
+            <w:rStyle w:val="IndexLink"/>
+          </w:rPr>
+          <w:t>Historical background</w:t>
+          <w:tab/>
+          <w:t>3</w:t>
+        </w:r>
+      </w:hyperlink>
+    </w:p>
+    <w:p>
+      <w:pPr>
+        <w:pStyle w:val="Contents2"/>
+        <w:tabs>
+          <w:tab w:val="clear" w:pos="9355"/>
+          <w:tab w:val="right" w:pos="9638" w:leader="dot"/>
+        </w:tabs>
+        <w:rPr/>
+      </w:pPr>
+      <w:hyperlink w:anchor="__RefHeading___Toc12350_68767826">
+        <w:r>
+          <w:rPr>
+            <w:rStyle w:val="IndexLink"/>
+          </w:rPr>
+          <w:t xml:space="preserve">Early discoveries of </w:t>
+        </w:r>
+        <w:r>
+          <w:rPr>
+            <w:rStyle w:val="IndexLink"/>
+            <w:i/>
+            <w:iCs/>
+          </w:rPr>
+          <w:t>Barosaurus</w:t>
+        </w:r>
+        <w:r>
+          <w:rPr>
+            <w:rStyle w:val="IndexLink"/>
+          </w:rPr>
+          <w:tab/>
+          <w:t>3</w:t>
+        </w:r>
+      </w:hyperlink>
+    </w:p>
+    <w:p>
+      <w:pPr>
+        <w:pStyle w:val="Contents2"/>
+        <w:tabs>
+          <w:tab w:val="clear" w:pos="9355"/>
+          <w:tab w:val="right" w:pos="9638" w:leader="dot"/>
+        </w:tabs>
+        <w:rPr/>
+      </w:pPr>
+      <w:hyperlink w:anchor="__RefHeading___Toc12352_68767826">
+        <w:r>
+          <w:rPr>
+            <w:rStyle w:val="IndexLink"/>
+          </w:rPr>
+          <w:t xml:space="preserve">The AMNH specimen of </w:t>
+        </w:r>
+        <w:r>
+          <w:rPr>
+            <w:rStyle w:val="IndexLink"/>
+            <w:i/>
+            <w:iCs/>
+          </w:rPr>
+          <w:t>Barosaurus</w:t>
+        </w:r>
+        <w:r>
+          <w:rPr>
+            <w:rStyle w:val="IndexLink"/>
+          </w:rPr>
+          <w:tab/>
+          <w:t>4</w:t>
+        </w:r>
+      </w:hyperlink>
+    </w:p>
+    <w:p>
+      <w:pPr>
+        <w:pStyle w:val="Contents1"/>
+        <w:tabs>
+          <w:tab w:val="right" w:pos="9638" w:leader="dot"/>
+        </w:tabs>
+        <w:rPr/>
+      </w:pPr>
+      <w:hyperlink w:anchor="__RefHeading___Toc5351_68767826">
+        <w:r>
+          <w:rPr>
+            <w:rStyle w:val="IndexLink"/>
+          </w:rPr>
+          <w:t xml:space="preserve">The AMNH mounted </w:t>
+        </w:r>
+        <w:r>
+          <w:rPr>
+            <w:rStyle w:val="IndexLink"/>
+            <w:i/>
+            <w:iCs/>
+          </w:rPr>
+          <w:t>Barosaurus</w:t>
+        </w:r>
+        <w:r>
+          <w:rPr>
+            <w:rStyle w:val="IndexLink"/>
+          </w:rPr>
+          <w:tab/>
+          <w:t>5</w:t>
+        </w:r>
+      </w:hyperlink>
+    </w:p>
+    <w:p>
+      <w:pPr>
+        <w:pStyle w:val="Contents2"/>
+        <w:tabs>
+          <w:tab w:val="clear" w:pos="9355"/>
+          <w:tab w:val="right" w:pos="9638" w:leader="dot"/>
+        </w:tabs>
+        <w:rPr/>
+      </w:pPr>
+      <w:hyperlink w:anchor="__RefHeading___Toc5354_68767826">
+        <w:r>
+          <w:rPr>
+            <w:rStyle w:val="IndexLink"/>
+          </w:rPr>
+          <w:t>The conception of the mount</w:t>
+          <w:tab/>
+          <w:t>5</w:t>
+        </w:r>
+      </w:hyperlink>
+    </w:p>
+    <w:p>
+      <w:pPr>
+        <w:pStyle w:val="Contents2"/>
+        <w:tabs>
+          <w:tab w:val="clear" w:pos="9355"/>
+          <w:tab w:val="right" w:pos="9638" w:leader="dot"/>
+        </w:tabs>
+        <w:rPr/>
+      </w:pPr>
+      <w:hyperlink w:anchor="__RefHeading___Toc18297_68767826">
+        <w:r>
+          <w:rPr>
+            <w:rStyle w:val="IndexLink"/>
+          </w:rPr>
+          <w:t>The creation of the mount</w:t>
+          <w:tab/>
+          <w:t>6</w:t>
+        </w:r>
+      </w:hyperlink>
+    </w:p>
+    <w:p>
+      <w:pPr>
+        <w:pStyle w:val="Contents2"/>
+        <w:tabs>
+          <w:tab w:val="clear" w:pos="9355"/>
+          <w:tab w:val="right" w:pos="9638" w:leader="dot"/>
+        </w:tabs>
+        <w:rPr/>
+      </w:pPr>
+      <w:hyperlink w:anchor="__RefHeading___Toc5356_68767826">
+        <w:r>
+          <w:rPr>
+            <w:rStyle w:val="IndexLink"/>
+          </w:rPr>
+          <w:t>The composition of the mount</w:t>
+          <w:tab/>
+          <w:t>8</w:t>
+        </w:r>
+      </w:hyperlink>
+    </w:p>
+    <w:p>
+      <w:pPr>
+        <w:pStyle w:val="Contents3"/>
+        <w:tabs>
+          <w:tab w:val="clear" w:pos="9072"/>
+          <w:tab w:val="right" w:pos="9638" w:leader="dot"/>
+        </w:tabs>
+        <w:rPr/>
+      </w:pPr>
+      <w:hyperlink w:anchor="__RefHeading___Toc16585_68767826">
+        <w:r>
+          <w:rPr>
+            <w:rStyle w:val="IndexLink"/>
+          </w:rPr>
+          <w:t>Overview</w:t>
+          <w:tab/>
+          <w:t>8</w:t>
+        </w:r>
+      </w:hyperlink>
+    </w:p>
+    <w:p>
+      <w:pPr>
+        <w:pStyle w:val="Contents3"/>
+        <w:tabs>
+          <w:tab w:val="clear" w:pos="9072"/>
+          <w:tab w:val="right" w:pos="9638" w:leader="dot"/>
+        </w:tabs>
+        <w:rPr/>
+      </w:pPr>
+      <w:hyperlink w:anchor="__RefHeading___Toc16587_68767826">
+        <w:r>
+          <w:rPr>
+            <w:rStyle w:val="IndexLink"/>
+          </w:rPr>
+          <w:t>Skull</w:t>
+          <w:tab/>
+          <w:t>9</w:t>
+        </w:r>
+      </w:hyperlink>
+    </w:p>
+    <w:p>
+      <w:pPr>
+        <w:pStyle w:val="Contents3"/>
+        <w:tabs>
+          <w:tab w:val="clear" w:pos="9072"/>
+          <w:tab w:val="right" w:pos="9638" w:leader="dot"/>
+        </w:tabs>
+        <w:rPr/>
+      </w:pPr>
+      <w:hyperlink w:anchor="__RefHeading___Toc16589_68767826">
+        <w:r>
+          <w:rPr>
+            <w:rStyle w:val="IndexLink"/>
+          </w:rPr>
+          <w:t>Neck</w:t>
+          <w:tab/>
+          <w:t>9</w:t>
+        </w:r>
+      </w:hyperlink>
+    </w:p>
+    <w:p>
+      <w:pPr>
+        <w:pStyle w:val="Contents3"/>
+        <w:tabs>
+          <w:tab w:val="clear" w:pos="9072"/>
+          <w:tab w:val="right" w:pos="9638" w:leader="dot"/>
+        </w:tabs>
+        <w:rPr/>
+      </w:pPr>
+      <w:hyperlink w:anchor="__RefHeading___Toc2466_2187837281">
+        <w:r>
+          <w:rPr>
+            <w:rStyle w:val="IndexLink"/>
+          </w:rPr>
+          <w:t>Torso and sacrum</w:t>
+          <w:tab/>
+          <w:t>10</w:t>
+        </w:r>
+      </w:hyperlink>
+    </w:p>
+    <w:p>
+      <w:pPr>
+        <w:pStyle w:val="Contents3"/>
+        <w:tabs>
+          <w:tab w:val="clear" w:pos="9072"/>
+          <w:tab w:val="right" w:pos="9638" w:leader="dot"/>
+        </w:tabs>
+        <w:rPr/>
+      </w:pPr>
+      <w:hyperlink w:anchor="__RefHeading___Toc2468_2187837281">
+        <w:r>
+          <w:rPr>
+            <w:rStyle w:val="IndexLink"/>
+          </w:rPr>
+          <w:t>Tail</w:t>
+          <w:tab/>
+          <w:t>10</w:t>
+        </w:r>
+      </w:hyperlink>
+    </w:p>
+    <w:p>
+      <w:pPr>
+        <w:pStyle w:val="Contents3"/>
+        <w:tabs>
+          <w:tab w:val="clear" w:pos="9072"/>
+          <w:tab w:val="right" w:pos="9638" w:leader="dot"/>
+        </w:tabs>
+        <w:rPr/>
+      </w:pPr>
+      <w:hyperlink w:anchor="__RefHeading___Toc2470_2187837281">
+        <w:r>
+          <w:rPr>
+            <w:rStyle w:val="IndexLink"/>
+          </w:rPr>
+          <w:t>Forelimbs and girdles</w:t>
+          <w:tab/>
+          <w:t>10</w:t>
+        </w:r>
+      </w:hyperlink>
+    </w:p>
+    <w:p>
+      <w:pPr>
+        <w:pStyle w:val="Contents3"/>
+        <w:tabs>
+          <w:tab w:val="clear" w:pos="9072"/>
+          <w:tab w:val="right" w:pos="9638" w:leader="dot"/>
+        </w:tabs>
+        <w:rPr/>
+      </w:pPr>
+      <w:hyperlink w:anchor="__RefHeading___Toc2472_2187837281">
+        <w:r>
+          <w:rPr>
+            <w:rStyle w:val="IndexLink"/>
+          </w:rPr>
+          <w:t>Hindlimbs and girdles</w:t>
+          <w:tab/>
+          <w:t>10</w:t>
+        </w:r>
+      </w:hyperlink>
+    </w:p>
+    <w:p>
+      <w:pPr>
+        <w:pStyle w:val="Contents3"/>
+        <w:tabs>
+          <w:tab w:val="clear" w:pos="9072"/>
+          <w:tab w:val="right" w:pos="9638" w:leader="dot"/>
+        </w:tabs>
+        <w:rPr/>
+      </w:pPr>
+      <w:hyperlink w:anchor="__RefHeading___Toc2474_2187837281">
+        <w:r>
+          <w:rPr>
+            <w:rStyle w:val="IndexLink"/>
+          </w:rPr>
+          <w:t>Summary</w:t>
+          <w:tab/>
+          <w:t>10</w:t>
+        </w:r>
+      </w:hyperlink>
+    </w:p>
+    <w:p>
+      <w:pPr>
+        <w:pStyle w:val="Contents1"/>
+        <w:tabs>
+          <w:tab w:val="right" w:pos="9638" w:leader="dot"/>
+        </w:tabs>
+        <w:rPr/>
+      </w:pPr>
+      <w:hyperlink w:anchor="__RefHeading___Toc3401_68767826">
+        <w:r>
+          <w:rPr>
+            <w:rStyle w:val="IndexLink"/>
+          </w:rPr>
+          <w:t>Discussion</w:t>
+          <w:tab/>
+          <w:t>10</w:t>
+        </w:r>
+      </w:hyperlink>
+    </w:p>
+    <w:p>
+      <w:pPr>
+        <w:pStyle w:val="Contents2"/>
+        <w:tabs>
+          <w:tab w:val="clear" w:pos="9355"/>
+          <w:tab w:val="right" w:pos="9638" w:leader="dot"/>
+        </w:tabs>
+        <w:rPr/>
+      </w:pPr>
+      <w:hyperlink w:anchor="__RefHeading___Toc2476_2187837281">
+        <w:r>
+          <w:rPr>
+            <w:rStyle w:val="IndexLink"/>
+          </w:rPr>
+          <w:t>Rearing pose</w:t>
+          <w:tab/>
+          <w:t>10</w:t>
+        </w:r>
+      </w:hyperlink>
+    </w:p>
+    <w:p>
+      <w:pPr>
+        <w:pStyle w:val="Contents2"/>
+        <w:tabs>
+          <w:tab w:val="clear" w:pos="9355"/>
+          <w:tab w:val="right" w:pos="9638" w:leader="dot"/>
+        </w:tabs>
+        <w:rPr/>
+      </w:pPr>
+      <w:hyperlink w:anchor="__RefHeading___Toc21934_68767826">
+        <w:r>
+          <w:rPr>
+            <w:rStyle w:val="IndexLink"/>
+          </w:rPr>
+          <w:t>Size of the AMNH 6341 animal</w:t>
+          <w:tab/>
+          <w:t>11</w:t>
+        </w:r>
+      </w:hyperlink>
+    </w:p>
+    <w:p>
+      <w:pPr>
+        <w:pStyle w:val="Contents1"/>
+        <w:tabs>
+          <w:tab w:val="right" w:pos="9638" w:leader="dot"/>
+        </w:tabs>
+        <w:rPr/>
+      </w:pPr>
+      <w:hyperlink w:anchor="__RefHeading___Toc3403_68767826">
+        <w:r>
+          <w:rPr>
+            <w:rStyle w:val="IndexLink"/>
+          </w:rPr>
+          <w:t>Acknowledgements</w:t>
+          <w:tab/>
+          <w:t>12</w:t>
+        </w:r>
+      </w:hyperlink>
+    </w:p>
+    <w:p>
+      <w:pPr>
+        <w:pStyle w:val="Contents1"/>
+        <w:tabs>
+          <w:tab w:val="right" w:pos="9638" w:leader="dot"/>
+        </w:tabs>
+        <w:rPr/>
+      </w:pPr>
+      <w:hyperlink w:anchor="__RefHeading___Toc3405_68767826">
+        <w:r>
+          <w:rPr>
+            <w:rStyle w:val="IndexLink"/>
+          </w:rPr>
+          <w:t>References</w:t>
+          <w:tab/>
+          <w:t>12</w:t>
+        </w:r>
+      </w:hyperlink>
+    </w:p>
+    <w:p>
+      <w:pPr>
+        <w:pStyle w:val="Contents1"/>
+        <w:tabs>
+          <w:tab w:val="right" w:pos="9638" w:leader="dot"/>
+        </w:tabs>
+        <w:rPr/>
+      </w:pPr>
+      <w:hyperlink w:anchor="__RefHeading___Toc3407_68767826">
+        <w:r>
+          <w:rPr>
+            <w:rStyle w:val="IndexLink"/>
+          </w:rPr>
+          <w:t>Figure Captions</w:t>
+          <w:tab/>
+          <w:t>14</w:t>
+        </w:r>
+      </w:hyperlink>
+    </w:p>
     <w:p>
       <w:pPr>
         <w:pStyle w:val="TextBody"/>
@@ -764,6 +835,10 @@
       </w:pPr>
       <w:r>
         <w:rPr/>
+      </w:r>
+      <w:r>
+        <w:rPr/>
+        <w:fldChar w:fldCharType="end"/>
       </w:r>
     </w:p>
     <w:p>
@@ -1341,7 +1416,31 @@
       </w:pPr>
       <w:r>
         <w:rPr/>
-        <w:t xml:space="preserve">Earl Douglass had first discovered dinosaur fossils at Dinosaur National Monument in 1909 (Gilmore 1932:2), and so had been working the area for a full decade by 1919, when the expedition sponsor Andrew Carnegie died at the age of 83. It was apparent that work at the quarry would soon end without his funding, and Douglass joined the staff of the University of Utah. Two fine diplodocine skeletons has at this point been partially excavated from the easternmost part of the quarry (McIntosh 2005:42). One of these was a </w:t>
+        <w:t xml:space="preserve">Earl Douglass had first discovered dinosaur fossils at Dinosaur National Monument in 1909 (Gilmore 1932:2), and so had been working the area for a full decade by 1919, when the expedition sponsor Andrew Carnegie died at the age of 83. It was apparent that work at the quarry would soon end without his funding, and Douglass joined the staff of the University of Utah. </w:t>
+      </w:r>
+      <w:r>
+        <w:rPr/>
+        <w:t>Beginning in 1922, t</w:t>
+      </w:r>
+      <w:r>
+        <w:rPr/>
+        <w:t xml:space="preserve">wo fine diplodocine skeletons </w:t>
+      </w:r>
+      <w:r>
+        <w:rPr/>
+        <w:t xml:space="preserve">where </w:t>
+      </w:r>
+      <w:r>
+        <w:rPr/>
+        <w:t xml:space="preserve">partially excavated from the easternmost part of the quarry (McIntosh 2005:42). One of these, </w:t>
+      </w:r>
+      <w:r>
+        <w:rPr/>
+        <w:t>designated #355 In the field,</w:t>
+      </w:r>
+      <w:r>
+        <w:rPr/>
+        <w:t xml:space="preserve"> was a </w:t>
       </w:r>
       <w:r>
         <w:rPr>
@@ -1352,7 +1451,15 @@
       </w:r>
       <w:r>
         <w:rPr/>
-        <w:t xml:space="preserve"> that was collected by Gilmore for the National Museum of Natural History in Washington DC (USNM 10865) The other, thought at that time also to be </w:t>
+        <w:t xml:space="preserve"> that was collected by Gilmore for the National Museum of Natural History in Washington DC (USNM 10865) The other, </w:t>
+      </w:r>
+      <w:r>
+        <w:rPr/>
+        <w:t xml:space="preserve">designated #340 and </w:t>
+      </w:r>
+      <w:r>
+        <w:rPr/>
+        <w:t xml:space="preserve">thought at that time also to be </w:t>
       </w:r>
       <w:r>
         <w:rPr>
@@ -1374,7 +1481,15 @@
       </w:r>
       <w:r>
         <w:rPr/>
-        <w:t xml:space="preserve"> lacked a neck, it was arranged to supplement this material with the neck, anterior dorsals and left scapula and humerus from the University of Utah specimen. This left the skeleton now spread across three institutions in Salt Lake City, Washington DC and Utah. It is perhaps for this reason that, although the rest of this specimen was excavated, sent to the University of Utah and prepared, it was never mounted. Meanwhile, the neck that had been sent to Washington D.C. proved when prepared not to belong to </w:t>
+        <w:t xml:space="preserve"> lacked a neck, it was arranged to supplement this material with the neck, anterior dorsals and scapul</w:t>
+      </w:r>
+      <w:r>
+        <w:rPr/>
+        <w:t>ocoracoid</w:t>
+      </w:r>
+      <w:r>
+        <w:rPr/>
+        <w:t xml:space="preserve"> and humerus from the University of Utah specimen. This left the skeleton now spread across three institutions in Salt Lake City, Washington DC and Utah. It is perhaps for this reason that, although the rest of this specimen was excavated, sent to the University of Utah and prepared, it was never mounted. Meanwhile, the neck that had been sent to Washington D.C. proved when prepared not to belong to </w:t>
       </w:r>
       <w:r>
         <w:rPr>
@@ -1417,7 +1532,23 @@
       </w:pPr>
       <w:r>
         <w:rPr/>
-        <w:t xml:space="preserve">In 1929, Barnum Brown, acting for the American Museum of Natural History, visited most of the nation’s major natural history museums to assess their collections. He realised that the neck, anterior torso and scapula/humerus at the USNM, and the tail segment at the Carnegie, belonged to the same individual as the partial skeleton at the University of Utah. Brown negotiated separately with representatives of all three museums to acquire the three portions of this skeleton, and was able to reunite the whole of Douglass’s skeleton in New York at the AMNH, a museum that had had no part in its excavation or early history. Brown arranged complex multipart deals: while the USNM accepted a straight swap for their part of the </w:t>
+        <w:t>In 1929, Barnum Brown, acting for the American Museum of Natural History, visited most of the nation’s major natural history museums to assess their collections. He realised that the neck, anterior torso, scapul</w:t>
+      </w:r>
+      <w:r>
+        <w:rPr/>
+        <w:t>ocoracoid</w:t>
+      </w:r>
+      <w:r>
+        <w:rPr/>
+        <w:t xml:space="preserve"> </w:t>
+      </w:r>
+      <w:r>
+        <w:rPr/>
+        <w:t xml:space="preserve">and </w:t>
+      </w:r>
+      <w:r>
+        <w:rPr/>
+        <w:t xml:space="preserve">humerus at the USNM, and the tail segment at the Carnegie, belonged to the same individual as the partial skeleton at the University of Utah. Brown negotiated separately with representatives of all three museums to acquire the three portions of this skeleton, and was able to reunite the whole of Douglass’s skeleton in New York at the AMNH, a museum that had had no part in its excavation or early history. Brown arranged complex multipart deals: while the USNM accepted a straight swap for their part of the </w:t>
       </w:r>
       <w:r>
         <w:rPr>
@@ -2144,17 +2275,55 @@
       </w:r>
       <w:r>
         <w:rPr/>
-        <w:t xml:space="preserve"> scapulocoracoid, based on the location of the glenoid fossa in combination with the curvature of the shaft — not “part of the right scapula” as reporting by McIntosh. Similarly the humerus that was on display in 1939 is the right, not the left, based on the shape of the proximal end and the anterior projections at the distal end. It is possible that Brown carelessly misidentified the elements in his letter and McIntosh transcribed the error. Unfortunately, these two errors in McIntosh’s (2005:43) account of the preserved material must cast doubt on the accuracy of other catalogued elements.</w:t>
-      </w:r>
-    </w:p>
-    <w:p>
-      <w:pPr>
-        <w:pStyle w:val="TextBody"/>
-        <w:rPr/>
-      </w:pPr>
-      <w:r>
-        <w:rPr/>
-        <w:t xml:space="preserve">In preparing the mounted skeleton, the missing elements were cast or modelled from specimens of </w:t>
+        <w:t xml:space="preserve"> scapulocoracoid, based on the location of the glenoid fossa in combination with the curvature of the shaft — not “part of the right scapula” as reporting by McIntosh. Similarly the humerus that was on display in 1939 is the right, not the left, based on the shape of the proximal end and the anterior projections at the distal end. It is possible that Brown carelessly misidentified the elements in his letter and McIntosh transcribed the error. </w:t>
+      </w:r>
+      <w:r>
+        <w:rPr/>
+        <w:t>Since</w:t>
+      </w:r>
+      <w:r>
+        <w:rPr/>
+        <w:t xml:space="preserve"> McIntosh’s (2005:</w:t>
+      </w:r>
+      <w:r>
+        <w:rPr/>
+        <w:t>59–62</w:t>
+      </w:r>
+      <w:r>
+        <w:rPr/>
+        <w:t xml:space="preserve">) </w:t>
+      </w:r>
+      <w:r>
+        <w:rPr/>
+        <w:t>went on to describe and illustrate the right scapulocoracoid and humerus of AMNH 6341, these must be considered the correct identifications.</w:t>
+      </w:r>
+    </w:p>
+    <w:p>
+      <w:pPr>
+        <w:pStyle w:val="TextBody"/>
+        <w:rPr/>
+      </w:pPr>
+      <w:r>
+        <w:rPr/>
+        <w:t xml:space="preserve">In preparing the mounted skeleton, </w:t>
+      </w:r>
+      <w:r>
+        <w:rPr/>
+        <w:t xml:space="preserve">casts of all the elements of AMNH 6341 were used. </w:t>
+      </w:r>
+      <w:r>
+        <w:rPr>
+          <w:highlight w:val="yellow"/>
+        </w:rPr>
+        <w:t>XXX Peter, Lowell and Gene, is this correct? How much “correction” was done to the casts?</w:t>
+      </w:r>
+      <w:r>
+        <w:rPr/>
+        <w:t xml:space="preserve"> T</w:t>
+      </w:r>
+      <w:r>
+        <w:rPr/>
+        <w:t xml:space="preserve">he missing elements were cast or modelled from specimens of </w:t>
       </w:r>
       <w:r>
         <w:rPr>
@@ -2165,12 +2334,40 @@
       </w:r>
       <w:r>
         <w:rPr/>
-        <w:t xml:space="preserve">. Jack McIntosh </w:t>
+        <w:t xml:space="preserve">. </w:t>
       </w:r>
       <w:r>
         <w:rPr>
           <w:highlight w:val="yellow"/>
         </w:rPr>
+        <w:t xml:space="preserve">XXX Peter, Lowell and Gene, is this correct? Was no non-6341 </w:t>
+      </w:r>
+      <w:r>
+        <w:rPr>
+          <w:i/>
+          <w:iCs/>
+          <w:highlight w:val="yellow"/>
+        </w:rPr>
+        <w:t>Barosaurus</w:t>
+      </w:r>
+      <w:r>
+        <w:rPr>
+          <w:highlight w:val="yellow"/>
+        </w:rPr>
+        <w:t xml:space="preserve"> used at all?</w:t>
+      </w:r>
+      <w:r>
+        <w:rPr/>
+        <w:t xml:space="preserve"> </w:t>
+      </w:r>
+      <w:r>
+        <w:rPr/>
+        <w:t xml:space="preserve">Jack McIntosh </w:t>
+      </w:r>
+      <w:r>
+        <w:rPr>
+          <w:highlight w:val="yellow"/>
+        </w:rPr>
         <w:t>XXX and Lowell and/or Gene?</w:t>
       </w:r>
       <w:r>
@@ -2182,6 +2379,18 @@
           <w:lang w:val="en-US"/>
         </w:rPr>
         <w:t>to help with the restored elements.</w:t>
+      </w:r>
+    </w:p>
+    <w:p>
+      <w:pPr>
+        <w:pStyle w:val="TextBody"/>
+        <w:rPr/>
+      </w:pPr>
+      <w:r>
+        <w:rPr>
+          <w:lang w:val="en-US"/>
+        </w:rPr>
+        <w:t>We will now consider the source of specific elements of the cast.</w:t>
       </w:r>
     </w:p>
     <w:p>
@@ -2230,7 +2439,23 @@
       </w:r>
       <w:r>
         <w:rPr/>
-        <w:t xml:space="preserve">. It is not obvious exactly what skull that is, though, as CM 84, the specimen from which the Carnegie mount is mostly assembled, does not include a skull. Holland (1906:227) explains that the skull supplied to British Museum (now the Natural History Museum) as part of the </w:t>
+        <w:t xml:space="preserve">. </w:t>
+      </w:r>
+      <w:r>
+        <w:rPr/>
+        <w:t>However,</w:t>
+      </w:r>
+      <w:r>
+        <w:rPr/>
+        <w:t xml:space="preserve"> CM 84, the specimen from which the Carnegie mount is mostly assembled, does not </w:t>
+      </w:r>
+      <w:r>
+        <w:rPr/>
+        <w:t xml:space="preserve">itself </w:t>
+      </w:r>
+      <w:r>
+        <w:rPr/>
+        <w:t xml:space="preserve">include a skull. Holland (1906:227) explains that the skull supplied to British Museum (now the Natural History Museum) as part of the </w:t>
       </w:r>
       <w:r>
         <w:rPr>
@@ -2405,7 +2630,7 @@
       </w:pPr>
       <w:r>
         <w:rPr/>
-        <w:t xml:space="preserve">Whether or not there may at some point have been a tenth, at present AMNH 6341 preserves the last nine cervical vertebrae. McIntosh (2005:45) considered these to be C8–C16: the number of cervicals is reckoned to be 16 on the basis that there are only nine dorsals, compared with ten in the closely related </w:t>
+        <w:t xml:space="preserve">McIntosh (2005:45) considered the number of cervicals is reckoned to be 16 on the basis that there are only nine dorsals, compared with ten in the closely related </w:t>
       </w:r>
       <w:r>
         <w:rPr>
@@ -2416,17 +2641,76 @@
       </w:r>
       <w:r>
         <w:rPr/>
-        <w:t>, and the most likely reason is that the first dorsal was recruited into the neck.</w:t>
-      </w:r>
-    </w:p>
-    <w:p>
-      <w:pPr>
-        <w:pStyle w:val="TextBody"/>
-        <w:rPr/>
-      </w:pPr>
-      <w:r>
-        <w:rPr/>
-        <w:t xml:space="preserve">The anterior neck of the mount was completed using casts of seven anterior vertebrae from the Carnegie </w:t>
+        <w:t xml:space="preserve">, and the most likely reason is that the first dorsal was recruited into the neck. </w:t>
+      </w:r>
+      <w:r>
+        <w:rPr/>
+        <w:t xml:space="preserve">McIntosh’s inference has been widely considered correct, and 16 is now the accepted cervical count for </w:t>
+      </w:r>
+      <w:r>
+        <w:rPr>
+          <w:i/>
+          <w:iCs/>
+        </w:rPr>
+        <w:t>Barosaurus</w:t>
+      </w:r>
+      <w:r>
+        <w:rPr/>
+        <w:t xml:space="preserve">. </w:t>
+      </w:r>
+      <w:r>
+        <w:rPr/>
+        <w:t xml:space="preserve">Whether or not there may at some point have been a tenth </w:t>
+      </w:r>
+      <w:r>
+        <w:rPr/>
+        <w:t xml:space="preserve">cervical vertebra included in AMNH 6341 </w:t>
+      </w:r>
+      <w:r>
+        <w:rPr/>
+        <w:t xml:space="preserve">, at present </w:t>
+      </w:r>
+      <w:r>
+        <w:rPr/>
+        <w:t xml:space="preserve">it </w:t>
+      </w:r>
+      <w:r>
+        <w:rPr/>
+        <w:t xml:space="preserve">preserves the last nine cervical vertebrae. </w:t>
+      </w:r>
+      <w:r>
+        <w:rPr/>
+        <w:t>T</w:t>
+      </w:r>
+      <w:r>
+        <w:rPr/>
+        <w:t xml:space="preserve">hese </w:t>
+      </w:r>
+      <w:r>
+        <w:rPr/>
+        <w:t xml:space="preserve">are therefore considered to </w:t>
+      </w:r>
+      <w:r>
+        <w:rPr/>
+        <w:t>be C8–C16.</w:t>
+      </w:r>
+    </w:p>
+    <w:p>
+      <w:pPr>
+        <w:pStyle w:val="TextBody"/>
+        <w:rPr/>
+      </w:pPr>
+      <w:r>
+        <w:rPr/>
+        <w:t xml:space="preserve">The anterior </w:t>
+      </w:r>
+      <w:r>
+        <w:rPr/>
+        <w:t xml:space="preserve">part of </w:t>
+      </w:r>
+      <w:r>
+        <w:rPr/>
+        <w:t xml:space="preserve">neck of the mount was completed using casts of seven anterior vertebrae from the Carnegie </w:t>
       </w:r>
       <w:r>
         <w:rPr>
@@ -2437,27 +2721,210 @@
       </w:r>
       <w:r>
         <w:rPr/>
-        <w:t xml:space="preserve"> — probably cervicals 10, 8, 6 and 4–1 (Peter May, pers. comm., 2022). </w:t>
-      </w:r>
-    </w:p>
-    <w:p>
-      <w:pPr>
-        <w:pStyle w:val="TextBody"/>
-        <w:rPr/>
-      </w:pPr>
-      <w:r>
-        <w:rPr/>
-        <w:t>XXX what about the atlas?</w:t>
-      </w:r>
-    </w:p>
-    <w:p>
-      <w:pPr>
-        <w:pStyle w:val="TextBody"/>
-        <w:rPr/>
-      </w:pPr>
-      <w:r>
-        <w:rPr/>
-        <w:t>XXX other parts of the skeleton</w:t>
+        <w:t xml:space="preserve">, </w:t>
+      </w:r>
+      <w:r>
+        <w:rPr/>
+        <w:t>but the anteriormost seven cervicals were not used as that would have resulted in an abrupt transition in length between C7 and C8. Instead, a non-contiguous sequence of Carnegie-</w:t>
+      </w:r>
+      <w:r>
+        <w:rPr>
+          <w:i/>
+          <w:iCs/>
+        </w:rPr>
+        <w:t>Diplodocus</w:t>
+      </w:r>
+      <w:r>
+        <w:rPr/>
+        <w:t xml:space="preserve"> </w:t>
+      </w:r>
+      <w:r>
+        <w:rPr/>
+        <w:t xml:space="preserve">cervicals was used to obtain a smooth transition </w:t>
+      </w:r>
+      <w:r>
+        <w:rPr/>
+        <w:t>probably cervicals 10, 8, 6 and 4–1.</w:t>
+      </w:r>
+    </w:p>
+    <w:p>
+      <w:pPr>
+        <w:pStyle w:val="TextBody"/>
+        <w:rPr/>
+      </w:pPr>
+      <w:r>
+        <w:rPr/>
+        <w:t xml:space="preserve">CM 84, the specimen that forms most of the Carnegie mount, includes C2–7, but not the atlas (C1). It is not clear which specimen supplied the atlas in the Carnegie mount: Holland (1906), which discusses the composition of the cast sent to the British Museum, discusses two atlases but does not state which (if either) was used in the mount. These are the atlas of AMNH 969, part of a specimen including a skull that is now referred to </w:t>
+      </w:r>
+      <w:r>
+        <w:rPr>
+          <w:i/>
+          <w:iCs/>
+        </w:rPr>
+        <w:t>Galeamopus</w:t>
+      </w:r>
+      <w:r>
+        <w:rPr/>
+        <w:t xml:space="preserve"> sp. (Tschopp et al. 2015:219); and the unidentified figured by Marsh (</w:t>
+      </w:r>
+      <w:r>
+        <w:rPr/>
+        <w:t xml:space="preserve">1896:plate XXVII:figures 1–2) and reproduced by Hatcher (1901:figures 4–5), but which neither of them identified with a specimen number. Unless further information comes to light, it is not possible to identify the atlas used in the Carnegie </w:t>
+      </w:r>
+      <w:r>
+        <w:rPr>
+          <w:i/>
+          <w:iCs/>
+        </w:rPr>
+        <w:t>Diplodocus</w:t>
+      </w:r>
+      <w:r>
+        <w:rPr/>
+        <w:t xml:space="preserve"> — nor, therefore, in the </w:t>
+      </w:r>
+      <w:r>
+        <w:rPr>
+          <w:i/>
+          <w:iCs/>
+        </w:rPr>
+        <w:t>Barosaurus</w:t>
+      </w:r>
+      <w:r>
+        <w:rPr/>
+        <w:t xml:space="preserve"> mount. </w:t>
+      </w:r>
+      <w:r>
+        <w:rPr>
+          <w:highlight w:val="yellow"/>
+        </w:rPr>
+        <w:t>XXX Am I missing something?</w:t>
+      </w:r>
+    </w:p>
+    <w:p>
+      <w:pPr>
+        <w:pStyle w:val="Heading3"/>
+        <w:ind w:left="0" w:right="0" w:hanging="0"/>
+        <w:rPr/>
+      </w:pPr>
+      <w:bookmarkStart w:id="13" w:name="__RefHeading___Toc2466_2187837281"/>
+      <w:bookmarkEnd w:id="13"/>
+      <w:r>
+        <w:rPr/>
+        <w:t>Torso and sacrum</w:t>
+      </w:r>
+    </w:p>
+    <w:p>
+      <w:pPr>
+        <w:pStyle w:val="TextBody"/>
+        <w:rPr/>
+      </w:pPr>
+      <w:r>
+        <w:rPr/>
+        <w:t xml:space="preserve">The complete dorsal sequence (of nine vertebrae) and complete sacrum (of five vertebra) are present in AMNH 6341. However, McIntosh’s (2005:43) account says that only “six ribs and fragments” were included from a total of 18 (two per dorsal vertebra), the missing ribs were supplied by </w:t>
+      </w:r>
+      <w:r>
+        <w:rPr>
+          <w:highlight w:val="yellow"/>
+        </w:rPr>
+        <w:t>XXX Anyone?</w:t>
+      </w:r>
+    </w:p>
+    <w:p>
+      <w:pPr>
+        <w:pStyle w:val="Heading3"/>
+        <w:ind w:left="0" w:right="0" w:hanging="0"/>
+        <w:rPr/>
+      </w:pPr>
+      <w:bookmarkStart w:id="14" w:name="__RefHeading___Toc2468_2187837281"/>
+      <w:bookmarkEnd w:id="14"/>
+      <w:r>
+        <w:rPr/>
+        <w:t>Tail</w:t>
+      </w:r>
+    </w:p>
+    <w:p>
+      <w:pPr>
+        <w:pStyle w:val="TextBody"/>
+        <w:rPr/>
+      </w:pPr>
+      <w:r>
+        <w:rPr/>
+        <w:t xml:space="preserve">AMNH 6341 includes the first 29 caudals but only one chevron. The distal part of the tail was supplied by </w:t>
+      </w:r>
+      <w:r>
+        <w:rPr>
+          <w:highlight w:val="yellow"/>
+        </w:rPr>
+        <w:t>XXX Anyone?</w:t>
+      </w:r>
+      <w:r>
+        <w:rPr/>
+        <w:t xml:space="preserve">, and the chevrons were taken from </w:t>
+      </w:r>
+      <w:r>
+        <w:rPr>
+          <w:highlight w:val="yellow"/>
+        </w:rPr>
+        <w:t>XXX Anyone?</w:t>
+      </w:r>
+    </w:p>
+    <w:p>
+      <w:pPr>
+        <w:pStyle w:val="Heading3"/>
+        <w:ind w:left="0" w:right="0" w:hanging="0"/>
+        <w:rPr/>
+      </w:pPr>
+      <w:bookmarkStart w:id="15" w:name="__RefHeading___Toc2470_2187837281"/>
+      <w:bookmarkEnd w:id="15"/>
+      <w:r>
+        <w:rPr/>
+        <w:t>Forelimbs and girdles</w:t>
+      </w:r>
+    </w:p>
+    <w:p>
+      <w:pPr>
+        <w:pStyle w:val="TextBody"/>
+        <w:rPr/>
+      </w:pPr>
+      <w:r>
+        <w:rPr/>
+        <w:t>XXX</w:t>
+      </w:r>
+    </w:p>
+    <w:p>
+      <w:pPr>
+        <w:pStyle w:val="Heading3"/>
+        <w:ind w:left="0" w:right="0" w:hanging="0"/>
+        <w:rPr/>
+      </w:pPr>
+      <w:bookmarkStart w:id="16" w:name="__RefHeading___Toc2472_2187837281"/>
+      <w:bookmarkEnd w:id="16"/>
+      <w:r>
+        <w:rPr/>
+        <w:t>Hindlimbs and girdles</w:t>
+      </w:r>
+    </w:p>
+    <w:p>
+      <w:pPr>
+        <w:pStyle w:val="TextBody"/>
+        <w:rPr/>
+      </w:pPr>
+      <w:r>
+        <w:rPr/>
+        <w:t>XXX</w:t>
+      </w:r>
+    </w:p>
+    <w:p>
+      <w:pPr>
+        <w:pStyle w:val="Heading3"/>
+        <w:ind w:left="0" w:right="0" w:hanging="0"/>
+        <w:rPr/>
+      </w:pPr>
+      <w:bookmarkStart w:id="17" w:name="__RefHeading___Toc2474_2187837281"/>
+      <w:bookmarkEnd w:id="17"/>
+      <w:r>
+        <w:rPr/>
+        <w:t>Summary</w:t>
       </w:r>
     </w:p>
     <w:p>
@@ -2480,8 +2947,8 @@
         <w:ind w:left="0" w:right="0" w:hanging="0"/>
         <w:rPr/>
       </w:pPr>
-      <w:bookmarkStart w:id="13" w:name="__RefHeading___Toc3401_68767826"/>
-      <w:bookmarkEnd w:id="13"/>
+      <w:bookmarkStart w:id="18" w:name="__RefHeading___Toc3401_68767826"/>
+      <w:bookmarkEnd w:id="18"/>
       <w:r>
         <w:rPr/>
         <w:t>Discussion</w:t>
@@ -2492,6 +2959,8 @@
         <w:pStyle w:val="Heading2"/>
         <w:rPr/>
       </w:pPr>
+      <w:bookmarkStart w:id="19" w:name="__RefHeading___Toc2476_2187837281"/>
+      <w:bookmarkEnd w:id="19"/>
       <w:r>
         <w:rPr/>
         <w:t>Rearing pose</w:t>
@@ -2706,11 +3175,7 @@
       </w:pPr>
       <w:r>
         <w:rPr/>
-        <w:t xml:space="preserve">XXX Paul in 1984 depicted two rearing Baro individuals reproduced </w:t>
-      </w:r>
-      <w:r>
-        <w:rPr/>
-        <w:t>in Bird (1985:14).</w:t>
+        <w:t>XXX Paul in 1984 depicted two rearing Baro individuals reproduced in Bird (1985:14).</w:t>
       </w:r>
     </w:p>
     <w:p>
@@ -2728,8 +3193,8 @@
         <w:pStyle w:val="Heading2"/>
         <w:rPr/>
       </w:pPr>
-      <w:bookmarkStart w:id="14" w:name="__RefHeading___Toc21934_68767826"/>
-      <w:bookmarkEnd w:id="14"/>
+      <w:bookmarkStart w:id="20" w:name="__RefHeading___Toc21934_68767826"/>
+      <w:bookmarkEnd w:id="20"/>
       <w:r>
         <w:rPr/>
         <w:t>Size of the AMNH 6341 animal</w:t>
@@ -2820,8 +3285,8 @@
         <w:ind w:left="0" w:right="0" w:hanging="0"/>
         <w:rPr/>
       </w:pPr>
-      <w:bookmarkStart w:id="15" w:name="__RefHeading___Toc3403_68767826"/>
-      <w:bookmarkEnd w:id="15"/>
+      <w:bookmarkStart w:id="21" w:name="__RefHeading___Toc3403_68767826"/>
+      <w:bookmarkEnd w:id="21"/>
       <w:r>
         <w:rPr/>
         <w:t>Acknowledgements</w:t>
@@ -2856,7 +3321,15 @@
       </w:r>
       <w:r>
         <w:rPr/>
-        <w:t>. Gregory S. Paul also allowed us to quote personal communications. Carl Mehling (AMNH) searched collections for the missing C7 and allowed us to cite a personal communication. Amelia Zietlow (Richard Gilder Graduate School at the AMNH) provided helpful photographs and information about the present public exhibits.</w:t>
+        <w:t xml:space="preserve">. Gregory S. Paul also allowed us to quote personal communications. Carl Mehling (AMNH) searched collections for the missing C7 and allowed us to cite a personal communication. Mai Reitmeyer </w:t>
+      </w:r>
+      <w:r>
+        <w:rPr/>
+        <w:t xml:space="preserve">(Department of Library Services, AMNH) helped us to obtain historical photographs. </w:t>
+      </w:r>
+      <w:r>
+        <w:rPr/>
+        <w:t>Amelia Zietlow (Richard Gilder Graduate School at the AMNH) provided helpful photographs and information about the present public exhibits.</w:t>
       </w:r>
     </w:p>
     <w:p>
@@ -2869,8 +3342,8 @@
         <w:ind w:left="0" w:right="0" w:hanging="0"/>
         <w:rPr/>
       </w:pPr>
-      <w:bookmarkStart w:id="16" w:name="__RefHeading___Toc3405_68767826"/>
-      <w:bookmarkEnd w:id="16"/>
+      <w:bookmarkStart w:id="22" w:name="__RefHeading___Toc3405_68767826"/>
+      <w:bookmarkEnd w:id="22"/>
       <w:r>
         <w:rPr/>
         <w:t>References</w:t>
@@ -3515,12 +3988,12 @@
         <w:pStyle w:val="Reference"/>
         <w:rPr/>
       </w:pPr>
-      <w:bookmarkStart w:id="17" w:name="__DdeLink__16582_68767826"/>
+      <w:bookmarkStart w:id="23" w:name="__DdeLink__16582_68767826"/>
       <w:r>
         <w:rPr/>
         <w:t>Nieuwland</w:t>
       </w:r>
-      <w:bookmarkEnd w:id="17"/>
+      <w:bookmarkEnd w:id="23"/>
       <w:r>
         <w:rPr/>
         <w:t xml:space="preserve">, Ilja. 2019. </w:t>
@@ -3839,8 +4312,8 @@
         <w:ind w:left="0" w:right="0" w:hanging="0"/>
         <w:rPr/>
       </w:pPr>
-      <w:bookmarkStart w:id="18" w:name="__RefHeading___Toc3407_68767826"/>
-      <w:bookmarkEnd w:id="18"/>
+      <w:bookmarkStart w:id="24" w:name="__RefHeading___Toc3407_68767826"/>
+      <w:bookmarkEnd w:id="24"/>
       <w:r>
         <w:rPr/>
         <w:t>Figure Captions</w:t>
@@ -4108,7 +4581,7 @@
     <w:sectPr>
       <w:type w:val="nextPage"/>
       <w:pgSz w:w="11906" w:h="16838"/>
-      <w:pgMar w:left="1134" w:right="1134" w:gutter="0" w:header="0" w:top="1134" w:footer="0" w:bottom="1134"/>
+      <w:pgMar w:left="1134" w:right="1134" w:header="0" w:top="1134" w:footer="0" w:bottom="1134" w:gutter="0"/>
       <w:pgNumType w:fmt="decimal"/>
       <w:formProt w:val="false"/>
       <w:textDirection w:val="lrTb"/>
@@ -4119,7 +4592,7 @@
 </file>
 
 <file path=word/numbering.xml><?xml version="1.0" encoding="utf-8"?>
-<w:numbering xmlns:w="http://schemas.openxmlformats.org/wordprocessingml/2006/main" xmlns:o="urn:schemas-microsoft-com:office:office" xmlns:r="http://schemas.openxmlformats.org/officeDocument/2006/relationships" xmlns:v="urn:schemas-microsoft-com:vml" xmlns:mc="http://schemas.openxmlformats.org/markup-compatibility/2006" xmlns:w14="http://schemas.microsoft.com/office/word/2010/wordml" mc:Ignorable="w14">
+<w:numbering xmlns:w="http://schemas.openxmlformats.org/wordprocessingml/2006/main" xmlns:o="urn:schemas-microsoft-com:office:office" xmlns:r="http://schemas.openxmlformats.org/officeDocument/2006/relationships" xmlns:v="urn:schemas-microsoft-com:vml">
   <w:abstractNum w:abstractNumId="1">
     <w:lvl w:ilvl="0">
       <w:start w:val="1"/>
@@ -4129,9 +4602,6 @@
       <w:lvlText w:val=""/>
       <w:lvlJc w:val="left"/>
       <w:pPr>
-        <w:tabs>
-          <w:tab w:val="num" w:pos="0"/>
-        </w:tabs>
         <w:ind w:left="0" w:hanging="0"/>
       </w:pPr>
     </w:lvl>
@@ -4142,9 +4612,6 @@
       <w:lvlText w:val=""/>
       <w:lvlJc w:val="left"/>
       <w:pPr>
-        <w:tabs>
-          <w:tab w:val="num" w:pos="0"/>
-        </w:tabs>
         <w:ind w:left="0" w:hanging="0"/>
       </w:pPr>
     </w:lvl>
@@ -4156,9 +4623,6 @@
       <w:lvlText w:val=""/>
       <w:lvlJc w:val="left"/>
       <w:pPr>
-        <w:tabs>
-          <w:tab w:val="num" w:pos="0"/>
-        </w:tabs>
         <w:ind w:left="0" w:hanging="0"/>
       </w:pPr>
     </w:lvl>
@@ -4169,9 +4633,6 @@
       <w:lvlText w:val=""/>
       <w:lvlJc w:val="left"/>
       <w:pPr>
-        <w:tabs>
-          <w:tab w:val="num" w:pos="0"/>
-        </w:tabs>
         <w:ind w:left="0" w:hanging="0"/>
       </w:pPr>
     </w:lvl>
@@ -4182,9 +4643,6 @@
       <w:lvlText w:val=""/>
       <w:lvlJc w:val="left"/>
       <w:pPr>
-        <w:tabs>
-          <w:tab w:val="num" w:pos="0"/>
-        </w:tabs>
         <w:ind w:left="0" w:hanging="0"/>
       </w:pPr>
     </w:lvl>
@@ -4195,9 +4653,6 @@
       <w:lvlText w:val=""/>
       <w:lvlJc w:val="left"/>
       <w:pPr>
-        <w:tabs>
-          <w:tab w:val="num" w:pos="0"/>
-        </w:tabs>
         <w:ind w:left="0" w:hanging="0"/>
       </w:pPr>
     </w:lvl>
@@ -4208,9 +4663,6 @@
       <w:lvlText w:val=""/>
       <w:lvlJc w:val="left"/>
       <w:pPr>
-        <w:tabs>
-          <w:tab w:val="num" w:pos="0"/>
-        </w:tabs>
         <w:ind w:left="0" w:hanging="0"/>
       </w:pPr>
     </w:lvl>
@@ -4221,9 +4673,6 @@
       <w:lvlText w:val=""/>
       <w:lvlJc w:val="left"/>
       <w:pPr>
-        <w:tabs>
-          <w:tab w:val="num" w:pos="0"/>
-        </w:tabs>
         <w:ind w:left="0" w:hanging="0"/>
       </w:pPr>
     </w:lvl>
@@ -4234,9 +4683,6 @@
       <w:lvlText w:val=""/>
       <w:lvlJc w:val="left"/>
       <w:pPr>
-        <w:tabs>
-          <w:tab w:val="num" w:pos="0"/>
-        </w:tabs>
         <w:ind w:left="0" w:hanging="0"/>
       </w:pPr>
     </w:lvl>
@@ -4249,9 +4695,6 @@
       <w:lvlText w:val=""/>
       <w:lvlJc w:val="left"/>
       <w:pPr>
-        <w:tabs>
-          <w:tab w:val="num" w:pos="0"/>
-        </w:tabs>
         <w:ind w:left="0" w:hanging="0"/>
       </w:pPr>
     </w:lvl>
@@ -4262,9 +4705,6 @@
       <w:lvlText w:val=""/>
       <w:lvlJc w:val="left"/>
       <w:pPr>
-        <w:tabs>
-          <w:tab w:val="num" w:pos="0"/>
-        </w:tabs>
         <w:ind w:left="0" w:hanging="0"/>
       </w:pPr>
     </w:lvl>
@@ -4275,9 +4715,6 @@
       <w:lvlText w:val=""/>
       <w:lvlJc w:val="left"/>
       <w:pPr>
-        <w:tabs>
-          <w:tab w:val="num" w:pos="0"/>
-        </w:tabs>
         <w:ind w:left="0" w:hanging="0"/>
       </w:pPr>
     </w:lvl>
@@ -4288,9 +4725,6 @@
       <w:lvlText w:val=""/>
       <w:lvlJc w:val="left"/>
       <w:pPr>
-        <w:tabs>
-          <w:tab w:val="num" w:pos="0"/>
-        </w:tabs>
         <w:ind w:left="0" w:hanging="0"/>
       </w:pPr>
     </w:lvl>
@@ -4301,9 +4735,6 @@
       <w:lvlText w:val=""/>
       <w:lvlJc w:val="left"/>
       <w:pPr>
-        <w:tabs>
-          <w:tab w:val="num" w:pos="0"/>
-        </w:tabs>
         <w:ind w:left="0" w:hanging="0"/>
       </w:pPr>
     </w:lvl>
@@ -4314,9 +4745,6 @@
       <w:lvlText w:val=""/>
       <w:lvlJc w:val="left"/>
       <w:pPr>
-        <w:tabs>
-          <w:tab w:val="num" w:pos="0"/>
-        </w:tabs>
         <w:ind w:left="0" w:hanging="0"/>
       </w:pPr>
     </w:lvl>
@@ -4327,9 +4755,6 @@
       <w:lvlText w:val=""/>
       <w:lvlJc w:val="left"/>
       <w:pPr>
-        <w:tabs>
-          <w:tab w:val="num" w:pos="0"/>
-        </w:tabs>
         <w:ind w:left="0" w:hanging="0"/>
       </w:pPr>
     </w:lvl>
@@ -4340,9 +4765,6 @@
       <w:lvlText w:val=""/>
       <w:lvlJc w:val="left"/>
       <w:pPr>
-        <w:tabs>
-          <w:tab w:val="num" w:pos="0"/>
-        </w:tabs>
         <w:ind w:left="0" w:hanging="0"/>
       </w:pPr>
     </w:lvl>
@@ -4353,9 +4775,6 @@
       <w:lvlText w:val=""/>
       <w:lvlJc w:val="left"/>
       <w:pPr>
-        <w:tabs>
-          <w:tab w:val="num" w:pos="0"/>
-        </w:tabs>
         <w:ind w:left="0" w:hanging="0"/>
       </w:pPr>
     </w:lvl>
@@ -4368,9 +4787,6 @@
       <w:lvlText w:val=""/>
       <w:lvlJc w:val="left"/>
       <w:pPr>
-        <w:tabs>
-          <w:tab w:val="num" w:pos="0"/>
-        </w:tabs>
         <w:ind w:left="0" w:hanging="0"/>
       </w:pPr>
     </w:lvl>
@@ -4381,9 +4797,6 @@
       <w:lvlText w:val=""/>
       <w:lvlJc w:val="left"/>
       <w:pPr>
-        <w:tabs>
-          <w:tab w:val="num" w:pos="0"/>
-        </w:tabs>
         <w:ind w:left="0" w:hanging="0"/>
       </w:pPr>
     </w:lvl>
@@ -4394,9 +4807,6 @@
       <w:lvlText w:val=""/>
       <w:lvlJc w:val="left"/>
       <w:pPr>
-        <w:tabs>
-          <w:tab w:val="num" w:pos="0"/>
-        </w:tabs>
         <w:ind w:left="0" w:hanging="0"/>
       </w:pPr>
     </w:lvl>
@@ -4407,9 +4817,6 @@
       <w:lvlText w:val=""/>
       <w:lvlJc w:val="left"/>
       <w:pPr>
-        <w:tabs>
-          <w:tab w:val="num" w:pos="0"/>
-        </w:tabs>
         <w:ind w:left="0" w:hanging="0"/>
       </w:pPr>
     </w:lvl>
@@ -4420,9 +4827,6 @@
       <w:lvlText w:val=""/>
       <w:lvlJc w:val="left"/>
       <w:pPr>
-        <w:tabs>
-          <w:tab w:val="num" w:pos="0"/>
-        </w:tabs>
         <w:ind w:left="0" w:hanging="0"/>
       </w:pPr>
     </w:lvl>
@@ -4433,9 +4837,6 @@
       <w:lvlText w:val=""/>
       <w:lvlJc w:val="left"/>
       <w:pPr>
-        <w:tabs>
-          <w:tab w:val="num" w:pos="0"/>
-        </w:tabs>
         <w:ind w:left="0" w:hanging="0"/>
       </w:pPr>
     </w:lvl>
@@ -4446,9 +4847,6 @@
       <w:lvlText w:val=""/>
       <w:lvlJc w:val="left"/>
       <w:pPr>
-        <w:tabs>
-          <w:tab w:val="num" w:pos="0"/>
-        </w:tabs>
         <w:ind w:left="0" w:hanging="0"/>
       </w:pPr>
     </w:lvl>
@@ -4459,9 +4857,6 @@
       <w:lvlText w:val=""/>
       <w:lvlJc w:val="left"/>
       <w:pPr>
-        <w:tabs>
-          <w:tab w:val="num" w:pos="0"/>
-        </w:tabs>
         <w:ind w:left="0" w:hanging="0"/>
       </w:pPr>
     </w:lvl>
@@ -4472,9 +4867,6 @@
       <w:lvlText w:val=""/>
       <w:lvlJc w:val="left"/>
       <w:pPr>
-        <w:tabs>
-          <w:tab w:val="num" w:pos="0"/>
-        </w:tabs>
         <w:ind w:left="0" w:hanging="0"/>
       </w:pPr>
     </w:lvl>
@@ -4487,9 +4879,6 @@
       <w:lvlText w:val=""/>
       <w:lvlJc w:val="left"/>
       <w:pPr>
-        <w:tabs>
-          <w:tab w:val="num" w:pos="0"/>
-        </w:tabs>
         <w:ind w:left="0" w:hanging="0"/>
       </w:pPr>
     </w:lvl>
@@ -4500,9 +4889,6 @@
       <w:lvlText w:val=""/>
       <w:lvlJc w:val="left"/>
       <w:pPr>
-        <w:tabs>
-          <w:tab w:val="num" w:pos="0"/>
-        </w:tabs>
         <w:ind w:left="0" w:hanging="0"/>
       </w:pPr>
     </w:lvl>
@@ -4513,9 +4899,6 @@
       <w:lvlText w:val=""/>
       <w:lvlJc w:val="left"/>
       <w:pPr>
-        <w:tabs>
-          <w:tab w:val="num" w:pos="0"/>
-        </w:tabs>
         <w:ind w:left="0" w:hanging="0"/>
       </w:pPr>
     </w:lvl>
@@ -4526,9 +4909,6 @@
       <w:lvlText w:val=""/>
       <w:lvlJc w:val="left"/>
       <w:pPr>
-        <w:tabs>
-          <w:tab w:val="num" w:pos="0"/>
-        </w:tabs>
         <w:ind w:left="0" w:hanging="0"/>
       </w:pPr>
     </w:lvl>
@@ -4539,9 +4919,6 @@
       <w:lvlText w:val=""/>
       <w:lvlJc w:val="left"/>
       <w:pPr>
-        <w:tabs>
-          <w:tab w:val="num" w:pos="0"/>
-        </w:tabs>
         <w:ind w:left="0" w:hanging="0"/>
       </w:pPr>
     </w:lvl>
@@ -4552,9 +4929,6 @@
       <w:lvlText w:val=""/>
       <w:lvlJc w:val="left"/>
       <w:pPr>
-        <w:tabs>
-          <w:tab w:val="num" w:pos="0"/>
-        </w:tabs>
         <w:ind w:left="0" w:hanging="0"/>
       </w:pPr>
     </w:lvl>
@@ -4565,9 +4939,6 @@
       <w:lvlText w:val=""/>
       <w:lvlJc w:val="left"/>
       <w:pPr>
-        <w:tabs>
-          <w:tab w:val="num" w:pos="0"/>
-        </w:tabs>
         <w:ind w:left="0" w:hanging="0"/>
       </w:pPr>
     </w:lvl>
@@ -4578,9 +4949,6 @@
       <w:lvlText w:val=""/>
       <w:lvlJc w:val="left"/>
       <w:pPr>
-        <w:tabs>
-          <w:tab w:val="num" w:pos="0"/>
-        </w:tabs>
         <w:ind w:left="0" w:hanging="0"/>
       </w:pPr>
     </w:lvl>
@@ -4591,9 +4959,6 @@
       <w:lvlText w:val=""/>
       <w:lvlJc w:val="left"/>
       <w:pPr>
-        <w:tabs>
-          <w:tab w:val="num" w:pos="0"/>
-        </w:tabs>
         <w:ind w:left="0" w:hanging="0"/>
       </w:pPr>
     </w:lvl>
@@ -4612,6 +4977,7 @@
       </w:pPr>
       <w:rPr>
         <w:rFonts w:ascii="Symbol" w:hAnsi="Symbol" w:cs="Symbol" w:hint="default"/>
+        <w:rFonts w:cs="Symbol"/>
       </w:rPr>
     </w:lvl>
     <w:lvl w:ilvl="1">
@@ -4627,6 +4993,7 @@
       </w:pPr>
       <w:rPr>
         <w:rFonts w:ascii="OpenSymbol" w:hAnsi="OpenSymbol" w:cs="OpenSymbol" w:hint="default"/>
+        <w:rFonts w:cs="OpenSymbol"/>
       </w:rPr>
     </w:lvl>
     <w:lvl w:ilvl="2">
@@ -4642,6 +5009,7 @@
       </w:pPr>
       <w:rPr>
         <w:rFonts w:ascii="OpenSymbol" w:hAnsi="OpenSymbol" w:cs="OpenSymbol" w:hint="default"/>
+        <w:rFonts w:cs="OpenSymbol"/>
       </w:rPr>
     </w:lvl>
     <w:lvl w:ilvl="3">
@@ -4657,6 +5025,7 @@
       </w:pPr>
       <w:rPr>
         <w:rFonts w:ascii="Symbol" w:hAnsi="Symbol" w:cs="Symbol" w:hint="default"/>
+        <w:rFonts w:cs="Symbol"/>
       </w:rPr>
     </w:lvl>
     <w:lvl w:ilvl="4">
@@ -4672,6 +5041,7 @@
       </w:pPr>
       <w:rPr>
         <w:rFonts w:ascii="OpenSymbol" w:hAnsi="OpenSymbol" w:cs="OpenSymbol" w:hint="default"/>
+        <w:rFonts w:cs="OpenSymbol"/>
       </w:rPr>
     </w:lvl>
     <w:lvl w:ilvl="5">
@@ -4687,6 +5057,7 @@
       </w:pPr>
       <w:rPr>
         <w:rFonts w:ascii="OpenSymbol" w:hAnsi="OpenSymbol" w:cs="OpenSymbol" w:hint="default"/>
+        <w:rFonts w:cs="OpenSymbol"/>
       </w:rPr>
     </w:lvl>
     <w:lvl w:ilvl="6">
@@ -4702,6 +5073,7 @@
       </w:pPr>
       <w:rPr>
         <w:rFonts w:ascii="Symbol" w:hAnsi="Symbol" w:cs="Symbol" w:hint="default"/>
+        <w:rFonts w:cs="Symbol"/>
       </w:rPr>
     </w:lvl>
     <w:lvl w:ilvl="7">
@@ -4717,6 +5089,7 @@
       </w:pPr>
       <w:rPr>
         <w:rFonts w:ascii="OpenSymbol" w:hAnsi="OpenSymbol" w:cs="OpenSymbol" w:hint="default"/>
+        <w:rFonts w:cs="OpenSymbol"/>
       </w:rPr>
     </w:lvl>
     <w:lvl w:ilvl="8">
@@ -4732,6 +5105,7 @@
       </w:pPr>
       <w:rPr>
         <w:rFonts w:ascii="OpenSymbol" w:hAnsi="OpenSymbol" w:cs="OpenSymbol" w:hint="default"/>
+        <w:rFonts w:cs="OpenSymbol"/>
       </w:rPr>
     </w:lvl>
   </w:abstractNum>
@@ -4749,6 +5123,7 @@
       </w:pPr>
       <w:rPr>
         <w:rFonts w:ascii="Symbol" w:hAnsi="Symbol" w:cs="Symbol" w:hint="default"/>
+        <w:rFonts w:cs="Symbol"/>
       </w:rPr>
     </w:lvl>
     <w:lvl w:ilvl="1">
@@ -4764,6 +5139,7 @@
       </w:pPr>
       <w:rPr>
         <w:rFonts w:ascii="OpenSymbol" w:hAnsi="OpenSymbol" w:cs="OpenSymbol" w:hint="default"/>
+        <w:rFonts w:cs="OpenSymbol"/>
       </w:rPr>
     </w:lvl>
     <w:lvl w:ilvl="2">
@@ -4779,6 +5155,7 @@
       </w:pPr>
       <w:rPr>
         <w:rFonts w:ascii="OpenSymbol" w:hAnsi="OpenSymbol" w:cs="OpenSymbol" w:hint="default"/>
+        <w:rFonts w:cs="OpenSymbol"/>
       </w:rPr>
     </w:lvl>
     <w:lvl w:ilvl="3">
@@ -4794,6 +5171,7 @@
       </w:pPr>
       <w:rPr>
         <w:rFonts w:ascii="Symbol" w:hAnsi="Symbol" w:cs="Symbol" w:hint="default"/>
+        <w:rFonts w:cs="Symbol"/>
       </w:rPr>
     </w:lvl>
     <w:lvl w:ilvl="4">
@@ -4809,6 +5187,7 @@
       </w:pPr>
       <w:rPr>
         <w:rFonts w:ascii="OpenSymbol" w:hAnsi="OpenSymbol" w:cs="OpenSymbol" w:hint="default"/>
+        <w:rFonts w:cs="OpenSymbol"/>
       </w:rPr>
     </w:lvl>
     <w:lvl w:ilvl="5">
@@ -4824,6 +5203,7 @@
       </w:pPr>
       <w:rPr>
         <w:rFonts w:ascii="OpenSymbol" w:hAnsi="OpenSymbol" w:cs="OpenSymbol" w:hint="default"/>
+        <w:rFonts w:cs="OpenSymbol"/>
       </w:rPr>
     </w:lvl>
     <w:lvl w:ilvl="6">
@@ -4839,6 +5219,7 @@
       </w:pPr>
       <w:rPr>
         <w:rFonts w:ascii="Symbol" w:hAnsi="Symbol" w:cs="Symbol" w:hint="default"/>
+        <w:rFonts w:cs="Symbol"/>
       </w:rPr>
     </w:lvl>
     <w:lvl w:ilvl="7">
@@ -4854,6 +5235,7 @@
       </w:pPr>
       <w:rPr>
         <w:rFonts w:ascii="OpenSymbol" w:hAnsi="OpenSymbol" w:cs="OpenSymbol" w:hint="default"/>
+        <w:rFonts w:cs="OpenSymbol"/>
       </w:rPr>
     </w:lvl>
     <w:lvl w:ilvl="8">
@@ -4869,6 +5251,7 @@
       </w:pPr>
       <w:rPr>
         <w:rFonts w:ascii="OpenSymbol" w:hAnsi="OpenSymbol" w:cs="OpenSymbol" w:hint="default"/>
+        <w:rFonts w:cs="OpenSymbol"/>
       </w:rPr>
     </w:lvl>
   </w:abstractNum>
@@ -4880,9 +5263,6 @@
       <w:lvlText w:val=""/>
       <w:lvlJc w:val="left"/>
       <w:pPr>
-        <w:tabs>
-          <w:tab w:val="num" w:pos="0"/>
-        </w:tabs>
         <w:ind w:left="0" w:hanging="0"/>
       </w:pPr>
     </w:lvl>
@@ -4893,9 +5273,6 @@
       <w:lvlText w:val=""/>
       <w:lvlJc w:val="left"/>
       <w:pPr>
-        <w:tabs>
-          <w:tab w:val="num" w:pos="0"/>
-        </w:tabs>
         <w:ind w:left="0" w:hanging="0"/>
       </w:pPr>
     </w:lvl>
@@ -4906,9 +5283,6 @@
       <w:lvlText w:val=""/>
       <w:lvlJc w:val="left"/>
       <w:pPr>
-        <w:tabs>
-          <w:tab w:val="num" w:pos="0"/>
-        </w:tabs>
         <w:ind w:left="0" w:hanging="0"/>
       </w:pPr>
     </w:lvl>
@@ -4919,9 +5293,6 @@
       <w:lvlText w:val=""/>
       <w:lvlJc w:val="left"/>
       <w:pPr>
-        <w:tabs>
-          <w:tab w:val="num" w:pos="0"/>
-        </w:tabs>
         <w:ind w:left="0" w:hanging="0"/>
       </w:pPr>
     </w:lvl>
@@ -4932,9 +5303,6 @@
       <w:lvlText w:val=""/>
       <w:lvlJc w:val="left"/>
       <w:pPr>
-        <w:tabs>
-          <w:tab w:val="num" w:pos="0"/>
-        </w:tabs>
         <w:ind w:left="0" w:hanging="0"/>
       </w:pPr>
     </w:lvl>
@@ -4945,9 +5313,6 @@
       <w:lvlText w:val=""/>
       <w:lvlJc w:val="left"/>
       <w:pPr>
-        <w:tabs>
-          <w:tab w:val="num" w:pos="0"/>
-        </w:tabs>
         <w:ind w:left="0" w:hanging="0"/>
       </w:pPr>
     </w:lvl>
@@ -4958,9 +5323,6 @@
       <w:lvlText w:val=""/>
       <w:lvlJc w:val="left"/>
       <w:pPr>
-        <w:tabs>
-          <w:tab w:val="num" w:pos="0"/>
-        </w:tabs>
         <w:ind w:left="0" w:hanging="0"/>
       </w:pPr>
     </w:lvl>
@@ -4971,9 +5333,6 @@
       <w:lvlText w:val=""/>
       <w:lvlJc w:val="left"/>
       <w:pPr>
-        <w:tabs>
-          <w:tab w:val="num" w:pos="0"/>
-        </w:tabs>
         <w:ind w:left="0" w:hanging="0"/>
       </w:pPr>
     </w:lvl>
@@ -4984,9 +5343,6 @@
       <w:lvlText w:val=""/>
       <w:lvlJc w:val="left"/>
       <w:pPr>
-        <w:tabs>
-          <w:tab w:val="num" w:pos="0"/>
-        </w:tabs>
         <w:ind w:left="0" w:hanging="0"/>
       </w:pPr>
     </w:lvl>
@@ -4999,9 +5355,6 @@
       <w:lvlText w:val=""/>
       <w:lvlJc w:val="left"/>
       <w:pPr>
-        <w:tabs>
-          <w:tab w:val="num" w:pos="0"/>
-        </w:tabs>
         <w:ind w:left="0" w:hanging="0"/>
       </w:pPr>
     </w:lvl>
@@ -5012,9 +5365,6 @@
       <w:lvlText w:val=""/>
       <w:lvlJc w:val="left"/>
       <w:pPr>
-        <w:tabs>
-          <w:tab w:val="num" w:pos="0"/>
-        </w:tabs>
         <w:ind w:left="0" w:hanging="0"/>
       </w:pPr>
     </w:lvl>
@@ -5025,9 +5375,6 @@
       <w:lvlText w:val=""/>
       <w:lvlJc w:val="left"/>
       <w:pPr>
-        <w:tabs>
-          <w:tab w:val="num" w:pos="0"/>
-        </w:tabs>
         <w:ind w:left="0" w:hanging="0"/>
       </w:pPr>
     </w:lvl>
@@ -5038,9 +5385,6 @@
       <w:lvlText w:val=""/>
       <w:lvlJc w:val="left"/>
       <w:pPr>
-        <w:tabs>
-          <w:tab w:val="num" w:pos="0"/>
-        </w:tabs>
         <w:ind w:left="0" w:hanging="0"/>
       </w:pPr>
     </w:lvl>
@@ -5051,9 +5395,6 @@
       <w:lvlText w:val=""/>
       <w:lvlJc w:val="left"/>
       <w:pPr>
-        <w:tabs>
-          <w:tab w:val="num" w:pos="0"/>
-        </w:tabs>
         <w:ind w:left="0" w:hanging="0"/>
       </w:pPr>
     </w:lvl>
@@ -5064,9 +5405,6 @@
       <w:lvlText w:val=""/>
       <w:lvlJc w:val="left"/>
       <w:pPr>
-        <w:tabs>
-          <w:tab w:val="num" w:pos="0"/>
-        </w:tabs>
         <w:ind w:left="0" w:hanging="0"/>
       </w:pPr>
     </w:lvl>
@@ -5077,9 +5415,6 @@
       <w:lvlText w:val=""/>
       <w:lvlJc w:val="left"/>
       <w:pPr>
-        <w:tabs>
-          <w:tab w:val="num" w:pos="0"/>
-        </w:tabs>
         <w:ind w:left="0" w:hanging="0"/>
       </w:pPr>
     </w:lvl>
@@ -5090,9 +5425,6 @@
       <w:lvlText w:val=""/>
       <w:lvlJc w:val="left"/>
       <w:pPr>
-        <w:tabs>
-          <w:tab w:val="num" w:pos="0"/>
-        </w:tabs>
         <w:ind w:left="0" w:hanging="0"/>
       </w:pPr>
     </w:lvl>
@@ -5103,9 +5435,6 @@
       <w:lvlText w:val=""/>
       <w:lvlJc w:val="left"/>
       <w:pPr>
-        <w:tabs>
-          <w:tab w:val="num" w:pos="0"/>
-        </w:tabs>
         <w:ind w:left="0" w:hanging="0"/>
       </w:pPr>
     </w:lvl>
@@ -5118,9 +5447,6 @@
       <w:lvlText w:val=""/>
       <w:lvlJc w:val="left"/>
       <w:pPr>
-        <w:tabs>
-          <w:tab w:val="num" w:pos="0"/>
-        </w:tabs>
         <w:ind w:left="0" w:hanging="0"/>
       </w:pPr>
     </w:lvl>
@@ -5131,9 +5457,6 @@
       <w:lvlText w:val=""/>
       <w:lvlJc w:val="left"/>
       <w:pPr>
-        <w:tabs>
-          <w:tab w:val="num" w:pos="0"/>
-        </w:tabs>
         <w:ind w:left="0" w:hanging="0"/>
       </w:pPr>
     </w:lvl>
@@ -5144,9 +5467,6 @@
       <w:lvlText w:val=""/>
       <w:lvlJc w:val="left"/>
       <w:pPr>
-        <w:tabs>
-          <w:tab w:val="num" w:pos="0"/>
-        </w:tabs>
         <w:ind w:left="0" w:hanging="0"/>
       </w:pPr>
     </w:lvl>
@@ -5157,9 +5477,6 @@
       <w:lvlText w:val=""/>
       <w:lvlJc w:val="left"/>
       <w:pPr>
-        <w:tabs>
-          <w:tab w:val="num" w:pos="0"/>
-        </w:tabs>
         <w:ind w:left="0" w:hanging="0"/>
       </w:pPr>
     </w:lvl>
@@ -5170,9 +5487,6 @@
       <w:lvlText w:val=""/>
       <w:lvlJc w:val="left"/>
       <w:pPr>
-        <w:tabs>
-          <w:tab w:val="num" w:pos="0"/>
-        </w:tabs>
         <w:ind w:left="0" w:hanging="0"/>
       </w:pPr>
     </w:lvl>
@@ -5183,9 +5497,6 @@
       <w:lvlText w:val=""/>
       <w:lvlJc w:val="left"/>
       <w:pPr>
-        <w:tabs>
-          <w:tab w:val="num" w:pos="0"/>
-        </w:tabs>
         <w:ind w:left="0" w:hanging="0"/>
       </w:pPr>
     </w:lvl>
@@ -5196,9 +5507,6 @@
       <w:lvlText w:val=""/>
       <w:lvlJc w:val="left"/>
       <w:pPr>
-        <w:tabs>
-          <w:tab w:val="num" w:pos="0"/>
-        </w:tabs>
         <w:ind w:left="0" w:hanging="0"/>
       </w:pPr>
     </w:lvl>
@@ -5209,9 +5517,6 @@
       <w:lvlText w:val=""/>
       <w:lvlJc w:val="left"/>
       <w:pPr>
-        <w:tabs>
-          <w:tab w:val="num" w:pos="0"/>
-        </w:tabs>
         <w:ind w:left="0" w:hanging="0"/>
       </w:pPr>
     </w:lvl>
@@ -5222,9 +5527,6 @@
       <w:lvlText w:val=""/>
       <w:lvlJc w:val="left"/>
       <w:pPr>
-        <w:tabs>
-          <w:tab w:val="num" w:pos="0"/>
-        </w:tabs>
         <w:ind w:left="0" w:hanging="0"/>
       </w:pPr>
     </w:lvl>
@@ -5266,14 +5568,13 @@
       <w:rPr>
         <w:rFonts w:ascii="Liberation Serif" w:hAnsi="Liberation Serif" w:eastAsia="Songti SC" w:cs="Arial Unicode MS"/>
         <w:kern w:val="2"/>
+        <w:sz w:val="20"/>
         <w:szCs w:val="24"/>
         <w:lang w:val="en-GB" w:eastAsia="zh-CN" w:bidi="hi-IN"/>
       </w:rPr>
     </w:rPrDefault>
     <w:pPrDefault>
-      <w:pPr>
-        <w:suppressAutoHyphens w:val="true"/>
-      </w:pPr>
+      <w:pPr/>
     </w:pPrDefault>
   </w:docDefaults>
   <w:style w:type="paragraph" w:styleId="Normal">
@@ -5282,7 +5583,7 @@
     <w:pPr>
       <w:widowControl/>
       <w:suppressAutoHyphens w:val="true"/>
-      <w:overflowPunct w:val="false"/>
+      <w:overflowPunct w:val="true"/>
       <w:bidi w:val="0"/>
       <w:spacing w:before="0" w:after="0"/>
       <w:ind w:left="0" w:right="0" w:hanging="0"/>
@@ -5347,7 +5648,7 @@
         <w:ilvl w:val="2"/>
         <w:numId w:val="1"/>
       </w:numPr>
-      <w:spacing w:before="142" w:after="119"/>
+      <w:spacing w:before="142" w:after="142"/>
       <w:ind w:left="0" w:right="0" w:hanging="0"/>
       <w:outlineLvl w:val="2"/>
     </w:pPr>
@@ -5359,14 +5660,14 @@
     </w:rPr>
   </w:style>
   <w:style w:type="character" w:styleId="InternetLink">
-    <w:name w:val="Hyperlink"/>
+    <w:name w:val="Internet Link"/>
     <w:rPr>
       <w:color w:val="000080"/>
       <w:u w:val="single"/>
       <w:lang w:val="zxx" w:eastAsia="zxx" w:bidi="zxx"/>
     </w:rPr>
   </w:style>
-  <w:style w:type="character" w:styleId="VisitedInternetLink">
+  <w:style w:type="character" w:styleId="FollowedHyperlink">
     <w:name w:val="FollowedHyperlink"/>
     <w:qFormat/>
     <w:rPr>
@@ -5393,6 +5694,145 @@
     <w:rPr>
       <w:rFonts w:ascii="Liberation Mono" w:hAnsi="Liberation Mono" w:eastAsia="Liberation Mono" w:cs="Liberation Mono"/>
     </w:rPr>
+  </w:style>
+  <w:style w:type="character" w:styleId="ListLabel1">
+    <w:name w:val="ListLabel 1"/>
+    <w:qFormat/>
+    <w:rPr>
+      <w:rFonts w:cs="Symbol"/>
+    </w:rPr>
+  </w:style>
+  <w:style w:type="character" w:styleId="ListLabel2">
+    <w:name w:val="ListLabel 2"/>
+    <w:qFormat/>
+    <w:rPr>
+      <w:rFonts w:cs="OpenSymbol"/>
+    </w:rPr>
+  </w:style>
+  <w:style w:type="character" w:styleId="ListLabel3">
+    <w:name w:val="ListLabel 3"/>
+    <w:qFormat/>
+    <w:rPr>
+      <w:rFonts w:cs="OpenSymbol"/>
+    </w:rPr>
+  </w:style>
+  <w:style w:type="character" w:styleId="ListLabel4">
+    <w:name w:val="ListLabel 4"/>
+    <w:qFormat/>
+    <w:rPr>
+      <w:rFonts w:cs="Symbol"/>
+    </w:rPr>
+  </w:style>
+  <w:style w:type="character" w:styleId="ListLabel5">
+    <w:name w:val="ListLabel 5"/>
+    <w:qFormat/>
+    <w:rPr>
+      <w:rFonts w:cs="OpenSymbol"/>
+    </w:rPr>
+  </w:style>
+  <w:style w:type="character" w:styleId="ListLabel6">
+    <w:name w:val="ListLabel 6"/>
+    <w:qFormat/>
+    <w:rPr>
+      <w:rFonts w:cs="OpenSymbol"/>
+    </w:rPr>
+  </w:style>
+  <w:style w:type="character" w:styleId="ListLabel7">
+    <w:name w:val="ListLabel 7"/>
+    <w:qFormat/>
+    <w:rPr>
+      <w:rFonts w:cs="Symbol"/>
+    </w:rPr>
+  </w:style>
+  <w:style w:type="character" w:styleId="ListLabel8">
+    <w:name w:val="ListLabel 8"/>
+    <w:qFormat/>
+    <w:rPr>
+      <w:rFonts w:cs="OpenSymbol"/>
+    </w:rPr>
+  </w:style>
+  <w:style w:type="character" w:styleId="ListLabel9">
+    <w:name w:val="ListLabel 9"/>
+    <w:qFormat/>
+    <w:rPr>
+      <w:rFonts w:cs="OpenSymbol"/>
+    </w:rPr>
+  </w:style>
+  <w:style w:type="character" w:styleId="ListLabel10">
+    <w:name w:val="ListLabel 10"/>
+    <w:qFormat/>
+    <w:rPr>
+      <w:rFonts w:cs="Symbol"/>
+    </w:rPr>
+  </w:style>
+  <w:style w:type="character" w:styleId="ListLabel11">
+    <w:name w:val="ListLabel 11"/>
+    <w:qFormat/>
+    <w:rPr>
+      <w:rFonts w:cs="OpenSymbol"/>
+    </w:rPr>
+  </w:style>
+  <w:style w:type="character" w:styleId="ListLabel12">
+    <w:name w:val="ListLabel 12"/>
+    <w:qFormat/>
+    <w:rPr>
+      <w:rFonts w:cs="OpenSymbol"/>
+    </w:rPr>
+  </w:style>
+  <w:style w:type="character" w:styleId="ListLabel13">
+    <w:name w:val="ListLabel 13"/>
+    <w:qFormat/>
+    <w:rPr>
+      <w:rFonts w:cs="Symbol"/>
+    </w:rPr>
+  </w:style>
+  <w:style w:type="character" w:styleId="ListLabel14">
+    <w:name w:val="ListLabel 14"/>
+    <w:qFormat/>
+    <w:rPr>
+      <w:rFonts w:cs="OpenSymbol"/>
+    </w:rPr>
+  </w:style>
+  <w:style w:type="character" w:styleId="ListLabel15">
+    <w:name w:val="ListLabel 15"/>
+    <w:qFormat/>
+    <w:rPr>
+      <w:rFonts w:cs="OpenSymbol"/>
+    </w:rPr>
+  </w:style>
+  <w:style w:type="character" w:styleId="ListLabel16">
+    <w:name w:val="ListLabel 16"/>
+    <w:qFormat/>
+    <w:rPr>
+      <w:rFonts w:cs="Symbol"/>
+    </w:rPr>
+  </w:style>
+  <w:style w:type="character" w:styleId="ListLabel17">
+    <w:name w:val="ListLabel 17"/>
+    <w:qFormat/>
+    <w:rPr>
+      <w:rFonts w:cs="OpenSymbol"/>
+    </w:rPr>
+  </w:style>
+  <w:style w:type="character" w:styleId="ListLabel18">
+    <w:name w:val="ListLabel 18"/>
+    <w:qFormat/>
+    <w:rPr>
+      <w:rFonts w:cs="OpenSymbol"/>
+    </w:rPr>
+  </w:style>
+  <w:style w:type="character" w:styleId="ListLabel19">
+    <w:name w:val="ListLabel 19"/>
+    <w:qFormat/>
+    <w:rPr>
+      <w:i w:val="false"/>
+      <w:iCs w:val="false"/>
+    </w:rPr>
+  </w:style>
+  <w:style w:type="character" w:styleId="ListLabel20">
+    <w:name w:val="ListLabel 20"/>
+    <w:qFormat/>
+    <w:rPr/>
   </w:style>
   <w:style w:type="paragraph" w:styleId="Heading">
     <w:name w:val="Heading"/>

</xml_diff>

<commit_message>
Rework and reorganise some prose on composition of mount
</commit_message>
<xml_diff>
--- a/TaylorEtAl-mounted-barosaurus.docx
+++ b/TaylorEtAl-mounted-barosaurus.docx
@@ -1048,15 +1048,7 @@
       <w:bookmarkEnd w:id="1"/>
       <w:r>
         <w:rPr/>
-        <w:t xml:space="preserve">Anatomical </w:t>
-      </w:r>
-      <w:r>
-        <w:rPr/>
-        <w:t>n</w:t>
-      </w:r>
-      <w:r>
-        <w:rPr/>
-        <w:t>omenclature</w:t>
+        <w:t>Anatomical nomenclature</w:t>
       </w:r>
     </w:p>
     <w:p>
@@ -1122,15 +1114,7 @@
       <w:bookmarkEnd w:id="2"/>
       <w:r>
         <w:rPr/>
-        <w:t xml:space="preserve">Institutional </w:t>
-      </w:r>
-      <w:r>
-        <w:rPr/>
-        <w:t>a</w:t>
-      </w:r>
-      <w:r>
-        <w:rPr/>
-        <w:t>bbreviations</w:t>
+        <w:t>Institutional abbreviations</w:t>
       </w:r>
     </w:p>
     <w:p>
@@ -1624,6 +1608,27 @@
     </w:p>
     <w:p>
       <w:pPr>
+        <w:pStyle w:val="TextBody"/>
+        <w:rPr/>
+      </w:pPr>
+      <w:r>
+        <w:rPr/>
+        <w:t xml:space="preserve">There is some evidence that the last ten cervical vertebrae (C7–16) were preserved in the specimen as first excavated: Brown (1929) says that the material then at the USNM included “the last ten cervical vertebrae with ribs”, and the quarry map of Gilmore (1932:figure 1) shows nine dorsals and ten cervicals belonging to the </w:t>
+      </w:r>
+      <w:r>
+        <w:rPr>
+          <w:i/>
+          <w:iCs/>
+        </w:rPr>
+        <w:t>Barosaurus</w:t>
+      </w:r>
+      <w:r>
+        <w:rPr/>
+        <w:t xml:space="preserve"> skeleton. If this is correct, though, the most anterior of these (C7) seems to have been lost or destroyed, as McIntosh’s unpublished 1962 notes, his published account (McIntosh 2005) and the present fossil display at the AMNH all include only nine cervical vertebrae, C8–16. Carl Mehling (pers. comm., 2022) has searched in collections for the missing C7 and been unable to locate it. In fact, the C7, if it ever existed, was likely lost or destroyed prior to the 1939 renovation: contemporary photographs (Figure D.B) show the anteriormost cervical vertebra on display, and it is recognizable as the C8 that is the anteriormost currently preserved vertebra.</w:t>
+      </w:r>
+    </w:p>
+    <w:p>
+      <w:pPr>
         <w:pStyle w:val="Heading1"/>
         <w:numPr>
           <w:ilvl w:val="0"/>
@@ -2282,90 +2287,40 @@
       </w:r>
       <w:r>
         <w:rPr/>
-        <w:t>.” However, they did not specify which elements were included in that missing fifth, nor which specific other skeletons the replacements were based on. A certain amount of detective work is therefore required.</w:t>
-      </w:r>
-    </w:p>
-    <w:p>
-      <w:pPr>
-        <w:pStyle w:val="TextBody"/>
-        <w:rPr/>
-      </w:pPr>
-      <w:r>
-        <w:rPr/>
-        <w:t xml:space="preserve">There is some evidence that the last ten cervical vertebrae (C7–16) were preserved </w:t>
-      </w:r>
-      <w:r>
-        <w:rPr/>
-        <w:t>in the specimen as first excavated</w:t>
-      </w:r>
-      <w:r>
-        <w:rPr/>
-        <w:t xml:space="preserve">: Brown (1929) says that the material then at the USNM included “the last ten cervical vertebrae with ribs”, and the quarry map of Gilmore (1932:figure 1) shows nine dorsals and ten cervicals belonging to the </w:t>
-      </w:r>
-      <w:r>
-        <w:rPr>
-          <w:i/>
-          <w:iCs/>
-        </w:rPr>
-        <w:t>Barosaurus</w:t>
-      </w:r>
-      <w:r>
-        <w:rPr/>
-        <w:t xml:space="preserve"> skeleton. If this is correct, though, the most anterior of these (C7) seems to have been lost or destroyed, as </w:t>
-      </w:r>
-      <w:r>
-        <w:rPr/>
-        <w:t xml:space="preserve">McIntosh’s unpublished 1962 notes, his published </w:t>
-      </w:r>
-      <w:r>
-        <w:rPr/>
-        <w:t xml:space="preserve">account </w:t>
-      </w:r>
-      <w:r>
-        <w:rPr/>
-        <w:t>(</w:t>
-      </w:r>
-      <w:r>
-        <w:rPr/>
-        <w:t xml:space="preserve">McIntosh 2005) and the present fossil display at the AMNH </w:t>
-      </w:r>
-      <w:r>
-        <w:rPr/>
-        <w:t xml:space="preserve">all </w:t>
-      </w:r>
-      <w:r>
-        <w:rPr/>
-        <w:t xml:space="preserve">include only nine cervical vertebrae, C8–16. Carl Mehling (pers. comm., </w:t>
-      </w:r>
-      <w:r>
-        <w:rPr/>
-        <w:t>2022</w:t>
-      </w:r>
-      <w:r>
-        <w:rPr/>
-        <w:t>) has searched in collections for the missing C7 and been unable to locate it. In fact, the C7, if it ever existed, was likely lost or destroyed prior to the 1939 renovation: contemporary photographs (Figure D.B) show the anteriormost cervical vertebra on display, and it is recognizable as the C8 that is the anteriormost currently preserved vertebra.</w:t>
-      </w:r>
-    </w:p>
-    <w:p>
-      <w:pPr>
-        <w:pStyle w:val="TextBody"/>
-        <w:rPr/>
-      </w:pPr>
-      <w:r>
-        <w:rPr/>
-        <w:t>McIntosh’s (2005:43) catalogue of element</w:t>
-      </w:r>
-      <w:r>
-        <w:rPr/>
-        <w:t>s</w:t>
-      </w:r>
-      <w:r>
-        <w:rPr/>
-        <w:t xml:space="preserve"> in the referred specimen AMNH 6341 </w:t>
-      </w:r>
-      <w:r>
-        <w:rPr/>
-        <w:t>is incomplete and contains multiple errors. However, by reading it in context of the more detailed descriptions of the elements later in the same paper, and with his unpublished 1962 notes on the specimen, and with observations of materials on exhibition in the past and present, it is possible to arrive at a complete list of material as follows:</w:t>
+        <w:t xml:space="preserve">.” However, they did not specify which elements were included in that missing fifth, nor which specific other skeletons the replacements were based on, </w:t>
+      </w:r>
+      <w:r>
+        <w:rPr/>
+        <w:t>and it has not been possible to recover this information from the McIntosh archives</w:t>
+      </w:r>
+      <w:r>
+        <w:rPr/>
+        <w:t xml:space="preserve">. A certain amount of detective work is therefore required. </w:t>
+      </w:r>
+      <w:r>
+        <w:rPr/>
+        <w:t xml:space="preserve">To summarise: a complete list of the elements of AMNH 6341 itself can be assembled from the published works and notes of McIntosh; Peter May recalls that with some exceptions discussed below, the missing bones will filled in with casts taken from the Utah Field House’s copy of the Carnegie </w:t>
+      </w:r>
+      <w:r>
+        <w:rPr>
+          <w:i/>
+          <w:iCs/>
+        </w:rPr>
+        <w:t>Diplodocus</w:t>
+      </w:r>
+      <w:r>
+        <w:rPr/>
+        <w:t>; the date that that copy was is known, and so therefore so is the composition of the Carnegie original as it was at that time. The details follow.</w:t>
+      </w:r>
+    </w:p>
+    <w:p>
+      <w:pPr>
+        <w:pStyle w:val="TextBody"/>
+        <w:rPr/>
+      </w:pPr>
+      <w:r>
+        <w:rPr/>
+        <w:t>McIntosh’s (2005:43) catalogue of elements in the referred specimen AMNH 6341 is incomplete and contains multiple errors. However, by reading it in context of the more detailed descriptions of the elements later in the same paper, and with his unpublished 1962 notes on the specimen, and with observations of materials on exhibition in the past and present, it is possible to arrive at a complete list of material as follows:</w:t>
       </w:r>
     </w:p>
     <w:p>
@@ -2379,19 +2334,7 @@
       </w:pPr>
       <w:r>
         <w:rPr/>
-        <w:t>t</w:t>
-      </w:r>
-      <w:r>
-        <w:rPr/>
-        <w:t xml:space="preserve">he posterior part of the neck (cervicals </w:t>
-      </w:r>
-      <w:r>
-        <w:rPr/>
-        <w:t>8</w:t>
-      </w:r>
-      <w:r>
-        <w:rPr/>
-        <w:t>–16)</w:t>
+        <w:t>the posterior part of the neck (cervicals 8–16)</w:t>
       </w:r>
     </w:p>
     <w:p>
@@ -2405,27 +2348,7 @@
       </w:pPr>
       <w:r>
         <w:rPr/>
-        <w:t xml:space="preserve">all nine dorsal </w:t>
-      </w:r>
-      <w:r>
-        <w:rPr/>
-        <w:t>vertebrae</w:t>
-      </w:r>
-      <w:r>
-        <w:rPr/>
-        <w:t xml:space="preserve"> </w:t>
-      </w:r>
-      <w:r>
-        <w:rPr/>
-        <w:t xml:space="preserve">(dorsals </w:t>
-      </w:r>
-      <w:r>
-        <w:rPr/>
-        <w:t>1–9</w:t>
-      </w:r>
-      <w:r>
-        <w:rPr/>
-        <w:t>)</w:t>
+        <w:t>all nine dorsal vertebrae (dorsals 1–9)</w:t>
       </w:r>
     </w:p>
     <w:p>
@@ -2439,15 +2362,7 @@
       </w:pPr>
       <w:r>
         <w:rPr/>
-        <w:t xml:space="preserve">the complete sacrum (sacral vertebrae </w:t>
-      </w:r>
-      <w:r>
-        <w:rPr/>
-        <w:t>1–5</w:t>
-      </w:r>
-      <w:r>
-        <w:rPr/>
-        <w:t>)</w:t>
+        <w:t>the complete sacrum (sacral vertebrae 1–5)</w:t>
       </w:r>
     </w:p>
     <w:p>
@@ -2475,19 +2390,7 @@
       </w:pPr>
       <w:r>
         <w:rPr/>
-        <w:t xml:space="preserve">six </w:t>
-      </w:r>
-      <w:r>
-        <w:rPr/>
-        <w:t>partial ribs</w:t>
-      </w:r>
-      <w:r>
-        <w:rPr/>
-        <w:t xml:space="preserve">, </w:t>
-      </w:r>
-      <w:r>
-        <w:rPr/>
-        <w:t>of which one is the first or possibly second on the left side, and another is probably its counterpart</w:t>
+        <w:t>six partial ribs, of which one is the first or possibly second on the left side, and another is probably its counterpart</w:t>
       </w:r>
     </w:p>
     <w:p>
@@ -2501,15 +2404,7 @@
       </w:pPr>
       <w:r>
         <w:rPr/>
-        <w:t>a single</w:t>
-      </w:r>
-      <w:r>
-        <w:rPr/>
-        <w:t xml:space="preserve"> chevron, </w:t>
-      </w:r>
-      <w:r>
-        <w:rPr/>
-        <w:t>from further back than Ca13 and likely in the region Ca22–Ca28.</w:t>
+        <w:t>a single chevron, from further back than Ca13 and likely in the region Ca22–Ca28.</w:t>
       </w:r>
     </w:p>
     <w:p>
@@ -2523,31 +2418,7 @@
       </w:pPr>
       <w:r>
         <w:rPr/>
-        <w:t xml:space="preserve">right (not left as in McIntosh 2005:43) </w:t>
-      </w:r>
-      <w:r>
-        <w:rPr/>
-        <w:t xml:space="preserve">scapulocoracoid, </w:t>
-      </w:r>
-      <w:r>
-        <w:rPr/>
-        <w:t xml:space="preserve">fully fused together; distal end </w:t>
-      </w:r>
-      <w:r>
-        <w:rPr/>
-        <w:t xml:space="preserve">of </w:t>
-      </w:r>
-      <w:r>
-        <w:rPr/>
-        <w:t xml:space="preserve">left </w:t>
-      </w:r>
-      <w:r>
-        <w:rPr/>
-        <w:t xml:space="preserve">scapula; </w:t>
-      </w:r>
-      <w:r>
-        <w:rPr/>
-        <w:t>left coracoid</w:t>
+        <w:t>right (not left as in McIntosh 2005:43) scapulocoracoid, fully fused together; distal end of left scapula; left coracoid</w:t>
       </w:r>
     </w:p>
     <w:p>
@@ -2561,11 +2432,7 @@
       </w:pPr>
       <w:r>
         <w:rPr/>
-        <w:t xml:space="preserve">right (not left as in McIntosh 2005:43) </w:t>
-      </w:r>
-      <w:r>
-        <w:rPr/>
-        <w:t>humerus</w:t>
+        <w:t>right (not left as in McIntosh 2005:43) humerus</w:t>
       </w:r>
     </w:p>
     <w:p>
@@ -2579,55 +2446,7 @@
       </w:pPr>
       <w:r>
         <w:rPr/>
-        <w:t xml:space="preserve">largely </w:t>
-      </w:r>
-      <w:r>
-        <w:rPr/>
-        <w:t xml:space="preserve">complete pelvis: right ilium complete except </w:t>
-      </w:r>
-      <w:r>
-        <w:rPr/>
-        <w:t xml:space="preserve">small </w:t>
-      </w:r>
-      <w:r>
-        <w:rPr/>
-        <w:t xml:space="preserve">part of the upper border; acetabular portion </w:t>
-      </w:r>
-      <w:r>
-        <w:rPr/>
-        <w:t>and “distal ends” of left ilium;</w:t>
-      </w:r>
-      <w:r>
-        <w:rPr/>
-        <w:t xml:space="preserve"> </w:t>
-      </w:r>
-      <w:r>
-        <w:rPr/>
-        <w:t>b</w:t>
-      </w:r>
-      <w:r>
-        <w:rPr/>
-        <w:t xml:space="preserve">oth pubes and ischia complete except </w:t>
-      </w:r>
-      <w:r>
-        <w:rPr/>
-        <w:t xml:space="preserve">parts </w:t>
-      </w:r>
-      <w:r>
-        <w:rPr/>
-        <w:t xml:space="preserve">of the proximal ends of </w:t>
-      </w:r>
-      <w:r>
-        <w:rPr/>
-        <w:t xml:space="preserve">both </w:t>
-      </w:r>
-      <w:r>
-        <w:rPr/>
-        <w:t>pubes and the right ischi</w:t>
-      </w:r>
-      <w:r>
-        <w:rPr/>
-        <w:t>um</w:t>
+        <w:t>largely complete pelvis: right ilium complete except small part of the upper border; acetabular portion and “distal ends” of left ilium; both pubes and ischia complete except parts of the proximal ends of both pubes and the right ischium</w:t>
       </w:r>
     </w:p>
     <w:p>
@@ -2641,15 +2460,7 @@
       </w:pPr>
       <w:r>
         <w:rPr/>
-        <w:t xml:space="preserve">complete </w:t>
-      </w:r>
-      <w:r>
-        <w:rPr/>
-        <w:t xml:space="preserve">right hindlimb </w:t>
-      </w:r>
-      <w:r>
-        <w:rPr/>
-        <w:t>(femur, tibia, fibula, astragalus)</w:t>
+        <w:t>complete right hindlimb (femur, tibia, fibula, astragalus)</w:t>
       </w:r>
     </w:p>
     <w:p>
@@ -2663,23 +2474,7 @@
       </w:pPr>
       <w:r>
         <w:rPr/>
-        <w:t xml:space="preserve">elements of the right </w:t>
-      </w:r>
-      <w:r>
-        <w:rPr/>
-        <w:t xml:space="preserve">pes: </w:t>
-      </w:r>
-      <w:r>
-        <w:rPr/>
-        <w:t>metatarsals</w:t>
-      </w:r>
-      <w:r>
-        <w:rPr/>
-        <w:t xml:space="preserve"> I, II and V, phalanges I-I and V-I, </w:t>
-      </w:r>
-      <w:r>
-        <w:rPr/>
-        <w:t>two 2nd phalanges, one ungual</w:t>
+        <w:t>elements of the right pes: metatarsals I, II and V, phalanges I-I and V-I, two 2nd phalanges, one ungual</w:t>
       </w:r>
     </w:p>
     <w:p>
@@ -2703,19 +2498,7 @@
       </w:pPr>
       <w:r>
         <w:rPr/>
-        <w:t xml:space="preserve">The sternal plates, </w:t>
-      </w:r>
-      <w:r>
-        <w:rPr/>
-        <w:t>clavicles</w:t>
-      </w:r>
-      <w:r>
-        <w:rPr/>
-        <w:t xml:space="preserve"> and lower forelimb (ulna, radius, carpals and manus) are the only parts of the skeleton entirely missing. Figure B </w:t>
-      </w:r>
-      <w:r>
-        <w:rPr/>
-        <w:t xml:space="preserve">shows a skeletal inventory of </w:t>
+        <w:t xml:space="preserve">The sternal plates, clavicles and lower forelimb (ulna, radius, carpals and manus) are the only parts of the skeleton entirely missing. Figure B shows a skeletal inventory of </w:t>
       </w:r>
       <w:r>
         <w:rPr>
@@ -2736,23 +2519,39 @@
       </w:pPr>
       <w:r>
         <w:rPr/>
-        <w:t>This list of material is a superset of that listed as belonging to the USNM’s part of the specimen in Brown’s (1929) account of reuniting the parts of the skeleton, aside from Brown’s statement that “the last ten cervical vertebrae” (not just the last nine) were at that time present. But Brown state</w:t>
-      </w:r>
-      <w:r>
-        <w:rPr/>
-        <w:t>d</w:t>
-      </w:r>
-      <w:r>
-        <w:rPr/>
-        <w:t xml:space="preserve"> that the left scapulocoracoid and humerus are present </w:t>
-      </w:r>
-      <w:r>
-        <w:rPr/>
-        <w:t>(and the material list of McIntosh 2005:43 followed this error, contradicting his description and illustration later in the same chapter). But</w:t>
-      </w:r>
-      <w:r>
-        <w:rPr/>
-        <w:t xml:space="preserve"> the element that was on display in 1939 (Figure D.B) is clearly a complete and well preserved </w:t>
+        <w:t xml:space="preserve">This list of material is a superset of that listed as belonging to the USNM’s part of the specimen in Brown’s (1929) account of reuniting the parts of the skeleton, aside from Brown’s statement that “the last ten cervical vertebrae” (not just the last nine) were at that time present. — </w:t>
+      </w:r>
+      <w:r>
+        <w:rPr/>
+        <w:t>see above</w:t>
+      </w:r>
+      <w:r>
+        <w:rPr/>
+        <w:t xml:space="preserve"> But Brown stated </w:t>
+      </w:r>
+      <w:r>
+        <w:rPr/>
+        <w:t xml:space="preserve">wrongly </w:t>
+      </w:r>
+      <w:r>
+        <w:rPr/>
+        <w:t xml:space="preserve">that the left </w:t>
+      </w:r>
+      <w:r>
+        <w:rPr/>
+        <w:t>rather than right</w:t>
+      </w:r>
+      <w:r>
+        <w:rPr/>
+        <w:t xml:space="preserve"> scapulocoracoid and humerus are present (and the material list of McIntosh 2005:43 followed this error, contradicting his description and illustration later in the same chapter). </w:t>
+      </w:r>
+      <w:r>
+        <w:rPr/>
+        <w:t>T</w:t>
+      </w:r>
+      <w:r>
+        <w:rPr/>
+        <w:t xml:space="preserve">he element that was on display in 1939 (Figure D.B) is clearly a complete and well preserved </w:t>
       </w:r>
       <w:r>
         <w:rPr>
@@ -2763,7 +2562,11 @@
       </w:r>
       <w:r>
         <w:rPr/>
-        <w:t xml:space="preserve"> scapulocoracoid, based on the location of the glenoid fossa in combination with the curvature of the shaft. Similarly the humerus that was on display in 1939 is the right, not the left, based on the shape of the proximal end and the anterior projections at the distal end. It is possible that Brown carelessly misidentified the elements in his letter and McIntosh transcribed the error.</w:t>
+        <w:t xml:space="preserve"> scapulocoracoid, based on the location of the glenoid fossa in combination with the curvature of the shaft. Similarly the humerus that was on display in 1939 is the right, not the left, based on the shape of the proximal end and the anterior projections at the distal end. It is possible that Brown carelessly misidentified the elements in his letter and McIntosh transcribed the error. </w:t>
+      </w:r>
+      <w:r>
+        <w:rPr/>
+        <w:t>McIntosh’s unpublished 1962 notes further confirm the presence of these elements from the right side.</w:t>
       </w:r>
     </w:p>
     <w:p>
@@ -2783,7 +2586,15 @@
       </w:r>
       <w:r>
         <w:rPr/>
-        <w:t xml:space="preserve"> The missing elements were cast or modelled from specimens of </w:t>
+        <w:t xml:space="preserve"> The missing elements were cast or modelled </w:t>
+      </w:r>
+      <w:r>
+        <w:rPr/>
+        <w:t xml:space="preserve">moulds that had been made by Jim Madsen from the mounted cast </w:t>
+      </w:r>
+      <w:r>
+        <w:rPr/>
+        <w:t xml:space="preserve">of </w:t>
       </w:r>
       <w:r>
         <w:rPr>
@@ -2794,7 +2605,15 @@
       </w:r>
       <w:r>
         <w:rPr/>
-        <w:t xml:space="preserve">. </w:t>
+        <w:t xml:space="preserve"> </w:t>
+      </w:r>
+      <w:r>
+        <w:rPr/>
+        <w:t>at the Utah Field House, Vernal.</w:t>
+      </w:r>
+      <w:r>
+        <w:rPr/>
+        <w:t xml:space="preserve"> </w:t>
       </w:r>
       <w:r>
         <w:rPr>
@@ -2834,7 +2653,13 @@
         <w:rPr>
           <w:lang w:val="en-US"/>
         </w:rPr>
-        <w:t>to help with the restored elements.</w:t>
+        <w:t xml:space="preserve">to help with the restored elements. </w:t>
+      </w:r>
+      <w:r>
+        <w:rPr>
+          <w:lang w:val="en-US"/>
+        </w:rPr>
+        <w:t>XXX When was the Vernal cast made? XXX What was in the Carnegie mount at that time? The answers to those questions may supersede some of what follows.</w:t>
       </w:r>
     </w:p>
     <w:p>
@@ -3297,11 +3122,7 @@
       </w:r>
       <w:r>
         <w:rPr/>
-        <w:t xml:space="preserve"> As noted by Hatcher (1901:45), the bones of the forelimb are not only absent from CM 84 but were completely unknown in the Carnegie collection at the time the mount was constructed. </w:t>
-      </w:r>
-      <w:r>
-        <w:rPr/>
-        <w:t>Holland (1906) makes no comment on how the forelimbs were obtained for the skeletal mount sent to England. XXXXX so?</w:t>
+        <w:t xml:space="preserve"> As noted by Hatcher (1901:45), the bones of the forelimb are not only absent from CM 84 but were completely unknown in the Carnegie collection at the time the mount was constructed. Holland (1906) makes no comment on how the forelimbs were obtained for the skeletal mount sent to England. XXXXX so?</w:t>
       </w:r>
     </w:p>
     <w:p>
@@ -3587,6 +3408,26 @@
         <w:pStyle w:val="Heading2"/>
         <w:rPr/>
       </w:pPr>
+      <w:r>
+        <w:rPr/>
+        <w:t>Photography of the mounted skeleton</w:t>
+      </w:r>
+    </w:p>
+    <w:p>
+      <w:pPr>
+        <w:pStyle w:val="TextBody"/>
+        <w:rPr/>
+      </w:pPr>
+      <w:r>
+        <w:rPr/>
+        <w:t>XXX</w:t>
+      </w:r>
+    </w:p>
+    <w:p>
+      <w:pPr>
+        <w:pStyle w:val="Heading2"/>
+        <w:rPr/>
+      </w:pPr>
       <w:bookmarkStart w:id="20" w:name="__RefHeading___Toc21934_68767826"/>
       <w:bookmarkEnd w:id="20"/>
       <w:r>
@@ -3715,7 +3556,22 @@
       </w:r>
       <w:r>
         <w:rPr/>
-        <w:t>. Gregory S. Paul also allowed us to quote personal communications. Carl Mehling (AMNH) searched collections for the missing C7 and allowed us to cite a personal communication. Mai Reitmeyer (Department of Library Services, AMNH) helped us to obtain historical photographs. Amelia Zietlow (Richard Gilder Graduate School at the AMNH) provided helpful photographs and information about the present public exhibits.</w:t>
+        <w:t xml:space="preserve">. Gregory S. Paul also allowed us to quote personal communications. Carl Mehling (AMNH) searched collections for the missing C7 and allowed us to cite a personal communication. Mai Reitmeyer (Department of Library Services, AMNH) helped us to obtain historical photographs. Amelia Zietlow (Richard Gilder Graduate School at the AMNH) provided helpful photographs and information about the present public exhibits. </w:t>
+      </w:r>
+      <w:r>
+        <w:rPr/>
+        <w:t xml:space="preserve">We thank Ray Wilhite (Auburn University College of Veterinary Medicine) and Brooks Britt and Rod Scheetz (both Brigham Young University) for help in accessing the archived notebooks of John S. McIntosh. Matt Lamana (Carnegie Museum) provided information about the composition of the Carnegie </w:t>
+      </w:r>
+      <w:r>
+        <w:rPr>
+          <w:i/>
+          <w:iCs/>
+        </w:rPr>
+        <w:t>Diplodocus</w:t>
+      </w:r>
+      <w:r>
+        <w:rPr/>
+        <w:t xml:space="preserve"> mount and allowed us to cite personal communications.</w:t>
       </w:r>
     </w:p>
     <w:p>
@@ -4288,7 +4144,21 @@
           <w:i/>
           <w:iCs/>
         </w:rPr>
-        <w:t>Biology of the Sauropod Dinosaurs</w:t>
+        <w:t xml:space="preserve">Biology of the Sauropod Dinosaurs: </w:t>
+      </w:r>
+      <w:r>
+        <w:rPr>
+          <w:i/>
+          <w:iCs/>
+        </w:rPr>
+        <w:t>U</w:t>
+      </w:r>
+      <w:r>
+        <w:rPr>
+          <w:i/>
+          <w:iCs/>
+        </w:rPr>
+        <w:t>nderstanding the Life of Giants</w:t>
       </w:r>
       <w:r>
         <w:rPr/>
@@ -4546,6 +4416,38 @@
       </w:pPr>
       <w:r>
         <w:rPr/>
+        <w:t xml:space="preserve">Remes, Kristian, David M. Unwin, Nicole Klein, Wolf-Dieter Heinrich and Oliver Hampe. 2011. Skeletal Reconstruction of </w:t>
+      </w:r>
+      <w:r>
+        <w:rPr>
+          <w:i/>
+          <w:iCs/>
+        </w:rPr>
+        <w:t>Brachiosaur brancai</w:t>
+      </w:r>
+      <w:r>
+        <w:rPr/>
+        <w:t xml:space="preserve"> in the Museum für Naturkunde, Berlin: summarizing 70 years of sauropod research. pp. 305-316 in: Nicole Klein, Kristian Remes, Carole T. Gee and Martin P. Sander (eds.), </w:t>
+      </w:r>
+      <w:r>
+        <w:rPr>
+          <w:i/>
+          <w:iCs/>
+        </w:rPr>
+        <w:t>Biology of the Sauropod Dinosaurs: Understanding the Life of Giants</w:t>
+      </w:r>
+      <w:r>
+        <w:rPr/>
+        <w:t>. Indiana University Press, Bloomington, Indiana.</w:t>
+      </w:r>
+    </w:p>
+    <w:p>
+      <w:pPr>
+        <w:pStyle w:val="Reference"/>
+        <w:rPr/>
+      </w:pPr>
+      <w:r>
+        <w:rPr/>
         <w:t xml:space="preserve">Riggs, Elmer S. 1904. Structure and relationships of opisthocoelian dinosaurs. Part II, the Brachiosauridae. </w:t>
       </w:r>
       <w:r>
@@ -4766,23 +4668,7 @@
       </w:r>
       <w:r>
         <w:rPr/>
-        <w:t xml:space="preserve"> based primarily on AMNH 6341. Modified to show bones preserved in AMNH 6341 in white, and bones absent from this specimen (which had to be cast or modelled from other specimens for the mount) in grey. Some guesswork was involved here: for example, McIntosh (2005:43) says that six ribs are present, but </w:t>
-      </w:r>
-      <w:r>
-        <w:rPr/>
-        <w:t xml:space="preserve">it is </w:t>
-      </w:r>
-      <w:r>
-        <w:rPr/>
-        <w:t xml:space="preserve">not </w:t>
-      </w:r>
-      <w:r>
-        <w:rPr/>
-        <w:t xml:space="preserve">possible to </w:t>
-      </w:r>
-      <w:r>
-        <w:rPr/>
-        <w:t>say which six ribs. Base image copyright © 2022 Scott Harman, all rights reserved. Used by kind permission.</w:t>
+        <w:t xml:space="preserve"> based primarily on AMNH 6341. Modified to show bones preserved in AMNH 6341 in white, and bones absent from this specimen (which had to be cast or modelled from other specimens for the mount) in grey. Some guesswork was involved here: for example, McIntosh (2005:43) says that six ribs are present, but it is not possible to say which six ribs. Base image copyright © 2022 Scott Harman, all rights reserved. Used by kind permission.</w:t>
       </w:r>
     </w:p>
     <w:p>
@@ -6229,7 +6115,7 @@
     <w:pPr>
       <w:widowControl/>
       <w:suppressAutoHyphens w:val="true"/>
-      <w:overflowPunct w:val="false"/>
+      <w:overflowPunct w:val="true"/>
       <w:bidi w:val="0"/>
       <w:spacing w:before="0" w:after="0"/>
       <w:ind w:left="0" w:right="0" w:hanging="0"/>
@@ -6616,6 +6502,208 @@
   </w:style>
   <w:style w:type="character" w:styleId="ListLabel40">
     <w:name w:val="ListLabel 40"/>
+    <w:qFormat/>
+    <w:rPr/>
+  </w:style>
+  <w:style w:type="character" w:styleId="ListLabel41">
+    <w:name w:val="ListLabel 41"/>
+    <w:qFormat/>
+    <w:rPr>
+      <w:rFonts w:cs="Symbol"/>
+    </w:rPr>
+  </w:style>
+  <w:style w:type="character" w:styleId="ListLabel42">
+    <w:name w:val="ListLabel 42"/>
+    <w:qFormat/>
+    <w:rPr>
+      <w:rFonts w:cs="OpenSymbol"/>
+    </w:rPr>
+  </w:style>
+  <w:style w:type="character" w:styleId="ListLabel43">
+    <w:name w:val="ListLabel 43"/>
+    <w:qFormat/>
+    <w:rPr>
+      <w:rFonts w:cs="OpenSymbol"/>
+    </w:rPr>
+  </w:style>
+  <w:style w:type="character" w:styleId="ListLabel44">
+    <w:name w:val="ListLabel 44"/>
+    <w:qFormat/>
+    <w:rPr>
+      <w:rFonts w:cs="Symbol"/>
+    </w:rPr>
+  </w:style>
+  <w:style w:type="character" w:styleId="ListLabel45">
+    <w:name w:val="ListLabel 45"/>
+    <w:qFormat/>
+    <w:rPr>
+      <w:rFonts w:cs="OpenSymbol"/>
+    </w:rPr>
+  </w:style>
+  <w:style w:type="character" w:styleId="ListLabel46">
+    <w:name w:val="ListLabel 46"/>
+    <w:qFormat/>
+    <w:rPr>
+      <w:rFonts w:cs="OpenSymbol"/>
+    </w:rPr>
+  </w:style>
+  <w:style w:type="character" w:styleId="ListLabel47">
+    <w:name w:val="ListLabel 47"/>
+    <w:qFormat/>
+    <w:rPr>
+      <w:rFonts w:cs="Symbol"/>
+    </w:rPr>
+  </w:style>
+  <w:style w:type="character" w:styleId="ListLabel48">
+    <w:name w:val="ListLabel 48"/>
+    <w:qFormat/>
+    <w:rPr>
+      <w:rFonts w:cs="OpenSymbol"/>
+    </w:rPr>
+  </w:style>
+  <w:style w:type="character" w:styleId="ListLabel49">
+    <w:name w:val="ListLabel 49"/>
+    <w:qFormat/>
+    <w:rPr>
+      <w:rFonts w:cs="OpenSymbol"/>
+    </w:rPr>
+  </w:style>
+  <w:style w:type="character" w:styleId="ListLabel50">
+    <w:name w:val="ListLabel 50"/>
+    <w:qFormat/>
+    <w:rPr>
+      <w:rFonts w:cs="Symbol"/>
+    </w:rPr>
+  </w:style>
+  <w:style w:type="character" w:styleId="ListLabel51">
+    <w:name w:val="ListLabel 51"/>
+    <w:qFormat/>
+    <w:rPr>
+      <w:rFonts w:cs="OpenSymbol"/>
+    </w:rPr>
+  </w:style>
+  <w:style w:type="character" w:styleId="ListLabel52">
+    <w:name w:val="ListLabel 52"/>
+    <w:qFormat/>
+    <w:rPr>
+      <w:rFonts w:cs="OpenSymbol"/>
+    </w:rPr>
+  </w:style>
+  <w:style w:type="character" w:styleId="ListLabel53">
+    <w:name w:val="ListLabel 53"/>
+    <w:qFormat/>
+    <w:rPr>
+      <w:rFonts w:cs="Symbol"/>
+    </w:rPr>
+  </w:style>
+  <w:style w:type="character" w:styleId="ListLabel54">
+    <w:name w:val="ListLabel 54"/>
+    <w:qFormat/>
+    <w:rPr>
+      <w:rFonts w:cs="OpenSymbol"/>
+    </w:rPr>
+  </w:style>
+  <w:style w:type="character" w:styleId="ListLabel55">
+    <w:name w:val="ListLabel 55"/>
+    <w:qFormat/>
+    <w:rPr>
+      <w:rFonts w:cs="OpenSymbol"/>
+    </w:rPr>
+  </w:style>
+  <w:style w:type="character" w:styleId="ListLabel56">
+    <w:name w:val="ListLabel 56"/>
+    <w:qFormat/>
+    <w:rPr>
+      <w:rFonts w:cs="Symbol"/>
+    </w:rPr>
+  </w:style>
+  <w:style w:type="character" w:styleId="ListLabel57">
+    <w:name w:val="ListLabel 57"/>
+    <w:qFormat/>
+    <w:rPr>
+      <w:rFonts w:cs="OpenSymbol"/>
+    </w:rPr>
+  </w:style>
+  <w:style w:type="character" w:styleId="ListLabel58">
+    <w:name w:val="ListLabel 58"/>
+    <w:qFormat/>
+    <w:rPr>
+      <w:rFonts w:cs="OpenSymbol"/>
+    </w:rPr>
+  </w:style>
+  <w:style w:type="character" w:styleId="ListLabel59">
+    <w:name w:val="ListLabel 59"/>
+    <w:qFormat/>
+    <w:rPr>
+      <w:rFonts w:cs="OpenSymbol"/>
+    </w:rPr>
+  </w:style>
+  <w:style w:type="character" w:styleId="ListLabel60">
+    <w:name w:val="ListLabel 60"/>
+    <w:qFormat/>
+    <w:rPr>
+      <w:rFonts w:cs="OpenSymbol"/>
+    </w:rPr>
+  </w:style>
+  <w:style w:type="character" w:styleId="ListLabel61">
+    <w:name w:val="ListLabel 61"/>
+    <w:qFormat/>
+    <w:rPr>
+      <w:rFonts w:cs="OpenSymbol"/>
+    </w:rPr>
+  </w:style>
+  <w:style w:type="character" w:styleId="ListLabel62">
+    <w:name w:val="ListLabel 62"/>
+    <w:qFormat/>
+    <w:rPr>
+      <w:rFonts w:cs="OpenSymbol"/>
+    </w:rPr>
+  </w:style>
+  <w:style w:type="character" w:styleId="ListLabel63">
+    <w:name w:val="ListLabel 63"/>
+    <w:qFormat/>
+    <w:rPr>
+      <w:rFonts w:cs="OpenSymbol"/>
+    </w:rPr>
+  </w:style>
+  <w:style w:type="character" w:styleId="ListLabel64">
+    <w:name w:val="ListLabel 64"/>
+    <w:qFormat/>
+    <w:rPr>
+      <w:rFonts w:cs="OpenSymbol"/>
+    </w:rPr>
+  </w:style>
+  <w:style w:type="character" w:styleId="ListLabel65">
+    <w:name w:val="ListLabel 65"/>
+    <w:qFormat/>
+    <w:rPr>
+      <w:rFonts w:cs="OpenSymbol"/>
+    </w:rPr>
+  </w:style>
+  <w:style w:type="character" w:styleId="ListLabel66">
+    <w:name w:val="ListLabel 66"/>
+    <w:qFormat/>
+    <w:rPr>
+      <w:rFonts w:cs="OpenSymbol"/>
+    </w:rPr>
+  </w:style>
+  <w:style w:type="character" w:styleId="ListLabel67">
+    <w:name w:val="ListLabel 67"/>
+    <w:qFormat/>
+    <w:rPr>
+      <w:rFonts w:cs="OpenSymbol"/>
+    </w:rPr>
+  </w:style>
+  <w:style w:type="character" w:styleId="ListLabel68">
+    <w:name w:val="ListLabel 68"/>
+    <w:qFormat/>
+    <w:rPr>
+      <w:i w:val="false"/>
+      <w:iCs w:val="false"/>
+    </w:rPr>
+  </w:style>
+  <w:style w:type="character" w:styleId="ListLabel69">
+    <w:name w:val="ListLabel 69"/>
     <w:qFormat/>
     <w:rPr/>
   </w:style>

</xml_diff>

<commit_message>
Photography section, more on skulls
</commit_message>
<xml_diff>
--- a/TaylorEtAl-mounted-barosaurus.docx
+++ b/TaylorEtAl-mounted-barosaurus.docx
@@ -560,6 +560,26 @@
         </w:tabs>
         <w:rPr/>
       </w:pPr>
+      <w:hyperlink w:anchor="__RefHeading___Toc5632_2187837281">
+        <w:r>
+          <w:rPr>
+            <w:rStyle w:val="IndexLink"/>
+          </w:rPr>
+          <w:t>Photography of the mount</w:t>
+          <w:tab/>
+          <w:t>8</w:t>
+        </w:r>
+      </w:hyperlink>
+    </w:p>
+    <w:p>
+      <w:pPr>
+        <w:pStyle w:val="Contents2"/>
+        <w:tabs>
+          <w:tab w:val="clear" w:pos="9355"/>
+          <w:tab w:val="right" w:pos="9638" w:leader="dot"/>
+        </w:tabs>
+        <w:rPr/>
+      </w:pPr>
       <w:hyperlink w:anchor="__RefHeading___Toc5356_68767826">
         <w:r>
           <w:rPr>
@@ -567,7 +587,7 @@
           </w:rPr>
           <w:t>The composition of the mount</w:t>
           <w:tab/>
-          <w:t>8</w:t>
+          <w:t>9</w:t>
         </w:r>
       </w:hyperlink>
     </w:p>
@@ -587,7 +607,7 @@
           </w:rPr>
           <w:t>Overview</w:t>
           <w:tab/>
-          <w:t>8</w:t>
+          <w:t>9</w:t>
         </w:r>
       </w:hyperlink>
     </w:p>
@@ -627,7 +647,7 @@
           </w:rPr>
           <w:t>Neck</w:t>
           <w:tab/>
-          <w:t>10</w:t>
+          <w:t>11</w:t>
         </w:r>
       </w:hyperlink>
     </w:p>
@@ -687,7 +707,7 @@
           </w:rPr>
           <w:t>Forelimbs and girdles</w:t>
           <w:tab/>
-          <w:t>11</w:t>
+          <w:t>12</w:t>
         </w:r>
       </w:hyperlink>
     </w:p>
@@ -707,27 +727,7 @@
           </w:rPr>
           <w:t>Hindlimbs and girdles</w:t>
           <w:tab/>
-          <w:t>11</w:t>
-        </w:r>
-      </w:hyperlink>
-    </w:p>
-    <w:p>
-      <w:pPr>
-        <w:pStyle w:val="Contents3"/>
-        <w:tabs>
-          <w:tab w:val="clear" w:pos="9072"/>
-          <w:tab w:val="right" w:pos="9638" w:leader="dot"/>
-        </w:tabs>
-        <w:rPr/>
-      </w:pPr>
-      <w:hyperlink w:anchor="__RefHeading___Toc2474_2187837281">
-        <w:r>
-          <w:rPr>
-            <w:rStyle w:val="IndexLink"/>
-          </w:rPr>
-          <w:t>Summary</w:t>
-          <w:tab/>
-          <w:t>11</w:t>
+          <w:t>12</w:t>
         </w:r>
       </w:hyperlink>
     </w:p>
@@ -746,7 +746,7 @@
           </w:rPr>
           <w:t>Discussion</w:t>
           <w:tab/>
-          <w:t>11</w:t>
+          <w:t>12</w:t>
         </w:r>
       </w:hyperlink>
     </w:p>
@@ -766,7 +766,7 @@
           </w:rPr>
           <w:t>Rearing pose</w:t>
           <w:tab/>
-          <w:t>11</w:t>
+          <w:t>12</w:t>
         </w:r>
       </w:hyperlink>
     </w:p>
@@ -786,7 +786,7 @@
           </w:rPr>
           <w:t>Size of the AMNH 6341 animal</w:t>
           <w:tab/>
-          <w:t>12</w:t>
+          <w:t>13</w:t>
         </w:r>
       </w:hyperlink>
     </w:p>
@@ -824,7 +824,7 @@
           </w:rPr>
           <w:t>References</w:t>
           <w:tab/>
-          <w:t>13</w:t>
+          <w:t>14</w:t>
         </w:r>
       </w:hyperlink>
     </w:p>
@@ -843,26 +843,9 @@
           </w:rPr>
           <w:t>Figure Captions</w:t>
           <w:tab/>
-          <w:t>15</w:t>
+          <w:t>16</w:t>
         </w:r>
       </w:hyperlink>
-    </w:p>
-    <w:p>
-      <w:pPr>
-        <w:pStyle w:val="Normal"/>
-        <w:numPr>
-          <w:ilvl w:val="0"/>
-          <w:numId w:val="3"/>
-        </w:numPr>
-        <w:rPr/>
-      </w:pPr>
-      <w:r>
-        <w:rPr/>
-      </w:r>
-      <w:r>
-        <w:rPr/>
-        <w:fldChar w:fldCharType="end"/>
-      </w:r>
     </w:p>
     <w:p>
       <w:pPr>
@@ -880,6 +863,10 @@
         <w:rPr/>
         <w:t>Introduction</w:t>
       </w:r>
+      <w:r>
+        <w:rPr/>
+        <w:fldChar w:fldCharType="end"/>
+      </w:r>
     </w:p>
     <w:p>
       <w:pPr>
@@ -2157,7 +2144,31 @@
       </w:pPr>
       <w:r>
         <w:rPr/>
-        <w:t>In November 1991, the work in Toronto was complete, and the completed exhibit was transported to New York in sections for mounting. Unlike the trial mounting on Toronto, when the neck was attached in three sections, in New York the three sections were first joined together and then fitted as a unit. This large unit, about nine meters in length, proved difficult to manoeuvre, and it took nearly two hours to wrestle it into place to fit into place at the front of the rearing torso. Worse, when the mount was finally completed it was imperfect because, when the whole neck had been hanging horizontally, it had bent in the middle at the point of suspension. The resulting kink in the neck can be seen between C10 and C11 in contemporary photos such as that of Dingus (1996:26). It was soon corrected, however, in a near-disastrous late-night operation (Dingus 1996:28), and the line of the neck is smooth and elegant in the mount as it is today (Figure A).</w:t>
+        <w:t xml:space="preserve">In November 1991, the work in Toronto was complete, and the completed exhibit was transported to New York in sections for mounting. Unlike the trial mounting on Toronto, when the neck was attached in three sections, in New York the three sections were first joined together and then fitted as a unit. This large unit, about nine meters in length, proved difficult to manoeuvre, </w:t>
+      </w:r>
+      <w:r>
+        <w:rPr/>
+        <w:t>it was difficult to raise it to sufficient height to slide into its slot. I</w:t>
+      </w:r>
+      <w:r>
+        <w:rPr/>
+        <w:t xml:space="preserve">t took nearly two hours to wrestle it into place to fit into place at the front of the rearing torso. Worse, when the mount was finally completed it was imperfect because, when the whole neck had been hanging horizontally, it had bent in the middle at the point of suspension. The resulting kink in the neck can be seen between C10 and C11 in contemporary photos such as that of Dingus (1996:26) </w:t>
+      </w:r>
+      <w:r>
+        <w:rPr/>
+        <w:t>and Lindsay (1992:18–20)</w:t>
+      </w:r>
+      <w:r>
+        <w:rPr/>
+        <w:t xml:space="preserve">. It was soon corrected, however, in a near-disastrous </w:t>
+      </w:r>
+      <w:r>
+        <w:rPr/>
+        <w:t xml:space="preserve">but ultimately successful </w:t>
+      </w:r>
+      <w:r>
+        <w:rPr/>
+        <w:t>late-night operation (Dingus 1996:28), and the line of the neck is smooth and elegant in the mount as it is today (Figure A).</w:t>
       </w:r>
     </w:p>
     <w:p>
@@ -2234,8 +2245,95 @@
         <w:pStyle w:val="Heading2"/>
         <w:rPr/>
       </w:pPr>
-      <w:bookmarkStart w:id="10" w:name="__RefHeading___Toc5356_68767826"/>
+      <w:bookmarkStart w:id="10" w:name="__RefHeading___Toc5632_2187837281"/>
       <w:bookmarkEnd w:id="10"/>
+      <w:r>
+        <w:rPr/>
+        <w:t>Photography of the mount</w:t>
+      </w:r>
+    </w:p>
+    <w:p>
+      <w:pPr>
+        <w:pStyle w:val="TextBody"/>
+        <w:rPr/>
+      </w:pPr>
+      <w:r>
+        <w:rPr/>
+        <w:t xml:space="preserve">During the mounting process at the AMNH, and after the unveiling, many photographs were taken. But the rearing mount is a very difficult object to photograph well, climbing high into a gloomy hall with bright windows. Among the photographers was Lynton Gardiner, </w:t>
+      </w:r>
+      <w:r>
+        <w:rPr/>
+        <w:t xml:space="preserve">who had been contracted by Dorling Kindersley to provide photographs for the children’s book </w:t>
+      </w:r>
+      <w:r>
+        <w:rPr>
+          <w:i/>
+          <w:iCs/>
+        </w:rPr>
+        <w:t>Barosaurus: On the Trail of the Gigantic Plant-Eating Dinosaur</w:t>
+      </w:r>
+      <w:r>
+        <w:rPr/>
+        <w:t xml:space="preserve"> (Lindsay 1992) in their Dinosaur Spotter’s Guides series, as part of a broader contract to photograph dinosaurs at the AMNH and the Smithsonian. Gardiner recalls (pers. comm. 2022):</w:t>
+      </w:r>
+    </w:p>
+    <w:p>
+      <w:pPr>
+        <w:pStyle w:val="Quotations"/>
+        <w:rPr/>
+      </w:pPr>
+      <w:r>
+        <w:rPr/>
+        <w:t>The main hall at the AMNH is huge, unevenly and dimly lit, so to get clear bright shots I placed several 2400 and 5000 watt second Comet strobe packs and bare-bulb heads around the hall, sync</w:t>
+      </w:r>
+      <w:r>
+        <w:rPr/>
+        <w:t xml:space="preserve">hronizing </w:t>
+      </w:r>
+      <w:r>
+        <w:rPr/>
+        <w:t xml:space="preserve">ing them with slaves and an infrared sender on the camera. With ISO 200 film we had a consistent f/11 </w:t>
+      </w:r>
+      <w:r>
+        <w:rPr/>
+        <w:t xml:space="preserve">aperture [enabling fine details to be captured and light/shadow contrasts to be adequately depicted] </w:t>
+      </w:r>
+      <w:r>
+        <w:rPr/>
+        <w:t xml:space="preserve">from any vantage point in the hall. I used a Hasselblad </w:t>
+      </w:r>
+      <w:r>
+        <w:rPr/>
+        <w:t xml:space="preserve">camera </w:t>
+      </w:r>
+      <w:r>
+        <w:rPr/>
+        <w:t xml:space="preserve">with a Distagon lens of about 40 mm. </w:t>
+      </w:r>
+      <w:r>
+        <w:rPr/>
+        <w:t>E</w:t>
+      </w:r>
+      <w:r>
+        <w:rPr/>
+        <w:t xml:space="preserve">xcept for using digital cameras now, if I had the same assignment again I’d use a similar approach with synced strobe packs around </w:t>
+      </w:r>
+      <w:r>
+        <w:rPr/>
+        <w:t xml:space="preserve">the </w:t>
+      </w:r>
+      <w:r>
+        <w:rPr/>
+        <w:t>hall. Available light with high ISO recording doesn’t produce the crisp detailed results you get with old-school lighting.</w:t>
+      </w:r>
+    </w:p>
+    <w:p>
+      <w:pPr>
+        <w:pStyle w:val="Heading2"/>
+        <w:rPr/>
+      </w:pPr>
+      <w:bookmarkStart w:id="11" w:name="__RefHeading___Toc5356_68767826"/>
+      <w:bookmarkEnd w:id="11"/>
       <w:r>
         <w:rPr/>
         <w:t>The composition of the mount</w:t>
@@ -2251,8 +2349,8 @@
         <w:ind w:left="0" w:right="0" w:hanging="0"/>
         <w:rPr/>
       </w:pPr>
-      <w:bookmarkStart w:id="11" w:name="__RefHeading___Toc16585_68767826"/>
-      <w:bookmarkEnd w:id="11"/>
+      <w:bookmarkStart w:id="12" w:name="__RefHeading___Toc16585_68767826"/>
+      <w:bookmarkEnd w:id="12"/>
       <w:r>
         <w:rPr/>
         <w:t>Overview</w:t>
@@ -2684,8 +2782,8 @@
         <w:ind w:left="0" w:right="0" w:hanging="0"/>
         <w:rPr/>
       </w:pPr>
-      <w:bookmarkStart w:id="12" w:name="__RefHeading___Toc16587_68767826"/>
-      <w:bookmarkEnd w:id="12"/>
+      <w:bookmarkStart w:id="13" w:name="__RefHeading___Toc16587_68767826"/>
+      <w:bookmarkEnd w:id="13"/>
       <w:r>
         <w:rPr/>
         <w:t>Skull</w:t>
@@ -2869,6 +2967,38 @@
       <w:r>
         <w:rPr/>
         <w:t xml:space="preserve"> cast in 1908.</w:t>
+      </w:r>
+    </w:p>
+    <w:p>
+      <w:pPr>
+        <w:pStyle w:val="TextBody"/>
+        <w:rPr/>
+      </w:pPr>
+      <w:r>
+        <w:rPr/>
+        <w:t xml:space="preserve">In the Carnegie mount, the skull was replaced in XXX year by a cast of the </w:t>
+      </w:r>
+      <w:r>
+        <w:rPr>
+          <w:i/>
+          <w:iCs/>
+        </w:rPr>
+        <w:t>Diplodocus</w:t>
+      </w:r>
+      <w:r>
+        <w:rPr/>
+        <w:t xml:space="preserve"> sp. skull CM 11161 (Matt Lamana, pers. comm., 2022) — but this change was not been reflected in the Vernal copy of the Carnegie mount, nor therefore in the skull cast from this for the AMNH’s mounted </w:t>
+      </w:r>
+      <w:r>
+        <w:rPr>
+          <w:i/>
+          <w:iCs/>
+        </w:rPr>
+        <w:t>Barosaurus</w:t>
+      </w:r>
+      <w:r>
+        <w:rPr/>
+        <w:t>.</w:t>
       </w:r>
     </w:p>
     <w:p>
@@ -2881,8 +3011,8 @@
         <w:ind w:left="0" w:right="0" w:hanging="0"/>
         <w:rPr/>
       </w:pPr>
-      <w:bookmarkStart w:id="13" w:name="__RefHeading___Toc16589_68767826"/>
-      <w:bookmarkEnd w:id="13"/>
+      <w:bookmarkStart w:id="14" w:name="__RefHeading___Toc16589_68767826"/>
+      <w:bookmarkEnd w:id="14"/>
       <w:r>
         <w:rPr/>
         <w:t>Neck</w:t>
@@ -2895,7 +3025,30 @@
       </w:pPr>
       <w:r>
         <w:rPr/>
-        <w:t xml:space="preserve">McIntosh (2005:45) considered the number of cervicals is reckoned to be 16 on the basis that there are only nine dorsals, compared with ten in the closely related </w:t>
+        <w:t xml:space="preserve">McIntosh (2005:45) considered the number of cervicals </w:t>
+      </w:r>
+      <w:r>
+        <w:rPr/>
+        <w:t xml:space="preserve">in </w:t>
+      </w:r>
+      <w:r>
+        <w:rPr>
+          <w:i/>
+          <w:iCs/>
+        </w:rPr>
+        <w:t>Barosaurus</w:t>
+      </w:r>
+      <w:r>
+        <w:rPr/>
+        <w:t xml:space="preserve"> </w:t>
+      </w:r>
+      <w:r>
+        <w:rPr/>
+        <w:t xml:space="preserve">to </w:t>
+      </w:r>
+      <w:r>
+        <w:rPr/>
+        <w:t xml:space="preserve">be 16 on the basis that there are only nine dorsals, compared with ten in the closely related </w:t>
       </w:r>
       <w:r>
         <w:rPr>
@@ -2917,7 +3070,7 @@
       </w:r>
       <w:r>
         <w:rPr/>
-        <w:t>. Whether or not there may at some point have been a tenth cervical vertebra included in AMNH 6341 , at present it preserves the last nine cervical vertebrae. These are therefore considered to be C8–C16.</w:t>
+        <w:t>. Whether or not there may at some point have been a tenth cervical vertebra included in AMNH 6341, at present it preserves the last nine cervical vertebrae. These are therefore considered to be C8–C16.</w:t>
       </w:r>
     </w:p>
     <w:p>
@@ -2959,7 +3112,23 @@
       </w:pPr>
       <w:r>
         <w:rPr/>
-        <w:t xml:space="preserve">CM 84, the specimen that forms most of the Carnegie mount, includes C2–7, but not the atlas (C1). It is not clear which specimen supplied the atlas in the Carnegie mount: Holland (1906), which discusses the composition of the cast sent to the British Museum, discusses two atlases but does not state which (if either) was used in the mount. These are the atlas of AMNH 969, part of a specimen including a skull that is now referred to </w:t>
+        <w:t xml:space="preserve">CM 84, the specimen that forms most of the Carnegie mount, includes C2–7, but not the atlas (C1). It is not clear which specimen supplied the atlas in the Carnegie mount: Holland (1906), which discusses the composition of the cast sent to the British Museum, discusses two atlases but does not state which (if either) was used in the mount. </w:t>
+      </w:r>
+      <w:r>
+        <w:rPr/>
+        <w:t>One of t</w:t>
+      </w:r>
+      <w:r>
+        <w:rPr/>
+        <w:t xml:space="preserve">hese </w:t>
+      </w:r>
+      <w:r>
+        <w:rPr/>
+        <w:t xml:space="preserve">is </w:t>
+      </w:r>
+      <w:r>
+        <w:rPr/>
+        <w:t xml:space="preserve">the atlas of AMNH 969, part of a specimen including a skull that is now referred to </w:t>
       </w:r>
       <w:r>
         <w:rPr>
@@ -2970,7 +3139,23 @@
       </w:r>
       <w:r>
         <w:rPr/>
-        <w:t xml:space="preserve"> sp. (Tschopp et al. 2015:219); and the unidentified figured by Marsh (1896:plate XXVII:figures 1–2) and reproduced by Hatcher (1901:figures 4–5), but which neither of them identified with a specimen number. Unless further information comes to light, it is not possible to identify the atlas used in the Carnegie </w:t>
+        <w:t xml:space="preserve"> sp. (Tschopp et al. 2015:219); and the </w:t>
+      </w:r>
+      <w:r>
+        <w:rPr/>
+        <w:t xml:space="preserve">other is the </w:t>
+      </w:r>
+      <w:r>
+        <w:rPr/>
+        <w:t xml:space="preserve">unidentified </w:t>
+      </w:r>
+      <w:r>
+        <w:rPr/>
+        <w:t xml:space="preserve">atlas </w:t>
+      </w:r>
+      <w:r>
+        <w:rPr/>
+        <w:t xml:space="preserve">figured by Marsh (1896:plate XXVII:figures 1–2) and reproduced by Hatcher (1901:figures 4–5), but which neither of them identified with a specimen number. Unless further information comes to light, it is not possible to identify the atlas used in the Carnegie </w:t>
       </w:r>
       <w:r>
         <w:rPr>
@@ -3011,8 +3196,8 @@
         <w:ind w:left="0" w:right="0" w:hanging="0"/>
         <w:rPr/>
       </w:pPr>
-      <w:bookmarkStart w:id="14" w:name="__RefHeading___Toc2466_2187837281"/>
-      <w:bookmarkEnd w:id="14"/>
+      <w:bookmarkStart w:id="15" w:name="__RefHeading___Toc2466_2187837281"/>
+      <w:bookmarkEnd w:id="15"/>
       <w:r>
         <w:rPr/>
         <w:t>Torso and sacrum</w:t>
@@ -3044,8 +3229,8 @@
         <w:ind w:left="0" w:right="0" w:hanging="0"/>
         <w:rPr/>
       </w:pPr>
-      <w:bookmarkStart w:id="15" w:name="__RefHeading___Toc2468_2187837281"/>
-      <w:bookmarkEnd w:id="15"/>
+      <w:bookmarkStart w:id="16" w:name="__RefHeading___Toc2468_2187837281"/>
+      <w:bookmarkEnd w:id="16"/>
       <w:r>
         <w:rPr/>
         <w:t>Tail</w:t>
@@ -3087,8 +3272,8 @@
         <w:ind w:left="0" w:right="0" w:hanging="0"/>
         <w:rPr/>
       </w:pPr>
-      <w:bookmarkStart w:id="16" w:name="__RefHeading___Toc2470_2187837281"/>
-      <w:bookmarkEnd w:id="16"/>
+      <w:bookmarkStart w:id="17" w:name="__RefHeading___Toc2470_2187837281"/>
+      <w:bookmarkEnd w:id="17"/>
       <w:r>
         <w:rPr/>
         <w:t>Forelimbs and girdles</w:t>
@@ -3135,8 +3320,8 @@
         <w:ind w:left="0" w:right="0" w:hanging="0"/>
         <w:rPr/>
       </w:pPr>
-      <w:bookmarkStart w:id="17" w:name="__RefHeading___Toc2472_2187837281"/>
-      <w:bookmarkEnd w:id="17"/>
+      <w:bookmarkStart w:id="18" w:name="__RefHeading___Toc2472_2187837281"/>
+      <w:bookmarkEnd w:id="18"/>
       <w:r>
         <w:rPr/>
         <w:t>Hindlimbs and girdles</w:t>
@@ -3162,8 +3347,8 @@
         <w:ind w:left="0" w:right="0" w:hanging="0"/>
         <w:rPr/>
       </w:pPr>
-      <w:bookmarkStart w:id="18" w:name="__RefHeading___Toc3401_68767826"/>
-      <w:bookmarkEnd w:id="18"/>
+      <w:bookmarkStart w:id="19" w:name="__RefHeading___Toc3401_68767826"/>
+      <w:bookmarkEnd w:id="19"/>
       <w:r>
         <w:rPr/>
         <w:t>Discussion</w:t>
@@ -3174,8 +3359,8 @@
         <w:pStyle w:val="Heading2"/>
         <w:rPr/>
       </w:pPr>
-      <w:bookmarkStart w:id="19" w:name="__RefHeading___Toc2476_2187837281"/>
-      <w:bookmarkEnd w:id="19"/>
+      <w:bookmarkStart w:id="20" w:name="__RefHeading___Toc2476_2187837281"/>
+      <w:bookmarkEnd w:id="20"/>
       <w:r>
         <w:rPr/>
         <w:t>Rearing pose</w:t>
@@ -3408,28 +3593,8 @@
         <w:pStyle w:val="Heading2"/>
         <w:rPr/>
       </w:pPr>
-      <w:r>
-        <w:rPr/>
-        <w:t>Photography of the mounted skeleton</w:t>
-      </w:r>
-    </w:p>
-    <w:p>
-      <w:pPr>
-        <w:pStyle w:val="TextBody"/>
-        <w:rPr/>
-      </w:pPr>
-      <w:r>
-        <w:rPr/>
-        <w:t>XXX</w:t>
-      </w:r>
-    </w:p>
-    <w:p>
-      <w:pPr>
-        <w:pStyle w:val="Heading2"/>
-        <w:rPr/>
-      </w:pPr>
-      <w:bookmarkStart w:id="20" w:name="__RefHeading___Toc21934_68767826"/>
-      <w:bookmarkEnd w:id="20"/>
+      <w:bookmarkStart w:id="21" w:name="__RefHeading___Toc21934_68767826"/>
+      <w:bookmarkEnd w:id="21"/>
       <w:r>
         <w:rPr/>
         <w:t>Size of the AMNH 6341 animal</w:t>
@@ -3520,8 +3685,8 @@
         <w:ind w:left="0" w:right="0" w:hanging="0"/>
         <w:rPr/>
       </w:pPr>
-      <w:bookmarkStart w:id="21" w:name="__RefHeading___Toc3403_68767826"/>
-      <w:bookmarkEnd w:id="21"/>
+      <w:bookmarkStart w:id="22" w:name="__RefHeading___Toc3403_68767826"/>
+      <w:bookmarkEnd w:id="22"/>
       <w:r>
         <w:rPr/>
         <w:t>Acknowledgements</w:t>
@@ -3584,8 +3749,8 @@
         <w:ind w:left="0" w:right="0" w:hanging="0"/>
         <w:rPr/>
       </w:pPr>
-      <w:bookmarkStart w:id="22" w:name="__RefHeading___Toc3405_68767826"/>
-      <w:bookmarkEnd w:id="22"/>
+      <w:bookmarkStart w:id="23" w:name="__RefHeading___Toc3405_68767826"/>
+      <w:bookmarkEnd w:id="23"/>
       <w:r>
         <w:rPr/>
         <w:t>References</w:t>
@@ -4032,7 +4197,14 @@
           <w:i/>
           <w:iCs/>
         </w:rPr>
-        <w:t>Barosaurus: on the trail of the gigantic plant-eating dinosaur</w:t>
+        <w:t xml:space="preserve">Barosaurus: </w:t>
+      </w:r>
+      <w:r>
+        <w:rPr>
+          <w:i/>
+          <w:iCs/>
+        </w:rPr>
+        <w:t>On the Trail of the Gigantic Plant-Eating Dinosaur</w:t>
       </w:r>
       <w:r>
         <w:rPr/>
@@ -4244,12 +4416,12 @@
         <w:pStyle w:val="Reference"/>
         <w:rPr/>
       </w:pPr>
-      <w:bookmarkStart w:id="23" w:name="__DdeLink__16582_68767826"/>
+      <w:bookmarkStart w:id="24" w:name="__DdeLink__16582_68767826"/>
       <w:r>
         <w:rPr/>
         <w:t>Nieuwland</w:t>
       </w:r>
-      <w:bookmarkEnd w:id="23"/>
+      <w:bookmarkEnd w:id="24"/>
       <w:r>
         <w:rPr/>
         <w:t xml:space="preserve">, Ilja. 2019. </w:t>
@@ -4600,8 +4772,8 @@
         <w:ind w:left="0" w:right="0" w:hanging="0"/>
         <w:rPr/>
       </w:pPr>
-      <w:bookmarkStart w:id="24" w:name="__RefHeading___Toc3407_68767826"/>
-      <w:bookmarkEnd w:id="24"/>
+      <w:bookmarkStart w:id="25" w:name="__RefHeading___Toc3407_68767826"/>
+      <w:bookmarkEnd w:id="25"/>
       <w:r>
         <w:rPr/>
         <w:t>Figure Captions</w:t>

</xml_diff>

<commit_message>
Start section on controversy
</commit_message>
<xml_diff>
--- a/TaylorEtAl-mounted-barosaurus.docx
+++ b/TaylorEtAl-mounted-barosaurus.docx
@@ -2045,10 +2045,30 @@
         <w:t xml:space="preserve">. </w:t>
       </w:r>
       <w:r>
+        <w:rPr/>
+        <w:t>Some missing bones, including the left scapula and tibia, were sculpted based on their right-sided counterparts.</w:t>
+      </w:r>
+      <w:r>
+        <w:rPr/>
+        <w:t xml:space="preserve"> </w:t>
+      </w:r>
+      <w:r>
         <w:rPr>
           <w:highlight w:val="yellow"/>
         </w:rPr>
-        <w:t>XXX Peter, did you use left/right mirroring for those bones that were known from one side? And did you do any “repair” on the casts of the original bones?</w:t>
+        <w:t xml:space="preserve">XXX Peter, </w:t>
+      </w:r>
+      <w:r>
+        <w:rPr>
+          <w:highlight w:val="yellow"/>
+        </w:rPr>
+        <w:t>do you remember what other bones were mirrored</w:t>
+      </w:r>
+      <w:r>
+        <w:rPr>
+          <w:highlight w:val="yellow"/>
+        </w:rPr>
+        <w:t>? And did you do any “repair” on the casts of the original bones?</w:t>
       </w:r>
     </w:p>
     <w:p>
@@ -2200,13 +2220,61 @@
       </w:r>
       <w:r>
         <w:rPr/>
-        <w:t xml:space="preserve"> — was unveiled in December 1991 </w:t>
+        <w:t xml:space="preserve"> — was unveiled </w:t>
+      </w:r>
+      <w:r>
+        <w:rPr/>
+        <w:t>on Wednesday</w:t>
+      </w:r>
+      <w:r>
+        <w:rPr/>
+        <w:t xml:space="preserve"> </w:t>
+      </w:r>
+      <w:r>
+        <w:rPr/>
+        <w:t xml:space="preserve">4 </w:t>
+      </w:r>
+      <w:r>
+        <w:rPr/>
+        <w:t xml:space="preserve">December 1991 </w:t>
       </w:r>
       <w:r>
         <w:rPr>
           <w:highlight w:val="yellow"/>
         </w:rPr>
-        <w:t>XXX Lowell or Gene, do you remember the exact date?</w:t>
+        <w:t xml:space="preserve">XXX Lowell or Gene, </w:t>
+      </w:r>
+      <w:r>
+        <w:rPr>
+          <w:highlight w:val="yellow"/>
+        </w:rPr>
+        <w:t xml:space="preserve">can you confirm this </w:t>
+      </w:r>
+      <w:r>
+        <w:rPr>
+          <w:highlight w:val="yellow"/>
+        </w:rPr>
+        <w:t xml:space="preserve">date? </w:t>
+      </w:r>
+      <w:r>
+        <w:rPr>
+          <w:highlight w:val="yellow"/>
+        </w:rPr>
+        <w:t xml:space="preserve">I based it on the </w:t>
+      </w:r>
+      <w:r>
+        <w:rPr>
+          <w:i/>
+          <w:iCs/>
+          <w:highlight w:val="yellow"/>
+        </w:rPr>
+        <w:t>New York Newsday</w:t>
+      </w:r>
+      <w:r>
+        <w:rPr>
+          <w:highlight w:val="yellow"/>
+        </w:rPr>
+        <w:t xml:space="preserve"> of Friday 29 November saying the mount “is to be unveiled Wednesday” but I’d be happier with a more solid reference</w:t>
       </w:r>
       <w:r>
         <w:rPr/>
@@ -2324,7 +2392,7 @@
       </w:r>
       <w:r>
         <w:rPr/>
-        <w:t>hall. Available light with high ISO recording doesn’t produce the crisp detailed results you get with old-school lighting.</w:t>
+        <w:t>hall. Available light with high ISO recording doesn’t produce the crisp detailed results you get with updated traditional electronic flash lighting.</w:t>
       </w:r>
     </w:p>
     <w:p>
@@ -3307,7 +3375,7 @@
       </w:r>
       <w:r>
         <w:rPr/>
-        <w:t xml:space="preserve"> As noted by Hatcher (1901:45), the bones of the forelimb are not only absent from CM 84 but were completely unknown in the Carnegie collection at the time the mount was constructed. Holland (1906) makes no comment on how the forelimbs were obtained for the skeletal mount sent to England. XXXXX so?</w:t>
+        <w:t xml:space="preserve"> As noted by Hatcher (1901:45), the bones of the forelimb are not only absent from CM 84 but were completely unknown in the Carnegie collection at the time the mount was constructed. Holland (1906) makes no comment on how the forelimbs were obtained for the skeletal mount sent to England. XXX so?</w:t>
       </w:r>
     </w:p>
     <w:p>
@@ -3373,7 +3441,11 @@
       </w:pPr>
       <w:r>
         <w:rPr/>
-        <w:t xml:space="preserve">The mounted </w:t>
+        <w:t>As noted above, t</w:t>
+      </w:r>
+      <w:r>
+        <w:rPr/>
+        <w:t xml:space="preserve">he mounted </w:t>
       </w:r>
       <w:r>
         <w:rPr>
@@ -3397,35 +3469,190 @@
         <w:rPr/>
         <w:t xml:space="preserve"> individual. </w:t>
       </w:r>
-    </w:p>
-    <w:p>
-      <w:pPr>
-        <w:pStyle w:val="TextBody"/>
-        <w:rPr/>
-      </w:pPr>
-      <w:r>
-        <w:rPr/>
-        <w:t>XXX John Gurche painting</w:t>
-      </w:r>
-    </w:p>
-    <w:p>
-      <w:pPr>
-        <w:pStyle w:val="TextBody"/>
-        <w:rPr/>
-      </w:pPr>
-      <w:r>
-        <w:rPr/>
-        <w:t xml:space="preserve">This pose was controversial when the mount was first unveiled </w:t>
-      </w:r>
-    </w:p>
-    <w:p>
-      <w:pPr>
-        <w:pStyle w:val="TextBody"/>
-        <w:rPr/>
-      </w:pPr>
-      <w:r>
-        <w:rPr/>
-        <w:t>XXX examples include Hicks and Badeer (1992), Taylor (1992), Choy and Altmann (1992), Dennis (1992), Landry (1992), Badeer and Hicks (1996) XXX get these in the right order, add references, see what else they cite that I have missed.</w:t>
+      <w:r>
+        <w:rPr/>
+        <w:t xml:space="preserve">The exhibit was illustrated by a specially commissioned John Gurche painting (Figure F), which was used in gallery signage and in numerous publications (e.g. the cover of </w:t>
+      </w:r>
+      <w:r>
+        <w:rPr>
+          <w:i/>
+          <w:iCs/>
+        </w:rPr>
+        <w:t>New York Newsday</w:t>
+      </w:r>
+      <w:r>
+        <w:rPr/>
+        <w:t xml:space="preserve"> for 29 November 1991; the cover of the AMNH’s own magazine </w:t>
+      </w:r>
+      <w:r>
+        <w:rPr>
+          <w:i/>
+          <w:iCs/>
+        </w:rPr>
+        <w:t>Natural History</w:t>
+      </w:r>
+      <w:r>
+        <w:rPr/>
+        <w:t xml:space="preserve"> for December 1991).</w:t>
+      </w:r>
+    </w:p>
+    <w:p>
+      <w:pPr>
+        <w:pStyle w:val="TextBody"/>
+        <w:rPr/>
+      </w:pPr>
+      <w:r>
+        <w:rPr/>
+        <w:t>From the moment of its unveiling this exhibit was controversial for two reasons.</w:t>
+      </w:r>
+    </w:p>
+    <w:p>
+      <w:pPr>
+        <w:pStyle w:val="TextBody"/>
+        <w:rPr/>
+      </w:pPr>
+      <w:r>
+        <w:rPr/>
+        <w:t xml:space="preserve">First, there is no direct evidence that </w:t>
+      </w:r>
+      <w:r>
+        <w:rPr>
+          <w:i/>
+          <w:iCs/>
+        </w:rPr>
+        <w:t>Barosaurus</w:t>
+      </w:r>
+      <w:r>
+        <w:rPr/>
+        <w:t>, or any sauropod, practiced parental care. However, it is well established from both trackways (e.g. Day et al. 2004) and death assemblages (e.g. Coria 1994) that sauropods did live and move in herds of different-sized individuals, whether genetically related or not. It is not unreasonable to assume that larger individuals defended the smaller from attack on occasion.</w:t>
+      </w:r>
+    </w:p>
+    <w:p>
+      <w:pPr>
+        <w:pStyle w:val="TextBody"/>
+        <w:rPr/>
+      </w:pPr>
+      <w:r>
+        <w:rPr/>
+        <w:t xml:space="preserve">Second, and more seriously, some paleontologists felt that </w:t>
+      </w:r>
+      <w:r>
+        <w:rPr>
+          <w:i/>
+          <w:iCs/>
+        </w:rPr>
+        <w:t>Barosaurus</w:t>
+      </w:r>
+      <w:r>
+        <w:rPr/>
+        <w:t xml:space="preserve"> could not or would not have adopted the rearing pose — something which, as noted above, Dingus, Gaffney and McIntosh all had their own reservations about. In a newspaper report published five days before the exhibit was publicly unveiled, claimed that “of six leading paleontologists interviewed for this article, all but one questioned how a behemoth weighing in excess of 25 tons could be accurately depicted in an upright position. Most thought it physically impossible” (Gordy 1991:3) — although since the article also wrongly claims that the posture was chosen “over the objections of Gene Gaffney”, it should not be assumed to be accurate in other matters. While Kevin Padian was quoted supporting the posture, Paul Sereno, Jack Horner, Phil Currie all expressed reservations.</w:t>
+      </w:r>
+    </w:p>
+    <w:p>
+      <w:pPr>
+        <w:pStyle w:val="TextBody"/>
+        <w:rPr/>
+      </w:pPr>
+      <w:r>
+        <w:rPr/>
+        <w:t>More substantial criticisms and comments were to follow in published articles. XXXXX</w:t>
+      </w:r>
+    </w:p>
+    <w:p>
+      <w:pPr>
+        <w:pStyle w:val="TextBody"/>
+        <w:rPr/>
+      </w:pPr>
+      <w:r>
+        <w:rPr/>
+        <w:t>Hicks and Badeer (1992)</w:t>
+      </w:r>
+    </w:p>
+    <w:p>
+      <w:pPr>
+        <w:pStyle w:val="TextBody"/>
+        <w:rPr/>
+      </w:pPr>
+      <w:r>
+        <w:rPr/>
+        <w:t>Taylor (1992)</w:t>
+      </w:r>
+    </w:p>
+    <w:p>
+      <w:pPr>
+        <w:pStyle w:val="TextBody"/>
+        <w:rPr/>
+      </w:pPr>
+      <w:r>
+        <w:rPr/>
+        <w:t>Choy and Altmann (1992)</w:t>
+      </w:r>
+    </w:p>
+    <w:p>
+      <w:pPr>
+        <w:pStyle w:val="TextBody"/>
+        <w:rPr/>
+      </w:pPr>
+      <w:r>
+        <w:rPr/>
+        <w:t>Dennis (1992)</w:t>
+      </w:r>
+    </w:p>
+    <w:p>
+      <w:pPr>
+        <w:pStyle w:val="TextBody"/>
+        <w:rPr/>
+      </w:pPr>
+      <w:r>
+        <w:rPr/>
+        <w:t>Landry (1992)</w:t>
+      </w:r>
+    </w:p>
+    <w:p>
+      <w:pPr>
+        <w:pStyle w:val="TextBody"/>
+        <w:rPr/>
+      </w:pPr>
+      <w:r>
+        <w:rPr/>
+        <w:t>Badeer and Hicks (1996)</w:t>
+      </w:r>
+    </w:p>
+    <w:p>
+      <w:pPr>
+        <w:pStyle w:val="TextBody"/>
+        <w:rPr/>
+      </w:pPr>
+      <w:r>
+        <w:rPr/>
+        <w:t xml:space="preserve"> </w:t>
+      </w:r>
+      <w:r>
+        <w:rPr/>
+        <w:t>XXX get these in the right order, add references, see what else they cite that I have missed.</w:t>
+      </w:r>
+    </w:p>
+    <w:p>
+      <w:pPr>
+        <w:pStyle w:val="TextBody"/>
+        <w:pBdr>
+          <w:bottom w:val="double" w:sz="6" w:space="2" w:color="000000"/>
+        </w:pBdr>
+        <w:rPr/>
+      </w:pPr>
+      <w:r>
+        <w:rPr/>
+        <w:t>xxx</w:t>
+      </w:r>
+    </w:p>
+    <w:p>
+      <w:pPr>
+        <w:pStyle w:val="TextBody"/>
+        <w:rPr/>
+      </w:pPr>
+      <w:r>
+        <w:rPr/>
+        <w:t>xxx</w:t>
       </w:r>
     </w:p>
     <w:p>
@@ -3576,6 +3803,53 @@
       <w:r>
         <w:rPr/>
         <w:t>XXX Paul in 1984 depicted two rearing Baro individuals reproduced in Bird (1985:14).</w:t>
+      </w:r>
+    </w:p>
+    <w:p>
+      <w:pPr>
+        <w:pStyle w:val="TextBody"/>
+        <w:rPr/>
+      </w:pPr>
+      <w:r>
+        <w:rPr/>
+        <w:t>XXX See section in Taylor 2010</w:t>
+      </w:r>
+    </w:p>
+    <w:p>
+      <w:pPr>
+        <w:pStyle w:val="TextBody"/>
+        <w:rPr/>
+      </w:pPr>
+      <w:r>
+        <w:rPr/>
+        <w:t xml:space="preserve">XXX See </w:t>
+      </w:r>
+      <w:r>
+        <w:fldChar w:fldCharType="begin"/>
+      </w:r>
+      <w:r>
+        <w:rPr>
+          <w:rStyle w:val="InternetLink"/>
+        </w:rPr>
+        <w:instrText> HYPERLINK "https://en.wikipedia.org/wiki/Sauropoda" \l "Rearing_stance"</w:instrText>
+      </w:r>
+      <w:r>
+        <w:rPr>
+          <w:rStyle w:val="InternetLink"/>
+        </w:rPr>
+        <w:fldChar w:fldCharType="separate"/>
+      </w:r>
+      <w:r>
+        <w:rPr>
+          <w:rStyle w:val="InternetLink"/>
+        </w:rPr>
+        <w:t>https://en.wikipedia.org/wiki/Sauropoda#Rearing_stance</w:t>
+      </w:r>
+      <w:r>
+        <w:rPr>
+          <w:rStyle w:val="InternetLink"/>
+        </w:rPr>
+        <w:fldChar w:fldCharType="end"/>
       </w:r>
     </w:p>
     <w:p>
@@ -3736,7 +4010,7 @@
       </w:r>
       <w:r>
         <w:rPr/>
-        <w:t xml:space="preserve"> mount and allowed us to cite personal communications.</w:t>
+        <w:t xml:space="preserve"> mount and allowed us to cite personal communications. Lynton Gardiner allowed us to cite a personal communication.</w:t>
       </w:r>
     </w:p>
     <w:p>
@@ -3922,6 +4196,70 @@
       </w:pPr>
       <w:r>
         <w:rPr/>
+        <w:t xml:space="preserve">Coria, Rodolfo A. 1994. On a monospecific assemblage of sauropod dinosaurs from Patagonia: implication for gregarious behaviour. </w:t>
+      </w:r>
+      <w:r>
+        <w:rPr>
+          <w:i/>
+          <w:iCs/>
+        </w:rPr>
+        <w:t>Gaia</w:t>
+      </w:r>
+      <w:r>
+        <w:rPr/>
+        <w:t xml:space="preserve"> </w:t>
+      </w:r>
+      <w:r>
+        <w:rPr>
+          <w:b/>
+          <w:bCs/>
+        </w:rPr>
+        <w:t>10</w:t>
+      </w:r>
+      <w:r>
+        <w:rPr/>
+        <w:t>:209–213.</w:t>
+      </w:r>
+    </w:p>
+    <w:p>
+      <w:pPr>
+        <w:pStyle w:val="Reference"/>
+        <w:rPr/>
+      </w:pPr>
+      <w:r>
+        <w:rPr/>
+        <w:t xml:space="preserve">Day, Julia J., David B. Norman, Andrew S. Gale, Paul Upchurch and H. Philip Powell. 2004. A Middle Jurassic dinosaur trackway site from Oxfordshire, UK. </w:t>
+      </w:r>
+      <w:r>
+        <w:rPr>
+          <w:i/>
+          <w:iCs/>
+        </w:rPr>
+        <w:t>Palaeontology</w:t>
+      </w:r>
+      <w:r>
+        <w:rPr/>
+        <w:t xml:space="preserve"> </w:t>
+      </w:r>
+      <w:r>
+        <w:rPr>
+          <w:b/>
+          <w:bCs/>
+        </w:rPr>
+        <w:t>47</w:t>
+      </w:r>
+      <w:r>
+        <w:rPr/>
+        <w:t>:319–348. doi:10.1111/j.0031-0239.2004.00366.x</w:t>
+      </w:r>
+    </w:p>
+    <w:p>
+      <w:pPr>
+        <w:pStyle w:val="Reference"/>
+        <w:rPr/>
+      </w:pPr>
+      <w:r>
+        <w:rPr/>
         <w:t xml:space="preserve">Dingus, Lowell. 1996. </w:t>
       </w:r>
       <w:r>
@@ -3934,6 +4272,38 @@
       <w:r>
         <w:rPr/>
         <w:t>. Rizzoli, New York.</w:t>
+      </w:r>
+    </w:p>
+    <w:p>
+      <w:pPr>
+        <w:pStyle w:val="Reference"/>
+        <w:rPr/>
+      </w:pPr>
+      <w:r>
+        <w:rPr/>
+        <w:t xml:space="preserve">Gordy, Molly. Dinosaur’s Last Stand? Exhibit’s pose is all wrong, experts assert. 1991. </w:t>
+      </w:r>
+      <w:r>
+        <w:rPr>
+          <w:i/>
+          <w:iCs/>
+        </w:rPr>
+        <w:t>New York Newsday</w:t>
+      </w:r>
+      <w:r>
+        <w:rPr/>
+        <w:t xml:space="preserve"> </w:t>
+      </w:r>
+      <w:r>
+        <w:rPr>
+          <w:b/>
+          <w:bCs/>
+        </w:rPr>
+        <w:t>52(88)</w:t>
+      </w:r>
+      <w:r>
+        <w:rPr/>
+        <w:t xml:space="preserve"> for 29 November 1991:3, 27.</w:t>
       </w:r>
     </w:p>
     <w:p>
@@ -5026,6 +5396,24 @@
       <w:r>
         <w:rPr/>
         <w:t xml:space="preserve"> mount. Copyright © Gregory S. Paul, 2022. Reproduced by kind permission.</w:t>
+      </w:r>
+    </w:p>
+    <w:p>
+      <w:pPr>
+        <w:pStyle w:val="FigureCaption"/>
+        <w:spacing w:before="0" w:after="142"/>
+        <w:rPr/>
+      </w:pPr>
+      <w:r>
+        <w:rPr>
+          <w:b/>
+          <w:bCs/>
+        </w:rPr>
+        <w:t>Figure F.</w:t>
+      </w:r>
+      <w:r>
+        <w:rPr/>
+        <w:t xml:space="preserve"> John Gurche’s painting XXX details, including title if any, and attribution.</w:t>
       </w:r>
     </w:p>
     <w:p>

</xml_diff>

<commit_message>
Note on Figure H size
</commit_message>
<xml_diff>
--- a/TaylorEtAl-mounted-barosaurus.docx
+++ b/TaylorEtAl-mounted-barosaurus.docx
@@ -3816,11 +3816,7 @@
       </w:r>
       <w:r>
         <w:rPr/>
-        <w:t xml:space="preserve"> mount and allowed us to cite personal communications. Lynton Gardiner allowed us to cite a personal communication. </w:t>
-      </w:r>
-      <w:r>
-        <w:rPr/>
-        <w:t>Mick Ellison (AMNH) kindly photographed the prototype model for us, having had it repaired.</w:t>
+        <w:t xml:space="preserve"> mount and allowed us to cite personal communications. Lynton Gardiner allowed us to cite a personal communication. Mick Ellison (AMNH) kindly photographed the prototype model for us, having had it repaired.</w:t>
       </w:r>
     </w:p>
     <w:p>
@@ -5475,7 +5471,7 @@
         <w:pStyle w:val="FigureCaption"/>
         <w:widowControl/>
         <w:suppressAutoHyphens w:val="true"/>
-        <w:overflowPunct w:val="false"/>
+        <w:overflowPunct w:val="true"/>
         <w:bidi w:val="0"/>
         <w:spacing w:lineRule="auto" w:line="276" w:before="0" w:after="142"/>
         <w:ind w:left="283" w:right="0" w:hanging="0"/>
@@ -5514,7 +5510,42 @@
       </w:r>
       <w:r>
         <w:rPr/>
-        <w:t xml:space="preserve"> Prototype model of the proposed display. XXX say more, including size/scale. Stronger S-curve in neck. Small hands. Photograph by Mick Ellison (AMNH). XXX reference this in the text.</w:t>
+        <w:t xml:space="preserve"> Prototype model of the proposed display. </w:t>
+      </w:r>
+      <w:r>
+        <w:rPr/>
+        <w:t xml:space="preserve">This model is three feet (91 cm) tall from the bottom of the base to the top of the rearing </w:t>
+      </w:r>
+      <w:r>
+        <w:rPr>
+          <w:i/>
+          <w:iCs/>
+        </w:rPr>
+        <w:t>Barosaurus</w:t>
+      </w:r>
+      <w:r>
+        <w:rPr/>
+        <w:t xml:space="preserve">. </w:t>
+      </w:r>
+      <w:r>
+        <w:rPr/>
+        <w:t xml:space="preserve">XXX say more, including </w:t>
+      </w:r>
+      <w:r>
+        <w:rPr/>
+        <w:t>s</w:t>
+      </w:r>
+      <w:r>
+        <w:rPr/>
+        <w:t xml:space="preserve">tronger S-curve in neck. Small hands. </w:t>
+      </w:r>
+      <w:r>
+        <w:rPr/>
+        <w:t xml:space="preserve">Chicken bones. </w:t>
+      </w:r>
+      <w:r>
+        <w:rPr/>
+        <w:t>Photograph by Mick Ellison (AMNH). XXX reference this in the text.</w:t>
       </w:r>
     </w:p>
     <w:p>
@@ -7159,7 +7190,7 @@
     <w:pPr>
       <w:widowControl/>
       <w:suppressAutoHyphens w:val="true"/>
-      <w:overflowPunct w:val="false"/>
+      <w:overflowPunct w:val="true"/>
       <w:bidi w:val="0"/>
       <w:spacing w:before="0" w:after="0"/>
       <w:ind w:left="0" w:right="0" w:hanging="0"/>

</xml_diff>

<commit_message>
MfN abbreviation for Berlin
</commit_message>
<xml_diff>
--- a/TaylorEtAl-mounted-barosaurus.docx
+++ b/TaylorEtAl-mounted-barosaurus.docx
@@ -10,7 +10,7 @@
       </w:pPr>
       <w:r>
         <w:rPr/>
-        <w:t xml:space="preserve">/The skeletal reconstruction of </w:t>
+        <w:t xml:space="preserve">The skeletal reconstruction of </w:t>
       </w:r>
       <w:r>
         <w:rPr>
@@ -1169,7 +1169,11 @@
       </w:pPr>
       <w:r>
         <w:rPr/>
-        <w:t>MB — Museum für Naturkunde Berlin, Berlin, Germany; specimen numbers for fossil reptiles take the form MB.R.</w:t>
+        <w:t>MfN</w:t>
+      </w:r>
+      <w:r>
+        <w:rPr/>
+        <w:t xml:space="preserve"> — Museum für Naturkunde Berlin, Berlin, Germany; specimen numbers for fossil reptiles take the form MB.R.</w:t>
       </w:r>
       <w:r>
         <w:rPr>
@@ -5472,7 +5476,7 @@
         <w:pStyle w:val="FigureCaption"/>
         <w:widowControl/>
         <w:suppressAutoHyphens w:val="true"/>
-        <w:overflowPunct w:val="false"/>
+        <w:overflowPunct w:val="true"/>
         <w:bidi w:val="0"/>
         <w:spacing w:lineRule="auto" w:line="276" w:before="0" w:after="142"/>
         <w:ind w:left="283" w:right="0" w:hanging="0"/>
@@ -5523,23 +5527,7 @@
       </w:r>
       <w:r>
         <w:rPr/>
-        <w:t xml:space="preserve">, </w:t>
-      </w:r>
-      <w:r>
-        <w:rPr/>
-        <w:t>and the base is 44 inches</w:t>
-      </w:r>
-      <w:r>
-        <w:rPr/>
-        <w:t xml:space="preserve"> </w:t>
-      </w:r>
-      <w:r>
-        <w:rPr/>
-        <w:t xml:space="preserve">(112 cm) long. </w:t>
-      </w:r>
-      <w:r>
-        <w:rPr/>
-        <w:t>XXX say more, including stronger S-curve in neck. Small hands. Chicken bones. Photograph by Mick Ellison (AMNH). XXX reference this in the text.</w:t>
+        <w:t>, and the base is 44 inches (112 cm) long. XXX say more, including stronger S-curve in neck. Small hands. Chicken bones. Photograph by Mick Ellison (AMNH). XXX reference this in the text.</w:t>
       </w:r>
     </w:p>
     <w:p>
@@ -6801,7 +6789,7 @@
     <w:pPr>
       <w:widowControl/>
       <w:suppressAutoHyphens w:val="true"/>
-      <w:overflowPunct w:val="false"/>
+      <w:overflowPunct w:val="true"/>
       <w:bidi w:val="0"/>
       <w:spacing w:before="0" w:after="0"/>
       <w:ind w:left="0" w:right="0" w:hanging="0"/>
@@ -7107,6 +7095,208 @@
     <w:qFormat/>
     <w:rPr/>
   </w:style>
+  <w:style w:type="character" w:styleId="ListLabel30">
+    <w:name w:val="ListLabel 30"/>
+    <w:qFormat/>
+    <w:rPr>
+      <w:rFonts w:cs="Symbol"/>
+    </w:rPr>
+  </w:style>
+  <w:style w:type="character" w:styleId="ListLabel31">
+    <w:name w:val="ListLabel 31"/>
+    <w:qFormat/>
+    <w:rPr>
+      <w:rFonts w:cs="OpenSymbol"/>
+    </w:rPr>
+  </w:style>
+  <w:style w:type="character" w:styleId="ListLabel32">
+    <w:name w:val="ListLabel 32"/>
+    <w:qFormat/>
+    <w:rPr>
+      <w:rFonts w:cs="OpenSymbol"/>
+    </w:rPr>
+  </w:style>
+  <w:style w:type="character" w:styleId="ListLabel33">
+    <w:name w:val="ListLabel 33"/>
+    <w:qFormat/>
+    <w:rPr>
+      <w:rFonts w:cs="Symbol"/>
+    </w:rPr>
+  </w:style>
+  <w:style w:type="character" w:styleId="ListLabel34">
+    <w:name w:val="ListLabel 34"/>
+    <w:qFormat/>
+    <w:rPr>
+      <w:rFonts w:cs="OpenSymbol"/>
+    </w:rPr>
+  </w:style>
+  <w:style w:type="character" w:styleId="ListLabel35">
+    <w:name w:val="ListLabel 35"/>
+    <w:qFormat/>
+    <w:rPr>
+      <w:rFonts w:cs="OpenSymbol"/>
+    </w:rPr>
+  </w:style>
+  <w:style w:type="character" w:styleId="ListLabel36">
+    <w:name w:val="ListLabel 36"/>
+    <w:qFormat/>
+    <w:rPr>
+      <w:rFonts w:cs="Symbol"/>
+    </w:rPr>
+  </w:style>
+  <w:style w:type="character" w:styleId="ListLabel37">
+    <w:name w:val="ListLabel 37"/>
+    <w:qFormat/>
+    <w:rPr>
+      <w:rFonts w:cs="OpenSymbol"/>
+    </w:rPr>
+  </w:style>
+  <w:style w:type="character" w:styleId="ListLabel38">
+    <w:name w:val="ListLabel 38"/>
+    <w:qFormat/>
+    <w:rPr>
+      <w:rFonts w:cs="OpenSymbol"/>
+    </w:rPr>
+  </w:style>
+  <w:style w:type="character" w:styleId="ListLabel39">
+    <w:name w:val="ListLabel 39"/>
+    <w:qFormat/>
+    <w:rPr>
+      <w:rFonts w:cs="Symbol"/>
+    </w:rPr>
+  </w:style>
+  <w:style w:type="character" w:styleId="ListLabel40">
+    <w:name w:val="ListLabel 40"/>
+    <w:qFormat/>
+    <w:rPr>
+      <w:rFonts w:cs="OpenSymbol"/>
+    </w:rPr>
+  </w:style>
+  <w:style w:type="character" w:styleId="ListLabel41">
+    <w:name w:val="ListLabel 41"/>
+    <w:qFormat/>
+    <w:rPr>
+      <w:rFonts w:cs="OpenSymbol"/>
+    </w:rPr>
+  </w:style>
+  <w:style w:type="character" w:styleId="ListLabel42">
+    <w:name w:val="ListLabel 42"/>
+    <w:qFormat/>
+    <w:rPr>
+      <w:rFonts w:cs="Symbol"/>
+    </w:rPr>
+  </w:style>
+  <w:style w:type="character" w:styleId="ListLabel43">
+    <w:name w:val="ListLabel 43"/>
+    <w:qFormat/>
+    <w:rPr>
+      <w:rFonts w:cs="OpenSymbol"/>
+    </w:rPr>
+  </w:style>
+  <w:style w:type="character" w:styleId="ListLabel44">
+    <w:name w:val="ListLabel 44"/>
+    <w:qFormat/>
+    <w:rPr>
+      <w:rFonts w:cs="OpenSymbol"/>
+    </w:rPr>
+  </w:style>
+  <w:style w:type="character" w:styleId="ListLabel45">
+    <w:name w:val="ListLabel 45"/>
+    <w:qFormat/>
+    <w:rPr>
+      <w:rFonts w:cs="Symbol"/>
+    </w:rPr>
+  </w:style>
+  <w:style w:type="character" w:styleId="ListLabel46">
+    <w:name w:val="ListLabel 46"/>
+    <w:qFormat/>
+    <w:rPr>
+      <w:rFonts w:cs="OpenSymbol"/>
+    </w:rPr>
+  </w:style>
+  <w:style w:type="character" w:styleId="ListLabel47">
+    <w:name w:val="ListLabel 47"/>
+    <w:qFormat/>
+    <w:rPr>
+      <w:rFonts w:cs="OpenSymbol"/>
+    </w:rPr>
+  </w:style>
+  <w:style w:type="character" w:styleId="ListLabel48">
+    <w:name w:val="ListLabel 48"/>
+    <w:qFormat/>
+    <w:rPr>
+      <w:rFonts w:cs="Symbol"/>
+    </w:rPr>
+  </w:style>
+  <w:style w:type="character" w:styleId="ListLabel49">
+    <w:name w:val="ListLabel 49"/>
+    <w:qFormat/>
+    <w:rPr>
+      <w:rFonts w:cs="OpenSymbol"/>
+    </w:rPr>
+  </w:style>
+  <w:style w:type="character" w:styleId="ListLabel50">
+    <w:name w:val="ListLabel 50"/>
+    <w:qFormat/>
+    <w:rPr>
+      <w:rFonts w:cs="OpenSymbol"/>
+    </w:rPr>
+  </w:style>
+  <w:style w:type="character" w:styleId="ListLabel51">
+    <w:name w:val="ListLabel 51"/>
+    <w:qFormat/>
+    <w:rPr>
+      <w:rFonts w:cs="Symbol"/>
+    </w:rPr>
+  </w:style>
+  <w:style w:type="character" w:styleId="ListLabel52">
+    <w:name w:val="ListLabel 52"/>
+    <w:qFormat/>
+    <w:rPr>
+      <w:rFonts w:cs="OpenSymbol"/>
+    </w:rPr>
+  </w:style>
+  <w:style w:type="character" w:styleId="ListLabel53">
+    <w:name w:val="ListLabel 53"/>
+    <w:qFormat/>
+    <w:rPr>
+      <w:rFonts w:cs="OpenSymbol"/>
+    </w:rPr>
+  </w:style>
+  <w:style w:type="character" w:styleId="ListLabel54">
+    <w:name w:val="ListLabel 54"/>
+    <w:qFormat/>
+    <w:rPr>
+      <w:rFonts w:cs="Symbol"/>
+    </w:rPr>
+  </w:style>
+  <w:style w:type="character" w:styleId="ListLabel55">
+    <w:name w:val="ListLabel 55"/>
+    <w:qFormat/>
+    <w:rPr>
+      <w:rFonts w:cs="OpenSymbol"/>
+    </w:rPr>
+  </w:style>
+  <w:style w:type="character" w:styleId="ListLabel56">
+    <w:name w:val="ListLabel 56"/>
+    <w:qFormat/>
+    <w:rPr>
+      <w:rFonts w:cs="OpenSymbol"/>
+    </w:rPr>
+  </w:style>
+  <w:style w:type="character" w:styleId="ListLabel57">
+    <w:name w:val="ListLabel 57"/>
+    <w:qFormat/>
+    <w:rPr>
+      <w:i w:val="false"/>
+      <w:iCs w:val="false"/>
+    </w:rPr>
+  </w:style>
+  <w:style w:type="character" w:styleId="ListLabel58">
+    <w:name w:val="ListLabel 58"/>
+    <w:qFormat/>
+    <w:rPr/>
+  </w:style>
   <w:style w:type="paragraph" w:styleId="Heading">
     <w:name w:val="Heading"/>
     <w:basedOn w:val="Normal"/>

</xml_diff>

<commit_message>
Integrate "purpose" section from DIngus
</commit_message>
<xml_diff>
--- a/TaylorEtAl-mounted-barosaurus.docx
+++ b/TaylorEtAl-mounted-barosaurus.docx
@@ -1,6 +1,6 @@
 
 <file path=word/document.xml><?xml version="1.0" encoding="utf-8"?>
-<w:document xmlns:o="urn:schemas-microsoft-com:office:office" xmlns:r="http://schemas.openxmlformats.org/officeDocument/2006/relationships" xmlns:v="urn:schemas-microsoft-com:vml" xmlns:w="http://schemas.openxmlformats.org/wordprocessingml/2006/main" xmlns:w10="urn:schemas-microsoft-com:office:word" xmlns:wp="http://schemas.openxmlformats.org/drawingml/2006/wordprocessingDrawing" xmlns:wps="http://schemas.microsoft.com/office/word/2010/wordprocessingShape" xmlns:wpg="http://schemas.microsoft.com/office/word/2010/wordprocessingGroup" xmlns:mc="http://schemas.openxmlformats.org/markup-compatibility/2006" xmlns:wp14="http://schemas.microsoft.com/office/word/2010/wordprocessingDrawing" xmlns:w14="http://schemas.microsoft.com/office/word/2010/wordml" mc:Ignorable="w14 wp14">
+<w:document xmlns:o="urn:schemas-microsoft-com:office:office" xmlns:r="http://schemas.openxmlformats.org/officeDocument/2006/relationships" xmlns:v="urn:schemas-microsoft-com:vml" xmlns:w="http://schemas.openxmlformats.org/wordprocessingml/2006/main" xmlns:w10="urn:schemas-microsoft-com:office:word" xmlns:wp="http://schemas.openxmlformats.org/drawingml/2006/wordprocessingDrawing" xmlns:wps="http://schemas.microsoft.com/office/word/2010/wordprocessingShape" xmlns:wpg="http://schemas.microsoft.com/office/word/2010/wordprocessingGroup" xmlns:mc="http://schemas.openxmlformats.org/markup-compatibility/2006" xmlns:wp14="http://schemas.microsoft.com/office/word/2010/wordprocessingDrawing" xmlns:w14="http://schemas.microsoft.com/office/word/2010/wordml" xmlns:w15="http://schemas.microsoft.com/office/word/2012/wordml" mc:Ignorable="w14 wp14 w15">
   <w:body>
     <w:p>
       <w:pPr>
@@ -340,7 +340,7 @@
             <w:rPr>
               <w:rStyle w:val="IndexLink"/>
             </w:rPr>
-            <w:instrText> TOC \f \o "1-9" \h</w:instrText>
+            <w:instrText xml:space="preserve"> TOC \f \o "1-9" \h</w:instrText>
           </w:r>
           <w:r>
             <w:rPr>
@@ -833,6 +833,12 @@
               <w:t>17</w:t>
             </w:r>
           </w:hyperlink>
+          <w:r>
+            <w:rPr>
+              <w:rStyle w:val="IndexLink"/>
+            </w:rPr>
+            <w:fldChar w:fldCharType="end"/>
+          </w:r>
         </w:p>
       </w:sdtContent>
     </w:sdt>
@@ -851,20 +857,13 @@
           <w:iCs/>
         </w:rPr>
       </w:r>
-      <w:r>
-        <w:rPr>
-          <w:i/>
-          <w:iCs/>
-        </w:rPr>
-        <w:fldChar w:fldCharType="end"/>
-      </w:r>
     </w:p>
     <w:p>
       <w:pPr>
         <w:pStyle w:val="Heading1"/>
         <w:numPr>
           <w:ilvl w:val="0"/>
-          <w:numId w:val="1"/>
+          <w:numId w:val="2"/>
         </w:numPr>
         <w:ind w:left="0" w:right="0" w:hanging="0"/>
         <w:rPr/>
@@ -1117,7 +1116,7 @@
         <w:pStyle w:val="TextBody"/>
         <w:numPr>
           <w:ilvl w:val="0"/>
-          <w:numId w:val="5"/>
+          <w:numId w:val="6"/>
         </w:numPr>
         <w:ind w:left="720" w:right="0" w:hanging="360"/>
         <w:rPr/>
@@ -1132,7 +1131,7 @@
         <w:pStyle w:val="TextBody"/>
         <w:numPr>
           <w:ilvl w:val="0"/>
-          <w:numId w:val="5"/>
+          <w:numId w:val="6"/>
         </w:numPr>
         <w:ind w:left="720" w:right="0" w:hanging="360"/>
         <w:rPr/>
@@ -1147,7 +1146,7 @@
         <w:pStyle w:val="TextBody"/>
         <w:numPr>
           <w:ilvl w:val="0"/>
-          <w:numId w:val="5"/>
+          <w:numId w:val="6"/>
         </w:numPr>
         <w:ind w:left="720" w:right="0" w:hanging="360"/>
         <w:rPr/>
@@ -1162,18 +1161,14 @@
         <w:pStyle w:val="TextBody"/>
         <w:numPr>
           <w:ilvl w:val="0"/>
-          <w:numId w:val="5"/>
+          <w:numId w:val="6"/>
         </w:numPr>
         <w:ind w:left="720" w:right="0" w:hanging="360"/>
         <w:rPr/>
       </w:pPr>
       <w:r>
         <w:rPr/>
-        <w:t>MfN</w:t>
-      </w:r>
-      <w:r>
-        <w:rPr/>
-        <w:t xml:space="preserve"> — Museum für Naturkunde Berlin, Berlin, Germany; specimen numbers for fossil reptiles take the form MB.R.</w:t>
+        <w:t>MfN — Museum für Naturkunde Berlin, Berlin, Germany; specimen numbers for fossil reptiles take the form MB.R.</w:t>
       </w:r>
       <w:r>
         <w:rPr>
@@ -1192,7 +1187,7 @@
         <w:pStyle w:val="TextBody"/>
         <w:numPr>
           <w:ilvl w:val="0"/>
-          <w:numId w:val="5"/>
+          <w:numId w:val="6"/>
         </w:numPr>
         <w:ind w:left="720" w:right="0" w:hanging="360"/>
         <w:rPr/>
@@ -1207,7 +1202,7 @@
         <w:pStyle w:val="TextBody"/>
         <w:numPr>
           <w:ilvl w:val="0"/>
-          <w:numId w:val="5"/>
+          <w:numId w:val="6"/>
         </w:numPr>
         <w:ind w:left="720" w:right="0" w:hanging="360"/>
         <w:rPr/>
@@ -1222,7 +1217,7 @@
         <w:pStyle w:val="Heading1"/>
         <w:numPr>
           <w:ilvl w:val="0"/>
-          <w:numId w:val="3"/>
+          <w:numId w:val="4"/>
         </w:numPr>
         <w:ind w:left="0" w:right="0" w:hanging="0"/>
         <w:rPr/>
@@ -1631,7 +1626,7 @@
         <w:pStyle w:val="Heading1"/>
         <w:numPr>
           <w:ilvl w:val="0"/>
-          <w:numId w:val="3"/>
+          <w:numId w:val="4"/>
         </w:numPr>
         <w:ind w:left="0" w:right="0" w:hanging="0"/>
         <w:rPr/>
@@ -1669,7 +1664,15 @@
       </w:pPr>
       <w:r>
         <w:rPr/>
-        <w:t xml:space="preserve">The three parts of AMNH 6341 were reunited from their layovers in the USNM, Utah University and Carnegie Museum by 1930 or shortly thereafter. However, having acquired their </w:t>
+        <w:t xml:space="preserve">The three parts of AMNH 6341 </w:t>
+      </w:r>
+      <w:r>
+        <w:rPr/>
+        <w:t>had been</w:t>
+      </w:r>
+      <w:r>
+        <w:rPr/>
+        <w:t xml:space="preserve"> reunited from their layovers in the USNM, Utah University and Carnegie Museum by 1930 or shortly thereafter. However, having acquired their </w:t>
       </w:r>
       <w:r>
         <w:rPr>
@@ -1713,225 +1716,405 @@
       </w:pPr>
       <w:r>
         <w:rPr/>
-        <w:t>In 1986, the museum began planning what would become an extensive renovation of its fossil halls, which had become significantly outdated since the previous update more than thirty years previously. The initial plan was to renovate only the Osborn Hall of Late Mammals, but a change of museum leadership meant that by 1988 the project had become much more extensive, now encompassing all four existing vertebrate fossil halls and expanding into new spaces.</w:t>
-      </w:r>
-    </w:p>
-    <w:p>
-      <w:pPr>
-        <w:pStyle w:val="TextBody"/>
-        <w:rPr/>
-      </w:pPr>
-      <w:r>
-        <w:rPr/>
-        <w:t>As part of this broader initiative, paleontological staff were asked whether they had any specimens suitable for mounting not in the Roosevelt Memorial Hall that is the main entrance to the museum on Central Park West. The hall, begun in 1931 and completed in 1936 is a majestic space in its own right, but was puzzlingly empty in 1990 (see illustration in Dingus 1996:20). It was the perfect space for a truly spectacular dinosaur mount that could introduce new visitors to dinosaurs, draw them in to the main galleries, and provoke them to think about paleobiological issues.</w:t>
-      </w:r>
-    </w:p>
-    <w:p>
-      <w:pPr>
-        <w:pStyle w:val="TextBody"/>
-        <w:rPr/>
-      </w:pPr>
-      <w:r>
-        <w:rPr/>
-        <w:t>It occurred to Lowell Dingus, then project director of the fossil halls renovation project, that the most spectacular exhibit would be a gigantic sauropod rearing up on its hind legs. But he thought there was little change of persuading Eugene S. Gaffney, then the curator in charge of the dinosaur collections in the Department of Vertebrate Paleontology, to undertake such a project. In fact, both Dingus and Gaffney were known for their disdain of such speculative “dinomania”: the possibility of both consenting to a rearing mount would have been considered very unlikely.</w:t>
-      </w:r>
-    </w:p>
-    <w:p>
-      <w:pPr>
-        <w:pStyle w:val="TextBody"/>
-        <w:rPr/>
-      </w:pPr>
-      <w:r>
-        <w:rPr/>
-        <w:t xml:space="preserve">The iconoclastic palaeontogist Robert T. Bakker had in 1971 included a skeletal reconstruction of a rearing </w:t>
-      </w:r>
-      <w:r>
-        <w:rPr>
-          <w:i/>
-          <w:iCs/>
-        </w:rPr>
-        <w:t>Apatosaurus</w:t>
-      </w:r>
-      <w:r>
-        <w:rPr/>
-        <w:t xml:space="preserve"> in an entry in the </w:t>
-      </w:r>
-      <w:r>
-        <w:rPr>
-          <w:i/>
-          <w:iCs/>
-        </w:rPr>
-        <w:t>McGraw-Hill Yearbook of Science and Technology</w:t>
-      </w:r>
-      <w:r>
-        <w:rPr/>
-        <w:t xml:space="preserve"> (Bakker 1971:figure 7f). This was provocative to the palaeoartist Gregory S. Paul, who incorporated the idea in his 1978 painting </w:t>
-      </w:r>
-      <w:r>
-        <w:rPr>
-          <w:i/>
-          <w:iCs/>
-        </w:rPr>
-        <w:t>Ambush at Como Creek</w:t>
-      </w:r>
-      <w:r>
-        <w:rPr/>
-        <w:t xml:space="preserve">. In this, only his third dinosaur painting (Gregory S. Paul, pers. comm. 2022), he depicted a herd of </w:t>
-      </w:r>
-      <w:r>
-        <w:rPr>
-          <w:i/>
-          <w:iCs/>
-        </w:rPr>
-        <w:t>Diplodocus</w:t>
-      </w:r>
-      <w:r>
-        <w:rPr/>
-        <w:t xml:space="preserve"> surprised by an </w:t>
-      </w:r>
-      <w:r>
-        <w:rPr>
-          <w:i/>
-          <w:iCs/>
-          <w:u w:val="none"/>
-        </w:rPr>
-        <w:t>Allosaurus</w:t>
-      </w:r>
-      <w:r>
-        <w:rPr/>
-        <w:t xml:space="preserve">. As the carnivore attacks, one </w:t>
-      </w:r>
-      <w:r>
-        <w:rPr>
-          <w:i/>
-          <w:iCs/>
-        </w:rPr>
-        <w:t>Diplodocus</w:t>
-      </w:r>
-      <w:r>
-        <w:rPr/>
-        <w:t xml:space="preserve"> provides cover for its retreating allies by facing down the pack in a rearing threat display. This initial version of the painting was reproduced in Bird (1985:59), but Paul became dissatisfied with it and painted over parts of the original in 1983 and 1985 to produce the better known final version (Figure E) in which the attack is by a whole pack of </w:t>
-      </w:r>
-      <w:r>
-        <w:rPr>
-          <w:i/>
-          <w:iCs/>
-        </w:rPr>
-        <w:t>Allosaurus</w:t>
-      </w:r>
-      <w:r>
-        <w:rPr/>
-        <w:t xml:space="preserve">. This version was reproduced in the influential book </w:t>
-      </w:r>
-      <w:r>
-        <w:rPr>
-          <w:i/>
-          <w:iCs/>
-        </w:rPr>
-        <w:t>Dinosaurs Past and Present</w:t>
-      </w:r>
-      <w:r>
-        <w:rPr/>
-        <w:t xml:space="preserve"> as Paul (1987:figure 16).</w:t>
-      </w:r>
-    </w:p>
-    <w:p>
-      <w:pPr>
-        <w:pStyle w:val="TextBody"/>
-        <w:rPr/>
-      </w:pPr>
-      <w:r>
-        <w:rPr/>
-        <w:t xml:space="preserve">Knowing nothing of Dingus’s independently arrived-at plan, Gaffney found Paul’s painting intriguing. Inspired by this artwork, he conceived for the Roosevelt Hall exhibit the very ambitious idea of mounting a group of </w:t>
-      </w:r>
-      <w:r>
-        <w:rPr>
-          <w:i/>
-          <w:iCs/>
-        </w:rPr>
-        <w:t>Barosaurus</w:t>
-      </w:r>
-      <w:r>
-        <w:rPr/>
-        <w:t xml:space="preserve"> skeletons under attack from a group of </w:t>
-      </w:r>
-      <w:r>
-        <w:rPr>
-          <w:i/>
-          <w:iCs/>
-        </w:rPr>
-        <w:t>Allosaurus</w:t>
-      </w:r>
-      <w:r>
-        <w:rPr/>
-        <w:t>. Dingus was astonished to discover that Gaffney had conceived essentially the same plan as himself — and both were further astonished when incoming dinosaur curator Mark Norrell also approved of the proposal, despite his own distaste for behavioural speculation about dinosaurs.</w:t>
-      </w:r>
-    </w:p>
-    <w:p>
-      <w:pPr>
-        <w:pStyle w:val="TextBody"/>
-        <w:rPr/>
-      </w:pPr>
-      <w:r>
-        <w:rPr/>
-        <w:t xml:space="preserve">The original suggestion, using half a dozen or more skeletal casts, was deemed impractical, in part because it would have taken up too much space even in the huge Roosevelt Hall. So while the basic idea was adopted, it was scaled back to one erect </w:t>
-      </w:r>
-      <w:r>
-        <w:rPr>
-          <w:i/>
-          <w:iCs/>
-        </w:rPr>
-        <w:t>Barosaurus</w:t>
-      </w:r>
-      <w:r>
-        <w:rPr/>
-        <w:t xml:space="preserve"> adult and one juvenile, under attack from a single </w:t>
-      </w:r>
-      <w:r>
-        <w:rPr>
-          <w:i/>
-          <w:iCs/>
-        </w:rPr>
-        <w:t>Allosaurus</w:t>
-      </w:r>
-      <w:r>
-        <w:rPr/>
-        <w:t xml:space="preserve"> — ironically, a scene corresponding more nearly to the original version of Paul’s painting.</w:t>
-      </w:r>
-    </w:p>
-    <w:p>
-      <w:pPr>
-        <w:pStyle w:val="TextBody"/>
-        <w:rPr/>
-      </w:pPr>
-      <w:r>
-        <w:rPr/>
-        <w:t xml:space="preserve">Dr. John (Jack) S. McIntosh, a professor of theoretical physics at Wesleyan University in Connecticut, was an avocational paleontologist specialising in sauropods, and became the world’s expert on the group. Gaffney knew him from his undergraduate days and when he succeeded Colbert as curator of the AMNH fossil reptile collection in 1970, McIntosh provided a great deal of information about the AMNH dinosaurs. He told Gaffney that the museum had one of the best known sauropod skeletons in its collection and that he thought it was the then poorly known </w:t>
-      </w:r>
-      <w:r>
-        <w:rPr>
-          <w:i/>
-          <w:iCs/>
-        </w:rPr>
-        <w:t>Barosaurus</w:t>
-      </w:r>
-      <w:r>
-        <w:rPr/>
-        <w:t xml:space="preserve">. It would be the perfect specimen to use as the basis of the rearing mount. Early in the design of the exhibit, Dingus and Gaffney asked McIntosh what he thought about the pose. When he gave an enthusiastic “yes, I do think it was possible”, the die was cast. Against their usual inclinations, Dingus and Gaffney had become accomplices in the perpetuation of speculative dinosaur paleobiology. McIntosh would have second thoughts about the rearing pose, though. When interviewed a year later he observed “I’ll just say this — I am not responsible for the pose of the </w:t>
-      </w:r>
-      <w:r>
-        <w:rPr>
-          <w:i/>
-          <w:iCs/>
-        </w:rPr>
-        <w:t>Barosaurus</w:t>
+        <w:t xml:space="preserve">In 1986, the museum began planning what would become an extensive renovation of its fossil halls, which had become significantly outdated since the previous update more than thirty years previously. The initial plan was to renovate only the Osborn Hall of Late Mammals, but a change of museum leadership meant that by 1988 the project had become much more extensive, now encompassing all four existing vertebrate fossil halls covering 65,000 square feet, and expanding into new spaces </w:t>
+      </w:r>
+      <w:r>
+        <w:rPr/>
+        <w:t>at a total cost of $</w:t>
+      </w:r>
+      <w:r>
+        <w:rPr/>
+        <w:t>3.8 million.</w:t>
+      </w:r>
+    </w:p>
+    <w:p>
+      <w:pPr>
+        <w:pStyle w:val="TextBody"/>
+        <w:rPr/>
+      </w:pPr>
+      <w:r>
+        <w:rPr/>
+        <w:t>As part of this broader initiative, paleontological staff were asked whether they had any specimens suitable for mounting in the Roosevelt Memorial Hall that is the main entrance to the museum on Central Park West. The hall, begun in 1931 and completed in 1936, is a majestic space in its own right</w:t>
       </w:r>
       <w:r>
         <w:rPr>
           <w:i w:val="false"/>
           <w:iCs w:val="false"/>
         </w:rPr>
+        <w:t>, with its impressive, barrel-vaulted ceiling.</w:t>
+      </w:r>
+      <w:r>
+        <w:rPr/>
+        <w:t xml:space="preserve"> </w:t>
+      </w:r>
+      <w:r>
+        <w:rPr/>
+        <w:t>B</w:t>
+      </w:r>
+      <w:r>
+        <w:rPr/>
+        <w:t xml:space="preserve">ut was puzzlingly empty </w:t>
+      </w:r>
+      <w:r>
+        <w:rPr/>
+        <w:t>as late as</w:t>
+      </w:r>
+      <w:r>
+        <w:rPr/>
+        <w:t xml:space="preserve"> 1990 (see illustration in Dingus 1996:20). It was the perfect space for a truly spectacular dinosaur mount that could introduce new visitors to dinosaurs, draw them in to the main galleries, and provoke them to think about paleobiological issues.</w:t>
+      </w:r>
+    </w:p>
+    <w:p>
+      <w:pPr>
+        <w:pStyle w:val="TextBody"/>
+        <w:rPr/>
+      </w:pPr>
+      <w:r>
+        <w:rPr/>
+        <w:t>It occurred to Lowell Dingus, then project director of the fossil halls renovation project, that the most spectacular exhibit would be a gigantic sauropod rearing up on its hind legs. But he thought there was little change of persuading Eugene S. Gaffney, then the curator in charge of the dinosaur collections in the Department of Vertebrate Paleontology, to undertake such a project. In fact, both Dingus and Gaffney were known for their disdain of such speculative “dinomania”: the possibility of both consenting to a rearing mount would have been considered very unlikely.</w:t>
+      </w:r>
+    </w:p>
+    <w:p>
+      <w:pPr>
+        <w:pStyle w:val="TextBody"/>
+        <w:rPr/>
+      </w:pPr>
+      <w:r>
+        <w:rPr/>
+        <w:t xml:space="preserve">The iconoclastic palaeontogist Robert T. Bakker had in 1971 included a skeletal reconstruction of a rearing </w:t>
+      </w:r>
+      <w:r>
+        <w:rPr>
+          <w:i/>
+          <w:iCs/>
+        </w:rPr>
+        <w:t>Apatosaurus</w:t>
+      </w:r>
+      <w:r>
+        <w:rPr/>
+        <w:t xml:space="preserve"> in an entry in the </w:t>
+      </w:r>
+      <w:r>
+        <w:rPr>
+          <w:i/>
+          <w:iCs/>
+        </w:rPr>
+        <w:t>McGraw-Hill Yearbook of Science and Technology</w:t>
+      </w:r>
+      <w:r>
+        <w:rPr/>
+        <w:t xml:space="preserve"> (Bakker 1971:figure 7f). This was provocative to the palaeoartist Gregory S. Paul, who incorporated the idea in his 1978 painting </w:t>
+      </w:r>
+      <w:r>
+        <w:rPr>
+          <w:i/>
+          <w:iCs/>
+        </w:rPr>
+        <w:t>Ambush at Como Creek</w:t>
+      </w:r>
+      <w:r>
+        <w:rPr/>
+        <w:t xml:space="preserve">. In this, only his third dinosaur painting (Gregory S. Paul, pers. comm. 2022), he depicted a herd of </w:t>
+      </w:r>
+      <w:r>
+        <w:rPr>
+          <w:i/>
+          <w:iCs/>
+        </w:rPr>
+        <w:t>Diplodocus</w:t>
+      </w:r>
+      <w:r>
+        <w:rPr/>
+        <w:t xml:space="preserve"> surprised by an </w:t>
+      </w:r>
+      <w:r>
+        <w:rPr>
+          <w:i/>
+          <w:iCs/>
+          <w:u w:val="none"/>
+        </w:rPr>
+        <w:t>Allosaurus</w:t>
+      </w:r>
+      <w:r>
+        <w:rPr/>
+        <w:t xml:space="preserve">. As the carnivore attacks, one </w:t>
+      </w:r>
+      <w:r>
+        <w:rPr>
+          <w:i/>
+          <w:iCs/>
+        </w:rPr>
+        <w:t>Diplodocus</w:t>
+      </w:r>
+      <w:r>
+        <w:rPr/>
+        <w:t xml:space="preserve"> provides cover for its retreating allies by facing down the pack in a rearing threat display. This initial version of the painting was reproduced in Bird (1985:59), but Paul became dissatisfied with it and painted over parts of the original in 1983 and 1985 to produce the better known final version (Figure E) in which the attack is by a whole pack of </w:t>
+      </w:r>
+      <w:r>
+        <w:rPr>
+          <w:i/>
+          <w:iCs/>
+        </w:rPr>
+        <w:t>Allosaurus</w:t>
+      </w:r>
+      <w:r>
+        <w:rPr/>
+        <w:t xml:space="preserve">. This version was reproduced in the influential book </w:t>
+      </w:r>
+      <w:r>
+        <w:rPr>
+          <w:i/>
+          <w:iCs/>
+        </w:rPr>
+        <w:t>Dinosaurs Past and Present</w:t>
+      </w:r>
+      <w:r>
+        <w:rPr/>
+        <w:t xml:space="preserve"> as Paul (1987:figure 16).</w:t>
+      </w:r>
+    </w:p>
+    <w:p>
+      <w:pPr>
+        <w:pStyle w:val="TextBody"/>
+        <w:rPr/>
+      </w:pPr>
+      <w:r>
+        <w:rPr/>
+        <w:t xml:space="preserve">Knowing nothing of Dingus’s independently arrived-at plan, Gaffney found Paul’s painting intriguing. Inspired by this artwork, he conceived for the Roosevelt Hall exhibit the very ambitious idea of mounting a group of </w:t>
+      </w:r>
+      <w:r>
+        <w:rPr>
+          <w:i/>
+          <w:iCs/>
+        </w:rPr>
+        <w:t>Barosaurus</w:t>
+      </w:r>
+      <w:r>
+        <w:rPr/>
+        <w:t xml:space="preserve"> skeletons under attack from a group of </w:t>
+      </w:r>
+      <w:r>
+        <w:rPr>
+          <w:i/>
+          <w:iCs/>
+        </w:rPr>
+        <w:t>Allosaurus</w:t>
+      </w:r>
+      <w:r>
+        <w:rPr/>
+        <w:t>. Dingus was astonished to discover that Gaffney had conceived essentially the same plan as himself — and both were further astonished when incoming dinosaur curator Mark Norrell also approved of the proposal, despite his own distaste for behavioural speculation about dinosaurs.</w:t>
+      </w:r>
+    </w:p>
+    <w:p>
+      <w:pPr>
+        <w:pStyle w:val="TextBody"/>
+        <w:rPr/>
+      </w:pPr>
+      <w:r>
+        <w:rPr/>
+        <w:t xml:space="preserve">The original suggestion, using half a dozen or more skeletal casts, was deemed impractical, in part because it would have taken up too much space even in the huge Roosevelt Hall. So while the basic idea was adopted, it was scaled back to one erect </w:t>
+      </w:r>
+      <w:r>
+        <w:rPr>
+          <w:i/>
+          <w:iCs/>
+        </w:rPr>
+        <w:t>Barosaurus</w:t>
+      </w:r>
+      <w:r>
+        <w:rPr/>
+        <w:t xml:space="preserve"> adult and one juvenile, under attack from a single </w:t>
+      </w:r>
+      <w:r>
+        <w:rPr>
+          <w:i/>
+          <w:iCs/>
+        </w:rPr>
+        <w:t>Allosaurus</w:t>
+      </w:r>
+      <w:r>
+        <w:rPr/>
+        <w:t xml:space="preserve"> — ironically, a scene corresponding more nearly to the original version of Paul’s painting.</w:t>
+      </w:r>
+    </w:p>
+    <w:p>
+      <w:pPr>
+        <w:pStyle w:val="TextBody"/>
+        <w:rPr/>
+      </w:pPr>
+      <w:r>
+        <w:rPr/>
+        <w:t xml:space="preserve">Dr. John (Jack) S. McIntosh, a professor of theoretical physics at Wesleyan University in Connecticut, was an avocational paleontologist specialising in sauropods, and </w:t>
+      </w:r>
+      <w:r>
+        <w:rPr/>
+        <w:t xml:space="preserve">through work done in his spare time </w:t>
+      </w:r>
+      <w:r>
+        <w:rPr/>
+        <w:t xml:space="preserve">became the world’s expert on the group. Gaffney knew him from his undergraduate days and when he succeeded Colbert as curator of the AMNH fossil reptile collection in 1970, McIntosh provided a great deal of information about the AMNH dinosaurs. He told Gaffney that the museum had one of the best known sauropod skeletons in its collection and that he thought it was the then poorly known </w:t>
+      </w:r>
+      <w:r>
+        <w:rPr>
+          <w:i/>
+          <w:iCs/>
+        </w:rPr>
+        <w:t>Barosaurus</w:t>
+      </w:r>
+      <w:r>
+        <w:rPr/>
+        <w:t xml:space="preserve">. It would be the perfect specimen to use as the basis of the rearing mount. Early in the design of the exhibit, Dingus and Gaffney asked McIntosh what he thought about the pose. When he gave an enthusiastic “yes, I do think it was possible”, the die was cast. Against their usual inclinations, Dingus and Gaffney had become accomplices in the perpetuation of speculative dinosaur paleobiology. McIntosh would have second thoughts about the rearing pose, though. When interviewed a year later he observed “I’ll just say this — I am not responsible for the pose of the </w:t>
+      </w:r>
+      <w:r>
+        <w:rPr>
+          <w:i/>
+          <w:iCs/>
+        </w:rPr>
+        <w:t>Barosaurus</w:t>
+      </w:r>
+      <w:r>
+        <w:rPr>
+          <w:i w:val="false"/>
+          <w:iCs w:val="false"/>
+        </w:rPr>
         <w:t>, and as a matter of fact, I would have been chicken and would never have mounted it that way if it were my responsibility” (Psihoyos 1994:74), although he did go on in the same interview to reaffirm that he thought the posture possible.</w:t>
+      </w:r>
+    </w:p>
+    <w:p>
+      <w:pPr>
+        <w:pStyle w:val="Heading2"/>
+        <w:rPr/>
+      </w:pPr>
+      <w:r>
+        <w:rPr>
+          <w:i w:val="false"/>
+          <w:iCs w:val="false"/>
+        </w:rPr>
+        <w:t>The p</w:t>
+      </w:r>
+      <w:r>
+        <w:rPr>
+          <w:i w:val="false"/>
+          <w:iCs w:val="false"/>
+        </w:rPr>
+        <w:t xml:space="preserve">urpose of the </w:t>
+      </w:r>
+      <w:r>
+        <w:rPr>
+          <w:i w:val="false"/>
+          <w:iCs w:val="false"/>
+        </w:rPr>
+        <w:t>m</w:t>
+      </w:r>
+      <w:r>
+        <w:rPr>
+          <w:i w:val="false"/>
+          <w:iCs w:val="false"/>
+        </w:rPr>
+        <w:t>ount</w:t>
+      </w:r>
+    </w:p>
+    <w:p>
+      <w:pPr>
+        <w:pStyle w:val="TextBody"/>
+        <w:rPr/>
+      </w:pPr>
+      <w:r>
+        <w:rPr>
+          <w:i w:val="false"/>
+          <w:iCs w:val="false"/>
+        </w:rPr>
+        <w:t>While serving as a breathtaking first impression of the museum for new visitors</w:t>
+      </w:r>
+      <w:r>
+        <w:rPr>
+          <w:i w:val="false"/>
+          <w:iCs w:val="false"/>
+        </w:rPr>
+        <w:t xml:space="preserve">, the purpose of the mount extended well beyond the visual power of viewing the tallest, free-standing dinosaur mount ever constructed. More importantly, the mount would introduce a major scientific theme that would be integrated into all the fossil halls encompassed in the renovation project: </w:t>
+      </w:r>
+      <w:r>
+        <w:rPr>
+          <w:i w:val="false"/>
+          <w:iCs w:val="false"/>
+        </w:rPr>
+        <w:t>w</w:t>
+      </w:r>
+      <w:r>
+        <w:rPr>
+          <w:i w:val="false"/>
+          <w:iCs w:val="false"/>
+        </w:rPr>
+        <w:t>hat can we actually know about these long-extinct icons of evolution, and what can’t we know based on the limited kinds of data preserved in their fossils? The exhibition label for the mount clearly stated this conundrum in a section entitled "Did this really happen?":</w:t>
+      </w:r>
+    </w:p>
+    <w:p>
+      <w:pPr>
+        <w:pStyle w:val="Quotations"/>
+        <w:rPr/>
+      </w:pPr>
+      <w:r>
+        <w:rPr>
+          <w:i w:val="false"/>
+          <w:iCs w:val="false"/>
+        </w:rPr>
+        <w:t xml:space="preserve">No one knows for sure. Our only evidence for the lives of extinct dinosaurs comes from such fossils as bones and footprints. Fossils tell us about the size and shape of the animals and whether they stood on four legs (like </w:t>
+      </w:r>
+      <w:r>
+        <w:rPr>
+          <w:i/>
+          <w:iCs/>
+        </w:rPr>
+        <w:t>Barosaurus</w:t>
+      </w:r>
+      <w:r>
+        <w:rPr>
+          <w:i w:val="false"/>
+          <w:iCs w:val="false"/>
+        </w:rPr>
+        <w:t xml:space="preserve">) or on their two hind legs (like </w:t>
+      </w:r>
+      <w:r>
+        <w:rPr>
+          <w:i/>
+          <w:iCs/>
+        </w:rPr>
+        <w:t>Allosaurus</w:t>
+      </w:r>
+      <w:r>
+        <w:rPr>
+          <w:i w:val="false"/>
+          <w:iCs w:val="false"/>
+        </w:rPr>
+        <w:t xml:space="preserve">). They do not tell us, however, if </w:t>
+      </w:r>
+      <w:r>
+        <w:rPr>
+          <w:i/>
+          <w:iCs/>
+        </w:rPr>
+        <w:t>Barosaurus</w:t>
+      </w:r>
+      <w:r>
+        <w:rPr>
+          <w:i w:val="false"/>
+          <w:iCs w:val="false"/>
+        </w:rPr>
+        <w:t xml:space="preserve"> could rear up or if </w:t>
+      </w:r>
+      <w:r>
+        <w:rPr>
+          <w:i/>
+          <w:iCs/>
+        </w:rPr>
+        <w:t>Allosaurus</w:t>
+      </w:r>
+      <w:r>
+        <w:rPr>
+          <w:i w:val="false"/>
+          <w:iCs w:val="false"/>
+        </w:rPr>
+        <w:t xml:space="preserve"> hunted alone or in groups.</w:t>
       </w:r>
     </w:p>
     <w:p>
@@ -2244,6 +2427,38 @@
     </w:p>
     <w:p>
       <w:pPr>
+        <w:pStyle w:val="TextBody"/>
+        <w:rPr/>
+      </w:pPr>
+      <w:r>
+        <w:rPr/>
+        <w:t xml:space="preserve">Since the mount of </w:t>
+      </w:r>
+      <w:r>
+        <w:rPr>
+          <w:i/>
+          <w:iCs/>
+        </w:rPr>
+        <w:t xml:space="preserve">Barosaurus </w:t>
+      </w:r>
+      <w:r>
+        <w:rPr/>
+        <w:t xml:space="preserve">and </w:t>
+      </w:r>
+      <w:r>
+        <w:rPr>
+          <w:i/>
+          <w:iCs/>
+        </w:rPr>
+        <w:t xml:space="preserve">Allosaurus </w:t>
+      </w:r>
+      <w:r>
+        <w:rPr/>
+        <w:t>opened to the public, tens of millions of visitors have begun their visit to AMNH by sizing up this iconic, if somewhat controversial, skeletal scene.</w:t>
+      </w:r>
+    </w:p>
+    <w:p>
+      <w:pPr>
         <w:pStyle w:val="Heading2"/>
         <w:rPr/>
       </w:pPr>
@@ -2295,383 +2510,6 @@
       <w:r>
         <w:rPr/>
         <w:t>The composition of the mount</w:t>
-      </w:r>
-    </w:p>
-    <w:p>
-      <w:pPr>
-        <w:pStyle w:val="Heading3"/>
-        <w:numPr>
-          <w:ilvl w:val="2"/>
-          <w:numId w:val="7"/>
-        </w:numPr>
-        <w:ind w:left="0" w:right="0" w:hanging="0"/>
-        <w:rPr/>
-      </w:pPr>
-      <w:bookmarkStart w:id="12" w:name="__RefHeading___Toc16585_68767826"/>
-      <w:bookmarkEnd w:id="12"/>
-      <w:r>
-        <w:rPr/>
-        <w:t>Overview</w:t>
-      </w:r>
-    </w:p>
-    <w:p>
-      <w:pPr>
-        <w:pStyle w:val="TextBody"/>
-        <w:rPr/>
-      </w:pPr>
-      <w:r>
-        <w:rPr/>
-        <w:t xml:space="preserve">Norell et al. (1991:38) wrote that “only about a fifth of the skeleton was missing, but each of these pieces, including the skull, several limb bones, and part of the tail, had to be modeled to complete the skeleton […] the technicians at Research Casting sculpted each individual missing bone in clay, basing the shapes on the remains of more completely known close relatives of </w:t>
-      </w:r>
-      <w:r>
-        <w:rPr>
-          <w:i/>
-          <w:iCs/>
-        </w:rPr>
-        <w:t>Barosaurus</w:t>
-      </w:r>
-      <w:r>
-        <w:rPr/>
-        <w:t xml:space="preserve">, in particular, its contemporary </w:t>
-      </w:r>
-      <w:r>
-        <w:rPr>
-          <w:i/>
-          <w:iCs/>
-        </w:rPr>
-        <w:t>Diplodocus</w:t>
-      </w:r>
-      <w:r>
-        <w:rPr/>
-        <w:t xml:space="preserve">.” However, this account did not specify which elements were included in that missing fifth, nor which specific other skeletons the replacements were based on, and it has not been possible to recover this information from the McIntosh archives. A certain amount of detective work is therefore required. To summarise: a complete list of the elements of AMNH 6341 itself can be assembled from the published works and notes of McIntosh; Peter May recalls that with some exceptions discussed below, the missing bones were filled in with casts taken from the Utah Field House’s copy of the Carnegie </w:t>
-      </w:r>
-      <w:r>
-        <w:rPr>
-          <w:i/>
-          <w:iCs/>
-        </w:rPr>
-        <w:t>Diplodocus</w:t>
-      </w:r>
-      <w:r>
-        <w:rPr/>
-        <w:t>; the history of that that copy is known, and so therefore so is the composition of the Carnegie original as it was at that time. The details follow.</w:t>
-      </w:r>
-    </w:p>
-    <w:p>
-      <w:pPr>
-        <w:pStyle w:val="TextBody"/>
-        <w:rPr/>
-      </w:pPr>
-      <w:r>
-        <w:rPr/>
-        <w:t>McIntosh’s (2005:43) catalogue of elements in the referred specimen AMNH 6341 is incomplete and contains multiple errors. However, by reading it in context of the more detailed descriptions of the elements later in the same paper, and with his unpublished 1962 notes on the specimen, and with observations of materials on exhibition in the past and present, it is possible to arrive at a complete list of material as follows:</w:t>
-      </w:r>
-    </w:p>
-    <w:p>
-      <w:pPr>
-        <w:pStyle w:val="TextBody"/>
-        <w:numPr>
-          <w:ilvl w:val="0"/>
-          <w:numId w:val="10"/>
-        </w:numPr>
-        <w:ind w:left="720" w:right="0" w:hanging="360"/>
-        <w:rPr/>
-      </w:pPr>
-      <w:r>
-        <w:rPr/>
-        <w:t>the posterior part of the neck (cervicals 8–16)</w:t>
-      </w:r>
-    </w:p>
-    <w:p>
-      <w:pPr>
-        <w:pStyle w:val="TextBody"/>
-        <w:numPr>
-          <w:ilvl w:val="0"/>
-          <w:numId w:val="10"/>
-        </w:numPr>
-        <w:ind w:left="720" w:right="0" w:hanging="360"/>
-        <w:rPr/>
-      </w:pPr>
-      <w:r>
-        <w:rPr/>
-        <w:t>all nine dorsal vertebrae (dorsals 1–9)</w:t>
-      </w:r>
-    </w:p>
-    <w:p>
-      <w:pPr>
-        <w:pStyle w:val="TextBody"/>
-        <w:numPr>
-          <w:ilvl w:val="0"/>
-          <w:numId w:val="10"/>
-        </w:numPr>
-        <w:ind w:left="720" w:right="0" w:hanging="360"/>
-        <w:rPr/>
-      </w:pPr>
-      <w:r>
-        <w:rPr/>
-        <w:t>the complete sacrum (sacral vertebrae 1–5)</w:t>
-      </w:r>
-    </w:p>
-    <w:p>
-      <w:pPr>
-        <w:pStyle w:val="TextBody"/>
-        <w:numPr>
-          <w:ilvl w:val="0"/>
-          <w:numId w:val="10"/>
-        </w:numPr>
-        <w:ind w:left="720" w:right="0" w:hanging="360"/>
-        <w:rPr/>
-      </w:pPr>
-      <w:r>
-        <w:rPr/>
-        <w:t>the anterior part of the tail (caudals 1–29)</w:t>
-      </w:r>
-    </w:p>
-    <w:p>
-      <w:pPr>
-        <w:pStyle w:val="TextBody"/>
-        <w:numPr>
-          <w:ilvl w:val="0"/>
-          <w:numId w:val="10"/>
-        </w:numPr>
-        <w:ind w:left="720" w:right="0" w:hanging="360"/>
-        <w:rPr/>
-      </w:pPr>
-      <w:bookmarkStart w:id="13" w:name="__DdeLink__31298_802501007"/>
-      <w:r>
-        <w:rPr/>
-        <w:t>six partial ribs, of which one is the first or possibly second on the left side, and another is probably its counterpart</w:t>
-      </w:r>
-      <w:bookmarkEnd w:id="13"/>
-    </w:p>
-    <w:p>
-      <w:pPr>
-        <w:pStyle w:val="TextBody"/>
-        <w:numPr>
-          <w:ilvl w:val="0"/>
-          <w:numId w:val="10"/>
-        </w:numPr>
-        <w:ind w:left="720" w:right="0" w:hanging="360"/>
-        <w:rPr/>
-      </w:pPr>
-      <w:r>
-        <w:rPr/>
-        <w:t>a single chevron, from further back than Ca13 and likely in the region Ca22–Ca28.</w:t>
-      </w:r>
-    </w:p>
-    <w:p>
-      <w:pPr>
-        <w:pStyle w:val="TextBody"/>
-        <w:numPr>
-          <w:ilvl w:val="0"/>
-          <w:numId w:val="10"/>
-        </w:numPr>
-        <w:ind w:left="720" w:right="0" w:hanging="360"/>
-        <w:rPr/>
-      </w:pPr>
-      <w:r>
-        <w:rPr/>
-        <w:t>right (not left as in McIntosh 2005:43) scapulocoracoid, fully fused together; distal end of left scapula; left coracoid</w:t>
-      </w:r>
-    </w:p>
-    <w:p>
-      <w:pPr>
-        <w:pStyle w:val="TextBody"/>
-        <w:numPr>
-          <w:ilvl w:val="0"/>
-          <w:numId w:val="10"/>
-        </w:numPr>
-        <w:ind w:left="720" w:right="0" w:hanging="360"/>
-        <w:rPr/>
-      </w:pPr>
-      <w:r>
-        <w:rPr/>
-        <w:t>right (not left as in McIntosh 2005:43) humerus</w:t>
-      </w:r>
-    </w:p>
-    <w:p>
-      <w:pPr>
-        <w:pStyle w:val="TextBody"/>
-        <w:numPr>
-          <w:ilvl w:val="0"/>
-          <w:numId w:val="10"/>
-        </w:numPr>
-        <w:ind w:left="720" w:right="0" w:hanging="360"/>
-        <w:rPr/>
-      </w:pPr>
-      <w:r>
-        <w:rPr/>
-        <w:t>largely complete pelvis: right ilium complete except small part of the upper border; acetabular portion and “distal ends” of left ilium; both pubes and ischia complete except parts of the proximal ends of both pubes and the right ischium</w:t>
-      </w:r>
-    </w:p>
-    <w:p>
-      <w:pPr>
-        <w:pStyle w:val="TextBody"/>
-        <w:numPr>
-          <w:ilvl w:val="0"/>
-          <w:numId w:val="10"/>
-        </w:numPr>
-        <w:ind w:left="720" w:right="0" w:hanging="360"/>
-        <w:rPr/>
-      </w:pPr>
-      <w:r>
-        <w:rPr/>
-        <w:t>complete right hindlimb (femur, tibia, fibula, astragalus)</w:t>
-      </w:r>
-    </w:p>
-    <w:p>
-      <w:pPr>
-        <w:pStyle w:val="TextBody"/>
-        <w:numPr>
-          <w:ilvl w:val="0"/>
-          <w:numId w:val="10"/>
-        </w:numPr>
-        <w:ind w:left="720" w:right="0" w:hanging="360"/>
-        <w:rPr/>
-      </w:pPr>
-      <w:r>
-        <w:rPr/>
-        <w:t>elements of the right pes: metatarsals I, II and V, phalanges I-I and V-I, two 2nd phalanges, one ungual</w:t>
-      </w:r>
-    </w:p>
-    <w:p>
-      <w:pPr>
-        <w:pStyle w:val="TextBody"/>
-        <w:numPr>
-          <w:ilvl w:val="0"/>
-          <w:numId w:val="10"/>
-        </w:numPr>
-        <w:ind w:left="720" w:right="0" w:hanging="360"/>
-        <w:rPr/>
-      </w:pPr>
-      <w:r>
-        <w:rPr/>
-        <w:t>three “ossicles” (McIntosh’s unpublished 1962 notes) — the meaning is unclear.</w:t>
-      </w:r>
-    </w:p>
-    <w:p>
-      <w:pPr>
-        <w:pStyle w:val="TextBody"/>
-        <w:rPr/>
-      </w:pPr>
-      <w:r>
-        <w:rPr/>
-        <w:t xml:space="preserve">The sternal plates, clavicles and lower forelimb (ulna, radius, carpals and manus) are the only parts of the skeleton missing from both sides. Figure B shows a skeletal inventory of </w:t>
-      </w:r>
-      <w:r>
-        <w:rPr>
-          <w:i/>
-          <w:iCs/>
-        </w:rPr>
-        <w:t>Barosaurus lentus</w:t>
-      </w:r>
-      <w:r>
-        <w:rPr/>
-        <w:t xml:space="preserve"> with the portions of the skeleton preserved by AMNH 6341 in white and the missing bones in grey.</w:t>
-      </w:r>
-    </w:p>
-    <w:p>
-      <w:pPr>
-        <w:pStyle w:val="TextBody"/>
-        <w:rPr/>
-      </w:pPr>
-      <w:r>
-        <w:rPr/>
-        <w:t xml:space="preserve">This list of material is mostly a superset of that listed as belonging to what was then the USNM’s part of the specimen in Brown’s (1929) account of reuniting the parts of the skeleton. The only additional element in Brown’s account is his statement that “the last ten cervical vertebrae” (not just the last nine) were at that time present — see above. But Brown stated wrongly that the left rather than right scapulocoracoid and humerus are present (and the material list of McIntosh 2005:43 followed this error, contradicting his description and illustration later in the same chapter, McIntosh 2005:59–62). The girdle element that was on display in 1939 (Figure D.B) is clearly a complete and well preserved </w:t>
-      </w:r>
-      <w:r>
-        <w:rPr>
-          <w:i/>
-          <w:iCs/>
-        </w:rPr>
-        <w:t>right</w:t>
-      </w:r>
-      <w:r>
-        <w:rPr/>
-        <w:t xml:space="preserve"> scapulocoracoid, based on the location of the glenoid fossa in combination with the curvature of the shaft. Similarly the humerus that was on display in 1939 is the right, not the left, based on the shape of the proximal end and the anterior projections at the distal end. It is possible that Brown carelessly misidentified the elements in his letter and McIntosh transcribed the error. McIntosh’s unpublished 1962 notes further confirm the presence of these elements from the right side.</w:t>
-      </w:r>
-    </w:p>
-    <w:p>
-      <w:pPr>
-        <w:pStyle w:val="TextBody"/>
-        <w:rPr/>
-      </w:pPr>
-      <w:r>
-        <w:rPr/>
-        <w:t xml:space="preserve">In preparing the mounted skeleton, casts of all the elements of AMNH 6341 were used. </w:t>
-      </w:r>
-      <w:r>
-        <w:rPr>
-          <w:highlight w:val="yellow"/>
-        </w:rPr>
-        <w:t>XXX Peter, Lowell and Gene, is this correct? How much “correction” was done to the casts?</w:t>
-      </w:r>
-      <w:r>
-        <w:rPr/>
-        <w:t xml:space="preserve"> The missing elements were cast or modelled moulds that had been made by Jim Madsen from the mounted cast of </w:t>
-      </w:r>
-      <w:r>
-        <w:rPr>
-          <w:i/>
-          <w:iCs/>
-        </w:rPr>
-        <w:t>Diplodocus</w:t>
-      </w:r>
-      <w:r>
-        <w:rPr/>
-        <w:t xml:space="preserve"> at the Utah Field House, Vernal. </w:t>
-      </w:r>
-      <w:r>
-        <w:rPr>
-          <w:highlight w:val="yellow"/>
-        </w:rPr>
-        <w:t xml:space="preserve">XXX Peter, Lowell and Gene, is this correct? Was no non-6341 </w:t>
-      </w:r>
-      <w:r>
-        <w:rPr>
-          <w:i/>
-          <w:iCs/>
-          <w:highlight w:val="yellow"/>
-        </w:rPr>
-        <w:t>Barosaurus</w:t>
-      </w:r>
-      <w:r>
-        <w:rPr>
-          <w:highlight w:val="yellow"/>
-        </w:rPr>
-        <w:t xml:space="preserve"> used at all?</w:t>
-      </w:r>
-      <w:r>
-        <w:rPr/>
-        <w:t xml:space="preserve"> Jack McIntosh </w:t>
-      </w:r>
-      <w:r>
-        <w:rPr>
-          <w:highlight w:val="yellow"/>
-        </w:rPr>
-        <w:t>XXX and Lowell and/or Gene?</w:t>
-      </w:r>
-      <w:r>
-        <w:rPr/>
-        <w:t xml:space="preserve"> visited RCI at least twice during the modelling process </w:t>
-      </w:r>
-      <w:r>
-        <w:rPr>
-          <w:lang w:val="en-US"/>
-        </w:rPr>
-        <w:t>to help with the restored elements. XXX When was the Vernal cast made? XXX What was in the Carnegie mount at that time? The answers to those questions may supersede some of what follows.</w:t>
-      </w:r>
-    </w:p>
-    <w:p>
-      <w:pPr>
-        <w:pStyle w:val="TextBody"/>
-        <w:rPr/>
-      </w:pPr>
-      <w:r>
-        <w:rPr>
-          <w:lang w:val="en-US"/>
-        </w:rPr>
-        <w:t>We will now consider the source of specific elements of the cast.</w:t>
       </w:r>
     </w:p>
     <w:p>
@@ -2684,21 +2522,21 @@
         <w:ind w:left="0" w:right="0" w:hanging="0"/>
         <w:rPr/>
       </w:pPr>
-      <w:bookmarkStart w:id="14" w:name="__RefHeading___Toc16587_68767826"/>
-      <w:bookmarkEnd w:id="14"/>
-      <w:r>
-        <w:rPr/>
-        <w:t>Skull</w:t>
-      </w:r>
-    </w:p>
-    <w:p>
-      <w:pPr>
-        <w:pStyle w:val="TextBody"/>
-        <w:rPr/>
-      </w:pPr>
-      <w:r>
-        <w:rPr/>
-        <w:t xml:space="preserve">The skull in the mounted </w:t>
+      <w:bookmarkStart w:id="12" w:name="__RefHeading___Toc16585_68767826"/>
+      <w:bookmarkEnd w:id="12"/>
+      <w:r>
+        <w:rPr/>
+        <w:t>Overview</w:t>
+      </w:r>
+    </w:p>
+    <w:p>
+      <w:pPr>
+        <w:pStyle w:val="TextBody"/>
+        <w:rPr/>
+      </w:pPr>
+      <w:r>
+        <w:rPr/>
+        <w:t xml:space="preserve">Norell et al. (1991:38) wrote that “only about a fifth of the skeleton was missing, but each of these pieces, including the skull, several limb bones, and part of the tail, had to be modeled to complete the skeleton […] the technicians at Research Casting sculpted each individual missing bone in clay, basing the shapes on the remains of more completely known close relatives of </w:t>
       </w:r>
       <w:r>
         <w:rPr>
@@ -2709,7 +2547,7 @@
       </w:r>
       <w:r>
         <w:rPr/>
-        <w:t xml:space="preserve"> skeleton was cast from the corresponding elements in the Carnegie </w:t>
+        <w:t xml:space="preserve">, in particular, its contemporary </w:t>
       </w:r>
       <w:r>
         <w:rPr>
@@ -2720,29 +2558,28 @@
       </w:r>
       <w:r>
         <w:rPr/>
-        <w:t xml:space="preserve">. However, CM 84, the specimen from which the Carnegie mount is mostly assembled, does not itself include a skull. Holland (1906:227) explains that the skull supplied to British Museum (now the Natural History Museum) as part of the </w:t>
-      </w:r>
-      <w:r>
-        <w:rPr>
-          <w:i/>
-          <w:iCs/>
-          <w:u w:val="none"/>
+        <w:t xml:space="preserve">.” However, this account did not specify which elements were included in that missing fifth, nor which specific other skeletons the replacements were based on, and it has not been possible to recover this information from the McIntosh archives. A certain amount of detective work is therefore required. To summarise: a complete list of the elements of AMNH 6341 itself can be assembled from the published works and notes of McIntosh; Peter May recalls that with some exceptions discussed below, the missing bones were filled in with casts taken from the Utah Field House’s copy of the Carnegie </w:t>
+      </w:r>
+      <w:r>
+        <w:rPr>
+          <w:i/>
+          <w:iCs/>
         </w:rPr>
         <w:t>Diplodocus</w:t>
       </w:r>
       <w:r>
         <w:rPr/>
-        <w:t xml:space="preserve"> cast presented to it in May 1905 was a composite sculpture based on several specimens.</w:t>
-      </w:r>
-    </w:p>
-    <w:p>
-      <w:pPr>
-        <w:pStyle w:val="TextBody"/>
-        <w:rPr/>
-      </w:pPr>
-      <w:r>
-        <w:rPr/>
-        <w:t>XXX This bullet list also appears in the Carnegie Diplodocus paper.</w:t>
+        <w:t>; the history of that that copy is known, and so therefore so is the composition of the Carnegie original as it was at that time. The details follow.</w:t>
+      </w:r>
+    </w:p>
+    <w:p>
+      <w:pPr>
+        <w:pStyle w:val="TextBody"/>
+        <w:rPr/>
+      </w:pPr>
+      <w:r>
+        <w:rPr/>
+        <w:t>McIntosh’s (2005:43) catalogue of elements in the referred specimen AMNH 6341 is incomplete and contains multiple errors. However, by reading it in context of the more detailed descriptions of the elements later in the same paper, and with his unpublished 1962 notes on the specimen, and with observations of materials on exhibition in the past and present, it is possible to arrive at a complete list of material as follows:</w:t>
       </w:r>
     </w:p>
     <w:p>
@@ -2750,65 +2587,14 @@
         <w:pStyle w:val="TextBody"/>
         <w:numPr>
           <w:ilvl w:val="0"/>
-          <w:numId w:val="6"/>
+          <w:numId w:val="11"/>
         </w:numPr>
         <w:ind w:left="720" w:right="0" w:hanging="360"/>
         <w:rPr/>
       </w:pPr>
       <w:r>
         <w:rPr/>
-        <w:t xml:space="preserve">The posterior portion was modelled on material from CM 662 (illustrated by Holland 1906:plate XXVII–XXVIII; now HMNS 175). This specimen was initially referred by Holland (1906) to the genus </w:t>
-      </w:r>
-      <w:r>
-        <w:rPr>
-          <w:i/>
-          <w:iCs/>
-        </w:rPr>
-        <w:t>Diplodocus</w:t>
-      </w:r>
-      <w:r>
-        <w:rPr>
-          <w:i w:val="false"/>
-          <w:iCs w:val="false"/>
-        </w:rPr>
-        <w:t xml:space="preserve"> and subsequently made by him the holotype of the new species</w:t>
-      </w:r>
-      <w:r>
-        <w:rPr/>
-        <w:t xml:space="preserve"> “</w:t>
-      </w:r>
-      <w:r>
-        <w:rPr>
-          <w:i/>
-          <w:iCs/>
-        </w:rPr>
-        <w:t>Diplodocus</w:t>
-      </w:r>
-      <w:r>
-        <w:rPr/>
-        <w:t xml:space="preserve">” </w:t>
-      </w:r>
-      <w:r>
-        <w:rPr>
-          <w:i/>
-          <w:iCs/>
-        </w:rPr>
-        <w:t>hayi</w:t>
-      </w:r>
-      <w:r>
-        <w:rPr/>
-        <w:t xml:space="preserve"> (Holland 1924). The species has since been moved to its own new genus </w:t>
-      </w:r>
-      <w:r>
-        <w:rPr>
-          <w:i/>
-          <w:iCs/>
-        </w:rPr>
-        <w:t>Galeamopus</w:t>
-      </w:r>
-      <w:r>
-        <w:rPr/>
-        <w:t xml:space="preserve"> by Tschopp et al. (2015:267).</w:t>
+        <w:t>the posterior part of the neck (cervicals 8–16)</w:t>
       </w:r>
     </w:p>
     <w:p>
@@ -2816,14 +2602,228 @@
         <w:pStyle w:val="TextBody"/>
         <w:numPr>
           <w:ilvl w:val="0"/>
-          <w:numId w:val="6"/>
+          <w:numId w:val="11"/>
         </w:numPr>
         <w:ind w:left="720" w:right="0" w:hanging="360"/>
         <w:rPr/>
       </w:pPr>
       <w:r>
         <w:rPr/>
-        <w:t xml:space="preserve">The remainder of the skull was based on USNM 2673 (illustrated by Holland 1906:plate XXIII–XXV), the skull on which Marsh (1896:175–179) had primarily based his description of the skull of </w:t>
+        <w:t>all nine dorsal vertebrae (dorsals 1–9)</w:t>
+      </w:r>
+    </w:p>
+    <w:p>
+      <w:pPr>
+        <w:pStyle w:val="TextBody"/>
+        <w:numPr>
+          <w:ilvl w:val="0"/>
+          <w:numId w:val="11"/>
+        </w:numPr>
+        <w:ind w:left="720" w:right="0" w:hanging="360"/>
+        <w:rPr/>
+      </w:pPr>
+      <w:r>
+        <w:rPr/>
+        <w:t>the complete sacrum (sacral vertebrae 1–5)</w:t>
+      </w:r>
+    </w:p>
+    <w:p>
+      <w:pPr>
+        <w:pStyle w:val="TextBody"/>
+        <w:numPr>
+          <w:ilvl w:val="0"/>
+          <w:numId w:val="11"/>
+        </w:numPr>
+        <w:ind w:left="720" w:right="0" w:hanging="360"/>
+        <w:rPr/>
+      </w:pPr>
+      <w:r>
+        <w:rPr/>
+        <w:t>the anterior part of the tail (caudals 1–29)</w:t>
+      </w:r>
+    </w:p>
+    <w:p>
+      <w:pPr>
+        <w:pStyle w:val="TextBody"/>
+        <w:numPr>
+          <w:ilvl w:val="0"/>
+          <w:numId w:val="11"/>
+        </w:numPr>
+        <w:ind w:left="720" w:right="0" w:hanging="360"/>
+        <w:rPr/>
+      </w:pPr>
+      <w:bookmarkStart w:id="13" w:name="__DdeLink__31298_802501007"/>
+      <w:r>
+        <w:rPr/>
+        <w:t>six partial ribs, of which one is the first or possibly second on the left side, and another is probably its counterpart</w:t>
+      </w:r>
+      <w:bookmarkEnd w:id="13"/>
+    </w:p>
+    <w:p>
+      <w:pPr>
+        <w:pStyle w:val="TextBody"/>
+        <w:numPr>
+          <w:ilvl w:val="0"/>
+          <w:numId w:val="11"/>
+        </w:numPr>
+        <w:ind w:left="720" w:right="0" w:hanging="360"/>
+        <w:rPr/>
+      </w:pPr>
+      <w:r>
+        <w:rPr/>
+        <w:t>a single chevron, from further back than Ca13 and likely in the region Ca22–Ca28.</w:t>
+      </w:r>
+    </w:p>
+    <w:p>
+      <w:pPr>
+        <w:pStyle w:val="TextBody"/>
+        <w:numPr>
+          <w:ilvl w:val="0"/>
+          <w:numId w:val="11"/>
+        </w:numPr>
+        <w:ind w:left="720" w:right="0" w:hanging="360"/>
+        <w:rPr/>
+      </w:pPr>
+      <w:r>
+        <w:rPr/>
+        <w:t>right (not left as in McIntosh 2005:43) scapulocoracoid, fully fused together; distal end of left scapula; left coracoid</w:t>
+      </w:r>
+    </w:p>
+    <w:p>
+      <w:pPr>
+        <w:pStyle w:val="TextBody"/>
+        <w:numPr>
+          <w:ilvl w:val="0"/>
+          <w:numId w:val="11"/>
+        </w:numPr>
+        <w:ind w:left="720" w:right="0" w:hanging="360"/>
+        <w:rPr/>
+      </w:pPr>
+      <w:r>
+        <w:rPr/>
+        <w:t>right (not left as in McIntosh 2005:43) humerus</w:t>
+      </w:r>
+    </w:p>
+    <w:p>
+      <w:pPr>
+        <w:pStyle w:val="TextBody"/>
+        <w:numPr>
+          <w:ilvl w:val="0"/>
+          <w:numId w:val="11"/>
+        </w:numPr>
+        <w:ind w:left="720" w:right="0" w:hanging="360"/>
+        <w:rPr/>
+      </w:pPr>
+      <w:r>
+        <w:rPr/>
+        <w:t>largely complete pelvis: right ilium complete except small part of the upper border; acetabular portion and “distal ends” of left ilium; both pubes and ischia complete except parts of the proximal ends of both pubes and the right ischium</w:t>
+      </w:r>
+    </w:p>
+    <w:p>
+      <w:pPr>
+        <w:pStyle w:val="TextBody"/>
+        <w:numPr>
+          <w:ilvl w:val="0"/>
+          <w:numId w:val="11"/>
+        </w:numPr>
+        <w:ind w:left="720" w:right="0" w:hanging="360"/>
+        <w:rPr/>
+      </w:pPr>
+      <w:r>
+        <w:rPr/>
+        <w:t>complete right hindlimb (femur, tibia, fibula, astragalus)</w:t>
+      </w:r>
+    </w:p>
+    <w:p>
+      <w:pPr>
+        <w:pStyle w:val="TextBody"/>
+        <w:numPr>
+          <w:ilvl w:val="0"/>
+          <w:numId w:val="11"/>
+        </w:numPr>
+        <w:ind w:left="720" w:right="0" w:hanging="360"/>
+        <w:rPr/>
+      </w:pPr>
+      <w:r>
+        <w:rPr/>
+        <w:t>elements of the right pes: metatarsals I, II and V, phalanges I-I and V-I, two 2nd phalanges, one ungual</w:t>
+      </w:r>
+    </w:p>
+    <w:p>
+      <w:pPr>
+        <w:pStyle w:val="TextBody"/>
+        <w:numPr>
+          <w:ilvl w:val="0"/>
+          <w:numId w:val="11"/>
+        </w:numPr>
+        <w:ind w:left="720" w:right="0" w:hanging="360"/>
+        <w:rPr/>
+      </w:pPr>
+      <w:r>
+        <w:rPr/>
+        <w:t>three “ossicles” (McIntosh’s unpublished 1962 notes) — the meaning is unclear.</w:t>
+      </w:r>
+    </w:p>
+    <w:p>
+      <w:pPr>
+        <w:pStyle w:val="TextBody"/>
+        <w:rPr/>
+      </w:pPr>
+      <w:r>
+        <w:rPr/>
+        <w:t xml:space="preserve">The sternal plates, clavicles and lower forelimb (ulna, radius, carpals and manus) are the only parts of the skeleton missing from both sides. Figure B shows a skeletal inventory of </w:t>
+      </w:r>
+      <w:r>
+        <w:rPr>
+          <w:i/>
+          <w:iCs/>
+        </w:rPr>
+        <w:t>Barosaurus lentus</w:t>
+      </w:r>
+      <w:r>
+        <w:rPr/>
+        <w:t xml:space="preserve"> with the portions of the skeleton preserved by AMNH 6341 in white and the missing bones in grey.</w:t>
+      </w:r>
+    </w:p>
+    <w:p>
+      <w:pPr>
+        <w:pStyle w:val="TextBody"/>
+        <w:rPr/>
+      </w:pPr>
+      <w:r>
+        <w:rPr/>
+        <w:t xml:space="preserve">This list of material is mostly a superset of that listed as belonging to what was then the USNM’s part of the specimen in Brown’s (1929) account of reuniting the parts of the skeleton. The only additional element in Brown’s account is his statement that “the last ten cervical vertebrae” (not just the last nine) were at that time present — see above. But Brown stated wrongly that the left rather than right scapulocoracoid and humerus are present (and the material list of McIntosh 2005:43 followed this error, contradicting his description and illustration later in the same chapter, McIntosh 2005:59–62). The girdle element that was on display in 1939 (Figure D.B) is clearly a complete and well preserved </w:t>
+      </w:r>
+      <w:r>
+        <w:rPr>
+          <w:i/>
+          <w:iCs/>
+        </w:rPr>
+        <w:t>right</w:t>
+      </w:r>
+      <w:r>
+        <w:rPr/>
+        <w:t xml:space="preserve"> scapulocoracoid, based on the location of the glenoid fossa in combination with the curvature of the shaft. Similarly the humerus that was on display in 1939 is the right, not the left, based on the shape of the proximal end and the anterior projections at the distal end. It is possible that Brown carelessly misidentified the elements in his letter and McIntosh transcribed the error. McIntosh’s unpublished 1962 notes further confirm the presence of these elements from the right side.</w:t>
+      </w:r>
+    </w:p>
+    <w:p>
+      <w:pPr>
+        <w:pStyle w:val="TextBody"/>
+        <w:rPr/>
+      </w:pPr>
+      <w:r>
+        <w:rPr/>
+        <w:t xml:space="preserve">In preparing the mounted skeleton, casts of all the elements of AMNH 6341 were used. </w:t>
+      </w:r>
+      <w:r>
+        <w:rPr>
+          <w:highlight w:val="yellow"/>
+        </w:rPr>
+        <w:t>XXX Peter, Lowell and Gene, is this correct? How much “correction” was done to the casts?</w:t>
+      </w:r>
+      <w:r>
+        <w:rPr/>
+        <w:t xml:space="preserve"> The missing elements were cast or modelled moulds that had been made by Jim Madsen from the mounted cast of </w:t>
       </w:r>
       <w:r>
         <w:rPr>
@@ -2834,83 +2834,59 @@
       </w:r>
       <w:r>
         <w:rPr/>
-        <w:t xml:space="preserve">. With the USNM’s permission, the Carnegie Museum made a cast of this skull, of which only the left side had been fully prepared. They used this to restore the missing half. Ironically, this skull has since been referred by Tchopp et al. (2015:228) to </w:t>
-      </w:r>
-      <w:r>
-        <w:rPr>
-          <w:i/>
-          <w:iCs/>
-          <w:u w:val="none"/>
-        </w:rPr>
-        <w:t>Galeamopus</w:t>
-      </w:r>
-      <w:r>
-        <w:rPr/>
-        <w:t>, meaning that both the fossils on which the Carnegie mount’s skull were based are now considered to belong to that genus.</w:t>
-      </w:r>
-    </w:p>
-    <w:p>
-      <w:pPr>
-        <w:pStyle w:val="TextBody"/>
-        <w:rPr/>
-      </w:pPr>
-      <w:r>
-        <w:rPr/>
-        <w:t xml:space="preserve">The skull used in the </w:t>
-      </w:r>
-      <w:r>
-        <w:rPr>
-          <w:i/>
-          <w:iCs/>
+        <w:t xml:space="preserve"> at the Utah Field House, Vernal. </w:t>
+      </w:r>
+      <w:r>
+        <w:rPr>
+          <w:highlight w:val="yellow"/>
+        </w:rPr>
+        <w:t xml:space="preserve">XXX Peter, Lowell and Gene, is this correct? Was no non-6341 </w:t>
+      </w:r>
+      <w:r>
+        <w:rPr>
+          <w:i/>
+          <w:iCs/>
+          <w:highlight w:val="yellow"/>
         </w:rPr>
         <w:t>Barosaurus</w:t>
       </w:r>
       <w:r>
-        <w:rPr/>
-        <w:t xml:space="preserve"> mount is shown in a 1991 photograph (Figure C). It can be fairly confidently confirmed as the same composite illustrated by Holland (1906:figure 1) “as placed in the restoration at the British Museum”, and by Nieuwland (2019:figure 5.3) in a photograph of a worker at the Muséum Natonal d’Histoire Naturelle, Paris, France, with the plaster skull of their </w:t>
-      </w:r>
-      <w:r>
-        <w:rPr>
-          <w:i/>
-          <w:iCs/>
-        </w:rPr>
-        <w:t>Diplodocus</w:t>
-      </w:r>
-      <w:r>
-        <w:rPr/>
-        <w:t xml:space="preserve"> cast in 1908.</w:t>
-      </w:r>
-    </w:p>
-    <w:p>
-      <w:pPr>
-        <w:pStyle w:val="TextBody"/>
-        <w:rPr/>
-      </w:pPr>
-      <w:r>
-        <w:rPr/>
-        <w:t xml:space="preserve">In the Carnegie mount, the skull was replaced in XXX year by a cast of the </w:t>
-      </w:r>
-      <w:r>
-        <w:rPr>
-          <w:i/>
-          <w:iCs/>
-        </w:rPr>
-        <w:t>Diplodocus</w:t>
-      </w:r>
-      <w:r>
-        <w:rPr/>
-        <w:t xml:space="preserve"> sp. skull CM 11161 (Matt Lamana, pers. comm., 2022) — but this change was not been reflected in the Vernal copy of the Carnegie mount, nor therefore in the skull cast from this for the AMNH’s mounted </w:t>
-      </w:r>
-      <w:r>
-        <w:rPr>
-          <w:i/>
-          <w:iCs/>
-        </w:rPr>
-        <w:t>Barosaurus</w:t>
-      </w:r>
-      <w:r>
-        <w:rPr/>
-        <w:t>.</w:t>
+        <w:rPr>
+          <w:highlight w:val="yellow"/>
+        </w:rPr>
+        <w:t xml:space="preserve"> used at all?</w:t>
+      </w:r>
+      <w:r>
+        <w:rPr/>
+        <w:t xml:space="preserve"> Jack McIntosh </w:t>
+      </w:r>
+      <w:r>
+        <w:rPr>
+          <w:highlight w:val="yellow"/>
+        </w:rPr>
+        <w:t>XXX and Lowell and/or Gene?</w:t>
+      </w:r>
+      <w:r>
+        <w:rPr/>
+        <w:t xml:space="preserve"> visited RCI at least twice during the modelling process </w:t>
+      </w:r>
+      <w:r>
+        <w:rPr>
+          <w:lang w:val="en-US"/>
+        </w:rPr>
+        <w:t>to help with the restored elements. XXX When was the Vernal cast made? XXX What was in the Carnegie mount at that time? The answers to those questions may supersede some of what follows.</w:t>
+      </w:r>
+    </w:p>
+    <w:p>
+      <w:pPr>
+        <w:pStyle w:val="TextBody"/>
+        <w:rPr/>
+      </w:pPr>
+      <w:r>
+        <w:rPr>
+          <w:lang w:val="en-US"/>
+        </w:rPr>
+        <w:t>We will now consider the source of specific elements of the cast.</w:t>
       </w:r>
     </w:p>
     <w:p>
@@ -2923,21 +2899,21 @@
         <w:ind w:left="0" w:right="0" w:hanging="0"/>
         <w:rPr/>
       </w:pPr>
-      <w:bookmarkStart w:id="15" w:name="__RefHeading___Toc16589_68767826"/>
-      <w:bookmarkEnd w:id="15"/>
-      <w:r>
-        <w:rPr/>
-        <w:t>Neck</w:t>
-      </w:r>
-    </w:p>
-    <w:p>
-      <w:pPr>
-        <w:pStyle w:val="TextBody"/>
-        <w:rPr/>
-      </w:pPr>
-      <w:r>
-        <w:rPr/>
-        <w:t xml:space="preserve">McIntosh (2005:45) considered the number of cervicals in </w:t>
+      <w:bookmarkStart w:id="14" w:name="__RefHeading___Toc16587_68767826"/>
+      <w:bookmarkEnd w:id="14"/>
+      <w:r>
+        <w:rPr/>
+        <w:t>Skull</w:t>
+      </w:r>
+    </w:p>
+    <w:p>
+      <w:pPr>
+        <w:pStyle w:val="TextBody"/>
+        <w:rPr/>
+      </w:pPr>
+      <w:r>
+        <w:rPr/>
+        <w:t xml:space="preserve">The skull in the mounted </w:t>
       </w:r>
       <w:r>
         <w:rPr>
@@ -2948,7 +2924,7 @@
       </w:r>
       <w:r>
         <w:rPr/>
-        <w:t xml:space="preserve"> to be 16 on the basis that there are only nine dorsals, compared with ten in the closely related </w:t>
+        <w:t xml:space="preserve"> skeleton was cast from the corresponding elements in the Carnegie </w:t>
       </w:r>
       <w:r>
         <w:rPr>
@@ -2959,7 +2935,143 @@
       </w:r>
       <w:r>
         <w:rPr/>
-        <w:t xml:space="preserve">, and the most likely reason is that the first dorsal was recruited into the neck. McIntosh’s inference has been widely considered correct, and 16 is now the accepted cervical count for </w:t>
+        <w:t xml:space="preserve">. However, CM 84, the specimen from which the Carnegie mount is mostly assembled, does not itself include a skull. Holland (1906:227) explains that the skull supplied to British Museum (now the Natural History Museum) as part of the </w:t>
+      </w:r>
+      <w:r>
+        <w:rPr>
+          <w:i/>
+          <w:iCs/>
+          <w:u w:val="none"/>
+        </w:rPr>
+        <w:t>Diplodocus</w:t>
+      </w:r>
+      <w:r>
+        <w:rPr/>
+        <w:t xml:space="preserve"> cast presented to it in May 1905 was a composite sculpture based on several specimens.</w:t>
+      </w:r>
+    </w:p>
+    <w:p>
+      <w:pPr>
+        <w:pStyle w:val="TextBody"/>
+        <w:rPr/>
+      </w:pPr>
+      <w:r>
+        <w:rPr/>
+        <w:t>XXX This bullet list also appears in the Carnegie Diplodocus paper.</w:t>
+      </w:r>
+    </w:p>
+    <w:p>
+      <w:pPr>
+        <w:pStyle w:val="TextBody"/>
+        <w:numPr>
+          <w:ilvl w:val="0"/>
+          <w:numId w:val="7"/>
+        </w:numPr>
+        <w:ind w:left="720" w:right="0" w:hanging="360"/>
+        <w:rPr/>
+      </w:pPr>
+      <w:r>
+        <w:rPr/>
+        <w:t xml:space="preserve">The posterior portion was modelled on material from CM 662 (illustrated by Holland 1906:plate XXVII–XXVIII; now HMNS 175). This specimen was initially referred by Holland (1906) to the genus </w:t>
+      </w:r>
+      <w:r>
+        <w:rPr>
+          <w:i/>
+          <w:iCs/>
+        </w:rPr>
+        <w:t>Diplodocus</w:t>
+      </w:r>
+      <w:r>
+        <w:rPr>
+          <w:i w:val="false"/>
+          <w:iCs w:val="false"/>
+        </w:rPr>
+        <w:t xml:space="preserve"> and subsequently made by him the holotype of the new species</w:t>
+      </w:r>
+      <w:r>
+        <w:rPr/>
+        <w:t xml:space="preserve"> “</w:t>
+      </w:r>
+      <w:r>
+        <w:rPr>
+          <w:i/>
+          <w:iCs/>
+        </w:rPr>
+        <w:t>Diplodocus</w:t>
+      </w:r>
+      <w:r>
+        <w:rPr/>
+        <w:t xml:space="preserve">” </w:t>
+      </w:r>
+      <w:r>
+        <w:rPr>
+          <w:i/>
+          <w:iCs/>
+        </w:rPr>
+        <w:t>hayi</w:t>
+      </w:r>
+      <w:r>
+        <w:rPr/>
+        <w:t xml:space="preserve"> (Holland 1924). The species has since been moved to its own new genus </w:t>
+      </w:r>
+      <w:r>
+        <w:rPr>
+          <w:i/>
+          <w:iCs/>
+        </w:rPr>
+        <w:t>Galeamopus</w:t>
+      </w:r>
+      <w:r>
+        <w:rPr/>
+        <w:t xml:space="preserve"> by Tschopp et al. (2015:267).</w:t>
+      </w:r>
+    </w:p>
+    <w:p>
+      <w:pPr>
+        <w:pStyle w:val="TextBody"/>
+        <w:numPr>
+          <w:ilvl w:val="0"/>
+          <w:numId w:val="7"/>
+        </w:numPr>
+        <w:ind w:left="720" w:right="0" w:hanging="360"/>
+        <w:rPr/>
+      </w:pPr>
+      <w:r>
+        <w:rPr/>
+        <w:t xml:space="preserve">The remainder of the skull was based on USNM 2673 (illustrated by Holland 1906:plate XXIII–XXV), the skull on which Marsh (1896:175–179) had primarily based his description of the skull of </w:t>
+      </w:r>
+      <w:r>
+        <w:rPr>
+          <w:i/>
+          <w:iCs/>
+        </w:rPr>
+        <w:t>Diplodocus</w:t>
+      </w:r>
+      <w:r>
+        <w:rPr/>
+        <w:t xml:space="preserve">. With the USNM’s permission, the Carnegie Museum made a cast of this skull, of which only the left side had been fully prepared. They used this to restore the missing half. Ironically, this skull has since been referred by Tchopp et al. (2015:228) to </w:t>
+      </w:r>
+      <w:r>
+        <w:rPr>
+          <w:i/>
+          <w:iCs/>
+          <w:u w:val="none"/>
+        </w:rPr>
+        <w:t>Galeamopus</w:t>
+      </w:r>
+      <w:r>
+        <w:rPr/>
+        <w:t>, meaning that both the fossils on which the Carnegie mount’s skull were based are now considered to belong to that genus.</w:t>
+      </w:r>
+    </w:p>
+    <w:p>
+      <w:pPr>
+        <w:pStyle w:val="TextBody"/>
+        <w:rPr/>
+      </w:pPr>
+      <w:r>
+        <w:rPr/>
+        <w:t xml:space="preserve">The skull used in the </w:t>
       </w:r>
       <w:r>
         <w:rPr>
@@ -2970,17 +3082,7 @@
       </w:r>
       <w:r>
         <w:rPr/>
-        <w:t>. Whether or not there may at some point have been a tenth cervical vertebra included in AMNH 6341, at present it preserves the last nine cervical vertebrae. These are therefore considered to be C8–C16.</w:t>
-      </w:r>
-    </w:p>
-    <w:p>
-      <w:pPr>
-        <w:pStyle w:val="TextBody"/>
-        <w:rPr/>
-      </w:pPr>
-      <w:r>
-        <w:rPr/>
-        <w:t xml:space="preserve">The anterior part of neck of the mount was completed using casts of seven anterior vertebrae from the Carnegie </w:t>
+        <w:t xml:space="preserve"> mount is shown in a 1991 photograph (Figure C). It can be fairly confidently confirmed as the same composite illustrated by Holland (1906:figure 1) “as placed in the restoration at the British Museum”, and by Nieuwland (2019:figure 5.3) in a photograph of a worker at the Muséum Natonal d’Histoire Naturelle, Paris, France, with the plaster skull of their </w:t>
       </w:r>
       <w:r>
         <w:rPr>
@@ -2991,7 +3093,17 @@
       </w:r>
       <w:r>
         <w:rPr/>
-        <w:t>, but the anteriormost seven cervicals were not used as that would have resulted in an abrupt transition in length between C7 and C8. Instead, a non-contiguous sequence of Carnegie-</w:t>
+        <w:t xml:space="preserve"> cast in 1908.</w:t>
+      </w:r>
+    </w:p>
+    <w:p>
+      <w:pPr>
+        <w:pStyle w:val="TextBody"/>
+        <w:rPr/>
+      </w:pPr>
+      <w:r>
+        <w:rPr/>
+        <w:t xml:space="preserve">In the Carnegie mount, the skull was replaced in XXX year by a cast of the </w:t>
       </w:r>
       <w:r>
         <w:rPr>
@@ -3002,39 +3114,7 @@
       </w:r>
       <w:r>
         <w:rPr/>
-        <w:t xml:space="preserve"> cervicals was used to obtain a smooth transition probably cervicals 10, 8, 6 and 4–1.</w:t>
-      </w:r>
-    </w:p>
-    <w:p>
-      <w:pPr>
-        <w:pStyle w:val="TextBody"/>
-        <w:rPr/>
-      </w:pPr>
-      <w:r>
-        <w:rPr/>
-        <w:t xml:space="preserve">CM 84, the specimen that forms most of the Carnegie mount, includes C2–7, but not the atlas (C1). It is not clear which specimen supplied the atlas in the Carnegie mount: Holland (1906), which discusses the composition of the cast sent to the British Museum, discusses two atlases but does not state which (if either) was used in the mount. One of these is the atlas of AMNH 969, part of a specimen including a skull that is now referred to </w:t>
-      </w:r>
-      <w:r>
-        <w:rPr>
-          <w:i/>
-          <w:iCs/>
-        </w:rPr>
-        <w:t>Galeamopus</w:t>
-      </w:r>
-      <w:r>
-        <w:rPr/>
-        <w:t xml:space="preserve"> sp. (Tschopp et al. 2015:219); and the other is the unidentified atlas figured by Marsh (1896:plate XXVII:figures 1–2) and reproduced by Hatcher (1901:figures 4–5), but which neither of them identified with a specimen number. Unless further information comes to light, it is not possible to identify the atlas used in the Carnegie </w:t>
-      </w:r>
-      <w:r>
-        <w:rPr>
-          <w:i/>
-          <w:iCs/>
-        </w:rPr>
-        <w:t>Diplodocus</w:t>
-      </w:r>
-      <w:r>
-        <w:rPr/>
-        <w:t xml:space="preserve"> — nor, therefore, in the </w:t>
+        <w:t xml:space="preserve"> sp. skull CM 11161 (Matt Lamana, pers. comm., 2022) — but this change was not been reflected in the Vernal copy of the Carnegie mount, nor therefore in the skull cast from this for the AMNH’s mounted </w:t>
       </w:r>
       <w:r>
         <w:rPr>
@@ -3045,13 +3125,7 @@
       </w:r>
       <w:r>
         <w:rPr/>
-        <w:t xml:space="preserve"> mount. </w:t>
-      </w:r>
-      <w:r>
-        <w:rPr>
-          <w:highlight w:val="yellow"/>
-        </w:rPr>
-        <w:t>XXX Am I missing something?</w:t>
+        <w:t>.</w:t>
       </w:r>
     </w:p>
     <w:p>
@@ -3059,32 +3133,140 @@
         <w:pStyle w:val="Heading3"/>
         <w:numPr>
           <w:ilvl w:val="2"/>
-          <w:numId w:val="2"/>
+          <w:numId w:val="10"/>
         </w:numPr>
         <w:ind w:left="0" w:right="0" w:hanging="0"/>
         <w:rPr/>
       </w:pPr>
-      <w:bookmarkStart w:id="16" w:name="__RefHeading___Toc2466_2187837281"/>
-      <w:bookmarkEnd w:id="16"/>
-      <w:r>
-        <w:rPr/>
-        <w:t>Torso and sacrum</w:t>
-      </w:r>
-    </w:p>
-    <w:p>
-      <w:pPr>
-        <w:pStyle w:val="TextBody"/>
-        <w:rPr/>
-      </w:pPr>
-      <w:r>
-        <w:rPr/>
-        <w:t xml:space="preserve">The complete dorsal sequence (of nine vertebrae) and complete sacrum (of five vertebra) are present in AMNH 6341. However, McIntosh’s (2005:43) account says that only “six ribs and fragments” were included from a total of 18 (two per dorsal vertebra), the missing ribs were supplied by </w:t>
+      <w:bookmarkStart w:id="15" w:name="__RefHeading___Toc16589_68767826"/>
+      <w:bookmarkEnd w:id="15"/>
+      <w:r>
+        <w:rPr/>
+        <w:t>Neck</w:t>
+      </w:r>
+    </w:p>
+    <w:p>
+      <w:pPr>
+        <w:pStyle w:val="TextBody"/>
+        <w:rPr/>
+      </w:pPr>
+      <w:r>
+        <w:rPr/>
+        <w:t xml:space="preserve">McIntosh (2005:45) considered the number of cervicals in </w:t>
+      </w:r>
+      <w:r>
+        <w:rPr>
+          <w:i/>
+          <w:iCs/>
+        </w:rPr>
+        <w:t>Barosaurus</w:t>
+      </w:r>
+      <w:r>
+        <w:rPr/>
+        <w:t xml:space="preserve"> to be 16 on the basis that there are only nine dorsals, compared with ten in the closely related </w:t>
+      </w:r>
+      <w:r>
+        <w:rPr>
+          <w:i/>
+          <w:iCs/>
+        </w:rPr>
+        <w:t>Diplodocus</w:t>
+      </w:r>
+      <w:r>
+        <w:rPr/>
+        <w:t xml:space="preserve">, and the most likely reason is that the first dorsal was recruited into the neck. McIntosh’s inference has been widely considered correct, and 16 is now the accepted cervical count for </w:t>
+      </w:r>
+      <w:r>
+        <w:rPr>
+          <w:i/>
+          <w:iCs/>
+        </w:rPr>
+        <w:t>Barosaurus</w:t>
+      </w:r>
+      <w:r>
+        <w:rPr/>
+        <w:t>. Whether or not there may at some point have been a tenth cervical vertebra included in AMNH 6341, at present it preserves the last nine cervical vertebrae. These are therefore considered to be C8–C16.</w:t>
+      </w:r>
+    </w:p>
+    <w:p>
+      <w:pPr>
+        <w:pStyle w:val="TextBody"/>
+        <w:rPr/>
+      </w:pPr>
+      <w:r>
+        <w:rPr/>
+        <w:t xml:space="preserve">The anterior part of neck of the mount was completed using casts of seven anterior vertebrae from the Carnegie </w:t>
+      </w:r>
+      <w:r>
+        <w:rPr>
+          <w:i/>
+          <w:iCs/>
+        </w:rPr>
+        <w:t>Diplodocus</w:t>
+      </w:r>
+      <w:r>
+        <w:rPr/>
+        <w:t>, but the anteriormost seven cervicals were not used as that would have resulted in an abrupt transition in length between C7 and C8. Instead, a non-contiguous sequence of Carnegie-</w:t>
+      </w:r>
+      <w:r>
+        <w:rPr>
+          <w:i/>
+          <w:iCs/>
+        </w:rPr>
+        <w:t>Diplodocus</w:t>
+      </w:r>
+      <w:r>
+        <w:rPr/>
+        <w:t xml:space="preserve"> cervicals was used to obtain a smooth transition probably cervicals 10, 8, 6 and 4–1.</w:t>
+      </w:r>
+    </w:p>
+    <w:p>
+      <w:pPr>
+        <w:pStyle w:val="TextBody"/>
+        <w:rPr/>
+      </w:pPr>
+      <w:r>
+        <w:rPr/>
+        <w:t xml:space="preserve">CM 84, the specimen that forms most of the Carnegie mount, includes C2–7, but not the atlas (C1). It is not clear which specimen supplied the atlas in the Carnegie mount: Holland (1906), which discusses the composition of the cast sent to the British Museum, discusses two atlases but does not state which (if either) was used in the mount. One of these is the atlas of AMNH 969, part of a specimen including a skull that is now referred to </w:t>
+      </w:r>
+      <w:r>
+        <w:rPr>
+          <w:i/>
+          <w:iCs/>
+        </w:rPr>
+        <w:t>Galeamopus</w:t>
+      </w:r>
+      <w:r>
+        <w:rPr/>
+        <w:t xml:space="preserve"> sp. (Tschopp et al. 2015:219); and the other is the unidentified atlas figured by Marsh (1896:plate XXVII:figures 1–2) and reproduced by Hatcher (1901:figures 4–5), but which neither of them identified with a specimen number. Unless further information comes to light, it is not possible to identify the atlas used in the Carnegie </w:t>
+      </w:r>
+      <w:r>
+        <w:rPr>
+          <w:i/>
+          <w:iCs/>
+        </w:rPr>
+        <w:t>Diplodocus</w:t>
+      </w:r>
+      <w:r>
+        <w:rPr/>
+        <w:t xml:space="preserve"> — nor, therefore, in the </w:t>
+      </w:r>
+      <w:r>
+        <w:rPr>
+          <w:i/>
+          <w:iCs/>
+        </w:rPr>
+        <w:t>Barosaurus</w:t>
+      </w:r>
+      <w:r>
+        <w:rPr/>
+        <w:t xml:space="preserve"> mount. </w:t>
       </w:r>
       <w:r>
         <w:rPr>
           <w:highlight w:val="yellow"/>
         </w:rPr>
-        <w:t>XXX Anyone?</w:t>
+        <w:t>XXX Am I missing something?</w:t>
       </w:r>
     </w:p>
     <w:p>
@@ -3092,36 +3274,26 @@
         <w:pStyle w:val="Heading3"/>
         <w:numPr>
           <w:ilvl w:val="2"/>
-          <w:numId w:val="2"/>
+          <w:numId w:val="3"/>
         </w:numPr>
         <w:ind w:left="0" w:right="0" w:hanging="0"/>
         <w:rPr/>
       </w:pPr>
-      <w:bookmarkStart w:id="17" w:name="__RefHeading___Toc2468_2187837281"/>
-      <w:bookmarkEnd w:id="17"/>
-      <w:r>
-        <w:rPr/>
-        <w:t>Tail</w:t>
-      </w:r>
-    </w:p>
-    <w:p>
-      <w:pPr>
-        <w:pStyle w:val="TextBody"/>
-        <w:rPr/>
-      </w:pPr>
-      <w:r>
-        <w:rPr/>
-        <w:t xml:space="preserve">AMNH 6341 includes the first 29 caudals but only one chevron. The distal part of the tail was supplied by </w:t>
-      </w:r>
-      <w:r>
-        <w:rPr>
-          <w:highlight w:val="yellow"/>
-        </w:rPr>
-        <w:t>XXX Anyone?</w:t>
-      </w:r>
-      <w:r>
-        <w:rPr/>
-        <w:t xml:space="preserve">, and the chevrons were taken from </w:t>
+      <w:bookmarkStart w:id="16" w:name="__RefHeading___Toc2466_2187837281"/>
+      <w:bookmarkEnd w:id="16"/>
+      <w:r>
+        <w:rPr/>
+        <w:t>Torso and sacrum</w:t>
+      </w:r>
+    </w:p>
+    <w:p>
+      <w:pPr>
+        <w:pStyle w:val="TextBody"/>
+        <w:rPr/>
+      </w:pPr>
+      <w:r>
+        <w:rPr/>
+        <w:t xml:space="preserve">The complete dorsal sequence (of nine vertebrae) and complete sacrum (of five vertebra) are present in AMNH 6341. However, McIntosh’s (2005:43) account says that only “six ribs and fragments” were included from a total of 18 (two per dorsal vertebra), the missing ribs were supplied by </w:t>
       </w:r>
       <w:r>
         <w:rPr>
@@ -3135,47 +3307,42 @@
         <w:pStyle w:val="Heading3"/>
         <w:numPr>
           <w:ilvl w:val="2"/>
-          <w:numId w:val="2"/>
+          <w:numId w:val="3"/>
         </w:numPr>
         <w:ind w:left="0" w:right="0" w:hanging="0"/>
         <w:rPr/>
       </w:pPr>
-      <w:bookmarkStart w:id="18" w:name="__RefHeading___Toc2470_2187837281"/>
-      <w:bookmarkEnd w:id="18"/>
-      <w:r>
-        <w:rPr/>
-        <w:t>Forelimbs and girdles</w:t>
-      </w:r>
-    </w:p>
-    <w:p>
-      <w:pPr>
-        <w:pStyle w:val="TextBody"/>
-        <w:rPr/>
-      </w:pPr>
-      <w:r>
-        <w:rPr/>
-        <w:t xml:space="preserve">Missing bones in this region were also taken from the Carnegie </w:t>
-      </w:r>
-      <w:r>
-        <w:rPr>
-          <w:i/>
-          <w:iCs/>
-        </w:rPr>
-        <w:t>Diplodocus</w:t>
-      </w:r>
-      <w:r>
-        <w:rPr/>
-        <w:t xml:space="preserve">. </w:t>
+      <w:bookmarkStart w:id="17" w:name="__RefHeading___Toc2468_2187837281"/>
+      <w:bookmarkEnd w:id="17"/>
+      <w:r>
+        <w:rPr/>
+        <w:t>Tail</w:t>
+      </w:r>
+    </w:p>
+    <w:p>
+      <w:pPr>
+        <w:pStyle w:val="TextBody"/>
+        <w:rPr/>
+      </w:pPr>
+      <w:r>
+        <w:rPr/>
+        <w:t xml:space="preserve">AMNH 6341 includes the first 29 caudals but only one chevron. The distal part of the tail was supplied by </w:t>
       </w:r>
       <w:r>
         <w:rPr>
           <w:highlight w:val="yellow"/>
         </w:rPr>
-        <w:t>XXX Peter, can you confirm?</w:t>
-      </w:r>
-      <w:r>
-        <w:rPr/>
-        <w:t xml:space="preserve"> As noted by Hatcher (1901:45), the bones of the forelimb are not only absent from CM 84 but were completely unknown in the Carnegie collection at the time the mount was constructed. Holland (1906) makes no comment on how the forelimbs were obtained for the skeletal mount sent to England. XXX so?</w:t>
+        <w:t>XXX Anyone?</w:t>
+      </w:r>
+      <w:r>
+        <w:rPr/>
+        <w:t xml:space="preserve">, and the chevrons were taken from </w:t>
+      </w:r>
+      <w:r>
+        <w:rPr>
+          <w:highlight w:val="yellow"/>
+        </w:rPr>
+        <w:t>XXX Anyone?</w:t>
       </w:r>
     </w:p>
     <w:p>
@@ -3183,7 +3350,55 @@
         <w:pStyle w:val="Heading3"/>
         <w:numPr>
           <w:ilvl w:val="2"/>
-          <w:numId w:val="2"/>
+          <w:numId w:val="3"/>
+        </w:numPr>
+        <w:ind w:left="0" w:right="0" w:hanging="0"/>
+        <w:rPr/>
+      </w:pPr>
+      <w:bookmarkStart w:id="18" w:name="__RefHeading___Toc2470_2187837281"/>
+      <w:bookmarkEnd w:id="18"/>
+      <w:r>
+        <w:rPr/>
+        <w:t>Forelimbs and girdles</w:t>
+      </w:r>
+    </w:p>
+    <w:p>
+      <w:pPr>
+        <w:pStyle w:val="TextBody"/>
+        <w:rPr/>
+      </w:pPr>
+      <w:r>
+        <w:rPr/>
+        <w:t xml:space="preserve">Missing bones in this region were also taken from the Carnegie </w:t>
+      </w:r>
+      <w:r>
+        <w:rPr>
+          <w:i/>
+          <w:iCs/>
+        </w:rPr>
+        <w:t>Diplodocus</w:t>
+      </w:r>
+      <w:r>
+        <w:rPr/>
+        <w:t xml:space="preserve">. </w:t>
+      </w:r>
+      <w:r>
+        <w:rPr>
+          <w:highlight w:val="yellow"/>
+        </w:rPr>
+        <w:t>XXX Peter, can you confirm?</w:t>
+      </w:r>
+      <w:r>
+        <w:rPr/>
+        <w:t xml:space="preserve"> As noted by Hatcher (1901:45), the bones of the forelimb are not only absent from CM 84 but were completely unknown in the Carnegie collection at the time the mount was constructed. Holland (1906) makes no comment on how the forelimbs were obtained for the skeletal mount sent to England. XXX so?</w:t>
+      </w:r>
+    </w:p>
+    <w:p>
+      <w:pPr>
+        <w:pStyle w:val="Heading3"/>
+        <w:numPr>
+          <w:ilvl w:val="2"/>
+          <w:numId w:val="3"/>
         </w:numPr>
         <w:ind w:left="0" w:right="0" w:hanging="0"/>
         <w:rPr/>
@@ -3210,7 +3425,7 @@
         <w:pStyle w:val="Heading1"/>
         <w:numPr>
           <w:ilvl w:val="0"/>
-          <w:numId w:val="4"/>
+          <w:numId w:val="5"/>
         </w:numPr>
         <w:ind w:left="0" w:right="0" w:hanging="0"/>
         <w:rPr/>
@@ -3646,7 +3861,7 @@
         <w:rPr>
           <w:rStyle w:val="InternetLink"/>
         </w:rPr>
-        <w:instrText> HYPERLINK "https://en.wikipedia.org/wiki/Sauropoda" \l "Rearing_stance"</w:instrText>
+        <w:instrText xml:space="preserve"> HYPERLINK "https://en.wikipedia.org/wiki/Sauropoda" \l "Rearing_stance"</w:instrText>
       </w:r>
       <w:r>
         <w:rPr>
@@ -3769,7 +3984,7 @@
         <w:pStyle w:val="Heading1"/>
         <w:numPr>
           <w:ilvl w:val="0"/>
-          <w:numId w:val="4"/>
+          <w:numId w:val="5"/>
         </w:numPr>
         <w:ind w:left="0" w:right="0" w:hanging="0"/>
         <w:rPr/>
@@ -3829,7 +4044,7 @@
         <w:pStyle w:val="Heading1"/>
         <w:numPr>
           <w:ilvl w:val="0"/>
-          <w:numId w:val="4"/>
+          <w:numId w:val="5"/>
         </w:numPr>
         <w:ind w:left="0" w:right="0" w:hanging="0"/>
         <w:rPr/>
@@ -5144,7 +5359,7 @@
         <w:pStyle w:val="Heading1"/>
         <w:numPr>
           <w:ilvl w:val="0"/>
-          <w:numId w:val="4"/>
+          <w:numId w:val="5"/>
         </w:numPr>
         <w:ind w:left="0" w:right="0" w:hanging="0"/>
         <w:rPr/>
@@ -5476,7 +5691,7 @@
         <w:pStyle w:val="FigureCaption"/>
         <w:widowControl/>
         <w:suppressAutoHyphens w:val="true"/>
-        <w:overflowPunct w:val="true"/>
+        <w:overflowPunct w:val="false"/>
         <w:bidi w:val="0"/>
         <w:spacing w:lineRule="auto" w:line="276" w:before="0" w:after="142"/>
         <w:ind w:left="283" w:right="0" w:hanging="0"/>
@@ -5545,7 +5760,7 @@
     <w:sectPr>
       <w:type w:val="nextPage"/>
       <w:pgSz w:w="11906" w:h="16838"/>
-      <w:pgMar w:left="1134" w:right="1134" w:header="0" w:top="1134" w:footer="0" w:bottom="1134" w:gutter="0"/>
+      <w:pgMar w:left="1134" w:right="1134" w:gutter="0" w:header="0" w:top="1134" w:footer="0" w:bottom="1134"/>
       <w:pgNumType w:fmt="decimal"/>
       <w:formProt w:val="false"/>
       <w:textDirection w:val="lrTb"/>
@@ -5556,7 +5771,7 @@
 </file>
 
 <file path=word/numbering.xml><?xml version="1.0" encoding="utf-8"?>
-<w:numbering xmlns:w="http://schemas.openxmlformats.org/wordprocessingml/2006/main" xmlns:o="urn:schemas-microsoft-com:office:office" xmlns:r="http://schemas.openxmlformats.org/officeDocument/2006/relationships" xmlns:v="urn:schemas-microsoft-com:vml">
+<w:numbering xmlns:w="http://schemas.openxmlformats.org/wordprocessingml/2006/main" xmlns:o="urn:schemas-microsoft-com:office:office" xmlns:r="http://schemas.openxmlformats.org/officeDocument/2006/relationships" xmlns:v="urn:schemas-microsoft-com:vml" xmlns:mc="http://schemas.openxmlformats.org/markup-compatibility/2006" xmlns:w14="http://schemas.microsoft.com/office/word/2010/wordml" mc:Ignorable="w14">
   <w:abstractNum w:abstractNumId="1">
     <w:lvl w:ilvl="0">
       <w:start w:val="1"/>
@@ -5565,6 +5780,9 @@
       <w:lvlText w:val=""/>
       <w:lvlJc w:val="left"/>
       <w:pPr>
+        <w:tabs>
+          <w:tab w:val="num" w:pos="0"/>
+        </w:tabs>
         <w:ind w:left="0" w:hanging="0"/>
       </w:pPr>
     </w:lvl>
@@ -5575,6 +5793,9 @@
       <w:lvlText w:val=""/>
       <w:lvlJc w:val="left"/>
       <w:pPr>
+        <w:tabs>
+          <w:tab w:val="num" w:pos="0"/>
+        </w:tabs>
         <w:ind w:left="0" w:hanging="0"/>
       </w:pPr>
     </w:lvl>
@@ -5585,6 +5806,9 @@
       <w:lvlText w:val=""/>
       <w:lvlJc w:val="left"/>
       <w:pPr>
+        <w:tabs>
+          <w:tab w:val="num" w:pos="0"/>
+        </w:tabs>
         <w:ind w:left="0" w:hanging="0"/>
       </w:pPr>
     </w:lvl>
@@ -5595,6 +5819,9 @@
       <w:lvlText w:val=""/>
       <w:lvlJc w:val="left"/>
       <w:pPr>
+        <w:tabs>
+          <w:tab w:val="num" w:pos="0"/>
+        </w:tabs>
         <w:ind w:left="0" w:hanging="0"/>
       </w:pPr>
     </w:lvl>
@@ -5605,6 +5832,9 @@
       <w:lvlText w:val=""/>
       <w:lvlJc w:val="left"/>
       <w:pPr>
+        <w:tabs>
+          <w:tab w:val="num" w:pos="0"/>
+        </w:tabs>
         <w:ind w:left="0" w:hanging="0"/>
       </w:pPr>
     </w:lvl>
@@ -5615,6 +5845,9 @@
       <w:lvlText w:val=""/>
       <w:lvlJc w:val="left"/>
       <w:pPr>
+        <w:tabs>
+          <w:tab w:val="num" w:pos="0"/>
+        </w:tabs>
         <w:ind w:left="0" w:hanging="0"/>
       </w:pPr>
     </w:lvl>
@@ -5625,6 +5858,9 @@
       <w:lvlText w:val=""/>
       <w:lvlJc w:val="left"/>
       <w:pPr>
+        <w:tabs>
+          <w:tab w:val="num" w:pos="0"/>
+        </w:tabs>
         <w:ind w:left="0" w:hanging="0"/>
       </w:pPr>
     </w:lvl>
@@ -5635,6 +5871,9 @@
       <w:lvlText w:val=""/>
       <w:lvlJc w:val="left"/>
       <w:pPr>
+        <w:tabs>
+          <w:tab w:val="num" w:pos="0"/>
+        </w:tabs>
         <w:ind w:left="0" w:hanging="0"/>
       </w:pPr>
     </w:lvl>
@@ -5645,6 +5884,9 @@
       <w:lvlText w:val=""/>
       <w:lvlJc w:val="left"/>
       <w:pPr>
+        <w:tabs>
+          <w:tab w:val="num" w:pos="0"/>
+        </w:tabs>
         <w:ind w:left="0" w:hanging="0"/>
       </w:pPr>
     </w:lvl>
@@ -5657,8 +5899,12 @@
       <w:lvlText w:val=""/>
       <w:lvlJc w:val="left"/>
       <w:pPr>
+        <w:tabs>
+          <w:tab w:val="num" w:pos="0"/>
+        </w:tabs>
         <w:ind w:left="0" w:hanging="0"/>
       </w:pPr>
+      <w:rPr/>
     </w:lvl>
     <w:lvl w:ilvl="1">
       <w:start w:val="1"/>
@@ -5667,8 +5913,12 @@
       <w:lvlText w:val=""/>
       <w:lvlJc w:val="left"/>
       <w:pPr>
+        <w:tabs>
+          <w:tab w:val="num" w:pos="0"/>
+        </w:tabs>
         <w:ind w:left="0" w:hanging="0"/>
       </w:pPr>
+      <w:rPr/>
     </w:lvl>
     <w:lvl w:ilvl="2">
       <w:start w:val="1"/>
@@ -5677,8 +5927,12 @@
       <w:lvlText w:val=""/>
       <w:lvlJc w:val="left"/>
       <w:pPr>
+        <w:tabs>
+          <w:tab w:val="num" w:pos="0"/>
+        </w:tabs>
         <w:ind w:left="0" w:hanging="0"/>
       </w:pPr>
+      <w:rPr/>
     </w:lvl>
     <w:lvl w:ilvl="3">
       <w:start w:val="1"/>
@@ -5687,8 +5941,12 @@
       <w:lvlText w:val=""/>
       <w:lvlJc w:val="left"/>
       <w:pPr>
+        <w:tabs>
+          <w:tab w:val="num" w:pos="0"/>
+        </w:tabs>
         <w:ind w:left="0" w:hanging="0"/>
       </w:pPr>
+      <w:rPr/>
     </w:lvl>
     <w:lvl w:ilvl="4">
       <w:start w:val="1"/>
@@ -5697,8 +5955,12 @@
       <w:lvlText w:val=""/>
       <w:lvlJc w:val="left"/>
       <w:pPr>
+        <w:tabs>
+          <w:tab w:val="num" w:pos="0"/>
+        </w:tabs>
         <w:ind w:left="0" w:hanging="0"/>
       </w:pPr>
+      <w:rPr/>
     </w:lvl>
     <w:lvl w:ilvl="5">
       <w:start w:val="1"/>
@@ -5707,8 +5969,12 @@
       <w:lvlText w:val=""/>
       <w:lvlJc w:val="left"/>
       <w:pPr>
+        <w:tabs>
+          <w:tab w:val="num" w:pos="0"/>
+        </w:tabs>
         <w:ind w:left="0" w:hanging="0"/>
       </w:pPr>
+      <w:rPr/>
     </w:lvl>
     <w:lvl w:ilvl="6">
       <w:start w:val="1"/>
@@ -5717,8 +5983,12 @@
       <w:lvlText w:val=""/>
       <w:lvlJc w:val="left"/>
       <w:pPr>
+        <w:tabs>
+          <w:tab w:val="num" w:pos="0"/>
+        </w:tabs>
         <w:ind w:left="0" w:hanging="0"/>
       </w:pPr>
+      <w:rPr/>
     </w:lvl>
     <w:lvl w:ilvl="7">
       <w:start w:val="1"/>
@@ -5727,8 +5997,12 @@
       <w:lvlText w:val=""/>
       <w:lvlJc w:val="left"/>
       <w:pPr>
+        <w:tabs>
+          <w:tab w:val="num" w:pos="0"/>
+        </w:tabs>
         <w:ind w:left="0" w:hanging="0"/>
       </w:pPr>
+      <w:rPr/>
     </w:lvl>
     <w:lvl w:ilvl="8">
       <w:start w:val="1"/>
@@ -5737,8 +6011,12 @@
       <w:lvlText w:val=""/>
       <w:lvlJc w:val="left"/>
       <w:pPr>
+        <w:tabs>
+          <w:tab w:val="num" w:pos="0"/>
+        </w:tabs>
         <w:ind w:left="0" w:hanging="0"/>
       </w:pPr>
+      <w:rPr/>
     </w:lvl>
   </w:abstractNum>
   <w:abstractNum w:abstractNumId="3">
@@ -5749,8 +6027,12 @@
       <w:lvlText w:val=""/>
       <w:lvlJc w:val="left"/>
       <w:pPr>
+        <w:tabs>
+          <w:tab w:val="num" w:pos="0"/>
+        </w:tabs>
         <w:ind w:left="0" w:hanging="0"/>
       </w:pPr>
+      <w:rPr/>
     </w:lvl>
     <w:lvl w:ilvl="1">
       <w:start w:val="1"/>
@@ -5759,8 +6041,12 @@
       <w:lvlText w:val=""/>
       <w:lvlJc w:val="left"/>
       <w:pPr>
+        <w:tabs>
+          <w:tab w:val="num" w:pos="0"/>
+        </w:tabs>
         <w:ind w:left="0" w:hanging="0"/>
       </w:pPr>
+      <w:rPr/>
     </w:lvl>
     <w:lvl w:ilvl="2">
       <w:start w:val="1"/>
@@ -5769,8 +6055,12 @@
       <w:lvlText w:val=""/>
       <w:lvlJc w:val="left"/>
       <w:pPr>
+        <w:tabs>
+          <w:tab w:val="num" w:pos="0"/>
+        </w:tabs>
         <w:ind w:left="0" w:hanging="0"/>
       </w:pPr>
+      <w:rPr/>
     </w:lvl>
     <w:lvl w:ilvl="3">
       <w:start w:val="1"/>
@@ -5779,8 +6069,12 @@
       <w:lvlText w:val=""/>
       <w:lvlJc w:val="left"/>
       <w:pPr>
+        <w:tabs>
+          <w:tab w:val="num" w:pos="0"/>
+        </w:tabs>
         <w:ind w:left="0" w:hanging="0"/>
       </w:pPr>
+      <w:rPr/>
     </w:lvl>
     <w:lvl w:ilvl="4">
       <w:start w:val="1"/>
@@ -5789,8 +6083,12 @@
       <w:lvlText w:val=""/>
       <w:lvlJc w:val="left"/>
       <w:pPr>
+        <w:tabs>
+          <w:tab w:val="num" w:pos="0"/>
+        </w:tabs>
         <w:ind w:left="0" w:hanging="0"/>
       </w:pPr>
+      <w:rPr/>
     </w:lvl>
     <w:lvl w:ilvl="5">
       <w:start w:val="1"/>
@@ -5799,8 +6097,12 @@
       <w:lvlText w:val=""/>
       <w:lvlJc w:val="left"/>
       <w:pPr>
+        <w:tabs>
+          <w:tab w:val="num" w:pos="0"/>
+        </w:tabs>
         <w:ind w:left="0" w:hanging="0"/>
       </w:pPr>
+      <w:rPr/>
     </w:lvl>
     <w:lvl w:ilvl="6">
       <w:start w:val="1"/>
@@ -5809,8 +6111,12 @@
       <w:lvlText w:val=""/>
       <w:lvlJc w:val="left"/>
       <w:pPr>
+        <w:tabs>
+          <w:tab w:val="num" w:pos="0"/>
+        </w:tabs>
         <w:ind w:left="0" w:hanging="0"/>
       </w:pPr>
+      <w:rPr/>
     </w:lvl>
     <w:lvl w:ilvl="7">
       <w:start w:val="1"/>
@@ -5819,8 +6125,12 @@
       <w:lvlText w:val=""/>
       <w:lvlJc w:val="left"/>
       <w:pPr>
+        <w:tabs>
+          <w:tab w:val="num" w:pos="0"/>
+        </w:tabs>
         <w:ind w:left="0" w:hanging="0"/>
       </w:pPr>
+      <w:rPr/>
     </w:lvl>
     <w:lvl w:ilvl="8">
       <w:start w:val="1"/>
@@ -5829,8 +6139,12 @@
       <w:lvlText w:val=""/>
       <w:lvlJc w:val="left"/>
       <w:pPr>
+        <w:tabs>
+          <w:tab w:val="num" w:pos="0"/>
+        </w:tabs>
         <w:ind w:left="0" w:hanging="0"/>
       </w:pPr>
+      <w:rPr/>
     </w:lvl>
   </w:abstractNum>
   <w:abstractNum w:abstractNumId="4">
@@ -5841,8 +6155,12 @@
       <w:lvlText w:val=""/>
       <w:lvlJc w:val="left"/>
       <w:pPr>
+        <w:tabs>
+          <w:tab w:val="num" w:pos="0"/>
+        </w:tabs>
         <w:ind w:left="0" w:hanging="0"/>
       </w:pPr>
+      <w:rPr/>
     </w:lvl>
     <w:lvl w:ilvl="1">
       <w:start w:val="1"/>
@@ -5851,8 +6169,12 @@
       <w:lvlText w:val=""/>
       <w:lvlJc w:val="left"/>
       <w:pPr>
+        <w:tabs>
+          <w:tab w:val="num" w:pos="0"/>
+        </w:tabs>
         <w:ind w:left="0" w:hanging="0"/>
       </w:pPr>
+      <w:rPr/>
     </w:lvl>
     <w:lvl w:ilvl="2">
       <w:start w:val="1"/>
@@ -5861,8 +6183,12 @@
       <w:lvlText w:val=""/>
       <w:lvlJc w:val="left"/>
       <w:pPr>
+        <w:tabs>
+          <w:tab w:val="num" w:pos="0"/>
+        </w:tabs>
         <w:ind w:left="0" w:hanging="0"/>
       </w:pPr>
+      <w:rPr/>
     </w:lvl>
     <w:lvl w:ilvl="3">
       <w:start w:val="1"/>
@@ -5871,8 +6197,12 @@
       <w:lvlText w:val=""/>
       <w:lvlJc w:val="left"/>
       <w:pPr>
+        <w:tabs>
+          <w:tab w:val="num" w:pos="0"/>
+        </w:tabs>
         <w:ind w:left="0" w:hanging="0"/>
       </w:pPr>
+      <w:rPr/>
     </w:lvl>
     <w:lvl w:ilvl="4">
       <w:start w:val="1"/>
@@ -5881,8 +6211,12 @@
       <w:lvlText w:val=""/>
       <w:lvlJc w:val="left"/>
       <w:pPr>
+        <w:tabs>
+          <w:tab w:val="num" w:pos="0"/>
+        </w:tabs>
         <w:ind w:left="0" w:hanging="0"/>
       </w:pPr>
+      <w:rPr/>
     </w:lvl>
     <w:lvl w:ilvl="5">
       <w:start w:val="1"/>
@@ -5891,8 +6225,12 @@
       <w:lvlText w:val=""/>
       <w:lvlJc w:val="left"/>
       <w:pPr>
+        <w:tabs>
+          <w:tab w:val="num" w:pos="0"/>
+        </w:tabs>
         <w:ind w:left="0" w:hanging="0"/>
       </w:pPr>
+      <w:rPr/>
     </w:lvl>
     <w:lvl w:ilvl="6">
       <w:start w:val="1"/>
@@ -5901,8 +6239,12 @@
       <w:lvlText w:val=""/>
       <w:lvlJc w:val="left"/>
       <w:pPr>
+        <w:tabs>
+          <w:tab w:val="num" w:pos="0"/>
+        </w:tabs>
         <w:ind w:left="0" w:hanging="0"/>
       </w:pPr>
+      <w:rPr/>
     </w:lvl>
     <w:lvl w:ilvl="7">
       <w:start w:val="1"/>
@@ -5911,8 +6253,12 @@
       <w:lvlText w:val=""/>
       <w:lvlJc w:val="left"/>
       <w:pPr>
+        <w:tabs>
+          <w:tab w:val="num" w:pos="0"/>
+        </w:tabs>
         <w:ind w:left="0" w:hanging="0"/>
       </w:pPr>
+      <w:rPr/>
     </w:lvl>
     <w:lvl w:ilvl="8">
       <w:start w:val="1"/>
@@ -5921,154 +6267,140 @@
       <w:lvlText w:val=""/>
       <w:lvlJc w:val="left"/>
       <w:pPr>
+        <w:tabs>
+          <w:tab w:val="num" w:pos="0"/>
+        </w:tabs>
         <w:ind w:left="0" w:hanging="0"/>
       </w:pPr>
+      <w:rPr/>
     </w:lvl>
   </w:abstractNum>
   <w:abstractNum w:abstractNumId="5">
     <w:lvl w:ilvl="0">
       <w:start w:val="1"/>
-      <w:numFmt w:val="bullet"/>
-      <w:lvlText w:val=""/>
-      <w:lvlJc w:val="left"/>
-      <w:pPr>
-        <w:tabs>
-          <w:tab w:val="num" w:pos="720"/>
-        </w:tabs>
-        <w:ind w:left="720" w:hanging="360"/>
-      </w:pPr>
-      <w:rPr>
-        <w:rFonts w:ascii="Symbol" w:hAnsi="Symbol" w:cs="Symbol" w:hint="default"/>
-        <w:rFonts w:cs="Symbol"/>
-      </w:rPr>
+      <w:numFmt w:val="none"/>
+      <w:suff w:val="nothing"/>
+      <w:lvlText w:val=""/>
+      <w:lvlJc w:val="left"/>
+      <w:pPr>
+        <w:tabs>
+          <w:tab w:val="num" w:pos="0"/>
+        </w:tabs>
+        <w:ind w:left="0" w:hanging="0"/>
+      </w:pPr>
+      <w:rPr/>
     </w:lvl>
     <w:lvl w:ilvl="1">
       <w:start w:val="1"/>
-      <w:numFmt w:val="bullet"/>
-      <w:lvlText w:val="◦"/>
-      <w:lvlJc w:val="left"/>
-      <w:pPr>
-        <w:tabs>
-          <w:tab w:val="num" w:pos="1080"/>
-        </w:tabs>
-        <w:ind w:left="1080" w:hanging="360"/>
-      </w:pPr>
-      <w:rPr>
-        <w:rFonts w:ascii="OpenSymbol" w:hAnsi="OpenSymbol" w:cs="OpenSymbol" w:hint="default"/>
-        <w:rFonts w:cs="OpenSymbol"/>
-      </w:rPr>
+      <w:numFmt w:val="none"/>
+      <w:suff w:val="nothing"/>
+      <w:lvlText w:val=""/>
+      <w:lvlJc w:val="left"/>
+      <w:pPr>
+        <w:tabs>
+          <w:tab w:val="num" w:pos="0"/>
+        </w:tabs>
+        <w:ind w:left="0" w:hanging="0"/>
+      </w:pPr>
+      <w:rPr/>
     </w:lvl>
     <w:lvl w:ilvl="2">
       <w:start w:val="1"/>
-      <w:numFmt w:val="bullet"/>
-      <w:lvlText w:val="▪"/>
-      <w:lvlJc w:val="left"/>
-      <w:pPr>
-        <w:tabs>
-          <w:tab w:val="num" w:pos="1440"/>
-        </w:tabs>
-        <w:ind w:left="1440" w:hanging="360"/>
-      </w:pPr>
-      <w:rPr>
-        <w:rFonts w:ascii="OpenSymbol" w:hAnsi="OpenSymbol" w:cs="OpenSymbol" w:hint="default"/>
-        <w:rFonts w:cs="OpenSymbol"/>
-      </w:rPr>
+      <w:numFmt w:val="none"/>
+      <w:suff w:val="nothing"/>
+      <w:lvlText w:val=""/>
+      <w:lvlJc w:val="left"/>
+      <w:pPr>
+        <w:tabs>
+          <w:tab w:val="num" w:pos="0"/>
+        </w:tabs>
+        <w:ind w:left="0" w:hanging="0"/>
+      </w:pPr>
+      <w:rPr/>
     </w:lvl>
     <w:lvl w:ilvl="3">
       <w:start w:val="1"/>
-      <w:numFmt w:val="bullet"/>
-      <w:lvlText w:val=""/>
-      <w:lvlJc w:val="left"/>
-      <w:pPr>
-        <w:tabs>
-          <w:tab w:val="num" w:pos="1800"/>
-        </w:tabs>
-        <w:ind w:left="1800" w:hanging="360"/>
-      </w:pPr>
-      <w:rPr>
-        <w:rFonts w:ascii="Symbol" w:hAnsi="Symbol" w:cs="Symbol" w:hint="default"/>
-        <w:rFonts w:cs="Symbol"/>
-      </w:rPr>
+      <w:numFmt w:val="none"/>
+      <w:suff w:val="nothing"/>
+      <w:lvlText w:val=""/>
+      <w:lvlJc w:val="left"/>
+      <w:pPr>
+        <w:tabs>
+          <w:tab w:val="num" w:pos="0"/>
+        </w:tabs>
+        <w:ind w:left="0" w:hanging="0"/>
+      </w:pPr>
+      <w:rPr/>
     </w:lvl>
     <w:lvl w:ilvl="4">
       <w:start w:val="1"/>
-      <w:numFmt w:val="bullet"/>
-      <w:lvlText w:val="◦"/>
-      <w:lvlJc w:val="left"/>
-      <w:pPr>
-        <w:tabs>
-          <w:tab w:val="num" w:pos="2160"/>
-        </w:tabs>
-        <w:ind w:left="2160" w:hanging="360"/>
-      </w:pPr>
-      <w:rPr>
-        <w:rFonts w:ascii="OpenSymbol" w:hAnsi="OpenSymbol" w:cs="OpenSymbol" w:hint="default"/>
-        <w:rFonts w:cs="OpenSymbol"/>
-      </w:rPr>
+      <w:numFmt w:val="none"/>
+      <w:suff w:val="nothing"/>
+      <w:lvlText w:val=""/>
+      <w:lvlJc w:val="left"/>
+      <w:pPr>
+        <w:tabs>
+          <w:tab w:val="num" w:pos="0"/>
+        </w:tabs>
+        <w:ind w:left="0" w:hanging="0"/>
+      </w:pPr>
+      <w:rPr/>
     </w:lvl>
     <w:lvl w:ilvl="5">
       <w:start w:val="1"/>
-      <w:numFmt w:val="bullet"/>
-      <w:lvlText w:val="▪"/>
-      <w:lvlJc w:val="left"/>
-      <w:pPr>
-        <w:tabs>
-          <w:tab w:val="num" w:pos="2520"/>
-        </w:tabs>
-        <w:ind w:left="2520" w:hanging="360"/>
-      </w:pPr>
-      <w:rPr>
-        <w:rFonts w:ascii="OpenSymbol" w:hAnsi="OpenSymbol" w:cs="OpenSymbol" w:hint="default"/>
-        <w:rFonts w:cs="OpenSymbol"/>
-      </w:rPr>
+      <w:numFmt w:val="none"/>
+      <w:suff w:val="nothing"/>
+      <w:lvlText w:val=""/>
+      <w:lvlJc w:val="left"/>
+      <w:pPr>
+        <w:tabs>
+          <w:tab w:val="num" w:pos="0"/>
+        </w:tabs>
+        <w:ind w:left="0" w:hanging="0"/>
+      </w:pPr>
+      <w:rPr/>
     </w:lvl>
     <w:lvl w:ilvl="6">
       <w:start w:val="1"/>
-      <w:numFmt w:val="bullet"/>
-      <w:lvlText w:val=""/>
-      <w:lvlJc w:val="left"/>
-      <w:pPr>
-        <w:tabs>
-          <w:tab w:val="num" w:pos="2880"/>
-        </w:tabs>
-        <w:ind w:left="2880" w:hanging="360"/>
-      </w:pPr>
-      <w:rPr>
-        <w:rFonts w:ascii="Symbol" w:hAnsi="Symbol" w:cs="Symbol" w:hint="default"/>
-        <w:rFonts w:cs="Symbol"/>
-      </w:rPr>
+      <w:numFmt w:val="none"/>
+      <w:suff w:val="nothing"/>
+      <w:lvlText w:val=""/>
+      <w:lvlJc w:val="left"/>
+      <w:pPr>
+        <w:tabs>
+          <w:tab w:val="num" w:pos="0"/>
+        </w:tabs>
+        <w:ind w:left="0" w:hanging="0"/>
+      </w:pPr>
+      <w:rPr/>
     </w:lvl>
     <w:lvl w:ilvl="7">
       <w:start w:val="1"/>
-      <w:numFmt w:val="bullet"/>
-      <w:lvlText w:val="◦"/>
-      <w:lvlJc w:val="left"/>
-      <w:pPr>
-        <w:tabs>
-          <w:tab w:val="num" w:pos="3240"/>
-        </w:tabs>
-        <w:ind w:left="3240" w:hanging="360"/>
-      </w:pPr>
-      <w:rPr>
-        <w:rFonts w:ascii="OpenSymbol" w:hAnsi="OpenSymbol" w:cs="OpenSymbol" w:hint="default"/>
-        <w:rFonts w:cs="OpenSymbol"/>
-      </w:rPr>
+      <w:numFmt w:val="none"/>
+      <w:suff w:val="nothing"/>
+      <w:lvlText w:val=""/>
+      <w:lvlJc w:val="left"/>
+      <w:pPr>
+        <w:tabs>
+          <w:tab w:val="num" w:pos="0"/>
+        </w:tabs>
+        <w:ind w:left="0" w:hanging="0"/>
+      </w:pPr>
+      <w:rPr/>
     </w:lvl>
     <w:lvl w:ilvl="8">
       <w:start w:val="1"/>
-      <w:numFmt w:val="bullet"/>
-      <w:lvlText w:val="▪"/>
-      <w:lvlJc w:val="left"/>
-      <w:pPr>
-        <w:tabs>
-          <w:tab w:val="num" w:pos="3600"/>
-        </w:tabs>
-        <w:ind w:left="3600" w:hanging="360"/>
-      </w:pPr>
-      <w:rPr>
-        <w:rFonts w:ascii="OpenSymbol" w:hAnsi="OpenSymbol" w:cs="OpenSymbol" w:hint="default"/>
-        <w:rFonts w:cs="OpenSymbol"/>
-      </w:rPr>
+      <w:numFmt w:val="none"/>
+      <w:suff w:val="nothing"/>
+      <w:lvlText w:val=""/>
+      <w:lvlJc w:val="left"/>
+      <w:pPr>
+        <w:tabs>
+          <w:tab w:val="num" w:pos="0"/>
+        </w:tabs>
+        <w:ind w:left="0" w:hanging="0"/>
+      </w:pPr>
+      <w:rPr/>
     </w:lvl>
   </w:abstractNum>
   <w:abstractNum w:abstractNumId="6">
@@ -6085,7 +6417,6 @@
       </w:pPr>
       <w:rPr>
         <w:rFonts w:ascii="Symbol" w:hAnsi="Symbol" w:cs="Symbol" w:hint="default"/>
-        <w:rFonts w:cs="Symbol"/>
       </w:rPr>
     </w:lvl>
     <w:lvl w:ilvl="1">
@@ -6101,7 +6432,6 @@
       </w:pPr>
       <w:rPr>
         <w:rFonts w:ascii="OpenSymbol" w:hAnsi="OpenSymbol" w:cs="OpenSymbol" w:hint="default"/>
-        <w:rFonts w:cs="OpenSymbol"/>
       </w:rPr>
     </w:lvl>
     <w:lvl w:ilvl="2">
@@ -6117,7 +6447,6 @@
       </w:pPr>
       <w:rPr>
         <w:rFonts w:ascii="OpenSymbol" w:hAnsi="OpenSymbol" w:cs="OpenSymbol" w:hint="default"/>
-        <w:rFonts w:cs="OpenSymbol"/>
       </w:rPr>
     </w:lvl>
     <w:lvl w:ilvl="3">
@@ -6133,7 +6462,6 @@
       </w:pPr>
       <w:rPr>
         <w:rFonts w:ascii="Symbol" w:hAnsi="Symbol" w:cs="Symbol" w:hint="default"/>
-        <w:rFonts w:cs="Symbol"/>
       </w:rPr>
     </w:lvl>
     <w:lvl w:ilvl="4">
@@ -6149,7 +6477,6 @@
       </w:pPr>
       <w:rPr>
         <w:rFonts w:ascii="OpenSymbol" w:hAnsi="OpenSymbol" w:cs="OpenSymbol" w:hint="default"/>
-        <w:rFonts w:cs="OpenSymbol"/>
       </w:rPr>
     </w:lvl>
     <w:lvl w:ilvl="5">
@@ -6165,7 +6492,6 @@
       </w:pPr>
       <w:rPr>
         <w:rFonts w:ascii="OpenSymbol" w:hAnsi="OpenSymbol" w:cs="OpenSymbol" w:hint="default"/>
-        <w:rFonts w:cs="OpenSymbol"/>
       </w:rPr>
     </w:lvl>
     <w:lvl w:ilvl="6">
@@ -6181,7 +6507,6 @@
       </w:pPr>
       <w:rPr>
         <w:rFonts w:ascii="Symbol" w:hAnsi="Symbol" w:cs="Symbol" w:hint="default"/>
-        <w:rFonts w:cs="Symbol"/>
       </w:rPr>
     </w:lvl>
     <w:lvl w:ilvl="7">
@@ -6197,7 +6522,6 @@
       </w:pPr>
       <w:rPr>
         <w:rFonts w:ascii="OpenSymbol" w:hAnsi="OpenSymbol" w:cs="OpenSymbol" w:hint="default"/>
-        <w:rFonts w:cs="OpenSymbol"/>
       </w:rPr>
     </w:lvl>
     <w:lvl w:ilvl="8">
@@ -6213,20 +6537,160 @@
       </w:pPr>
       <w:rPr>
         <w:rFonts w:ascii="OpenSymbol" w:hAnsi="OpenSymbol" w:cs="OpenSymbol" w:hint="default"/>
-        <w:rFonts w:cs="OpenSymbol"/>
       </w:rPr>
     </w:lvl>
   </w:abstractNum>
   <w:abstractNum w:abstractNumId="7">
     <w:lvl w:ilvl="0">
       <w:start w:val="1"/>
+      <w:numFmt w:val="bullet"/>
+      <w:lvlText w:val=""/>
+      <w:lvlJc w:val="left"/>
+      <w:pPr>
+        <w:tabs>
+          <w:tab w:val="num" w:pos="720"/>
+        </w:tabs>
+        <w:ind w:left="720" w:hanging="360"/>
+      </w:pPr>
+      <w:rPr>
+        <w:rFonts w:ascii="Symbol" w:hAnsi="Symbol" w:cs="Symbol" w:hint="default"/>
+      </w:rPr>
+    </w:lvl>
+    <w:lvl w:ilvl="1">
+      <w:start w:val="1"/>
+      <w:numFmt w:val="bullet"/>
+      <w:lvlText w:val="◦"/>
+      <w:lvlJc w:val="left"/>
+      <w:pPr>
+        <w:tabs>
+          <w:tab w:val="num" w:pos="1080"/>
+        </w:tabs>
+        <w:ind w:left="1080" w:hanging="360"/>
+      </w:pPr>
+      <w:rPr>
+        <w:rFonts w:ascii="OpenSymbol" w:hAnsi="OpenSymbol" w:cs="OpenSymbol" w:hint="default"/>
+      </w:rPr>
+    </w:lvl>
+    <w:lvl w:ilvl="2">
+      <w:start w:val="1"/>
+      <w:numFmt w:val="bullet"/>
+      <w:lvlText w:val="▪"/>
+      <w:lvlJc w:val="left"/>
+      <w:pPr>
+        <w:tabs>
+          <w:tab w:val="num" w:pos="1440"/>
+        </w:tabs>
+        <w:ind w:left="1440" w:hanging="360"/>
+      </w:pPr>
+      <w:rPr>
+        <w:rFonts w:ascii="OpenSymbol" w:hAnsi="OpenSymbol" w:cs="OpenSymbol" w:hint="default"/>
+      </w:rPr>
+    </w:lvl>
+    <w:lvl w:ilvl="3">
+      <w:start w:val="1"/>
+      <w:numFmt w:val="bullet"/>
+      <w:lvlText w:val=""/>
+      <w:lvlJc w:val="left"/>
+      <w:pPr>
+        <w:tabs>
+          <w:tab w:val="num" w:pos="1800"/>
+        </w:tabs>
+        <w:ind w:left="1800" w:hanging="360"/>
+      </w:pPr>
+      <w:rPr>
+        <w:rFonts w:ascii="Symbol" w:hAnsi="Symbol" w:cs="Symbol" w:hint="default"/>
+      </w:rPr>
+    </w:lvl>
+    <w:lvl w:ilvl="4">
+      <w:start w:val="1"/>
+      <w:numFmt w:val="bullet"/>
+      <w:lvlText w:val="◦"/>
+      <w:lvlJc w:val="left"/>
+      <w:pPr>
+        <w:tabs>
+          <w:tab w:val="num" w:pos="2160"/>
+        </w:tabs>
+        <w:ind w:left="2160" w:hanging="360"/>
+      </w:pPr>
+      <w:rPr>
+        <w:rFonts w:ascii="OpenSymbol" w:hAnsi="OpenSymbol" w:cs="OpenSymbol" w:hint="default"/>
+      </w:rPr>
+    </w:lvl>
+    <w:lvl w:ilvl="5">
+      <w:start w:val="1"/>
+      <w:numFmt w:val="bullet"/>
+      <w:lvlText w:val="▪"/>
+      <w:lvlJc w:val="left"/>
+      <w:pPr>
+        <w:tabs>
+          <w:tab w:val="num" w:pos="2520"/>
+        </w:tabs>
+        <w:ind w:left="2520" w:hanging="360"/>
+      </w:pPr>
+      <w:rPr>
+        <w:rFonts w:ascii="OpenSymbol" w:hAnsi="OpenSymbol" w:cs="OpenSymbol" w:hint="default"/>
+      </w:rPr>
+    </w:lvl>
+    <w:lvl w:ilvl="6">
+      <w:start w:val="1"/>
+      <w:numFmt w:val="bullet"/>
+      <w:lvlText w:val=""/>
+      <w:lvlJc w:val="left"/>
+      <w:pPr>
+        <w:tabs>
+          <w:tab w:val="num" w:pos="2880"/>
+        </w:tabs>
+        <w:ind w:left="2880" w:hanging="360"/>
+      </w:pPr>
+      <w:rPr>
+        <w:rFonts w:ascii="Symbol" w:hAnsi="Symbol" w:cs="Symbol" w:hint="default"/>
+      </w:rPr>
+    </w:lvl>
+    <w:lvl w:ilvl="7">
+      <w:start w:val="1"/>
+      <w:numFmt w:val="bullet"/>
+      <w:lvlText w:val="◦"/>
+      <w:lvlJc w:val="left"/>
+      <w:pPr>
+        <w:tabs>
+          <w:tab w:val="num" w:pos="3240"/>
+        </w:tabs>
+        <w:ind w:left="3240" w:hanging="360"/>
+      </w:pPr>
+      <w:rPr>
+        <w:rFonts w:ascii="OpenSymbol" w:hAnsi="OpenSymbol" w:cs="OpenSymbol" w:hint="default"/>
+      </w:rPr>
+    </w:lvl>
+    <w:lvl w:ilvl="8">
+      <w:start w:val="1"/>
+      <w:numFmt w:val="bullet"/>
+      <w:lvlText w:val="▪"/>
+      <w:lvlJc w:val="left"/>
+      <w:pPr>
+        <w:tabs>
+          <w:tab w:val="num" w:pos="3600"/>
+        </w:tabs>
+        <w:ind w:left="3600" w:hanging="360"/>
+      </w:pPr>
+      <w:rPr>
+        <w:rFonts w:ascii="OpenSymbol" w:hAnsi="OpenSymbol" w:cs="OpenSymbol" w:hint="default"/>
+      </w:rPr>
+    </w:lvl>
+  </w:abstractNum>
+  <w:abstractNum w:abstractNumId="8">
+    <w:lvl w:ilvl="0">
+      <w:start w:val="1"/>
       <w:numFmt w:val="none"/>
       <w:suff w:val="nothing"/>
       <w:lvlText w:val=""/>
       <w:lvlJc w:val="left"/>
       <w:pPr>
+        <w:tabs>
+          <w:tab w:val="num" w:pos="0"/>
+        </w:tabs>
         <w:ind w:left="0" w:hanging="0"/>
       </w:pPr>
+      <w:rPr/>
     </w:lvl>
     <w:lvl w:ilvl="1">
       <w:start w:val="1"/>
@@ -6235,8 +6699,12 @@
       <w:lvlText w:val=""/>
       <w:lvlJc w:val="left"/>
       <w:pPr>
+        <w:tabs>
+          <w:tab w:val="num" w:pos="0"/>
+        </w:tabs>
         <w:ind w:left="0" w:hanging="0"/>
       </w:pPr>
+      <w:rPr/>
     </w:lvl>
     <w:lvl w:ilvl="2">
       <w:start w:val="1"/>
@@ -6245,8 +6713,12 @@
       <w:lvlText w:val=""/>
       <w:lvlJc w:val="left"/>
       <w:pPr>
+        <w:tabs>
+          <w:tab w:val="num" w:pos="0"/>
+        </w:tabs>
         <w:ind w:left="0" w:hanging="0"/>
       </w:pPr>
+      <w:rPr/>
     </w:lvl>
     <w:lvl w:ilvl="3">
       <w:start w:val="1"/>
@@ -6255,8 +6727,12 @@
       <w:lvlText w:val=""/>
       <w:lvlJc w:val="left"/>
       <w:pPr>
+        <w:tabs>
+          <w:tab w:val="num" w:pos="0"/>
+        </w:tabs>
         <w:ind w:left="0" w:hanging="0"/>
       </w:pPr>
+      <w:rPr/>
     </w:lvl>
     <w:lvl w:ilvl="4">
       <w:start w:val="1"/>
@@ -6265,8 +6741,12 @@
       <w:lvlText w:val=""/>
       <w:lvlJc w:val="left"/>
       <w:pPr>
+        <w:tabs>
+          <w:tab w:val="num" w:pos="0"/>
+        </w:tabs>
         <w:ind w:left="0" w:hanging="0"/>
       </w:pPr>
+      <w:rPr/>
     </w:lvl>
     <w:lvl w:ilvl="5">
       <w:start w:val="1"/>
@@ -6275,8 +6755,12 @@
       <w:lvlText w:val=""/>
       <w:lvlJc w:val="left"/>
       <w:pPr>
+        <w:tabs>
+          <w:tab w:val="num" w:pos="0"/>
+        </w:tabs>
         <w:ind w:left="0" w:hanging="0"/>
       </w:pPr>
+      <w:rPr/>
     </w:lvl>
     <w:lvl w:ilvl="6">
       <w:start w:val="1"/>
@@ -6285,8 +6769,12 @@
       <w:lvlText w:val=""/>
       <w:lvlJc w:val="left"/>
       <w:pPr>
+        <w:tabs>
+          <w:tab w:val="num" w:pos="0"/>
+        </w:tabs>
         <w:ind w:left="0" w:hanging="0"/>
       </w:pPr>
+      <w:rPr/>
     </w:lvl>
     <w:lvl w:ilvl="7">
       <w:start w:val="1"/>
@@ -6295,8 +6783,12 @@
       <w:lvlText w:val=""/>
       <w:lvlJc w:val="left"/>
       <w:pPr>
+        <w:tabs>
+          <w:tab w:val="num" w:pos="0"/>
+        </w:tabs>
         <w:ind w:left="0" w:hanging="0"/>
       </w:pPr>
+      <w:rPr/>
     </w:lvl>
     <w:lvl w:ilvl="8">
       <w:start w:val="1"/>
@@ -6305,11 +6797,15 @@
       <w:lvlText w:val=""/>
       <w:lvlJc w:val="left"/>
       <w:pPr>
+        <w:tabs>
+          <w:tab w:val="num" w:pos="0"/>
+        </w:tabs>
         <w:ind w:left="0" w:hanging="0"/>
       </w:pPr>
+      <w:rPr/>
     </w:lvl>
   </w:abstractNum>
-  <w:abstractNum w:abstractNumId="8">
+  <w:abstractNum w:abstractNumId="9">
     <w:lvl w:ilvl="0">
       <w:start w:val="1"/>
       <w:numFmt w:val="none"/>
@@ -6317,8 +6813,12 @@
       <w:lvlText w:val=""/>
       <w:lvlJc w:val="left"/>
       <w:pPr>
+        <w:tabs>
+          <w:tab w:val="num" w:pos="0"/>
+        </w:tabs>
         <w:ind w:left="0" w:hanging="0"/>
       </w:pPr>
+      <w:rPr/>
     </w:lvl>
     <w:lvl w:ilvl="1">
       <w:start w:val="1"/>
@@ -6327,8 +6827,12 @@
       <w:lvlText w:val=""/>
       <w:lvlJc w:val="left"/>
       <w:pPr>
+        <w:tabs>
+          <w:tab w:val="num" w:pos="0"/>
+        </w:tabs>
         <w:ind w:left="0" w:hanging="0"/>
       </w:pPr>
+      <w:rPr/>
     </w:lvl>
     <w:lvl w:ilvl="2">
       <w:start w:val="1"/>
@@ -6337,8 +6841,12 @@
       <w:lvlText w:val=""/>
       <w:lvlJc w:val="left"/>
       <w:pPr>
+        <w:tabs>
+          <w:tab w:val="num" w:pos="0"/>
+        </w:tabs>
         <w:ind w:left="0" w:hanging="0"/>
       </w:pPr>
+      <w:rPr/>
     </w:lvl>
     <w:lvl w:ilvl="3">
       <w:start w:val="1"/>
@@ -6347,8 +6855,12 @@
       <w:lvlText w:val=""/>
       <w:lvlJc w:val="left"/>
       <w:pPr>
+        <w:tabs>
+          <w:tab w:val="num" w:pos="0"/>
+        </w:tabs>
         <w:ind w:left="0" w:hanging="0"/>
       </w:pPr>
+      <w:rPr/>
     </w:lvl>
     <w:lvl w:ilvl="4">
       <w:start w:val="1"/>
@@ -6357,8 +6869,12 @@
       <w:lvlText w:val=""/>
       <w:lvlJc w:val="left"/>
       <w:pPr>
+        <w:tabs>
+          <w:tab w:val="num" w:pos="0"/>
+        </w:tabs>
         <w:ind w:left="0" w:hanging="0"/>
       </w:pPr>
+      <w:rPr/>
     </w:lvl>
     <w:lvl w:ilvl="5">
       <w:start w:val="1"/>
@@ -6367,8 +6883,12 @@
       <w:lvlText w:val=""/>
       <w:lvlJc w:val="left"/>
       <w:pPr>
+        <w:tabs>
+          <w:tab w:val="num" w:pos="0"/>
+        </w:tabs>
         <w:ind w:left="0" w:hanging="0"/>
       </w:pPr>
+      <w:rPr/>
     </w:lvl>
     <w:lvl w:ilvl="6">
       <w:start w:val="1"/>
@@ -6377,8 +6897,12 @@
       <w:lvlText w:val=""/>
       <w:lvlJc w:val="left"/>
       <w:pPr>
+        <w:tabs>
+          <w:tab w:val="num" w:pos="0"/>
+        </w:tabs>
         <w:ind w:left="0" w:hanging="0"/>
       </w:pPr>
+      <w:rPr/>
     </w:lvl>
     <w:lvl w:ilvl="7">
       <w:start w:val="1"/>
@@ -6387,8 +6911,12 @@
       <w:lvlText w:val=""/>
       <w:lvlJc w:val="left"/>
       <w:pPr>
+        <w:tabs>
+          <w:tab w:val="num" w:pos="0"/>
+        </w:tabs>
         <w:ind w:left="0" w:hanging="0"/>
       </w:pPr>
+      <w:rPr/>
     </w:lvl>
     <w:lvl w:ilvl="8">
       <w:start w:val="1"/>
@@ -6397,11 +6925,15 @@
       <w:lvlText w:val=""/>
       <w:lvlJc w:val="left"/>
       <w:pPr>
+        <w:tabs>
+          <w:tab w:val="num" w:pos="0"/>
+        </w:tabs>
         <w:ind w:left="0" w:hanging="0"/>
       </w:pPr>
+      <w:rPr/>
     </w:lvl>
   </w:abstractNum>
-  <w:abstractNum w:abstractNumId="9">
+  <w:abstractNum w:abstractNumId="10">
     <w:lvl w:ilvl="0">
       <w:start w:val="1"/>
       <w:numFmt w:val="none"/>
@@ -6409,8 +6941,12 @@
       <w:lvlText w:val=""/>
       <w:lvlJc w:val="left"/>
       <w:pPr>
+        <w:tabs>
+          <w:tab w:val="num" w:pos="0"/>
+        </w:tabs>
         <w:ind w:left="0" w:hanging="0"/>
       </w:pPr>
+      <w:rPr/>
     </w:lvl>
     <w:lvl w:ilvl="1">
       <w:start w:val="1"/>
@@ -6419,8 +6955,12 @@
       <w:lvlText w:val=""/>
       <w:lvlJc w:val="left"/>
       <w:pPr>
+        <w:tabs>
+          <w:tab w:val="num" w:pos="0"/>
+        </w:tabs>
         <w:ind w:left="0" w:hanging="0"/>
       </w:pPr>
+      <w:rPr/>
     </w:lvl>
     <w:lvl w:ilvl="2">
       <w:start w:val="1"/>
@@ -6429,8 +6969,12 @@
       <w:lvlText w:val=""/>
       <w:lvlJc w:val="left"/>
       <w:pPr>
+        <w:tabs>
+          <w:tab w:val="num" w:pos="0"/>
+        </w:tabs>
         <w:ind w:left="0" w:hanging="0"/>
       </w:pPr>
+      <w:rPr/>
     </w:lvl>
     <w:lvl w:ilvl="3">
       <w:start w:val="1"/>
@@ -6439,8 +6983,12 @@
       <w:lvlText w:val=""/>
       <w:lvlJc w:val="left"/>
       <w:pPr>
+        <w:tabs>
+          <w:tab w:val="num" w:pos="0"/>
+        </w:tabs>
         <w:ind w:left="0" w:hanging="0"/>
       </w:pPr>
+      <w:rPr/>
     </w:lvl>
     <w:lvl w:ilvl="4">
       <w:start w:val="1"/>
@@ -6449,8 +6997,12 @@
       <w:lvlText w:val=""/>
       <w:lvlJc w:val="left"/>
       <w:pPr>
+        <w:tabs>
+          <w:tab w:val="num" w:pos="0"/>
+        </w:tabs>
         <w:ind w:left="0" w:hanging="0"/>
       </w:pPr>
+      <w:rPr/>
     </w:lvl>
     <w:lvl w:ilvl="5">
       <w:start w:val="1"/>
@@ -6459,8 +7011,12 @@
       <w:lvlText w:val=""/>
       <w:lvlJc w:val="left"/>
       <w:pPr>
+        <w:tabs>
+          <w:tab w:val="num" w:pos="0"/>
+        </w:tabs>
         <w:ind w:left="0" w:hanging="0"/>
       </w:pPr>
+      <w:rPr/>
     </w:lvl>
     <w:lvl w:ilvl="6">
       <w:start w:val="1"/>
@@ -6469,8 +7025,12 @@
       <w:lvlText w:val=""/>
       <w:lvlJc w:val="left"/>
       <w:pPr>
+        <w:tabs>
+          <w:tab w:val="num" w:pos="0"/>
+        </w:tabs>
         <w:ind w:left="0" w:hanging="0"/>
       </w:pPr>
+      <w:rPr/>
     </w:lvl>
     <w:lvl w:ilvl="7">
       <w:start w:val="1"/>
@@ -6479,8 +7039,12 @@
       <w:lvlText w:val=""/>
       <w:lvlJc w:val="left"/>
       <w:pPr>
+        <w:tabs>
+          <w:tab w:val="num" w:pos="0"/>
+        </w:tabs>
         <w:ind w:left="0" w:hanging="0"/>
       </w:pPr>
+      <w:rPr/>
     </w:lvl>
     <w:lvl w:ilvl="8">
       <w:start w:val="1"/>
@@ -6489,246 +7053,149 @@
       <w:lvlText w:val=""/>
       <w:lvlJc w:val="left"/>
       <w:pPr>
+        <w:tabs>
+          <w:tab w:val="num" w:pos="0"/>
+        </w:tabs>
         <w:ind w:left="0" w:hanging="0"/>
       </w:pPr>
-    </w:lvl>
-  </w:abstractNum>
-  <w:abstractNum w:abstractNumId="10">
-    <w:lvl w:ilvl="0">
-      <w:start w:val="1"/>
-      <w:numFmt w:val="bullet"/>
-      <w:lvlText w:val=""/>
-      <w:lvlJc w:val="left"/>
-      <w:pPr>
-        <w:tabs>
-          <w:tab w:val="num" w:pos="720"/>
-        </w:tabs>
-        <w:ind w:left="720" w:hanging="360"/>
-      </w:pPr>
-      <w:rPr>
-        <w:rFonts w:ascii="Symbol" w:hAnsi="Symbol" w:cs="Symbol" w:hint="default"/>
-        <w:rFonts w:cs="Symbol"/>
-      </w:rPr>
-    </w:lvl>
-    <w:lvl w:ilvl="1">
-      <w:start w:val="1"/>
-      <w:numFmt w:val="bullet"/>
-      <w:lvlText w:val="◦"/>
-      <w:lvlJc w:val="left"/>
-      <w:pPr>
-        <w:tabs>
-          <w:tab w:val="num" w:pos="1080"/>
-        </w:tabs>
-        <w:ind w:left="1080" w:hanging="360"/>
-      </w:pPr>
-      <w:rPr>
-        <w:rFonts w:ascii="OpenSymbol" w:hAnsi="OpenSymbol" w:cs="OpenSymbol" w:hint="default"/>
-        <w:rFonts w:cs="OpenSymbol"/>
-      </w:rPr>
-    </w:lvl>
-    <w:lvl w:ilvl="2">
-      <w:start w:val="1"/>
-      <w:numFmt w:val="bullet"/>
-      <w:lvlText w:val="▪"/>
-      <w:lvlJc w:val="left"/>
-      <w:pPr>
-        <w:tabs>
-          <w:tab w:val="num" w:pos="1440"/>
-        </w:tabs>
-        <w:ind w:left="1440" w:hanging="360"/>
-      </w:pPr>
-      <w:rPr>
-        <w:rFonts w:ascii="OpenSymbol" w:hAnsi="OpenSymbol" w:cs="OpenSymbol" w:hint="default"/>
-        <w:rFonts w:cs="OpenSymbol"/>
-      </w:rPr>
-    </w:lvl>
-    <w:lvl w:ilvl="3">
-      <w:start w:val="1"/>
-      <w:numFmt w:val="bullet"/>
-      <w:lvlText w:val=""/>
-      <w:lvlJc w:val="left"/>
-      <w:pPr>
-        <w:tabs>
-          <w:tab w:val="num" w:pos="1800"/>
-        </w:tabs>
-        <w:ind w:left="1800" w:hanging="360"/>
-      </w:pPr>
-      <w:rPr>
-        <w:rFonts w:ascii="Symbol" w:hAnsi="Symbol" w:cs="Symbol" w:hint="default"/>
-        <w:rFonts w:cs="Symbol"/>
-      </w:rPr>
-    </w:lvl>
-    <w:lvl w:ilvl="4">
-      <w:start w:val="1"/>
-      <w:numFmt w:val="bullet"/>
-      <w:lvlText w:val="◦"/>
-      <w:lvlJc w:val="left"/>
-      <w:pPr>
-        <w:tabs>
-          <w:tab w:val="num" w:pos="2160"/>
-        </w:tabs>
-        <w:ind w:left="2160" w:hanging="360"/>
-      </w:pPr>
-      <w:rPr>
-        <w:rFonts w:ascii="OpenSymbol" w:hAnsi="OpenSymbol" w:cs="OpenSymbol" w:hint="default"/>
-        <w:rFonts w:cs="OpenSymbol"/>
-      </w:rPr>
-    </w:lvl>
-    <w:lvl w:ilvl="5">
-      <w:start w:val="1"/>
-      <w:numFmt w:val="bullet"/>
-      <w:lvlText w:val="▪"/>
-      <w:lvlJc w:val="left"/>
-      <w:pPr>
-        <w:tabs>
-          <w:tab w:val="num" w:pos="2520"/>
-        </w:tabs>
-        <w:ind w:left="2520" w:hanging="360"/>
-      </w:pPr>
-      <w:rPr>
-        <w:rFonts w:ascii="OpenSymbol" w:hAnsi="OpenSymbol" w:cs="OpenSymbol" w:hint="default"/>
-        <w:rFonts w:cs="OpenSymbol"/>
-      </w:rPr>
-    </w:lvl>
-    <w:lvl w:ilvl="6">
-      <w:start w:val="1"/>
-      <w:numFmt w:val="bullet"/>
-      <w:lvlText w:val=""/>
-      <w:lvlJc w:val="left"/>
-      <w:pPr>
-        <w:tabs>
-          <w:tab w:val="num" w:pos="2880"/>
-        </w:tabs>
-        <w:ind w:left="2880" w:hanging="360"/>
-      </w:pPr>
-      <w:rPr>
-        <w:rFonts w:ascii="Symbol" w:hAnsi="Symbol" w:cs="Symbol" w:hint="default"/>
-        <w:rFonts w:cs="Symbol"/>
-      </w:rPr>
-    </w:lvl>
-    <w:lvl w:ilvl="7">
-      <w:start w:val="1"/>
-      <w:numFmt w:val="bullet"/>
-      <w:lvlText w:val="◦"/>
-      <w:lvlJc w:val="left"/>
-      <w:pPr>
-        <w:tabs>
-          <w:tab w:val="num" w:pos="3240"/>
-        </w:tabs>
-        <w:ind w:left="3240" w:hanging="360"/>
-      </w:pPr>
-      <w:rPr>
-        <w:rFonts w:ascii="OpenSymbol" w:hAnsi="OpenSymbol" w:cs="OpenSymbol" w:hint="default"/>
-        <w:rFonts w:cs="OpenSymbol"/>
-      </w:rPr>
-    </w:lvl>
-    <w:lvl w:ilvl="8">
-      <w:start w:val="1"/>
-      <w:numFmt w:val="bullet"/>
-      <w:lvlText w:val="▪"/>
-      <w:lvlJc w:val="left"/>
-      <w:pPr>
-        <w:tabs>
-          <w:tab w:val="num" w:pos="3600"/>
-        </w:tabs>
-        <w:ind w:left="3600" w:hanging="360"/>
-      </w:pPr>
-      <w:rPr>
-        <w:rFonts w:ascii="OpenSymbol" w:hAnsi="OpenSymbol" w:cs="OpenSymbol" w:hint="default"/>
-        <w:rFonts w:cs="OpenSymbol"/>
-      </w:rPr>
+      <w:rPr/>
     </w:lvl>
   </w:abstractNum>
   <w:abstractNum w:abstractNumId="11">
     <w:lvl w:ilvl="0">
       <w:start w:val="1"/>
-      <w:numFmt w:val="none"/>
-      <w:suff w:val="nothing"/>
-      <w:lvlText w:val=""/>
-      <w:lvlJc w:val="left"/>
-      <w:pPr>
-        <w:ind w:left="0" w:hanging="0"/>
-      </w:pPr>
+      <w:numFmt w:val="bullet"/>
+      <w:lvlText w:val=""/>
+      <w:lvlJc w:val="left"/>
+      <w:pPr>
+        <w:tabs>
+          <w:tab w:val="num" w:pos="720"/>
+        </w:tabs>
+        <w:ind w:left="720" w:hanging="360"/>
+      </w:pPr>
+      <w:rPr>
+        <w:rFonts w:ascii="Symbol" w:hAnsi="Symbol" w:cs="Symbol" w:hint="default"/>
+      </w:rPr>
     </w:lvl>
     <w:lvl w:ilvl="1">
       <w:start w:val="1"/>
-      <w:numFmt w:val="none"/>
-      <w:suff w:val="nothing"/>
-      <w:lvlText w:val=""/>
-      <w:lvlJc w:val="left"/>
-      <w:pPr>
-        <w:ind w:left="0" w:hanging="0"/>
-      </w:pPr>
+      <w:numFmt w:val="bullet"/>
+      <w:lvlText w:val="◦"/>
+      <w:lvlJc w:val="left"/>
+      <w:pPr>
+        <w:tabs>
+          <w:tab w:val="num" w:pos="1080"/>
+        </w:tabs>
+        <w:ind w:left="1080" w:hanging="360"/>
+      </w:pPr>
+      <w:rPr>
+        <w:rFonts w:ascii="OpenSymbol" w:hAnsi="OpenSymbol" w:cs="OpenSymbol" w:hint="default"/>
+      </w:rPr>
     </w:lvl>
     <w:lvl w:ilvl="2">
       <w:start w:val="1"/>
-      <w:numFmt w:val="none"/>
-      <w:suff w:val="nothing"/>
-      <w:lvlText w:val=""/>
-      <w:lvlJc w:val="left"/>
-      <w:pPr>
-        <w:ind w:left="0" w:hanging="0"/>
-      </w:pPr>
+      <w:numFmt w:val="bullet"/>
+      <w:lvlText w:val="▪"/>
+      <w:lvlJc w:val="left"/>
+      <w:pPr>
+        <w:tabs>
+          <w:tab w:val="num" w:pos="1440"/>
+        </w:tabs>
+        <w:ind w:left="1440" w:hanging="360"/>
+      </w:pPr>
+      <w:rPr>
+        <w:rFonts w:ascii="OpenSymbol" w:hAnsi="OpenSymbol" w:cs="OpenSymbol" w:hint="default"/>
+      </w:rPr>
     </w:lvl>
     <w:lvl w:ilvl="3">
       <w:start w:val="1"/>
-      <w:numFmt w:val="none"/>
-      <w:suff w:val="nothing"/>
-      <w:lvlText w:val=""/>
-      <w:lvlJc w:val="left"/>
-      <w:pPr>
-        <w:ind w:left="0" w:hanging="0"/>
-      </w:pPr>
+      <w:numFmt w:val="bullet"/>
+      <w:lvlText w:val=""/>
+      <w:lvlJc w:val="left"/>
+      <w:pPr>
+        <w:tabs>
+          <w:tab w:val="num" w:pos="1800"/>
+        </w:tabs>
+        <w:ind w:left="1800" w:hanging="360"/>
+      </w:pPr>
+      <w:rPr>
+        <w:rFonts w:ascii="Symbol" w:hAnsi="Symbol" w:cs="Symbol" w:hint="default"/>
+      </w:rPr>
     </w:lvl>
     <w:lvl w:ilvl="4">
       <w:start w:val="1"/>
-      <w:numFmt w:val="none"/>
-      <w:suff w:val="nothing"/>
-      <w:lvlText w:val=""/>
-      <w:lvlJc w:val="left"/>
-      <w:pPr>
-        <w:ind w:left="0" w:hanging="0"/>
-      </w:pPr>
+      <w:numFmt w:val="bullet"/>
+      <w:lvlText w:val="◦"/>
+      <w:lvlJc w:val="left"/>
+      <w:pPr>
+        <w:tabs>
+          <w:tab w:val="num" w:pos="2160"/>
+        </w:tabs>
+        <w:ind w:left="2160" w:hanging="360"/>
+      </w:pPr>
+      <w:rPr>
+        <w:rFonts w:ascii="OpenSymbol" w:hAnsi="OpenSymbol" w:cs="OpenSymbol" w:hint="default"/>
+      </w:rPr>
     </w:lvl>
     <w:lvl w:ilvl="5">
       <w:start w:val="1"/>
-      <w:numFmt w:val="none"/>
-      <w:suff w:val="nothing"/>
-      <w:lvlText w:val=""/>
-      <w:lvlJc w:val="left"/>
-      <w:pPr>
-        <w:ind w:left="0" w:hanging="0"/>
-      </w:pPr>
+      <w:numFmt w:val="bullet"/>
+      <w:lvlText w:val="▪"/>
+      <w:lvlJc w:val="left"/>
+      <w:pPr>
+        <w:tabs>
+          <w:tab w:val="num" w:pos="2520"/>
+        </w:tabs>
+        <w:ind w:left="2520" w:hanging="360"/>
+      </w:pPr>
+      <w:rPr>
+        <w:rFonts w:ascii="OpenSymbol" w:hAnsi="OpenSymbol" w:cs="OpenSymbol" w:hint="default"/>
+      </w:rPr>
     </w:lvl>
     <w:lvl w:ilvl="6">
       <w:start w:val="1"/>
-      <w:numFmt w:val="none"/>
-      <w:suff w:val="nothing"/>
-      <w:lvlText w:val=""/>
-      <w:lvlJc w:val="left"/>
-      <w:pPr>
-        <w:ind w:left="0" w:hanging="0"/>
-      </w:pPr>
+      <w:numFmt w:val="bullet"/>
+      <w:lvlText w:val=""/>
+      <w:lvlJc w:val="left"/>
+      <w:pPr>
+        <w:tabs>
+          <w:tab w:val="num" w:pos="2880"/>
+        </w:tabs>
+        <w:ind w:left="2880" w:hanging="360"/>
+      </w:pPr>
+      <w:rPr>
+        <w:rFonts w:ascii="Symbol" w:hAnsi="Symbol" w:cs="Symbol" w:hint="default"/>
+      </w:rPr>
     </w:lvl>
     <w:lvl w:ilvl="7">
       <w:start w:val="1"/>
-      <w:numFmt w:val="none"/>
-      <w:suff w:val="nothing"/>
-      <w:lvlText w:val=""/>
-      <w:lvlJc w:val="left"/>
-      <w:pPr>
-        <w:ind w:left="0" w:hanging="0"/>
-      </w:pPr>
+      <w:numFmt w:val="bullet"/>
+      <w:lvlText w:val="◦"/>
+      <w:lvlJc w:val="left"/>
+      <w:pPr>
+        <w:tabs>
+          <w:tab w:val="num" w:pos="3240"/>
+        </w:tabs>
+        <w:ind w:left="3240" w:hanging="360"/>
+      </w:pPr>
+      <w:rPr>
+        <w:rFonts w:ascii="OpenSymbol" w:hAnsi="OpenSymbol" w:cs="OpenSymbol" w:hint="default"/>
+      </w:rPr>
     </w:lvl>
     <w:lvl w:ilvl="8">
       <w:start w:val="1"/>
-      <w:numFmt w:val="none"/>
-      <w:suff w:val="nothing"/>
-      <w:lvlText w:val=""/>
-      <w:lvlJc w:val="left"/>
-      <w:pPr>
-        <w:ind w:left="0" w:hanging="0"/>
-      </w:pPr>
+      <w:numFmt w:val="bullet"/>
+      <w:lvlText w:val="▪"/>
+      <w:lvlJc w:val="left"/>
+      <w:pPr>
+        <w:tabs>
+          <w:tab w:val="num" w:pos="3600"/>
+        </w:tabs>
+        <w:ind w:left="3600" w:hanging="360"/>
+      </w:pPr>
+      <w:rPr>
+        <w:rFonts w:ascii="OpenSymbol" w:hAnsi="OpenSymbol" w:cs="OpenSymbol" w:hint="default"/>
+      </w:rPr>
     </w:lvl>
   </w:abstractNum>
   <w:num w:numId="1">
@@ -6774,13 +7241,14 @@
       <w:rPr>
         <w:rFonts w:ascii="Liberation Serif" w:hAnsi="Liberation Serif" w:eastAsia="Songti SC" w:cs="Arial Unicode MS"/>
         <w:kern w:val="2"/>
-        <w:sz w:val="20"/>
         <w:szCs w:val="24"/>
         <w:lang w:val="en-GB" w:eastAsia="zh-CN" w:bidi="hi-IN"/>
       </w:rPr>
     </w:rPrDefault>
     <w:pPrDefault>
-      <w:pPr/>
+      <w:pPr>
+        <w:suppressAutoHyphens w:val="true"/>
+      </w:pPr>
     </w:pPrDefault>
   </w:docDefaults>
   <w:style w:type="paragraph" w:styleId="Normal">
@@ -6789,7 +7257,7 @@
     <w:pPr>
       <w:widowControl/>
       <w:suppressAutoHyphens w:val="true"/>
-      <w:overflowPunct w:val="true"/>
+      <w:overflowPunct w:val="false"/>
       <w:bidi w:val="0"/>
       <w:spacing w:before="0" w:after="0"/>
       <w:ind w:left="0" w:right="0" w:hanging="0"/>
@@ -6858,14 +7326,14 @@
     </w:rPr>
   </w:style>
   <w:style w:type="character" w:styleId="InternetLink">
-    <w:name w:val="Internet Link"/>
+    <w:name w:val="Hyperlink"/>
     <w:rPr>
       <w:color w:val="000080"/>
       <w:u w:val="single"/>
       <w:lang w:val="zxx" w:eastAsia="zxx" w:bidi="zxx"/>
     </w:rPr>
   </w:style>
-  <w:style w:type="character" w:styleId="FollowedHyperlink">
+  <w:style w:type="character" w:styleId="VisitedInternetLink">
     <w:name w:val="FollowedHyperlink"/>
     <w:qFormat/>
     <w:rPr>
@@ -6892,410 +7360,6 @@
     <w:rPr>
       <w:rFonts w:ascii="Liberation Mono" w:hAnsi="Liberation Mono" w:eastAsia="Liberation Mono" w:cs="Liberation Mono"/>
     </w:rPr>
-  </w:style>
-  <w:style w:type="character" w:styleId="ListLabel1">
-    <w:name w:val="ListLabel 1"/>
-    <w:qFormat/>
-    <w:rPr>
-      <w:rFonts w:cs="Symbol"/>
-    </w:rPr>
-  </w:style>
-  <w:style w:type="character" w:styleId="ListLabel2">
-    <w:name w:val="ListLabel 2"/>
-    <w:qFormat/>
-    <w:rPr>
-      <w:rFonts w:cs="OpenSymbol"/>
-    </w:rPr>
-  </w:style>
-  <w:style w:type="character" w:styleId="ListLabel3">
-    <w:name w:val="ListLabel 3"/>
-    <w:qFormat/>
-    <w:rPr>
-      <w:rFonts w:cs="OpenSymbol"/>
-    </w:rPr>
-  </w:style>
-  <w:style w:type="character" w:styleId="ListLabel4">
-    <w:name w:val="ListLabel 4"/>
-    <w:qFormat/>
-    <w:rPr>
-      <w:rFonts w:cs="Symbol"/>
-    </w:rPr>
-  </w:style>
-  <w:style w:type="character" w:styleId="ListLabel5">
-    <w:name w:val="ListLabel 5"/>
-    <w:qFormat/>
-    <w:rPr>
-      <w:rFonts w:cs="OpenSymbol"/>
-    </w:rPr>
-  </w:style>
-  <w:style w:type="character" w:styleId="ListLabel6">
-    <w:name w:val="ListLabel 6"/>
-    <w:qFormat/>
-    <w:rPr>
-      <w:rFonts w:cs="OpenSymbol"/>
-    </w:rPr>
-  </w:style>
-  <w:style w:type="character" w:styleId="ListLabel7">
-    <w:name w:val="ListLabel 7"/>
-    <w:qFormat/>
-    <w:rPr>
-      <w:rFonts w:cs="Symbol"/>
-    </w:rPr>
-  </w:style>
-  <w:style w:type="character" w:styleId="ListLabel8">
-    <w:name w:val="ListLabel 8"/>
-    <w:qFormat/>
-    <w:rPr>
-      <w:rFonts w:cs="OpenSymbol"/>
-    </w:rPr>
-  </w:style>
-  <w:style w:type="character" w:styleId="ListLabel9">
-    <w:name w:val="ListLabel 9"/>
-    <w:qFormat/>
-    <w:rPr>
-      <w:rFonts w:cs="OpenSymbol"/>
-    </w:rPr>
-  </w:style>
-  <w:style w:type="character" w:styleId="ListLabel10">
-    <w:name w:val="ListLabel 10"/>
-    <w:qFormat/>
-    <w:rPr>
-      <w:rFonts w:cs="Symbol"/>
-    </w:rPr>
-  </w:style>
-  <w:style w:type="character" w:styleId="ListLabel11">
-    <w:name w:val="ListLabel 11"/>
-    <w:qFormat/>
-    <w:rPr>
-      <w:rFonts w:cs="OpenSymbol"/>
-    </w:rPr>
-  </w:style>
-  <w:style w:type="character" w:styleId="ListLabel12">
-    <w:name w:val="ListLabel 12"/>
-    <w:qFormat/>
-    <w:rPr>
-      <w:rFonts w:cs="OpenSymbol"/>
-    </w:rPr>
-  </w:style>
-  <w:style w:type="character" w:styleId="ListLabel13">
-    <w:name w:val="ListLabel 13"/>
-    <w:qFormat/>
-    <w:rPr>
-      <w:rFonts w:cs="Symbol"/>
-    </w:rPr>
-  </w:style>
-  <w:style w:type="character" w:styleId="ListLabel14">
-    <w:name w:val="ListLabel 14"/>
-    <w:qFormat/>
-    <w:rPr>
-      <w:rFonts w:cs="OpenSymbol"/>
-    </w:rPr>
-  </w:style>
-  <w:style w:type="character" w:styleId="ListLabel15">
-    <w:name w:val="ListLabel 15"/>
-    <w:qFormat/>
-    <w:rPr>
-      <w:rFonts w:cs="OpenSymbol"/>
-    </w:rPr>
-  </w:style>
-  <w:style w:type="character" w:styleId="ListLabel16">
-    <w:name w:val="ListLabel 16"/>
-    <w:qFormat/>
-    <w:rPr>
-      <w:rFonts w:cs="Symbol"/>
-    </w:rPr>
-  </w:style>
-  <w:style w:type="character" w:styleId="ListLabel17">
-    <w:name w:val="ListLabel 17"/>
-    <w:qFormat/>
-    <w:rPr>
-      <w:rFonts w:cs="OpenSymbol"/>
-    </w:rPr>
-  </w:style>
-  <w:style w:type="character" w:styleId="ListLabel18">
-    <w:name w:val="ListLabel 18"/>
-    <w:qFormat/>
-    <w:rPr>
-      <w:rFonts w:cs="OpenSymbol"/>
-    </w:rPr>
-  </w:style>
-  <w:style w:type="character" w:styleId="ListLabel19">
-    <w:name w:val="ListLabel 19"/>
-    <w:qFormat/>
-    <w:rPr>
-      <w:rFonts w:cs="Symbol"/>
-    </w:rPr>
-  </w:style>
-  <w:style w:type="character" w:styleId="ListLabel20">
-    <w:name w:val="ListLabel 20"/>
-    <w:qFormat/>
-    <w:rPr>
-      <w:rFonts w:cs="OpenSymbol"/>
-    </w:rPr>
-  </w:style>
-  <w:style w:type="character" w:styleId="ListLabel21">
-    <w:name w:val="ListLabel 21"/>
-    <w:qFormat/>
-    <w:rPr>
-      <w:rFonts w:cs="OpenSymbol"/>
-    </w:rPr>
-  </w:style>
-  <w:style w:type="character" w:styleId="ListLabel22">
-    <w:name w:val="ListLabel 22"/>
-    <w:qFormat/>
-    <w:rPr>
-      <w:rFonts w:cs="Symbol"/>
-    </w:rPr>
-  </w:style>
-  <w:style w:type="character" w:styleId="ListLabel23">
-    <w:name w:val="ListLabel 23"/>
-    <w:qFormat/>
-    <w:rPr>
-      <w:rFonts w:cs="OpenSymbol"/>
-    </w:rPr>
-  </w:style>
-  <w:style w:type="character" w:styleId="ListLabel24">
-    <w:name w:val="ListLabel 24"/>
-    <w:qFormat/>
-    <w:rPr>
-      <w:rFonts w:cs="OpenSymbol"/>
-    </w:rPr>
-  </w:style>
-  <w:style w:type="character" w:styleId="ListLabel25">
-    <w:name w:val="ListLabel 25"/>
-    <w:qFormat/>
-    <w:rPr>
-      <w:rFonts w:cs="Symbol"/>
-    </w:rPr>
-  </w:style>
-  <w:style w:type="character" w:styleId="ListLabel26">
-    <w:name w:val="ListLabel 26"/>
-    <w:qFormat/>
-    <w:rPr>
-      <w:rFonts w:cs="OpenSymbol"/>
-    </w:rPr>
-  </w:style>
-  <w:style w:type="character" w:styleId="ListLabel27">
-    <w:name w:val="ListLabel 27"/>
-    <w:qFormat/>
-    <w:rPr>
-      <w:rFonts w:cs="OpenSymbol"/>
-    </w:rPr>
-  </w:style>
-  <w:style w:type="character" w:styleId="ListLabel28">
-    <w:name w:val="ListLabel 28"/>
-    <w:qFormat/>
-    <w:rPr>
-      <w:i w:val="false"/>
-      <w:iCs w:val="false"/>
-    </w:rPr>
-  </w:style>
-  <w:style w:type="character" w:styleId="ListLabel29">
-    <w:name w:val="ListLabel 29"/>
-    <w:qFormat/>
-    <w:rPr/>
-  </w:style>
-  <w:style w:type="character" w:styleId="ListLabel30">
-    <w:name w:val="ListLabel 30"/>
-    <w:qFormat/>
-    <w:rPr>
-      <w:rFonts w:cs="Symbol"/>
-    </w:rPr>
-  </w:style>
-  <w:style w:type="character" w:styleId="ListLabel31">
-    <w:name w:val="ListLabel 31"/>
-    <w:qFormat/>
-    <w:rPr>
-      <w:rFonts w:cs="OpenSymbol"/>
-    </w:rPr>
-  </w:style>
-  <w:style w:type="character" w:styleId="ListLabel32">
-    <w:name w:val="ListLabel 32"/>
-    <w:qFormat/>
-    <w:rPr>
-      <w:rFonts w:cs="OpenSymbol"/>
-    </w:rPr>
-  </w:style>
-  <w:style w:type="character" w:styleId="ListLabel33">
-    <w:name w:val="ListLabel 33"/>
-    <w:qFormat/>
-    <w:rPr>
-      <w:rFonts w:cs="Symbol"/>
-    </w:rPr>
-  </w:style>
-  <w:style w:type="character" w:styleId="ListLabel34">
-    <w:name w:val="ListLabel 34"/>
-    <w:qFormat/>
-    <w:rPr>
-      <w:rFonts w:cs="OpenSymbol"/>
-    </w:rPr>
-  </w:style>
-  <w:style w:type="character" w:styleId="ListLabel35">
-    <w:name w:val="ListLabel 35"/>
-    <w:qFormat/>
-    <w:rPr>
-      <w:rFonts w:cs="OpenSymbol"/>
-    </w:rPr>
-  </w:style>
-  <w:style w:type="character" w:styleId="ListLabel36">
-    <w:name w:val="ListLabel 36"/>
-    <w:qFormat/>
-    <w:rPr>
-      <w:rFonts w:cs="Symbol"/>
-    </w:rPr>
-  </w:style>
-  <w:style w:type="character" w:styleId="ListLabel37">
-    <w:name w:val="ListLabel 37"/>
-    <w:qFormat/>
-    <w:rPr>
-      <w:rFonts w:cs="OpenSymbol"/>
-    </w:rPr>
-  </w:style>
-  <w:style w:type="character" w:styleId="ListLabel38">
-    <w:name w:val="ListLabel 38"/>
-    <w:qFormat/>
-    <w:rPr>
-      <w:rFonts w:cs="OpenSymbol"/>
-    </w:rPr>
-  </w:style>
-  <w:style w:type="character" w:styleId="ListLabel39">
-    <w:name w:val="ListLabel 39"/>
-    <w:qFormat/>
-    <w:rPr>
-      <w:rFonts w:cs="Symbol"/>
-    </w:rPr>
-  </w:style>
-  <w:style w:type="character" w:styleId="ListLabel40">
-    <w:name w:val="ListLabel 40"/>
-    <w:qFormat/>
-    <w:rPr>
-      <w:rFonts w:cs="OpenSymbol"/>
-    </w:rPr>
-  </w:style>
-  <w:style w:type="character" w:styleId="ListLabel41">
-    <w:name w:val="ListLabel 41"/>
-    <w:qFormat/>
-    <w:rPr>
-      <w:rFonts w:cs="OpenSymbol"/>
-    </w:rPr>
-  </w:style>
-  <w:style w:type="character" w:styleId="ListLabel42">
-    <w:name w:val="ListLabel 42"/>
-    <w:qFormat/>
-    <w:rPr>
-      <w:rFonts w:cs="Symbol"/>
-    </w:rPr>
-  </w:style>
-  <w:style w:type="character" w:styleId="ListLabel43">
-    <w:name w:val="ListLabel 43"/>
-    <w:qFormat/>
-    <w:rPr>
-      <w:rFonts w:cs="OpenSymbol"/>
-    </w:rPr>
-  </w:style>
-  <w:style w:type="character" w:styleId="ListLabel44">
-    <w:name w:val="ListLabel 44"/>
-    <w:qFormat/>
-    <w:rPr>
-      <w:rFonts w:cs="OpenSymbol"/>
-    </w:rPr>
-  </w:style>
-  <w:style w:type="character" w:styleId="ListLabel45">
-    <w:name w:val="ListLabel 45"/>
-    <w:qFormat/>
-    <w:rPr>
-      <w:rFonts w:cs="Symbol"/>
-    </w:rPr>
-  </w:style>
-  <w:style w:type="character" w:styleId="ListLabel46">
-    <w:name w:val="ListLabel 46"/>
-    <w:qFormat/>
-    <w:rPr>
-      <w:rFonts w:cs="OpenSymbol"/>
-    </w:rPr>
-  </w:style>
-  <w:style w:type="character" w:styleId="ListLabel47">
-    <w:name w:val="ListLabel 47"/>
-    <w:qFormat/>
-    <w:rPr>
-      <w:rFonts w:cs="OpenSymbol"/>
-    </w:rPr>
-  </w:style>
-  <w:style w:type="character" w:styleId="ListLabel48">
-    <w:name w:val="ListLabel 48"/>
-    <w:qFormat/>
-    <w:rPr>
-      <w:rFonts w:cs="Symbol"/>
-    </w:rPr>
-  </w:style>
-  <w:style w:type="character" w:styleId="ListLabel49">
-    <w:name w:val="ListLabel 49"/>
-    <w:qFormat/>
-    <w:rPr>
-      <w:rFonts w:cs="OpenSymbol"/>
-    </w:rPr>
-  </w:style>
-  <w:style w:type="character" w:styleId="ListLabel50">
-    <w:name w:val="ListLabel 50"/>
-    <w:qFormat/>
-    <w:rPr>
-      <w:rFonts w:cs="OpenSymbol"/>
-    </w:rPr>
-  </w:style>
-  <w:style w:type="character" w:styleId="ListLabel51">
-    <w:name w:val="ListLabel 51"/>
-    <w:qFormat/>
-    <w:rPr>
-      <w:rFonts w:cs="Symbol"/>
-    </w:rPr>
-  </w:style>
-  <w:style w:type="character" w:styleId="ListLabel52">
-    <w:name w:val="ListLabel 52"/>
-    <w:qFormat/>
-    <w:rPr>
-      <w:rFonts w:cs="OpenSymbol"/>
-    </w:rPr>
-  </w:style>
-  <w:style w:type="character" w:styleId="ListLabel53">
-    <w:name w:val="ListLabel 53"/>
-    <w:qFormat/>
-    <w:rPr>
-      <w:rFonts w:cs="OpenSymbol"/>
-    </w:rPr>
-  </w:style>
-  <w:style w:type="character" w:styleId="ListLabel54">
-    <w:name w:val="ListLabel 54"/>
-    <w:qFormat/>
-    <w:rPr>
-      <w:rFonts w:cs="Symbol"/>
-    </w:rPr>
-  </w:style>
-  <w:style w:type="character" w:styleId="ListLabel55">
-    <w:name w:val="ListLabel 55"/>
-    <w:qFormat/>
-    <w:rPr>
-      <w:rFonts w:cs="OpenSymbol"/>
-    </w:rPr>
-  </w:style>
-  <w:style w:type="character" w:styleId="ListLabel56">
-    <w:name w:val="ListLabel 56"/>
-    <w:qFormat/>
-    <w:rPr>
-      <w:rFonts w:cs="OpenSymbol"/>
-    </w:rPr>
-  </w:style>
-  <w:style w:type="character" w:styleId="ListLabel57">
-    <w:name w:val="ListLabel 57"/>
-    <w:qFormat/>
-    <w:rPr>
-      <w:i w:val="false"/>
-      <w:iCs w:val="false"/>
-    </w:rPr>
-  </w:style>
-  <w:style w:type="character" w:styleId="ListLabel58">
-    <w:name w:val="ListLabel 58"/>
-    <w:qFormat/>
-    <w:rPr/>
   </w:style>
   <w:style w:type="paragraph" w:styleId="Heading">
     <w:name w:val="Heading"/>

</xml_diff>

<commit_message>
Add Norell as co-author
</commit_message>
<xml_diff>
--- a/TaylorEtAl-mounted-barosaurus.docx
+++ b/TaylorEtAl-mounted-barosaurus.docx
@@ -151,14 +151,22 @@
           <w:i w:val="false"/>
           <w:iCs w:val="false"/>
         </w:rPr>
-        <w:t>Eugene S. Gaffney</w:t>
+        <w:t>Eugene S. Gaffney.</w:t>
       </w:r>
       <w:r>
         <w:rPr>
           <w:i w:val="false"/>
           <w:iCs w:val="false"/>
         </w:rPr>
-        <w:t xml:space="preserve">. Division of Paleontology, American Museum of Natural History, New York, New York, USA. </w:t>
+        <w:t xml:space="preserve"> </w:t>
+      </w:r>
+      <w:bookmarkStart w:id="0" w:name="__DdeLink__2703_3823776798"/>
+      <w:r>
+        <w:rPr>
+          <w:i w:val="false"/>
+          <w:iCs w:val="false"/>
+        </w:rPr>
+        <w:t xml:space="preserve">Division of Paleontology, American Museum of Natural History, New York, New York, USA. </w:t>
       </w:r>
       <w:hyperlink r:id="rId5">
         <w:r>
@@ -170,6 +178,7 @@
           <w:t>genegaffney373@comcast.net</w:t>
         </w:r>
       </w:hyperlink>
+      <w:bookmarkEnd w:id="0"/>
     </w:p>
     <w:p>
       <w:pPr>
@@ -183,15 +192,41 @@
           <w:i w:val="false"/>
           <w:iCs w:val="false"/>
         </w:rPr>
-        <w:t>John S. McIntosh</w:t>
-      </w:r>
-      <w:r>
-        <w:rPr>
-          <w:rFonts w:eastAsia="Baskerville" w:cs="Baskerville"/>
+        <w:t xml:space="preserve">Mark A. Norell. </w:t>
+      </w:r>
+      <w:r>
+        <w:rPr>
+          <w:b w:val="false"/>
+          <w:bCs w:val="false"/>
           <w:i w:val="false"/>
           <w:iCs w:val="false"/>
         </w:rPr>
-        <w:t>†</w:t>
+        <w:t>Division of Paleontology, American Museum of Natural History, New York, New York, USA.</w:t>
+      </w:r>
+    </w:p>
+    <w:p>
+      <w:pPr>
+        <w:pStyle w:val="Author"/>
+        <w:rPr/>
+      </w:pPr>
+      <w:r>
+        <w:rPr>
+          <w:b/>
+          <w:bCs/>
+          <w:i w:val="false"/>
+          <w:iCs w:val="false"/>
+        </w:rPr>
+        <w:t>John S. McIntosh</w:t>
+      </w:r>
+      <w:r>
+        <w:rPr>
+          <w:rFonts w:eastAsia="Baskerville" w:cs="Baskerville"/>
+          <w:b/>
+          <w:bCs/>
+          <w:i w:val="false"/>
+          <w:iCs w:val="false"/>
+        </w:rPr>
+        <w:t>†.</w:t>
       </w:r>
       <w:r>
         <w:rPr>
@@ -869,8 +904,8 @@
         <w:ind w:left="0" w:right="0" w:hanging="0"/>
         <w:rPr/>
       </w:pPr>
-      <w:bookmarkStart w:id="0" w:name="__RefHeading___Toc1018_1496310381"/>
-      <w:bookmarkEnd w:id="0"/>
+      <w:bookmarkStart w:id="1" w:name="__RefHeading___Toc1018_1496310381"/>
+      <w:bookmarkEnd w:id="1"/>
       <w:r>
         <w:rPr/>
         <w:t>Introduction</w:t>
@@ -1039,8 +1074,8 @@
         <w:pStyle w:val="Heading2"/>
         <w:rPr/>
       </w:pPr>
-      <w:bookmarkStart w:id="1" w:name="__RefHeading___Toc3323_2187837281"/>
-      <w:bookmarkEnd w:id="1"/>
+      <w:bookmarkStart w:id="2" w:name="__RefHeading___Toc3323_2187837281"/>
+      <w:bookmarkEnd w:id="2"/>
       <w:r>
         <w:rPr/>
         <w:t>Anatomical nomenclature</w:t>
@@ -1105,8 +1140,8 @@
         <w:pStyle w:val="Heading2"/>
         <w:rPr/>
       </w:pPr>
-      <w:bookmarkStart w:id="2" w:name="__RefHeading___Toc5349_68767826"/>
-      <w:bookmarkEnd w:id="2"/>
+      <w:bookmarkStart w:id="3" w:name="__RefHeading___Toc5349_68767826"/>
+      <w:bookmarkEnd w:id="3"/>
       <w:r>
         <w:rPr/>
         <w:t>Institutional abbreviations</w:t>
@@ -1223,8 +1258,8 @@
         <w:ind w:left="0" w:right="0" w:hanging="0"/>
         <w:rPr/>
       </w:pPr>
-      <w:bookmarkStart w:id="3" w:name="__RefHeading___Toc4316_68767826"/>
-      <w:bookmarkEnd w:id="3"/>
+      <w:bookmarkStart w:id="4" w:name="__RefHeading___Toc4316_68767826"/>
+      <w:bookmarkEnd w:id="4"/>
       <w:r>
         <w:rPr/>
         <w:t>Historical background</w:t>
@@ -1235,8 +1270,8 @@
         <w:pStyle w:val="Heading2"/>
         <w:rPr/>
       </w:pPr>
-      <w:bookmarkStart w:id="4" w:name="__RefHeading___Toc12350_68767826"/>
-      <w:bookmarkEnd w:id="4"/>
+      <w:bookmarkStart w:id="5" w:name="__RefHeading___Toc12350_68767826"/>
+      <w:bookmarkEnd w:id="5"/>
       <w:r>
         <w:rPr/>
         <w:t xml:space="preserve">Early discoveries of </w:t>
@@ -1479,8 +1514,8 @@
         <w:pStyle w:val="Heading2"/>
         <w:rPr/>
       </w:pPr>
-      <w:bookmarkStart w:id="5" w:name="__RefHeading___Toc12352_68767826"/>
-      <w:bookmarkEnd w:id="5"/>
+      <w:bookmarkStart w:id="6" w:name="__RefHeading___Toc12352_68767826"/>
+      <w:bookmarkEnd w:id="6"/>
       <w:r>
         <w:rPr/>
         <w:t xml:space="preserve">The AMNH specimen of </w:t>
@@ -1632,8 +1667,8 @@
         <w:ind w:left="0" w:right="0" w:hanging="0"/>
         <w:rPr/>
       </w:pPr>
-      <w:bookmarkStart w:id="6" w:name="__RefHeading___Toc5351_68767826"/>
-      <w:bookmarkEnd w:id="6"/>
+      <w:bookmarkStart w:id="7" w:name="__RefHeading___Toc5351_68767826"/>
+      <w:bookmarkEnd w:id="7"/>
       <w:r>
         <w:rPr/>
         <w:t xml:space="preserve">The AMNH mounted </w:t>
@@ -1651,8 +1686,8 @@
         <w:pStyle w:val="Heading2"/>
         <w:rPr/>
       </w:pPr>
-      <w:bookmarkStart w:id="7" w:name="__RefHeading___Toc5354_68767826"/>
-      <w:bookmarkEnd w:id="7"/>
+      <w:bookmarkStart w:id="8" w:name="__RefHeading___Toc5354_68767826"/>
+      <w:bookmarkEnd w:id="8"/>
       <w:r>
         <w:rPr/>
         <w:t>The conception of the mount</w:t>
@@ -2041,8 +2076,8 @@
         <w:pStyle w:val="Heading2"/>
         <w:rPr/>
       </w:pPr>
-      <w:bookmarkStart w:id="8" w:name="__RefHeading___Toc18297_68767826"/>
-      <w:bookmarkEnd w:id="8"/>
+      <w:bookmarkStart w:id="9" w:name="__RefHeading___Toc18297_68767826"/>
+      <w:bookmarkEnd w:id="9"/>
       <w:r>
         <w:rPr/>
         <w:t>The creation of the mount</w:t>
@@ -2185,12 +2220,12 @@
         <w:rPr/>
         <w:t xml:space="preserve"> mount was carried out with the aid of a hired crane and 15 m scissor lift. This had to be done in the parking lot behind the RCI workshop, as the completed mount would be too tall to fit inside the workshop. The event was attended by a group from the AMNH, including Jack McIntosh, who had been brought in as a consultant to ensure that the bones were articulated correctly in the mount. Also present were photographers including National Geographic’s Louie </w:t>
       </w:r>
-      <w:bookmarkStart w:id="9" w:name="__DdeLink__20117_68767826"/>
+      <w:bookmarkStart w:id="10" w:name="__DdeLink__20117_68767826"/>
       <w:r>
         <w:rPr/>
         <w:t>Psihoyos</w:t>
       </w:r>
-      <w:bookmarkEnd w:id="9"/>
+      <w:bookmarkEnd w:id="10"/>
       <w:r>
         <w:rPr/>
         <w:t xml:space="preserve">, a television crew, at least one observer from another museum, and a crowd of local workers on their lunch-breaks. The skeleton was pieced together from prefabricated sections. The exercise began with the “tripod” of hindlimbs and tail, anchored together at the pelvis, providing a stable base. These were followed by the torso section, then the three sections of the neck and head, and finally the forelimbs. Dingus (1996:25–28) recalls that “the strangest thing was that the mount actually looked rather natural and graceful […] I had always been extremely skeptical about whether sauropods could rear up to such heights, but the grace of the mount almost erased my doubt”. Although the core of the project had proven successful, another six months would be required before the entire exhibit was ready to assemble in New York, as work was required not only on the main </w:t>
@@ -2381,8 +2416,8 @@
         <w:pStyle w:val="Heading2"/>
         <w:rPr/>
       </w:pPr>
-      <w:bookmarkStart w:id="10" w:name="__RefHeading___Toc5632_2187837281"/>
-      <w:bookmarkEnd w:id="10"/>
+      <w:bookmarkStart w:id="11" w:name="__RefHeading___Toc5632_2187837281"/>
+      <w:bookmarkEnd w:id="11"/>
       <w:r>
         <w:rPr/>
         <w:t>Photography of the mount</w:t>
@@ -2424,8 +2459,8 @@
         <w:pStyle w:val="Heading2"/>
         <w:rPr/>
       </w:pPr>
-      <w:bookmarkStart w:id="11" w:name="__RefHeading___Toc5356_68767826"/>
-      <w:bookmarkEnd w:id="11"/>
+      <w:bookmarkStart w:id="12" w:name="__RefHeading___Toc5356_68767826"/>
+      <w:bookmarkEnd w:id="12"/>
       <w:r>
         <w:rPr/>
         <w:t>The composition of the mount</w:t>
@@ -2441,8 +2476,8 @@
         <w:ind w:left="0" w:right="0" w:hanging="0"/>
         <w:rPr/>
       </w:pPr>
-      <w:bookmarkStart w:id="12" w:name="__RefHeading___Toc16585_68767826"/>
-      <w:bookmarkEnd w:id="12"/>
+      <w:bookmarkStart w:id="13" w:name="__RefHeading___Toc16585_68767826"/>
+      <w:bookmarkEnd w:id="13"/>
       <w:r>
         <w:rPr/>
         <w:t>Overview</w:t>
@@ -2571,12 +2606,12 @@
         <w:ind w:left="720" w:right="0" w:hanging="360"/>
         <w:rPr/>
       </w:pPr>
-      <w:bookmarkStart w:id="13" w:name="__DdeLink__31298_802501007"/>
+      <w:bookmarkStart w:id="14" w:name="__DdeLink__31298_802501007"/>
       <w:r>
         <w:rPr/>
         <w:t>six partial ribs, of which one is the first or possibly second on the left side, and another is probably its counterpart</w:t>
       </w:r>
-      <w:bookmarkEnd w:id="13"/>
+      <w:bookmarkEnd w:id="14"/>
     </w:p>
     <w:p>
       <w:pPr>
@@ -2818,8 +2853,8 @@
         <w:ind w:left="0" w:right="0" w:hanging="0"/>
         <w:rPr/>
       </w:pPr>
-      <w:bookmarkStart w:id="14" w:name="__RefHeading___Toc16587_68767826"/>
-      <w:bookmarkEnd w:id="14"/>
+      <w:bookmarkStart w:id="15" w:name="__RefHeading___Toc16587_68767826"/>
+      <w:bookmarkEnd w:id="15"/>
       <w:r>
         <w:rPr/>
         <w:t>Skull</w:t>
@@ -3057,8 +3092,8 @@
         <w:ind w:left="0" w:right="0" w:hanging="0"/>
         <w:rPr/>
       </w:pPr>
-      <w:bookmarkStart w:id="15" w:name="__RefHeading___Toc16589_68767826"/>
-      <w:bookmarkEnd w:id="15"/>
+      <w:bookmarkStart w:id="16" w:name="__RefHeading___Toc16589_68767826"/>
+      <w:bookmarkEnd w:id="16"/>
       <w:r>
         <w:rPr/>
         <w:t>Neck</w:t>
@@ -3198,8 +3233,8 @@
         <w:ind w:left="0" w:right="0" w:hanging="0"/>
         <w:rPr/>
       </w:pPr>
-      <w:bookmarkStart w:id="16" w:name="__RefHeading___Toc2466_2187837281"/>
-      <w:bookmarkEnd w:id="16"/>
+      <w:bookmarkStart w:id="17" w:name="__RefHeading___Toc2466_2187837281"/>
+      <w:bookmarkEnd w:id="17"/>
       <w:r>
         <w:rPr/>
         <w:t>Torso and sacrum</w:t>
@@ -3231,8 +3266,8 @@
         <w:ind w:left="0" w:right="0" w:hanging="0"/>
         <w:rPr/>
       </w:pPr>
-      <w:bookmarkStart w:id="17" w:name="__RefHeading___Toc2468_2187837281"/>
-      <w:bookmarkEnd w:id="17"/>
+      <w:bookmarkStart w:id="18" w:name="__RefHeading___Toc2468_2187837281"/>
+      <w:bookmarkEnd w:id="18"/>
       <w:r>
         <w:rPr/>
         <w:t>Tail</w:t>
@@ -3274,8 +3309,8 @@
         <w:ind w:left="0" w:right="0" w:hanging="0"/>
         <w:rPr/>
       </w:pPr>
-      <w:bookmarkStart w:id="18" w:name="__RefHeading___Toc2470_2187837281"/>
-      <w:bookmarkEnd w:id="18"/>
+      <w:bookmarkStart w:id="19" w:name="__RefHeading___Toc2470_2187837281"/>
+      <w:bookmarkEnd w:id="19"/>
       <w:r>
         <w:rPr/>
         <w:t>Forelimbs and girdles</w:t>
@@ -3322,8 +3357,8 @@
         <w:ind w:left="0" w:right="0" w:hanging="0"/>
         <w:rPr/>
       </w:pPr>
-      <w:bookmarkStart w:id="19" w:name="__RefHeading___Toc2472_2187837281"/>
-      <w:bookmarkEnd w:id="19"/>
+      <w:bookmarkStart w:id="20" w:name="__RefHeading___Toc2472_2187837281"/>
+      <w:bookmarkEnd w:id="20"/>
       <w:r>
         <w:rPr/>
         <w:t>Hindlimbs and girdles</w:t>
@@ -3349,8 +3384,8 @@
         <w:ind w:left="0" w:right="0" w:hanging="0"/>
         <w:rPr/>
       </w:pPr>
-      <w:bookmarkStart w:id="20" w:name="__RefHeading___Toc3401_68767826"/>
-      <w:bookmarkEnd w:id="20"/>
+      <w:bookmarkStart w:id="21" w:name="__RefHeading___Toc3401_68767826"/>
+      <w:bookmarkEnd w:id="21"/>
       <w:r>
         <w:rPr/>
         <w:t>Discussion</w:t>
@@ -3361,8 +3396,8 @@
         <w:pStyle w:val="Heading2"/>
         <w:rPr/>
       </w:pPr>
-      <w:bookmarkStart w:id="21" w:name="__RefHeading___Toc2476_2187837281"/>
-      <w:bookmarkEnd w:id="21"/>
+      <w:bookmarkStart w:id="22" w:name="__RefHeading___Toc2476_2187837281"/>
+      <w:bookmarkEnd w:id="22"/>
       <w:r>
         <w:rPr/>
         <w:t>Rearing pose</w:t>
@@ -3816,8 +3851,8 @@
         <w:pStyle w:val="Heading2"/>
         <w:rPr/>
       </w:pPr>
-      <w:bookmarkStart w:id="22" w:name="__RefHeading___Toc21934_68767826"/>
-      <w:bookmarkEnd w:id="22"/>
+      <w:bookmarkStart w:id="23" w:name="__RefHeading___Toc21934_68767826"/>
+      <w:bookmarkEnd w:id="23"/>
       <w:r>
         <w:rPr/>
         <w:t>Size of the AMNH 6341 animal</w:t>
@@ -3908,8 +3943,8 @@
         <w:ind w:left="0" w:right="0" w:hanging="0"/>
         <w:rPr/>
       </w:pPr>
-      <w:bookmarkStart w:id="23" w:name="__RefHeading___Toc3403_68767826"/>
-      <w:bookmarkEnd w:id="23"/>
+      <w:bookmarkStart w:id="24" w:name="__RefHeading___Toc3403_68767826"/>
+      <w:bookmarkEnd w:id="24"/>
       <w:r>
         <w:rPr/>
         <w:t>Acknowledgements</w:t>
@@ -3968,8 +4003,8 @@
         <w:ind w:left="0" w:right="0" w:hanging="0"/>
         <w:rPr/>
       </w:pPr>
-      <w:bookmarkStart w:id="24" w:name="__RefHeading___Toc3405_68767826"/>
-      <w:bookmarkEnd w:id="24"/>
+      <w:bookmarkStart w:id="25" w:name="__RefHeading___Toc3405_68767826"/>
+      <w:bookmarkEnd w:id="25"/>
       <w:r>
         <w:rPr/>
         <w:t>References</w:t>
@@ -4239,7 +4274,7 @@
         <w:rPr/>
         <w:t xml:space="preserve"> in the United States National Museum. </w:t>
       </w:r>
-      <w:bookmarkStart w:id="25" w:name="__DdeLink__2788_55120580"/>
+      <w:bookmarkStart w:id="26" w:name="__DdeLink__2788_55120580"/>
       <w:r>
         <w:rPr>
           <w:i/>
@@ -4247,7 +4282,7 @@
         </w:rPr>
         <w:t>Proceedings of the United States National Museum</w:t>
       </w:r>
-      <w:bookmarkEnd w:id="25"/>
+      <w:bookmarkEnd w:id="26"/>
       <w:r>
         <w:rPr/>
         <w:t xml:space="preserve"> </w:t>
@@ -4708,15 +4743,7 @@
       </w:r>
       <w:r>
         <w:rPr/>
-        <w:t>:5, Abstracts for annual meeting of th</w:t>
-      </w:r>
-      <w:r>
-        <w:rPr/>
-        <w:t xml:space="preserve">e American Society of Zoologists, </w:t>
-      </w:r>
-      <w:r>
-        <w:rPr/>
-        <w:t>page 147A.</w:t>
+        <w:t>:5, Abstracts for annual meeting of the American Society of Zoologists, page 147A.</w:t>
       </w:r>
     </w:p>
     <w:p>
@@ -4931,12 +4958,12 @@
         <w:pStyle w:val="Reference"/>
         <w:rPr/>
       </w:pPr>
-      <w:bookmarkStart w:id="26" w:name="__DdeLink__16582_68767826"/>
+      <w:bookmarkStart w:id="27" w:name="__DdeLink__16582_68767826"/>
       <w:r>
         <w:rPr/>
         <w:t>Nieuwland</w:t>
       </w:r>
-      <w:bookmarkEnd w:id="26"/>
+      <w:bookmarkEnd w:id="27"/>
       <w:r>
         <w:rPr/>
         <w:t xml:space="preserve">, Ilja. 2019. </w:t>
@@ -5330,8 +5357,8 @@
         <w:ind w:left="0" w:right="0" w:hanging="0"/>
         <w:rPr/>
       </w:pPr>
-      <w:bookmarkStart w:id="27" w:name="__RefHeading___Toc3407_68767826"/>
-      <w:bookmarkEnd w:id="27"/>
+      <w:bookmarkStart w:id="28" w:name="__RefHeading___Toc3407_68767826"/>
+      <w:bookmarkEnd w:id="28"/>
       <w:r>
         <w:rPr/>
         <w:t>Figure Captions</w:t>
@@ -5657,7 +5684,7 @@
         <w:pStyle w:val="FigureCaption"/>
         <w:widowControl/>
         <w:suppressAutoHyphens w:val="true"/>
-        <w:overflowPunct w:val="true"/>
+        <w:overflowPunct w:val="false"/>
         <w:bidi w:val="0"/>
         <w:spacing w:lineRule="auto" w:line="276" w:before="0" w:after="142"/>
         <w:ind w:left="283" w:right="0" w:hanging="0"/>
@@ -6970,7 +6997,7 @@
     <w:pPr>
       <w:widowControl/>
       <w:suppressAutoHyphens w:val="true"/>
-      <w:overflowPunct w:val="true"/>
+      <w:overflowPunct w:val="false"/>
       <w:bidi w:val="0"/>
       <w:spacing w:before="0" w:after="0"/>
       <w:ind w:left="0" w:right="0" w:hanging="0"/>
@@ -7276,6 +7303,208 @@
     <w:qFormat/>
     <w:rPr/>
   </w:style>
+  <w:style w:type="character" w:styleId="ListLabel30">
+    <w:name w:val="ListLabel 30"/>
+    <w:qFormat/>
+    <w:rPr>
+      <w:rFonts w:cs="Symbol"/>
+    </w:rPr>
+  </w:style>
+  <w:style w:type="character" w:styleId="ListLabel31">
+    <w:name w:val="ListLabel 31"/>
+    <w:qFormat/>
+    <w:rPr>
+      <w:rFonts w:cs="OpenSymbol"/>
+    </w:rPr>
+  </w:style>
+  <w:style w:type="character" w:styleId="ListLabel32">
+    <w:name w:val="ListLabel 32"/>
+    <w:qFormat/>
+    <w:rPr>
+      <w:rFonts w:cs="OpenSymbol"/>
+    </w:rPr>
+  </w:style>
+  <w:style w:type="character" w:styleId="ListLabel33">
+    <w:name w:val="ListLabel 33"/>
+    <w:qFormat/>
+    <w:rPr>
+      <w:rFonts w:cs="Symbol"/>
+    </w:rPr>
+  </w:style>
+  <w:style w:type="character" w:styleId="ListLabel34">
+    <w:name w:val="ListLabel 34"/>
+    <w:qFormat/>
+    <w:rPr>
+      <w:rFonts w:cs="OpenSymbol"/>
+    </w:rPr>
+  </w:style>
+  <w:style w:type="character" w:styleId="ListLabel35">
+    <w:name w:val="ListLabel 35"/>
+    <w:qFormat/>
+    <w:rPr>
+      <w:rFonts w:cs="OpenSymbol"/>
+    </w:rPr>
+  </w:style>
+  <w:style w:type="character" w:styleId="ListLabel36">
+    <w:name w:val="ListLabel 36"/>
+    <w:qFormat/>
+    <w:rPr>
+      <w:rFonts w:cs="Symbol"/>
+    </w:rPr>
+  </w:style>
+  <w:style w:type="character" w:styleId="ListLabel37">
+    <w:name w:val="ListLabel 37"/>
+    <w:qFormat/>
+    <w:rPr>
+      <w:rFonts w:cs="OpenSymbol"/>
+    </w:rPr>
+  </w:style>
+  <w:style w:type="character" w:styleId="ListLabel38">
+    <w:name w:val="ListLabel 38"/>
+    <w:qFormat/>
+    <w:rPr>
+      <w:rFonts w:cs="OpenSymbol"/>
+    </w:rPr>
+  </w:style>
+  <w:style w:type="character" w:styleId="ListLabel39">
+    <w:name w:val="ListLabel 39"/>
+    <w:qFormat/>
+    <w:rPr>
+      <w:rFonts w:cs="Symbol"/>
+    </w:rPr>
+  </w:style>
+  <w:style w:type="character" w:styleId="ListLabel40">
+    <w:name w:val="ListLabel 40"/>
+    <w:qFormat/>
+    <w:rPr>
+      <w:rFonts w:cs="OpenSymbol"/>
+    </w:rPr>
+  </w:style>
+  <w:style w:type="character" w:styleId="ListLabel41">
+    <w:name w:val="ListLabel 41"/>
+    <w:qFormat/>
+    <w:rPr>
+      <w:rFonts w:cs="OpenSymbol"/>
+    </w:rPr>
+  </w:style>
+  <w:style w:type="character" w:styleId="ListLabel42">
+    <w:name w:val="ListLabel 42"/>
+    <w:qFormat/>
+    <w:rPr>
+      <w:rFonts w:cs="Symbol"/>
+    </w:rPr>
+  </w:style>
+  <w:style w:type="character" w:styleId="ListLabel43">
+    <w:name w:val="ListLabel 43"/>
+    <w:qFormat/>
+    <w:rPr>
+      <w:rFonts w:cs="OpenSymbol"/>
+    </w:rPr>
+  </w:style>
+  <w:style w:type="character" w:styleId="ListLabel44">
+    <w:name w:val="ListLabel 44"/>
+    <w:qFormat/>
+    <w:rPr>
+      <w:rFonts w:cs="OpenSymbol"/>
+    </w:rPr>
+  </w:style>
+  <w:style w:type="character" w:styleId="ListLabel45">
+    <w:name w:val="ListLabel 45"/>
+    <w:qFormat/>
+    <w:rPr>
+      <w:rFonts w:cs="Symbol"/>
+    </w:rPr>
+  </w:style>
+  <w:style w:type="character" w:styleId="ListLabel46">
+    <w:name w:val="ListLabel 46"/>
+    <w:qFormat/>
+    <w:rPr>
+      <w:rFonts w:cs="OpenSymbol"/>
+    </w:rPr>
+  </w:style>
+  <w:style w:type="character" w:styleId="ListLabel47">
+    <w:name w:val="ListLabel 47"/>
+    <w:qFormat/>
+    <w:rPr>
+      <w:rFonts w:cs="OpenSymbol"/>
+    </w:rPr>
+  </w:style>
+  <w:style w:type="character" w:styleId="ListLabel48">
+    <w:name w:val="ListLabel 48"/>
+    <w:qFormat/>
+    <w:rPr>
+      <w:rFonts w:cs="Symbol"/>
+    </w:rPr>
+  </w:style>
+  <w:style w:type="character" w:styleId="ListLabel49">
+    <w:name w:val="ListLabel 49"/>
+    <w:qFormat/>
+    <w:rPr>
+      <w:rFonts w:cs="OpenSymbol"/>
+    </w:rPr>
+  </w:style>
+  <w:style w:type="character" w:styleId="ListLabel50">
+    <w:name w:val="ListLabel 50"/>
+    <w:qFormat/>
+    <w:rPr>
+      <w:rFonts w:cs="OpenSymbol"/>
+    </w:rPr>
+  </w:style>
+  <w:style w:type="character" w:styleId="ListLabel51">
+    <w:name w:val="ListLabel 51"/>
+    <w:qFormat/>
+    <w:rPr>
+      <w:rFonts w:cs="Symbol"/>
+    </w:rPr>
+  </w:style>
+  <w:style w:type="character" w:styleId="ListLabel52">
+    <w:name w:val="ListLabel 52"/>
+    <w:qFormat/>
+    <w:rPr>
+      <w:rFonts w:cs="OpenSymbol"/>
+    </w:rPr>
+  </w:style>
+  <w:style w:type="character" w:styleId="ListLabel53">
+    <w:name w:val="ListLabel 53"/>
+    <w:qFormat/>
+    <w:rPr>
+      <w:rFonts w:cs="OpenSymbol"/>
+    </w:rPr>
+  </w:style>
+  <w:style w:type="character" w:styleId="ListLabel54">
+    <w:name w:val="ListLabel 54"/>
+    <w:qFormat/>
+    <w:rPr>
+      <w:rFonts w:cs="Symbol"/>
+    </w:rPr>
+  </w:style>
+  <w:style w:type="character" w:styleId="ListLabel55">
+    <w:name w:val="ListLabel 55"/>
+    <w:qFormat/>
+    <w:rPr>
+      <w:rFonts w:cs="OpenSymbol"/>
+    </w:rPr>
+  </w:style>
+  <w:style w:type="character" w:styleId="ListLabel56">
+    <w:name w:val="ListLabel 56"/>
+    <w:qFormat/>
+    <w:rPr>
+      <w:rFonts w:cs="OpenSymbol"/>
+    </w:rPr>
+  </w:style>
+  <w:style w:type="character" w:styleId="ListLabel57">
+    <w:name w:val="ListLabel 57"/>
+    <w:qFormat/>
+    <w:rPr>
+      <w:i w:val="false"/>
+      <w:iCs w:val="false"/>
+    </w:rPr>
+  </w:style>
+  <w:style w:type="character" w:styleId="ListLabel58">
+    <w:name w:val="ListLabel 58"/>
+    <w:qFormat/>
+    <w:rPr/>
+  </w:style>
   <w:style w:type="paragraph" w:styleId="Heading">
     <w:name w:val="Heading"/>
     <w:basedOn w:val="Normal"/>

</xml_diff>

<commit_message>
Integrate comments from Dingus
</commit_message>
<xml_diff>
--- a/TaylorEtAl-mounted-barosaurus.docx
+++ b/TaylorEtAl-mounted-barosaurus.docx
@@ -233,7 +233,21 @@
           <w:i w:val="false"/>
           <w:iCs w:val="false"/>
         </w:rPr>
-        <w:t xml:space="preserve"> (deceased, December 13, 2015).</w:t>
+        <w:t xml:space="preserve"> Foss Professor of Physics, emeritus, Wesleyan University, Middletown, C</w:t>
+      </w:r>
+      <w:r>
+        <w:rPr>
+          <w:i w:val="false"/>
+          <w:iCs w:val="false"/>
+        </w:rPr>
+        <w:t>onnecticut</w:t>
+      </w:r>
+      <w:r>
+        <w:rPr>
+          <w:i w:val="false"/>
+          <w:iCs w:val="false"/>
+        </w:rPr>
+        <w:t>, USA (deceased, December 13, 2015).</w:t>
       </w:r>
     </w:p>
     <w:p>
@@ -290,7 +304,21 @@
           <w:i w:val="false"/>
           <w:iCs w:val="false"/>
         </w:rPr>
-        <w:t>XXX to follow</w:t>
+        <w:t xml:space="preserve">XXX to follow. </w:t>
+      </w:r>
+      <w:r>
+        <w:rPr>
+          <w:i w:val="false"/>
+          <w:iCs w:val="false"/>
+        </w:rPr>
+        <w:t>M</w:t>
+      </w:r>
+      <w:r>
+        <w:rPr>
+          <w:i w:val="false"/>
+          <w:iCs w:val="false"/>
+        </w:rPr>
+        <w:t>ake sure that the purpose of the mount is clearly stated.</w:t>
       </w:r>
     </w:p>
     <w:p>
@@ -936,7 +964,7 @@
       </w:r>
       <w:r>
         <w:rPr/>
-        <w:t xml:space="preserve"> in most respects but is characterised by an extremely long neck, even by sauropod standards. In the popular imagination, it is typified by the iconic rearing mount in the rotunda of the American Museum of Natural History (Figure A).</w:t>
+        <w:t xml:space="preserve"> in most respects but is characterised by an extremely long neck, even by sauropod standards. In the popular imagination, it is typified by the iconic rearing mount in the Roosevelt Memorial Hall of the American Museum of Natural History (Figure A).</w:t>
       </w:r>
     </w:p>
     <w:p>
@@ -1230,7 +1258,7 @@
       </w:pPr>
       <w:r>
         <w:rPr/>
-        <w:t>USNM – United States National Museum, Washington DC, USA.</w:t>
+        <w:t>USNM – United States National Museum, Washington, D.C., USA.</w:t>
       </w:r>
     </w:p>
     <w:p>
@@ -1302,7 +1330,15 @@
       </w:r>
       <w:r>
         <w:rPr/>
-        <w:t xml:space="preserve"> were discovered in the 1880s by Mrs. E. R. Ellerman on land owned by Mrs. Rachel Hatch half a mile east of Piedmont on the eastern rim of the Black Hills of South Dakota. In the summer of 1189, O. C. Marsh visited the site with J. B. Hatcher, and collected part of the tail, obtaining a promise from Ellerman and Hatch that they would protect the rest of the specimen until it could be collected. Based on six caudal vertebrae and a chevron from this initial excavation, Marsh (1890) very briefly described and named the new genus and species </w:t>
+        <w:t xml:space="preserve"> were discovered in the 1880s by Mrs. E. R. Ellerman on land owned by Mrs. Rachel Hatch half a mile east of Piedmont on the eastern rim of the Black Hills of South Dakota. In the summer of 1</w:t>
+      </w:r>
+      <w:r>
+        <w:rPr/>
+        <w:t>8</w:t>
+      </w:r>
+      <w:r>
+        <w:rPr/>
+        <w:t xml:space="preserve">89, O. C. Marsh visited the site with J. B. Hatcher, and collected part of the tail, obtaining a promise from Ellerman and Hatch that they would protect the rest of the specimen until it could be collected. Based on six caudal vertebrae and a chevron from this initial excavation, Marsh (1890) very briefly described and named the new genus and species </w:t>
       </w:r>
       <w:r>
         <w:rPr>
@@ -1399,7 +1435,23 @@
       </w:pPr>
       <w:r>
         <w:rPr/>
-        <w:t xml:space="preserve">However, Marsh died the next year, and work on the specimen stalled. Almost two further decades passed before YPM 429 was fully prepared and Richard S. Lull was able to make a presentation of the specimen at the end of 1916 at the eighth annual meeting of the Paleontological Society in Albany, NY. Unfortunately, his abstract (Lull 1917), at only 74 in length, is largely uninformative. More happily he described the specimen in detail in a significant monograph (Lull 1919), which remained the definitive publication on </w:t>
+        <w:t xml:space="preserve">However, Marsh died the next year, and work on the specimen stalled. Almost two further decades passed before YPM 429 was fully prepared and Richard S. Lull was able to make a presentation of the specimen at the end of 1916 at the eighth annual meeting of the Paleontological Society in Albany, NY. Unfortunately, his abstract (Lull 1917), at only 74 </w:t>
+      </w:r>
+      <w:r>
+        <w:rPr/>
+        <w:t xml:space="preserve">words </w:t>
+      </w:r>
+      <w:r>
+        <w:rPr/>
+        <w:t xml:space="preserve">in length, is largely uninformative. </w:t>
+      </w:r>
+      <w:r>
+        <w:rPr/>
+        <w:t>Subsequently</w:t>
+      </w:r>
+      <w:r>
+        <w:rPr/>
+        <w:t xml:space="preserve"> he described the specimen in detail in a significant monograph (Lull 1919), which remained the definitive publication on </w:t>
       </w:r>
       <w:r>
         <w:rPr>
@@ -1495,7 +1547,7 @@
       </w:r>
       <w:r>
         <w:rPr/>
-        <w:t xml:space="preserve"> specimen to date is AMNH 6341, the individual that provided most of the material for the AMNH rotunda mount. It was briefly described as part of McIntosh’s (2005) revision of the genus </w:t>
+        <w:t xml:space="preserve"> specimen to date is AMNH 6341, the individual that provided most of the material for the AMNH mount. It was briefly described as part of McIntosh’s (2005) revision of the genus </w:t>
       </w:r>
       <w:r>
         <w:rPr>
@@ -1546,7 +1598,7 @@
       </w:r>
       <w:r>
         <w:rPr/>
-        <w:t xml:space="preserve"> that was collected by Gilmore for the National Museum of Natural History in Washington DC (USNM 10865) The other, designated #340 and thought at that time also to be </w:t>
+        <w:t xml:space="preserve"> that was collected by Gilmore for the National Museum of Natural History in Washington, D.C. (USNM 10865) The other, designated #340 and thought at that time also to be </w:t>
       </w:r>
       <w:r>
         <w:rPr>
@@ -1568,7 +1620,7 @@
       </w:r>
       <w:r>
         <w:rPr/>
-        <w:t xml:space="preserve"> lacked a neck, it was arranged to supplement this material with the neck, anterior dorsals and scapulocoracoid and humerus from the University of Utah specimen. This left the skeleton now spread across three institutions in Salt Lake City, Washington DC and Utah. It is perhaps for this reason that, although the rest of this specimen was excavated, sent to the University of Utah and prepared, it was never mounted. Meanwhile, the neck that had been sent to Washington D.C. proved when prepared not to belong to </w:t>
+        <w:t xml:space="preserve"> lacked a neck, it was arranged to supplement this material with the neck, anterior dorsals and scapulocoracoid and humerus from the University of Utah specimen. This left the skeleton now spread across three institutions in Salt Lake City, Washington, D.C. and Utah. It is perhaps for this reason that, although the rest of this specimen was excavated, sent to the University of Utah and prepared, it was never mounted. Meanwhile, the neck that had been sent to Washington, D.C. proved when prepared not to belong to </w:t>
       </w:r>
       <w:r>
         <w:rPr>
@@ -1711,7 +1763,15 @@
       </w:r>
       <w:r>
         <w:rPr/>
-        <w:t xml:space="preserve"> skeleton, the museum seemed at a loss to know what to do with it. It lay dormant for a decade until the presacral vertebrae were exhibited in glass cabinets alongside the mounted </w:t>
+        <w:t xml:space="preserve"> skeleton, the </w:t>
+      </w:r>
+      <w:r>
+        <w:rPr/>
+        <w:t>AMNH</w:t>
+      </w:r>
+      <w:r>
+        <w:rPr/>
+        <w:t xml:space="preserve"> seemed at a loss to know what to do with it. It lay dormant for a decade until the presacral vertebrae were exhibited in glass cabinets alongside the mounted </w:t>
       </w:r>
       <w:r>
         <w:rPr>
@@ -1734,17 +1794,17 @@
       </w:r>
       <w:r>
         <w:rPr/>
-        <w:t xml:space="preserve"> skeleton in the dinosaur gallery, but it was felt that the mount would take up too much space and these plans were abandoned. Instead, the entire specimen was moved into collections. Four more decades were to pass before the skeleton (or at least a cast based on it) was finally mounted.</w:t>
-      </w:r>
-    </w:p>
-    <w:p>
-      <w:pPr>
-        <w:pStyle w:val="TextBody"/>
-        <w:rPr/>
-      </w:pPr>
-      <w:r>
-        <w:rPr/>
-        <w:t>In 1986, the museum began planning what would become an extensive renovation of its fossil halls, which had become significantly outdated since the previous update more than thirty years previously. The initial plan was to renovate only the Osborn Hall of Late Mammals, but a change of museum leadership meant that by 1988 the project had become much more extensive, now encompassing all four existing vertebrate fossil halls covering 65,000 square feet, and expanding into new spaces at a total cost of $3.8 million.</w:t>
+        <w:t xml:space="preserve"> skeleton in the Hall of Early Dinosaurs, but it was felt that the mount would take up too much space and these plans were abandoned. Instead, the entire specimen was moved into collections. Four more decades were to pass before the skeleton (or at least a cast based on it) was finally mounted.</w:t>
+      </w:r>
+    </w:p>
+    <w:p>
+      <w:pPr>
+        <w:pStyle w:val="TextBody"/>
+        <w:rPr/>
+      </w:pPr>
+      <w:r>
+        <w:rPr/>
+        <w:t>In 1986, the museum began planning what would become an extensive renovation of its fossil halls, which had become significantly outdated since the previous update more than thirty years previously. The initial plan was to renovate only the Osborn Hall of Late Mammals, but a change of museum leadership meant that by 1988 the project had become much more extensive, now encompassing all four existing vertebrate fossil halls covering 65,000 square feet, and expanding into new spaces at a total cost of $38 million.</w:t>
       </w:r>
     </w:p>
     <w:p>
@@ -1765,7 +1825,15 @@
       </w:r>
       <w:r>
         <w:rPr/>
-        <w:t xml:space="preserve"> But was puzzlingly empty as late as 1990 (see illustration in Dingus 1996:20). It was the perfect space for a truly spectacular dinosaur mount that could introduce new visitors to dinosaurs, draw them in to the main galleries, and provoke them to think about paleobiological issues.</w:t>
+        <w:t xml:space="preserve"> But </w:t>
+      </w:r>
+      <w:r>
+        <w:rPr/>
+        <w:t>it</w:t>
+      </w:r>
+      <w:r>
+        <w:rPr/>
+        <w:t xml:space="preserve"> was puzzlingly empty as late as 1990 (see illustration in Dingus 1996:20). It was the perfect space for a truly spectacular dinosaur mount that could introduce new visitors to dinosaurs, draw them in to the main galleries, and provoke them to think about paleobiological issues.</w:t>
       </w:r>
     </w:p>
     <w:p>
@@ -1884,7 +1952,15 @@
       </w:pPr>
       <w:r>
         <w:rPr/>
-        <w:t xml:space="preserve">Knowing nothing of Dingus’s independently arrived-at plan, Gaffney found Paul’s painting intriguing. Inspired by this artwork, he conceived for the Roosevelt Hall exhibit the very ambitious idea of mounting a group of </w:t>
+        <w:t xml:space="preserve">Knowing nothing of Dingus’s independently arrived-at plan, Gaffney found Paul’s painting intriguing. Inspired by this artwork, he conceived for the Roosevelt </w:t>
+      </w:r>
+      <w:r>
+        <w:rPr/>
+        <w:t xml:space="preserve">Memorial </w:t>
+      </w:r>
+      <w:r>
+        <w:rPr/>
+        <w:t xml:space="preserve">Hall exhibit the very ambitious idea of mounting a group of </w:t>
       </w:r>
       <w:r>
         <w:rPr>
@@ -1916,7 +1992,15 @@
       </w:pPr>
       <w:r>
         <w:rPr/>
-        <w:t xml:space="preserve">The original suggestion, using half a dozen or more skeletal casts, was deemed impractical, in part because it would have taken up too much space even in the huge Roosevelt Hall. So while the basic idea was adopted, it was scaled back to one erect </w:t>
+        <w:t xml:space="preserve">The original suggestion, using half a dozen or more skeletal casts, was deemed impractical, in part because it would have taken up too much space even in the huge Roosevelt </w:t>
+      </w:r>
+      <w:r>
+        <w:rPr/>
+        <w:t xml:space="preserve">Memorial </w:t>
+      </w:r>
+      <w:r>
+        <w:rPr/>
+        <w:t xml:space="preserve">Hall. So while the basic idea was adopted, it was scaled back to one erect </w:t>
       </w:r>
       <w:r>
         <w:rPr>
@@ -1959,7 +2043,15 @@
       </w:r>
       <w:r>
         <w:rPr/>
-        <w:t xml:space="preserve">. It would be the perfect specimen to use as the basis of the rearing mount. Early in the design of the exhibit, Dingus and Gaffney asked McIntosh what he thought about the pose. When he gave an enthusiastic “yes, I do think it was possible”, the die was cast. Against their usual inclinations, Dingus and Gaffney had become accomplices in the perpetuation of speculative dinosaur paleobiology. McIntosh would have second thoughts about the rearing pose, though. When interviewed a year later he observed “I’ll just say this — I am not responsible for the pose of the </w:t>
+        <w:t xml:space="preserve">. It would be the perfect specimen to use as the basis of the rearing mount. Early in the design of the exhibit, Dingus and Gaffney asked McIntosh what he thought about the pose. When he gave an enthusiastic “yes, I do think it was possible”, the die was cast. Against their usual inclinations, Dingus and Gaffney had become accomplices in the perpetuation of speculative dinosaur paleobiology, albeit for a specifically limited purpose, as discussed in the next section. McIntosh </w:t>
+      </w:r>
+      <w:r>
+        <w:rPr/>
+        <w:t>was to</w:t>
+      </w:r>
+      <w:r>
+        <w:rPr/>
+        <w:t xml:space="preserve"> have second thoughts about the rearing pose, though. When interviewed a year later he observed “I’ll just say this — I am not responsible for the pose of the </w:t>
       </w:r>
       <w:r>
         <w:rPr>
@@ -2101,7 +2193,7 @@
       </w:r>
       <w:r>
         <w:rPr/>
-        <w:t xml:space="preserve"> can mass well over 100 kg, and supporting them in the rearing pose would have required a prohibitively strong armature. Furthermore, permanently mounting these scientifically significant fossils 10 m above ground level, even if logistically feasible, would effectively make them unavailable for study. For these reasons, while the mounted skeletons in the main Fossil Halls of the AMNH are mostly real bone, the Rotunda display consists entirely of casts.</w:t>
+        <w:t xml:space="preserve"> can mass well over 100 kg, and supporting them in the rearing pose would have required a prohibitively strong armature. Furthermore, permanently mounting these scientifically significant fossils 10 m above ground level, even if logistically feasible, would effectively make them unavailable for study. For these reasons, while the mounted skeletons in the main Fossil Halls of the AMNH are mostly real bone, the Roosevelt Memorial Hall display consists entirely of casts.</w:t>
       </w:r>
     </w:p>
     <w:p>
@@ -2164,7 +2256,15 @@
       </w:r>
       <w:r>
         <w:rPr/>
-        <w:t xml:space="preserve"> fossils back from New York to Toronto in the semi-truck, where they remained for the best part of a year. There, the bones were duplicated by coating them with latex, then curing the latex to form rubber molds. These molds were then used to cast polyurethane foam into accurate replicas of the original fossils that, when painted, were indistinguishable from real bone, but which weighed only a twentieth as much as the fragile and irreplaceable originals. </w:t>
+        <w:t xml:space="preserve"> fossils back from New York to Toronto in </w:t>
+      </w:r>
+      <w:r>
+        <w:rPr/>
+        <w:t>a</w:t>
+      </w:r>
+      <w:r>
+        <w:rPr/>
+        <w:t xml:space="preserve"> semi-truck, where they remained for the best part of a year. There, the bones were duplicated by coating them with latex, then curing the latex to form rubber molds. These molds were then used to cast polyurethane foam into accurate replicas of the original fossils that, when painted, were indistinguishable from real bone, but which weighed only a twentieth as much as the fragile and irreplaceable originals. </w:t>
       </w:r>
       <w:r>
         <w:rPr>
@@ -2218,7 +2318,15 @@
       </w:r>
       <w:r>
         <w:rPr/>
-        <w:t xml:space="preserve"> mount was carried out with the aid of a hired crane and 15 m scissor lift. This had to be done in the parking lot behind the RCI workshop, as the completed mount would be too tall to fit inside the workshop. The event was attended by a group from the AMNH, including Jack McIntosh, who had been brought in as a consultant to ensure that the bones were articulated correctly in the mount. Also present were photographers including National Geographic’s Louie </w:t>
+        <w:t xml:space="preserve"> mount was carried out with the aid of a hired crane and 15 m scissor lift. This had to be done in the parking lot behind the RCI workshop, as the completed mount would be too tall to fit inside the workshop. The event was attended by a group from the AMNH, </w:t>
+      </w:r>
+      <w:r>
+        <w:rPr/>
+        <w:t>and</w:t>
+      </w:r>
+      <w:r>
+        <w:rPr/>
+        <w:t xml:space="preserve"> Jack McIntosh, who had been brought in as a consultant to ensure that the bones were articulated correctly in the mount. Also present were photographers including National Geographic’s Louie </w:t>
       </w:r>
       <w:bookmarkStart w:id="10" w:name="__DdeLink__20117_68767826"/>
       <w:r>
@@ -2228,7 +2336,7 @@
       <w:bookmarkEnd w:id="10"/>
       <w:r>
         <w:rPr/>
-        <w:t xml:space="preserve">, a television crew, at least one observer from another museum, and a crowd of local workers on their lunch-breaks. The skeleton was pieced together from prefabricated sections. The exercise began with the “tripod” of hindlimbs and tail, anchored together at the pelvis, providing a stable base. These were followed by the torso section, then the three sections of the neck and head, and finally the forelimbs. Dingus (1996:25–28) recalls that “the strangest thing was that the mount actually looked rather natural and graceful […] I had always been extremely skeptical about whether sauropods could rear up to such heights, but the grace of the mount almost erased my doubt”. Although the core of the project had proven successful, another six months would be required before the entire exhibit was ready to assemble in New York, as work was required not only on the main </w:t>
+        <w:t xml:space="preserve">, a television crew, at least one observer from another museum, and a crowd of local workers on their lunch-breaks. The skeleton was pieced together from prefabricated sections. The exercise began with the “tripod” of hindlimbs and tail, anchored together at the pelvis, providing a stable base. These were followed by the torso section, then the three sections of the neck and head, and finally the forelimbs. Dingus (1996:25–28) recalls that “the strangest thing was that the mount actually looked rather natural and graceful […] I had always been extremely skeptical about whether sauropods could rear up to such heights, but the grace of the mount almost erased my doubt”. Although the initial assembly of the rearing barosaur had proven successful, another six months would be required before the entire exhibit was ready to assemble in New York, as work was required not only on the main </w:t>
       </w:r>
       <w:r>
         <w:rPr>
@@ -2261,7 +2369,23 @@
       </w:pPr>
       <w:r>
         <w:rPr/>
-        <w:t xml:space="preserve">To provide the base that the skeletons would be mounted on, fossil-bearing rock was considered appropriate. During the summer of 1991, Gene Gaffney and Peter May searched for a suitable site, finally finding an area that Gaffney was satisfied with by the road just outside the Fort Peck Reservation in northeastern Montana. May and his crew later returned to the site and created peels by spraying a thin layer of latex rubber across the rocks. They returned these to RCI, and used them to make and paint a cast. Ironically, the exposures in this area are from the early Paleocene Tullock Formation (about 65 Mya), meaning that the ground that the mounted </w:t>
+        <w:t xml:space="preserve">To provide the base that the skeletons would be mounted on, fossil-bearing rock was considered appropriate. During the summer of 1991, Gene Gaffney and Peter May searched for a suitable site, finally finding an area that Gaffney was satisfied with by the road just outside the Fort Peck Reservation in northeastern Montana. May and his crew later returned to the site and created peels by spraying a thin layer of latex rubber across the rocks. They returned these to RCI, and used them to make and paint a cast. Ironically, the exposures in this area are from the early Paleocene Fort Union </w:t>
+      </w:r>
+      <w:r>
+        <w:rPr/>
+        <w:t xml:space="preserve">Formation (then the </w:t>
+      </w:r>
+      <w:r>
+        <w:rPr/>
+        <w:t>Tullock Formation</w:t>
+      </w:r>
+      <w:r>
+        <w:rPr/>
+        <w:t>)</w:t>
+      </w:r>
+      <w:r>
+        <w:rPr/>
+        <w:t xml:space="preserve"> (about 65 Mya), meaning that the ground that the mounted </w:t>
       </w:r>
       <w:r>
         <w:rPr>
@@ -2293,7 +2417,7 @@
       </w:pPr>
       <w:r>
         <w:rPr/>
-        <w:t>In November 1991, the work in Toronto was complete, and the completed exhibit was transported to New York in sections for mounting. Unlike the trial mounting on Toronto, when the neck was attached in three sections, in New York the three sections were first joined together and then fitted as a unit. This large unit, about nine meters in length, proved difficult to manoeuvre, it was difficult to raise it to sufficient height to slide into its slot. It took nearly two hours to wrestle it into place to fit into place at the front of the rearing torso. Worse, when the mount was finally completed it was imperfect because, when the whole neck had been hanging horizontally, it had bent in the middle at the point of suspension. The resulting kink in the neck can be seen between C10 and C11 in contemporary photos such as that of Dingus (1996:26) and Lindsay (1992:18–20). It was soon corrected, however, in a near-disastrous but ultimately successful late-night operation (Dingus 1996:28), and the line of the neck is smooth and elegant in the mount as it is today (Figure A).</w:t>
+        <w:t>In November 1991, the work in Toronto was complete, and the completed exhibit was transported to New York in sections for mounting. Unlike the trial mounting on Toronto, when the neck was attached in three sections, in New York the three sections were first joined together and then fitted as a unit. This large unit, about nine meters in length, proved difficult to manoeuvre, it was difficult to raise it to sufficient height to slide into its slot. It took nearly two hours to wrestle it into place at the front of the rearing torso. Worse, when the mount was finally completed it was imperfect because, when the whole neck had been hanging horizontally, it had bent in the middle at the point of suspension. The resulting kink in the neck can be seen between C10 and C11 in contemporary photos such as that of Dingus (1996:26) and Lindsay (1992:18–20). It was soon corrected, however, in a near-disastrous but ultimately successful late-night operation (Dingus 1996:28), and the line of the neck is smooth and elegant in the mount as it is today (Figure A).</w:t>
       </w:r>
     </w:p>
     <w:p>
@@ -2328,24 +2452,8 @@
         <w:t xml:space="preserve"> — was unveiled on Wednesday 4 December 1991 </w:t>
       </w:r>
       <w:r>
-        <w:rPr>
-          <w:highlight w:val="yellow"/>
-        </w:rPr>
-        <w:t xml:space="preserve">XXX Lowell or Gene, can you confirm this date? I based it on the </w:t>
-      </w:r>
-      <w:r>
-        <w:rPr>
-          <w:i/>
-          <w:iCs/>
-          <w:highlight w:val="yellow"/>
-        </w:rPr>
-        <w:t>New York Newsday</w:t>
-      </w:r>
-      <w:r>
-        <w:rPr>
-          <w:highlight w:val="yellow"/>
-        </w:rPr>
-        <w:t xml:space="preserve"> of Friday 29 November saying the mount “is to be unveiled Wednesday” but I’d be happier with a more solid reference</w:t>
+        <w:rPr/>
+        <w:t>(Gordy 1991, Collins 1991)</w:t>
       </w:r>
       <w:r>
         <w:rPr/>
@@ -3052,38 +3160,6 @@
     </w:p>
     <w:p>
       <w:pPr>
-        <w:pStyle w:val="TextBody"/>
-        <w:rPr/>
-      </w:pPr>
-      <w:r>
-        <w:rPr/>
-        <w:t xml:space="preserve">In the Carnegie mount, the skull was replaced in XXX year by a cast of the </w:t>
-      </w:r>
-      <w:r>
-        <w:rPr>
-          <w:i/>
-          <w:iCs/>
-        </w:rPr>
-        <w:t>Diplodocus</w:t>
-      </w:r>
-      <w:r>
-        <w:rPr/>
-        <w:t xml:space="preserve"> sp. skull CM 11161 (Matt Lamana, pers. comm., 2022) — but this change was not been reflected in the Vernal copy of the Carnegie mount, nor therefore in the skull cast from this for the AMNH’s mounted </w:t>
-      </w:r>
-      <w:r>
-        <w:rPr>
-          <w:i/>
-          <w:iCs/>
-        </w:rPr>
-        <w:t>Barosaurus</w:t>
-      </w:r>
-      <w:r>
-        <w:rPr/>
-        <w:t>.</w:t>
-      </w:r>
-    </w:p>
-    <w:p>
-      <w:pPr>
         <w:pStyle w:val="Heading3"/>
         <w:numPr>
           <w:ilvl w:val="2"/>
@@ -3843,7 +3919,13 @@
       </w:pPr>
       <w:r>
         <w:rPr/>
-        <w:t>XXX Dingus: The most important aspect, and one that often gets overlooked, is the role the mount played in setting the primary theme of the renovation: What can we know about extinct vertebrates vs. what can’t we know, given the nature of the fossils that are available. This was emphasized in the label that accompanied the mounts, which I’ll try to find the text for.</w:t>
+        <w:t xml:space="preserve">XXX Dingus: The most important aspect, and one that often gets overlooked, is the role the mount played in setting the primary theme of the renovation: What can we know about extinct vertebrates vs. what can’t we know, given the nature of the fossils that are available. This was emphasized in the label that accompanied the mounts, which I’ll try to find the text for. </w:t>
+      </w:r>
+      <w:r>
+        <w:rPr>
+          <w:highlight w:val="yellow"/>
+        </w:rPr>
+        <w:t>I think this would be a good place to again emphasize that the purpose of the mount was not to conclude or even argue that the barosaur could rear up. It was to introduce the theme of what we can and can’t know. As I state in Next of Kin, we anticipated that many of our colleagues would object to the rearing posture, and all that publicity was fine with us because, in the end, it would help us emphasize that theme. That’s how I would prefer that you complete this final paragraph of the Discussion.</w:t>
       </w:r>
     </w:p>
     <w:p>
@@ -3968,7 +4050,7 @@
       </w:r>
       <w:r>
         <w:rPr/>
-        <w:t xml:space="preserve"> skeletal reconstruction and to Gregory S. Paul for permission to reproduce his artwork </w:t>
+        <w:t xml:space="preserve"> skeletal reconstruction, to Gregory S. Paul for permission to reproduce his artwork </w:t>
       </w:r>
       <w:r>
         <w:rPr>
@@ -3979,18 +4061,89 @@
       </w:r>
       <w:r>
         <w:rPr/>
-        <w:t xml:space="preserve">. Gregory S. Paul also allowed us to quote personal communications. Carl Mehling (AMNH) searched collections for the missing C7 and allowed us to cite a personal communication. Mai Reitmeyer (Department of Library Services, AMNH) helped us to obtain historical photographs. Amelia Zietlow (Richard Gilder Graduate School at the AMNH) provided helpful photographs and information about the present public exhibits. We thank Ray Wilhite (Auburn University College of Veterinary Medicine) and Brooks Britt and Rod Scheetz (both Brigham Young University) for help in accessing the archived notebooks of John S. McIntosh. Matt Lamana (Carnegie Museum) provided information about the composition of the Carnegie </w:t>
-      </w:r>
-      <w:r>
-        <w:rPr>
-          <w:i/>
-          <w:iCs/>
-        </w:rPr>
-        <w:t>Diplodocus</w:t>
-      </w:r>
-      <w:r>
-        <w:rPr/>
-        <w:t xml:space="preserve"> mount and allowed us to cite personal communications. Lynton Gardiner allowed us to cite a personal communication. Mick Ellison (AMNH) kindly photographed the prototype model for us, having had it repaired.</w:t>
+        <w:t xml:space="preserve">, </w:t>
+      </w:r>
+      <w:r>
+        <w:rPr/>
+        <w:t xml:space="preserve">and to John Gurche for permission to reproduce his life restoration of the rearing </w:t>
+      </w:r>
+      <w:r>
+        <w:rPr>
+          <w:i/>
+          <w:iCs/>
+        </w:rPr>
+        <w:t>Barosaurus</w:t>
+      </w:r>
+      <w:r>
+        <w:rPr/>
+        <w:t xml:space="preserve">. </w:t>
+      </w:r>
+      <w:r>
+        <w:rPr/>
+        <w:t xml:space="preserve">Gregory S. Paul also allowed us to quote personal communications. Carl Mehling (AMNH) searched collections for the missing C7 and allowed us to cite a personal communication. Mai Reitmeyer (Department of Library Services, AMNH) helped us to obtain historical photographs. Amelia Zietlow (Richard Gilder Graduate School at the AMNH) provided helpful photographs and information about the present public exhibits. We thank Ray Wilhite (Auburn University College of Veterinary Medicine) and Brooks Britt and Rod Scheetz (both Brigham Young University) for help in accessing the archived notebooks of John S. McIntosh. Lynton Gardiner allowed us to cite a personal communication. Mick Ellison (AMNH) kindly photographed </w:t>
+      </w:r>
+      <w:r>
+        <w:rPr/>
+        <w:t>for us both the 1939 p</w:t>
+      </w:r>
+      <w:r>
+        <w:rPr/>
+        <w:t xml:space="preserve">ublic gallery exhibit panel </w:t>
+      </w:r>
+      <w:r>
+        <w:rPr/>
+        <w:t xml:space="preserve">(Figure G) and the </w:t>
+      </w:r>
+      <w:r>
+        <w:rPr/>
+        <w:t xml:space="preserve">prototype model </w:t>
+      </w:r>
+      <w:r>
+        <w:rPr/>
+        <w:t>(Figure H)</w:t>
+      </w:r>
+      <w:r>
+        <w:rPr/>
+        <w:t xml:space="preserve">, having had </w:t>
+      </w:r>
+      <w:r>
+        <w:rPr/>
+        <w:t>the model</w:t>
+      </w:r>
+      <w:r>
+        <w:rPr/>
+        <w:t xml:space="preserve"> repaired. </w:t>
+      </w:r>
+      <w:r>
+        <w:rPr/>
+        <w:t xml:space="preserve">Photography of the model was courtesy of the AMNH Main Archives. Melissa Posen, Dingus’s administrative assistant on </w:t>
+      </w:r>
+      <w:r>
+        <w:rPr/>
+        <w:t xml:space="preserve">the </w:t>
+      </w:r>
+      <w:r>
+        <w:rPr>
+          <w:i/>
+          <w:iCs/>
+        </w:rPr>
+        <w:t>Barosaurus</w:t>
+      </w:r>
+      <w:r>
+        <w:rPr/>
+        <w:t xml:space="preserve"> project</w:t>
+      </w:r>
+      <w:r>
+        <w:rPr/>
+        <w:t>, took most of the photo</w:t>
+      </w:r>
+      <w:r>
+        <w:rPr/>
+        <w:t>graph</w:t>
+      </w:r>
+      <w:r>
+        <w:rPr/>
+        <w:t>s of the initial assembly in Toronto.</w:t>
       </w:r>
     </w:p>
     <w:p>
@@ -4167,6 +4320,27 @@
       <w:r>
         <w:rPr/>
         <w:t>. Rizzoli, New York.</w:t>
+      </w:r>
+    </w:p>
+    <w:p>
+      <w:pPr>
+        <w:pStyle w:val="Reference"/>
+        <w:rPr/>
+      </w:pPr>
+      <w:r>
+        <w:rPr/>
+        <w:t xml:space="preserve">Collins, Glenn. 1991. Clearing a new path for T. Rex and company. </w:t>
+      </w:r>
+      <w:r>
+        <w:rPr>
+          <w:i/>
+          <w:iCs/>
+        </w:rPr>
+        <w:t>New York Times</w:t>
+      </w:r>
+      <w:r>
+        <w:rPr/>
+        <w:t>, 1 December 1991, page 2038.</w:t>
       </w:r>
     </w:p>
     <w:p>
@@ -5684,7 +5858,7 @@
         <w:pStyle w:val="FigureCaption"/>
         <w:widowControl/>
         <w:suppressAutoHyphens w:val="true"/>
-        <w:overflowPunct w:val="false"/>
+        <w:overflowPunct w:val="true"/>
         <w:bidi w:val="0"/>
         <w:spacing w:lineRule="auto" w:line="276" w:before="0" w:after="142"/>
         <w:ind w:left="283" w:right="0" w:hanging="0"/>
@@ -6997,7 +7171,7 @@
     <w:pPr>
       <w:widowControl/>
       <w:suppressAutoHyphens w:val="true"/>
-      <w:overflowPunct w:val="false"/>
+      <w:overflowPunct w:val="true"/>
       <w:bidi w:val="0"/>
       <w:spacing w:before="0" w:after="0"/>
       <w:ind w:left="0" w:right="0" w:hanging="0"/>
@@ -7502,6 +7676,208 @@
   </w:style>
   <w:style w:type="character" w:styleId="ListLabel58">
     <w:name w:val="ListLabel 58"/>
+    <w:qFormat/>
+    <w:rPr/>
+  </w:style>
+  <w:style w:type="character" w:styleId="ListLabel59">
+    <w:name w:val="ListLabel 59"/>
+    <w:qFormat/>
+    <w:rPr>
+      <w:rFonts w:cs="Symbol"/>
+    </w:rPr>
+  </w:style>
+  <w:style w:type="character" w:styleId="ListLabel60">
+    <w:name w:val="ListLabel 60"/>
+    <w:qFormat/>
+    <w:rPr>
+      <w:rFonts w:cs="OpenSymbol"/>
+    </w:rPr>
+  </w:style>
+  <w:style w:type="character" w:styleId="ListLabel61">
+    <w:name w:val="ListLabel 61"/>
+    <w:qFormat/>
+    <w:rPr>
+      <w:rFonts w:cs="OpenSymbol"/>
+    </w:rPr>
+  </w:style>
+  <w:style w:type="character" w:styleId="ListLabel62">
+    <w:name w:val="ListLabel 62"/>
+    <w:qFormat/>
+    <w:rPr>
+      <w:rFonts w:cs="Symbol"/>
+    </w:rPr>
+  </w:style>
+  <w:style w:type="character" w:styleId="ListLabel63">
+    <w:name w:val="ListLabel 63"/>
+    <w:qFormat/>
+    <w:rPr>
+      <w:rFonts w:cs="OpenSymbol"/>
+    </w:rPr>
+  </w:style>
+  <w:style w:type="character" w:styleId="ListLabel64">
+    <w:name w:val="ListLabel 64"/>
+    <w:qFormat/>
+    <w:rPr>
+      <w:rFonts w:cs="OpenSymbol"/>
+    </w:rPr>
+  </w:style>
+  <w:style w:type="character" w:styleId="ListLabel65">
+    <w:name w:val="ListLabel 65"/>
+    <w:qFormat/>
+    <w:rPr>
+      <w:rFonts w:cs="Symbol"/>
+    </w:rPr>
+  </w:style>
+  <w:style w:type="character" w:styleId="ListLabel66">
+    <w:name w:val="ListLabel 66"/>
+    <w:qFormat/>
+    <w:rPr>
+      <w:rFonts w:cs="OpenSymbol"/>
+    </w:rPr>
+  </w:style>
+  <w:style w:type="character" w:styleId="ListLabel67">
+    <w:name w:val="ListLabel 67"/>
+    <w:qFormat/>
+    <w:rPr>
+      <w:rFonts w:cs="OpenSymbol"/>
+    </w:rPr>
+  </w:style>
+  <w:style w:type="character" w:styleId="ListLabel68">
+    <w:name w:val="ListLabel 68"/>
+    <w:qFormat/>
+    <w:rPr>
+      <w:rFonts w:cs="Symbol"/>
+    </w:rPr>
+  </w:style>
+  <w:style w:type="character" w:styleId="ListLabel69">
+    <w:name w:val="ListLabel 69"/>
+    <w:qFormat/>
+    <w:rPr>
+      <w:rFonts w:cs="OpenSymbol"/>
+    </w:rPr>
+  </w:style>
+  <w:style w:type="character" w:styleId="ListLabel70">
+    <w:name w:val="ListLabel 70"/>
+    <w:qFormat/>
+    <w:rPr>
+      <w:rFonts w:cs="OpenSymbol"/>
+    </w:rPr>
+  </w:style>
+  <w:style w:type="character" w:styleId="ListLabel71">
+    <w:name w:val="ListLabel 71"/>
+    <w:qFormat/>
+    <w:rPr>
+      <w:rFonts w:cs="Symbol"/>
+    </w:rPr>
+  </w:style>
+  <w:style w:type="character" w:styleId="ListLabel72">
+    <w:name w:val="ListLabel 72"/>
+    <w:qFormat/>
+    <w:rPr>
+      <w:rFonts w:cs="OpenSymbol"/>
+    </w:rPr>
+  </w:style>
+  <w:style w:type="character" w:styleId="ListLabel73">
+    <w:name w:val="ListLabel 73"/>
+    <w:qFormat/>
+    <w:rPr>
+      <w:rFonts w:cs="OpenSymbol"/>
+    </w:rPr>
+  </w:style>
+  <w:style w:type="character" w:styleId="ListLabel74">
+    <w:name w:val="ListLabel 74"/>
+    <w:qFormat/>
+    <w:rPr>
+      <w:rFonts w:cs="Symbol"/>
+    </w:rPr>
+  </w:style>
+  <w:style w:type="character" w:styleId="ListLabel75">
+    <w:name w:val="ListLabel 75"/>
+    <w:qFormat/>
+    <w:rPr>
+      <w:rFonts w:cs="OpenSymbol"/>
+    </w:rPr>
+  </w:style>
+  <w:style w:type="character" w:styleId="ListLabel76">
+    <w:name w:val="ListLabel 76"/>
+    <w:qFormat/>
+    <w:rPr>
+      <w:rFonts w:cs="OpenSymbol"/>
+    </w:rPr>
+  </w:style>
+  <w:style w:type="character" w:styleId="ListLabel77">
+    <w:name w:val="ListLabel 77"/>
+    <w:qFormat/>
+    <w:rPr>
+      <w:rFonts w:cs="Symbol"/>
+    </w:rPr>
+  </w:style>
+  <w:style w:type="character" w:styleId="ListLabel78">
+    <w:name w:val="ListLabel 78"/>
+    <w:qFormat/>
+    <w:rPr>
+      <w:rFonts w:cs="OpenSymbol"/>
+    </w:rPr>
+  </w:style>
+  <w:style w:type="character" w:styleId="ListLabel79">
+    <w:name w:val="ListLabel 79"/>
+    <w:qFormat/>
+    <w:rPr>
+      <w:rFonts w:cs="OpenSymbol"/>
+    </w:rPr>
+  </w:style>
+  <w:style w:type="character" w:styleId="ListLabel80">
+    <w:name w:val="ListLabel 80"/>
+    <w:qFormat/>
+    <w:rPr>
+      <w:rFonts w:cs="Symbol"/>
+    </w:rPr>
+  </w:style>
+  <w:style w:type="character" w:styleId="ListLabel81">
+    <w:name w:val="ListLabel 81"/>
+    <w:qFormat/>
+    <w:rPr>
+      <w:rFonts w:cs="OpenSymbol"/>
+    </w:rPr>
+  </w:style>
+  <w:style w:type="character" w:styleId="ListLabel82">
+    <w:name w:val="ListLabel 82"/>
+    <w:qFormat/>
+    <w:rPr>
+      <w:rFonts w:cs="OpenSymbol"/>
+    </w:rPr>
+  </w:style>
+  <w:style w:type="character" w:styleId="ListLabel83">
+    <w:name w:val="ListLabel 83"/>
+    <w:qFormat/>
+    <w:rPr>
+      <w:rFonts w:cs="Symbol"/>
+    </w:rPr>
+  </w:style>
+  <w:style w:type="character" w:styleId="ListLabel84">
+    <w:name w:val="ListLabel 84"/>
+    <w:qFormat/>
+    <w:rPr>
+      <w:rFonts w:cs="OpenSymbol"/>
+    </w:rPr>
+  </w:style>
+  <w:style w:type="character" w:styleId="ListLabel85">
+    <w:name w:val="ListLabel 85"/>
+    <w:qFormat/>
+    <w:rPr>
+      <w:rFonts w:cs="OpenSymbol"/>
+    </w:rPr>
+  </w:style>
+  <w:style w:type="character" w:styleId="ListLabel86">
+    <w:name w:val="ListLabel 86"/>
+    <w:qFormat/>
+    <w:rPr>
+      <w:i w:val="false"/>
+      <w:iCs w:val="false"/>
+    </w:rPr>
+  </w:style>
+  <w:style w:type="character" w:styleId="ListLabel87">
+    <w:name w:val="ListLabel 87"/>
     <w:qFormat/>
     <w:rPr/>
   </w:style>

</xml_diff>

<commit_message>
Towards writing up Lancet debate
</commit_message>
<xml_diff>
--- a/TaylorEtAl-mounted-barosaurus.docx
+++ b/TaylorEtAl-mounted-barosaurus.docx
@@ -1771,7 +1771,15 @@
       </w:r>
       <w:r>
         <w:rPr/>
-        <w:t xml:space="preserve"> seemed at a loss to know what to do with it. It lay dormant for a decade until the presacral vertebrae were exhibited in glass cabinets alongside the mounted </w:t>
+        <w:t xml:space="preserve"> seemed at a loss to know what to do with it. It lay dormant for a decade until the presacral vertebrae </w:t>
+      </w:r>
+      <w:r>
+        <w:rPr/>
+        <w:t xml:space="preserve">and some limb bones </w:t>
+      </w:r>
+      <w:r>
+        <w:rPr/>
+        <w:t xml:space="preserve">were exhibited in glass cabinets alongside the mounted </w:t>
       </w:r>
       <w:r>
         <w:rPr>
@@ -1783,7 +1791,49 @@
       </w:r>
       <w:r>
         <w:rPr/>
-        <w:t xml:space="preserve"> in the Hall of Early Dinosaurs on 17 April 1939 (Figures D.A, G). They remained here until the renovation supervised by Edwin H. Colbert in the early 1950s. At this point, tentative plans were made in the to mount the </w:t>
+        <w:t xml:space="preserve"> in the Hall of Early Dinosaurs on 17 April 1939 (Figures D.A, G). </w:t>
+      </w:r>
+      <w:r>
+        <w:rPr/>
+        <w:t xml:space="preserve">Plans were made at that time to mount the skeleton in place of </w:t>
+      </w:r>
+      <w:r>
+        <w:rPr>
+          <w:i/>
+          <w:iCs/>
+        </w:rPr>
+        <w:t>Apatosaurus</w:t>
+      </w:r>
+      <w:r>
+        <w:rPr/>
+        <w:t xml:space="preserve"> (Anonymous 1939), but these came to nothing. </w:t>
+      </w:r>
+      <w:r>
+        <w:rPr/>
+        <w:t xml:space="preserve">The </w:t>
+      </w:r>
+      <w:r>
+        <w:rPr>
+          <w:i/>
+          <w:iCs/>
+        </w:rPr>
+        <w:t>Barosaurus</w:t>
+      </w:r>
+      <w:r>
+        <w:rPr/>
+        <w:t xml:space="preserve"> elements</w:t>
+      </w:r>
+      <w:r>
+        <w:rPr/>
+        <w:t xml:space="preserve"> remained here until the renovation supervised by Edwin H. Colbert in the early 1950s. At this point, tentative plans were made </w:t>
+      </w:r>
+      <w:r>
+        <w:rPr/>
+        <w:t xml:space="preserve">once more </w:t>
+      </w:r>
+      <w:r>
+        <w:rPr/>
+        <w:t xml:space="preserve">to mount the </w:t>
       </w:r>
       <w:r>
         <w:rPr>
@@ -2449,15 +2499,23 @@
       </w:r>
       <w:r>
         <w:rPr/>
-        <w:t xml:space="preserve"> — was unveiled on Wednesday 4 December 1991 </w:t>
-      </w:r>
-      <w:r>
-        <w:rPr/>
-        <w:t>(Gordy 1991, Collins 1991)</w:t>
-      </w:r>
-      <w:r>
-        <w:rPr/>
-        <w:t xml:space="preserve">, and was at that time the only publicly exhibited </w:t>
+        <w:t xml:space="preserve"> — was </w:t>
+      </w:r>
+      <w:r>
+        <w:rPr/>
+        <w:t>unveiled to select guests on Tuesday 3 December 1991 (Anonymous 1991) and opened to the public</w:t>
+      </w:r>
+      <w:r>
+        <w:rPr/>
+        <w:t xml:space="preserve"> on Wednesday 4 December 1991 </w:t>
+      </w:r>
+      <w:r>
+        <w:rPr/>
+        <w:t xml:space="preserve">(Gordy 1991, Collins 1991). It </w:t>
+      </w:r>
+      <w:r>
+        <w:rPr/>
+        <w:t xml:space="preserve">was at that time the only publicly exhibited </w:t>
       </w:r>
       <w:r>
         <w:rPr>
@@ -2468,7 +2526,7 @@
       </w:r>
       <w:r>
         <w:rPr/>
-        <w:t xml:space="preserve"> in the world (Norell et al. 1991:36) (although additional mounts have since been erected at the Royal Ontario Museum in Toronto, Canada, and the Natural History Museum of Utah in Salt Lake City). Also included in the exhibit, in a case next to the mounted skeletons, were the real 13th cervical of AMNH 6341, and the partial skull and neck AMNH 7530, which the juvenile mounted skeleton had been partially based on. Both of these are, at the time of writing, on exhibit in the Miriam and Ira D. Wallach Orientation Hall.</w:t>
+        <w:t xml:space="preserve"> in the world (Norell et al. 1991:36), although additional mounts have since been erected at the Royal Ontario Museum in Toronto, Canada, and the Natural History Museum of Utah in Salt Lake City. Also included in the exhibit, in a case next to the mounted skeletons, were the real 13th cervical of AMNH 6341, and the partial skull and neck AMNH 7530, which the juvenile mounted skeleton had been partially based on. Both of these are, at the time of writing, on exhibit in the Miriam and Ira D. Wallach Orientation Hall.</w:t>
       </w:r>
     </w:p>
     <w:p>
@@ -2885,7 +2943,11 @@
       </w:r>
       <w:r>
         <w:rPr/>
-        <w:t xml:space="preserve"> The missing elements were cast or modelled moulds that had been made by Jim Madsen from the mounted cast of </w:t>
+        <w:t xml:space="preserve"> The missing elements </w:t>
+      </w:r>
+      <w:r>
+        <w:rPr/>
+        <w:t xml:space="preserve">were filled in with </w:t>
       </w:r>
       <w:r>
         <w:rPr>
@@ -2896,20 +2958,70 @@
       </w:r>
       <w:r>
         <w:rPr/>
-        <w:t xml:space="preserve"> at the Utah Field House, Vernal. </w:t>
+        <w:t xml:space="preserve"> casts that have a curious provenance. As recounted in detail by Taylor et al. (in prep, b), the original Carnegie </w:t>
+      </w:r>
+      <w:r>
+        <w:rPr>
+          <w:i/>
+          <w:iCs/>
+        </w:rPr>
+        <w:t>Diplodocus</w:t>
+      </w:r>
+      <w:r>
+        <w:rPr/>
+        <w:t xml:space="preserve"> molds, having been used ten times by the Carnegie museum to create plaster casts from museums around the world, were donated in 1952 to the Utah Field House of Natural History in Vernal, Utah, and there used to create a concrete cast that was mounted outdoors (Untermann 1959). In 1989, Jim Madsen’s company Dinolab used this concrete cast to create second-generation molds with the immediate goal of providing the Field House with a new, lightweight cast to be exhibited indoors at its new building. These new molds have also been used to create several additional </w:t>
+      </w:r>
+      <w:r>
+        <w:rPr>
+          <w:i/>
+          <w:iCs/>
+          <w:u w:val="none"/>
+        </w:rPr>
+        <w:t>Diplodocus</w:t>
+      </w:r>
+      <w:r>
+        <w:rPr/>
+        <w:t xml:space="preserve"> casts, and also the elements necessary to complete the AMNH </w:t>
+      </w:r>
+      <w:r>
+        <w:rPr>
+          <w:i/>
+          <w:iCs/>
+        </w:rPr>
+        <w:t>Barosaurus</w:t>
+      </w:r>
+      <w:r>
+        <w:rPr/>
+        <w:t xml:space="preserve"> cast</w:t>
+      </w:r>
+      <w:r>
+        <w:rPr/>
+        <w:t xml:space="preserve">. </w:t>
       </w:r>
       <w:r>
         <w:rPr>
           <w:highlight w:val="yellow"/>
         </w:rPr>
-        <w:t xml:space="preserve">XXX Peter, Lowell and Gene, is this correct? Was no non-6341 </w:t>
-      </w:r>
-      <w:r>
-        <w:rPr>
-          <w:i/>
-          <w:iCs/>
+        <w:t xml:space="preserve">XXX Peter, Lowell and Gene, </w:t>
+      </w:r>
+      <w:r>
+        <w:rPr>
           <w:highlight w:val="yellow"/>
         </w:rPr>
+        <w:t>w</w:t>
+      </w:r>
+      <w:r>
+        <w:rPr>
+          <w:highlight w:val="yellow"/>
+        </w:rPr>
+        <w:t xml:space="preserve">as no non-6341 </w:t>
+      </w:r>
+      <w:r>
+        <w:rPr>
+          <w:i/>
+          <w:iCs/>
+          <w:highlight w:val="yellow"/>
+        </w:rPr>
         <w:t>Barosaurus</w:t>
       </w:r>
       <w:r>
@@ -2936,7 +3048,7 @@
         <w:rPr>
           <w:lang w:val="en-US"/>
         </w:rPr>
-        <w:t>to help with the restored elements. XXX When was the Vernal cast made? XXX What was in the Carnegie mount at that time? The answers to those questions may supersede some of what follows.</w:t>
+        <w:t>to help with the restored elements.</w:t>
       </w:r>
     </w:p>
     <w:p>
@@ -2948,7 +3060,13 @@
         <w:rPr>
           <w:lang w:val="en-US"/>
         </w:rPr>
-        <w:t>We will now consider the source of specific elements of the cast.</w:t>
+        <w:t>With this in mind, w</w:t>
+      </w:r>
+      <w:r>
+        <w:rPr>
+          <w:lang w:val="en-US"/>
+        </w:rPr>
+        <w:t>e will now consider the source of specific elements of the cast.</w:t>
       </w:r>
     </w:p>
     <w:p>
@@ -2997,7 +3115,15 @@
       </w:r>
       <w:r>
         <w:rPr/>
-        <w:t xml:space="preserve">. However, CM 84, the specimen from which the Carnegie mount is mostly assembled, does not itself include a skull. Holland (1906:227) explains that the skull supplied to British Museum (now the Natural History Museum) as part of the </w:t>
+        <w:t xml:space="preserve">. However, CM 84, the specimen from which the Carnegie mount is mostly assembled, does not itself include a skull. </w:t>
+      </w:r>
+      <w:r>
+        <w:rPr/>
+        <w:t xml:space="preserve">As documented in Taylor et al. (in prep., a), </w:t>
+      </w:r>
+      <w:r>
+        <w:rPr/>
+        <w:t xml:space="preserve">Holland (1906:227) explains that the skull supplied to British Museum (now the Natural History Museum) as part of the </w:t>
       </w:r>
       <w:r>
         <w:rPr>
@@ -3010,16 +3136,6 @@
       <w:r>
         <w:rPr/>
         <w:t xml:space="preserve"> cast presented to it in May 1905 was a composite sculpture based on several specimens.</w:t>
-      </w:r>
-    </w:p>
-    <w:p>
-      <w:pPr>
-        <w:pStyle w:val="TextBody"/>
-        <w:rPr/>
-      </w:pPr>
-      <w:r>
-        <w:rPr/>
-        <w:t>XXX This bullet list also appears in the Carnegie Diplodocus paper.</w:t>
       </w:r>
     </w:p>
     <w:p>
@@ -3296,7 +3412,27 @@
         <w:rPr>
           <w:highlight w:val="yellow"/>
         </w:rPr>
-        <w:t>XXX Am I missing something?</w:t>
+        <w:t xml:space="preserve">XXX </w:t>
+      </w:r>
+      <w:r>
+        <w:rPr>
+          <w:highlight w:val="yellow"/>
+        </w:rPr>
+        <w:t xml:space="preserve">Update from Carnegie </w:t>
+      </w:r>
+      <w:r>
+        <w:rPr>
+          <w:i/>
+          <w:iCs/>
+          <w:highlight w:val="yellow"/>
+        </w:rPr>
+        <w:t>Diplodocus</w:t>
+      </w:r>
+      <w:r>
+        <w:rPr>
+          <w:highlight w:val="yellow"/>
+        </w:rPr>
+        <w:t xml:space="preserve"> manuscript if I ever get to the bottom of this</w:t>
       </w:r>
     </w:p>
     <w:p>
@@ -3615,7 +3751,86 @@
       </w:pPr>
       <w:r>
         <w:rPr/>
-        <w:t>More substantial criticisms and comments were to follow in published articles. XXXXX</w:t>
+        <w:t xml:space="preserve">More substantial criticisms and comments were to follow in published articles. </w:t>
+      </w:r>
+      <w:r>
+        <w:rPr/>
+        <w:t xml:space="preserve">Surprisingly, much of the published discussion was in the medical journal </w:t>
+      </w:r>
+      <w:r>
+        <w:rPr>
+          <w:i/>
+          <w:iCs/>
+        </w:rPr>
+        <w:t>The Lancet</w:t>
+      </w:r>
+      <w:r>
+        <w:rPr/>
+        <w:t xml:space="preserve">. Provoked by Lillywhite’s (1991) brief account of the high blood pressure required to circulate blood to the head of </w:t>
+      </w:r>
+      <w:r>
+        <w:rPr>
+          <w:i/>
+          <w:iCs/>
+        </w:rPr>
+        <w:t>Barosaurus</w:t>
+      </w:r>
+      <w:r>
+        <w:rPr/>
+        <w:t xml:space="preserve">, </w:t>
+      </w:r>
+      <w:r>
+        <w:rPr/>
+        <w:t xml:space="preserve">Choy and Altmann (1992) </w:t>
+      </w:r>
+      <w:r>
+        <w:rPr/>
+        <w:t xml:space="preserve">noted that the great size required of the </w:t>
+      </w:r>
+      <w:r>
+        <w:rPr>
+          <w:i/>
+          <w:iCs/>
+        </w:rPr>
+        <w:t>Barosaurus</w:t>
+      </w:r>
+      <w:r>
+        <w:rPr/>
+        <w:t xml:space="preserve"> heart to perfuse an erect neck would have meant that it beat very slowly. Check valves would therefore have been necessary in the neck arteries to prevent the column of blood from falling back to the heart during diastole. They suggested that these valves may have been active pumps — three pairs of “secondary hearts — though they admitted that in the absence of soft-tissue fossils this is pure conjecture. </w:t>
+      </w:r>
+    </w:p>
+    <w:p>
+      <w:pPr>
+        <w:pStyle w:val="TextBody"/>
+        <w:rPr/>
+      </w:pPr>
+      <w:r>
+        <w:rPr/>
+        <w:t>XXX Millard et al. 1992</w:t>
+      </w:r>
+    </w:p>
+    <w:p>
+      <w:pPr>
+        <w:pStyle w:val="TextBody"/>
+        <w:rPr/>
+      </w:pPr>
+      <w:r>
+        <w:rPr/>
+        <w:t xml:space="preserve">Dennis (1992) </w:t>
+      </w:r>
+      <w:r>
+        <w:rPr/>
+        <w:t xml:space="preserve">claimed to have reached the same conclusion independently, and noted that hagfish, the giant Brazilian earthworm and some insects have multiple perfusion organs. He also considered and discarded the idea that the blood flow to the head operated as a siphon. </w:t>
+      </w:r>
+    </w:p>
+    <w:p>
+      <w:pPr>
+        <w:pStyle w:val="TextBody"/>
+        <w:rPr/>
+      </w:pPr>
+      <w:r>
+        <w:rPr/>
+        <w:t>Taylor (1992)</w:t>
       </w:r>
     </w:p>
     <w:p>
@@ -3635,36 +3850,6 @@
       </w:pPr>
       <w:r>
         <w:rPr/>
-        <w:t>Taylor (1992)</w:t>
-      </w:r>
-    </w:p>
-    <w:p>
-      <w:pPr>
-        <w:pStyle w:val="TextBody"/>
-        <w:rPr/>
-      </w:pPr>
-      <w:r>
-        <w:rPr/>
-        <w:t>Choy and Altmann (1992)</w:t>
-      </w:r>
-    </w:p>
-    <w:p>
-      <w:pPr>
-        <w:pStyle w:val="TextBody"/>
-        <w:rPr/>
-      </w:pPr>
-      <w:r>
-        <w:rPr/>
-        <w:t>Dennis (1992)</w:t>
-      </w:r>
-    </w:p>
-    <w:p>
-      <w:pPr>
-        <w:pStyle w:val="TextBody"/>
-        <w:rPr/>
-      </w:pPr>
-      <w:r>
-        <w:rPr/>
         <w:t>Landry (1992)</w:t>
       </w:r>
     </w:p>
@@ -3689,30 +3874,15 @@
       </w:r>
       <w:r>
         <w:rPr/>
-        <w:t>XXX get these in the right order, add references, see what else they cite that I have missed.</w:t>
-      </w:r>
-    </w:p>
-    <w:p>
-      <w:pPr>
-        <w:pStyle w:val="TextBody"/>
-        <w:pBdr>
-          <w:bottom w:val="double" w:sz="6" w:space="2" w:color="000000"/>
-        </w:pBdr>
-        <w:rPr/>
-      </w:pPr>
-      <w:r>
-        <w:rPr/>
-        <w:t>xxx</w:t>
-      </w:r>
-    </w:p>
-    <w:p>
-      <w:pPr>
-        <w:pStyle w:val="TextBody"/>
-        <w:rPr/>
-      </w:pPr>
-      <w:r>
-        <w:rPr/>
-        <w:t>xxx</w:t>
+        <w:t xml:space="preserve">XXX </w:t>
+      </w:r>
+      <w:r>
+        <w:rPr/>
+        <w:t>A</w:t>
+      </w:r>
+      <w:r>
+        <w:rPr/>
+        <w:t>dd references, see what else they cite that I have missed.</w:t>
       </w:r>
     </w:p>
     <w:p>
@@ -4170,7 +4340,82 @@
       </w:pPr>
       <w:r>
         <w:rPr/>
-        <w:t xml:space="preserve">Bakker, Robert T. 1971. Brontosaurs. pp. 178-181 in: </w:t>
+        <w:t xml:space="preserve">Anonymous. 1939. Museum monster loses by 14 feet; </w:t>
+      </w:r>
+      <w:r>
+        <w:rPr>
+          <w:i/>
+          <w:iCs/>
+        </w:rPr>
+        <w:t>Brontosaurus</w:t>
+      </w:r>
+      <w:r>
+        <w:rPr/>
+        <w:t xml:space="preserve">, size champion, to be replaced by a much larger </w:t>
+      </w:r>
+      <w:r>
+        <w:rPr>
+          <w:i/>
+          <w:iCs/>
+        </w:rPr>
+        <w:t>Barosaurus</w:t>
+      </w:r>
+      <w:r>
+        <w:rPr/>
+        <w:t xml:space="preserve">. </w:t>
+      </w:r>
+      <w:r>
+        <w:rPr>
+          <w:i/>
+          <w:iCs/>
+        </w:rPr>
+        <w:t>New York Times</w:t>
+      </w:r>
+      <w:r>
+        <w:rPr/>
+        <w:t>, 18 April 1939, page 25.</w:t>
+      </w:r>
+    </w:p>
+    <w:p>
+      <w:pPr>
+        <w:pStyle w:val="Reference"/>
+        <w:rPr/>
+      </w:pPr>
+      <w:r>
+        <w:rPr/>
+        <w:t xml:space="preserve">Anonymous. 1991. They say even </w:t>
+      </w:r>
+      <w:r>
+        <w:rPr>
+          <w:i/>
+          <w:iCs/>
+        </w:rPr>
+        <w:t>Barosaurus</w:t>
+      </w:r>
+      <w:r>
+        <w:rPr/>
+        <w:t xml:space="preserve"> danced. </w:t>
+      </w:r>
+      <w:r>
+        <w:rPr>
+          <w:i/>
+          <w:iCs/>
+        </w:rPr>
+        <w:t>New York Times</w:t>
+      </w:r>
+      <w:r>
+        <w:rPr/>
+        <w:t>, 8 December 1991, section 1, page 75.</w:t>
+      </w:r>
+    </w:p>
+    <w:p>
+      <w:pPr>
+        <w:pStyle w:val="Reference"/>
+        <w:rPr/>
+      </w:pPr>
+      <w:r>
+        <w:rPr/>
+        <w:t xml:space="preserve">Bakker, Robert T. 1971. Brontosaurs. pp. 178–181 in: </w:t>
       </w:r>
       <w:r>
         <w:rPr>
@@ -4917,7 +5162,55 @@
       </w:r>
       <w:r>
         <w:rPr/>
-        <w:t>:5, Abstracts for annual meeting of the American Society of Zoologists, page 147A.</w:t>
+        <w:t>:5, Abstracts for annual meeting of the American Society of Zoologists, 2</w:t>
+      </w:r>
+      <w:r>
+        <w:rPr/>
+        <w:t>6</w:t>
+      </w:r>
+      <w:r>
+        <w:rPr/>
+        <w:t>–30 December 1</w:t>
+      </w:r>
+      <w:r>
+        <w:rPr/>
+        <w:t>992,</w:t>
+      </w:r>
+      <w:r>
+        <w:rPr/>
+        <w:t xml:space="preserve"> page 147A.</w:t>
+      </w:r>
+    </w:p>
+    <w:p>
+      <w:pPr>
+        <w:pStyle w:val="Reference"/>
+        <w:rPr/>
+      </w:pPr>
+      <w:r>
+        <w:rPr/>
+        <w:t xml:space="preserve">Lillywhite, Harvey B., 1991. Sauropods and gravity. </w:t>
+      </w:r>
+      <w:r>
+        <w:rPr>
+          <w:i/>
+          <w:iCs/>
+        </w:rPr>
+        <w:t>Natural History</w:t>
+      </w:r>
+      <w:r>
+        <w:rPr/>
+        <w:t xml:space="preserve"> </w:t>
+      </w:r>
+      <w:r>
+        <w:rPr>
+          <w:b/>
+          <w:bCs/>
+        </w:rPr>
+        <w:t>100(12)</w:t>
+      </w:r>
+      <w:r>
+        <w:rPr/>
+        <w:t>:33</w:t>
       </w:r>
     </w:p>
     <w:p>
@@ -5389,6 +5682,72 @@
       </w:pPr>
       <w:r>
         <w:rPr/>
+        <w:t xml:space="preserve">Taylor, Michael P., Matthew C. Lamanna, Amy Henrici, Linsly Church and Ilja Nieuwland. In prep, a. The history and composition of the Carnegie </w:t>
+      </w:r>
+      <w:r>
+        <w:rPr>
+          <w:i/>
+          <w:iCs/>
+        </w:rPr>
+        <w:t>Diplodocus</w:t>
+      </w:r>
+      <w:r>
+        <w:rPr/>
+        <w:t xml:space="preserve">. </w:t>
+      </w:r>
+      <w:r>
+        <w:rPr>
+          <w:highlight w:val="yellow"/>
+        </w:rPr>
+        <w:t>XXX replace with reference to preprint when available.</w:t>
+      </w:r>
+    </w:p>
+    <w:p>
+      <w:pPr>
+        <w:pStyle w:val="Reference"/>
+        <w:rPr/>
+      </w:pPr>
+      <w:r>
+        <w:rPr/>
+        <w:t xml:space="preserve">Taylor, Michael P., Steven </w:t>
+      </w:r>
+      <w:r>
+        <w:rPr/>
+        <w:t xml:space="preserve">Sroka and Kenneth Carpenter. In prep, </w:t>
+      </w:r>
+      <w:r>
+        <w:rPr/>
+        <w:t>b</w:t>
+      </w:r>
+      <w:r>
+        <w:rPr/>
+        <w:t xml:space="preserve">. The concrete </w:t>
+      </w:r>
+      <w:r>
+        <w:rPr>
+          <w:i/>
+          <w:iCs/>
+        </w:rPr>
+        <w:t>Diplodocus</w:t>
+      </w:r>
+      <w:r>
+        <w:rPr/>
+        <w:t xml:space="preserve"> of Vernal. </w:t>
+      </w:r>
+      <w:r>
+        <w:rPr>
+          <w:highlight w:val="yellow"/>
+        </w:rPr>
+        <w:t>XXX Mike, update this reference to a preprint.</w:t>
+      </w:r>
+    </w:p>
+    <w:p>
+      <w:pPr>
+        <w:pStyle w:val="Reference"/>
+        <w:rPr/>
+      </w:pPr>
+      <w:r>
+        <w:rPr/>
         <w:t xml:space="preserve">Tornier, Gustav. 1909. Wie war der </w:t>
       </w:r>
       <w:r>
@@ -5455,6 +5814,49 @@
       <w:r>
         <w:rPr/>
         <w:t>:e857. doi:10.7717/peerj.857</w:t>
+      </w:r>
+    </w:p>
+    <w:p>
+      <w:pPr>
+        <w:pStyle w:val="Reference"/>
+        <w:rPr/>
+      </w:pPr>
+      <w:r>
+        <w:rPr/>
+        <w:t xml:space="preserve">Untermann, G. Ernest. 1959. A replica of </w:t>
+      </w:r>
+      <w:r>
+        <w:rPr>
+          <w:i/>
+          <w:iCs/>
+        </w:rPr>
+        <w:t>Diplodocus</w:t>
+      </w:r>
+      <w:r>
+        <w:rPr/>
+        <w:t xml:space="preserve">. </w:t>
+      </w:r>
+      <w:r>
+        <w:rPr>
+          <w:i/>
+          <w:iCs/>
+        </w:rPr>
+        <w:t>Curator</w:t>
+      </w:r>
+      <w:r>
+        <w:rPr/>
+        <w:t xml:space="preserve"> </w:t>
+      </w:r>
+      <w:r>
+        <w:rPr>
+          <w:b/>
+          <w:bCs/>
+        </w:rPr>
+        <w:t>2(4)</w:t>
+      </w:r>
+      <w:r>
+        <w:rPr/>
+        <w:t>:364–369. doi:10.1111/j.2151-6952.1959.tb00520.x</w:t>
       </w:r>
     </w:p>
     <w:p>

</xml_diff>

<commit_message>
Extensive work on rearing sauropods
</commit_message>
<xml_diff>
--- a/TaylorEtAl-mounted-barosaurus.docx
+++ b/TaylorEtAl-mounted-barosaurus.docx
@@ -2414,12 +2414,12 @@
         <w:rPr/>
         <w:t xml:space="preserve"> fossils</w:t>
       </w:r>
-      <w:ins w:id="18" w:author="Mike Taylor" w:date="2024-08-29T22:58:23Z">
+      <w:moveTo w:id="18" w:author="Mike Taylor" w:date="2024-08-29T22:58:23Z">
         <w:r>
           <w:rPr/>
           <w:t xml:space="preserve"> in a semi-truck</w:t>
         </w:r>
-      </w:ins>
+      </w:moveTo>
       <w:del w:id="19" w:author="Mike Taylor" w:date="2024-08-29T22:58:33Z">
         <w:r>
           <w:rPr/>
@@ -2430,12 +2430,12 @@
         <w:rPr/>
         <w:t xml:space="preserve"> from New York to Toronto</w:t>
       </w:r>
-      <w:del w:id="20" w:author="Mike Taylor" w:date="2024-08-29T22:58:17Z">
+      <w:moveFrom w:id="20" w:author="Mike Taylor" w:date="2024-08-29T22:58:17Z">
         <w:r>
           <w:rPr/>
-          <w:delText xml:space="preserve"> in a semi-truck</w:delText>
+          <w:t xml:space="preserve"> in a semi-truck</w:t>
         </w:r>
-      </w:del>
+      </w:moveFrom>
       <w:r>
         <w:rPr/>
         <w:t xml:space="preserve">, where they remained for the best part of a year. There, the bones were duplicated by coating them with latex, then curing the latex to form rubber molds. These molds were then used to cast polyurethane foam into accurate replicas of the original fossils that, when painted, were indistinguishable from real bone, but which weighed only a twentieth as much as the fragile and irreplaceable originals. </w:t>
@@ -3372,7 +3372,37 @@
       </w:r>
       <w:r>
         <w:rPr/>
-        <w:t xml:space="preserve"> mount is shown in a 1991 photograph (Figure C). It can be fairly confidently confirmed as the same composite illustrated by Holland (1906:figure 1) “as placed in the restoration at the British Museum”, and by Nieuwland (2019:figure 5.3) in a photograph of a worker at the Muséum Natonal d’Histoire Naturelle, Paris, France, with the plaster skull of their </w:t>
+        <w:t xml:space="preserve"> mount is shown in a 1991 photograph (Figure C). It can be </w:t>
+      </w:r>
+      <w:del w:id="28" w:author="Mike Taylor" w:date="2024-08-30T19:51:24Z">
+        <w:r>
+          <w:rPr/>
+          <w:delText xml:space="preserve">fairly </w:delText>
+        </w:r>
+      </w:del>
+      <w:r>
+        <w:rPr/>
+        <w:t>confidently confirmed as the same composite illustrated by Holland (1906:figure 1) “as placed in the restoration at the British Museum”, and by Nieuwland (2019:figure 5.3) in a photograph of a worker at the Muséum Nat</w:t>
+      </w:r>
+      <w:ins w:id="29" w:author="Mike Taylor" w:date="2024-08-30T19:51:34Z">
+        <w:r>
+          <w:rPr/>
+          <w:t>i</w:t>
+        </w:r>
+      </w:ins>
+      <w:r>
+        <w:rPr/>
+        <w:t>onal</w:t>
+      </w:r>
+      <w:ins w:id="30" w:author="Mike Taylor" w:date="2024-08-30T19:51:36Z">
+        <w:r>
+          <w:rPr/>
+          <w:t>e</w:t>
+        </w:r>
+      </w:ins>
+      <w:r>
+        <w:rPr/>
+        <w:t xml:space="preserve"> d’Histoire Naturelle, Paris, France, with the plaster skull of their </w:t>
       </w:r>
       <w:r>
         <w:rPr>
@@ -3443,17 +3473,47 @@
       </w:r>
       <w:r>
         <w:rPr/>
-        <w:t>. Whether or not there may at some point have been a tenth cervical vertebra included in AMNH 6341, at present it preserves the last nine cervical vertebrae. These are therefore considered to be C8–C16.</w:t>
-      </w:r>
-    </w:p>
-    <w:p>
-      <w:pPr>
-        <w:pStyle w:val="BodyText"/>
-        <w:rPr/>
-      </w:pPr>
-      <w:r>
-        <w:rPr/>
-        <w:t xml:space="preserve">The anterior part of neck of the mount was completed using casts of seven anterior vertebrae from the Carnegie </w:t>
+        <w:t xml:space="preserve">. Whether or not there may at some point have been a tenth cervical vertebra </w:t>
+      </w:r>
+      <w:ins w:id="31" w:author="Mike Taylor" w:date="2024-08-30T19:54:59Z">
+        <w:r>
+          <w:rPr/>
+          <w:t xml:space="preserve">(C7) </w:t>
+        </w:r>
+      </w:ins>
+      <w:r>
+        <w:rPr/>
+        <w:t>included in AMNH 6341, at present it preserves the last nine cervical vertebrae. These are therefore considered to be C8–C16.</w:t>
+      </w:r>
+    </w:p>
+    <w:p>
+      <w:pPr>
+        <w:pStyle w:val="BodyText"/>
+        <w:rPr/>
+      </w:pPr>
+      <w:r>
+        <w:rPr/>
+        <w:t xml:space="preserve">The anterior part of neck of the mount was completed using </w:t>
+      </w:r>
+      <w:ins w:id="32" w:author="Mike Taylor" w:date="2024-08-30T19:55:24Z">
+        <w:r>
+          <w:rPr/>
+          <w:t xml:space="preserve">seven </w:t>
+        </w:r>
+      </w:ins>
+      <w:r>
+        <w:rPr/>
+        <w:t xml:space="preserve">casts of </w:t>
+      </w:r>
+      <w:del w:id="33" w:author="Mike Taylor" w:date="2024-08-30T19:55:27Z">
+        <w:r>
+          <w:rPr/>
+          <w:delText xml:space="preserve">seven </w:delText>
+        </w:r>
+      </w:del>
+      <w:r>
+        <w:rPr/>
+        <w:t xml:space="preserve">anterior vertebrae from the Carnegie </w:t>
       </w:r>
       <w:r>
         <w:rPr>
@@ -3475,7 +3535,39 @@
       </w:r>
       <w:r>
         <w:rPr/>
-        <w:t xml:space="preserve"> cervicals was used to obtain a smooth transition probably cervicals 10, 8, 6 and 4–1.</w:t>
+        <w:t xml:space="preserve"> cervicals was used to obtain a smooth transition</w:t>
+      </w:r>
+      <w:ins w:id="34" w:author="Mike Taylor" w:date="2024-08-30T20:01:09Z">
+        <w:r>
+          <w:rPr/>
+          <w:t xml:space="preserve">: </w:t>
+        </w:r>
+      </w:ins>
+      <w:ins w:id="35" w:author="Mike Taylor" w:date="2024-08-30T20:01:09Z">
+        <w:r>
+          <w:rPr/>
+          <w:t>one of us (May) believes they were</w:t>
+        </w:r>
+      </w:ins>
+      <w:r>
+        <w:rPr/>
+        <w:t xml:space="preserve"> probably cervicals 10, 8, 6 and 4–1</w:t>
+      </w:r>
+      <w:ins w:id="36" w:author="Mike Taylor" w:date="2024-08-30T20:01:20Z">
+        <w:r>
+          <w:rPr/>
+          <w:t xml:space="preserve">, </w:t>
+        </w:r>
+      </w:ins>
+      <w:ins w:id="37" w:author="Mike Taylor" w:date="2024-08-30T20:01:20Z">
+        <w:r>
+          <w:rPr/>
+          <w:t>and the relative sizes of the vertebrae corroborate this identification</w:t>
+        </w:r>
+      </w:ins>
+      <w:r>
+        <w:rPr/>
+        <w:t>.</w:t>
       </w:r>
     </w:p>
     <w:p>
@@ -3782,7 +3874,17 @@
       </w:pPr>
       <w:r>
         <w:rPr/>
-        <w:t xml:space="preserve">The unveiling of the Carnegie </w:t>
+        <w:t xml:space="preserve">The unveiling of the </w:t>
+      </w:r>
+      <w:ins w:id="38" w:author="Mike Taylor" w:date="2024-08-30T20:37:53Z">
+        <w:r>
+          <w:rPr/>
+          <w:t xml:space="preserve">Berlin cast of the </w:t>
+        </w:r>
+      </w:ins>
+      <w:r>
+        <w:rPr/>
+        <w:t xml:space="preserve">Carnegie </w:t>
       </w:r>
       <w:r>
         <w:rPr>
@@ -3794,7 +3896,23 @@
       </w:r>
       <w:r>
         <w:rPr/>
-        <w:t xml:space="preserve"> in 1908 catalysed controversy: Hay (1908, 1910) and Tornier (1909) argued that its erect-legged posture was incorrect, and it should sprawl like a lizard; and Holland (1910) emphatically rebutted these suggestions. In the same way, the AMNH </w:t>
+        <w:t xml:space="preserve"> in 1908 </w:t>
+      </w:r>
+      <w:del w:id="39" w:author="Mike Taylor" w:date="2024-08-30T20:38:02Z">
+        <w:r>
+          <w:rPr/>
+          <w:delText>catalysed</w:delText>
+        </w:r>
+      </w:del>
+      <w:ins w:id="40" w:author="Mike Taylor" w:date="2024-08-30T20:38:02Z">
+        <w:r>
+          <w:rPr/>
+          <w:t>had provoked</w:t>
+        </w:r>
+      </w:ins>
+      <w:r>
+        <w:rPr/>
+        <w:t xml:space="preserve"> controversy: Hay (1908, 1910) and Tornier (1909) argued that its erect-legged posture was incorrect, and it should sprawl like a lizard; and Holland (1910) emphatically rebutted these suggestions. In the same way, the AMNH </w:t>
       </w:r>
       <w:r>
         <w:rPr>
@@ -3847,17 +3965,65 @@
       </w:r>
       <w:r>
         <w:rPr/>
-        <w:t xml:space="preserve"> could not or would not have adopted the rearing pose — something which, as noted above, Dingus, Gaffney and McIntosh all had their own reservations about. In a newspaper report published five days before the exhibit was publicly unveiled, claimed that “of six leading paleontologists interviewed for this article, all but one questioned how a behemoth weighing in excess of 25 tons could be accurately depicted in an upright position. Most thought it physically impossible” (Gordy 1991:3) — although since the article also wrongly claims that the posture was chosen “over the objections of Gene Gaffney”, it should not be assumed to be accurate in other matters. While Kevin Padian was quoted supporting the posture, Paul Sereno, Jack Horner, Phil Currie all expressed reservations — though none of them went on to express their criticisms in scientific publications. Thirty years on, Sereno comments “I still think it's ridiculous” (Paul Sereno, pers. comm., 2022), but Horner has mellowed: “I had opposed the idea originally but have since come to the conclusion that at least the males had to have been able to rear up to at least the back of the female. I think it took me about a decade to figure that out. […] I like the mount now, it may have been the way the males displayed. Would have been spectacular!” (Jack Horner, pers. comm., 2022).</w:t>
-      </w:r>
-    </w:p>
-    <w:p>
-      <w:pPr>
-        <w:pStyle w:val="BodyText"/>
-        <w:rPr/>
-      </w:pPr>
-      <w:r>
-        <w:rPr/>
-        <w:t xml:space="preserve">More substantial criticisms and comments were to follow in published articles. Surprisingly, much of the published discussion was in the medical journal </w:t>
+        <w:t xml:space="preserve"> could not or would not have adopted the rearing pose — something which, as noted above, Dingus, Gaffney and McIntosh all had their own reservations about. In a newspaper report published five days before the exhibit was publicly unveiled, </w:t>
+      </w:r>
+      <w:ins w:id="41" w:author="Mike Taylor" w:date="2024-08-30T20:40:49Z">
+        <w:r>
+          <w:rPr/>
+          <w:t xml:space="preserve">it was </w:t>
+        </w:r>
+      </w:ins>
+      <w:r>
+        <w:rPr/>
+        <w:t>claimed that “of six leading paleontologists interviewed for this article, all but one questioned how a behemoth weighing in excess of 25 tons could be accurately depicted in an upright position. Most thought it physically impossible” (Gordy 1991:3) — although since the article also wrongly claims that the posture was chosen “over the objections of Gene Gaffney”, it should not be assumed to be accurate in other matters. While Kevin Padian was quoted supporting the posture, Paul Sereno, Jack Horner</w:t>
+      </w:r>
+      <w:del w:id="42" w:author="Mike Taylor" w:date="2024-08-30T20:41:16Z">
+        <w:r>
+          <w:rPr/>
+          <w:delText>,</w:delText>
+        </w:r>
+      </w:del>
+      <w:ins w:id="43" w:author="Mike Taylor" w:date="2024-08-30T20:41:16Z">
+        <w:r>
+          <w:rPr/>
+          <w:t xml:space="preserve"> </w:t>
+        </w:r>
+      </w:ins>
+      <w:ins w:id="44" w:author="Mike Taylor" w:date="2024-08-30T20:41:16Z">
+        <w:r>
+          <w:rPr/>
+          <w:t>and</w:t>
+        </w:r>
+      </w:ins>
+      <w:r>
+        <w:rPr/>
+        <w:t xml:space="preserve"> Phil Currie all expressed reservations — though none of them went on to express their criticisms in scientific publications. Thirty years on, Sereno comments “I still think it's ridiculous” (Paul Sereno, pers. comm., 2022), but Horner has mellowed: “I had opposed the idea originally but have since come to the conclusion that at least the males had to have been able to rear up to at least the back of the female. I think it took me about a decade to figure that out. […] I like the mount now, it may have been the way the males displayed. Would have been spectacular!” (Jack Horner, pers. comm., 2022).</w:t>
+      </w:r>
+    </w:p>
+    <w:p>
+      <w:pPr>
+        <w:pStyle w:val="BodyText"/>
+        <w:rPr/>
+      </w:pPr>
+      <w:r>
+        <w:rPr/>
+        <w:t xml:space="preserve">More </w:t>
+      </w:r>
+      <w:del w:id="45" w:author="Mike Taylor" w:date="2024-08-30T20:49:54Z">
+        <w:r>
+          <w:rPr/>
+          <w:delText>substantial</w:delText>
+        </w:r>
+      </w:del>
+      <w:ins w:id="46" w:author="Mike Taylor" w:date="2024-08-30T20:49:54Z">
+        <w:r>
+          <w:rPr/>
+          <w:t>specific</w:t>
+        </w:r>
+      </w:ins>
+      <w:r>
+        <w:rPr/>
+        <w:t xml:space="preserve"> criticisms and comments were to follow in published articles. Surprisingly, much of the published discussion was in the medical journal </w:t>
       </w:r>
       <w:r>
         <w:rPr>
@@ -3890,7 +4056,23 @@
       </w:r>
       <w:r>
         <w:rPr/>
-        <w:t xml:space="preserve"> heart to perfuse an erect neck would have meant that it beat very slowly. Check valves would therefore have been necessary in the neck arteries to prevent the column of blood from falling back to the heart during diastole. They suggested that these valves may have been active pumps — three pairs of “secondary hearts — though they admitted that in the absence of soft-tissue fossils this is pure conjecture. Millard et al. (1992) dismissed this proposal as unsupported by evidence, noted the absence of check valves in the neck of the giraffe, and argued that the multiple-heart scheme would probably create non-continuous blood flow at the brain. They considered amphibious habits a more likely adaptation for supporting the neck.</w:t>
+        <w:t xml:space="preserve"> heart to perfuse an erect neck would have meant that it beat very slowly. Check valves would therefore have been necessary in the neck arteries to prevent the column of blood from falling back to the heart during diastole. They suggested that these valves may have been active pumps — three pairs of “secondary hearts — though they admitted that in the absence of soft-tissue fossils this is pure conjecture. Millard et al. (1992) dismissed this proposal as unsupported by evidence, noted the absence of check valves in the neck of the giraffe, and argued that the multiple-heart scheme would probably create non-continuous blood flow at the brain. They considered amphibious habits a more likely adaptation for supporting the neck</w:t>
+      </w:r>
+      <w:ins w:id="47" w:author="Mike Taylor" w:date="2024-08-30T20:50:35Z">
+        <w:r>
+          <w:rPr/>
+          <w:t xml:space="preserve">, </w:t>
+        </w:r>
+      </w:ins>
+      <w:ins w:id="48" w:author="Mike Taylor" w:date="2024-08-30T20:50:35Z">
+        <w:r>
+          <w:rPr/>
+          <w:t>despite the discrediting of that notion (e.g. Coombs 1975)</w:t>
+        </w:r>
+      </w:ins>
+      <w:r>
+        <w:rPr/>
+        <w:t>.</w:t>
       </w:r>
     </w:p>
     <w:p>
@@ -3911,7 +4093,23 @@
       </w:r>
       <w:r>
         <w:rPr/>
-        <w:t xml:space="preserve"> Millard et al.’s proposed amphibious habits, and that breathing would have been impossible when the lungs were far below the surface. And in a third letter, Hicks and Badeer (1992) argued that the circulatory system was closed, i.e. not exposed to ambient pressure, reducing the need for high blood pressure. (Badeer and Hicks (1996) would revisit their ideas in more detail four years later, proposing a siphon loop circulating blood to the head and arguing that blood pressure in the head was negative.)</w:t>
+        <w:t xml:space="preserve"> Millard et al.’s proposed amphibious habits, and that breathing would have been impossible when the lungs were far below the surface</w:t>
+      </w:r>
+      <w:ins w:id="49" w:author="Mike Taylor" w:date="2024-08-30T20:54:14Z">
+        <w:r>
+          <w:rPr/>
+          <w:t xml:space="preserve"> </w:t>
+        </w:r>
+      </w:ins>
+      <w:ins w:id="50" w:author="Mike Taylor" w:date="2024-08-30T20:54:14Z">
+        <w:r>
+          <w:rPr/>
+          <w:t>(see Kermack 1951)</w:t>
+        </w:r>
+      </w:ins>
+      <w:r>
+        <w:rPr/>
+        <w:t>. And in a third letter, Hicks and Badeer (1992) argued that the circulatory system was closed, i.e. not exposed to ambient pressure, reducing the need for high blood pressure. (Badeer and Hicks (1996) would revisit their ideas in more detail four years later, proposing a siphon loop circulating blood to the head and arguing that blood pressure in the head was negative.)</w:t>
       </w:r>
     </w:p>
     <w:p>
@@ -3953,27 +4151,120 @@
       </w:pPr>
       <w:r>
         <w:rPr/>
-        <w:t>XXX the mount catalysed discussion as intended</w:t>
-      </w:r>
-    </w:p>
-    <w:p>
-      <w:pPr>
-        <w:pStyle w:val="BodyText"/>
-        <w:rPr/>
-      </w:pPr>
-      <w:r>
-        <w:rPr/>
-        <w:t>XXX first ever sauropod restoration in Ballou (1897) shows underwater rearing. See Taylor (2010) on sauropod history.</w:t>
-      </w:r>
-    </w:p>
-    <w:p>
-      <w:pPr>
-        <w:pStyle w:val="BodyText"/>
-        <w:rPr/>
-      </w:pPr>
-      <w:r>
-        <w:rPr/>
-        <w:t xml:space="preserve">However, the notion of rearing sauropods has a heritage going back at least to Osborn (1899:213), who wrote that the tail of </w:t>
+        <w:t xml:space="preserve">However, the notion of rearing sauropods has a </w:t>
+      </w:r>
+      <w:r>
+        <w:rPr/>
+        <w:t xml:space="preserve">long </w:t>
+      </w:r>
+      <w:r>
+        <w:rPr/>
+        <w:t xml:space="preserve">heritage. </w:t>
+      </w:r>
+      <w:r>
+        <w:rPr/>
+        <w:t xml:space="preserve">The </w:t>
+      </w:r>
+      <w:r>
+        <w:rPr/>
+        <w:t xml:space="preserve">first ever </w:t>
+      </w:r>
+      <w:r>
+        <w:rPr/>
+        <w:t xml:space="preserve">life </w:t>
+      </w:r>
+      <w:r>
+        <w:rPr/>
+        <w:t xml:space="preserve">restoration </w:t>
+      </w:r>
+      <w:r>
+        <w:rPr/>
+        <w:t>featuring sauropods is</w:t>
+      </w:r>
+      <w:r>
+        <w:rPr/>
+        <w:t xml:space="preserve"> </w:t>
+      </w:r>
+      <w:r>
+        <w:rPr/>
+        <w:t xml:space="preserve">Charles R. Knight’s </w:t>
+      </w:r>
+      <w:r>
+        <w:rPr/>
+        <w:t xml:space="preserve">1897 </w:t>
+      </w:r>
+      <w:r>
+        <w:rPr/>
+        <w:t>drawing</w:t>
+      </w:r>
+      <w:r>
+        <w:rPr/>
+        <w:t xml:space="preserve">, </w:t>
+      </w:r>
+      <w:r>
+        <w:rPr/>
+        <w:t>created under the supervision of E. D. Cope, appearing in Ballou (1897:20) and</w:t>
+      </w:r>
+      <w:r>
+        <w:rPr/>
+        <w:t xml:space="preserve"> reproduced in Osborn and Mook </w:t>
+      </w:r>
+      <w:r>
+        <w:rPr/>
+        <w:t>(</w:t>
+      </w:r>
+      <w:r>
+        <w:rPr/>
+        <w:t xml:space="preserve">1921:figure 127). </w:t>
+      </w:r>
+      <w:r>
+        <w:rPr/>
+        <w:t xml:space="preserve">This shows </w:t>
+      </w:r>
+      <w:r>
+        <w:rPr/>
+        <w:t xml:space="preserve">several </w:t>
+      </w:r>
+      <w:r>
+        <w:rPr>
+          <w:i/>
+          <w:iCs/>
+        </w:rPr>
+        <w:t>Amphicoelias</w:t>
+      </w:r>
+      <w:r>
+        <w:rPr/>
+        <w:t xml:space="preserve"> individuals </w:t>
+      </w:r>
+      <w:r>
+        <w:rPr/>
+        <w:t xml:space="preserve">in </w:t>
+      </w:r>
+      <w:r>
+        <w:rPr/>
+        <w:t>mostly submerged rearing postures.</w:t>
+      </w:r>
+    </w:p>
+    <w:p>
+      <w:pPr>
+        <w:pStyle w:val="BodyText"/>
+        <w:rPr/>
+      </w:pPr>
+      <w:r>
+        <w:rPr/>
+        <w:t xml:space="preserve">Scientific support for the plausibility of rearing </w:t>
+      </w:r>
+      <w:r>
+        <w:rPr/>
+        <w:t>go</w:t>
+      </w:r>
+      <w:r>
+        <w:rPr/>
+        <w:t>es</w:t>
+      </w:r>
+      <w:r>
+        <w:rPr/>
+        <w:t xml:space="preserve"> back at least to Osborn (1899:213), who wrote that the tail of </w:t>
       </w:r>
       <w:r>
         <w:rPr>
@@ -3984,7 +4275,17 @@
       </w:r>
       <w:r>
         <w:rPr/>
-        <w:t xml:space="preserve"> “functioned as a lever to balance the weight of the dorsals, anterior limbs, neck, and head, and to raise the entire forward portion of the body upwards. […] Thus the quadrupedal Dinosaurs occasionally assumed the position characteristic of the bipedal Dinosaurs — namely, a tripodal position, the body supported upon the hind feet and the tail”. In his classic monograph of </w:t>
+        <w:t xml:space="preserve"> “functioned as a lever to balance the weight of the dorsals, anterior limbs, neck, and head, and to raise the entire forward portion of the body upwards. […] Thus the quadrupedal Dinosaurs occasionally assumed the position characteristic of the bipedal Dinosaurs — namely, a tripodal position, the body supported upon the hind feet and the tail”.</w:t>
+      </w:r>
+    </w:p>
+    <w:p>
+      <w:pPr>
+        <w:pStyle w:val="BodyText"/>
+        <w:rPr/>
+      </w:pPr>
+      <w:r>
+        <w:rPr/>
+        <w:t xml:space="preserve">In his classic monograph of </w:t>
       </w:r>
       <w:r>
         <w:rPr>
@@ -3995,7 +4296,7 @@
       </w:r>
       <w:r>
         <w:rPr/>
-        <w:t xml:space="preserve">, Hatcher (1901:57–58) strongly implied, without quite explicitly stating, that </w:t>
+        <w:t xml:space="preserve">, Hatcher (1901:58) strongly implied, without quite explicitly stating, that </w:t>
       </w:r>
       <w:r>
         <w:rPr>
@@ -4006,17 +4307,17 @@
       </w:r>
       <w:r>
         <w:rPr/>
-        <w:t xml:space="preserve"> habitually reared, and Charles Knight was painting rearing diplodocids as early as 1907 (see Taylor 2010:figure 6B). </w:t>
-      </w:r>
-    </w:p>
-    <w:p>
-      <w:pPr>
-        <w:pStyle w:val="BodyText"/>
-        <w:rPr/>
-      </w:pPr>
-      <w:r>
-        <w:rPr/>
-        <w:t xml:space="preserve">XXX “We may well assume, with other writers, that the heavier forms, such as Apatosaurus and Diplodocus, which are provided with long spines in the sacral and posterior dorsal region, were adapted to rearing up on the hind legs as is represented in the conventional mounted skeleton of Megatherium. In these forms we find that the body is short and therefore well adapted to this habit [while </w:t>
+        <w:t xml:space="preserve"> habitually reared: “the modified nature of the chevrons of the mid-caudal region indicate the point of contact of the tail with the earth attending the different positions habitually assumed during the life of the individual”.</w:t>
+      </w:r>
+    </w:p>
+    <w:p>
+      <w:pPr>
+        <w:pStyle w:val="BodyText"/>
+        <w:rPr/>
+      </w:pPr>
+      <w:r>
+        <w:rPr/>
+        <w:t xml:space="preserve">Riggs (1904:245–246), contrasting his new dinosaur </w:t>
       </w:r>
       <w:r>
         <w:rPr>
@@ -4027,17 +4328,141 @@
       </w:r>
       <w:r>
         <w:rPr/>
-        <w:t xml:space="preserve"> was] fitted for purely quadrupedal locomotion.” (Riggs 1904:245–246).</w:t>
-      </w:r>
-    </w:p>
-    <w:p>
-      <w:pPr>
-        <w:pStyle w:val="BodyText"/>
-        <w:rPr/>
-      </w:pPr>
-      <w:r>
-        <w:rPr/>
-        <w:t xml:space="preserve">From time to time, bipedality has also been proposed for other sauropods, including for example </w:t>
+        <w:t xml:space="preserve"> with the then-known diplodocids wrote: </w:t>
+      </w:r>
+      <w:r>
+        <w:rPr/>
+        <w:t xml:space="preserve">“We may well assume, with other writers, that the heavier forms, such as </w:t>
+      </w:r>
+      <w:r>
+        <w:rPr>
+          <w:i/>
+          <w:iCs/>
+        </w:rPr>
+        <w:t>Apatosaurus</w:t>
+      </w:r>
+      <w:r>
+        <w:rPr/>
+        <w:t xml:space="preserve"> and </w:t>
+      </w:r>
+      <w:r>
+        <w:rPr>
+          <w:i/>
+          <w:iCs/>
+        </w:rPr>
+        <w:t>Diplodocus</w:t>
+      </w:r>
+      <w:r>
+        <w:rPr/>
+        <w:t xml:space="preserve">, which are provided with long spines in the sacral and posterior dorsal region, were adapted to rearing up on the hind legs as is represented in the conventional mounted skeleton of </w:t>
+      </w:r>
+      <w:r>
+        <w:rPr>
+          <w:i/>
+          <w:iCs/>
+        </w:rPr>
+        <w:t>Megatherium</w:t>
+      </w:r>
+      <w:r>
+        <w:rPr/>
+        <w:t xml:space="preserve">. In these forms we find that the body is short and therefore well adapted to this habit.” </w:t>
+      </w:r>
+    </w:p>
+    <w:p>
+      <w:pPr>
+        <w:pStyle w:val="BodyText"/>
+        <w:rPr/>
+      </w:pPr>
+      <w:r>
+        <w:rPr/>
+        <w:t>Knight was painting rearing diplodocids as early as 1907 (</w:t>
+      </w:r>
+      <w:r>
+        <w:rPr/>
+        <w:t>reproduced in</w:t>
+      </w:r>
+      <w:r>
+        <w:rPr/>
+        <w:t xml:space="preserve"> Taylor 2010:figure 6B).</w:t>
+      </w:r>
+    </w:p>
+    <w:p>
+      <w:pPr>
+        <w:pStyle w:val="BodyText"/>
+        <w:rPr/>
+      </w:pPr>
+      <w:r>
+        <w:rPr/>
+        <w:t>Huene (1929:497) provided what was probably the first life restoration of a titanosaur, “</w:t>
+      </w:r>
+      <w:r>
+        <w:rPr>
+          <w:i/>
+          <w:iCs/>
+        </w:rPr>
+        <w:t>Titanosaurus</w:t>
+      </w:r>
+      <w:r>
+        <w:rPr>
+          <w:i w:val="false"/>
+          <w:iCs w:val="false"/>
+        </w:rPr>
+        <w:t xml:space="preserve">” (= </w:t>
+      </w:r>
+      <w:r>
+        <w:rPr>
+          <w:i/>
+          <w:iCs/>
+        </w:rPr>
+        <w:t>Neuquensaurus</w:t>
+      </w:r>
+      <w:r>
+        <w:rPr>
+          <w:i w:val="false"/>
+          <w:iCs w:val="false"/>
+        </w:rPr>
+        <w:t xml:space="preserve">) </w:t>
+      </w:r>
+      <w:r>
+        <w:rPr>
+          <w:i/>
+          <w:iCs/>
+        </w:rPr>
+        <w:t>australis</w:t>
+      </w:r>
+      <w:r>
+        <w:rPr/>
+        <w:t>. As well as the foreground individual, depicted in a classic four-square pose, two more individuals are shown fighting in the background, one of them rearing on its hind legs.</w:t>
+      </w:r>
+    </w:p>
+    <w:p>
+      <w:pPr>
+        <w:pStyle w:val="BodyText"/>
+        <w:rPr/>
+      </w:pPr>
+      <w:r>
+        <w:rPr/>
+        <w:t xml:space="preserve">Borsuk-Bialynicka </w:t>
+      </w:r>
+      <w:r>
+        <w:rPr/>
+        <w:t>(</w:t>
+      </w:r>
+      <w:r>
+        <w:rPr/>
+        <w:t xml:space="preserve">1977:51) </w:t>
+      </w:r>
+      <w:r>
+        <w:rPr/>
+        <w:t>proposed</w:t>
+      </w:r>
+      <w:r>
+        <w:rPr/>
+        <w:t xml:space="preserve"> </w:t>
+      </w:r>
+      <w:r>
+        <w:rPr/>
+        <w:t xml:space="preserve">that the robust titanosaur </w:t>
       </w:r>
       <w:r>
         <w:rPr>
@@ -4048,7 +4473,145 @@
       </w:r>
       <w:r>
         <w:rPr/>
-        <w:t xml:space="preserve"> (Borsuk-Bialynicka 1977:51) and </w:t>
+        <w:t xml:space="preserve"> </w:t>
+      </w:r>
+      <w:r>
+        <w:rPr/>
+        <w:t>occasionally stood on its hind limbs: “the tail working as a prop seems […] probable. […] Occasional bipedality is therefore strongly suggested. It is, however, not a matter of briefly assuming a bipedal stance as is possible in most of the tetrapods. […] The animal must have been stable in this position; otherwise this posture would not have left such distinct traces in the skeleton architecture.”</w:t>
+      </w:r>
+    </w:p>
+    <w:p>
+      <w:pPr>
+        <w:pStyle w:val="BodyText"/>
+        <w:rPr/>
+      </w:pPr>
+      <w:r>
+        <w:rPr/>
+        <w:t xml:space="preserve">In 1984, Gregory S. Paul drew an assemblage of four Jurassic sauropods: </w:t>
+      </w:r>
+      <w:r>
+        <w:rPr>
+          <w:i/>
+          <w:iCs/>
+        </w:rPr>
+        <w:t>Camarasaurus</w:t>
+      </w:r>
+      <w:r>
+        <w:rPr/>
+        <w:t xml:space="preserve">, two </w:t>
+      </w:r>
+      <w:r>
+        <w:rPr>
+          <w:i/>
+          <w:iCs/>
+        </w:rPr>
+        <w:t>Barosaurus</w:t>
+      </w:r>
+      <w:r>
+        <w:rPr/>
+        <w:t xml:space="preserve"> and </w:t>
+      </w:r>
+      <w:r>
+        <w:rPr>
+          <w:i/>
+          <w:iCs/>
+        </w:rPr>
+        <w:t>Apatosaurus</w:t>
+      </w:r>
+      <w:r>
+        <w:rPr/>
+        <w:t xml:space="preserve">, all but the first of which were shown rearing to near-vertical postures. This drawing, possibly the first artwork to show rearing </w:t>
+      </w:r>
+      <w:r>
+        <w:rPr>
+          <w:i/>
+          <w:iCs/>
+        </w:rPr>
+        <w:t>Barosaurus</w:t>
+      </w:r>
+      <w:r>
+        <w:rPr/>
+        <w:t>, was reproduced by Bird (1985:14).</w:t>
+      </w:r>
+    </w:p>
+    <w:p>
+      <w:pPr>
+        <w:pStyle w:val="BodyText"/>
+        <w:rPr/>
+      </w:pPr>
+      <w:r>
+        <w:rPr/>
+        <w:t>In a landmark paper on dinosaur biomechanics, R. McNeill Alexander (1985:</w:t>
+      </w:r>
+      <w:r>
+        <w:rPr/>
+        <w:t xml:space="preserve">9) took the first steps towards numerically modelling the ability of sauropods, including </w:t>
+      </w:r>
+      <w:r>
+        <w:rPr>
+          <w:i/>
+          <w:iCs/>
+        </w:rPr>
+        <w:t>Diplodocus</w:t>
+      </w:r>
+      <w:r>
+        <w:rPr/>
+        <w:t>, to rear. These early calculations were concerned only with the location of the centre of mass, and the ability of the dinosaurs in question to shift it backwards to the location of the hips.</w:t>
+      </w:r>
+    </w:p>
+    <w:p>
+      <w:pPr>
+        <w:pStyle w:val="BodyText"/>
+        <w:rPr/>
+      </w:pPr>
+      <w:r>
+        <w:rPr/>
+        <w:t xml:space="preserve">Bakker </w:t>
+      </w:r>
+      <w:r>
+        <w:rPr/>
+        <w:t>(</w:t>
+      </w:r>
+      <w:r>
+        <w:rPr/>
+        <w:t xml:space="preserve">1986:190–192) </w:t>
+      </w:r>
+      <w:r>
+        <w:rPr/>
+        <w:t>reiterated and expanded his own argument that d</w:t>
+      </w:r>
+      <w:r>
+        <w:rPr/>
+        <w:t xml:space="preserve">iplodocids, including </w:t>
+      </w:r>
+      <w:r>
+        <w:rPr>
+          <w:i/>
+          <w:iCs/>
+          <w:u w:val="none"/>
+        </w:rPr>
+        <w:t>Barosaurus</w:t>
+      </w:r>
+      <w:r>
+        <w:rPr/>
+        <w:t xml:space="preserve"> itself, </w:t>
+      </w:r>
+      <w:r>
+        <w:rPr/>
+        <w:t>not only could rear but habitually did so when feeding.</w:t>
+      </w:r>
+    </w:p>
+    <w:p>
+      <w:pPr>
+        <w:pStyle w:val="BodyText"/>
+        <w:rPr/>
+      </w:pPr>
+      <w:r>
+        <w:rPr>
+          <w:i w:val="false"/>
+          <w:iCs w:val="false"/>
+        </w:rPr>
+        <w:t xml:space="preserve">XXX </w:t>
       </w:r>
       <w:r>
         <w:rPr>
@@ -4059,19 +4622,62 @@
       </w:r>
       <w:r>
         <w:rPr/>
-        <w:t xml:space="preserve"> (Jensen 1988:124–128) as well as diplodocids including </w:t>
-      </w:r>
-      <w:r>
-        <w:rPr>
-          <w:i/>
-          <w:iCs/>
-          <w:u w:val="none"/>
+        <w:t xml:space="preserve"> (Jensen 1988:124–128)</w:t>
+      </w:r>
+    </w:p>
+    <w:p>
+      <w:pPr>
+        <w:pStyle w:val="BodyText"/>
+        <w:rPr/>
+      </w:pPr>
+      <w:r>
+        <w:rPr/>
+        <w:t>XXX Baromount</w:t>
+      </w:r>
+    </w:p>
+    <w:p>
+      <w:pPr>
+        <w:pStyle w:val="BodyText"/>
+        <w:rPr/>
+      </w:pPr>
+      <w:r>
+        <w:rPr/>
+        <w:t>XXX Jurassic Park 1993</w:t>
+      </w:r>
+    </w:p>
+    <w:p>
+      <w:pPr>
+        <w:pStyle w:val="BodyText"/>
+        <w:rPr/>
+      </w:pPr>
+      <w:r>
+        <w:rPr/>
+        <w:t>XXX WWD 1999</w:t>
+      </w:r>
+    </w:p>
+    <w:p>
+      <w:pPr>
+        <w:pStyle w:val="BodyText"/>
+        <w:rPr/>
+      </w:pPr>
+      <w:r>
+        <w:rPr/>
+        <w:t>XXX I</w:t>
+      </w:r>
+      <w:r>
+        <w:rPr/>
+        <w:t xml:space="preserve">n more recent times, biomechanical modelling has been used to establish the feasibility of elevated postures such as that of the AMNH </w:t>
+      </w:r>
+      <w:r>
+        <w:rPr>
+          <w:i/>
+          <w:iCs/>
         </w:rPr>
         <w:t>Barosaurus</w:t>
       </w:r>
       <w:r>
         <w:rPr/>
-        <w:t xml:space="preserve"> itself (Bakker 1986:190–192). in more recent times, biomechanical modelling has been used to establish the feasibility of elevated postures such as that of the AMNH </w:t>
+        <w:t xml:space="preserve">. Mallison (2011) argued compellingly from kinetic–dynamic modelling that diplodocines such as </w:t>
       </w:r>
       <w:r>
         <w:rPr>
@@ -4082,75 +4688,7 @@
       </w:r>
       <w:r>
         <w:rPr/>
-        <w:t xml:space="preserve">. Mallison (2011) argued compellingly from kinetic–dynamic modelling that diplodocines such as </w:t>
-      </w:r>
-      <w:r>
-        <w:rPr>
-          <w:i/>
-          <w:iCs/>
-        </w:rPr>
-        <w:t>Barosaurus</w:t>
-      </w:r>
-      <w:r>
-        <w:rPr/>
         <w:t xml:space="preserve"> were particularly well adapted to bipedal rearing and sustained tripodal (tail-supported) standing. So the pose selected for the AMNH mount seems fully justified.</w:t>
-      </w:r>
-    </w:p>
-    <w:p>
-      <w:pPr>
-        <w:pStyle w:val="BodyText"/>
-        <w:rPr/>
-      </w:pPr>
-      <w:r>
-        <w:rPr/>
-        <w:t>XXX Paul in 1984 depicted two rearing Baro individuals reproduced in Bird (1985:14).</w:t>
-      </w:r>
-    </w:p>
-    <w:p>
-      <w:pPr>
-        <w:pStyle w:val="BodyText"/>
-        <w:rPr/>
-      </w:pPr>
-      <w:r>
-        <w:rPr/>
-        <w:t>XXX See section in Taylor 2010</w:t>
-      </w:r>
-    </w:p>
-    <w:p>
-      <w:pPr>
-        <w:pStyle w:val="BodyText"/>
-        <w:rPr/>
-      </w:pPr>
-      <w:r>
-        <w:rPr/>
-        <w:t xml:space="preserve">XXX See </w:t>
-      </w:r>
-      <w:r>
-        <w:fldChar w:fldCharType="begin"/>
-      </w:r>
-      <w:r>
-        <w:rPr>
-          <w:rStyle w:val="Hyperlink"/>
-        </w:rPr>
-        <w:instrText xml:space="preserve"> HYPERLINK "https://en.wikipedia.org/wiki/Sauropoda" \l "Rearing_stance"</w:instrText>
-      </w:r>
-      <w:r>
-        <w:rPr>
-          <w:rStyle w:val="Hyperlink"/>
-        </w:rPr>
-        <w:fldChar w:fldCharType="separate"/>
-      </w:r>
-      <w:r>
-        <w:rPr>
-          <w:rStyle w:val="Hyperlink"/>
-        </w:rPr>
-        <w:t>https://en.wikipedia.org/wiki/Sauropoda#Rearing_stance</w:t>
-      </w:r>
-      <w:r>
-        <w:rPr>
-          <w:rStyle w:val="Hyperlink"/>
-        </w:rPr>
-        <w:fldChar w:fldCharType="end"/>
       </w:r>
     </w:p>
     <w:p>
@@ -4426,25 +4964,14 @@
       </w:pPr>
       <w:r>
         <w:rPr/>
-        <w:t xml:space="preserve">Badeer, Henry S., and James W. Hicks, 1996. Circulation to the head of </w:t>
-      </w:r>
-      <w:r>
-        <w:rPr>
-          <w:i/>
-          <w:iCs/>
-        </w:rPr>
-        <w:t>Barosaurus</w:t>
-      </w:r>
-      <w:r>
-        <w:rPr/>
-        <w:t xml:space="preserve"> revisited: theoretical considerations. </w:t>
-      </w:r>
-      <w:r>
-        <w:rPr>
-          <w:i/>
-          <w:iCs/>
-        </w:rPr>
-        <w:t>Comparative Biochemistry &amp; Physiology</w:t>
+        <w:t xml:space="preserve">Ballou, William H. 1897. Strange creatures of the past: gigantic saurians of the reptilian age. </w:t>
+      </w:r>
+      <w:r>
+        <w:rPr>
+          <w:i/>
+          <w:iCs/>
+        </w:rPr>
+        <w:t>Century Illustrated Magazine</w:t>
       </w:r>
       <w:r>
         <w:rPr/>
@@ -4455,12 +4982,20 @@
           <w:b/>
           <w:bCs/>
         </w:rPr>
-        <w:t>A114</w:t>
-      </w:r>
-      <w:r>
-        <w:rPr/>
-        <w:t>:197–203.</w:t>
-      </w:r>
+        <w:t>55(1)</w:t>
+      </w:r>
+      <w:r>
+        <w:rPr/>
+        <w:t xml:space="preserve">:15–23. </w:t>
+      </w:r>
+      <w:hyperlink r:id="rId6">
+        <w:r>
+          <w:rPr>
+            <w:rStyle w:val="Hyperlink"/>
+          </w:rPr>
+          <w:t>https://babel.hathitrust.org/cgi/pt?id=coo.31924080776994</w:t>
+        </w:r>
+      </w:hyperlink>
     </w:p>
     <w:p>
       <w:pPr>
@@ -4469,109 +5004,25 @@
       </w:pPr>
       <w:r>
         <w:rPr/>
-        <w:t xml:space="preserve">Bakker, Robert T. 1971. Brontosaurs. pp. 178–181 in: </w:t>
-      </w:r>
-      <w:r>
-        <w:rPr>
-          <w:i/>
-          <w:iCs/>
-        </w:rPr>
-        <w:t>McGraw-Hill Yearbook of Science and Technology</w:t>
-      </w:r>
-      <w:r>
-        <w:rPr/>
-        <w:t>, 1971. McGraw-Hill, New York, New York.</w:t>
-      </w:r>
-    </w:p>
-    <w:p>
-      <w:pPr>
-        <w:pStyle w:val="Reference"/>
-        <w:rPr/>
-      </w:pPr>
-      <w:r>
-        <w:rPr/>
-        <w:t xml:space="preserve">Bakker, Robert T. 1986. </w:t>
-      </w:r>
-      <w:r>
-        <w:rPr>
-          <w:i/>
-          <w:iCs/>
-        </w:rPr>
-        <w:t>The Dinosaur Heresies: New Theories Unlocking The Mystery of the Dinosaurs and Their Extinction</w:t>
-      </w:r>
-      <w:r>
-        <w:rPr/>
-        <w:t>. Morrow, New York. 481 pages.</w:t>
-      </w:r>
-    </w:p>
-    <w:p>
-      <w:pPr>
-        <w:pStyle w:val="Reference"/>
-        <w:rPr/>
-      </w:pPr>
-      <w:r>
-        <w:rPr/>
-        <w:t xml:space="preserve">Bartram, Alan, B. Booth, M. Chinery, E. N. K. Clarkson, B. Cox, D. Edwards, C. Maynard and W. D. I. Rolfe. 1983. </w:t>
-      </w:r>
-      <w:r>
-        <w:rPr>
-          <w:i/>
-          <w:iCs/>
-        </w:rPr>
-        <w:t>The Prehistoric World</w:t>
-      </w:r>
-      <w:r>
-        <w:rPr/>
-        <w:t>. Galley Press (London).</w:t>
-      </w:r>
-    </w:p>
-    <w:p>
-      <w:pPr>
-        <w:pStyle w:val="Reference"/>
-        <w:rPr/>
-      </w:pPr>
-      <w:r>
-        <w:rPr/>
-        <w:t xml:space="preserve">Bird, Roland T. 1985. </w:t>
-      </w:r>
-      <w:r>
-        <w:rPr>
-          <w:i/>
-          <w:iCs/>
-        </w:rPr>
-        <w:t>Bones for Barnum Brown</w:t>
-      </w:r>
-      <w:r>
-        <w:rPr/>
-        <w:t>. Texas Christian University Press, Fort Worth, Texas.</w:t>
-      </w:r>
-    </w:p>
-    <w:p>
-      <w:pPr>
-        <w:pStyle w:val="Reference"/>
-        <w:rPr/>
-      </w:pPr>
-      <w:r>
-        <w:rPr/>
-        <w:t xml:space="preserve">Borsuk-Bialynicka, Magdalena. 1977. A new camarasaurid sauropod </w:t>
-      </w:r>
-      <w:r>
-        <w:rPr>
-          <w:i/>
-          <w:iCs/>
-        </w:rPr>
-        <w:t>Opisthocoelicaudia skarzynskii</w:t>
-      </w:r>
-      <w:r>
-        <w:rPr/>
-        <w:t xml:space="preserve"> gen. n., sp. n. from the Upper Cretaceous of Mongolia. </w:t>
-      </w:r>
-      <w:r>
-        <w:rPr>
-          <w:i/>
-          <w:iCs/>
-        </w:rPr>
-        <w:t>Palaeontologica Polonica</w:t>
+        <w:t xml:space="preserve">Badeer, Henry S., and James W. Hicks, 1996. Circulation to the head of </w:t>
+      </w:r>
+      <w:r>
+        <w:rPr>
+          <w:i/>
+          <w:iCs/>
+        </w:rPr>
+        <w:t>Barosaurus</w:t>
+      </w:r>
+      <w:r>
+        <w:rPr/>
+        <w:t xml:space="preserve"> revisited: theoretical considerations. </w:t>
+      </w:r>
+      <w:r>
+        <w:rPr>
+          <w:i/>
+          <w:iCs/>
+        </w:rPr>
+        <w:t>Comparative Biochemistry &amp; Physiology</w:t>
       </w:r>
       <w:r>
         <w:rPr/>
@@ -4582,11 +5033,11 @@
           <w:b/>
           <w:bCs/>
         </w:rPr>
-        <w:t>37</w:t>
-      </w:r>
-      <w:r>
-        <w:rPr/>
-        <w:t>:4–64 and plates 1–14.</w:t>
+        <w:t>A114</w:t>
+      </w:r>
+      <w:r>
+        <w:rPr/>
+        <w:t>:197–203.</w:t>
       </w:r>
     </w:p>
     <w:p>
@@ -4596,29 +5047,18 @@
       </w:pPr>
       <w:r>
         <w:rPr/>
-        <w:t xml:space="preserve">Brown, 1929. Report on </w:t>
-      </w:r>
-      <w:r>
-        <w:rPr>
-          <w:i/>
-          <w:iCs/>
-        </w:rPr>
-        <w:t>Barosaurus</w:t>
-      </w:r>
-      <w:r>
-        <w:rPr/>
-        <w:t xml:space="preserve"> (letter to the American Museum of Natural History, 31 December 1929. page 21 in: Dingus, Lowell. 1996. </w:t>
-      </w:r>
-      <w:r>
-        <w:rPr>
-          <w:i/>
-          <w:iCs/>
-        </w:rPr>
-        <w:t>Next of Kin: Great Fossils at the American Museum of Natural History</w:t>
-      </w:r>
-      <w:r>
-        <w:rPr/>
-        <w:t>. Rizzoli, New York.</w:t>
+        <w:t xml:space="preserve">Bakker, Robert T. 1971. Brontosaurs. pp. 178–181 in: </w:t>
+      </w:r>
+      <w:r>
+        <w:rPr>
+          <w:i/>
+          <w:iCs/>
+        </w:rPr>
+        <w:t>McGraw-Hill Yearbook of Science and Technology</w:t>
+      </w:r>
+      <w:r>
+        <w:rPr/>
+        <w:t>, 1971. McGraw-Hill, New York, New York.</w:t>
       </w:r>
     </w:p>
     <w:p>
@@ -4628,25 +5068,88 @@
       </w:pPr>
       <w:r>
         <w:rPr/>
-        <w:t xml:space="preserve">Choy, Daniel S. J., and P. Altmann. 1992. The cardiovascular system of </w:t>
-      </w:r>
-      <w:r>
-        <w:rPr>
-          <w:i/>
-          <w:iCs/>
-        </w:rPr>
-        <w:t>Barosaurus</w:t>
-      </w:r>
-      <w:r>
-        <w:rPr/>
-        <w:t xml:space="preserve">: an educated guess. </w:t>
-      </w:r>
-      <w:r>
-        <w:rPr>
-          <w:i/>
-          <w:iCs/>
-        </w:rPr>
-        <w:t>The Lancet</w:t>
+        <w:t xml:space="preserve">Bakker, Robert T. 1986. </w:t>
+      </w:r>
+      <w:r>
+        <w:rPr>
+          <w:i/>
+          <w:iCs/>
+        </w:rPr>
+        <w:t>The Dinosaur Heresies: New Theories Unlocking The Mystery of the Dinosaurs and Their Extinction</w:t>
+      </w:r>
+      <w:r>
+        <w:rPr/>
+        <w:t>. Morrow, New York. 481 pages.</w:t>
+      </w:r>
+    </w:p>
+    <w:p>
+      <w:pPr>
+        <w:pStyle w:val="Reference"/>
+        <w:rPr/>
+      </w:pPr>
+      <w:r>
+        <w:rPr/>
+        <w:t xml:space="preserve">Bartram, Alan, B. Booth, M. Chinery, E. N. K. Clarkson, B. Cox, D. Edwards, C. Maynard and W. D. I. Rolfe. 1983. </w:t>
+      </w:r>
+      <w:r>
+        <w:rPr>
+          <w:i/>
+          <w:iCs/>
+        </w:rPr>
+        <w:t>The Prehistoric World</w:t>
+      </w:r>
+      <w:r>
+        <w:rPr/>
+        <w:t>. Galley Press (London).</w:t>
+      </w:r>
+    </w:p>
+    <w:p>
+      <w:pPr>
+        <w:pStyle w:val="Reference"/>
+        <w:rPr/>
+      </w:pPr>
+      <w:r>
+        <w:rPr/>
+        <w:t xml:space="preserve">Bird, Roland T. 1985. </w:t>
+      </w:r>
+      <w:r>
+        <w:rPr>
+          <w:i/>
+          <w:iCs/>
+        </w:rPr>
+        <w:t>Bones for Barnum Brown</w:t>
+      </w:r>
+      <w:r>
+        <w:rPr/>
+        <w:t>. Texas Christian University Press, Fort Worth, Texas.</w:t>
+      </w:r>
+    </w:p>
+    <w:p>
+      <w:pPr>
+        <w:pStyle w:val="Reference"/>
+        <w:rPr/>
+      </w:pPr>
+      <w:r>
+        <w:rPr/>
+        <w:t xml:space="preserve">Borsuk-Bialynicka, Magdalena. 1977. A new camarasaurid sauropod </w:t>
+      </w:r>
+      <w:r>
+        <w:rPr>
+          <w:i/>
+          <w:iCs/>
+        </w:rPr>
+        <w:t>Opisthocoelicaudia skarzynskii</w:t>
+      </w:r>
+      <w:r>
+        <w:rPr/>
+        <w:t xml:space="preserve"> gen. n., sp. n. from the Upper Cretaceous of Mongolia. </w:t>
+      </w:r>
+      <w:r>
+        <w:rPr>
+          <w:i/>
+          <w:iCs/>
+        </w:rPr>
+        <w:t>Palaeontologica Polonica</w:t>
       </w:r>
       <w:r>
         <w:rPr/>
@@ -4657,11 +5160,11 @@
           <w:b/>
           <w:bCs/>
         </w:rPr>
-        <w:t>340</w:t>
-      </w:r>
-      <w:r>
-        <w:rPr/>
-        <w:t>:534–536.</w:t>
+        <w:t>37</w:t>
+      </w:r>
+      <w:r>
+        <w:rPr/>
+        <w:t>:4–64 and plates 1–14.</w:t>
       </w:r>
     </w:p>
     <w:p>
@@ -4671,18 +5174,29 @@
       </w:pPr>
       <w:r>
         <w:rPr/>
-        <w:t xml:space="preserve">Collins, Glenn. 1991. Clearing a new path for T. Rex and company. </w:t>
-      </w:r>
-      <w:r>
-        <w:rPr>
-          <w:i/>
-          <w:iCs/>
-        </w:rPr>
-        <w:t>New York Times</w:t>
-      </w:r>
-      <w:r>
-        <w:rPr/>
-        <w:t>, 1 December 1991, page 2038.</w:t>
+        <w:t xml:space="preserve">Brown, 1929. Report on </w:t>
+      </w:r>
+      <w:r>
+        <w:rPr>
+          <w:i/>
+          <w:iCs/>
+        </w:rPr>
+        <w:t>Barosaurus</w:t>
+      </w:r>
+      <w:r>
+        <w:rPr/>
+        <w:t xml:space="preserve"> (letter to the American Museum of Natural History, 31 December 1929. page 21 in: Dingus, Lowell. 1996. </w:t>
+      </w:r>
+      <w:r>
+        <w:rPr>
+          <w:i/>
+          <w:iCs/>
+        </w:rPr>
+        <w:t>Next of Kin: Great Fossils at the American Museum of Natural History</w:t>
+      </w:r>
+      <w:r>
+        <w:rPr/>
+        <w:t>. Rizzoli, New York.</w:t>
       </w:r>
     </w:p>
     <w:p>
@@ -4692,14 +5206,25 @@
       </w:pPr>
       <w:r>
         <w:rPr/>
-        <w:t xml:space="preserve">Coria, Rodolfo A. 1994. On a monospecific assemblage of sauropod dinosaurs from Patagonia: implication for gregarious behaviour. </w:t>
-      </w:r>
-      <w:r>
-        <w:rPr>
-          <w:i/>
-          <w:iCs/>
-        </w:rPr>
-        <w:t>Gaia</w:t>
+        <w:t xml:space="preserve">Choy, Daniel S. J., and P. Altmann. 1992. The cardiovascular system of </w:t>
+      </w:r>
+      <w:r>
+        <w:rPr>
+          <w:i/>
+          <w:iCs/>
+        </w:rPr>
+        <w:t>Barosaurus</w:t>
+      </w:r>
+      <w:r>
+        <w:rPr/>
+        <w:t xml:space="preserve">: an educated guess. </w:t>
+      </w:r>
+      <w:r>
+        <w:rPr>
+          <w:i/>
+          <w:iCs/>
+        </w:rPr>
+        <w:t>The Lancet</w:t>
       </w:r>
       <w:r>
         <w:rPr/>
@@ -4710,11 +5235,11 @@
           <w:b/>
           <w:bCs/>
         </w:rPr>
-        <w:t>10</w:t>
-      </w:r>
-      <w:r>
-        <w:rPr/>
-        <w:t>:209–213.</w:t>
+        <w:t>340</w:t>
+      </w:r>
+      <w:r>
+        <w:rPr/>
+        <w:t>:534–536.</w:t>
       </w:r>
     </w:p>
     <w:p>
@@ -4724,14 +5249,103 @@
       </w:pPr>
       <w:r>
         <w:rPr/>
-        <w:t xml:space="preserve">Day, Julia J., David B. Norman, Andrew S. Gale, Paul Upchurch and H. Philip Powell. 2004. A Middle Jurassic dinosaur trackway site from Oxfordshire, UK. </w:t>
-      </w:r>
-      <w:r>
-        <w:rPr>
-          <w:i/>
-          <w:iCs/>
-        </w:rPr>
-        <w:t>Palaeontology</w:t>
+        <w:t xml:space="preserve">Collins, Glenn. 1991. Clearing a new path for T. Rex and company. </w:t>
+      </w:r>
+      <w:r>
+        <w:rPr>
+          <w:i/>
+          <w:iCs/>
+        </w:rPr>
+        <w:t>New York Times</w:t>
+      </w:r>
+      <w:r>
+        <w:rPr/>
+        <w:t>, 1 December 1991, page 2038.</w:t>
+      </w:r>
+    </w:p>
+    <w:p>
+      <w:pPr>
+        <w:pStyle w:val="Reference"/>
+        <w:rPr>
+          <w:ins w:id="60" w:author="Mike Taylor" w:date="2024-08-30T20:52:51Z"/>
+        </w:rPr>
+      </w:pPr>
+      <w:ins w:id="51" w:author="Mike Taylor" w:date="2024-08-30T20:52:51Z">
+        <w:r>
+          <w:rPr/>
+          <w:t xml:space="preserve">Coombs, W. 1975. Sauropod </w:t>
+        </w:r>
+      </w:ins>
+      <w:ins w:id="52" w:author="Mike Taylor" w:date="2024-08-30T20:52:51Z">
+        <w:r>
+          <w:rPr/>
+          <w:t>h</w:t>
+        </w:r>
+      </w:ins>
+      <w:ins w:id="53" w:author="Mike Taylor" w:date="2024-08-30T20:52:51Z">
+        <w:r>
+          <w:rPr/>
+          <w:t xml:space="preserve">abits and </w:t>
+        </w:r>
+      </w:ins>
+      <w:ins w:id="54" w:author="Mike Taylor" w:date="2024-08-30T20:52:51Z">
+        <w:r>
+          <w:rPr/>
+          <w:t>h</w:t>
+        </w:r>
+      </w:ins>
+      <w:ins w:id="55" w:author="Mike Taylor" w:date="2024-08-30T20:52:51Z">
+        <w:r>
+          <w:rPr/>
+          <w:t xml:space="preserve">abitats. </w:t>
+        </w:r>
+      </w:ins>
+      <w:ins w:id="56" w:author="Mike Taylor" w:date="2024-08-30T20:52:51Z">
+        <w:r>
+          <w:rPr>
+            <w:i/>
+            <w:iCs/>
+          </w:rPr>
+          <w:t>Palaeogeography, Palaeoclimatology, Palaeoecology</w:t>
+        </w:r>
+      </w:ins>
+      <w:ins w:id="57" w:author="Mike Taylor" w:date="2024-08-30T20:52:51Z">
+        <w:r>
+          <w:rPr/>
+          <w:t xml:space="preserve"> </w:t>
+        </w:r>
+      </w:ins>
+      <w:ins w:id="58" w:author="Mike Taylor" w:date="2024-08-30T20:52:51Z">
+        <w:r>
+          <w:rPr>
+            <w:b/>
+            <w:bCs/>
+          </w:rPr>
+          <w:t>17</w:t>
+        </w:r>
+      </w:ins>
+      <w:ins w:id="59" w:author="Mike Taylor" w:date="2024-08-30T20:52:51Z">
+        <w:r>
+          <w:rPr/>
+          <w:t>:1-33. doi:10.1016/0031-0182(75)90027-9</w:t>
+        </w:r>
+      </w:ins>
+    </w:p>
+    <w:p>
+      <w:pPr>
+        <w:pStyle w:val="Reference"/>
+        <w:rPr/>
+      </w:pPr>
+      <w:r>
+        <w:rPr/>
+        <w:t xml:space="preserve">Coria, Rodolfo A. 1994. On a monospecific assemblage of sauropod dinosaurs from Patagonia: implication for gregarious behaviour. </w:t>
+      </w:r>
+      <w:r>
+        <w:rPr>
+          <w:i/>
+          <w:iCs/>
+        </w:rPr>
+        <w:t>Gaia</w:t>
       </w:r>
       <w:r>
         <w:rPr/>
@@ -4742,11 +5356,11 @@
           <w:b/>
           <w:bCs/>
         </w:rPr>
-        <w:t>47</w:t>
-      </w:r>
-      <w:r>
-        <w:rPr/>
-        <w:t>:319–348. doi:10.1111/j.0031-0239.2004.00366.x</w:t>
+        <w:t>10</w:t>
+      </w:r>
+      <w:r>
+        <w:rPr/>
+        <w:t>:209–213.</w:t>
       </w:r>
     </w:p>
     <w:p>
@@ -4756,25 +5370,14 @@
       </w:pPr>
       <w:r>
         <w:rPr/>
-        <w:t xml:space="preserve">Dennis, James M. 1992. </w:t>
-      </w:r>
-      <w:r>
-        <w:rPr>
-          <w:i/>
-          <w:iCs/>
-        </w:rPr>
-        <w:t>Barosaurus</w:t>
-      </w:r>
-      <w:r>
-        <w:rPr/>
-        <w:t xml:space="preserve"> and its circulation. </w:t>
-      </w:r>
-      <w:r>
-        <w:rPr>
-          <w:i/>
-          <w:iCs/>
-        </w:rPr>
-        <w:t>The Lancet</w:t>
+        <w:t xml:space="preserve">Day, Julia J., David B. Norman, Andrew S. Gale, Paul Upchurch and H. Philip Powell. 2004. A Middle Jurassic dinosaur trackway site from Oxfordshire, UK. </w:t>
+      </w:r>
+      <w:r>
+        <w:rPr>
+          <w:i/>
+          <w:iCs/>
+        </w:rPr>
+        <w:t>Palaeontology</w:t>
       </w:r>
       <w:r>
         <w:rPr/>
@@ -4785,11 +5388,11 @@
           <w:b/>
           <w:bCs/>
         </w:rPr>
-        <w:t>340</w:t>
-      </w:r>
-      <w:r>
-        <w:rPr/>
-        <w:t>:1228.</w:t>
+        <w:t>47</w:t>
+      </w:r>
+      <w:r>
+        <w:rPr/>
+        <w:t>:319–348. doi:10.1111/j.0031-0239.2004.00366.x</w:t>
       </w:r>
     </w:p>
     <w:p>
@@ -4799,49 +5402,26 @@
       </w:pPr>
       <w:r>
         <w:rPr/>
-        <w:t xml:space="preserve">Dingus, Lowell. 1996. </w:t>
-      </w:r>
-      <w:r>
-        <w:rPr>
-          <w:i/>
-          <w:iCs/>
-        </w:rPr>
-        <w:t>Next of Kin: Great Fossils at the American Museum of Natural History</w:t>
-      </w:r>
-      <w:r>
-        <w:rPr/>
-        <w:t>. Rizzoli, New York.</w:t>
-      </w:r>
-    </w:p>
-    <w:p>
-      <w:pPr>
-        <w:pStyle w:val="Reference"/>
-        <w:rPr/>
-      </w:pPr>
-      <w:r>
-        <w:rPr/>
-        <w:t xml:space="preserve">Gilmore, Charles W. 1932. On a newly mounted skeleton of </w:t>
-      </w:r>
-      <w:r>
-        <w:rPr>
-          <w:i/>
-          <w:iCs/>
-        </w:rPr>
-        <w:t>Diplodocus</w:t>
-      </w:r>
-      <w:r>
-        <w:rPr/>
-        <w:t xml:space="preserve"> in the United States National Museum. </w:t>
-      </w:r>
-      <w:bookmarkStart w:id="27" w:name="__DdeLink__2788_55120580"/>
-      <w:r>
-        <w:rPr>
-          <w:i/>
-          <w:iCs/>
-        </w:rPr>
-        <w:t>Proceedings of the United States National Museum</w:t>
-      </w:r>
-      <w:bookmarkEnd w:id="27"/>
+        <w:t xml:space="preserve">Dennis, James M. 1992. </w:t>
+      </w:r>
+      <w:r>
+        <w:rPr>
+          <w:i/>
+          <w:iCs/>
+        </w:rPr>
+        <w:t>Barosaurus</w:t>
+      </w:r>
+      <w:r>
+        <w:rPr/>
+        <w:t xml:space="preserve"> and its circulation. </w:t>
+      </w:r>
+      <w:r>
+        <w:rPr>
+          <w:i/>
+          <w:iCs/>
+        </w:rPr>
+        <w:t>The Lancet</w:t>
+      </w:r>
       <w:r>
         <w:rPr/>
         <w:t xml:space="preserve"> </w:t>
@@ -4851,11 +5431,11 @@
           <w:b/>
           <w:bCs/>
         </w:rPr>
-        <w:t>81</w:t>
-      </w:r>
-      <w:r>
-        <w:rPr/>
-        <w:t>:1–21.</w:t>
+        <w:t>340</w:t>
+      </w:r>
+      <w:r>
+        <w:rPr/>
+        <w:t>:1228.</w:t>
       </w:r>
     </w:p>
     <w:p>
@@ -4865,15 +5445,49 @@
       </w:pPr>
       <w:r>
         <w:rPr/>
-        <w:t xml:space="preserve">Gordy, Molly. Dinosaur’s Last Stand? Exhibit’s pose is all wrong, experts assert. 1991. </w:t>
-      </w:r>
-      <w:r>
-        <w:rPr>
-          <w:i/>
-          <w:iCs/>
-        </w:rPr>
-        <w:t>New York Newsday</w:t>
-      </w:r>
+        <w:t xml:space="preserve">Dingus, Lowell. 1996. </w:t>
+      </w:r>
+      <w:r>
+        <w:rPr>
+          <w:i/>
+          <w:iCs/>
+        </w:rPr>
+        <w:t>Next of Kin: Great Fossils at the American Museum of Natural History</w:t>
+      </w:r>
+      <w:r>
+        <w:rPr/>
+        <w:t>. Rizzoli, New York.</w:t>
+      </w:r>
+    </w:p>
+    <w:p>
+      <w:pPr>
+        <w:pStyle w:val="Reference"/>
+        <w:rPr/>
+      </w:pPr>
+      <w:r>
+        <w:rPr/>
+        <w:t xml:space="preserve">Gilmore, Charles W. 1932. On a newly mounted skeleton of </w:t>
+      </w:r>
+      <w:r>
+        <w:rPr>
+          <w:i/>
+          <w:iCs/>
+        </w:rPr>
+        <w:t>Diplodocus</w:t>
+      </w:r>
+      <w:r>
+        <w:rPr/>
+        <w:t xml:space="preserve"> in the United States National Museum. </w:t>
+      </w:r>
+      <w:bookmarkStart w:id="27" w:name="__DdeLink__2788_55120580"/>
+      <w:r>
+        <w:rPr>
+          <w:i/>
+          <w:iCs/>
+        </w:rPr>
+        <w:t>Proceedings of the United States National Museum</w:t>
+      </w:r>
+      <w:bookmarkEnd w:id="27"/>
       <w:r>
         <w:rPr/>
         <w:t xml:space="preserve"> </w:t>
@@ -4883,11 +5497,11 @@
           <w:b/>
           <w:bCs/>
         </w:rPr>
-        <w:t>52(88)</w:t>
-      </w:r>
-      <w:r>
-        <w:rPr/>
-        <w:t xml:space="preserve"> for 29 November 1991:3, 27.</w:t>
+        <w:t>81</w:t>
+      </w:r>
+      <w:r>
+        <w:rPr/>
+        <w:t>:1–21.</w:t>
       </w:r>
     </w:p>
     <w:p>
@@ -4897,25 +5511,14 @@
       </w:pPr>
       <w:r>
         <w:rPr/>
-        <w:t xml:space="preserve">Hatcher, John B. 1901. </w:t>
-      </w:r>
-      <w:r>
-        <w:rPr>
-          <w:i/>
-          <w:iCs/>
-        </w:rPr>
-        <w:t>Diplodocus</w:t>
-      </w:r>
-      <w:r>
-        <w:rPr/>
-        <w:t xml:space="preserve"> (Marsh): its osteology, taxonomy and probable habits, with a restoration of the skeleton. </w:t>
-      </w:r>
-      <w:r>
-        <w:rPr>
-          <w:i/>
-          <w:iCs/>
-        </w:rPr>
-        <w:t>Memoirs of the Carnegie Museum</w:t>
+        <w:t xml:space="preserve">Gordy, Molly. Dinosaur’s Last Stand? Exhibit’s pose is all wrong, experts assert. 1991. </w:t>
+      </w:r>
+      <w:r>
+        <w:rPr>
+          <w:i/>
+          <w:iCs/>
+        </w:rPr>
+        <w:t>New York Newsday</w:t>
       </w:r>
       <w:r>
         <w:rPr/>
@@ -4926,11 +5529,11 @@
           <w:b/>
           <w:bCs/>
         </w:rPr>
-        <w:t>1</w:t>
-      </w:r>
-      <w:r>
-        <w:rPr/>
-        <w:t>:1–63 and plates I–XIII.</w:t>
+        <w:t>52(88)</w:t>
+      </w:r>
+      <w:r>
+        <w:rPr/>
+        <w:t xml:space="preserve"> for 29 November 1991:3, 27.</w:t>
       </w:r>
     </w:p>
     <w:p>
@@ -4940,7 +5543,7 @@
       </w:pPr>
       <w:r>
         <w:rPr/>
-        <w:t xml:space="preserve">Hay, Oliver P. 1908. On the habits and the pose of the sauropodous dinosaurs, especially of </w:t>
+        <w:t xml:space="preserve">Hatcher, John B. 1901. </w:t>
       </w:r>
       <w:r>
         <w:rPr>
@@ -4951,14 +5554,14 @@
       </w:r>
       <w:r>
         <w:rPr/>
-        <w:t xml:space="preserve">. </w:t>
-      </w:r>
-      <w:r>
-        <w:rPr>
-          <w:i/>
-          <w:iCs/>
-        </w:rPr>
-        <w:t>The American Naturalist</w:t>
+        <w:t xml:space="preserve"> (Marsh): its osteology, taxonomy and probable habits, with a restoration of the skeleton. </w:t>
+      </w:r>
+      <w:r>
+        <w:rPr>
+          <w:i/>
+          <w:iCs/>
+        </w:rPr>
+        <w:t>Memoirs of the Carnegie Museum</w:t>
       </w:r>
       <w:r>
         <w:rPr/>
@@ -4969,11 +5572,11 @@
           <w:b/>
           <w:bCs/>
         </w:rPr>
-        <w:t>42</w:t>
-      </w:r>
-      <w:r>
-        <w:rPr/>
-        <w:t>:672–681.</w:t>
+        <w:t>1</w:t>
+      </w:r>
+      <w:r>
+        <w:rPr/>
+        <w:t>:1–63 and plates I–XIII.</w:t>
       </w:r>
     </w:p>
     <w:p>
@@ -4983,7 +5586,7 @@
       </w:pPr>
       <w:r>
         <w:rPr/>
-        <w:t xml:space="preserve">Hay, Oliver P. 1910. On the manner of locomotion of the dinosaurs, especially </w:t>
+        <w:t xml:space="preserve">Hay, Oliver P. 1908. On the habits and the pose of the sauropodous dinosaurs, especially of </w:t>
       </w:r>
       <w:r>
         <w:rPr>
@@ -4994,14 +5597,14 @@
       </w:r>
       <w:r>
         <w:rPr/>
-        <w:t xml:space="preserve">, with remarks on the origin of birds. </w:t>
-      </w:r>
-      <w:r>
-        <w:rPr>
-          <w:i/>
-          <w:iCs/>
-        </w:rPr>
-        <w:t>Proceedings of the Washington Academy of Sciences</w:t>
+        <w:t xml:space="preserve">. </w:t>
+      </w:r>
+      <w:r>
+        <w:rPr>
+          <w:i/>
+          <w:iCs/>
+        </w:rPr>
+        <w:t>The American Naturalist</w:t>
       </w:r>
       <w:r>
         <w:rPr/>
@@ -5012,11 +5615,11 @@
           <w:b/>
           <w:bCs/>
         </w:rPr>
-        <w:t>12</w:t>
-      </w:r>
-      <w:r>
-        <w:rPr/>
-        <w:t>:1–25.</w:t>
+        <w:t>42</w:t>
+      </w:r>
+      <w:r>
+        <w:rPr/>
+        <w:t>:672–681.</w:t>
       </w:r>
     </w:p>
     <w:p>
@@ -5026,25 +5629,25 @@
       </w:pPr>
       <w:r>
         <w:rPr/>
-        <w:t xml:space="preserve">Hicks, James W., and Henry S. Badeer. 1992. </w:t>
-      </w:r>
-      <w:r>
-        <w:rPr>
-          <w:i/>
-          <w:iCs/>
-        </w:rPr>
-        <w:t>Barosaurus</w:t>
-      </w:r>
-      <w:r>
-        <w:rPr/>
-        <w:t xml:space="preserve"> and its circulation. </w:t>
-      </w:r>
-      <w:r>
-        <w:rPr>
-          <w:i/>
-          <w:iCs/>
-        </w:rPr>
-        <w:t>The Lancet</w:t>
+        <w:t xml:space="preserve">Hay, Oliver P. 1910. On the manner of locomotion of the dinosaurs, especially </w:t>
+      </w:r>
+      <w:r>
+        <w:rPr>
+          <w:i/>
+          <w:iCs/>
+        </w:rPr>
+        <w:t>Diplodocus</w:t>
+      </w:r>
+      <w:r>
+        <w:rPr/>
+        <w:t xml:space="preserve">, with remarks on the origin of birds. </w:t>
+      </w:r>
+      <w:r>
+        <w:rPr>
+          <w:i/>
+          <w:iCs/>
+        </w:rPr>
+        <w:t>Proceedings of the Washington Academy of Sciences</w:t>
       </w:r>
       <w:r>
         <w:rPr/>
@@ -5055,11 +5658,11 @@
           <w:b/>
           <w:bCs/>
         </w:rPr>
-        <w:t>340</w:t>
-      </w:r>
-      <w:r>
-        <w:rPr/>
-        <w:t>:1229.</w:t>
+        <w:t>12</w:t>
+      </w:r>
+      <w:r>
+        <w:rPr/>
+        <w:t>:1–25.</w:t>
       </w:r>
     </w:p>
     <w:p>
@@ -5069,36 +5672,25 @@
       </w:pPr>
       <w:r>
         <w:rPr/>
-        <w:t xml:space="preserve">Holland, William J. 1906. Osteology of </w:t>
-      </w:r>
-      <w:r>
-        <w:rPr>
-          <w:i/>
-          <w:iCs/>
-        </w:rPr>
-        <w:t>Diplodocus</w:t>
-      </w:r>
-      <w:r>
-        <w:rPr/>
-        <w:t xml:space="preserve"> Marsh with special reference to the restoration of the skeleton of </w:t>
-      </w:r>
-      <w:r>
-        <w:rPr>
-          <w:i/>
-          <w:iCs/>
-        </w:rPr>
-        <w:t>Diplodocus carnegiei</w:t>
-      </w:r>
-      <w:r>
-        <w:rPr/>
-        <w:t xml:space="preserve"> [sic] Hatcher presented by Mr. Andrew Carnegie to the British Museum, May 12 1905. </w:t>
-      </w:r>
-      <w:r>
-        <w:rPr>
-          <w:i/>
-          <w:iCs/>
-        </w:rPr>
-        <w:t>Memoirs of the Carnegie Museum</w:t>
+        <w:t xml:space="preserve">Hicks, James W., and Henry S. Badeer. 1992. </w:t>
+      </w:r>
+      <w:r>
+        <w:rPr>
+          <w:i/>
+          <w:iCs/>
+        </w:rPr>
+        <w:t>Barosaurus</w:t>
+      </w:r>
+      <w:r>
+        <w:rPr/>
+        <w:t xml:space="preserve"> and its circulation. </w:t>
+      </w:r>
+      <w:r>
+        <w:rPr>
+          <w:i/>
+          <w:iCs/>
+        </w:rPr>
+        <w:t>The Lancet</w:t>
       </w:r>
       <w:r>
         <w:rPr/>
@@ -5109,11 +5701,11 @@
           <w:b/>
           <w:bCs/>
         </w:rPr>
-        <w:t>2(6)</w:t>
-      </w:r>
-      <w:r>
-        <w:rPr/>
-        <w:t>:225–278.</w:t>
+        <w:t>340</w:t>
+      </w:r>
+      <w:r>
+        <w:rPr/>
+        <w:t>:1229.</w:t>
       </w:r>
     </w:p>
     <w:p>
@@ -5123,7 +5715,7 @@
       </w:pPr>
       <w:r>
         <w:rPr/>
-        <w:t xml:space="preserve">Holland, William J. 1924. The skull of </w:t>
+        <w:t xml:space="preserve">Holland, William J. 1906. Osteology of </w:t>
       </w:r>
       <w:r>
         <w:rPr>
@@ -5134,7 +5726,18 @@
       </w:r>
       <w:r>
         <w:rPr/>
-        <w:t xml:space="preserve">. </w:t>
+        <w:t xml:space="preserve"> Marsh with special reference to the restoration of the skeleton of </w:t>
+      </w:r>
+      <w:r>
+        <w:rPr>
+          <w:i/>
+          <w:iCs/>
+        </w:rPr>
+        <w:t>Diplodocus carnegiei</w:t>
+      </w:r>
+      <w:r>
+        <w:rPr/>
+        <w:t xml:space="preserve"> [sic] Hatcher presented by Mr. Andrew Carnegie to the British Museum, May 12 1905. </w:t>
       </w:r>
       <w:r>
         <w:rPr>
@@ -5152,11 +5755,11 @@
           <w:b/>
           <w:bCs/>
         </w:rPr>
-        <w:t>9(3)</w:t>
-      </w:r>
-      <w:r>
-        <w:rPr/>
-        <w:t>:379–403.</w:t>
+        <w:t>2(6)</w:t>
+      </w:r>
+      <w:r>
+        <w:rPr/>
+        <w:t>:225–278.</w:t>
       </w:r>
     </w:p>
     <w:p>
@@ -5166,25 +5769,25 @@
       </w:pPr>
       <w:r>
         <w:rPr/>
-        <w:t xml:space="preserve">Holland, William J. 1910. A review of some recent criticisms of the restorations of sauropod dinosaurs existing in the museums of the United States, with special reference to that of </w:t>
-      </w:r>
-      <w:r>
-        <w:rPr>
-          <w:i/>
-          <w:iCs/>
-        </w:rPr>
-        <w:t>Diplodocus carnegiei</w:t>
-      </w:r>
-      <w:r>
-        <w:rPr/>
-        <w:t xml:space="preserve"> [sic] in the Carnegie museum. </w:t>
-      </w:r>
-      <w:r>
-        <w:rPr>
-          <w:i/>
-          <w:iCs/>
-        </w:rPr>
-        <w:t>American Naturalist</w:t>
+        <w:t xml:space="preserve">Holland, William J. 1924. The skull of </w:t>
+      </w:r>
+      <w:r>
+        <w:rPr>
+          <w:i/>
+          <w:iCs/>
+        </w:rPr>
+        <w:t>Diplodocus</w:t>
+      </w:r>
+      <w:r>
+        <w:rPr/>
+        <w:t xml:space="preserve">. </w:t>
+      </w:r>
+      <w:r>
+        <w:rPr>
+          <w:i/>
+          <w:iCs/>
+        </w:rPr>
+        <w:t>Memoirs of the Carnegie Museum</w:t>
       </w:r>
       <w:r>
         <w:rPr/>
@@ -5195,11 +5798,11 @@
           <w:b/>
           <w:bCs/>
         </w:rPr>
-        <w:t>44</w:t>
-      </w:r>
-      <w:r>
-        <w:rPr/>
-        <w:t>:259–283.</w:t>
+        <w:t>9(3)</w:t>
+      </w:r>
+      <w:r>
+        <w:rPr/>
+        <w:t>:379–403.</w:t>
       </w:r>
     </w:p>
     <w:p>
@@ -5209,36 +5812,25 @@
       </w:pPr>
       <w:r>
         <w:rPr/>
-        <w:t xml:space="preserve">Janensch, Werner. 1922. Das Handskelett von </w:t>
-      </w:r>
-      <w:r>
-        <w:rPr>
-          <w:i/>
-          <w:iCs/>
-        </w:rPr>
-        <w:t>Gigantosaurus robustus</w:t>
-      </w:r>
-      <w:r>
-        <w:rPr/>
-        <w:t xml:space="preserve"> u. </w:t>
-      </w:r>
-      <w:r>
-        <w:rPr>
-          <w:i/>
-          <w:iCs/>
-        </w:rPr>
-        <w:t>Brachiosaurus brancai</w:t>
-      </w:r>
-      <w:r>
-        <w:rPr/>
-        <w:t xml:space="preserve"> aus den Tendaguru-Schichten Deutsch-Ostafrikas. </w:t>
-      </w:r>
-      <w:r>
-        <w:rPr>
-          <w:i/>
-          <w:iCs/>
-        </w:rPr>
-        <w:t>Centralblatt für Mineralogie, Geologie und Palaontologie</w:t>
+        <w:t xml:space="preserve">Holland, William J. 1910. A review of some recent criticisms of the restorations of sauropod dinosaurs existing in the museums of the United States, with special reference to that of </w:t>
+      </w:r>
+      <w:r>
+        <w:rPr>
+          <w:i/>
+          <w:iCs/>
+        </w:rPr>
+        <w:t>Diplodocus carnegiei</w:t>
+      </w:r>
+      <w:r>
+        <w:rPr/>
+        <w:t xml:space="preserve"> [sic] in the Carnegie museum. </w:t>
+      </w:r>
+      <w:r>
+        <w:rPr>
+          <w:i/>
+          <w:iCs/>
+        </w:rPr>
+        <w:t>American Naturalist</w:t>
       </w:r>
       <w:r>
         <w:rPr/>
@@ -5249,11 +5841,11 @@
           <w:b/>
           <w:bCs/>
         </w:rPr>
-        <w:t>1922(15)</w:t>
-      </w:r>
-      <w:r>
-        <w:rPr/>
-        <w:t>: 464–480.</w:t>
+        <w:t>44</w:t>
+      </w:r>
+      <w:r>
+        <w:rPr/>
+        <w:t>:259–283.</w:t>
       </w:r>
     </w:p>
     <w:p>
@@ -5263,14 +5855,36 @@
       </w:pPr>
       <w:r>
         <w:rPr/>
-        <w:t xml:space="preserve">Jensen, James A. 1988. A fourth new sauropod dinosaur from the Upper Jurassic of the Colorado Plateau and sauropod bipedalism. </w:t>
-      </w:r>
-      <w:r>
-        <w:rPr>
-          <w:i/>
-          <w:iCs/>
-        </w:rPr>
-        <w:t>Great Basin Naturalist</w:t>
+        <w:t xml:space="preserve">Janensch, Werner. 1922. Das Handskelett von </w:t>
+      </w:r>
+      <w:r>
+        <w:rPr>
+          <w:i/>
+          <w:iCs/>
+        </w:rPr>
+        <w:t>Gigantosaurus robustus</w:t>
+      </w:r>
+      <w:r>
+        <w:rPr/>
+        <w:t xml:space="preserve"> u. </w:t>
+      </w:r>
+      <w:r>
+        <w:rPr>
+          <w:i/>
+          <w:iCs/>
+        </w:rPr>
+        <w:t>Brachiosaurus brancai</w:t>
+      </w:r>
+      <w:r>
+        <w:rPr/>
+        <w:t xml:space="preserve"> aus den Tendaguru-Schichten Deutsch-Ostafrikas. </w:t>
+      </w:r>
+      <w:r>
+        <w:rPr>
+          <w:i/>
+          <w:iCs/>
+        </w:rPr>
+        <w:t>Centralblatt für Mineralogie, Geologie und Palaontologie</w:t>
       </w:r>
       <w:r>
         <w:rPr/>
@@ -5281,12 +5895,90 @@
           <w:b/>
           <w:bCs/>
         </w:rPr>
+        <w:t>1922(15)</w:t>
+      </w:r>
+      <w:r>
+        <w:rPr/>
+        <w:t>: 464–480.</w:t>
+      </w:r>
+    </w:p>
+    <w:p>
+      <w:pPr>
+        <w:pStyle w:val="Reference"/>
+        <w:rPr>
+          <w:ins w:id="61" w:author="Mike Taylor" w:date="2024-08-30T20:54:31Z"/>
+        </w:rPr>
+      </w:pPr>
+      <w:r>
+        <w:rPr/>
+        <w:t xml:space="preserve">Jensen, James A. 1988. A fourth new sauropod dinosaur from the Upper Jurassic of the Colorado Plateau and sauropod bipedalism. </w:t>
+      </w:r>
+      <w:r>
+        <w:rPr>
+          <w:i/>
+          <w:iCs/>
+        </w:rPr>
+        <w:t>Great Basin Naturalist</w:t>
+      </w:r>
+      <w:r>
+        <w:rPr/>
+        <w:t xml:space="preserve"> </w:t>
+      </w:r>
+      <w:r>
+        <w:rPr>
+          <w:b/>
+          <w:bCs/>
+        </w:rPr>
         <w:t>48(2)</w:t>
       </w:r>
       <w:r>
         <w:rPr/>
         <w:t>:121–145.</w:t>
       </w:r>
+    </w:p>
+    <w:p>
+      <w:pPr>
+        <w:pStyle w:val="Reference"/>
+        <w:rPr>
+          <w:ins w:id="67" w:author="Mike Taylor" w:date="2024-08-30T20:56:57Z"/>
+        </w:rPr>
+      </w:pPr>
+      <w:ins w:id="62" w:author="Mike Taylor" w:date="2024-08-30T20:56:57Z">
+        <w:r>
+          <w:rPr/>
+          <w:t xml:space="preserve">Kermack, Kenneth A. 1951. A note on the habits of sauropods. </w:t>
+        </w:r>
+      </w:ins>
+      <w:ins w:id="63" w:author="Mike Taylor" w:date="2024-08-30T20:56:57Z">
+        <w:r>
+          <w:rPr>
+            <w:i/>
+            <w:iCs/>
+          </w:rPr>
+          <w:t>Annals and Magazine of Natural History</w:t>
+        </w:r>
+      </w:ins>
+      <w:ins w:id="64" w:author="Mike Taylor" w:date="2024-08-30T20:56:57Z">
+        <w:r>
+          <w:rPr/>
+          <w:t xml:space="preserve">, series 12, </w:t>
+        </w:r>
+      </w:ins>
+      <w:ins w:id="65" w:author="Mike Taylor" w:date="2024-08-30T20:56:57Z">
+        <w:r>
+          <w:rPr>
+            <w:b/>
+            <w:bCs/>
+          </w:rPr>
+          <w:t>4</w:t>
+        </w:r>
+      </w:ins>
+      <w:ins w:id="66" w:author="Mike Taylor" w:date="2024-08-30T20:56:57Z">
+        <w:r>
+          <w:rPr/>
+          <w:t>:830–832. doi:10.1080/00222935108654213</w:t>
+        </w:r>
+      </w:ins>
     </w:p>
     <w:p>
       <w:pPr>
@@ -5706,7 +6398,7 @@
         <w:rPr/>
         <w:t xml:space="preserve">:36-41. </w:t>
       </w:r>
-      <w:hyperlink r:id="rId6">
+      <w:hyperlink r:id="rId7">
         <w:r>
           <w:rPr>
             <w:rStyle w:val="Hyperlink"/>
@@ -5765,103 +6457,51 @@
       </w:pPr>
       <w:r>
         <w:rPr/>
-        <w:t xml:space="preserve">Paul, Gregory S. 1987. The science and art of restoring the life appearance of dinosaurs and their relatives. pp. 4–49 in: Sylvia J. Czerkas and Everett C. Olson (eds.), </w:t>
-      </w:r>
-      <w:r>
-        <w:rPr>
-          <w:i/>
-          <w:iCs/>
-        </w:rPr>
-        <w:t>Dinosaurs Past and Present, Volume II</w:t>
-      </w:r>
-      <w:r>
-        <w:rPr/>
-        <w:t xml:space="preserve"> . Natural History Museum of Los Angeles County in association with University of Washington Press, Los Angeles. 150 pp.</w:t>
-      </w:r>
-    </w:p>
-    <w:p>
-      <w:pPr>
-        <w:pStyle w:val="Reference"/>
-        <w:rPr/>
-      </w:pPr>
-      <w:r>
-        <w:rPr/>
-        <w:t xml:space="preserve">Psihoyos, Louie (with John Knoebber). 1994. </w:t>
-      </w:r>
-      <w:r>
-        <w:rPr>
-          <w:i/>
-          <w:iCs/>
-        </w:rPr>
-        <w:t>Hunting dinosaurs</w:t>
-      </w:r>
-      <w:r>
-        <w:rPr/>
-        <w:t>. Random House, New York. 267 pp.</w:t>
-      </w:r>
-    </w:p>
-    <w:p>
-      <w:pPr>
-        <w:pStyle w:val="Reference"/>
-        <w:rPr/>
-      </w:pPr>
-      <w:r>
-        <w:rPr/>
-        <w:t xml:space="preserve">Remes, Kristian, David M. Unwin, Nicole Klein, Wolf-Dieter Heinrich and Oliver Hampe. 2011. Skeletal Reconstruction of </w:t>
-      </w:r>
-      <w:r>
-        <w:rPr>
-          <w:i/>
-          <w:iCs/>
-        </w:rPr>
-        <w:t>Brachiosaur brancai</w:t>
-      </w:r>
-      <w:r>
-        <w:rPr/>
-        <w:t xml:space="preserve"> in the Museum für Naturkunde, Berlin: summarizing 70 years of sauropod research. pp. 305-316 in: Nicole Klein, Kristian Remes, Carole T. Gee and Martin P. Sander (eds.), </w:t>
-      </w:r>
-      <w:r>
-        <w:rPr>
-          <w:i/>
-          <w:iCs/>
-        </w:rPr>
-        <w:t>Biology of the Sauropod Dinosaurs: Understanding the Life of Giants</w:t>
-      </w:r>
-      <w:r>
-        <w:rPr/>
-        <w:t>. Indiana University Press, Bloomington, Indiana.</w:t>
-      </w:r>
-    </w:p>
-    <w:p>
-      <w:pPr>
-        <w:pStyle w:val="Reference"/>
-        <w:rPr/>
-      </w:pPr>
-      <w:r>
-        <w:rPr/>
-        <w:t xml:space="preserve">Riggs, Elmer S. 1904. Structure and relationships of opisthocoelian dinosaurs. Part II, the Brachiosauridae. </w:t>
-      </w:r>
-      <w:r>
-        <w:rPr>
-          <w:i/>
-          <w:iCs/>
-        </w:rPr>
-        <w:t>Field Columbian Museum, Geological Series</w:t>
-      </w:r>
-      <w:r>
-        <w:rPr/>
-        <w:t xml:space="preserve"> </w:t>
+        <w:t xml:space="preserve">Osborn, Henry Fairfield, and Charles C. Mook. 1921. </w:t>
+      </w:r>
+      <w:r>
+        <w:rPr>
+          <w:i/>
+          <w:iCs/>
+        </w:rPr>
+        <w:t>Camarasaurus</w:t>
+      </w:r>
+      <w:r>
+        <w:rPr/>
+        <w:t xml:space="preserve">, </w:t>
+      </w:r>
+      <w:r>
+        <w:rPr>
+          <w:i/>
+          <w:iCs/>
+        </w:rPr>
+        <w:t>Amphicoelias</w:t>
+      </w:r>
+      <w:r>
+        <w:rPr/>
+        <w:t xml:space="preserve"> and other sauropods of Cope. </w:t>
+      </w:r>
+      <w:r>
+        <w:rPr>
+          <w:i/>
+          <w:iCs/>
+        </w:rPr>
+        <w:t>Memoirs of the American Museum of Natural History</w:t>
+      </w:r>
+      <w:r>
+        <w:rPr/>
+        <w:t xml:space="preserve">, n.s. </w:t>
       </w:r>
       <w:r>
         <w:rPr>
           <w:b/>
           <w:bCs/>
         </w:rPr>
-        <w:t>2(6)</w:t>
-      </w:r>
-      <w:r>
-        <w:rPr/>
-        <w:t>:229–247, plus plates LXXI–LXXV.</w:t>
+        <w:t>3</w:t>
+      </w:r>
+      <w:r>
+        <w:rPr/>
+        <w:t>:247-387 and plates LX–LXXXV. doi:10.1130/GSAB-30-379</w:t>
       </w:r>
     </w:p>
     <w:p>
@@ -5871,25 +6511,88 @@
       </w:pPr>
       <w:r>
         <w:rPr/>
-        <w:t xml:space="preserve">Taylor, Michael A. 1992. </w:t>
-      </w:r>
-      <w:r>
-        <w:rPr>
-          <w:i/>
-          <w:iCs/>
-        </w:rPr>
-        <w:t>Barosaurus</w:t>
-      </w:r>
-      <w:r>
-        <w:rPr/>
-        <w:t xml:space="preserve"> and its circulation. </w:t>
-      </w:r>
-      <w:r>
-        <w:rPr>
-          <w:i/>
-          <w:iCs/>
-        </w:rPr>
-        <w:t>The Lancet</w:t>
+        <w:t xml:space="preserve">Paul, Gregory S. 1987. The science and art of restoring the life appearance of dinosaurs and their relatives. pp. 4–49 in: Sylvia J. Czerkas and Everett C. Olson (eds.), </w:t>
+      </w:r>
+      <w:r>
+        <w:rPr>
+          <w:i/>
+          <w:iCs/>
+        </w:rPr>
+        <w:t>Dinosaurs Past and Present, Volume II</w:t>
+      </w:r>
+      <w:r>
+        <w:rPr/>
+        <w:t xml:space="preserve"> . Natural History Museum of Los Angeles County in association with University of Washington Press, Los Angeles. 150 pp.</w:t>
+      </w:r>
+    </w:p>
+    <w:p>
+      <w:pPr>
+        <w:pStyle w:val="Reference"/>
+        <w:rPr/>
+      </w:pPr>
+      <w:r>
+        <w:rPr/>
+        <w:t xml:space="preserve">Psihoyos, Louie (with John Knoebber). 1994. </w:t>
+      </w:r>
+      <w:r>
+        <w:rPr>
+          <w:i/>
+          <w:iCs/>
+        </w:rPr>
+        <w:t>Hunting dinosaurs</w:t>
+      </w:r>
+      <w:r>
+        <w:rPr/>
+        <w:t>. Random House, New York. 267 pp.</w:t>
+      </w:r>
+    </w:p>
+    <w:p>
+      <w:pPr>
+        <w:pStyle w:val="Reference"/>
+        <w:rPr/>
+      </w:pPr>
+      <w:r>
+        <w:rPr/>
+        <w:t xml:space="preserve">Remes, Kristian, David M. Unwin, Nicole Klein, Wolf-Dieter Heinrich and Oliver Hampe. 2011. Skeletal Reconstruction of </w:t>
+      </w:r>
+      <w:r>
+        <w:rPr>
+          <w:i/>
+          <w:iCs/>
+        </w:rPr>
+        <w:t>Brachiosaur brancai</w:t>
+      </w:r>
+      <w:r>
+        <w:rPr/>
+        <w:t xml:space="preserve"> in the Museum für Naturkunde, Berlin: summarizing 70 years of sauropod research. pp. 305-316 in: Nicole Klein, Kristian Remes, Carole T. Gee and Martin P. Sander (eds.), </w:t>
+      </w:r>
+      <w:r>
+        <w:rPr>
+          <w:i/>
+          <w:iCs/>
+        </w:rPr>
+        <w:t>Biology of the Sauropod Dinosaurs: Understanding the Life of Giants</w:t>
+      </w:r>
+      <w:r>
+        <w:rPr/>
+        <w:t>. Indiana University Press, Bloomington, Indiana.</w:t>
+      </w:r>
+    </w:p>
+    <w:p>
+      <w:pPr>
+        <w:pStyle w:val="Reference"/>
+        <w:rPr/>
+      </w:pPr>
+      <w:r>
+        <w:rPr/>
+        <w:t xml:space="preserve">Riggs, Elmer S. 1904. Structure and relationships of opisthocoelian dinosaurs. Part II, the Brachiosauridae. </w:t>
+      </w:r>
+      <w:r>
+        <w:rPr>
+          <w:i/>
+          <w:iCs/>
+        </w:rPr>
+        <w:t>Field Columbian Museum, Geological Series</w:t>
       </w:r>
       <w:r>
         <w:rPr/>
@@ -5900,6 +6603,49 @@
           <w:b/>
           <w:bCs/>
         </w:rPr>
+        <w:t>2(6)</w:t>
+      </w:r>
+      <w:r>
+        <w:rPr/>
+        <w:t>:229–247, plus plates LXXI–LXXV.</w:t>
+      </w:r>
+    </w:p>
+    <w:p>
+      <w:pPr>
+        <w:pStyle w:val="Reference"/>
+        <w:rPr/>
+      </w:pPr>
+      <w:r>
+        <w:rPr/>
+        <w:t xml:space="preserve">Taylor, Michael A. 1992. </w:t>
+      </w:r>
+      <w:r>
+        <w:rPr>
+          <w:i/>
+          <w:iCs/>
+        </w:rPr>
+        <w:t>Barosaurus</w:t>
+      </w:r>
+      <w:r>
+        <w:rPr/>
+        <w:t xml:space="preserve"> and its circulation. </w:t>
+      </w:r>
+      <w:r>
+        <w:rPr>
+          <w:i/>
+          <w:iCs/>
+        </w:rPr>
+        <w:t>The Lancet</w:t>
+      </w:r>
+      <w:r>
+        <w:rPr/>
+        <w:t xml:space="preserve"> </w:t>
+      </w:r>
+      <w:r>
+        <w:rPr>
+          <w:b/>
+          <w:bCs/>
+        </w:rPr>
         <w:t>340</w:t>
       </w:r>
       <w:r>
@@ -5937,7 +6683,7 @@
         <w:rPr/>
         <w:t>Taylor, Michael P., Matthew C. Lamanna, Amy Henrici, Linsly Church and Ilja Nieuwland. In prep</w:t>
       </w:r>
-      <w:del w:id="28" w:author="Mike Taylor" w:date="2024-08-29T23:23:11Z">
+      <w:del w:id="68" w:author="Mike Taylor" w:date="2024-08-29T23:23:11Z">
         <w:r>
           <w:rPr/>
           <w:delText>, a</w:delText>
@@ -5968,19 +6714,21 @@
     <w:p>
       <w:pPr>
         <w:pStyle w:val="Reference"/>
-        <w:rPr/>
+        <w:rPr>
+          <w:highlight w:val="yellow"/>
+        </w:rPr>
       </w:pPr>
       <w:r>
         <w:rPr/>
         <w:t xml:space="preserve">Taylor, Michael P., Steven Sroka and Kenneth Carpenter. </w:t>
       </w:r>
-      <w:del w:id="29" w:author="Mike Taylor" w:date="2024-08-29T23:22:04Z">
+      <w:del w:id="69" w:author="Mike Taylor" w:date="2024-08-29T23:22:04Z">
         <w:r>
           <w:rPr/>
           <w:delText>In prep, b</w:delText>
         </w:r>
       </w:del>
-      <w:ins w:id="30" w:author="Mike Taylor" w:date="2024-08-29T23:22:04Z">
+      <w:ins w:id="70" w:author="Mike Taylor" w:date="2024-08-29T23:22:04Z">
         <w:r>
           <w:rPr/>
           <w:t>2023</w:t>
@@ -6001,13 +6749,13 @@
         <w:rPr/>
         <w:t xml:space="preserve"> of Vernal</w:t>
       </w:r>
-      <w:ins w:id="31" w:author="Mike Taylor" w:date="2024-08-29T23:22:11Z">
+      <w:ins w:id="71" w:author="Mike Taylor" w:date="2024-08-29T23:22:11Z">
         <w:r>
           <w:rPr/>
           <w:t xml:space="preserve">:  — a Cultural Icon of Utah. </w:t>
         </w:r>
       </w:ins>
-      <w:ins w:id="32" w:author="Mike Taylor" w:date="2024-08-29T23:22:11Z">
+      <w:ins w:id="72" w:author="Mike Taylor" w:date="2024-08-29T23:22:11Z">
         <w:r>
           <w:rPr>
             <w:i/>
@@ -6016,13 +6764,13 @@
           <w:t>Geology of the Intermountain West</w:t>
         </w:r>
       </w:ins>
-      <w:ins w:id="33" w:author="Mike Taylor" w:date="2024-08-29T23:22:11Z">
+      <w:ins w:id="73" w:author="Mike Taylor" w:date="2024-08-29T23:22:11Z">
         <w:r>
           <w:rPr/>
           <w:t xml:space="preserve"> </w:t>
         </w:r>
       </w:ins>
-      <w:ins w:id="34" w:author="Mike Taylor" w:date="2024-08-29T23:22:11Z">
+      <w:ins w:id="74" w:author="Mike Taylor" w:date="2024-08-29T23:22:11Z">
         <w:r>
           <w:rPr>
             <w:b/>
@@ -6031,7 +6779,7 @@
           <w:t>10</w:t>
         </w:r>
       </w:ins>
-      <w:ins w:id="35" w:author="Mike Taylor" w:date="2024-08-29T23:22:11Z">
+      <w:ins w:id="75" w:author="Mike Taylor" w:date="2024-08-29T23:22:11Z">
         <w:r>
           <w:rPr/>
           <w:t>:65-91. doi: 10.31711/giw.v10.pp65-91</w:t>
@@ -6041,13 +6789,13 @@
         <w:rPr/>
         <w:t>.</w:t>
       </w:r>
-      <w:del w:id="36" w:author="Mike Taylor" w:date="2024-08-29T23:22:46Z">
+      <w:del w:id="76" w:author="Mike Taylor" w:date="2024-08-29T23:22:46Z">
         <w:r>
           <w:rPr/>
           <w:delText xml:space="preserve"> </w:delText>
         </w:r>
       </w:del>
-      <w:del w:id="37" w:author="Mike Taylor" w:date="2024-08-29T23:22:46Z">
+      <w:del w:id="77" w:author="Mike Taylor" w:date="2024-08-29T23:22:46Z">
         <w:r>
           <w:rPr>
             <w:highlight w:val="yellow"/>
@@ -6575,7 +7323,7 @@
         <w:pStyle w:val="FigureCaption"/>
         <w:widowControl/>
         <w:suppressAutoHyphens w:val="true"/>
-        <w:overflowPunct w:val="false"/>
+        <w:overflowPunct w:val="true"/>
         <w:bidi w:val="0"/>
         <w:spacing w:lineRule="auto" w:line="276" w:before="0" w:after="142"/>
         <w:ind w:hanging="0" w:left="283" w:right="0"/>
@@ -8141,7 +8889,7 @@
     <w:pPr>
       <w:widowControl/>
       <w:suppressAutoHyphens w:val="true"/>
-      <w:overflowPunct w:val="false"/>
+      <w:overflowPunct w:val="true"/>
       <w:bidi w:val="0"/>
       <w:spacing w:before="0" w:after="0"/>
       <w:ind w:hanging="0" w:left="0" w:right="0"/>
@@ -8442,6 +9190,28 @@
     </w:pPr>
     <w:rPr/>
   </w:style>
+  <w:style w:type="paragraph" w:styleId="HeaderandFooter">
+    <w:name w:val="Header and Footer"/>
+    <w:basedOn w:val="Normal"/>
+    <w:qFormat/>
+    <w:pPr>
+      <w:suppressLineNumbers/>
+      <w:tabs>
+        <w:tab w:val="clear" w:pos="720"/>
+        <w:tab w:val="center" w:pos="4819" w:leader="none"/>
+        <w:tab w:val="right" w:pos="9638" w:leader="none"/>
+      </w:tabs>
+    </w:pPr>
+    <w:rPr/>
+  </w:style>
+  <w:style w:type="paragraph" w:styleId="Footer">
+    <w:name w:val="Footer"/>
+    <w:basedOn w:val="HeaderandFooter"/>
+    <w:pPr>
+      <w:suppressLineNumbers/>
+    </w:pPr>
+    <w:rPr/>
+  </w:style>
 </w:styles>
 </file>
 

</xml_diff>

<commit_message>
Add some details from email
</commit_message>
<xml_diff>
--- a/TaylorEtAl-mounted-barosaurus.docx
+++ b/TaylorEtAl-mounted-barosaurus.docx
@@ -1035,17 +1035,7 @@
       </w:r>
       <w:r>
         <w:rPr/>
-        <w:t xml:space="preserve">, and consider </w:t>
-      </w:r>
-      <w:ins w:id="0" w:author="Mike Taylor" w:date="2024-08-29T22:21:10Z">
-        <w:r>
-          <w:rPr/>
-          <w:t xml:space="preserve">the </w:t>
-        </w:r>
-      </w:ins>
-      <w:r>
-        <w:rPr/>
-        <w:t xml:space="preserve">composition of the mounted </w:t>
+        <w:t xml:space="preserve">, and consider the composition of the mounted </w:t>
       </w:r>
       <w:r>
         <w:rPr>
@@ -1107,9 +1097,7 @@
     <w:p>
       <w:pPr>
         <w:pStyle w:val="BodyText"/>
-        <w:rPr>
-          <w:ins w:id="1" w:author="Mike Taylor" w:date="2024-08-29T23:15:58Z"/>
-        </w:rPr>
+        <w:rPr/>
       </w:pPr>
       <w:r>
         <w:rPr/>
@@ -1165,75 +1153,65 @@
         <w:pStyle w:val="BodyText"/>
         <w:rPr/>
       </w:pPr>
-      <w:ins w:id="2" w:author="Mike Taylor" w:date="2024-08-29T23:15:58Z">
-        <w:r>
-          <w:rPr>
-            <w:rFonts w:eastAsia="Songti SC" w:cs="Arial Unicode MS"/>
-            <w:color w:val="auto"/>
-            <w:kern w:val="2"/>
-            <w:sz w:val="24"/>
-            <w:szCs w:val="24"/>
-            <w:lang w:val="en-GB" w:eastAsia="zh-CN" w:bidi="hi-IN"/>
-          </w:rPr>
-          <w:t xml:space="preserve">We follow McIntosh’s (2005) interpretation of the presacral vertebrae of </w:t>
-        </w:r>
-      </w:ins>
-      <w:ins w:id="3" w:author="Mike Taylor" w:date="2024-08-29T23:15:58Z">
-        <w:r>
-          <w:rPr>
-            <w:rFonts w:eastAsia="Songti SC" w:cs="Arial Unicode MS"/>
-            <w:i/>
-            <w:iCs/>
-            <w:color w:val="auto"/>
-            <w:kern w:val="2"/>
-            <w:sz w:val="24"/>
-            <w:szCs w:val="24"/>
-            <w:lang w:val="en-GB" w:eastAsia="zh-CN" w:bidi="hi-IN"/>
-          </w:rPr>
-          <w:t>Barosaurus</w:t>
-        </w:r>
-      </w:ins>
-      <w:ins w:id="4" w:author="Mike Taylor" w:date="2024-08-29T23:15:58Z">
-        <w:r>
-          <w:rPr>
-            <w:rFonts w:eastAsia="Songti SC" w:cs="Arial Unicode MS"/>
-            <w:color w:val="auto"/>
-            <w:kern w:val="2"/>
-            <w:sz w:val="24"/>
-            <w:szCs w:val="24"/>
-            <w:lang w:val="en-GB" w:eastAsia="zh-CN" w:bidi="hi-IN"/>
-          </w:rPr>
-          <w:t xml:space="preserve"> consisting of 16 cervicals and nine dorsal, rather then 15 and 10 as in </w:t>
-        </w:r>
-      </w:ins>
-      <w:ins w:id="5" w:author="Mike Taylor" w:date="2024-08-29T23:15:58Z">
-        <w:r>
-          <w:rPr>
-            <w:rFonts w:eastAsia="Songti SC" w:cs="Arial Unicode MS"/>
-            <w:i/>
-            <w:iCs/>
-            <w:color w:val="auto"/>
-            <w:kern w:val="2"/>
-            <w:sz w:val="24"/>
-            <w:szCs w:val="24"/>
-            <w:lang w:val="en-GB" w:eastAsia="zh-CN" w:bidi="hi-IN"/>
-          </w:rPr>
-          <w:t>Diplodocus</w:t>
-        </w:r>
-      </w:ins>
-      <w:ins w:id="6" w:author="Mike Taylor" w:date="2024-08-29T23:15:58Z">
-        <w:r>
-          <w:rPr>
-            <w:rFonts w:eastAsia="Songti SC" w:cs="Arial Unicode MS"/>
-            <w:color w:val="auto"/>
-            <w:kern w:val="2"/>
-            <w:sz w:val="24"/>
-            <w:szCs w:val="24"/>
-            <w:lang w:val="en-GB" w:eastAsia="zh-CN" w:bidi="hi-IN"/>
-          </w:rPr>
-          <w:t>.</w:t>
-        </w:r>
-      </w:ins>
+      <w:r>
+        <w:rPr>
+          <w:rFonts w:eastAsia="Songti SC" w:cs="Arial Unicode MS"/>
+          <w:color w:val="auto"/>
+          <w:kern w:val="2"/>
+          <w:sz w:val="24"/>
+          <w:szCs w:val="24"/>
+          <w:lang w:val="en-GB" w:eastAsia="zh-CN" w:bidi="hi-IN"/>
+        </w:rPr>
+        <w:t xml:space="preserve">We follow McIntosh’s (2005) interpretation of the presacral vertebrae of </w:t>
+      </w:r>
+      <w:r>
+        <w:rPr>
+          <w:rFonts w:eastAsia="Songti SC" w:cs="Arial Unicode MS"/>
+          <w:i/>
+          <w:iCs/>
+          <w:color w:val="auto"/>
+          <w:kern w:val="2"/>
+          <w:sz w:val="24"/>
+          <w:szCs w:val="24"/>
+          <w:lang w:val="en-GB" w:eastAsia="zh-CN" w:bidi="hi-IN"/>
+        </w:rPr>
+        <w:t>Barosaurus</w:t>
+      </w:r>
+      <w:r>
+        <w:rPr>
+          <w:rFonts w:eastAsia="Songti SC" w:cs="Arial Unicode MS"/>
+          <w:color w:val="auto"/>
+          <w:kern w:val="2"/>
+          <w:sz w:val="24"/>
+          <w:szCs w:val="24"/>
+          <w:lang w:val="en-GB" w:eastAsia="zh-CN" w:bidi="hi-IN"/>
+        </w:rPr>
+        <w:t xml:space="preserve"> consisting of 16 cervicals and nine dorsals, rather then 15 and 10 as in </w:t>
+      </w:r>
+      <w:r>
+        <w:rPr>
+          <w:rFonts w:eastAsia="Songti SC" w:cs="Arial Unicode MS"/>
+          <w:i/>
+          <w:iCs/>
+          <w:color w:val="auto"/>
+          <w:kern w:val="2"/>
+          <w:sz w:val="24"/>
+          <w:szCs w:val="24"/>
+          <w:lang w:val="en-GB" w:eastAsia="zh-CN" w:bidi="hi-IN"/>
+        </w:rPr>
+        <w:t>Diplodocus</w:t>
+      </w:r>
+      <w:r>
+        <w:rPr>
+          <w:rFonts w:eastAsia="Songti SC" w:cs="Arial Unicode MS"/>
+          <w:color w:val="auto"/>
+          <w:kern w:val="2"/>
+          <w:sz w:val="24"/>
+          <w:szCs w:val="24"/>
+          <w:lang w:val="en-GB" w:eastAsia="zh-CN" w:bidi="hi-IN"/>
+        </w:rPr>
+        <w:t>.</w:t>
+      </w:r>
     </w:p>
     <w:p>
       <w:pPr>
@@ -1552,17 +1530,7 @@
       </w:r>
       <w:r>
         <w:rPr/>
-        <w:t xml:space="preserve"> by Janensch (1922:464), but the complex nomenclatural history of this species can be ignored for our present purposes as it is now regarded as belonging to the separate </w:t>
-      </w:r>
-      <w:ins w:id="7" w:author="Mike Taylor" w:date="2024-08-29T22:39:48Z">
-        <w:r>
-          <w:rPr/>
-          <w:t xml:space="preserve">diplodocine </w:t>
-        </w:r>
-      </w:ins>
-      <w:r>
-        <w:rPr/>
-        <w:t xml:space="preserve">genus </w:t>
+        <w:t xml:space="preserve"> by Janensch (1922:464), but the complex nomenclatural history of this species can be ignored for our present purposes as it is now regarded as belonging to the separate diplodocine genus </w:t>
       </w:r>
       <w:r>
         <w:rPr>
@@ -1907,23 +1875,7 @@
       </w:pPr>
       <w:r>
         <w:rPr/>
-        <w:t>It occurred to Lowell Dingus, then project director of the fossil halls renovation project, that the most spectacular exhibit would be a gigantic sauropod rearing up on its hind legs. But he thought there was little chan</w:t>
-      </w:r>
-      <w:del w:id="8" w:author="Mike Taylor" w:date="2024-08-29T22:48:13Z">
-        <w:r>
-          <w:rPr/>
-          <w:delText>g</w:delText>
-        </w:r>
-      </w:del>
-      <w:ins w:id="9" w:author="Mike Taylor" w:date="2024-08-29T22:48:13Z">
-        <w:r>
-          <w:rPr/>
-          <w:t>c</w:t>
-        </w:r>
-      </w:ins>
-      <w:r>
-        <w:rPr/>
-        <w:t>e of persuading Eugene S. Gaffney, then the curator in charge of the dinosaur collections in the Department of Vertebrate Paleontology, to undertake such a project. In fact, both Dingus and Gaffney were known for their disdain of such speculative “dinomania”: the possibility of both consenting to a rearing mount would have been considered very unlikely.</w:t>
+        <w:t>It occurred to Lowell Dingus, then project director of the fossil halls renovation project, that the most spectacular exhibit would be a gigantic sauropod rearing up on its hind legs. But he thought there was little chance of persuading Eugene S. Gaffney, then the curator in charge of the dinosaur collections in the Department of Vertebrate Paleontology, to undertake such a project. In fact, both Dingus and Gaffney were known for their disdain of such speculative “dinomania”: the possibility of both consenting to a rearing mount would have been considered very unlikely.</w:t>
       </w:r>
     </w:p>
     <w:p>
@@ -2096,44 +2048,18 @@
       </w:pPr>
       <w:r>
         <w:rPr/>
-        <w:t xml:space="preserve">Dr. John (Jack) S. McIntosh, a professor of theoretical physics at Wesleyan University in Connecticut, was an avocational paleontologist specialising in sauropods, and through work done in his spare time became the world’s </w:t>
-      </w:r>
-      <w:ins w:id="10" w:author="Mike Taylor" w:date="2024-08-29T22:50:29Z">
-        <w:r>
-          <w:rPr/>
-          <w:t xml:space="preserve">leading </w:t>
-        </w:r>
-      </w:ins>
-      <w:r>
-        <w:rPr/>
-        <w:t xml:space="preserve">expert on the group. Gaffney knew him from his undergraduate days and when he succeeded Colbert as curator of the AMNH fossil reptile collection in 1970, McIntosh provided a great deal of information about the AMNH dinosaurs. He told Gaffney that the museum had one of the best known sauropod skeletons in its collection and that he thought it was the then poorly known </w:t>
-      </w:r>
-      <w:r>
-        <w:rPr>
-          <w:i/>
-          <w:iCs/>
-        </w:rPr>
-        <w:t>Barosaurus</w:t>
-      </w:r>
-      <w:r>
-        <w:rPr/>
-        <w:t>. It would be the perfect specimen to use as the basis of the rearing mount. Early in the design of the exhibit, Dingus and Gaffney asked McIntosh what he thought about the pose. When he gave an enthusiastic “</w:t>
-      </w:r>
-      <w:del w:id="11" w:author="Mike Taylor" w:date="2024-08-29T22:51:36Z">
-        <w:r>
-          <w:rPr/>
-          <w:delText>y</w:delText>
-        </w:r>
-      </w:del>
-      <w:ins w:id="12" w:author="Mike Taylor" w:date="2024-08-29T22:51:36Z">
-        <w:r>
-          <w:rPr/>
-          <w:t>Y</w:t>
-        </w:r>
-      </w:ins>
-      <w:r>
-        <w:rPr/>
-        <w:t xml:space="preserve">es, I do think it was possible”, the die was cast. Against their usual inclinations, Dingus and Gaffney had become accomplices in the perpetuation of speculative dinosaur paleobiology, albeit for a specifically limited purpose, as discussed in the next section. McIntosh was to have second thoughts about the rearing pose, though. When interviewed a year later he observed “I’ll just say this — I am not responsible for the pose of the </w:t>
+        <w:t xml:space="preserve">Dr. John (Jack) S. McIntosh, a professor of theoretical physics at Wesleyan University in Connecticut, was an avocational paleontologist specialising in sauropods, and through work done in his spare time became the world’s leading expert on the group. Gaffney knew him from his undergraduate days and when he succeeded Colbert as curator of the AMNH fossil reptile collection in 1970, McIntosh provided a great deal of information about the AMNH dinosaurs. He told Gaffney that the museum had one of the best known sauropod skeletons in its collection and that he thought it was the then poorly known </w:t>
+      </w:r>
+      <w:r>
+        <w:rPr>
+          <w:i/>
+          <w:iCs/>
+        </w:rPr>
+        <w:t>Barosaurus</w:t>
+      </w:r>
+      <w:r>
+        <w:rPr/>
+        <w:t xml:space="preserve">. It would be the perfect specimen to use as the basis of the rearing mount. Early in the design of the exhibit, Dingus and Gaffney asked McIntosh what he thought about the pose. When he gave an enthusiastic “Yes, I do think it was possible”, the die was cast. Against their usual inclinations, Dingus and Gaffney had become accomplices in the perpetuation of speculative dinosaur paleobiology, albeit for a specifically limited purpose, as discussed in the next section. McIntosh was to have second thoughts about the rearing pose, though. When interviewed a year later he observed “I’ll just say this — I am not responsible for the pose of the </w:t>
       </w:r>
       <w:r>
         <w:rPr>
@@ -2177,108 +2103,58 @@
         </w:rPr>
         <w:t xml:space="preserve">While serving as a breathtaking first impression of the museum for new visitors, the purpose of the mount extended well beyond the visual power of viewing the tallest, free-standing dinosaur mount ever constructed. More importantly, the mount would introduce a major scientific theme that would be integrated into all the fossil halls encompassed in the renovation project: what can we actually know about these long-extinct icons of evolution, and what can’t we know based on the limited kinds of data preserved in their fossils? The exhibition label for the mount clearly stated this conundrum in a section entitled </w:t>
       </w:r>
-      <w:del w:id="13" w:author="Mike Taylor" w:date="2024-08-29T22:52:26Z">
-        <w:r>
-          <w:rPr>
-            <w:i w:val="false"/>
-            <w:iCs w:val="false"/>
-          </w:rPr>
-          <w:delText>"</w:delText>
-        </w:r>
-      </w:del>
-      <w:ins w:id="14" w:author="Mike Taylor" w:date="2024-08-29T22:52:36Z">
-        <w:r>
-          <w:rPr>
-            <w:rFonts w:eastAsia="Songti SC" w:cs="Arial Unicode MS"/>
-            <w:i w:val="false"/>
-            <w:iCs w:val="false"/>
-            <w:color w:val="auto"/>
-            <w:kern w:val="2"/>
-            <w:sz w:val="24"/>
-            <w:szCs w:val="24"/>
-            <w:lang w:val="en-GB" w:eastAsia="zh-CN" w:bidi="hi-IN"/>
-          </w:rPr>
-          <w:t>“</w:t>
-        </w:r>
-      </w:ins>
-      <w:r>
-        <w:rPr>
+      <w:r>
+        <w:rPr>
+          <w:rFonts w:eastAsia="Songti SC" w:cs="Arial Unicode MS"/>
           <w:i w:val="false"/>
           <w:iCs w:val="false"/>
-        </w:rPr>
-        <w:t>Did this really happen?</w:t>
-      </w:r>
-      <w:del w:id="15" w:author="Mike Taylor" w:date="2024-08-29T22:52:39Z">
-        <w:r>
-          <w:rPr>
-            <w:i w:val="false"/>
-            <w:iCs w:val="false"/>
-          </w:rPr>
-          <w:delText>"</w:delText>
-        </w:r>
-      </w:del>
-      <w:ins w:id="16" w:author="Mike Taylor" w:date="2024-08-29T22:52:39Z">
-        <w:r>
-          <w:rPr>
-            <w:rFonts w:eastAsia="Songti SC" w:cs="Arial Unicode MS"/>
-            <w:i w:val="false"/>
-            <w:iCs w:val="false"/>
-            <w:color w:val="auto"/>
-            <w:kern w:val="2"/>
-            <w:sz w:val="24"/>
-            <w:szCs w:val="24"/>
-            <w:lang w:val="en-GB" w:eastAsia="zh-CN" w:bidi="hi-IN"/>
-          </w:rPr>
-          <w:t>”</w:t>
-        </w:r>
-      </w:ins>
+          <w:color w:val="auto"/>
+          <w:kern w:val="2"/>
+          <w:sz w:val="24"/>
+          <w:szCs w:val="24"/>
+          <w:lang w:val="en-GB" w:eastAsia="zh-CN" w:bidi="hi-IN"/>
+        </w:rPr>
+        <w:t>“</w:t>
+      </w:r>
       <w:r>
         <w:rPr>
           <w:i w:val="false"/>
           <w:iCs w:val="false"/>
         </w:rPr>
-        <w:t>:</w:t>
-      </w:r>
-    </w:p>
-    <w:p>
-      <w:pPr>
-        <w:pStyle w:val="BlockQuotation"/>
-        <w:rPr/>
-      </w:pPr>
-      <w:r>
-        <w:rPr>
+        <w:t>Did this really happen?</w:t>
+      </w:r>
+      <w:r>
+        <w:rPr>
+          <w:rFonts w:eastAsia="Songti SC" w:cs="Arial Unicode MS"/>
           <w:i w:val="false"/>
           <w:iCs w:val="false"/>
-        </w:rPr>
-        <w:t xml:space="preserve">No one knows for sure. Our only evidence for the lives of extinct dinosaurs comes from such fossils as bones and footprints. Fossils tell us about the size and shape of the animals and whether they stood on four legs (like </w:t>
-      </w:r>
-      <w:r>
-        <w:rPr>
-          <w:i/>
-          <w:iCs/>
-        </w:rPr>
-        <w:t>Barosaurus</w:t>
+          <w:color w:val="auto"/>
+          <w:kern w:val="2"/>
+          <w:sz w:val="24"/>
+          <w:szCs w:val="24"/>
+          <w:lang w:val="en-GB" w:eastAsia="zh-CN" w:bidi="hi-IN"/>
+        </w:rPr>
+        <w:t>”</w:t>
       </w:r>
       <w:r>
         <w:rPr>
           <w:i w:val="false"/>
           <w:iCs w:val="false"/>
         </w:rPr>
-        <w:t xml:space="preserve">) or on their two hind legs (like </w:t>
-      </w:r>
-      <w:r>
-        <w:rPr>
-          <w:i/>
-          <w:iCs/>
-        </w:rPr>
-        <w:t>Allosaurus</w:t>
-      </w:r>
+        <w:t>:</w:t>
+      </w:r>
+    </w:p>
+    <w:p>
+      <w:pPr>
+        <w:pStyle w:val="BlockQuotation"/>
+        <w:rPr/>
+      </w:pPr>
       <w:r>
         <w:rPr>
           <w:i w:val="false"/>
           <w:iCs w:val="false"/>
         </w:rPr>
-        <w:t xml:space="preserve">). They do not tell us, however, if </w:t>
+        <w:t xml:space="preserve">No one knows for sure. Our only evidence for the lives of extinct dinosaurs comes from such fossils as bones and footprints. Fossils tell us about the size and shape of the animals and whether they stood on four legs (like </w:t>
       </w:r>
       <w:r>
         <w:rPr>
@@ -2292,7 +2168,7 @@
           <w:i w:val="false"/>
           <w:iCs w:val="false"/>
         </w:rPr>
-        <w:t xml:space="preserve"> could rear up or if </w:t>
+        <w:t xml:space="preserve">) or on their two hind legs (like </w:t>
       </w:r>
       <w:r>
         <w:rPr>
@@ -2306,6 +2182,34 @@
           <w:i w:val="false"/>
           <w:iCs w:val="false"/>
         </w:rPr>
+        <w:t xml:space="preserve">). They do not tell us, however, if </w:t>
+      </w:r>
+      <w:r>
+        <w:rPr>
+          <w:i/>
+          <w:iCs/>
+        </w:rPr>
+        <w:t>Barosaurus</w:t>
+      </w:r>
+      <w:r>
+        <w:rPr>
+          <w:i w:val="false"/>
+          <w:iCs w:val="false"/>
+        </w:rPr>
+        <w:t xml:space="preserve"> could rear up or if </w:t>
+      </w:r>
+      <w:r>
+        <w:rPr>
+          <w:i/>
+          <w:iCs/>
+        </w:rPr>
+        <w:t>Allosaurus</w:t>
+      </w:r>
+      <w:r>
+        <w:rPr>
+          <w:i w:val="false"/>
+          <w:iCs w:val="false"/>
+        </w:rPr>
         <w:t xml:space="preserve"> hunted alone or in groups.</w:t>
       </w:r>
     </w:p>
@@ -2360,17 +2264,7 @@
       </w:r>
       <w:r>
         <w:rPr/>
-        <w:t xml:space="preserve"> specimen that was to provide most of the mount, were not in the best condition by 1990. The presacral vertebrae had been in collections for the best part of 40 years, since Colbert’s early-1950s renovation; the rest of the material had been there for 60 years, since being reunited by Barnum Brown in 1930. Bones in collections can degrade with time, especially the complex and delicate presacral vertebrae, and it is not unknown for broken-off parts to become separated from the elements they belong to. A program of repair and cleaning was required. As outlined below, about 80% of the skeleton was present. These elements were cast, and the remainder </w:t>
-      </w:r>
-      <w:ins w:id="17" w:author="Mike Taylor" w:date="2024-08-29T22:53:59Z">
-        <w:r>
-          <w:rPr/>
-          <w:t xml:space="preserve">of the skeletal elements </w:t>
-        </w:r>
-      </w:ins>
-      <w:r>
-        <w:rPr/>
-        <w:t>were either cast from other specimens of closely related dinosaurs or sculpted.</w:t>
+        <w:t xml:space="preserve"> specimen that was to provide most of the mount, were not in the best condition by 1990. The presacral vertebrae had been in collections for the best part of 40 years, since Colbert’s early-1950s renovation; the rest of the material had been there for 60 years, since being reunited by Barnum Brown in 1930. Bones in collections can degrade with time, especially the complex and delicate presacral vertebrae, and it is not unknown for broken-off parts to become separated from the elements they belong to. A program of repair and cleaning was required. As outlined below, about 80% of the skeleton was present. These elements were cast, and the remainder of the skeletal elements were either cast from other specimens of closely related dinosaurs or sculpted.</w:t>
       </w:r>
     </w:p>
     <w:p>
@@ -2412,39 +2306,13 @@
       </w:r>
       <w:r>
         <w:rPr/>
-        <w:t xml:space="preserve"> fossils</w:t>
-      </w:r>
-      <w:moveTo w:id="18" w:author="Mike Taylor" w:date="2024-08-29T22:58:23Z">
-        <w:r>
-          <w:rPr/>
-          <w:t xml:space="preserve"> in a semi-truck</w:t>
-        </w:r>
-      </w:moveTo>
-      <w:del w:id="19" w:author="Mike Taylor" w:date="2024-08-29T22:58:33Z">
-        <w:r>
-          <w:rPr/>
-          <w:delText xml:space="preserve"> back</w:delText>
-        </w:r>
-      </w:del>
-      <w:r>
-        <w:rPr/>
-        <w:t xml:space="preserve"> from New York to Toronto</w:t>
-      </w:r>
-      <w:moveFrom w:id="20" w:author="Mike Taylor" w:date="2024-08-29T22:58:17Z">
-        <w:r>
-          <w:rPr/>
-          <w:t xml:space="preserve"> in a semi-truck</w:t>
-        </w:r>
-      </w:moveFrom>
-      <w:r>
-        <w:rPr/>
-        <w:t xml:space="preserve">, where they remained for the best part of a year. There, the bones were duplicated by coating them with latex, then curing the latex to form rubber molds. These molds were then used to cast polyurethane foam into accurate replicas of the original fossils that, when painted, were indistinguishable from real bone, but which weighed only a twentieth as much as the fragile and irreplaceable originals. </w:t>
-      </w:r>
-      <w:r>
-        <w:rPr>
-          <w:highlight w:val="yellow"/>
-        </w:rPr>
-        <w:t>XXX Peter: Norell et al. (1991:38) says: “Those that would stand near the ground were cast in higher-density and more durable materials, while those higher up were made of lighter substances.” What substances were used?</w:t>
+        <w:t xml:space="preserve"> fossils in a semi-truck from New York to Toronto, where they remained for the best part of a year. There, the bones were duplicated by coating them with latex, then curing the latex to form rubber molds. These molds were then used to cast polyurethane foam into accurate replicas of the original fossils that, when painted, were indistinguishable from real bone, but which weighed only a twentieth as much as the fragile and irreplaceable originals. </w:t>
+      </w:r>
+      <w:r>
+        <w:rPr>
+          <w:shd w:fill="auto" w:val="clear"/>
+        </w:rPr>
+        <w:t>Norell et al. (1991:38) noted that “Those that would stand near the ground were cast in higher-density and more durable materials, while those higher up were made of lighter substances.”  Specifically, the lower elements were cast in polyester resin and fiberglass with a substantial steel armature, while the dorsal series, ribs and cervicals were cast with a much lighter fiberglass matt and backfilled with polyurethane foam to keep the weight down as low as possible. Due to the lightness of these elevated elements, the size of the steel armature could be reduced too.</w:t>
       </w:r>
     </w:p>
     <w:p>
@@ -2465,13 +2333,7 @@
       </w:r>
       <w:r>
         <w:rPr/>
-        <w:t xml:space="preserve">. Some missing bones, including the left scapula and tibia, were sculpted based on their right-sided counterparts. </w:t>
-      </w:r>
-      <w:r>
-        <w:rPr>
-          <w:highlight w:val="yellow"/>
-        </w:rPr>
-        <w:t>XXX Peter, do you remember what other bones were mirrored? And did you do any “repair” on the casts of the original bones?</w:t>
+        <w:t>. Some missing bones, including the left scapula and tibia, were sculpted based on their right-sided counterparts. Records do not show exactly which bones were sculpted.</w:t>
       </w:r>
     </w:p>
     <w:p>
@@ -2567,33 +2429,7 @@
       </w:pPr>
       <w:r>
         <w:rPr/>
-        <w:t xml:space="preserve">In November 1991, the work in Toronto was complete, and the completed exhibit was transported to New York in sections for mounting. Unlike the trial mounting </w:t>
-      </w:r>
-      <w:del w:id="21" w:author="Mike Taylor" w:date="2024-08-29T23:06:23Z">
-        <w:r>
-          <w:rPr/>
-          <w:delText>o</w:delText>
-        </w:r>
-      </w:del>
-      <w:ins w:id="22" w:author="Mike Taylor" w:date="2024-08-29T23:06:23Z">
-        <w:r>
-          <w:rPr/>
-          <w:t>i</w:t>
-        </w:r>
-      </w:ins>
-      <w:r>
-        <w:rPr/>
-        <w:t xml:space="preserve">n Toronto, when the neck was attached in three sections, in New York the three sections were first joined together and then fitted as a unit. This large unit, about nine meters in length, proved difficult to manoeuvre, it was difficult to raise it to </w:t>
-      </w:r>
-      <w:ins w:id="23" w:author="Mike Taylor" w:date="2024-08-29T23:06:37Z">
-        <w:r>
-          <w:rPr/>
-          <w:t xml:space="preserve">a </w:t>
-        </w:r>
-      </w:ins>
-      <w:r>
-        <w:rPr/>
-        <w:t>sufficient height to slide into its slot. It took nearly two hours to wrestle it into place at the front of the rearing torso. Worse, when the mount was finally completed it was imperfect because, when the whole neck had been hanging horizontally, it had bent in the middle at the point of suspension. The resulting kink in the neck can be seen between C10 and C11 in contemporary photos such as that of Dingus (1996:26) and Lindsay (1992:18–20). It was soon corrected, however, in a near-disastrous but ultimately successful late-night operation (Dingus 1996:28), and the line of the neck is smooth and elegant in the mount as it is today (Figure A).</w:t>
+        <w:t>In November 1991, the work in Toronto was complete, and the completed exhibit was transported to New York in sections for mounting. Unlike the trial mounting in Toronto, when the neck was attached in three sections, in New York the three sections were first joined together and then fitted as a unit. This large unit, about nine meters in length, proved difficult to manoeuvre, it was difficult to raise it to a sufficient height to slide into its slot. It took nearly two hours to wrestle it into place at the front of the rearing torso. Worse, when the mount was finally completed it was imperfect because, when the whole neck had been hanging horizontally, it had bent in the middle at the point of suspension. The resulting kink in the neck can be seen between C10 and C11 in contemporary photos such as that of Dingus (1996:26) and Lindsay (1992:18–20). It was soon corrected, however, in a near-disastrous but ultimately successful late-night operation (Dingus 1996:28), and the line of the neck is smooth and elegant in the mount as it is today (Figure A).</w:t>
       </w:r>
     </w:p>
     <w:p>
@@ -2636,23 +2472,61 @@
       </w:r>
       <w:r>
         <w:rPr/>
-        <w:t xml:space="preserve"> in the world (Norell et al. 1991:36), although additional mounts have since been erected at the Royal Ontario Museum in Toronto, Canada, and the Natural History Museum of Utah in Salt Lake City. Also included in the exhibit, in a case next to the mounted skeletons, were the real 13th cervical of AMNH 6341, and the partial skull and neck AMNH 7530, which the juvenile mounted skeleton had been partially based on. Both of these are, at the time of writing, on exhibit in the Miriam and Ira D. Wallach Orientation Hall.</w:t>
-      </w:r>
-    </w:p>
-    <w:p>
-      <w:pPr>
-        <w:pStyle w:val="BodyText"/>
-        <w:rPr/>
-      </w:pPr>
-      <w:r>
-        <w:rPr/>
-        <w:t xml:space="preserve">The total budget for the mounting project was $250,000. </w:t>
-      </w:r>
-      <w:r>
-        <w:rPr>
-          <w:highlight w:val="yellow"/>
-        </w:rPr>
-        <w:t>XXX Peter, is this correct, and are you happy for it to be known or is it commercial-confidential?</w:t>
+        <w:t xml:space="preserve"> in the world (Norell et al. 1991:36), although additional mounts have since been erected at the Royal Ontario Museum in Toronto, Canada, and the Natural History Museum of Utah in Salt Lake City. Also included in the exhibit, in a case next to the mounted skeletons, were the real 13th cervical of AMNH 6341, and the partial skull and neck AMNH 7530, which the juvenile mounted skeleton had been partially based on. (That skull and neck, thought in the 1990s to belong to </w:t>
+      </w:r>
+      <w:r>
+        <w:rPr>
+          <w:i/>
+          <w:iCs/>
+        </w:rPr>
+        <w:t>Barosaurus</w:t>
+      </w:r>
+      <w:r>
+        <w:rPr/>
+        <w:t xml:space="preserve">, were referred to the closely related diplodocine </w:t>
+      </w:r>
+      <w:r>
+        <w:rPr>
+          <w:i/>
+          <w:iCs/>
+        </w:rPr>
+        <w:t>Kaatedocus siberi</w:t>
+      </w:r>
+      <w:r>
+        <w:rPr/>
+        <w:t xml:space="preserve"> by Tschopp et al. (2015:220).) The neck and skull are, at the time of writing, on exhibit in the Miriam and Ira D. Wallach Orientation Hall.</w:t>
+      </w:r>
+    </w:p>
+    <w:p>
+      <w:pPr>
+        <w:pStyle w:val="BodyText"/>
+        <w:rPr/>
+      </w:pPr>
+      <w:r>
+        <w:rPr/>
+        <w:t xml:space="preserve">One of us (Dingus) recalls that the total budget for the mounting project was $250,000. Another of us (May) feels that, including the </w:t>
+      </w:r>
+      <w:r>
+        <w:rPr>
+          <w:i/>
+          <w:iCs/>
+        </w:rPr>
+        <w:t>Allosaurus</w:t>
+      </w:r>
+      <w:r>
+        <w:rPr/>
+        <w:t xml:space="preserve">, the baby </w:t>
+      </w:r>
+      <w:r>
+        <w:rPr>
+          <w:i/>
+          <w:iCs/>
+        </w:rPr>
+        <w:t>Barosaurus</w:t>
+      </w:r>
+      <w:r>
+        <w:rPr/>
+        <w:t xml:space="preserve"> and the mounting of the original fossil neck and skull of the baby diplodocine AMNH 7530, $250,000 seems a little light. We have not been able to locate official records to resolve this question.</w:t>
       </w:r>
     </w:p>
     <w:p>
@@ -2727,17 +2601,7 @@
       </w:pPr>
       <w:r>
         <w:rPr/>
-        <w:t xml:space="preserve">The main hall at the AMNH is huge, unevenly and dimly lit, so to get clear bright shots I placed several 2400 and 5000 watt second Comet strobe packs and bare-bulb heads around the hall, synchronizing </w:t>
-      </w:r>
-      <w:del w:id="24" w:author="Mike Taylor" w:date="2024-08-29T23:10:53Z">
-        <w:r>
-          <w:rPr/>
-          <w:delText xml:space="preserve">ing </w:delText>
-        </w:r>
-      </w:del>
-      <w:r>
-        <w:rPr/>
-        <w:t>them with slaves and an infrared sender on the camera. With ISO 200 film we had a consistent f/11 aperture [enabling fine details to be captured and light/shadow contrasts to be adequately depicted] from any vantage point in the hall. I used a Hasselblad camera with a Distagon lens of about 40 mm. Except for using digital cameras now, if I had the same assignment again I’d use a similar approach with synced strobe packs around the hall. Available light with high ISO recording doesn’t produce the crisp detailed results you get with updated traditional electronic flash lighting.</w:t>
+        <w:t>The main hall at the AMNH is huge, unevenly and dimly lit, so to get clear bright shots I placed several 2400 and 5000 watt second Comet strobe packs and bare-bulb heads around the hall, synchronizing them with slaves and an infrared sender on the camera. With ISO 200 film we had a consistent f/11 aperture [enabling fine details to be captured and light/shadow contrasts to be adequately depicted] from any vantage point in the hall. I used a Hasselblad camera with a Distagon lens of about 40 mm. Except for using digital cameras now, if I had the same assignment again I’d use a similar approach with synced strobe packs around the hall. Available light with high ISO recording doesn’t produce the crisp detailed results you get with updated traditional electronic flash lighting.</w:t>
       </w:r>
     </w:p>
     <w:p>
@@ -3053,17 +2917,15 @@
       </w:pPr>
       <w:r>
         <w:rPr/>
-        <w:t xml:space="preserve">In preparing the mounted skeleton, casts of all the elements of AMNH 6341 were used. </w:t>
-      </w:r>
-      <w:r>
-        <w:rPr>
-          <w:highlight w:val="yellow"/>
-        </w:rPr>
-        <w:t>XXX Peter, Lowell and Gene, is this correct? How much “correction” was done to the casts?</w:t>
-      </w:r>
-      <w:r>
-        <w:rPr/>
-        <w:t xml:space="preserve"> The missing elements were filled in with </w:t>
+        <w:t xml:space="preserve">In preparing the mounted skeleton, casts of all the elements of AMNH 6341 were used. Little or no reconstruction was done, so distortion in the preserved cervical vertebrae is retained in the mounted copies; however, missing cervical ribs were added to some cervicals </w:t>
+      </w:r>
+      <w:r>
+        <w:rPr/>
+        <w:t>(Taylor, pers. obs.)</w:t>
+      </w:r>
+      <w:r>
+        <w:rPr/>
+        <w:t xml:space="preserve">. The missing elements were filled in with </w:t>
       </w:r>
       <w:r>
         <w:rPr>
@@ -3074,23 +2936,7 @@
       </w:r>
       <w:r>
         <w:rPr/>
-        <w:t xml:space="preserve"> casts that have a curious provenance. As recounted in detail by Taylor et al. (</w:t>
-      </w:r>
-      <w:del w:id="25" w:author="Mike Taylor" w:date="2024-08-29T23:21:51Z">
-        <w:r>
-          <w:rPr/>
-          <w:delText>in prep, b</w:delText>
-        </w:r>
-      </w:del>
-      <w:ins w:id="26" w:author="Mike Taylor" w:date="2024-08-29T23:21:51Z">
-        <w:r>
-          <w:rPr/>
-          <w:t>2023</w:t>
-        </w:r>
-      </w:ins>
-      <w:r>
-        <w:rPr/>
-        <w:t xml:space="preserve">), the original Carnegie </w:t>
+        <w:t xml:space="preserve"> casts that have a curious provenance. As recounted in detail by Taylor et al. (2023), the original Carnegie </w:t>
       </w:r>
       <w:r>
         <w:rPr>
@@ -3225,17 +3071,7 @@
       </w:r>
       <w:r>
         <w:rPr/>
-        <w:t>. However, CM 84, the specimen from which the Carnegie mount is mostly assembled, does not itself include a skull. As documented in Taylor et al. (in prep.</w:t>
-      </w:r>
-      <w:del w:id="27" w:author="Mike Taylor" w:date="2024-08-29T23:23:06Z">
-        <w:r>
-          <w:rPr/>
-          <w:delText>, a</w:delText>
-        </w:r>
-      </w:del>
-      <w:r>
-        <w:rPr/>
-        <w:t xml:space="preserve">), Holland (1906:227) explains that the skull supplied to British Museum (now the Natural History Museum) as part of the </w:t>
+        <w:t xml:space="preserve">. However, CM 84, the specimen from which the Carnegie mount is mostly assembled, does not itself include a skull. As documented in Taylor et al. (in prep.), Holland (1906:227) explains that the skull supplied to British Museum (now the Natural History Museum) as part of the </w:t>
       </w:r>
       <w:r>
         <w:rPr>
@@ -3372,37 +3208,7 @@
       </w:r>
       <w:r>
         <w:rPr/>
-        <w:t xml:space="preserve"> mount is shown in a 1991 photograph (Figure C). It can be </w:t>
-      </w:r>
-      <w:del w:id="28" w:author="Mike Taylor" w:date="2024-08-30T19:51:24Z">
-        <w:r>
-          <w:rPr/>
-          <w:delText xml:space="preserve">fairly </w:delText>
-        </w:r>
-      </w:del>
-      <w:r>
-        <w:rPr/>
-        <w:t>confidently confirmed as the same composite illustrated by Holland (1906:figure 1) “as placed in the restoration at the British Museum”, and by Nieuwland (2019:figure 5.3) in a photograph of a worker at the Muséum Nat</w:t>
-      </w:r>
-      <w:ins w:id="29" w:author="Mike Taylor" w:date="2024-08-30T19:51:34Z">
-        <w:r>
-          <w:rPr/>
-          <w:t>i</w:t>
-        </w:r>
-      </w:ins>
-      <w:r>
-        <w:rPr/>
-        <w:t>onal</w:t>
-      </w:r>
-      <w:ins w:id="30" w:author="Mike Taylor" w:date="2024-08-30T19:51:36Z">
-        <w:r>
-          <w:rPr/>
-          <w:t>e</w:t>
-        </w:r>
-      </w:ins>
-      <w:r>
-        <w:rPr/>
-        <w:t xml:space="preserve"> d’Histoire Naturelle, Paris, France, with the plaster skull of their </w:t>
+        <w:t xml:space="preserve"> mount is shown in a 1991 photograph (Figure C). It can be confidently confirmed as the same composite illustrated by Holland (1906:figure 1) “as placed in the restoration at the British Museum”, and by Nieuwland (2019:figure 5.3) in a photograph of a worker at the Muséum Nationale d’Histoire Naturelle, Paris, France, with the plaster skull of their </w:t>
       </w:r>
       <w:r>
         <w:rPr>
@@ -3473,47 +3279,17 @@
       </w:r>
       <w:r>
         <w:rPr/>
-        <w:t xml:space="preserve">. Whether or not there may at some point have been a tenth cervical vertebra </w:t>
-      </w:r>
-      <w:ins w:id="31" w:author="Mike Taylor" w:date="2024-08-30T19:54:59Z">
-        <w:r>
-          <w:rPr/>
-          <w:t xml:space="preserve">(C7) </w:t>
-        </w:r>
-      </w:ins>
-      <w:r>
-        <w:rPr/>
-        <w:t>included in AMNH 6341, at present it preserves the last nine cervical vertebrae. These are therefore considered to be C8–C16.</w:t>
-      </w:r>
-    </w:p>
-    <w:p>
-      <w:pPr>
-        <w:pStyle w:val="BodyText"/>
-        <w:rPr/>
-      </w:pPr>
-      <w:r>
-        <w:rPr/>
-        <w:t xml:space="preserve">The anterior part of neck of the mount was completed using </w:t>
-      </w:r>
-      <w:ins w:id="32" w:author="Mike Taylor" w:date="2024-08-30T19:55:24Z">
-        <w:r>
-          <w:rPr/>
-          <w:t xml:space="preserve">seven </w:t>
-        </w:r>
-      </w:ins>
-      <w:r>
-        <w:rPr/>
-        <w:t xml:space="preserve">casts of </w:t>
-      </w:r>
-      <w:del w:id="33" w:author="Mike Taylor" w:date="2024-08-30T19:55:27Z">
-        <w:r>
-          <w:rPr/>
-          <w:delText xml:space="preserve">seven </w:delText>
-        </w:r>
-      </w:del>
-      <w:r>
-        <w:rPr/>
-        <w:t xml:space="preserve">anterior vertebrae from the Carnegie </w:t>
+        <w:t>. Whether or not there may at some point have been a tenth cervical vertebra (C7) included in AMNH 6341, at present it preserves the last nine cervical vertebrae. These are therefore considered to be C8–C16.</w:t>
+      </w:r>
+    </w:p>
+    <w:p>
+      <w:pPr>
+        <w:pStyle w:val="BodyText"/>
+        <w:rPr/>
+      </w:pPr>
+      <w:r>
+        <w:rPr/>
+        <w:t xml:space="preserve">The anterior part of neck of the mount was completed using seven casts of anterior vertebrae from the Carnegie </w:t>
       </w:r>
       <w:r>
         <w:rPr>
@@ -3535,39 +3311,7 @@
       </w:r>
       <w:r>
         <w:rPr/>
-        <w:t xml:space="preserve"> cervicals was used to obtain a smooth transition</w:t>
-      </w:r>
-      <w:ins w:id="34" w:author="Mike Taylor" w:date="2024-08-30T20:01:09Z">
-        <w:r>
-          <w:rPr/>
-          <w:t xml:space="preserve">: </w:t>
-        </w:r>
-      </w:ins>
-      <w:ins w:id="35" w:author="Mike Taylor" w:date="2024-08-30T20:01:09Z">
-        <w:r>
-          <w:rPr/>
-          <w:t>one of us (May) believes they were</w:t>
-        </w:r>
-      </w:ins>
-      <w:r>
-        <w:rPr/>
-        <w:t xml:space="preserve"> probably cervicals 10, 8, 6 and 4–1</w:t>
-      </w:r>
-      <w:ins w:id="36" w:author="Mike Taylor" w:date="2024-08-30T20:01:20Z">
-        <w:r>
-          <w:rPr/>
-          <w:t xml:space="preserve">, </w:t>
-        </w:r>
-      </w:ins>
-      <w:ins w:id="37" w:author="Mike Taylor" w:date="2024-08-30T20:01:20Z">
-        <w:r>
-          <w:rPr/>
-          <w:t>and the relative sizes of the vertebrae corroborate this identification</w:t>
-        </w:r>
-      </w:ins>
-      <w:r>
-        <w:rPr/>
-        <w:t>.</w:t>
+        <w:t xml:space="preserve"> cervicals was used to obtain a smooth transition: one of us (May) believes they were probably cervicals 10, 8, 6 and 4–1, and the relative sizes of the vertebrae corroborate this identification.</w:t>
       </w:r>
     </w:p>
     <w:p>
@@ -3874,17 +3618,7 @@
       </w:pPr>
       <w:r>
         <w:rPr/>
-        <w:t xml:space="preserve">The unveiling of the </w:t>
-      </w:r>
-      <w:ins w:id="38" w:author="Mike Taylor" w:date="2024-08-30T20:37:53Z">
-        <w:r>
-          <w:rPr/>
-          <w:t xml:space="preserve">Berlin cast of the </w:t>
-        </w:r>
-      </w:ins>
-      <w:r>
-        <w:rPr/>
-        <w:t xml:space="preserve">Carnegie </w:t>
+        <w:t xml:space="preserve">The unveiling of the Berlin cast of the Carnegie </w:t>
       </w:r>
       <w:r>
         <w:rPr>
@@ -3896,23 +3630,7 @@
       </w:r>
       <w:r>
         <w:rPr/>
-        <w:t xml:space="preserve"> in 1908 </w:t>
-      </w:r>
-      <w:del w:id="39" w:author="Mike Taylor" w:date="2024-08-30T20:38:02Z">
-        <w:r>
-          <w:rPr/>
-          <w:delText>catalysed</w:delText>
-        </w:r>
-      </w:del>
-      <w:ins w:id="40" w:author="Mike Taylor" w:date="2024-08-30T20:38:02Z">
-        <w:r>
-          <w:rPr/>
-          <w:t>had provoked</w:t>
-        </w:r>
-      </w:ins>
-      <w:r>
-        <w:rPr/>
-        <w:t xml:space="preserve"> controversy: Hay (1908, 1910) and Tornier (1909) argued that its erect-legged posture was incorrect, and it should sprawl like a lizard; and Holland (1910) emphatically rebutted these suggestions. In the same way, the AMNH </w:t>
+        <w:t xml:space="preserve"> in 1908 had provoked controversy: Hay (1908, 1910) and Tornier (1909) argued that its erect-legged posture was incorrect, and it should sprawl like a lizard; and Holland (1910) emphatically rebutted these suggestions. In the same way, the AMNH </w:t>
       </w:r>
       <w:r>
         <w:rPr>
@@ -3965,65 +3683,17 @@
       </w:r>
       <w:r>
         <w:rPr/>
-        <w:t xml:space="preserve"> could not or would not have adopted the rearing pose — something which, as noted above, Dingus, Gaffney and McIntosh all had their own reservations about. In a newspaper report published five days before the exhibit was publicly unveiled, </w:t>
-      </w:r>
-      <w:ins w:id="41" w:author="Mike Taylor" w:date="2024-08-30T20:40:49Z">
-        <w:r>
-          <w:rPr/>
-          <w:t xml:space="preserve">it was </w:t>
-        </w:r>
-      </w:ins>
-      <w:r>
-        <w:rPr/>
-        <w:t>claimed that “of six leading paleontologists interviewed for this article, all but one questioned how a behemoth weighing in excess of 25 tons could be accurately depicted in an upright position. Most thought it physically impossible” (Gordy 1991:3) — although since the article also wrongly claims that the posture was chosen “over the objections of Gene Gaffney”, it should not be assumed to be accurate in other matters. While Kevin Padian was quoted supporting the posture, Paul Sereno, Jack Horner</w:t>
-      </w:r>
-      <w:del w:id="42" w:author="Mike Taylor" w:date="2024-08-30T20:41:16Z">
-        <w:r>
-          <w:rPr/>
-          <w:delText>,</w:delText>
-        </w:r>
-      </w:del>
-      <w:ins w:id="43" w:author="Mike Taylor" w:date="2024-08-30T20:41:16Z">
-        <w:r>
-          <w:rPr/>
-          <w:t xml:space="preserve"> </w:t>
-        </w:r>
-      </w:ins>
-      <w:ins w:id="44" w:author="Mike Taylor" w:date="2024-08-30T20:41:16Z">
-        <w:r>
-          <w:rPr/>
-          <w:t>and</w:t>
-        </w:r>
-      </w:ins>
-      <w:r>
-        <w:rPr/>
-        <w:t xml:space="preserve"> Phil Currie all expressed reservations — though none of them went on to express their criticisms in scientific publications. Thirty years on, Sereno comments “I still think it's ridiculous” (Paul Sereno, pers. comm., 2022), but Horner has mellowed: “I had opposed the idea originally but have since come to the conclusion that at least the males had to have been able to rear up to at least the back of the female. I think it took me about a decade to figure that out. […] I like the mount now, it may have been the way the males displayed. Would have been spectacular!” (Jack Horner, pers. comm., 2022).</w:t>
-      </w:r>
-    </w:p>
-    <w:p>
-      <w:pPr>
-        <w:pStyle w:val="BodyText"/>
-        <w:rPr/>
-      </w:pPr>
-      <w:r>
-        <w:rPr/>
-        <w:t xml:space="preserve">More </w:t>
-      </w:r>
-      <w:del w:id="45" w:author="Mike Taylor" w:date="2024-08-30T20:49:54Z">
-        <w:r>
-          <w:rPr/>
-          <w:delText>substantial</w:delText>
-        </w:r>
-      </w:del>
-      <w:ins w:id="46" w:author="Mike Taylor" w:date="2024-08-30T20:49:54Z">
-        <w:r>
-          <w:rPr/>
-          <w:t>specific</w:t>
-        </w:r>
-      </w:ins>
-      <w:r>
-        <w:rPr/>
-        <w:t xml:space="preserve"> criticisms and comments were to follow in published articles. Surprisingly, much of the published discussion was in the medical journal </w:t>
+        <w:t xml:space="preserve"> could not or would not have adopted the rearing pose — something which, as noted above, Dingus, Gaffney and McIntosh all had their own reservations about. In a newspaper report published five days before the exhibit was publicly unveiled, it was claimed that “of six leading paleontologists interviewed for this article, all but one questioned how a behemoth weighing in excess of 25 tons could be accurately depicted in an upright position. Most thought it physically impossible” (Gordy 1991:3) — although since the article also wrongly claims that the posture was chosen “over the objections of Gene Gaffney”, it should not be assumed to be accurate in other matters. While Kevin Padian was quoted supporting the posture, Paul Sereno, Jack Horner and Phil Currie all expressed reservations — though none of them went on to express their criticisms in scientific publications. Thirty years on, Sereno comments “I still think it's ridiculous” (Paul Sereno, pers. comm., 2022), but Horner has mellowed: “I had opposed the idea originally but have since come to the conclusion that at least the males had to have been able to rear up to at least the back of the female. I think it took me about a decade to figure that out. […] I like the mount now, it may have been the way the males displayed. Would have been spectacular!” (Jack Horner, pers. comm., 2022).</w:t>
+      </w:r>
+    </w:p>
+    <w:p>
+      <w:pPr>
+        <w:pStyle w:val="BodyText"/>
+        <w:rPr/>
+      </w:pPr>
+      <w:r>
+        <w:rPr/>
+        <w:t xml:space="preserve">More specific criticisms and comments were to follow in published articles. Surprisingly, much of the published discussion was in the medical journal </w:t>
       </w:r>
       <w:r>
         <w:rPr>
@@ -4056,23 +3726,7 @@
       </w:r>
       <w:r>
         <w:rPr/>
-        <w:t xml:space="preserve"> heart to perfuse an erect neck would have meant that it beat very slowly. Check valves would therefore have been necessary in the neck arteries to prevent the column of blood from falling back to the heart during diastole. They suggested that these valves may have been active pumps — three pairs of “secondary hearts — though they admitted that in the absence of soft-tissue fossils this is pure conjecture. Millard et al. (1992) dismissed this proposal as unsupported by evidence, noted the absence of check valves in the neck of the giraffe, and argued that the multiple-heart scheme would probably create non-continuous blood flow at the brain. They considered amphibious habits a more likely adaptation for supporting the neck</w:t>
-      </w:r>
-      <w:ins w:id="47" w:author="Mike Taylor" w:date="2024-08-30T20:50:35Z">
-        <w:r>
-          <w:rPr/>
-          <w:t xml:space="preserve">, </w:t>
-        </w:r>
-      </w:ins>
-      <w:ins w:id="48" w:author="Mike Taylor" w:date="2024-08-30T20:50:35Z">
-        <w:r>
-          <w:rPr/>
-          <w:t>despite the discrediting of that notion (e.g. Coombs 1975)</w:t>
-        </w:r>
-      </w:ins>
-      <w:r>
-        <w:rPr/>
-        <w:t>.</w:t>
+        <w:t xml:space="preserve"> heart to perfuse an erect neck would have meant that it beat very slowly. Check valves would therefore have been necessary in the neck arteries to prevent the column of blood from falling back to the heart during diastole. They suggested that these valves may have been active pumps — three pairs of “secondary hearts — though they admitted that in the absence of soft-tissue fossils this is pure conjecture. Millard et al. (1992) dismissed this proposal as unsupported by evidence, noted the absence of check valves in the neck of the giraffe, and argued that the multiple-heart scheme would probably create non-continuous blood flow at the brain. They considered amphibious habits a more likely adaptation for supporting the neck, despite the discrediting of that notion (e.g. Coombs 1975).</w:t>
       </w:r>
     </w:p>
     <w:p>
@@ -4093,23 +3747,7 @@
       </w:r>
       <w:r>
         <w:rPr/>
-        <w:t xml:space="preserve"> Millard et al.’s proposed amphibious habits, and that breathing would have been impossible when the lungs were far below the surface</w:t>
-      </w:r>
-      <w:ins w:id="49" w:author="Mike Taylor" w:date="2024-08-30T20:54:14Z">
-        <w:r>
-          <w:rPr/>
-          <w:t xml:space="preserve"> </w:t>
-        </w:r>
-      </w:ins>
-      <w:ins w:id="50" w:author="Mike Taylor" w:date="2024-08-30T20:54:14Z">
-        <w:r>
-          <w:rPr/>
-          <w:t>(see Kermack 1951)</w:t>
-        </w:r>
-      </w:ins>
-      <w:r>
-        <w:rPr/>
-        <w:t>. And in a third letter, Hicks and Badeer (1992) argued that the circulatory system was closed, i.e. not exposed to ambient pressure, reducing the need for high blood pressure. (Badeer and Hicks (1996) would revisit their ideas in more detail four years later, proposing a siphon loop circulating blood to the head and arguing that blood pressure in the head was negative.)</w:t>
+        <w:t xml:space="preserve"> Millard et al.’s proposed amphibious habits, and that breathing would have been impossible when the lungs were far below the surface (see Kermack 1951). And in a third letter, Hicks and Badeer (1992) argued that the circulatory system was closed, i.e. not exposed to ambient pressure, reducing the need for high blood pressure. (Badeer and Hicks (1996) would revisit their ideas in more detail four years later, proposing a siphon loop circulating blood to the head and arguing that blood pressure in the head was negative.)</w:t>
       </w:r>
     </w:p>
     <w:p>
@@ -4151,79 +3789,7 @@
       </w:pPr>
       <w:r>
         <w:rPr/>
-        <w:t xml:space="preserve">However, the notion of rearing sauropods has a </w:t>
-      </w:r>
-      <w:r>
-        <w:rPr/>
-        <w:t xml:space="preserve">long </w:t>
-      </w:r>
-      <w:r>
-        <w:rPr/>
-        <w:t xml:space="preserve">heritage. </w:t>
-      </w:r>
-      <w:r>
-        <w:rPr/>
-        <w:t xml:space="preserve">The </w:t>
-      </w:r>
-      <w:r>
-        <w:rPr/>
-        <w:t xml:space="preserve">first ever </w:t>
-      </w:r>
-      <w:r>
-        <w:rPr/>
-        <w:t xml:space="preserve">life </w:t>
-      </w:r>
-      <w:r>
-        <w:rPr/>
-        <w:t xml:space="preserve">restoration </w:t>
-      </w:r>
-      <w:r>
-        <w:rPr/>
-        <w:t>featuring sauropods is</w:t>
-      </w:r>
-      <w:r>
-        <w:rPr/>
-        <w:t xml:space="preserve"> </w:t>
-      </w:r>
-      <w:r>
-        <w:rPr/>
-        <w:t xml:space="preserve">Charles R. Knight’s </w:t>
-      </w:r>
-      <w:r>
-        <w:rPr/>
-        <w:t xml:space="preserve">1897 </w:t>
-      </w:r>
-      <w:r>
-        <w:rPr/>
-        <w:t>drawing</w:t>
-      </w:r>
-      <w:r>
-        <w:rPr/>
-        <w:t xml:space="preserve">, </w:t>
-      </w:r>
-      <w:r>
-        <w:rPr/>
-        <w:t>created under the supervision of E. D. Cope, appearing in Ballou (1897:20) and</w:t>
-      </w:r>
-      <w:r>
-        <w:rPr/>
-        <w:t xml:space="preserve"> reproduced in Osborn and Mook </w:t>
-      </w:r>
-      <w:r>
-        <w:rPr/>
-        <w:t>(</w:t>
-      </w:r>
-      <w:r>
-        <w:rPr/>
-        <w:t xml:space="preserve">1921:figure 127). </w:t>
-      </w:r>
-      <w:r>
-        <w:rPr/>
-        <w:t xml:space="preserve">This shows </w:t>
-      </w:r>
-      <w:r>
-        <w:rPr/>
-        <w:t xml:space="preserve">several </w:t>
+        <w:t xml:space="preserve">However, the notion of rearing sauropods has a long heritage. The first ever life restoration featuring sauropods is Charles R. Knight’s 1897 drawing, created under the supervision of E. D. Cope, appearing in Ballou (1897:20) and reproduced in Osborn and Mook (1921:figure 127). This shows several </w:t>
       </w:r>
       <w:r>
         <w:rPr>
@@ -4234,37 +3800,17 @@
       </w:r>
       <w:r>
         <w:rPr/>
-        <w:t xml:space="preserve"> individuals </w:t>
-      </w:r>
-      <w:r>
-        <w:rPr/>
-        <w:t xml:space="preserve">in </w:t>
-      </w:r>
-      <w:r>
-        <w:rPr/>
-        <w:t>mostly submerged rearing postures.</w:t>
-      </w:r>
-    </w:p>
-    <w:p>
-      <w:pPr>
-        <w:pStyle w:val="BodyText"/>
-        <w:rPr/>
-      </w:pPr>
-      <w:r>
-        <w:rPr/>
-        <w:t xml:space="preserve">Scientific support for the plausibility of rearing </w:t>
-      </w:r>
-      <w:r>
-        <w:rPr/>
-        <w:t>go</w:t>
-      </w:r>
-      <w:r>
-        <w:rPr/>
-        <w:t>es</w:t>
-      </w:r>
-      <w:r>
-        <w:rPr/>
-        <w:t xml:space="preserve"> back at least to Osborn (1899:213), who wrote that the tail of </w:t>
+        <w:t xml:space="preserve"> individuals in mostly submerged rearing postures.</w:t>
+      </w:r>
+    </w:p>
+    <w:p>
+      <w:pPr>
+        <w:pStyle w:val="BodyText"/>
+        <w:rPr/>
+      </w:pPr>
+      <w:r>
+        <w:rPr/>
+        <w:t xml:space="preserve">Scientific support for the plausibility of rearing goes back at least to Osborn (1899:213), who wrote that the tail of </w:t>
       </w:r>
       <w:r>
         <w:rPr>
@@ -4328,11 +3874,7 @@
       </w:r>
       <w:r>
         <w:rPr/>
-        <w:t xml:space="preserve"> with the then-known diplodocids wrote: </w:t>
-      </w:r>
-      <w:r>
-        <w:rPr/>
-        <w:t xml:space="preserve">“We may well assume, with other writers, that the heavier forms, such as </w:t>
+        <w:t xml:space="preserve"> with the then-known diplodocids wrote: “We may well assume, with other writers, that the heavier forms, such as </w:t>
       </w:r>
       <w:r>
         <w:rPr>
@@ -4375,15 +3917,7 @@
       </w:pPr>
       <w:r>
         <w:rPr/>
-        <w:t>Knight was painting rearing diplodocids as early as 1907 (</w:t>
-      </w:r>
-      <w:r>
-        <w:rPr/>
-        <w:t>reproduced in</w:t>
-      </w:r>
-      <w:r>
-        <w:rPr/>
-        <w:t xml:space="preserve"> Taylor 2010:figure 6B).</w:t>
+        <w:t>Knight was painting rearing diplodocids as early as 1907 (reproduced in Taylor 2010:figure 6B).</w:t>
       </w:r>
     </w:p>
     <w:p>
@@ -4442,27 +3976,7 @@
       </w:pPr>
       <w:r>
         <w:rPr/>
-        <w:t xml:space="preserve">Borsuk-Bialynicka </w:t>
-      </w:r>
-      <w:r>
-        <w:rPr/>
-        <w:t>(</w:t>
-      </w:r>
-      <w:r>
-        <w:rPr/>
-        <w:t xml:space="preserve">1977:51) </w:t>
-      </w:r>
-      <w:r>
-        <w:rPr/>
-        <w:t>proposed</w:t>
-      </w:r>
-      <w:r>
-        <w:rPr/>
-        <w:t xml:space="preserve"> </w:t>
-      </w:r>
-      <w:r>
-        <w:rPr/>
-        <w:t xml:space="preserve">that the robust titanosaur </w:t>
+        <w:t xml:space="preserve">Borsuk-Bialynicka (1977:51) proposed that the robust titanosaur </w:t>
       </w:r>
       <w:r>
         <w:rPr>
@@ -4473,11 +3987,7 @@
       </w:r>
       <w:r>
         <w:rPr/>
-        <w:t xml:space="preserve"> </w:t>
-      </w:r>
-      <w:r>
-        <w:rPr/>
-        <w:t>occasionally stood on its hind limbs: “the tail working as a prop seems […] probable. […] Occasional bipedality is therefore strongly suggested. It is, however, not a matter of briefly assuming a bipedal stance as is possible in most of the tetrapods. […] The animal must have been stable in this position; otherwise this posture would not have left such distinct traces in the skeleton architecture.”</w:t>
+        <w:t xml:space="preserve"> occasionally stood on its hind limbs: “the tail working as a prop seems […] probable. […] Occasional bipedality is therefore strongly suggested. It is, however, not a matter of briefly assuming a bipedal stance as is possible in most of the tetrapods. […] The animal must have been stable in this position; otherwise this posture would not have left such distinct traces in the skeleton architecture.”</w:t>
       </w:r>
     </w:p>
     <w:p>
@@ -4541,11 +4051,7 @@
       </w:pPr>
       <w:r>
         <w:rPr/>
-        <w:t>In a landmark paper on dinosaur biomechanics, R. McNeill Alexander (1985:</w:t>
-      </w:r>
-      <w:r>
-        <w:rPr/>
-        <w:t xml:space="preserve">9) took the first steps towards numerically modelling the ability of sauropods, including </w:t>
+        <w:t xml:space="preserve">In a landmark paper on dinosaur biomechanics, R. McNeill Alexander (1985:9) took the first steps towards numerically modelling the ability of sauropods, including </w:t>
       </w:r>
       <w:r>
         <w:rPr>
@@ -4566,23 +4072,7 @@
       </w:pPr>
       <w:r>
         <w:rPr/>
-        <w:t xml:space="preserve">Bakker </w:t>
-      </w:r>
-      <w:r>
-        <w:rPr/>
-        <w:t>(</w:t>
-      </w:r>
-      <w:r>
-        <w:rPr/>
-        <w:t xml:space="preserve">1986:190–192) </w:t>
-      </w:r>
-      <w:r>
-        <w:rPr/>
-        <w:t>reiterated and expanded his own argument that d</w:t>
-      </w:r>
-      <w:r>
-        <w:rPr/>
-        <w:t xml:space="preserve">iplodocids, including </w:t>
+        <w:t xml:space="preserve">Bakker (1986:190–192) reiterated and expanded his own argument that diplodocids, including </w:t>
       </w:r>
       <w:r>
         <w:rPr>
@@ -4594,11 +4084,7 @@
       </w:r>
       <w:r>
         <w:rPr/>
-        <w:t xml:space="preserve"> itself, </w:t>
-      </w:r>
-      <w:r>
-        <w:rPr/>
-        <w:t>not only could rear but habitually did so when feeding.</w:t>
+        <w:t xml:space="preserve"> itself, not only could rear but habitually did so when feeding.</w:t>
       </w:r>
     </w:p>
     <w:p>
@@ -4662,11 +4148,7 @@
       </w:pPr>
       <w:r>
         <w:rPr/>
-        <w:t>XXX I</w:t>
-      </w:r>
-      <w:r>
-        <w:rPr/>
-        <w:t xml:space="preserve">n more recent times, biomechanical modelling has been used to establish the feasibility of elevated postures such as that of the AMNH </w:t>
+        <w:t xml:space="preserve">XXX In more recent times, biomechanical modelling has been used to establish the feasibility of elevated postures such as that of the AMNH </w:t>
       </w:r>
       <w:r>
         <w:rPr>
@@ -5266,86 +4748,18 @@
     <w:p>
       <w:pPr>
         <w:pStyle w:val="Reference"/>
-        <w:rPr>
-          <w:ins w:id="60" w:author="Mike Taylor" w:date="2024-08-30T20:52:51Z"/>
-        </w:rPr>
-      </w:pPr>
-      <w:ins w:id="51" w:author="Mike Taylor" w:date="2024-08-30T20:52:51Z">
-        <w:r>
-          <w:rPr/>
-          <w:t xml:space="preserve">Coombs, W. 1975. Sauropod </w:t>
-        </w:r>
-      </w:ins>
-      <w:ins w:id="52" w:author="Mike Taylor" w:date="2024-08-30T20:52:51Z">
-        <w:r>
-          <w:rPr/>
-          <w:t>h</w:t>
-        </w:r>
-      </w:ins>
-      <w:ins w:id="53" w:author="Mike Taylor" w:date="2024-08-30T20:52:51Z">
-        <w:r>
-          <w:rPr/>
-          <w:t xml:space="preserve">abits and </w:t>
-        </w:r>
-      </w:ins>
-      <w:ins w:id="54" w:author="Mike Taylor" w:date="2024-08-30T20:52:51Z">
-        <w:r>
-          <w:rPr/>
-          <w:t>h</w:t>
-        </w:r>
-      </w:ins>
-      <w:ins w:id="55" w:author="Mike Taylor" w:date="2024-08-30T20:52:51Z">
-        <w:r>
-          <w:rPr/>
-          <w:t xml:space="preserve">abitats. </w:t>
-        </w:r>
-      </w:ins>
-      <w:ins w:id="56" w:author="Mike Taylor" w:date="2024-08-30T20:52:51Z">
-        <w:r>
-          <w:rPr>
-            <w:i/>
-            <w:iCs/>
-          </w:rPr>
-          <w:t>Palaeogeography, Palaeoclimatology, Palaeoecology</w:t>
-        </w:r>
-      </w:ins>
-      <w:ins w:id="57" w:author="Mike Taylor" w:date="2024-08-30T20:52:51Z">
-        <w:r>
-          <w:rPr/>
-          <w:t xml:space="preserve"> </w:t>
-        </w:r>
-      </w:ins>
-      <w:ins w:id="58" w:author="Mike Taylor" w:date="2024-08-30T20:52:51Z">
-        <w:r>
-          <w:rPr>
-            <w:b/>
-            <w:bCs/>
-          </w:rPr>
-          <w:t>17</w:t>
-        </w:r>
-      </w:ins>
-      <w:ins w:id="59" w:author="Mike Taylor" w:date="2024-08-30T20:52:51Z">
-        <w:r>
-          <w:rPr/>
-          <w:t>:1-33. doi:10.1016/0031-0182(75)90027-9</w:t>
-        </w:r>
-      </w:ins>
-    </w:p>
-    <w:p>
-      <w:pPr>
-        <w:pStyle w:val="Reference"/>
-        <w:rPr/>
-      </w:pPr>
-      <w:r>
-        <w:rPr/>
-        <w:t xml:space="preserve">Coria, Rodolfo A. 1994. On a monospecific assemblage of sauropod dinosaurs from Patagonia: implication for gregarious behaviour. </w:t>
-      </w:r>
-      <w:r>
-        <w:rPr>
-          <w:i/>
-          <w:iCs/>
-        </w:rPr>
-        <w:t>Gaia</w:t>
+        <w:rPr/>
+      </w:pPr>
+      <w:r>
+        <w:rPr/>
+        <w:t xml:space="preserve">Coombs, W. 1975. Sauropod habits and habitats. </w:t>
+      </w:r>
+      <w:r>
+        <w:rPr>
+          <w:i/>
+          <w:iCs/>
+        </w:rPr>
+        <w:t>Palaeogeography, Palaeoclimatology, Palaeoecology</w:t>
       </w:r>
       <w:r>
         <w:rPr/>
@@ -5356,11 +4770,11 @@
           <w:b/>
           <w:bCs/>
         </w:rPr>
-        <w:t>10</w:t>
-      </w:r>
-      <w:r>
-        <w:rPr/>
-        <w:t>:209–213.</w:t>
+        <w:t>17</w:t>
+      </w:r>
+      <w:r>
+        <w:rPr/>
+        <w:t>:1-33. doi:10.1016/0031-0182(75)90027-9</w:t>
       </w:r>
     </w:p>
     <w:p>
@@ -5370,14 +4784,14 @@
       </w:pPr>
       <w:r>
         <w:rPr/>
-        <w:t xml:space="preserve">Day, Julia J., David B. Norman, Andrew S. Gale, Paul Upchurch and H. Philip Powell. 2004. A Middle Jurassic dinosaur trackway site from Oxfordshire, UK. </w:t>
-      </w:r>
-      <w:r>
-        <w:rPr>
-          <w:i/>
-          <w:iCs/>
-        </w:rPr>
-        <w:t>Palaeontology</w:t>
+        <w:t xml:space="preserve">Coria, Rodolfo A. 1994. On a monospecific assemblage of sauropod dinosaurs from Patagonia: implication for gregarious behaviour. </w:t>
+      </w:r>
+      <w:r>
+        <w:rPr>
+          <w:i/>
+          <w:iCs/>
+        </w:rPr>
+        <w:t>Gaia</w:t>
       </w:r>
       <w:r>
         <w:rPr/>
@@ -5388,11 +4802,11 @@
           <w:b/>
           <w:bCs/>
         </w:rPr>
-        <w:t>47</w:t>
-      </w:r>
-      <w:r>
-        <w:rPr/>
-        <w:t>:319–348. doi:10.1111/j.0031-0239.2004.00366.x</w:t>
+        <w:t>10</w:t>
+      </w:r>
+      <w:r>
+        <w:rPr/>
+        <w:t>:209–213.</w:t>
       </w:r>
     </w:p>
     <w:p>
@@ -5402,25 +4816,14 @@
       </w:pPr>
       <w:r>
         <w:rPr/>
-        <w:t xml:space="preserve">Dennis, James M. 1992. </w:t>
-      </w:r>
-      <w:r>
-        <w:rPr>
-          <w:i/>
-          <w:iCs/>
-        </w:rPr>
-        <w:t>Barosaurus</w:t>
-      </w:r>
-      <w:r>
-        <w:rPr/>
-        <w:t xml:space="preserve"> and its circulation. </w:t>
-      </w:r>
-      <w:r>
-        <w:rPr>
-          <w:i/>
-          <w:iCs/>
-        </w:rPr>
-        <w:t>The Lancet</w:t>
+        <w:t xml:space="preserve">Day, Julia J., David B. Norman, Andrew S. Gale, Paul Upchurch and H. Philip Powell. 2004. A Middle Jurassic dinosaur trackway site from Oxfordshire, UK. </w:t>
+      </w:r>
+      <w:r>
+        <w:rPr>
+          <w:i/>
+          <w:iCs/>
+        </w:rPr>
+        <w:t>Palaeontology</w:t>
       </w:r>
       <w:r>
         <w:rPr/>
@@ -5431,11 +4834,11 @@
           <w:b/>
           <w:bCs/>
         </w:rPr>
-        <w:t>340</w:t>
-      </w:r>
-      <w:r>
-        <w:rPr/>
-        <w:t>:1228.</w:t>
+        <w:t>47</w:t>
+      </w:r>
+      <w:r>
+        <w:rPr/>
+        <w:t>:319–348. doi:10.1111/j.0031-0239.2004.00366.x</w:t>
       </w:r>
     </w:p>
     <w:p>
@@ -5445,49 +4848,26 @@
       </w:pPr>
       <w:r>
         <w:rPr/>
-        <w:t xml:space="preserve">Dingus, Lowell. 1996. </w:t>
-      </w:r>
-      <w:r>
-        <w:rPr>
-          <w:i/>
-          <w:iCs/>
-        </w:rPr>
-        <w:t>Next of Kin: Great Fossils at the American Museum of Natural History</w:t>
-      </w:r>
-      <w:r>
-        <w:rPr/>
-        <w:t>. Rizzoli, New York.</w:t>
-      </w:r>
-    </w:p>
-    <w:p>
-      <w:pPr>
-        <w:pStyle w:val="Reference"/>
-        <w:rPr/>
-      </w:pPr>
-      <w:r>
-        <w:rPr/>
-        <w:t xml:space="preserve">Gilmore, Charles W. 1932. On a newly mounted skeleton of </w:t>
-      </w:r>
-      <w:r>
-        <w:rPr>
-          <w:i/>
-          <w:iCs/>
-        </w:rPr>
-        <w:t>Diplodocus</w:t>
-      </w:r>
-      <w:r>
-        <w:rPr/>
-        <w:t xml:space="preserve"> in the United States National Museum. </w:t>
-      </w:r>
-      <w:bookmarkStart w:id="27" w:name="__DdeLink__2788_55120580"/>
-      <w:r>
-        <w:rPr>
-          <w:i/>
-          <w:iCs/>
-        </w:rPr>
-        <w:t>Proceedings of the United States National Museum</w:t>
-      </w:r>
-      <w:bookmarkEnd w:id="27"/>
+        <w:t xml:space="preserve">Dennis, James M. 1992. </w:t>
+      </w:r>
+      <w:r>
+        <w:rPr>
+          <w:i/>
+          <w:iCs/>
+        </w:rPr>
+        <w:t>Barosaurus</w:t>
+      </w:r>
+      <w:r>
+        <w:rPr/>
+        <w:t xml:space="preserve"> and its circulation. </w:t>
+      </w:r>
+      <w:r>
+        <w:rPr>
+          <w:i/>
+          <w:iCs/>
+        </w:rPr>
+        <w:t>The Lancet</w:t>
+      </w:r>
       <w:r>
         <w:rPr/>
         <w:t xml:space="preserve"> </w:t>
@@ -5497,11 +4877,11 @@
           <w:b/>
           <w:bCs/>
         </w:rPr>
-        <w:t>81</w:t>
-      </w:r>
-      <w:r>
-        <w:rPr/>
-        <w:t>:1–21.</w:t>
+        <w:t>340</w:t>
+      </w:r>
+      <w:r>
+        <w:rPr/>
+        <w:t>:1228.</w:t>
       </w:r>
     </w:p>
     <w:p>
@@ -5511,15 +4891,49 @@
       </w:pPr>
       <w:r>
         <w:rPr/>
-        <w:t xml:space="preserve">Gordy, Molly. Dinosaur’s Last Stand? Exhibit’s pose is all wrong, experts assert. 1991. </w:t>
-      </w:r>
-      <w:r>
-        <w:rPr>
-          <w:i/>
-          <w:iCs/>
-        </w:rPr>
-        <w:t>New York Newsday</w:t>
-      </w:r>
+        <w:t xml:space="preserve">Dingus, Lowell. 1996. </w:t>
+      </w:r>
+      <w:r>
+        <w:rPr>
+          <w:i/>
+          <w:iCs/>
+        </w:rPr>
+        <w:t>Next of Kin: Great Fossils at the American Museum of Natural History</w:t>
+      </w:r>
+      <w:r>
+        <w:rPr/>
+        <w:t>. Rizzoli, New York.</w:t>
+      </w:r>
+    </w:p>
+    <w:p>
+      <w:pPr>
+        <w:pStyle w:val="Reference"/>
+        <w:rPr/>
+      </w:pPr>
+      <w:r>
+        <w:rPr/>
+        <w:t xml:space="preserve">Gilmore, Charles W. 1932. On a newly mounted skeleton of </w:t>
+      </w:r>
+      <w:r>
+        <w:rPr>
+          <w:i/>
+          <w:iCs/>
+        </w:rPr>
+        <w:t>Diplodocus</w:t>
+      </w:r>
+      <w:r>
+        <w:rPr/>
+        <w:t xml:space="preserve"> in the United States National Museum. </w:t>
+      </w:r>
+      <w:bookmarkStart w:id="27" w:name="__DdeLink__2788_55120580"/>
+      <w:r>
+        <w:rPr>
+          <w:i/>
+          <w:iCs/>
+        </w:rPr>
+        <w:t>Proceedings of the United States National Museum</w:t>
+      </w:r>
+      <w:bookmarkEnd w:id="27"/>
       <w:r>
         <w:rPr/>
         <w:t xml:space="preserve"> </w:t>
@@ -5529,11 +4943,11 @@
           <w:b/>
           <w:bCs/>
         </w:rPr>
-        <w:t>52(88)</w:t>
-      </w:r>
-      <w:r>
-        <w:rPr/>
-        <w:t xml:space="preserve"> for 29 November 1991:3, 27.</w:t>
+        <w:t>81</w:t>
+      </w:r>
+      <w:r>
+        <w:rPr/>
+        <w:t>:1–21.</w:t>
       </w:r>
     </w:p>
     <w:p>
@@ -5543,25 +4957,14 @@
       </w:pPr>
       <w:r>
         <w:rPr/>
-        <w:t xml:space="preserve">Hatcher, John B. 1901. </w:t>
-      </w:r>
-      <w:r>
-        <w:rPr>
-          <w:i/>
-          <w:iCs/>
-        </w:rPr>
-        <w:t>Diplodocus</w:t>
-      </w:r>
-      <w:r>
-        <w:rPr/>
-        <w:t xml:space="preserve"> (Marsh): its osteology, taxonomy and probable habits, with a restoration of the skeleton. </w:t>
-      </w:r>
-      <w:r>
-        <w:rPr>
-          <w:i/>
-          <w:iCs/>
-        </w:rPr>
-        <w:t>Memoirs of the Carnegie Museum</w:t>
+        <w:t xml:space="preserve">Gordy, Molly. Dinosaur’s Last Stand? Exhibit’s pose is all wrong, experts assert. 1991. </w:t>
+      </w:r>
+      <w:r>
+        <w:rPr>
+          <w:i/>
+          <w:iCs/>
+        </w:rPr>
+        <w:t>New York Newsday</w:t>
       </w:r>
       <w:r>
         <w:rPr/>
@@ -5572,11 +4975,11 @@
           <w:b/>
           <w:bCs/>
         </w:rPr>
-        <w:t>1</w:t>
-      </w:r>
-      <w:r>
-        <w:rPr/>
-        <w:t>:1–63 and plates I–XIII.</w:t>
+        <w:t>52(88)</w:t>
+      </w:r>
+      <w:r>
+        <w:rPr/>
+        <w:t xml:space="preserve"> for 29 November 1991:3, 27.</w:t>
       </w:r>
     </w:p>
     <w:p>
@@ -5586,7 +4989,7 @@
       </w:pPr>
       <w:r>
         <w:rPr/>
-        <w:t xml:space="preserve">Hay, Oliver P. 1908. On the habits and the pose of the sauropodous dinosaurs, especially of </w:t>
+        <w:t xml:space="preserve">Hatcher, John B. 1901. </w:t>
       </w:r>
       <w:r>
         <w:rPr>
@@ -5597,14 +5000,14 @@
       </w:r>
       <w:r>
         <w:rPr/>
-        <w:t xml:space="preserve">. </w:t>
-      </w:r>
-      <w:r>
-        <w:rPr>
-          <w:i/>
-          <w:iCs/>
-        </w:rPr>
-        <w:t>The American Naturalist</w:t>
+        <w:t xml:space="preserve"> (Marsh): its osteology, taxonomy and probable habits, with a restoration of the skeleton. </w:t>
+      </w:r>
+      <w:r>
+        <w:rPr>
+          <w:i/>
+          <w:iCs/>
+        </w:rPr>
+        <w:t>Memoirs of the Carnegie Museum</w:t>
       </w:r>
       <w:r>
         <w:rPr/>
@@ -5615,11 +5018,11 @@
           <w:b/>
           <w:bCs/>
         </w:rPr>
-        <w:t>42</w:t>
-      </w:r>
-      <w:r>
-        <w:rPr/>
-        <w:t>:672–681.</w:t>
+        <w:t>1</w:t>
+      </w:r>
+      <w:r>
+        <w:rPr/>
+        <w:t>:1–63 and plates I–XIII.</w:t>
       </w:r>
     </w:p>
     <w:p>
@@ -5629,7 +5032,7 @@
       </w:pPr>
       <w:r>
         <w:rPr/>
-        <w:t xml:space="preserve">Hay, Oliver P. 1910. On the manner of locomotion of the dinosaurs, especially </w:t>
+        <w:t xml:space="preserve">Hay, Oliver P. 1908. On the habits and the pose of the sauropodous dinosaurs, especially of </w:t>
       </w:r>
       <w:r>
         <w:rPr>
@@ -5640,14 +5043,14 @@
       </w:r>
       <w:r>
         <w:rPr/>
-        <w:t xml:space="preserve">, with remarks on the origin of birds. </w:t>
-      </w:r>
-      <w:r>
-        <w:rPr>
-          <w:i/>
-          <w:iCs/>
-        </w:rPr>
-        <w:t>Proceedings of the Washington Academy of Sciences</w:t>
+        <w:t xml:space="preserve">. </w:t>
+      </w:r>
+      <w:r>
+        <w:rPr>
+          <w:i/>
+          <w:iCs/>
+        </w:rPr>
+        <w:t>The American Naturalist</w:t>
       </w:r>
       <w:r>
         <w:rPr/>
@@ -5658,11 +5061,11 @@
           <w:b/>
           <w:bCs/>
         </w:rPr>
-        <w:t>12</w:t>
-      </w:r>
-      <w:r>
-        <w:rPr/>
-        <w:t>:1–25.</w:t>
+        <w:t>42</w:t>
+      </w:r>
+      <w:r>
+        <w:rPr/>
+        <w:t>:672–681.</w:t>
       </w:r>
     </w:p>
     <w:p>
@@ -5672,25 +5075,25 @@
       </w:pPr>
       <w:r>
         <w:rPr/>
-        <w:t xml:space="preserve">Hicks, James W., and Henry S. Badeer. 1992. </w:t>
-      </w:r>
-      <w:r>
-        <w:rPr>
-          <w:i/>
-          <w:iCs/>
-        </w:rPr>
-        <w:t>Barosaurus</w:t>
-      </w:r>
-      <w:r>
-        <w:rPr/>
-        <w:t xml:space="preserve"> and its circulation. </w:t>
-      </w:r>
-      <w:r>
-        <w:rPr>
-          <w:i/>
-          <w:iCs/>
-        </w:rPr>
-        <w:t>The Lancet</w:t>
+        <w:t xml:space="preserve">Hay, Oliver P. 1910. On the manner of locomotion of the dinosaurs, especially </w:t>
+      </w:r>
+      <w:r>
+        <w:rPr>
+          <w:i/>
+          <w:iCs/>
+        </w:rPr>
+        <w:t>Diplodocus</w:t>
+      </w:r>
+      <w:r>
+        <w:rPr/>
+        <w:t xml:space="preserve">, with remarks on the origin of birds. </w:t>
+      </w:r>
+      <w:r>
+        <w:rPr>
+          <w:i/>
+          <w:iCs/>
+        </w:rPr>
+        <w:t>Proceedings of the Washington Academy of Sciences</w:t>
       </w:r>
       <w:r>
         <w:rPr/>
@@ -5701,11 +5104,11 @@
           <w:b/>
           <w:bCs/>
         </w:rPr>
-        <w:t>340</w:t>
-      </w:r>
-      <w:r>
-        <w:rPr/>
-        <w:t>:1229.</w:t>
+        <w:t>12</w:t>
+      </w:r>
+      <w:r>
+        <w:rPr/>
+        <w:t>:1–25.</w:t>
       </w:r>
     </w:p>
     <w:p>
@@ -5715,36 +5118,25 @@
       </w:pPr>
       <w:r>
         <w:rPr/>
-        <w:t xml:space="preserve">Holland, William J. 1906. Osteology of </w:t>
-      </w:r>
-      <w:r>
-        <w:rPr>
-          <w:i/>
-          <w:iCs/>
-        </w:rPr>
-        <w:t>Diplodocus</w:t>
-      </w:r>
-      <w:r>
-        <w:rPr/>
-        <w:t xml:space="preserve"> Marsh with special reference to the restoration of the skeleton of </w:t>
-      </w:r>
-      <w:r>
-        <w:rPr>
-          <w:i/>
-          <w:iCs/>
-        </w:rPr>
-        <w:t>Diplodocus carnegiei</w:t>
-      </w:r>
-      <w:r>
-        <w:rPr/>
-        <w:t xml:space="preserve"> [sic] Hatcher presented by Mr. Andrew Carnegie to the British Museum, May 12 1905. </w:t>
-      </w:r>
-      <w:r>
-        <w:rPr>
-          <w:i/>
-          <w:iCs/>
-        </w:rPr>
-        <w:t>Memoirs of the Carnegie Museum</w:t>
+        <w:t xml:space="preserve">Hicks, James W., and Henry S. Badeer. 1992. </w:t>
+      </w:r>
+      <w:r>
+        <w:rPr>
+          <w:i/>
+          <w:iCs/>
+        </w:rPr>
+        <w:t>Barosaurus</w:t>
+      </w:r>
+      <w:r>
+        <w:rPr/>
+        <w:t xml:space="preserve"> and its circulation. </w:t>
+      </w:r>
+      <w:r>
+        <w:rPr>
+          <w:i/>
+          <w:iCs/>
+        </w:rPr>
+        <w:t>The Lancet</w:t>
       </w:r>
       <w:r>
         <w:rPr/>
@@ -5755,11 +5147,11 @@
           <w:b/>
           <w:bCs/>
         </w:rPr>
-        <w:t>2(6)</w:t>
-      </w:r>
-      <w:r>
-        <w:rPr/>
-        <w:t>:225–278.</w:t>
+        <w:t>340</w:t>
+      </w:r>
+      <w:r>
+        <w:rPr/>
+        <w:t>:1229.</w:t>
       </w:r>
     </w:p>
     <w:p>
@@ -5769,7 +5161,7 @@
       </w:pPr>
       <w:r>
         <w:rPr/>
-        <w:t xml:space="preserve">Holland, William J. 1924. The skull of </w:t>
+        <w:t xml:space="preserve">Holland, William J. 1906. Osteology of </w:t>
       </w:r>
       <w:r>
         <w:rPr>
@@ -5780,7 +5172,18 @@
       </w:r>
       <w:r>
         <w:rPr/>
-        <w:t xml:space="preserve">. </w:t>
+        <w:t xml:space="preserve"> Marsh with special reference to the restoration of the skeleton of </w:t>
+      </w:r>
+      <w:r>
+        <w:rPr>
+          <w:i/>
+          <w:iCs/>
+        </w:rPr>
+        <w:t>Diplodocus carnegiei</w:t>
+      </w:r>
+      <w:r>
+        <w:rPr/>
+        <w:t xml:space="preserve"> [sic] Hatcher presented by Mr. Andrew Carnegie to the British Museum, May 12 1905. </w:t>
       </w:r>
       <w:r>
         <w:rPr>
@@ -5798,11 +5201,11 @@
           <w:b/>
           <w:bCs/>
         </w:rPr>
-        <w:t>9(3)</w:t>
-      </w:r>
-      <w:r>
-        <w:rPr/>
-        <w:t>:379–403.</w:t>
+        <w:t>2(6)</w:t>
+      </w:r>
+      <w:r>
+        <w:rPr/>
+        <w:t>:225–278.</w:t>
       </w:r>
     </w:p>
     <w:p>
@@ -5812,25 +5215,25 @@
       </w:pPr>
       <w:r>
         <w:rPr/>
-        <w:t xml:space="preserve">Holland, William J. 1910. A review of some recent criticisms of the restorations of sauropod dinosaurs existing in the museums of the United States, with special reference to that of </w:t>
-      </w:r>
-      <w:r>
-        <w:rPr>
-          <w:i/>
-          <w:iCs/>
-        </w:rPr>
-        <w:t>Diplodocus carnegiei</w:t>
-      </w:r>
-      <w:r>
-        <w:rPr/>
-        <w:t xml:space="preserve"> [sic] in the Carnegie museum. </w:t>
-      </w:r>
-      <w:r>
-        <w:rPr>
-          <w:i/>
-          <w:iCs/>
-        </w:rPr>
-        <w:t>American Naturalist</w:t>
+        <w:t xml:space="preserve">Holland, William J. 1924. The skull of </w:t>
+      </w:r>
+      <w:r>
+        <w:rPr>
+          <w:i/>
+          <w:iCs/>
+        </w:rPr>
+        <w:t>Diplodocus</w:t>
+      </w:r>
+      <w:r>
+        <w:rPr/>
+        <w:t xml:space="preserve">. </w:t>
+      </w:r>
+      <w:r>
+        <w:rPr>
+          <w:i/>
+          <w:iCs/>
+        </w:rPr>
+        <w:t>Memoirs of the Carnegie Museum</w:t>
       </w:r>
       <w:r>
         <w:rPr/>
@@ -5841,11 +5244,11 @@
           <w:b/>
           <w:bCs/>
         </w:rPr>
-        <w:t>44</w:t>
-      </w:r>
-      <w:r>
-        <w:rPr/>
-        <w:t>:259–283.</w:t>
+        <w:t>9(3)</w:t>
+      </w:r>
+      <w:r>
+        <w:rPr/>
+        <w:t>:379–403.</w:t>
       </w:r>
     </w:p>
     <w:p>
@@ -5855,36 +5258,25 @@
       </w:pPr>
       <w:r>
         <w:rPr/>
-        <w:t xml:space="preserve">Janensch, Werner. 1922. Das Handskelett von </w:t>
-      </w:r>
-      <w:r>
-        <w:rPr>
-          <w:i/>
-          <w:iCs/>
-        </w:rPr>
-        <w:t>Gigantosaurus robustus</w:t>
-      </w:r>
-      <w:r>
-        <w:rPr/>
-        <w:t xml:space="preserve"> u. </w:t>
-      </w:r>
-      <w:r>
-        <w:rPr>
-          <w:i/>
-          <w:iCs/>
-        </w:rPr>
-        <w:t>Brachiosaurus brancai</w:t>
-      </w:r>
-      <w:r>
-        <w:rPr/>
-        <w:t xml:space="preserve"> aus den Tendaguru-Schichten Deutsch-Ostafrikas. </w:t>
-      </w:r>
-      <w:r>
-        <w:rPr>
-          <w:i/>
-          <w:iCs/>
-        </w:rPr>
-        <w:t>Centralblatt für Mineralogie, Geologie und Palaontologie</w:t>
+        <w:t xml:space="preserve">Holland, William J. 1910. A review of some recent criticisms of the restorations of sauropod dinosaurs existing in the museums of the United States, with special reference to that of </w:t>
+      </w:r>
+      <w:r>
+        <w:rPr>
+          <w:i/>
+          <w:iCs/>
+        </w:rPr>
+        <w:t>Diplodocus carnegiei</w:t>
+      </w:r>
+      <w:r>
+        <w:rPr/>
+        <w:t xml:space="preserve"> [sic] in the Carnegie museum. </w:t>
+      </w:r>
+      <w:r>
+        <w:rPr>
+          <w:i/>
+          <w:iCs/>
+        </w:rPr>
+        <w:t>American Naturalist</w:t>
       </w:r>
       <w:r>
         <w:rPr/>
@@ -5895,30 +5287,50 @@
           <w:b/>
           <w:bCs/>
         </w:rPr>
-        <w:t>1922(15)</w:t>
-      </w:r>
-      <w:r>
-        <w:rPr/>
-        <w:t>: 464–480.</w:t>
+        <w:t>44</w:t>
+      </w:r>
+      <w:r>
+        <w:rPr/>
+        <w:t>:259–283.</w:t>
       </w:r>
     </w:p>
     <w:p>
       <w:pPr>
         <w:pStyle w:val="Reference"/>
-        <w:rPr>
-          <w:ins w:id="61" w:author="Mike Taylor" w:date="2024-08-30T20:54:31Z"/>
-        </w:rPr>
-      </w:pPr>
-      <w:r>
-        <w:rPr/>
-        <w:t xml:space="preserve">Jensen, James A. 1988. A fourth new sauropod dinosaur from the Upper Jurassic of the Colorado Plateau and sauropod bipedalism. </w:t>
-      </w:r>
-      <w:r>
-        <w:rPr>
-          <w:i/>
-          <w:iCs/>
-        </w:rPr>
-        <w:t>Great Basin Naturalist</w:t>
+        <w:rPr/>
+      </w:pPr>
+      <w:r>
+        <w:rPr/>
+        <w:t xml:space="preserve">Janensch, Werner. 1922. Das Handskelett von </w:t>
+      </w:r>
+      <w:r>
+        <w:rPr>
+          <w:i/>
+          <w:iCs/>
+        </w:rPr>
+        <w:t>Gigantosaurus robustus</w:t>
+      </w:r>
+      <w:r>
+        <w:rPr/>
+        <w:t xml:space="preserve"> u. </w:t>
+      </w:r>
+      <w:r>
+        <w:rPr>
+          <w:i/>
+          <w:iCs/>
+        </w:rPr>
+        <w:t>Brachiosaurus brancai</w:t>
+      </w:r>
+      <w:r>
+        <w:rPr/>
+        <w:t xml:space="preserve"> aus den Tendaguru-Schichten Deutsch-Ostafrikas. </w:t>
+      </w:r>
+      <w:r>
+        <w:rPr>
+          <w:i/>
+          <w:iCs/>
+        </w:rPr>
+        <w:t>Centralblatt für Mineralogie, Geologie und Palaontologie</w:t>
       </w:r>
       <w:r>
         <w:rPr/>
@@ -5929,6 +5341,38 @@
           <w:b/>
           <w:bCs/>
         </w:rPr>
+        <w:t>1922(15)</w:t>
+      </w:r>
+      <w:r>
+        <w:rPr/>
+        <w:t>: 464–480.</w:t>
+      </w:r>
+    </w:p>
+    <w:p>
+      <w:pPr>
+        <w:pStyle w:val="Reference"/>
+        <w:rPr/>
+      </w:pPr>
+      <w:r>
+        <w:rPr/>
+        <w:t xml:space="preserve">Jensen, James A. 1988. A fourth new sauropod dinosaur from the Upper Jurassic of the Colorado Plateau and sauropod bipedalism. </w:t>
+      </w:r>
+      <w:r>
+        <w:rPr>
+          <w:i/>
+          <w:iCs/>
+        </w:rPr>
+        <w:t>Great Basin Naturalist</w:t>
+      </w:r>
+      <w:r>
+        <w:rPr/>
+        <w:t xml:space="preserve"> </w:t>
+      </w:r>
+      <w:r>
+        <w:rPr>
+          <w:b/>
+          <w:bCs/>
+        </w:rPr>
         <w:t>48(2)</w:t>
       </w:r>
       <w:r>
@@ -5939,46 +5383,34 @@
     <w:p>
       <w:pPr>
         <w:pStyle w:val="Reference"/>
-        <w:rPr>
-          <w:ins w:id="67" w:author="Mike Taylor" w:date="2024-08-30T20:56:57Z"/>
-        </w:rPr>
-      </w:pPr>
-      <w:ins w:id="62" w:author="Mike Taylor" w:date="2024-08-30T20:56:57Z">
-        <w:r>
-          <w:rPr/>
-          <w:t xml:space="preserve">Kermack, Kenneth A. 1951. A note on the habits of sauropods. </w:t>
-        </w:r>
-      </w:ins>
-      <w:ins w:id="63" w:author="Mike Taylor" w:date="2024-08-30T20:56:57Z">
-        <w:r>
-          <w:rPr>
-            <w:i/>
-            <w:iCs/>
-          </w:rPr>
-          <w:t>Annals and Magazine of Natural History</w:t>
-        </w:r>
-      </w:ins>
-      <w:ins w:id="64" w:author="Mike Taylor" w:date="2024-08-30T20:56:57Z">
-        <w:r>
-          <w:rPr/>
-          <w:t xml:space="preserve">, series 12, </w:t>
-        </w:r>
-      </w:ins>
-      <w:ins w:id="65" w:author="Mike Taylor" w:date="2024-08-30T20:56:57Z">
-        <w:r>
-          <w:rPr>
-            <w:b/>
-            <w:bCs/>
-          </w:rPr>
-          <w:t>4</w:t>
-        </w:r>
-      </w:ins>
-      <w:ins w:id="66" w:author="Mike Taylor" w:date="2024-08-30T20:56:57Z">
-        <w:r>
-          <w:rPr/>
-          <w:t>:830–832. doi:10.1080/00222935108654213</w:t>
-        </w:r>
-      </w:ins>
+        <w:rPr/>
+      </w:pPr>
+      <w:r>
+        <w:rPr/>
+        <w:t xml:space="preserve">Kermack, Kenneth A. 1951. A note on the habits of sauropods. </w:t>
+      </w:r>
+      <w:r>
+        <w:rPr>
+          <w:i/>
+          <w:iCs/>
+        </w:rPr>
+        <w:t>Annals and Magazine of Natural History</w:t>
+      </w:r>
+      <w:r>
+        <w:rPr/>
+        <w:t xml:space="preserve">, series 12, </w:t>
+      </w:r>
+      <w:r>
+        <w:rPr>
+          <w:b/>
+          <w:bCs/>
+        </w:rPr>
+        <w:t>4</w:t>
+      </w:r>
+      <w:r>
+        <w:rPr/>
+        <w:t>:830–832. doi:10.1080/00222935108654213</w:t>
+      </w:r>
     </w:p>
     <w:p>
       <w:pPr>
@@ -6681,17 +6113,7 @@
       </w:pPr>
       <w:r>
         <w:rPr/>
-        <w:t>Taylor, Michael P., Matthew C. Lamanna, Amy Henrici, Linsly Church and Ilja Nieuwland. In prep</w:t>
-      </w:r>
-      <w:del w:id="68" w:author="Mike Taylor" w:date="2024-08-29T23:23:11Z">
-        <w:r>
-          <w:rPr/>
-          <w:delText>, a</w:delText>
-        </w:r>
-      </w:del>
-      <w:r>
-        <w:rPr/>
-        <w:t xml:space="preserve">. The history and composition of the Carnegie </w:t>
+        <w:t xml:space="preserve">Taylor, Michael P., Matthew C. Lamanna, Amy Henrici, Linsly Church and Ilja Nieuwland. 2024. The history and composition of the Carnegie </w:t>
       </w:r>
       <w:r>
         <w:rPr>
@@ -6702,107 +6124,59 @@
       </w:r>
       <w:r>
         <w:rPr/>
-        <w:t xml:space="preserve">. </w:t>
-      </w:r>
-      <w:r>
-        <w:rPr>
-          <w:highlight w:val="yellow"/>
-        </w:rPr>
-        <w:t>XXX replace with reference to preprint when available.</w:t>
-      </w:r>
-    </w:p>
-    <w:p>
-      <w:pPr>
-        <w:pStyle w:val="Reference"/>
-        <w:rPr>
-          <w:highlight w:val="yellow"/>
-        </w:rPr>
-      </w:pPr>
-      <w:r>
-        <w:rPr/>
-        <w:t xml:space="preserve">Taylor, Michael P., Steven Sroka and Kenneth Carpenter. </w:t>
-      </w:r>
-      <w:del w:id="69" w:author="Mike Taylor" w:date="2024-08-29T23:22:04Z">
-        <w:r>
-          <w:rPr/>
-          <w:delText>In prep, b</w:delText>
-        </w:r>
-      </w:del>
-      <w:ins w:id="70" w:author="Mike Taylor" w:date="2024-08-29T23:22:04Z">
-        <w:r>
-          <w:rPr/>
-          <w:t>2023</w:t>
-        </w:r>
-      </w:ins>
-      <w:r>
-        <w:rPr/>
-        <w:t xml:space="preserve">. The concrete </w:t>
-      </w:r>
-      <w:r>
-        <w:rPr>
-          <w:i/>
-          <w:iCs/>
-        </w:rPr>
-        <w:t>Diplodocus</w:t>
-      </w:r>
-      <w:r>
-        <w:rPr/>
-        <w:t xml:space="preserve"> of Vernal</w:t>
-      </w:r>
-      <w:ins w:id="71" w:author="Mike Taylor" w:date="2024-08-29T23:22:11Z">
-        <w:r>
-          <w:rPr/>
-          <w:t xml:space="preserve">:  — a Cultural Icon of Utah. </w:t>
-        </w:r>
-      </w:ins>
-      <w:ins w:id="72" w:author="Mike Taylor" w:date="2024-08-29T23:22:11Z">
+        <w:t xml:space="preserve"> (Preprint). doi:10.5281/zenodo.13732377 — </w:t>
+      </w:r>
+      <w:hyperlink r:id="rId8">
         <w:r>
           <w:rPr>
-            <w:i/>
-            <w:iCs/>
+            <w:rStyle w:val="Hyperlink"/>
           </w:rPr>
-          <w:t>Geology of the Intermountain West</w:t>
+          <w:t>https://zenodo.org/records/13732378</w:t>
         </w:r>
-      </w:ins>
-      <w:ins w:id="73" w:author="Mike Taylor" w:date="2024-08-29T23:22:11Z">
-        <w:r>
-          <w:rPr/>
-          <w:t xml:space="preserve"> </w:t>
-        </w:r>
-      </w:ins>
-      <w:ins w:id="74" w:author="Mike Taylor" w:date="2024-08-29T23:22:11Z">
-        <w:r>
-          <w:rPr>
-            <w:b/>
-            <w:bCs/>
-          </w:rPr>
-          <w:t>10</w:t>
-        </w:r>
-      </w:ins>
-      <w:ins w:id="75" w:author="Mike Taylor" w:date="2024-08-29T23:22:11Z">
-        <w:r>
-          <w:rPr/>
-          <w:t>:65-91. doi: 10.31711/giw.v10.pp65-91</w:t>
-        </w:r>
-      </w:ins>
-      <w:r>
-        <w:rPr/>
-        <w:t>.</w:t>
-      </w:r>
-      <w:del w:id="76" w:author="Mike Taylor" w:date="2024-08-29T23:22:46Z">
-        <w:r>
-          <w:rPr/>
-          <w:delText xml:space="preserve"> </w:delText>
-        </w:r>
-      </w:del>
-      <w:del w:id="77" w:author="Mike Taylor" w:date="2024-08-29T23:22:46Z">
-        <w:r>
-          <w:rPr>
-            <w:highlight w:val="yellow"/>
-          </w:rPr>
-          <w:delText>XXX Mike, update this reference to a preprint.</w:delText>
-        </w:r>
-      </w:del>
+      </w:hyperlink>
+    </w:p>
+    <w:p>
+      <w:pPr>
+        <w:pStyle w:val="Reference"/>
+        <w:rPr/>
+      </w:pPr>
+      <w:r>
+        <w:rPr/>
+        <w:t xml:space="preserve">Taylor, Michael P., Steven Sroka and Kenneth Carpenter. 2023. The concrete </w:t>
+      </w:r>
+      <w:r>
+        <w:rPr>
+          <w:i/>
+          <w:iCs/>
+        </w:rPr>
+        <w:t>Diplodocus</w:t>
+      </w:r>
+      <w:r>
+        <w:rPr/>
+        <w:t xml:space="preserve"> of Vernal:  — a Cultural Icon of Utah. </w:t>
+      </w:r>
+      <w:r>
+        <w:rPr>
+          <w:i/>
+          <w:iCs/>
+        </w:rPr>
+        <w:t>Geology of the Intermountain West</w:t>
+      </w:r>
+      <w:r>
+        <w:rPr/>
+        <w:t xml:space="preserve"> </w:t>
+      </w:r>
+      <w:r>
+        <w:rPr>
+          <w:b/>
+          <w:bCs/>
+        </w:rPr>
+        <w:t>10</w:t>
+      </w:r>
+      <w:r>
+        <w:rPr/>
+        <w:t>:65-91. doi: 10.31711/giw.v10.pp65-91.</w:t>
+      </w:r>
     </w:p>
     <w:p>
       <w:pPr>

</xml_diff>

<commit_message>
Almost all text done
</commit_message>
<xml_diff>
--- a/TaylorEtAl-mounted-barosaurus.docx
+++ b/TaylorEtAl-mounted-barosaurus.docx
@@ -364,9 +364,9 @@
       <w:sdtContent>
         <w:p>
           <w:pPr>
-            <w:pStyle w:val="TOC2"/>
+            <w:pStyle w:val="TOC1"/>
             <w:tabs>
-              <w:tab w:val="clear" w:pos="9355"/>
+              <w:tab w:val="clear" w:pos="9638"/>
               <w:tab w:val="right" w:pos="9637" w:leader="dot"/>
             </w:tabs>
             <w:rPr/>
@@ -386,19 +386,34 @@
             </w:rPr>
             <w:fldChar w:fldCharType="separate"/>
           </w:r>
+          <w:hyperlink w:anchor="__RefHeading___Toc3784_1986291683">
+            <w:r>
+              <w:rPr>
+                <w:rStyle w:val="IndexLink"/>
+              </w:rPr>
+              <w:t>Introduction</w:t>
+              <w:tab/>
+              <w:t>2</w:t>
+            </w:r>
+          </w:hyperlink>
+        </w:p>
+        <w:p>
+          <w:pPr>
+            <w:pStyle w:val="TOC2"/>
+            <w:tabs>
+              <w:tab w:val="clear" w:pos="9355"/>
+              <w:tab w:val="right" w:pos="9637" w:leader="dot"/>
+            </w:tabs>
+            <w:rPr/>
+          </w:pPr>
           <w:hyperlink w:anchor="__RefHeading___Toc3323_2187837281">
             <w:r>
               <w:rPr>
                 <w:rStyle w:val="IndexLink"/>
               </w:rPr>
               <w:t>Anatomical nomenclature</w:t>
-            </w:r>
-            <w:r>
-              <w:rPr>
-                <w:rStyle w:val="IndexLink"/>
-              </w:rPr>
               <w:tab/>
-              <w:t>2</w:t>
+              <w:t>3</w:t>
             </w:r>
           </w:hyperlink>
         </w:p>
@@ -644,7 +659,7 @@
               </w:rPr>
               <w:t>The composition of the mount</w:t>
               <w:tab/>
-              <w:t>9</w:t>
+              <w:t>10</w:t>
             </w:r>
           </w:hyperlink>
         </w:p>
@@ -664,7 +679,7 @@
               </w:rPr>
               <w:t>Overview</w:t>
               <w:tab/>
-              <w:t>9</w:t>
+              <w:t>10</w:t>
             </w:r>
           </w:hyperlink>
         </w:p>
@@ -712,7 +727,7 @@
               </w:rPr>
               <w:t>Skull</w:t>
               <w:tab/>
-              <w:t>11</w:t>
+              <w:t>12</w:t>
             </w:r>
           </w:hyperlink>
         </w:p>
@@ -845,6 +860,26 @@
             </w:tabs>
             <w:rPr/>
           </w:pPr>
+          <w:hyperlink w:anchor="__RefHeading___Toc3786_1986291683">
+            <w:r>
+              <w:rPr>
+                <w:rStyle w:val="IndexLink"/>
+              </w:rPr>
+              <w:t>A short history of a rearing sauropods</w:t>
+              <w:tab/>
+              <w:t>15</w:t>
+            </w:r>
+          </w:hyperlink>
+        </w:p>
+        <w:p>
+          <w:pPr>
+            <w:pStyle w:val="TOC2"/>
+            <w:tabs>
+              <w:tab w:val="clear" w:pos="9355"/>
+              <w:tab w:val="right" w:pos="9637" w:leader="dot"/>
+            </w:tabs>
+            <w:rPr/>
+          </w:pPr>
           <w:hyperlink w:anchor="__RefHeading___Toc21934_68767826">
             <w:r>
               <w:rPr>
@@ -872,7 +907,7 @@
               </w:rPr>
               <w:t>Acknowledgements</w:t>
               <w:tab/>
-              <w:t>16</w:t>
+              <w:t>17</w:t>
             </w:r>
           </w:hyperlink>
         </w:p>
@@ -912,7 +947,7 @@
               </w:rPr>
               <w:t>Figure Captions</w:t>
               <w:tab/>
-              <w:t>20</w:t>
+              <w:t>21</w:t>
             </w:r>
           </w:hyperlink>
           <w:r>
@@ -943,6 +978,18 @@
     </w:p>
     <w:p>
       <w:pPr>
+        <w:pStyle w:val="Heading1"/>
+        <w:rPr/>
+      </w:pPr>
+      <w:bookmarkStart w:id="1" w:name="__RefHeading___Toc3784_1986291683"/>
+      <w:bookmarkEnd w:id="1"/>
+      <w:r>
+        <w:rPr/>
+        <w:t>Introduction</w:t>
+      </w:r>
+    </w:p>
+    <w:p>
+      <w:pPr>
         <w:pStyle w:val="BodyText"/>
         <w:spacing w:lineRule="auto" w:line="276" w:before="0" w:after="140"/>
         <w:rPr/>
@@ -977,7 +1024,15 @@
       </w:pPr>
       <w:r>
         <w:rPr/>
-        <w:t xml:space="preserve">Although the material that the mount is based on (the partial skeleton AMNH 6341) has never been described in detail, the mounted skeleton has been enormously significant culturally, and it is due to this that </w:t>
+        <w:t xml:space="preserve">Although the material that the mount is based on (the partial skeleton AMNH 6341) has never been described in </w:t>
+      </w:r>
+      <w:r>
+        <w:rPr/>
+        <w:t xml:space="preserve">monographic </w:t>
+      </w:r>
+      <w:r>
+        <w:rPr/>
+        <w:t xml:space="preserve">detail, the mounted skeleton has been enormously significant culturally, and it is due to this that </w:t>
       </w:r>
       <w:r>
         <w:rPr>
@@ -1097,7 +1152,15 @@
       </w:r>
       <w:r>
         <w:rPr/>
-        <w:t>. We will determine which parts are cast from the main specimen AMNH 6341, and which from other specimens. We will discuss how scaling was calculated and how the pose was decided on, and discuss the controversy generated by the mount.</w:t>
+        <w:t xml:space="preserve">. We will determine which parts are cast from the main specimen AMNH 6341, and which from other specimens. We will discuss how scaling was calculated and how the pose was decided on, and </w:t>
+      </w:r>
+      <w:r>
+        <w:rPr/>
+        <w:t>summarize</w:t>
+      </w:r>
+      <w:r>
+        <w:rPr/>
+        <w:t xml:space="preserve"> the controversy generated by the mount.</w:t>
       </w:r>
     </w:p>
     <w:p>
@@ -1105,8 +1168,8 @@
         <w:pStyle w:val="Heading2"/>
         <w:rPr/>
       </w:pPr>
-      <w:bookmarkStart w:id="1" w:name="__RefHeading___Toc3323_2187837281"/>
-      <w:bookmarkEnd w:id="1"/>
+      <w:bookmarkStart w:id="2" w:name="__RefHeading___Toc3323_2187837281"/>
+      <w:bookmarkEnd w:id="2"/>
       <w:r>
         <w:rPr/>
         <w:t>Anatomical nomenclature</w:t>
@@ -1236,8 +1299,8 @@
         <w:pStyle w:val="Heading2"/>
         <w:rPr/>
       </w:pPr>
-      <w:bookmarkStart w:id="2" w:name="__RefHeading___Toc5349_68767826"/>
-      <w:bookmarkEnd w:id="2"/>
+      <w:bookmarkStart w:id="3" w:name="__RefHeading___Toc5349_68767826"/>
+      <w:bookmarkEnd w:id="3"/>
       <w:r>
         <w:rPr/>
         <w:t>Institutional abbreviations</w:t>
@@ -1354,8 +1417,8 @@
         <w:ind w:hanging="0" w:left="0" w:right="0"/>
         <w:rPr/>
       </w:pPr>
-      <w:bookmarkStart w:id="3" w:name="__RefHeading___Toc4316_68767826"/>
-      <w:bookmarkEnd w:id="3"/>
+      <w:bookmarkStart w:id="4" w:name="__RefHeading___Toc4316_68767826"/>
+      <w:bookmarkEnd w:id="4"/>
       <w:r>
         <w:rPr/>
         <w:t>Historical background</w:t>
@@ -1366,8 +1429,8 @@
         <w:pStyle w:val="Heading2"/>
         <w:rPr/>
       </w:pPr>
-      <w:bookmarkStart w:id="4" w:name="__RefHeading___Toc12350_68767826"/>
-      <w:bookmarkEnd w:id="4"/>
+      <w:bookmarkStart w:id="5" w:name="__RefHeading___Toc12350_68767826"/>
+      <w:bookmarkEnd w:id="5"/>
       <w:r>
         <w:rPr/>
         <w:t xml:space="preserve">Early discoveries of </w:t>
@@ -1527,7 +1590,15 @@
       </w:r>
       <w:r>
         <w:rPr/>
-        <w:t xml:space="preserve"> has become known from several additional specimens. These include several excavated by Earl Douglass, working for the Carnegie Museum, at what is now Dinosaur National Monument, north of Jensen, Utah. One of these specimens was broken up into a cervical sequence CM 1198 (consisting of cervicals ?12, ?13 and ?16) and the postcervical skeleton ROM 3670 — now reunited at the Royal Ontario Museum in Canada under the specimen number ROM 3670. Also excavated by Douglass from Dinosaur National Monument is CM 11984, another partial cervical sequence consisting of C7–C15 but still not fully prepared, residing the collections of the Carnegie Museum.</w:t>
+        <w:t xml:space="preserve"> has become known from several additional specimens. These include several excavated by Earl Douglass, working for the Carnegie Museum, at what is now Dinosaur National Monument, north of Jensen, Utah. One of these specimens was broken up into a cervical sequence CM 1198 (consisting of cervicals ?12, ?13 and ?16) and the postcervical skeleton ROM 3670 — now reunited at the Royal Ontario Museum in Canada under the specimen number ROM 3670. Also excavated by Douglass from Dinosaur National Monument </w:t>
+      </w:r>
+      <w:r>
+        <w:rPr/>
+        <w:t>wa</w:t>
+      </w:r>
+      <w:r>
+        <w:rPr/>
+        <w:t>s CM 11984, another partial cervical sequence consisting of C7–C15 but still not fully prepared, residing the collections of the Carnegie Museum.</w:t>
       </w:r>
     </w:p>
     <w:p>
@@ -1602,7 +1673,15 @@
       </w:r>
       <w:r>
         <w:rPr/>
-        <w:t>, but has yet to be described in detail. For the remainder of this paper, we will focus on this specimen.</w:t>
+        <w:t xml:space="preserve">, but has yet to be described in </w:t>
+      </w:r>
+      <w:r>
+        <w:rPr/>
+        <w:t xml:space="preserve">monographic </w:t>
+      </w:r>
+      <w:r>
+        <w:rPr/>
+        <w:t>detail. For the remainder of this paper, we will focus on this specimen.</w:t>
       </w:r>
     </w:p>
     <w:p>
@@ -1610,8 +1689,8 @@
         <w:pStyle w:val="Heading2"/>
         <w:rPr/>
       </w:pPr>
-      <w:bookmarkStart w:id="5" w:name="__RefHeading___Toc12352_68767826"/>
-      <w:bookmarkEnd w:id="5"/>
+      <w:bookmarkStart w:id="6" w:name="__RefHeading___Toc12352_68767826"/>
+      <w:bookmarkEnd w:id="6"/>
       <w:r>
         <w:rPr/>
         <w:t xml:space="preserve">The AMNH specimen of </w:t>
@@ -1631,7 +1710,15 @@
       </w:pPr>
       <w:r>
         <w:rPr/>
-        <w:t xml:space="preserve">Earl Douglass had first discovered dinosaur fossils at Dinosaur National Monument in 1909 (Gilmore 1932:2), and so had been working the area for a full decade by 1919, when the expedition sponsor Andrew Carnegie died at the age of 83. It was apparent that work at the quarry would soon end without his funding, and Douglass joined the staff of the University of Utah. Beginning in 1922, two fine diplodocine skeletons where partially excavated from the easternmost part of the quarry (McIntosh 2005:42). One of these, designated #355 In the field, was a </w:t>
+        <w:t xml:space="preserve">Earl Douglass had first discovered dinosaur fossils at Dinosaur National Monument in 1909 (Gilmore 1932:2), and so had been working the area for a full decade by 1919, when the expedition sponsor Andrew Carnegie died at the age of 83. It was apparent that work at the quarry would soon end without his funding, and Douglass joined the staff of the University of Utah. Beginning in 1922, two fine diplodocine skeletons were partially excavated from the easternmost part of the quarry (McIntosh 2005:42). One of these, designated #355 </w:t>
+      </w:r>
+      <w:r>
+        <w:rPr/>
+        <w:t>i</w:t>
+      </w:r>
+      <w:r>
+        <w:rPr/>
+        <w:t xml:space="preserve">n the field, was a </w:t>
       </w:r>
       <w:r>
         <w:rPr>
@@ -1642,7 +1729,15 @@
       </w:r>
       <w:r>
         <w:rPr/>
-        <w:t xml:space="preserve"> that was collected by Gilmore for the National Museum of Natural History in Washington, D.C. (USNM 10865) The other, designated #340 and thought at that time also to be </w:t>
+        <w:t xml:space="preserve"> that was collected by </w:t>
+      </w:r>
+      <w:r>
+        <w:rPr/>
+        <w:t xml:space="preserve">Charles W. </w:t>
+      </w:r>
+      <w:r>
+        <w:rPr/>
+        <w:t xml:space="preserve">Gilmore for the National Museum of Natural History in Washington, D.C. (USNM 10865),. The other, designated #340 and thought at that time also to be </w:t>
       </w:r>
       <w:r>
         <w:rPr>
@@ -1664,7 +1759,15 @@
       </w:r>
       <w:r>
         <w:rPr/>
-        <w:t xml:space="preserve"> lacked a neck, it was arranged to supplement this material with the neck, anterior dorsals and scapulocoracoid and humerus from the University of Utah specimen. This left the skeleton now spread across three institutions in Salt Lake City, Washington, D.C. and Utah. It is perhaps for this reason that, although the rest of this specimen was excavated, sent to the University of Utah and prepared, it was never mounted. Meanwhile, the neck that had been sent to Washington, D.C. proved when prepared not to belong to </w:t>
+        <w:t xml:space="preserve"> lacked a neck, it was arranged to supplement this material with the neck, anterior dorsals and scapulocoracoid and humerus from the University of Utah specimen. This left the skeleton now spread across three institutions in Salt Lake City, </w:t>
+      </w:r>
+      <w:r>
+        <w:rPr/>
+        <w:t xml:space="preserve">Pittsburgh, and </w:t>
+      </w:r>
+      <w:r>
+        <w:rPr/>
+        <w:t xml:space="preserve">Washington, D.C. It is perhaps for this reason that, although the rest of this specimen was excavated, sent to the University of Utah and prepared, it was never mounted. Meanwhile, the neck that had been sent to Washington, D.C. proved when prepared not to belong to </w:t>
       </w:r>
       <w:r>
         <w:rPr>
@@ -1750,7 +1853,15 @@
       </w:r>
       <w:r>
         <w:rPr/>
-        <w:t xml:space="preserve"> skeleton. If this is correct, though, the most anterior of these (C7) seems to have been lost or destroyed, as McIntosh’s unpublished 1962 notes, his published account (McIntosh 2005) and the present fossil display at the AMNH all include only nine cervical vertebrae, C8–16. Carl Mehling (pers. comm., 2022) has searched in collections for the missing C7 and been unable to locate it. In fact, the C7, if it ever existed, was likely lost or destroyed prior to the 1939 renovation: contemporary photographs (Figure D.B) show the anteriormost cervical vertebra on display, and it is recognizable as the C8 that is the anteriormost currently preserved vertebra.</w:t>
+        <w:t xml:space="preserve"> skeleton. If this is correct, though, the most anterior of these (C7) seems to have been lost or destroyed, as McIntosh’s unpublished 1962 notes, his published account (McIntosh 2005) and the present fossil </w:t>
+      </w:r>
+      <w:r>
+        <w:rPr/>
+        <w:t>holdings</w:t>
+      </w:r>
+      <w:r>
+        <w:rPr/>
+        <w:t xml:space="preserve"> at the AMNH all include only nine cervical vertebrae, C8–16. Carl Mehling (pers. comm., 2022) has searched in collections for the missing C7 and been unable to locate it. In fact, the C7, if it ever existed, was likely lost or destroyed prior to the 1939 renovation: contemporary photographs (Figure D.B) show the anteriormost cervical vertebra on display, and it is recognizable as the C8 that is the anteriormost currently preserved vertebra.</w:t>
       </w:r>
     </w:p>
     <w:p>
@@ -1763,8 +1874,8 @@
         <w:ind w:hanging="0" w:left="0" w:right="0"/>
         <w:rPr/>
       </w:pPr>
-      <w:bookmarkStart w:id="6" w:name="__RefHeading___Toc5351_68767826"/>
-      <w:bookmarkEnd w:id="6"/>
+      <w:bookmarkStart w:id="7" w:name="__RefHeading___Toc5351_68767826"/>
+      <w:bookmarkEnd w:id="7"/>
       <w:r>
         <w:rPr/>
         <w:t xml:space="preserve">The AMNH mounted </w:t>
@@ -1782,8 +1893,8 @@
         <w:pStyle w:val="Heading2"/>
         <w:rPr/>
       </w:pPr>
-      <w:bookmarkStart w:id="7" w:name="__RefHeading___Toc5354_68767826"/>
-      <w:bookmarkEnd w:id="7"/>
+      <w:bookmarkStart w:id="8" w:name="__RefHeading___Toc5354_68767826"/>
+      <w:bookmarkEnd w:id="8"/>
       <w:r>
         <w:rPr/>
         <w:t>The conception of the mount</w:t>
@@ -1819,7 +1930,7 @@
       </w:r>
       <w:r>
         <w:rPr/>
-        <w:t xml:space="preserve"> in the Hall of Early Dinosaurs on 17 April 1939 (Figures D.A, G). Plans were made at that time to mount the skeleton in place of </w:t>
+        <w:t xml:space="preserve"> in the Hall of Early Dinosaurs on 17 April 1939 (Figures D, G). Plans were made at that time to mount the skeleton in place of </w:t>
       </w:r>
       <w:r>
         <w:rPr>
@@ -2024,7 +2135,15 @@
       </w:r>
       <w:r>
         <w:rPr/>
-        <w:t>. Dingus was astonished to discover that Gaffney had conceived essentially the same plan as himself — and both were further astonished when incoming dinosaur curator Mark Norrell also approved of the proposal, despite his own distaste for behavioural speculation about dinosaurs.</w:t>
+        <w:t xml:space="preserve">. Dingus was astonished to discover that Gaffney had </w:t>
+      </w:r>
+      <w:r>
+        <w:rPr/>
+        <w:t>come up with</w:t>
+      </w:r>
+      <w:r>
+        <w:rPr/>
+        <w:t xml:space="preserve"> essentially the same plan as himself — and both were further astonished when incoming dinosaur curator Mark Norrell also approved of the proposal, despite his own distaste for behavioural speculation about dinosaurs.</w:t>
       </w:r>
     </w:p>
     <w:p>
@@ -2066,7 +2185,15 @@
       </w:pPr>
       <w:r>
         <w:rPr/>
-        <w:t xml:space="preserve">Dr. John (Jack) S. McIntosh, a professor of theoretical physics at Wesleyan University in Connecticut, was an avocational paleontologist specialising in sauropods, and through work done in his spare time became the world’s leading expert on the group. Gaffney knew him from his undergraduate days and when he succeeded Colbert as curator of the AMNH fossil reptile collection in 1970, McIntosh provided a great deal of information about the AMNH dinosaurs. He told Gaffney that the museum had one of the best known sauropod skeletons in its collection and that he thought it was the then poorly known </w:t>
+        <w:t xml:space="preserve">Dr. John (Jack) S. McIntosh, a professor of theoretical physics at Wesleyan University in Connecticut, was an avocational paleontologist specialising in sauropods, and through work done in his spare time became the world’s leading expert on the group. Gaffney knew him from his undergraduate days and when he succeeded Colbert as curator of the AMNH fossil reptile collection in 1970, McIntosh </w:t>
+      </w:r>
+      <w:r>
+        <w:rPr/>
+        <w:t xml:space="preserve">had </w:t>
+      </w:r>
+      <w:r>
+        <w:rPr/>
+        <w:t xml:space="preserve">provided a great deal of information about the AMNH dinosaurs. He told Gaffney that the museum had one of the best known sauropod skeletons in its collection and that he thought it was the then poorly known </w:t>
       </w:r>
       <w:r>
         <w:rPr>
@@ -2099,8 +2226,8 @@
         <w:pStyle w:val="Heading2"/>
         <w:rPr/>
       </w:pPr>
-      <w:bookmarkStart w:id="8" w:name="__RefHeading___Toc1099_1709072779"/>
-      <w:bookmarkEnd w:id="8"/>
+      <w:bookmarkStart w:id="9" w:name="__RefHeading___Toc1099_1709072779"/>
+      <w:bookmarkEnd w:id="9"/>
       <w:r>
         <w:rPr>
           <w:i w:val="false"/>
@@ -2119,7 +2246,21 @@
           <w:i w:val="false"/>
           <w:iCs w:val="false"/>
         </w:rPr>
-        <w:t xml:space="preserve">While serving as a breathtaking first impression of the museum for new visitors, the purpose of the mount extended well beyond the visual power of viewing the tallest, free-standing dinosaur mount ever constructed. More importantly, the mount would introduce a major scientific theme that would be integrated into all the fossil halls encompassed in the renovation project: what can we actually know about these long-extinct icons of evolution, and what can’t we know based on the limited kinds of data preserved in their fossils? The exhibition label for the mount clearly stated this conundrum in a section entitled </w:t>
+        <w:t xml:space="preserve">While </w:t>
+      </w:r>
+      <w:r>
+        <w:rPr>
+          <w:i w:val="false"/>
+          <w:iCs w:val="false"/>
+        </w:rPr>
+        <w:t>providing</w:t>
+      </w:r>
+      <w:r>
+        <w:rPr>
+          <w:i w:val="false"/>
+          <w:iCs w:val="false"/>
+        </w:rPr>
+        <w:t xml:space="preserve"> a breathtaking first impression of the museum for new visitors, the purpose of the mount extended well beyond the visual power of viewing the tallest free-standing dinosaur mount ever constructed. More importantly, the mount would introduce a major scientific theme that would be integrated into all the fossil halls encompassed in the renovation project: what can we actually know about these long-extinct icons of evolution, and what can’t we know based on the limited kinds of data preserved in their fossils? The exhibition label for the mount clearly stated this conundrum in a section entitled </w:t>
       </w:r>
       <w:r>
         <w:rPr>
@@ -2152,82 +2293,109 @@
           <w:szCs w:val="24"/>
           <w:lang w:val="en-GB" w:eastAsia="zh-CN" w:bidi="hi-IN"/>
         </w:rPr>
-        <w:t>”</w:t>
-      </w:r>
-      <w:r>
-        <w:rPr>
+        <w:t xml:space="preserve">” </w:t>
+      </w:r>
+      <w:r>
+        <w:rPr>
+          <w:rFonts w:eastAsia="Songti SC" w:cs="Arial Unicode MS"/>
           <w:i w:val="false"/>
           <w:iCs w:val="false"/>
-        </w:rPr>
-        <w:t>:</w:t>
-      </w:r>
-    </w:p>
-    <w:p>
-      <w:pPr>
-        <w:pStyle w:val="BlockQuotation"/>
-        <w:rPr/>
-      </w:pPr>
+          <w:color w:val="auto"/>
+          <w:kern w:val="2"/>
+          <w:sz w:val="24"/>
+          <w:szCs w:val="24"/>
+          <w:lang w:val="en-GB" w:eastAsia="zh-CN" w:bidi="hi-IN"/>
+        </w:rPr>
+        <w:t>(Figure I)</w:t>
+      </w:r>
       <w:r>
         <w:rPr>
           <w:i w:val="false"/>
           <w:iCs w:val="false"/>
         </w:rPr>
-        <w:t xml:space="preserve">No one knows for sure. Our only evidence for the lives of extinct dinosaurs comes from such fossils as bones and footprints. Fossils tell us about the size and shape of the animals and whether they stood on four legs (like </w:t>
-      </w:r>
-      <w:r>
-        <w:rPr>
-          <w:i/>
-          <w:iCs/>
-        </w:rPr>
-        <w:t>Barosaurus</w:t>
-      </w:r>
+        <w:t>:</w:t>
+      </w:r>
+    </w:p>
+    <w:p>
+      <w:pPr>
+        <w:pStyle w:val="BlockQuotation"/>
+        <w:rPr/>
+      </w:pPr>
       <w:r>
         <w:rPr>
           <w:i w:val="false"/>
           <w:iCs w:val="false"/>
         </w:rPr>
-        <w:t xml:space="preserve">) or on their two hind legs (like </w:t>
-      </w:r>
-      <w:r>
-        <w:rPr>
-          <w:i/>
-          <w:iCs/>
-        </w:rPr>
-        <w:t>Allosaurus</w:t>
+        <w:t xml:space="preserve">No one knows for sure. Our only evidence </w:t>
       </w:r>
       <w:r>
         <w:rPr>
           <w:i w:val="false"/>
           <w:iCs w:val="false"/>
         </w:rPr>
-        <w:t xml:space="preserve">). They do not tell us, however, if </w:t>
-      </w:r>
-      <w:r>
-        <w:rPr>
-          <w:i/>
-          <w:iCs/>
-        </w:rPr>
-        <w:t>Barosaurus</w:t>
+        <w:t>of</w:t>
       </w:r>
       <w:r>
         <w:rPr>
           <w:i w:val="false"/>
           <w:iCs w:val="false"/>
         </w:rPr>
-        <w:t xml:space="preserve"> could rear up or if </w:t>
-      </w:r>
-      <w:r>
-        <w:rPr>
-          <w:i/>
-          <w:iCs/>
-        </w:rPr>
-        <w:t>Allosaurus</w:t>
+        <w:t xml:space="preserve"> the lives of extinct dinosaurs comes from such fossils as bones and footprints. Fossils tell us about the size and shape of the animals and whether they stood on four legs (like </w:t>
+      </w:r>
+      <w:r>
+        <w:rPr>
+          <w:i/>
+          <w:iCs/>
+        </w:rPr>
+        <w:t>Barosaurus</w:t>
       </w:r>
       <w:r>
         <w:rPr>
           <w:i w:val="false"/>
           <w:iCs w:val="false"/>
         </w:rPr>
+        <w:t xml:space="preserve">) or on their two hind legs (like </w:t>
+      </w:r>
+      <w:r>
+        <w:rPr>
+          <w:i/>
+          <w:iCs/>
+        </w:rPr>
+        <w:t>Allosaurus</w:t>
+      </w:r>
+      <w:r>
+        <w:rPr>
+          <w:i w:val="false"/>
+          <w:iCs w:val="false"/>
+        </w:rPr>
+        <w:t xml:space="preserve">). They do not tell us, however, if </w:t>
+      </w:r>
+      <w:r>
+        <w:rPr>
+          <w:i/>
+          <w:iCs/>
+        </w:rPr>
+        <w:t>Barosaurus</w:t>
+      </w:r>
+      <w:r>
+        <w:rPr>
+          <w:i w:val="false"/>
+          <w:iCs w:val="false"/>
+        </w:rPr>
+        <w:t xml:space="preserve"> could rear up or if </w:t>
+      </w:r>
+      <w:r>
+        <w:rPr>
+          <w:i/>
+          <w:iCs/>
+        </w:rPr>
+        <w:t>Allosaurus</w:t>
+      </w:r>
+      <w:r>
+        <w:rPr>
+          <w:i w:val="false"/>
+          <w:iCs w:val="false"/>
+        </w:rPr>
         <w:t xml:space="preserve"> hunted alone or in groups.</w:t>
       </w:r>
     </w:p>
@@ -2236,8 +2404,8 @@
         <w:pStyle w:val="Heading2"/>
         <w:rPr/>
       </w:pPr>
-      <w:bookmarkStart w:id="9" w:name="__RefHeading___Toc18297_68767826"/>
-      <w:bookmarkEnd w:id="9"/>
+      <w:bookmarkStart w:id="10" w:name="__RefHeading___Toc18297_68767826"/>
+      <w:bookmarkEnd w:id="10"/>
       <w:r>
         <w:rPr/>
         <w:t>The creation of the mount</w:t>
@@ -2282,17 +2450,29 @@
       </w:r>
       <w:r>
         <w:rPr/>
-        <w:t xml:space="preserve"> specimen that was to provide most of the mount, were not in the best condition by 1990. The presacral vertebrae had been in collections for the best part of 40 years, since Colbert’s early-1950s renovation; the rest of the material had been there for 60 years, since being reunited by Barnum Brown in 1930. Bones in collections can degrade with time, especially the complex and delicate presacral vertebrae, and it is not unknown for broken-off parts to become separated from the elements they belong to. A program of repair and cleaning was required. As outlined below, about 80% of the skeleton was present. These elements were cast, and the remainder of the skeletal elements were either cast from other specimens of closely related dinosaurs or sculpted.</w:t>
-      </w:r>
-    </w:p>
-    <w:p>
-      <w:pPr>
-        <w:pStyle w:val="BodyText"/>
-        <w:rPr/>
-      </w:pPr>
-      <w:r>
-        <w:rPr/>
-        <w:t xml:space="preserve">All casting and sculpting was done by Research Casting International (RCI), an organization specializing in mounting prehistoric animals that had then only recently been established. Founder Peter May had started working with fossil mounts at the Royal Ontario Museum, beginning in 1977, where he learned the techniques from paleontology technician Gordon Gyrmov and former WW2 Luftwaffe test pilot Rudy Zimmermann. He rose to became the head technician at the ROM. Having worked for a while at the Royal Tyrrell Paleontology Museum in Alberta, he found on returning to the ROM that his expertise was in demand from other museums. Initially fitting this outside work into his spare time under the banner of RCI, he went full time with his company in 1990, and the AMNH </w:t>
+        <w:t xml:space="preserve"> specimen that was to provide most of the mount, were not in the best condition by 1990. The presacral vertebrae had been in collections for the best part of 40 years, since Colbert’s early-1950s renovation; the rest of the </w:t>
+      </w:r>
+      <w:r>
+        <w:rPr/>
+        <w:t>bones</w:t>
+      </w:r>
+      <w:r>
+        <w:rPr/>
+        <w:t xml:space="preserve"> had been there for 60 years, since being reunited by Barnum Brown in 1930. Bones in collections can degrade with time, especially the complex and delicate presacral vertebrae, and it is not unknown for broken-off parts to become separated from the elements they belong to. A program of repair and cleaning was required. As outlined below, about 80% of the skeleton was present. These elements were cast, and the remainder of the skeletal elements were either cast from other specimens of closely related dinosaurs or sculpted.</w:t>
+      </w:r>
+    </w:p>
+    <w:p>
+      <w:pPr>
+        <w:pStyle w:val="BodyText"/>
+        <w:rPr/>
+      </w:pPr>
+      <w:r>
+        <w:rPr/>
+        <w:t>A</w:t>
+      </w:r>
+      <w:r>
+        <w:rPr/>
+        <w:t xml:space="preserve">ll casting and sculpting was done by Research Casting International (RCI), an organization specializing in mounting prehistoric animals that had then only recently been established. Founder Peter May had started working with fossil mounts at the Royal Ontario Museum, beginning in 1977, where he learned the techniques from paleontology technician Gordon Gyrmov and former WW2 Luftwaffe test pilot Rudy Zimmermann. He rose to became the head technician at the ROM. Having worked for a while at the Royal Tyrrell Paleontology Museum in Alberta, he found on returning to the ROM that his expertise was in demand from other museums. Initially fitting this outside work into his spare time under the banner of RCI, he went full time with his company in 1990, and the AMNH </w:t>
       </w:r>
       <w:r>
         <w:rPr>
@@ -2330,7 +2510,7 @@
         <w:rPr>
           <w:shd w:fill="auto" w:val="clear"/>
         </w:rPr>
-        <w:t>Norell et al. (1991:38) noted that “Those that would stand near the ground were cast in higher-density and more durable materials, while those higher up were made of lighter substances.”  Specifically, the lower elements were cast in polyester resin and fiberglass with a substantial steel armature, while the dorsal series, ribs and cervicals were cast with a much lighter fiberglass matt and backfilled with polyurethane foam to keep the weight down as low as possible. Due to the lightness of these elevated elements, the size of the steel armature could be reduced too.</w:t>
+        <w:t>Norell et al. (1991:38) noted that “Those that would stand near the ground were cast in higher-density and more durable materials, while those higher up were made of lighter substances.”  Specifically, the lower elements were cast in polyester resin and fiberglass with a substantial steel armature, while the dorsal series, ribs and cervicals were cast with a much lighter fiberglass matt and backfilled with polyurethane foam to keep the weight down as low as possible. Due to the lightness of these elevated elements, the steel armature could be reduced too.</w:t>
       </w:r>
     </w:p>
     <w:p>
@@ -2351,7 +2531,13 @@
       </w:r>
       <w:r>
         <w:rPr/>
-        <w:t>. Some missing bones, including the left scapula and tibia, were sculpted based on their right-sided counterparts. Records do not show exactly which bones were sculpted.</w:t>
+        <w:t xml:space="preserve">. Some missing bones, including the left scapula and tibia, were sculpted based on their right-sided counterparts. Records do not show exactly which bones were sculpted. </w:t>
+      </w:r>
+      <w:r>
+        <w:rPr>
+          <w:shd w:fill="FFFF00" w:val="clear"/>
+        </w:rPr>
+        <w:t>XXX We must be able to do better than this.</w:t>
       </w:r>
     </w:p>
     <w:p>
@@ -2372,17 +2558,15 @@
       </w:r>
       <w:r>
         <w:rPr/>
-        <w:t xml:space="preserve"> mount was carried out with the aid of a hired crane and 15 m scissor lift. This had to be done in the parking lot behind the RCI workshop, as the completed mount would be too tall to fit inside the workshop. The event was attended by a group from the AMNH, and Jack McIntosh, who had been brought in as a consultant to ensure that the bones were articulated correctly in the mount. Also present were photographers including National Geographic’s Louie </w:t>
-      </w:r>
-      <w:bookmarkStart w:id="10" w:name="__DdeLink__20117_68767826"/>
-      <w:r>
-        <w:rPr/>
-        <w:t>Psihoyos</w:t>
-      </w:r>
-      <w:bookmarkEnd w:id="10"/>
-      <w:r>
-        <w:rPr/>
-        <w:t xml:space="preserve">, a television crew, at least one observer from another museum, and a crowd of local workers on their lunch-breaks. The skeleton was pieced together from prefabricated sections. The exercise began with the “tripod” of hindlimbs and tail, anchored together at the pelvis, providing a stable base. These were followed by the torso section, then the three sections of the neck and head, and finally the forelimbs. Dingus (1996:25–28) recalls that “the strangest thing was that the mount actually looked rather natural and graceful […] I had always been extremely skeptical about whether sauropods could rear up to such heights, but the grace of the mount almost erased my doubt”. Although the initial assembly of the rearing barosaur had proven successful, another six months would be required before the entire exhibit was ready to assemble in New York, as work was required not only on the main </w:t>
+        <w:t xml:space="preserve"> mount was carried out with the aid of a hired crane and 15 m scissor lift. This had to be done in the parking lot behind the RCI workshop, as the completed mount would be too tall to fit inside the workshop. The event was attended by a group from the AMNH, and Jack McIntosh, who had been brought in as a consultant to ensure that the bones were articulated correctly in the mount. Also present were photographers including National Geographic’s Louie Psihoyos, a television crew, at least one observer from another museum, and a crowd of local workers on their lunch-breaks. The skeleton was pieced together from prefabricated sections. The exercise began with the “tripod” of hindlimbs and tail, anchored together at the pelvis, providing a stable base. These were followed by the torso section, then the three sections of the neck and head, and finally the forelimbs. Dingus (1996:25–28) recall</w:t>
+      </w:r>
+      <w:r>
+        <w:rPr/>
+        <w:t>ed</w:t>
+      </w:r>
+      <w:r>
+        <w:rPr/>
+        <w:t xml:space="preserve"> that “the strangest thing was that the mount actually looked rather natural and graceful […] I had always been extremely skeptical about whether sauropods could rear up to such heights, but the grace of the mount almost erased my doubt”. Although the initial assembly of the rearing barosaur had proven successful, another six months would be required before the entire exhibit was ready to assemble in New York, as work was required not only on the main </w:t>
       </w:r>
       <w:r>
         <w:rPr>
@@ -2447,7 +2631,39 @@
       </w:pPr>
       <w:r>
         <w:rPr/>
-        <w:t>In November 1991, the work in Toronto was complete, and the completed exhibit was transported to New York in sections for mounting. Unlike the trial mounting in Toronto, when the neck was attached in three sections, in New York the three sections were first joined together and then fitted as a unit. This large unit, about nine meters in length, proved difficult to manoeuvre, it was difficult to raise it to a sufficient height to slide into its slot. It took nearly two hours to wrestle it into place at the front of the rearing torso. Worse, when the mount was finally completed it was imperfect because, when the whole neck had been hanging horizontally, it had bent in the middle at the point of suspension. The resulting kink in the neck can be seen between C10 and C11 in contemporary photos such as that of Dingus (1996:26) and Lindsay (1992:18–20). It was soon corrected, however, in a near-disastrous but ultimately successful late-night operation (Dingus 1996:28), and the line of the neck is smooth and elegant in the mount as it is today (Figure A).</w:t>
+        <w:t xml:space="preserve">In November 1991, the work in Toronto was complete, and the completed exhibit was transported to New York in sections for mounting. Unlike the trial mounting in Toronto, when the </w:t>
+      </w:r>
+      <w:r>
+        <w:rPr/>
+        <w:t xml:space="preserve">head and </w:t>
+      </w:r>
+      <w:r>
+        <w:rPr/>
+        <w:t>neck w</w:t>
+      </w:r>
+      <w:r>
+        <w:rPr/>
+        <w:t xml:space="preserve">ere </w:t>
+      </w:r>
+      <w:r>
+        <w:rPr/>
+        <w:t xml:space="preserve">attached in three sections, in New York the three sections were first joined together and then fitted as a unit. This large unit, about nine meters in length, proved </w:t>
+      </w:r>
+      <w:r>
+        <w:rPr/>
+        <w:t>awkward</w:t>
+      </w:r>
+      <w:r>
+        <w:rPr/>
+        <w:t xml:space="preserve"> to manoeuvre, </w:t>
+      </w:r>
+      <w:r>
+        <w:rPr/>
+        <w:t xml:space="preserve">and </w:t>
+      </w:r>
+      <w:r>
+        <w:rPr/>
+        <w:t>it was difficult to raise it to a sufficient height to slide into its slot. It took nearly two hours to wrestle it into place at the front of the rearing torso. Worse, when the mount was finally completed it was imperfect because, when the whole neck had been hanging horizontally, it had bent in the middle at the point of suspension. The resulting kink in the neck can be seen between C10 and C11 in contemporary photos such as that of Dingus (1996:26) and Lindsay (1992:18–20). It was soon corrected, however, in a near-disastrous but ultimately successful late-night operation (Dingus 1996:28), and the line of the neck is smooth and elegant in the mount as it is today (Figure A).</w:t>
       </w:r>
     </w:p>
     <w:p>
@@ -2512,7 +2728,15 @@
       </w:r>
       <w:r>
         <w:rPr/>
-        <w:t xml:space="preserve"> by Tschopp et al. (2015:220).) The neck and skull are, at the time of writing, on exhibit in the Miriam and Ira D. Wallach Orientation Hall.</w:t>
+        <w:t xml:space="preserve"> by Tschopp et al. (2015:220).) The </w:t>
+      </w:r>
+      <w:r>
+        <w:rPr/>
+        <w:t xml:space="preserve">juvenile skull and </w:t>
+      </w:r>
+      <w:r>
+        <w:rPr/>
+        <w:t>neck are, at the time of writing, on exhibit in the Miriam and Ira D. Wallach Orientation Hall.</w:t>
       </w:r>
     </w:p>
     <w:p>
@@ -3048,23 +3272,41 @@
       </w:r>
       <w:r>
         <w:rPr/>
-        <w:t xml:space="preserve"> Jack McIntosh </w:t>
-      </w:r>
-      <w:r>
-        <w:rPr>
-          <w:highlight w:val="yellow"/>
-        </w:rPr>
-        <w:t>XXX and Lowell and/or Gene?</w:t>
-      </w:r>
-      <w:r>
-        <w:rPr/>
-        <w:t xml:space="preserve"> visited RCI at least twice during the modelling process </w:t>
+        <w:t xml:space="preserve"> Jack McIntosh, </w:t>
+      </w:r>
+      <w:r>
+        <w:rPr/>
+        <w:t xml:space="preserve">Lowell Dingus and Gene Gaffney all visited </w:t>
+      </w:r>
+      <w:r>
+        <w:rPr/>
+        <w:t xml:space="preserve">RCI </w:t>
+      </w:r>
+      <w:r>
+        <w:rPr/>
+        <w:t xml:space="preserve">multiple times </w:t>
+      </w:r>
+      <w:r>
+        <w:rPr/>
+        <w:t xml:space="preserve">during the modelling process </w:t>
       </w:r>
       <w:r>
         <w:rPr>
           <w:lang w:val="en-US"/>
         </w:rPr>
-        <w:t>to help with the restored elements.</w:t>
+        <w:t xml:space="preserve">to </w:t>
+      </w:r>
+      <w:r>
+        <w:rPr>
+          <w:lang w:val="en-US"/>
+        </w:rPr>
+        <w:t>provide guidance and monitor progress</w:t>
+      </w:r>
+      <w:r>
+        <w:rPr>
+          <w:lang w:val="en-US"/>
+        </w:rPr>
+        <w:t>.</w:t>
       </w:r>
     </w:p>
     <w:p>
@@ -3646,7 +3888,15 @@
       </w:r>
       <w:r>
         <w:rPr/>
-        <w:t xml:space="preserve">, Choy and Altmann (1992) noted that the great size required of the </w:t>
+        <w:t xml:space="preserve">, Choy and Altmann (1992) </w:t>
+      </w:r>
+      <w:r>
+        <w:rPr/>
+        <w:t>argued</w:t>
+      </w:r>
+      <w:r>
+        <w:rPr/>
+        <w:t xml:space="preserve"> that the great size required of the </w:t>
       </w:r>
       <w:r>
         <w:rPr>
@@ -3710,7 +3960,15 @@
       </w:r>
       <w:r>
         <w:rPr/>
-        <w:t xml:space="preserve"> would not have the necessary muscle mass to rear up, that compressive stresses in a vertical spine would exceed the bending stresses in a horizontal spine, and that dropping down from a rearing posture would create too much kinetic energy to disperse.</w:t>
+        <w:t xml:space="preserve"> would not have </w:t>
+      </w:r>
+      <w:r>
+        <w:rPr/>
+        <w:t>had</w:t>
+      </w:r>
+      <w:r>
+        <w:rPr/>
+        <w:t xml:space="preserve"> the necessary muscle mass to rear up, that compressive stresses in a vertical spine would exceed the bending stresses in a horizontal spine, and that dropping down from a rearing posture would create too much kinetic energy to disperse.</w:t>
       </w:r>
     </w:p>
     <w:p>
@@ -3724,47 +3982,31 @@
       </w:r>
       <w:r>
         <w:rPr/>
-        <w:t xml:space="preserve">The most important </w:t>
-      </w:r>
-      <w:r>
-        <w:rPr/>
-        <w:t xml:space="preserve">purpose of the mount as originally conceived was not to argue in favour of rearing as a habitual behaviour, but to </w:t>
-      </w:r>
-      <w:r>
-        <w:rPr/>
-        <w:t xml:space="preserve">set the primary theme of the renovation: </w:t>
-      </w:r>
-      <w:r>
-        <w:rPr/>
-        <w:t>w</w:t>
-      </w:r>
-      <w:r>
-        <w:rPr/>
-        <w:t xml:space="preserve">hat can we know </w:t>
-      </w:r>
-      <w:r>
-        <w:rPr/>
-        <w:t xml:space="preserve">and what can’t we know </w:t>
-      </w:r>
-      <w:r>
-        <w:rPr/>
-        <w:t xml:space="preserve">about extinct vertebrates, given the nature of the fossils that are available? This was emphasized in </w:t>
-      </w:r>
-      <w:r>
-        <w:rPr>
-          <w:shd w:fill="FFFF00" w:val="clear"/>
-        </w:rPr>
-        <w:t>the label that accompanied the mounts</w:t>
-      </w:r>
-      <w:r>
-        <w:rPr/>
-        <w:t xml:space="preserve">, which I’ll try to find the text for. </w:t>
-      </w:r>
-      <w:r>
-        <w:rPr>
-          <w:highlight w:val="yellow"/>
-        </w:rPr>
-        <w:t>I think this would be a good place to again emphasize that the purpose of the mount was not to conclude or even argue that the barosaur could rear up. It was to introduce the theme of what we can and can’t know. As I state in Next of Kin, we anticipated that many of our colleagues would object to the rearing posture, and all that publicity was fine with us because, in the end, it would help us emphasize that theme. That’s how I would prefer that you complete this final paragraph of the Discussion.</w:t>
+        <w:t>As noted above, t</w:t>
+      </w:r>
+      <w:r>
+        <w:rPr/>
+        <w:t xml:space="preserve">he most important purpose of the mount as originally conceived was not to argue in favour of rearing as a habitual behaviour, but to set </w:t>
+      </w:r>
+      <w:r>
+        <w:rPr/>
+        <w:t>out the issue of</w:t>
+      </w:r>
+      <w:r>
+        <w:rPr/>
+        <w:t xml:space="preserve"> what we </w:t>
+      </w:r>
+      <w:r>
+        <w:rPr/>
+        <w:t xml:space="preserve">can and cannot </w:t>
+      </w:r>
+      <w:r>
+        <w:rPr/>
+        <w:t xml:space="preserve">know. </w:t>
+      </w:r>
+      <w:r>
+        <w:rPr/>
+        <w:t>Dingus (1996:28) noted that he actively welcomed the controversy — not only because all publicity is good publicity, but because the skeleton’s critics were encouraging the public to think about the controversy for themselves.</w:t>
       </w:r>
     </w:p>
     <w:p>
@@ -3772,6 +4014,8 @@
         <w:pStyle w:val="Heading2"/>
         <w:rPr/>
       </w:pPr>
+      <w:bookmarkStart w:id="23" w:name="__RefHeading___Toc3786_1986291683"/>
+      <w:bookmarkEnd w:id="23"/>
       <w:r>
         <w:rPr/>
         <w:t>A short history of a rearing sauropods</w:t>
@@ -3784,7 +4028,11 @@
       </w:pPr>
       <w:r>
         <w:rPr/>
-        <w:t xml:space="preserve">However, the notion of rearing sauropods has a long heritage. The first ever life restoration featuring sauropods is Charles R. Knight’s 1897 drawing, created under the supervision of E. D. Cope, appearing in Ballou (1897:20) and reproduced in Osborn and Mook (1921:figure 127). This shows several </w:t>
+        <w:t>T</w:t>
+      </w:r>
+      <w:r>
+        <w:rPr/>
+        <w:t xml:space="preserve">he notion of rearing sauropods has a long heritage. The first ever life restoration featuring sauropods is Charles R. Knight’s 1897 drawing, created under the supervision of E. D. Cope, appearing in Ballou (1897:20) and reproduced in Osborn and Mook (1921:figure 127). This shows several </w:t>
       </w:r>
       <w:r>
         <w:rPr>
@@ -4154,11 +4402,7 @@
       </w:r>
       <w:r>
         <w:rPr/>
-        <w:t xml:space="preserve"> holotype BYU 9047 as specializations for rearing and bipedal locomotion: bifurcated neural spines through the entire presacral series, elongated chevrons, a strong system of ossified diagonal intervertebral ligaments in the dorsal vertebrae, suprapostal plates in the sacral vertebrae, and 20-degree forward rotation of the ilia relative to the sacrum. </w:t>
-      </w:r>
-      <w:r>
-        <w:rPr/>
-        <w:t>While some of these features do not seem directly related to rearing and others are likely age-related, the rotation of the ilium remains unique and difficult to interpret at anything other than a bipedalism adaptation.</w:t>
+        <w:t xml:space="preserve"> holotype BYU 9047 as specializations for rearing and bipedal locomotion: bifurcated neural spines through the entire presacral series, elongated chevrons, a strong system of ossified diagonal intervertebral ligaments in the dorsal vertebrae, suprapostal plates in the sacral vertebrae, and 20-degree forward rotation of the ilia relative to the sacrum. While some of these features do not seem directly related to rearing and others are likely age-related, the rotation of the ilium remains unique and difficult to interpret at anything other than a bipedalism adaptation.</w:t>
       </w:r>
     </w:p>
     <w:p>
@@ -4175,26 +4419,11 @@
           <w:i/>
           <w:iCs/>
         </w:rPr>
-        <w:t>Baro</w:t>
-      </w:r>
-      <w:r>
-        <w:rPr>
-          <w:i/>
-          <w:iCs/>
-        </w:rPr>
-        <w:t>saurus</w:t>
-      </w:r>
-      <w:r>
-        <w:rPr/>
-        <w:t xml:space="preserve"> </w:t>
-      </w:r>
-      <w:r>
-        <w:rPr/>
-        <w:t xml:space="preserve">mount </w:t>
-      </w:r>
-      <w:r>
-        <w:rPr/>
-        <w:t xml:space="preserve">was unveiled in 1991. As well as catalyzing a scientific debate on the mechanical difficulties of rearing, the mount likely influenced the depiction of sauropods in popular culture: notably, the rearing </w:t>
+        <w:t>Barosaurus</w:t>
+      </w:r>
+      <w:r>
+        <w:rPr/>
+        <w:t xml:space="preserve"> mount was unveiled in 1991. As well as catalyzing a scientific debate on the mechanical difficulties of rearing, the mount likely influenced the depiction of sauropods in popular culture: notably, the rearing </w:t>
       </w:r>
       <w:r>
         <w:rPr>
@@ -4216,19 +4445,7 @@
       </w:r>
       <w:r>
         <w:rPr/>
-        <w:t xml:space="preserve"> </w:t>
-      </w:r>
-      <w:r>
-        <w:rPr/>
-        <w:t>(1</w:t>
-      </w:r>
-      <w:r>
-        <w:rPr/>
-        <w:t>993</w:t>
-      </w:r>
-      <w:r>
-        <w:rPr/>
-        <w:t xml:space="preserve">) and the rearing behaviour seen by some </w:t>
+        <w:t xml:space="preserve"> (1993) and the rearing behaviour seen by some </w:t>
       </w:r>
       <w:r>
         <w:rPr>
@@ -4261,11 +4478,7 @@
       </w:r>
       <w:r>
         <w:rPr/>
-        <w:t xml:space="preserve"> in Jurassic Park is a surprising choice for two reasons: </w:t>
-      </w:r>
-      <w:r>
-        <w:rPr/>
-        <w:t>brachiosaurs are the most front-heavy of all sauropods, and so the least well adapted to rearing; and the animal is shown rearing to reach foliage that it could easily have reached without doing so.)</w:t>
+        <w:t xml:space="preserve"> in Jurassic Park is a surprising choice for two reasons: brachiosaurs are the most front-heavy of all sauropods, and so the least well adapted to rearing; and the animal is shown rearing to reach foliage that it could easily have reached without doing so.)</w:t>
       </w:r>
     </w:p>
     <w:p>
@@ -4305,8 +4518,8 @@
         <w:pStyle w:val="Heading2"/>
         <w:rPr/>
       </w:pPr>
-      <w:bookmarkStart w:id="23" w:name="__RefHeading___Toc21934_68767826"/>
-      <w:bookmarkEnd w:id="23"/>
+      <w:bookmarkStart w:id="24" w:name="__RefHeading___Toc21934_68767826"/>
+      <w:bookmarkEnd w:id="24"/>
       <w:r>
         <w:rPr/>
         <w:t>Size of the AMNH 6341 animal</w:t>
@@ -4363,7 +4576,11 @@
       </w:r>
       <w:r>
         <w:rPr/>
-        <w:t xml:space="preserve"> paper (Peter May, pers. comm. 2022). The identity of the note-taker is not known, but the handwriting does not match that of McIntosh himself. Summing the known centrum lengths of AMNH 6341 cervicals 8–16 from this table (McIntosh 2005:table 2.1) yield a total of 6993 mm. The scaled-up centrum lengths of AMNH 7535 cervicals 2–7 written onto the manuscript are 125, 174, 234, 299, 355 and 467, for a total of 1654 mm. Together these sums add to 8587 mm, a good match for Wedel’s (2007) estimate of 8.5 m, which is currently the generally accepted figure.</w:t>
+        <w:t xml:space="preserve"> paper (Peter May, pers. comm. 2022). The identity of the note-taker is not known, but the handwriting does not match that of McIntosh himself. Summing the known centrum lengths of AMNH 6341 cervicals 8–16 from this table (McIntosh 2005:table 2.1) yield a total of 6993 mm. The scaled-up centrum lengths of AMNH 7535 cervicals 2–7 written onto the manuscript are 125, 174, 234, 299, 355 and 467, for a total of 1654 mm. Together these sums add to 8587 mm, a good match for Wedel’s (2007) estimate of 8.5 m, which is currently the generally accepted figure. </w:t>
+      </w:r>
+      <w:r>
+        <w:rPr/>
+        <w:t>However, see Taylor and Wedel (in prep.) for alternative estimates.</w:t>
       </w:r>
     </w:p>
     <w:p>
@@ -4397,8 +4614,8 @@
         <w:ind w:hanging="0" w:left="0" w:right="0"/>
         <w:rPr/>
       </w:pPr>
-      <w:bookmarkStart w:id="24" w:name="__RefHeading___Toc3403_68767826"/>
-      <w:bookmarkEnd w:id="24"/>
+      <w:bookmarkStart w:id="25" w:name="__RefHeading___Toc3403_68767826"/>
+      <w:bookmarkEnd w:id="25"/>
       <w:r>
         <w:rPr/>
         <w:t>Acknowledgements</w:t>
@@ -4468,8 +4685,8 @@
         <w:ind w:hanging="0" w:left="0" w:right="0"/>
         <w:rPr/>
       </w:pPr>
-      <w:bookmarkStart w:id="25" w:name="__RefHeading___Toc3405_68767826"/>
-      <w:bookmarkEnd w:id="25"/>
+      <w:bookmarkStart w:id="26" w:name="__RefHeading___Toc3405_68767826"/>
+      <w:bookmarkEnd w:id="26"/>
       <w:r>
         <w:rPr/>
         <w:t>References</w:t>
@@ -5036,7 +5253,7 @@
         <w:rPr/>
         <w:t xml:space="preserve"> in the United States National Museum. </w:t>
       </w:r>
-      <w:bookmarkStart w:id="26" w:name="__DdeLink__2788_55120580"/>
+      <w:bookmarkStart w:id="27" w:name="__DdeLink__2788_55120580"/>
       <w:r>
         <w:rPr>
           <w:i/>
@@ -5044,7 +5261,7 @@
         </w:rPr>
         <w:t>Proceedings of the United States National Museum</w:t>
       </w:r>
-      <w:bookmarkEnd w:id="26"/>
+      <w:bookmarkEnd w:id="27"/>
       <w:r>
         <w:rPr/>
         <w:t xml:space="preserve"> </w:t>
@@ -5913,12 +6130,12 @@
         <w:pStyle w:val="Reference"/>
         <w:rPr/>
       </w:pPr>
-      <w:bookmarkStart w:id="27" w:name="__DdeLink__16582_68767826"/>
+      <w:bookmarkStart w:id="28" w:name="__DdeLink__16582_68767826"/>
       <w:r>
         <w:rPr/>
         <w:t>Nieuwland</w:t>
       </w:r>
-      <w:bookmarkEnd w:id="27"/>
+      <w:bookmarkEnd w:id="28"/>
       <w:r>
         <w:rPr/>
         <w:t xml:space="preserve">, Ilja. 2019. </w:t>
@@ -6267,6 +6484,78 @@
       </w:pPr>
       <w:r>
         <w:rPr/>
+        <w:t xml:space="preserve">Taylor, Michael P., and Mathew J. Wedel. In prep. Giant specimens of the sauropod dinosaur </w:t>
+      </w:r>
+      <w:r>
+        <w:rPr>
+          <w:i/>
+          <w:iCs/>
+        </w:rPr>
+        <w:t>Barosaurus</w:t>
+      </w:r>
+      <w:r>
+        <w:rPr/>
+        <w:t xml:space="preserve"> from Utah and Colorado, USA. </w:t>
+      </w:r>
+      <w:hyperlink r:id="rId8">
+        <w:r>
+          <w:rPr>
+            <w:rStyle w:val="Hyperlink"/>
+          </w:rPr>
+          <w:t>https://github.com/miketaylor/palaeo-superbaro</w:t>
+        </w:r>
+      </w:hyperlink>
+    </w:p>
+    <w:p>
+      <w:pPr>
+        <w:pStyle w:val="Reference"/>
+        <w:rPr/>
+      </w:pPr>
+      <w:r>
+        <w:rPr/>
+        <w:t xml:space="preserve">Taylor, Michael P., Steven Sroka and Kenneth Carpenter. 2023. The concrete </w:t>
+      </w:r>
+      <w:r>
+        <w:rPr>
+          <w:i/>
+          <w:iCs/>
+        </w:rPr>
+        <w:t>Diplodocus</w:t>
+      </w:r>
+      <w:r>
+        <w:rPr/>
+        <w:t xml:space="preserve"> of Vernal:  — a Cultural Icon of Utah. </w:t>
+      </w:r>
+      <w:r>
+        <w:rPr>
+          <w:i/>
+          <w:iCs/>
+        </w:rPr>
+        <w:t>Geology of the Intermountain West</w:t>
+      </w:r>
+      <w:r>
+        <w:rPr/>
+        <w:t xml:space="preserve"> </w:t>
+      </w:r>
+      <w:r>
+        <w:rPr>
+          <w:b/>
+          <w:bCs/>
+        </w:rPr>
+        <w:t>10</w:t>
+      </w:r>
+      <w:r>
+        <w:rPr/>
+        <w:t>:65-91. doi: 10.31711/giw.v10.pp65-91.</w:t>
+      </w:r>
+    </w:p>
+    <w:p>
+      <w:pPr>
+        <w:pStyle w:val="Reference"/>
+        <w:rPr/>
+      </w:pPr>
+      <w:r>
+        <w:rPr/>
         <w:t xml:space="preserve">Taylor, Michael P., Matthew C. Lamanna, Amy Henrici, Linsly Church and Ilja Nieuwland. 2024. In review. The history and composition of the Carnegie </w:t>
       </w:r>
       <w:r>
@@ -6280,7 +6569,7 @@
         <w:rPr/>
         <w:t xml:space="preserve">Preprint doi:10.5281/zenodo.13732377 — available at </w:t>
       </w:r>
-      <w:hyperlink r:id="rId8">
+      <w:hyperlink r:id="rId9">
         <w:r>
           <w:rPr>
             <w:rStyle w:val="Hyperlink"/>
@@ -6296,25 +6585,25 @@
       </w:pPr>
       <w:r>
         <w:rPr/>
-        <w:t xml:space="preserve">Taylor, Michael P., Steven Sroka and Kenneth Carpenter. 2023. The concrete </w:t>
-      </w:r>
-      <w:r>
-        <w:rPr>
-          <w:i/>
-          <w:iCs/>
-        </w:rPr>
-        <w:t>Diplodocus</w:t>
-      </w:r>
-      <w:r>
-        <w:rPr/>
-        <w:t xml:space="preserve"> of Vernal:  — a Cultural Icon of Utah. </w:t>
-      </w:r>
-      <w:r>
-        <w:rPr>
-          <w:i/>
-          <w:iCs/>
-        </w:rPr>
-        <w:t>Geology of the Intermountain West</w:t>
+        <w:t xml:space="preserve">Tornier, Gustav. 1909. Wie war der </w:t>
+      </w:r>
+      <w:r>
+        <w:rPr>
+          <w:i/>
+          <w:iCs/>
+        </w:rPr>
+        <w:t>Diplodocus carnegii</w:t>
+      </w:r>
+      <w:r>
+        <w:rPr/>
+        <w:t xml:space="preserve"> wirklich gebaut? </w:t>
+      </w:r>
+      <w:r>
+        <w:rPr>
+          <w:i/>
+          <w:iCs/>
+        </w:rPr>
+        <w:t>Sitzungsbericht der Gesellschaft naturforschender Freunde zu Berlin</w:t>
       </w:r>
       <w:r>
         <w:rPr/>
@@ -6325,11 +6614,11 @@
           <w:b/>
           <w:bCs/>
         </w:rPr>
-        <w:t>10</w:t>
-      </w:r>
-      <w:r>
-        <w:rPr/>
-        <w:t>:65-91. doi: 10.31711/giw.v10.pp65-91.</w:t>
+        <w:t>4</w:t>
+      </w:r>
+      <w:r>
+        <w:rPr/>
+        <w:t>:193–209.</w:t>
       </w:r>
     </w:p>
     <w:p>
@@ -6339,25 +6628,14 @@
       </w:pPr>
       <w:r>
         <w:rPr/>
-        <w:t xml:space="preserve">Tornier, Gustav. 1909. Wie war der </w:t>
-      </w:r>
-      <w:r>
-        <w:rPr>
-          <w:i/>
-          <w:iCs/>
-        </w:rPr>
-        <w:t>Diplodocus carnegii</w:t>
-      </w:r>
-      <w:r>
-        <w:rPr/>
-        <w:t xml:space="preserve"> wirklich gebaut? </w:t>
-      </w:r>
-      <w:r>
-        <w:rPr>
-          <w:i/>
-          <w:iCs/>
-        </w:rPr>
-        <w:t>Sitzungsbericht der Gesellschaft naturforschender Freunde zu Berlin</w:t>
+        <w:t xml:space="preserve">Tschopp, Emanuel, Octávio Mateus and Roger B. J. Benson. 2015. A specimen-level phylogenetic analysis and taxonomic revision of Diplodocidae (Dinosauria, Sauropoda). </w:t>
+      </w:r>
+      <w:r>
+        <w:rPr>
+          <w:i/>
+          <w:iCs/>
+        </w:rPr>
+        <w:t>PeerJ</w:t>
       </w:r>
       <w:r>
         <w:rPr/>
@@ -6368,45 +6646,13 @@
           <w:b/>
           <w:bCs/>
         </w:rPr>
-        <w:t>4</w:t>
-      </w:r>
-      <w:r>
-        <w:rPr/>
-        <w:t>:193–209.</w:t>
-      </w:r>
-    </w:p>
-    <w:p>
-      <w:pPr>
-        <w:pStyle w:val="Reference"/>
-        <w:rPr/>
-      </w:pPr>
-      <w:r>
-        <w:rPr/>
-        <w:t xml:space="preserve">Tschopp, Emanuel, Octávio Mateus and Roger B. J. Benson. 2015. A specimen-level phylogenetic analysis and taxonomic revision of Diplodocidae (Dinosauria, Sauropoda). </w:t>
-      </w:r>
-      <w:r>
-        <w:rPr>
-          <w:i/>
-          <w:iCs/>
-        </w:rPr>
-        <w:t>PeerJ</w:t>
-      </w:r>
-      <w:r>
-        <w:rPr/>
-        <w:t xml:space="preserve"> </w:t>
-      </w:r>
-      <w:r>
-        <w:rPr>
-          <w:b/>
-          <w:bCs/>
-        </w:rPr>
         <w:t>2</w:t>
       </w:r>
       <w:r>
         <w:rPr/>
         <w:t xml:space="preserve">:e857. </w:t>
       </w:r>
-      <w:hyperlink r:id="rId9">
+      <w:hyperlink r:id="rId10">
         <w:r>
           <w:rPr>
             <w:rStyle w:val="Hyperlink"/>
@@ -6553,8 +6799,8 @@
         <w:ind w:hanging="0" w:left="0" w:right="0"/>
         <w:rPr/>
       </w:pPr>
-      <w:bookmarkStart w:id="28" w:name="__RefHeading___Toc3407_68767826"/>
-      <w:bookmarkEnd w:id="28"/>
+      <w:bookmarkStart w:id="29" w:name="__RefHeading___Toc3407_68767826"/>
+      <w:bookmarkEnd w:id="29"/>
       <w:r>
         <w:rPr/>
         <w:t>Figure Captions</w:t>
@@ -6880,7 +7126,7 @@
         <w:pStyle w:val="FigureCaption"/>
         <w:widowControl/>
         <w:suppressAutoHyphens w:val="true"/>
-        <w:overflowPunct w:val="true"/>
+        <w:overflowPunct w:val="false"/>
         <w:bidi w:val="0"/>
         <w:spacing w:lineRule="auto" w:line="276" w:before="0" w:after="142"/>
         <w:ind w:hanging="0" w:left="283" w:right="0"/>
@@ -8201,7 +8447,7 @@
     <w:pPr>
       <w:widowControl/>
       <w:suppressAutoHyphens w:val="true"/>
-      <w:overflowPunct w:val="true"/>
+      <w:overflowPunct w:val="false"/>
       <w:bidi w:val="0"/>
       <w:spacing w:before="0" w:after="0"/>
       <w:ind w:hanging="0" w:left="0" w:right="0"/>

</xml_diff>

<commit_message>
Add notes on GSP painting
</commit_message>
<xml_diff>
--- a/TaylorEtAl-mounted-barosaurus.docx
+++ b/TaylorEtAl-mounted-barosaurus.docx
@@ -392,6 +392,11 @@
                 <w:rStyle w:val="IndexLink"/>
               </w:rPr>
               <w:t>Introduction</w:t>
+            </w:r>
+            <w:r>
+              <w:rPr>
+                <w:rStyle w:val="IndexLink"/>
+              </w:rPr>
               <w:tab/>
               <w:t>2</w:t>
             </w:r>
@@ -1024,15 +1029,7 @@
       </w:pPr>
       <w:r>
         <w:rPr/>
-        <w:t xml:space="preserve">Although the material that the mount is based on (the partial skeleton AMNH 6341) has never been described in </w:t>
-      </w:r>
-      <w:r>
-        <w:rPr/>
-        <w:t xml:space="preserve">monographic </w:t>
-      </w:r>
-      <w:r>
-        <w:rPr/>
-        <w:t xml:space="preserve">detail, the mounted skeleton has been enormously significant culturally, and it is due to this that </w:t>
+        <w:t xml:space="preserve">Although the material that the mount is based on (the partial skeleton AMNH 6341) has never been described in monographic detail, the mounted skeleton has been enormously significant culturally, and it is due to this that </w:t>
       </w:r>
       <w:r>
         <w:rPr>
@@ -1152,15 +1149,7 @@
       </w:r>
       <w:r>
         <w:rPr/>
-        <w:t xml:space="preserve">. We will determine which parts are cast from the main specimen AMNH 6341, and which from other specimens. We will discuss how scaling was calculated and how the pose was decided on, and </w:t>
-      </w:r>
-      <w:r>
-        <w:rPr/>
-        <w:t>summarize</w:t>
-      </w:r>
-      <w:r>
-        <w:rPr/>
-        <w:t xml:space="preserve"> the controversy generated by the mount.</w:t>
+        <w:t>. We will determine which parts are cast from the main specimen AMNH 6341, and which from other specimens. We will discuss how scaling was calculated and how the pose was decided on, and summarize the controversy generated by the mount.</w:t>
       </w:r>
     </w:p>
     <w:p>
@@ -1590,15 +1579,7 @@
       </w:r>
       <w:r>
         <w:rPr/>
-        <w:t xml:space="preserve"> has become known from several additional specimens. These include several excavated by Earl Douglass, working for the Carnegie Museum, at what is now Dinosaur National Monument, north of Jensen, Utah. One of these specimens was broken up into a cervical sequence CM 1198 (consisting of cervicals ?12, ?13 and ?16) and the postcervical skeleton ROM 3670 — now reunited at the Royal Ontario Museum in Canada under the specimen number ROM 3670. Also excavated by Douglass from Dinosaur National Monument </w:t>
-      </w:r>
-      <w:r>
-        <w:rPr/>
-        <w:t>wa</w:t>
-      </w:r>
-      <w:r>
-        <w:rPr/>
-        <w:t>s CM 11984, another partial cervical sequence consisting of C7–C15 but still not fully prepared, residing the collections of the Carnegie Museum.</w:t>
+        <w:t xml:space="preserve"> has become known from several additional specimens. These include several excavated by Earl Douglass, working for the Carnegie Museum, at what is now Dinosaur National Monument, north of Jensen, Utah. One of these specimens was broken up into a cervical sequence CM 1198 (consisting of cervicals ?12, ?13 and ?16) and the postcervical skeleton ROM 3670 — now reunited at the Royal Ontario Museum in Canada under the specimen number ROM 3670. Also excavated by Douglass from Dinosaur National Monument was CM 11984, another partial cervical sequence consisting of C7–C15 but still not fully prepared, residing the collections of the Carnegie Museum.</w:t>
       </w:r>
     </w:p>
     <w:p>
@@ -1673,15 +1654,7 @@
       </w:r>
       <w:r>
         <w:rPr/>
-        <w:t xml:space="preserve">, but has yet to be described in </w:t>
-      </w:r>
-      <w:r>
-        <w:rPr/>
-        <w:t xml:space="preserve">monographic </w:t>
-      </w:r>
-      <w:r>
-        <w:rPr/>
-        <w:t>detail. For the remainder of this paper, we will focus on this specimen.</w:t>
+        <w:t>, but has yet to be described in monographic detail. For the remainder of this paper, we will focus on this specimen.</w:t>
       </w:r>
     </w:p>
     <w:p>
@@ -1710,15 +1683,7 @@
       </w:pPr>
       <w:r>
         <w:rPr/>
-        <w:t xml:space="preserve">Earl Douglass had first discovered dinosaur fossils at Dinosaur National Monument in 1909 (Gilmore 1932:2), and so had been working the area for a full decade by 1919, when the expedition sponsor Andrew Carnegie died at the age of 83. It was apparent that work at the quarry would soon end without his funding, and Douglass joined the staff of the University of Utah. Beginning in 1922, two fine diplodocine skeletons were partially excavated from the easternmost part of the quarry (McIntosh 2005:42). One of these, designated #355 </w:t>
-      </w:r>
-      <w:r>
-        <w:rPr/>
-        <w:t>i</w:t>
-      </w:r>
-      <w:r>
-        <w:rPr/>
-        <w:t xml:space="preserve">n the field, was a </w:t>
+        <w:t xml:space="preserve">Earl Douglass had first discovered dinosaur fossils at Dinosaur National Monument in 1909 (Gilmore 1932:2), and so had been working the area for a full decade by 1919, when the expedition sponsor Andrew Carnegie died at the age of 83. It was apparent that work at the quarry would soon end without his funding, and Douglass joined the staff of the University of Utah. Beginning in 1922, two fine diplodocine skeletons were partially excavated from the easternmost part of the quarry (McIntosh 2005:42). One of these, designated #355 in the field, was a </w:t>
       </w:r>
       <w:r>
         <w:rPr>
@@ -1729,15 +1694,7 @@
       </w:r>
       <w:r>
         <w:rPr/>
-        <w:t xml:space="preserve"> that was collected by </w:t>
-      </w:r>
-      <w:r>
-        <w:rPr/>
-        <w:t xml:space="preserve">Charles W. </w:t>
-      </w:r>
-      <w:r>
-        <w:rPr/>
-        <w:t xml:space="preserve">Gilmore for the National Museum of Natural History in Washington, D.C. (USNM 10865),. The other, designated #340 and thought at that time also to be </w:t>
+        <w:t xml:space="preserve"> that was collected by Charles W. Gilmore for the National Museum of Natural History in Washington, D.C. (USNM 10865),. The other, designated #340 and thought at that time also to be </w:t>
       </w:r>
       <w:r>
         <w:rPr>
@@ -1759,15 +1716,7 @@
       </w:r>
       <w:r>
         <w:rPr/>
-        <w:t xml:space="preserve"> lacked a neck, it was arranged to supplement this material with the neck, anterior dorsals and scapulocoracoid and humerus from the University of Utah specimen. This left the skeleton now spread across three institutions in Salt Lake City, </w:t>
-      </w:r>
-      <w:r>
-        <w:rPr/>
-        <w:t xml:space="preserve">Pittsburgh, and </w:t>
-      </w:r>
-      <w:r>
-        <w:rPr/>
-        <w:t xml:space="preserve">Washington, D.C. It is perhaps for this reason that, although the rest of this specimen was excavated, sent to the University of Utah and prepared, it was never mounted. Meanwhile, the neck that had been sent to Washington, D.C. proved when prepared not to belong to </w:t>
+        <w:t xml:space="preserve"> lacked a neck, it was arranged to supplement this material with the neck, anterior dorsals and scapulocoracoid and humerus from the University of Utah specimen. This left the skeleton now spread across three institutions in Salt Lake City, Pittsburgh, and Washington, D.C. It is perhaps for this reason that, although the rest of this specimen was excavated, sent to the University of Utah and prepared, it was never mounted. Meanwhile, the neck that had been sent to Washington, D.C. proved when prepared not to belong to </w:t>
       </w:r>
       <w:r>
         <w:rPr>
@@ -1853,15 +1802,7 @@
       </w:r>
       <w:r>
         <w:rPr/>
-        <w:t xml:space="preserve"> skeleton. If this is correct, though, the most anterior of these (C7) seems to have been lost or destroyed, as McIntosh’s unpublished 1962 notes, his published account (McIntosh 2005) and the present fossil </w:t>
-      </w:r>
-      <w:r>
-        <w:rPr/>
-        <w:t>holdings</w:t>
-      </w:r>
-      <w:r>
-        <w:rPr/>
-        <w:t xml:space="preserve"> at the AMNH all include only nine cervical vertebrae, C8–16. Carl Mehling (pers. comm., 2022) has searched in collections for the missing C7 and been unable to locate it. In fact, the C7, if it ever existed, was likely lost or destroyed prior to the 1939 renovation: contemporary photographs (Figure D.B) show the anteriormost cervical vertebra on display, and it is recognizable as the C8 that is the anteriormost currently preserved vertebra.</w:t>
+        <w:t xml:space="preserve"> skeleton. If this is correct, though, the most anterior of these (C7) seems to have been lost or destroyed, as McIntosh’s unpublished 1962 notes, his published account (McIntosh 2005) and the present fossil holdings at the AMNH all include only nine cervical vertebrae, C8–16. Carl Mehling (pers. comm., 2022) has searched in collections for the missing C7 and been unable to locate it. In fact, the C7, if it ever existed, was likely lost or destroyed prior to the 1939 renovation: contemporary photographs (Figure D.B) show the anteriormost cervical vertebra on display, and it is recognizable as the C8 that is the anteriormost currently preserved vertebra.</w:t>
       </w:r>
     </w:p>
     <w:p>
@@ -2135,15 +2076,7 @@
       </w:r>
       <w:r>
         <w:rPr/>
-        <w:t xml:space="preserve">. Dingus was astonished to discover that Gaffney had </w:t>
-      </w:r>
-      <w:r>
-        <w:rPr/>
-        <w:t>come up with</w:t>
-      </w:r>
-      <w:r>
-        <w:rPr/>
-        <w:t xml:space="preserve"> essentially the same plan as himself — and both were further astonished when incoming dinosaur curator Mark Norrell also approved of the proposal, despite his own distaste for behavioural speculation about dinosaurs.</w:t>
+        <w:t>. Dingus was astonished to discover that Gaffney had come up with essentially the same plan as himself — and both were further astonished when incoming dinosaur curator Mark Norrell also approved of the proposal, despite his own distaste for behavioural speculation about dinosaurs.</w:t>
       </w:r>
     </w:p>
     <w:p>
@@ -2185,15 +2118,7 @@
       </w:pPr>
       <w:r>
         <w:rPr/>
-        <w:t xml:space="preserve">Dr. John (Jack) S. McIntosh, a professor of theoretical physics at Wesleyan University in Connecticut, was an avocational paleontologist specialising in sauropods, and through work done in his spare time became the world’s leading expert on the group. Gaffney knew him from his undergraduate days and when he succeeded Colbert as curator of the AMNH fossil reptile collection in 1970, McIntosh </w:t>
-      </w:r>
-      <w:r>
-        <w:rPr/>
-        <w:t xml:space="preserve">had </w:t>
-      </w:r>
-      <w:r>
-        <w:rPr/>
-        <w:t xml:space="preserve">provided a great deal of information about the AMNH dinosaurs. He told Gaffney that the museum had one of the best known sauropod skeletons in its collection and that he thought it was the then poorly known </w:t>
+        <w:t xml:space="preserve">Dr. John (Jack) S. McIntosh, a professor of theoretical physics at Wesleyan University in Connecticut, was an avocational paleontologist specialising in sauropods, and through work done in his spare time became the world’s leading expert on the group. Gaffney knew him from his undergraduate days and when he succeeded Colbert as curator of the AMNH fossil reptile collection in 1970, McIntosh had provided a great deal of information about the AMNH dinosaurs. He told Gaffney that the museum had one of the best known sauropod skeletons in its collection and that he thought it was the then poorly known </w:t>
       </w:r>
       <w:r>
         <w:rPr>
@@ -2246,21 +2171,7 @@
           <w:i w:val="false"/>
           <w:iCs w:val="false"/>
         </w:rPr>
-        <w:t xml:space="preserve">While </w:t>
-      </w:r>
-      <w:r>
-        <w:rPr>
-          <w:i w:val="false"/>
-          <w:iCs w:val="false"/>
-        </w:rPr>
-        <w:t>providing</w:t>
-      </w:r>
-      <w:r>
-        <w:rPr>
-          <w:i w:val="false"/>
-          <w:iCs w:val="false"/>
-        </w:rPr>
-        <w:t xml:space="preserve"> a breathtaking first impression of the museum for new visitors, the purpose of the mount extended well beyond the visual power of viewing the tallest free-standing dinosaur mount ever constructed. More importantly, the mount would introduce a major scientific theme that would be integrated into all the fossil halls encompassed in the renovation project: what can we actually know about these long-extinct icons of evolution, and what can’t we know based on the limited kinds of data preserved in their fossils? The exhibition label for the mount clearly stated this conundrum in a section entitled </w:t>
+        <w:t xml:space="preserve">While providing a breathtaking first impression of the museum for new visitors, the purpose of the mount extended well beyond the visual power of viewing the tallest free-standing dinosaur mount ever constructed. More importantly, the mount would introduce a major scientific theme that would be integrated into all the fossil halls encompassed in the renovation project: what can we actually know about these long-extinct icons of evolution, and what can’t we know based on the limited kinds of data preserved in their fossils? The exhibition label for the mount clearly stated this conundrum in a section entitled </w:t>
       </w:r>
       <w:r>
         <w:rPr>
@@ -2293,109 +2204,82 @@
           <w:szCs w:val="24"/>
           <w:lang w:val="en-GB" w:eastAsia="zh-CN" w:bidi="hi-IN"/>
         </w:rPr>
-        <w:t xml:space="preserve">” </w:t>
-      </w:r>
-      <w:r>
-        <w:rPr>
-          <w:rFonts w:eastAsia="Songti SC" w:cs="Arial Unicode MS"/>
+        <w:t>” (Figure I)</w:t>
+      </w:r>
+      <w:r>
+        <w:rPr>
           <w:i w:val="false"/>
           <w:iCs w:val="false"/>
-          <w:color w:val="auto"/>
-          <w:kern w:val="2"/>
-          <w:sz w:val="24"/>
-          <w:szCs w:val="24"/>
-          <w:lang w:val="en-GB" w:eastAsia="zh-CN" w:bidi="hi-IN"/>
-        </w:rPr>
-        <w:t>(Figure I)</w:t>
-      </w:r>
+        </w:rPr>
+        <w:t>:</w:t>
+      </w:r>
+    </w:p>
+    <w:p>
+      <w:pPr>
+        <w:pStyle w:val="BlockQuotation"/>
+        <w:rPr/>
+      </w:pPr>
       <w:r>
         <w:rPr>
           <w:i w:val="false"/>
           <w:iCs w:val="false"/>
         </w:rPr>
-        <w:t>:</w:t>
-      </w:r>
-    </w:p>
-    <w:p>
-      <w:pPr>
-        <w:pStyle w:val="BlockQuotation"/>
-        <w:rPr/>
-      </w:pPr>
+        <w:t xml:space="preserve">No one knows for sure. Our only evidence of the lives of extinct dinosaurs comes from such fossils as bones and footprints. Fossils tell us about the size and shape of the animals and whether they stood on four legs (like </w:t>
+      </w:r>
+      <w:r>
+        <w:rPr>
+          <w:i/>
+          <w:iCs/>
+        </w:rPr>
+        <w:t>Barosaurus</w:t>
+      </w:r>
       <w:r>
         <w:rPr>
           <w:i w:val="false"/>
           <w:iCs w:val="false"/>
         </w:rPr>
-        <w:t xml:space="preserve">No one knows for sure. Our only evidence </w:t>
+        <w:t xml:space="preserve">) or on their two hind legs (like </w:t>
+      </w:r>
+      <w:r>
+        <w:rPr>
+          <w:i/>
+          <w:iCs/>
+        </w:rPr>
+        <w:t>Allosaurus</w:t>
       </w:r>
       <w:r>
         <w:rPr>
           <w:i w:val="false"/>
           <w:iCs w:val="false"/>
         </w:rPr>
-        <w:t>of</w:t>
+        <w:t xml:space="preserve">). They do not tell us, however, if </w:t>
+      </w:r>
+      <w:r>
+        <w:rPr>
+          <w:i/>
+          <w:iCs/>
+        </w:rPr>
+        <w:t>Barosaurus</w:t>
       </w:r>
       <w:r>
         <w:rPr>
           <w:i w:val="false"/>
           <w:iCs w:val="false"/>
         </w:rPr>
-        <w:t xml:space="preserve"> the lives of extinct dinosaurs comes from such fossils as bones and footprints. Fossils tell us about the size and shape of the animals and whether they stood on four legs (like </w:t>
-      </w:r>
-      <w:r>
-        <w:rPr>
-          <w:i/>
-          <w:iCs/>
-        </w:rPr>
-        <w:t>Barosaurus</w:t>
+        <w:t xml:space="preserve"> could rear up or if </w:t>
+      </w:r>
+      <w:r>
+        <w:rPr>
+          <w:i/>
+          <w:iCs/>
+        </w:rPr>
+        <w:t>Allosaurus</w:t>
       </w:r>
       <w:r>
         <w:rPr>
           <w:i w:val="false"/>
           <w:iCs w:val="false"/>
         </w:rPr>
-        <w:t xml:space="preserve">) or on their two hind legs (like </w:t>
-      </w:r>
-      <w:r>
-        <w:rPr>
-          <w:i/>
-          <w:iCs/>
-        </w:rPr>
-        <w:t>Allosaurus</w:t>
-      </w:r>
-      <w:r>
-        <w:rPr>
-          <w:i w:val="false"/>
-          <w:iCs w:val="false"/>
-        </w:rPr>
-        <w:t xml:space="preserve">). They do not tell us, however, if </w:t>
-      </w:r>
-      <w:r>
-        <w:rPr>
-          <w:i/>
-          <w:iCs/>
-        </w:rPr>
-        <w:t>Barosaurus</w:t>
-      </w:r>
-      <w:r>
-        <w:rPr>
-          <w:i w:val="false"/>
-          <w:iCs w:val="false"/>
-        </w:rPr>
-        <w:t xml:space="preserve"> could rear up or if </w:t>
-      </w:r>
-      <w:r>
-        <w:rPr>
-          <w:i/>
-          <w:iCs/>
-        </w:rPr>
-        <w:t>Allosaurus</w:t>
-      </w:r>
-      <w:r>
-        <w:rPr>
-          <w:i w:val="false"/>
-          <w:iCs w:val="false"/>
-        </w:rPr>
         <w:t xml:space="preserve"> hunted alone or in groups.</w:t>
       </w:r>
     </w:p>
@@ -2450,29 +2334,17 @@
       </w:r>
       <w:r>
         <w:rPr/>
-        <w:t xml:space="preserve"> specimen that was to provide most of the mount, were not in the best condition by 1990. The presacral vertebrae had been in collections for the best part of 40 years, since Colbert’s early-1950s renovation; the rest of the </w:t>
-      </w:r>
-      <w:r>
-        <w:rPr/>
-        <w:t>bones</w:t>
-      </w:r>
-      <w:r>
-        <w:rPr/>
-        <w:t xml:space="preserve"> had been there for 60 years, since being reunited by Barnum Brown in 1930. Bones in collections can degrade with time, especially the complex and delicate presacral vertebrae, and it is not unknown for broken-off parts to become separated from the elements they belong to. A program of repair and cleaning was required. As outlined below, about 80% of the skeleton was present. These elements were cast, and the remainder of the skeletal elements were either cast from other specimens of closely related dinosaurs or sculpted.</w:t>
-      </w:r>
-    </w:p>
-    <w:p>
-      <w:pPr>
-        <w:pStyle w:val="BodyText"/>
-        <w:rPr/>
-      </w:pPr>
-      <w:r>
-        <w:rPr/>
-        <w:t>A</w:t>
-      </w:r>
-      <w:r>
-        <w:rPr/>
-        <w:t xml:space="preserve">ll casting and sculpting was done by Research Casting International (RCI), an organization specializing in mounting prehistoric animals that had then only recently been established. Founder Peter May had started working with fossil mounts at the Royal Ontario Museum, beginning in 1977, where he learned the techniques from paleontology technician Gordon Gyrmov and former WW2 Luftwaffe test pilot Rudy Zimmermann. He rose to became the head technician at the ROM. Having worked for a while at the Royal Tyrrell Paleontology Museum in Alberta, he found on returning to the ROM that his expertise was in demand from other museums. Initially fitting this outside work into his spare time under the banner of RCI, he went full time with his company in 1990, and the AMNH </w:t>
+        <w:t xml:space="preserve"> specimen that was to provide most of the mount, were not in the best condition by 1990. The presacral vertebrae had been in collections for the best part of 40 years, since Colbert’s early-1950s renovation; the rest of the bones had been there for 60 years, since being reunited by Barnum Brown in 1930. Bones in collections can degrade with time, especially the complex and delicate presacral vertebrae, and it is not unknown for broken-off parts to become separated from the elements they belong to. A program of repair and cleaning was required. As outlined below, about 80% of the skeleton was present. These elements were cast, and the remainder of the skeletal elements were either cast from other specimens of closely related dinosaurs or sculpted.</w:t>
+      </w:r>
+    </w:p>
+    <w:p>
+      <w:pPr>
+        <w:pStyle w:val="BodyText"/>
+        <w:rPr/>
+      </w:pPr>
+      <w:r>
+        <w:rPr/>
+        <w:t xml:space="preserve">All casting and sculpting was done by Research Casting International (RCI), an organization specializing in mounting prehistoric animals that had then only recently been established. Founder Peter May had started working with fossil mounts at the Royal Ontario Museum, beginning in 1977, where he learned the techniques from paleontology technician Gordon Gyrmov and former WW2 Luftwaffe test pilot Rudy Zimmermann. He rose to became the head technician at the ROM. Having worked for a while at the Royal Tyrrell Paleontology Museum in Alberta, he found on returning to the ROM that his expertise was in demand from other museums. Initially fitting this outside work into his spare time under the banner of RCI, he went full time with his company in 1990, and the AMNH </w:t>
       </w:r>
       <w:r>
         <w:rPr>
@@ -2558,15 +2430,7 @@
       </w:r>
       <w:r>
         <w:rPr/>
-        <w:t xml:space="preserve"> mount was carried out with the aid of a hired crane and 15 m scissor lift. This had to be done in the parking lot behind the RCI workshop, as the completed mount would be too tall to fit inside the workshop. The event was attended by a group from the AMNH, and Jack McIntosh, who had been brought in as a consultant to ensure that the bones were articulated correctly in the mount. Also present were photographers including National Geographic’s Louie Psihoyos, a television crew, at least one observer from another museum, and a crowd of local workers on their lunch-breaks. The skeleton was pieced together from prefabricated sections. The exercise began with the “tripod” of hindlimbs and tail, anchored together at the pelvis, providing a stable base. These were followed by the torso section, then the three sections of the neck and head, and finally the forelimbs. Dingus (1996:25–28) recall</w:t>
-      </w:r>
-      <w:r>
-        <w:rPr/>
-        <w:t>ed</w:t>
-      </w:r>
-      <w:r>
-        <w:rPr/>
-        <w:t xml:space="preserve"> that “the strangest thing was that the mount actually looked rather natural and graceful […] I had always been extremely skeptical about whether sauropods could rear up to such heights, but the grace of the mount almost erased my doubt”. Although the initial assembly of the rearing barosaur had proven successful, another six months would be required before the entire exhibit was ready to assemble in New York, as work was required not only on the main </w:t>
+        <w:t xml:space="preserve"> mount was carried out with the aid of a hired crane and 15 m scissor lift. This had to be done in the parking lot behind the RCI workshop, as the completed mount would be too tall to fit inside the workshop. The event was attended by a group from the AMNH, and Jack McIntosh, who had been brought in as a consultant to ensure that the bones were articulated correctly in the mount. Also present were photographers including National Geographic’s Louie Psihoyos, a television crew, at least one observer from another museum, and a crowd of local workers on their lunch-breaks. The skeleton was pieced together from prefabricated sections. The exercise began with the “tripod” of hindlimbs and tail, anchored together at the pelvis, providing a stable base. These were followed by the torso section, then the three sections of the neck and head, and finally the forelimbs. Dingus (1996:25–28) recalled that “the strangest thing was that the mount actually looked rather natural and graceful […] I had always been extremely skeptical about whether sauropods could rear up to such heights, but the grace of the mount almost erased my doubt”. Although the initial assembly of the rearing barosaur had proven successful, another six months would be required before the entire exhibit was ready to assemble in New York, as work was required not only on the main </w:t>
       </w:r>
       <w:r>
         <w:rPr>
@@ -2631,39 +2495,7 @@
       </w:pPr>
       <w:r>
         <w:rPr/>
-        <w:t xml:space="preserve">In November 1991, the work in Toronto was complete, and the completed exhibit was transported to New York in sections for mounting. Unlike the trial mounting in Toronto, when the </w:t>
-      </w:r>
-      <w:r>
-        <w:rPr/>
-        <w:t xml:space="preserve">head and </w:t>
-      </w:r>
-      <w:r>
-        <w:rPr/>
-        <w:t>neck w</w:t>
-      </w:r>
-      <w:r>
-        <w:rPr/>
-        <w:t xml:space="preserve">ere </w:t>
-      </w:r>
-      <w:r>
-        <w:rPr/>
-        <w:t xml:space="preserve">attached in three sections, in New York the three sections were first joined together and then fitted as a unit. This large unit, about nine meters in length, proved </w:t>
-      </w:r>
-      <w:r>
-        <w:rPr/>
-        <w:t>awkward</w:t>
-      </w:r>
-      <w:r>
-        <w:rPr/>
-        <w:t xml:space="preserve"> to manoeuvre, </w:t>
-      </w:r>
-      <w:r>
-        <w:rPr/>
-        <w:t xml:space="preserve">and </w:t>
-      </w:r>
-      <w:r>
-        <w:rPr/>
-        <w:t>it was difficult to raise it to a sufficient height to slide into its slot. It took nearly two hours to wrestle it into place at the front of the rearing torso. Worse, when the mount was finally completed it was imperfect because, when the whole neck had been hanging horizontally, it had bent in the middle at the point of suspension. The resulting kink in the neck can be seen between C10 and C11 in contemporary photos such as that of Dingus (1996:26) and Lindsay (1992:18–20). It was soon corrected, however, in a near-disastrous but ultimately successful late-night operation (Dingus 1996:28), and the line of the neck is smooth and elegant in the mount as it is today (Figure A).</w:t>
+        <w:t>In November 1991, the work in Toronto was complete, and the completed exhibit was transported to New York in sections for mounting. Unlike the trial mounting in Toronto, when the head and neck were attached in three sections, in New York the three sections were first joined together and then fitted as a unit. This large unit, about nine meters in length, proved awkward to manoeuvre, and it was difficult to raise it to a sufficient height to slide into its slot. It took nearly two hours to wrestle it into place at the front of the rearing torso. Worse, when the mount was finally completed it was imperfect because, when the whole neck had been hanging horizontally, it had bent in the middle at the point of suspension. The resulting kink in the neck can be seen between C10 and C11 in contemporary photos such as that of Dingus (1996:26) and Lindsay (1992:18–20). It was soon corrected, however, in a near-disastrous but ultimately successful late-night operation (Dingus 1996:28), and the line of the neck is smooth and elegant in the mount as it is today (Figure A).</w:t>
       </w:r>
     </w:p>
     <w:p>
@@ -2728,15 +2560,7 @@
       </w:r>
       <w:r>
         <w:rPr/>
-        <w:t xml:space="preserve"> by Tschopp et al. (2015:220).) The </w:t>
-      </w:r>
-      <w:r>
-        <w:rPr/>
-        <w:t xml:space="preserve">juvenile skull and </w:t>
-      </w:r>
-      <w:r>
-        <w:rPr/>
-        <w:t>neck are, at the time of writing, on exhibit in the Miriam and Ira D. Wallach Orientation Hall.</w:t>
+        <w:t xml:space="preserve"> by Tschopp et al. (2015:220).) The juvenile skull and neck are, at the time of writing, on exhibit in the Miriam and Ira D. Wallach Orientation Hall.</w:t>
       </w:r>
     </w:p>
     <w:p>
@@ -3272,41 +3096,13 @@
       </w:r>
       <w:r>
         <w:rPr/>
-        <w:t xml:space="preserve"> Jack McIntosh, </w:t>
-      </w:r>
-      <w:r>
-        <w:rPr/>
-        <w:t xml:space="preserve">Lowell Dingus and Gene Gaffney all visited </w:t>
-      </w:r>
-      <w:r>
-        <w:rPr/>
-        <w:t xml:space="preserve">RCI </w:t>
-      </w:r>
-      <w:r>
-        <w:rPr/>
-        <w:t xml:space="preserve">multiple times </w:t>
-      </w:r>
-      <w:r>
-        <w:rPr/>
-        <w:t xml:space="preserve">during the modelling process </w:t>
+        <w:t xml:space="preserve"> Jack McIntosh, Lowell Dingus and Gene Gaffney all visited RCI multiple times during the modelling process </w:t>
       </w:r>
       <w:r>
         <w:rPr>
           <w:lang w:val="en-US"/>
         </w:rPr>
-        <w:t xml:space="preserve">to </w:t>
-      </w:r>
-      <w:r>
-        <w:rPr>
-          <w:lang w:val="en-US"/>
-        </w:rPr>
-        <w:t>provide guidance and monitor progress</w:t>
-      </w:r>
-      <w:r>
-        <w:rPr>
-          <w:lang w:val="en-US"/>
-        </w:rPr>
-        <w:t>.</w:t>
+        <w:t>to provide guidance and monitor progress.</w:t>
       </w:r>
     </w:p>
     <w:p>
@@ -3888,15 +3684,7 @@
       </w:r>
       <w:r>
         <w:rPr/>
-        <w:t xml:space="preserve">, Choy and Altmann (1992) </w:t>
-      </w:r>
-      <w:r>
-        <w:rPr/>
-        <w:t>argued</w:t>
-      </w:r>
-      <w:r>
-        <w:rPr/>
-        <w:t xml:space="preserve"> that the great size required of the </w:t>
+        <w:t xml:space="preserve">, Choy and Altmann (1992) argued that the great size required of the </w:t>
       </w:r>
       <w:r>
         <w:rPr>
@@ -3960,53 +3748,17 @@
       </w:r>
       <w:r>
         <w:rPr/>
-        <w:t xml:space="preserve"> would not have </w:t>
-      </w:r>
-      <w:r>
-        <w:rPr/>
-        <w:t>had</w:t>
-      </w:r>
-      <w:r>
-        <w:rPr/>
-        <w:t xml:space="preserve"> the necessary muscle mass to rear up, that compressive stresses in a vertical spine would exceed the bending stresses in a horizontal spine, and that dropping down from a rearing posture would create too much kinetic energy to disperse.</w:t>
-      </w:r>
-    </w:p>
-    <w:p>
-      <w:pPr>
-        <w:pStyle w:val="BodyText"/>
-        <w:rPr/>
-      </w:pPr>
-      <w:r>
-        <w:rPr/>
-        <w:t xml:space="preserve">All of this discussion was welcome to the AMNH team. </w:t>
-      </w:r>
-      <w:r>
-        <w:rPr/>
-        <w:t>As noted above, t</w:t>
-      </w:r>
-      <w:r>
-        <w:rPr/>
-        <w:t xml:space="preserve">he most important purpose of the mount as originally conceived was not to argue in favour of rearing as a habitual behaviour, but to set </w:t>
-      </w:r>
-      <w:r>
-        <w:rPr/>
-        <w:t>out the issue of</w:t>
-      </w:r>
-      <w:r>
-        <w:rPr/>
-        <w:t xml:space="preserve"> what we </w:t>
-      </w:r>
-      <w:r>
-        <w:rPr/>
-        <w:t xml:space="preserve">can and cannot </w:t>
-      </w:r>
-      <w:r>
-        <w:rPr/>
-        <w:t xml:space="preserve">know. </w:t>
-      </w:r>
-      <w:r>
-        <w:rPr/>
-        <w:t>Dingus (1996:28) noted that he actively welcomed the controversy — not only because all publicity is good publicity, but because the skeleton’s critics were encouraging the public to think about the controversy for themselves.</w:t>
+        <w:t xml:space="preserve"> would not have had the necessary muscle mass to rear up, that compressive stresses in a vertical spine would exceed the bending stresses in a horizontal spine, and that dropping down from a rearing posture would create too much kinetic energy to disperse.</w:t>
+      </w:r>
+    </w:p>
+    <w:p>
+      <w:pPr>
+        <w:pStyle w:val="BodyText"/>
+        <w:rPr/>
+      </w:pPr>
+      <w:r>
+        <w:rPr/>
+        <w:t>All of this discussion was welcome to the AMNH team. As noted above, the most important purpose of the mount as originally conceived was not to argue in favour of rearing as a habitual behaviour, but to set out the issue of what we can and cannot know. Dingus (1996:28) noted that he actively welcomed the controversy — not only because all publicity is good publicity, but because the skeleton’s critics were encouraging the public to think about the controversy for themselves.</w:t>
       </w:r>
     </w:p>
     <w:p>
@@ -4028,11 +3780,7 @@
       </w:pPr>
       <w:r>
         <w:rPr/>
-        <w:t>T</w:t>
-      </w:r>
-      <w:r>
-        <w:rPr/>
-        <w:t xml:space="preserve">he notion of rearing sauropods has a long heritage. The first ever life restoration featuring sauropods is Charles R. Knight’s 1897 drawing, created under the supervision of E. D. Cope, appearing in Ballou (1897:20) and reproduced in Osborn and Mook (1921:figure 127). This shows several </w:t>
+        <w:t xml:space="preserve">The notion of rearing sauropods has a long heritage. The first ever life restoration featuring sauropods is Charles R. Knight’s 1897 drawing, created under the supervision of E. D. Cope, appearing in Ballou (1897:20) and reproduced in Osborn and Mook (1921:figure 127). This shows several </w:t>
       </w:r>
       <w:r>
         <w:rPr>
@@ -4348,6 +4096,16 @@
       </w:pPr>
       <w:r>
         <w:rPr/>
+        <w:t>XXX Paul 1987 and refs therein.</w:t>
+      </w:r>
+    </w:p>
+    <w:p>
+      <w:pPr>
+        <w:pStyle w:val="BodyText"/>
+        <w:rPr/>
+      </w:pPr>
+      <w:r>
+        <w:rPr/>
         <w:t xml:space="preserve">Jensen (1988) described a new camarasaurid species </w:t>
       </w:r>
       <w:r>
@@ -4576,11 +4334,7 @@
       </w:r>
       <w:r>
         <w:rPr/>
-        <w:t xml:space="preserve"> paper (Peter May, pers. comm. 2022). The identity of the note-taker is not known, but the handwriting does not match that of McIntosh himself. Summing the known centrum lengths of AMNH 6341 cervicals 8–16 from this table (McIntosh 2005:table 2.1) yield a total of 6993 mm. The scaled-up centrum lengths of AMNH 7535 cervicals 2–7 written onto the manuscript are 125, 174, 234, 299, 355 and 467, for a total of 1654 mm. Together these sums add to 8587 mm, a good match for Wedel’s (2007) estimate of 8.5 m, which is currently the generally accepted figure. </w:t>
-      </w:r>
-      <w:r>
-        <w:rPr/>
-        <w:t>However, see Taylor and Wedel (in prep.) for alternative estimates.</w:t>
+        <w:t xml:space="preserve"> paper (Peter May, pers. comm. 2022). The identity of the note-taker is not known, but the handwriting does not match that of McIntosh himself. Summing the known centrum lengths of AMNH 6341 cervicals 8–16 from this table (McIntosh 2005:table 2.1) yield a total of 6993 mm. The scaled-up centrum lengths of AMNH 7535 cervicals 2–7 written onto the manuscript are 125, 174, 234, 299, 355 and 467, for a total of 1654 mm. Together these sums add to 8587 mm, a good match for Wedel’s (2007) estimate of 8.5 m, which is currently the generally accepted figure. However, see Taylor and Wedel (in prep.) for alternative estimates.</w:t>
       </w:r>
     </w:p>
     <w:p>
@@ -7126,7 +6880,7 @@
         <w:pStyle w:val="FigureCaption"/>
         <w:widowControl/>
         <w:suppressAutoHyphens w:val="true"/>
-        <w:overflowPunct w:val="false"/>
+        <w:overflowPunct w:val="true"/>
         <w:bidi w:val="0"/>
         <w:spacing w:lineRule="auto" w:line="276" w:before="0" w:after="142"/>
         <w:ind w:hanging="0" w:left="283" w:right="0"/>
@@ -8447,7 +8201,7 @@
     <w:pPr>
       <w:widowControl/>
       <w:suppressAutoHyphens w:val="true"/>
-      <w:overflowPunct w:val="false"/>
+      <w:overflowPunct w:val="true"/>
       <w:bidi w:val="0"/>
       <w:spacing w:before="0" w:after="0"/>
       <w:ind w:hanging="0" w:left="0" w:right="0"/>

</xml_diff>

<commit_message>
Fill in some captions
</commit_message>
<xml_diff>
--- a/TaylorEtAl-mounted-barosaurus.docx
+++ b/TaylorEtAl-mounted-barosaurus.docx
@@ -4125,6 +4125,10 @@
       </w:pPr>
       <w:r>
         <w:rPr/>
+        <w:t xml:space="preserve">Robert T. Bakker had been arguing for some time that at least some sauropods reared (e.g. Bakker 1971c, 1978). </w:t>
+      </w:r>
+      <w:r>
+        <w:rPr/>
         <w:t xml:space="preserve">In his widely read popular-science book </w:t>
       </w:r>
       <w:r>
@@ -4148,17 +4152,131 @@
       </w:r>
       <w:r>
         <w:rPr/>
-        <w:t xml:space="preserve"> itself, not only could rear but habitually did so when feeding. While the idea of rearing sauropods had been growing among researchers, this probably marked the point where the idea began to impinge on non-specialists.</w:t>
-      </w:r>
-    </w:p>
-    <w:p>
-      <w:pPr>
-        <w:pStyle w:val="BodyText"/>
-        <w:rPr/>
-      </w:pPr>
-      <w:r>
-        <w:rPr/>
-        <w:t>XXX Paul 1987 and refs therein.</w:t>
+        <w:t xml:space="preserve"> itself, not only could rear but habitually did so when feeding </w:t>
+      </w:r>
+      <w:r>
+        <w:rPr/>
+        <w:t>and at other times</w:t>
+      </w:r>
+      <w:r>
+        <w:rPr/>
+        <w:t xml:space="preserve">. </w:t>
+      </w:r>
+      <w:r>
+        <w:rPr/>
+        <w:t xml:space="preserve">The frontispiece of the book </w:t>
+      </w:r>
+      <w:r>
+        <w:rPr/>
+        <w:t xml:space="preserve">illustrated this </w:t>
+      </w:r>
+      <w:r>
+        <w:rPr/>
+        <w:t xml:space="preserve">idea </w:t>
+      </w:r>
+      <w:r>
+        <w:rPr/>
+        <w:t xml:space="preserve">with a striking drawing of two apatosaurines fighting in tripodal posture. </w:t>
+      </w:r>
+      <w:r>
+        <w:rPr/>
+        <w:t xml:space="preserve">While the idea of rearing sauropods had been growing among researchers, </w:t>
+      </w:r>
+      <w:r>
+        <w:rPr>
+          <w:i/>
+          <w:iCs/>
+        </w:rPr>
+        <w:t>The Dinosaur Heresies</w:t>
+      </w:r>
+      <w:r>
+        <w:rPr/>
+        <w:t xml:space="preserve"> </w:t>
+      </w:r>
+      <w:r>
+        <w:rPr/>
+        <w:t>probably marked the point where the idea began to impinge on non-specialists.</w:t>
+      </w:r>
+    </w:p>
+    <w:p>
+      <w:pPr>
+        <w:pStyle w:val="BodyText"/>
+        <w:rPr/>
+      </w:pPr>
+      <w:r>
+        <w:rPr/>
+        <w:t xml:space="preserve">Paul </w:t>
+      </w:r>
+      <w:r>
+        <w:rPr/>
+        <w:t>(</w:t>
+      </w:r>
+      <w:r>
+        <w:rPr/>
+        <w:t>1987:</w:t>
+      </w:r>
+      <w:r>
+        <w:rPr/>
+        <w:t xml:space="preserve">31), in the article containing his painting influential painting </w:t>
+      </w:r>
+      <w:r>
+        <w:rPr>
+          <w:i/>
+          <w:iCs/>
+        </w:rPr>
+        <w:t>Ambush at Como Creek</w:t>
+      </w:r>
+      <w:r>
+        <w:rPr/>
+        <w:t xml:space="preserve"> (see above), argued the habitual rearing into tripodal stance is the only explanation for diplodocids’ massive hips and vertebrae, larger than those of otherwise bigger sauropods, and for their relatively straight necks, short forelimbs and sledlike chevrons. </w:t>
+      </w:r>
+      <w:r>
+        <w:rPr/>
+        <w:t xml:space="preserve">The next year, his book </w:t>
+      </w:r>
+      <w:r>
+        <w:rPr>
+          <w:i/>
+          <w:iCs/>
+        </w:rPr>
+        <w:t>Predatory Dinosaurs of the World</w:t>
+      </w:r>
+      <w:r>
+        <w:rPr/>
+        <w:t xml:space="preserve"> contained a drawing a </w:t>
+      </w:r>
+      <w:r>
+        <w:rPr>
+          <w:i/>
+          <w:iCs/>
+        </w:rPr>
+        <w:t>Mamenchisaurus hochuanensis</w:t>
+      </w:r>
+      <w:r>
+        <w:rPr/>
+        <w:t xml:space="preserve"> rearing to fight theropods (Paul 1988:88) in a composition reminiscent of </w:t>
+      </w:r>
+      <w:r>
+        <w:rPr>
+          <w:i/>
+          <w:iCs/>
+        </w:rPr>
+        <w:t>Ambush</w:t>
+      </w:r>
+      <w:r>
+        <w:rPr/>
+        <w:t xml:space="preserve"> but rather more extreme due to the extraordinarily long neck of </w:t>
+      </w:r>
+      <w:r>
+        <w:rPr>
+          <w:i/>
+          <w:iCs/>
+        </w:rPr>
+        <w:t>Mamenchisaurus</w:t>
+      </w:r>
+      <w:r>
+        <w:rPr/>
+        <w:t>.</w:t>
       </w:r>
     </w:p>
     <w:p>
@@ -4694,6 +4812,46 @@
       </w:pPr>
       <w:r>
         <w:rPr/>
+        <w:t>Bakker, Robert. 1978. Dinosaur feeding behaviour and th</w:t>
+      </w:r>
+      <w:r>
+        <w:rPr/>
+        <w:t xml:space="preserve">e </w:t>
+      </w:r>
+      <w:r>
+        <w:rPr/>
+        <w:t xml:space="preserve">origin of flowering plants. </w:t>
+      </w:r>
+      <w:r>
+        <w:rPr>
+          <w:i/>
+          <w:iCs/>
+        </w:rPr>
+        <w:t>Nature</w:t>
+      </w:r>
+      <w:r>
+        <w:rPr/>
+        <w:t xml:space="preserve"> </w:t>
+      </w:r>
+      <w:r>
+        <w:rPr>
+          <w:b/>
+          <w:bCs/>
+        </w:rPr>
+        <w:t>274</w:t>
+      </w:r>
+      <w:r>
+        <w:rPr/>
+        <w:t>:661–663.</w:t>
+      </w:r>
+    </w:p>
+    <w:p>
+      <w:pPr>
+        <w:pStyle w:val="Reference"/>
+        <w:rPr/>
+      </w:pPr>
+      <w:r>
+        <w:rPr/>
         <w:t xml:space="preserve">Bakker, Robert T. 1986. </w:t>
       </w:r>
       <w:r>
@@ -6151,6 +6309,27 @@
       </w:pPr>
       <w:r>
         <w:rPr/>
+        <w:t xml:space="preserve">Paul, Gregory S. 1988. </w:t>
+      </w:r>
+      <w:r>
+        <w:rPr>
+          <w:i/>
+          <w:iCs/>
+        </w:rPr>
+        <w:t>Predatory Dinosaurs of the World</w:t>
+      </w:r>
+      <w:r>
+        <w:rPr/>
+        <w:t>. Simon and Schuster Inc., New York. 446 pp.</w:t>
+      </w:r>
+    </w:p>
+    <w:p>
+      <w:pPr>
+        <w:pStyle w:val="Reference"/>
+        <w:rPr/>
+      </w:pPr>
+      <w:r>
+        <w:rPr/>
         <w:t xml:space="preserve">Psihoyos, Louie (with John Knoebber). 1994. </w:t>
       </w:r>
       <w:r>
@@ -6711,7 +6890,45 @@
       </w:r>
       <w:r>
         <w:rPr/>
-        <w:t xml:space="preserve">, photographed in 1991: cranium to rear, mandible to the front, both in left dorsolateral view. This skull was copied from that of the mounted Carnegie </w:t>
+        <w:t xml:space="preserve">. </w:t>
+      </w:r>
+      <w:r>
+        <w:rPr>
+          <w:b/>
+          <w:bCs/>
+        </w:rPr>
+        <w:t>A.</w:t>
+      </w:r>
+      <w:r>
+        <w:rPr/>
+        <w:t xml:space="preserve"> C</w:t>
+      </w:r>
+      <w:r>
+        <w:rPr/>
+        <w:t xml:space="preserve">ranium to rear, mandible to the front, both in left dorsolateral view, photographed in 1991. </w:t>
+      </w:r>
+      <w:r>
+        <w:rPr>
+          <w:b/>
+          <w:bCs/>
+        </w:rPr>
+        <w:t>B.</w:t>
+      </w:r>
+      <w:r>
+        <w:rPr/>
+        <w:t xml:space="preserve"> C</w:t>
+      </w:r>
+      <w:r>
+        <w:rPr/>
+        <w:t xml:space="preserve">ranium to rear, mandible to the front, both in </w:t>
+      </w:r>
+      <w:r>
+        <w:rPr/>
+        <w:t>right</w:t>
+      </w:r>
+      <w:r>
+        <w:rPr/>
+        <w:t xml:space="preserve"> dorsolateral view, photographed in 1991. This skull was copied from that of the mounted Carnegie </w:t>
       </w:r>
       <w:r>
         <w:rPr>
@@ -6722,7 +6939,40 @@
       </w:r>
       <w:r>
         <w:rPr/>
-        <w:t>. Note its similarity to the skull “as placed in the restoration at the British Museum” in Holland (1906:figure 1).</w:t>
+        <w:t xml:space="preserve">. Note its similarity to the skull “as placed in the restoration at the British Museum” in Holland (1906:figure 1). </w:t>
+      </w:r>
+      <w:r>
+        <w:rPr>
+          <w:b/>
+          <w:bCs/>
+        </w:rPr>
+        <w:t>C.</w:t>
+      </w:r>
+      <w:r>
+        <w:rPr/>
+        <w:t xml:space="preserve"> The skull used in the Paris mount of </w:t>
+      </w:r>
+      <w:r>
+        <w:rPr>
+          <w:i/>
+          <w:iCs/>
+        </w:rPr>
+        <w:t>Diplodocus</w:t>
+      </w:r>
+      <w:r>
+        <w:rPr/>
+        <w:t xml:space="preserve">, held by an unnamed worker, in left lateral view, photographed in 1908. That of the </w:t>
+      </w:r>
+      <w:r>
+        <w:rPr>
+          <w:i/>
+          <w:iCs/>
+        </w:rPr>
+        <w:t>Barosaurus</w:t>
+      </w:r>
+      <w:r>
+        <w:rPr/>
+        <w:t xml:space="preserve"> mount is identical.</w:t>
       </w:r>
     </w:p>
     <w:p>
@@ -6886,7 +7136,59 @@
       </w:r>
       <w:r>
         <w:rPr/>
-        <w:t xml:space="preserve"> John Gurche’s painting XXX details, including title if any, and attribution.</w:t>
+        <w:t xml:space="preserve"> John Gurche’s painting </w:t>
+      </w:r>
+      <w:r>
+        <w:rPr/>
+        <w:t xml:space="preserve">of a rearing </w:t>
+      </w:r>
+      <w:r>
+        <w:rPr>
+          <w:i/>
+          <w:iCs/>
+        </w:rPr>
+        <w:t>Barosaurus</w:t>
+      </w:r>
+      <w:r>
+        <w:rPr/>
+        <w:t xml:space="preserve"> confronting an </w:t>
+      </w:r>
+      <w:r>
+        <w:rPr>
+          <w:i/>
+          <w:iCs/>
+        </w:rPr>
+        <w:t>Allosaurus</w:t>
+      </w:r>
+      <w:r>
+        <w:rPr/>
+        <w:t xml:space="preserve"> and protecting a juvenile, created especially for the publicity materials for the mount when unveiled in 1991. This painting </w:t>
+      </w:r>
+      <w:r>
+        <w:rPr/>
+        <w:t xml:space="preserve">was used in gallery signage and in numerous publications (e.g. the cover of </w:t>
+      </w:r>
+      <w:r>
+        <w:rPr>
+          <w:i/>
+          <w:iCs/>
+        </w:rPr>
+        <w:t>New York Newsday</w:t>
+      </w:r>
+      <w:r>
+        <w:rPr/>
+        <w:t xml:space="preserve"> for 29 November 1991; the cover of the AMNH’s own magazine </w:t>
+      </w:r>
+      <w:r>
+        <w:rPr>
+          <w:i/>
+          <w:iCs/>
+        </w:rPr>
+        <w:t>Natural History</w:t>
+      </w:r>
+      <w:r>
+        <w:rPr/>
+        <w:t xml:space="preserve"> for December 1991).</w:t>
       </w:r>
     </w:p>
     <w:p>
@@ -6993,7 +7295,15 @@
       </w:r>
       <w:r>
         <w:rPr/>
-        <w:t>, and the base is 44 inches (112 cm) long. XXX say more, including stronger S-curve in neck. Small hands. Chicken bones. Photograph by Mick Ellison (AMNH). XXX reference this in the text.</w:t>
+        <w:t xml:space="preserve">, and the base is 44 inches (112 cm) long. </w:t>
+      </w:r>
+      <w:r>
+        <w:rPr/>
+        <w:t xml:space="preserve">Despite some notable differences — for example, the model has a much more strongly S-curved neck than the full-size mount, and its forefeet lack digits — the model seems to have been followed fairly closely in composing the final mount, and remains a beautiful object in its own right. XXX who made it? </w:t>
+      </w:r>
+      <w:r>
+        <w:rPr/>
+        <w:t>Photograph by Mick Ellison (AMNH). XXX reference this in the text.</w:t>
       </w:r>
     </w:p>
     <w:p>
@@ -7005,8 +7315,15 @@
         <w:rPr/>
       </w:pPr>
       <w:r>
-        <w:rPr/>
-        <w:t>XXX add many more photos!</w:t>
+        <w:rPr>
+          <w:b/>
+          <w:bCs/>
+        </w:rPr>
+        <w:t>Figure I.</w:t>
+      </w:r>
+      <w:r>
+        <w:rPr/>
+        <w:t xml:space="preserve"> XXX current signage</w:t>
       </w:r>
     </w:p>
     <w:p>
@@ -7019,7 +7336,33 @@
       </w:pPr>
       <w:r>
         <w:rPr/>
+        <w:t>XXX add many more photos!</w:t>
+      </w:r>
+    </w:p>
+    <w:p>
+      <w:pPr>
+        <w:pStyle w:val="FigureCaption"/>
+        <w:bidi w:val="0"/>
+        <w:spacing w:before="0" w:after="142"/>
+        <w:jc w:val="left"/>
+        <w:rPr/>
+      </w:pPr>
+      <w:r>
+        <w:rPr/>
         <w:t>XXX Use Peter’s VHS video when we get it!</w:t>
+      </w:r>
+    </w:p>
+    <w:p>
+      <w:pPr>
+        <w:pStyle w:val="FigureCaption"/>
+        <w:bidi w:val="0"/>
+        <w:spacing w:before="0" w:after="142"/>
+        <w:jc w:val="left"/>
+        <w:rPr/>
+      </w:pPr>
+      <w:r>
+        <w:rPr/>
+        <w:t>XXX Lego model</w:t>
       </w:r>
     </w:p>
     <w:p>

</xml_diff>

<commit_message>
Add empty cultural-impact section
</commit_message>
<xml_diff>
--- a/TaylorEtAl-mounted-barosaurus.docx
+++ b/TaylorEtAl-mounted-barosaurus.docx
@@ -3849,6 +3849,46 @@
         <w:pStyle w:val="Heading2"/>
         <w:rPr/>
       </w:pPr>
+      <w:r>
+        <w:rPr/>
+        <w:t>Cultural impact</w:t>
+      </w:r>
+    </w:p>
+    <w:p>
+      <w:pPr>
+        <w:pStyle w:val="BodyText"/>
+        <w:rPr/>
+      </w:pPr>
+      <w:r>
+        <w:rPr/>
+        <w:t>XXX move JP here</w:t>
+      </w:r>
+    </w:p>
+    <w:p>
+      <w:pPr>
+        <w:pStyle w:val="BodyText"/>
+        <w:rPr/>
+      </w:pPr>
+      <w:r>
+        <w:rPr/>
+        <w:t>XXX move WWD here</w:t>
+      </w:r>
+    </w:p>
+    <w:p>
+      <w:pPr>
+        <w:pStyle w:val="BodyText"/>
+        <w:rPr/>
+      </w:pPr>
+      <w:r>
+        <w:rPr/>
+        <w:t>XXX Lego</w:t>
+      </w:r>
+    </w:p>
+    <w:p>
+      <w:pPr>
+        <w:pStyle w:val="Heading2"/>
+        <w:rPr/>
+      </w:pPr>
       <w:bookmarkStart w:id="23" w:name="__RefHeading___Toc3786_1986291683"/>
       <w:bookmarkEnd w:id="23"/>
       <w:r>

</xml_diff>

<commit_message>
Revise text for Figure A
</commit_message>
<xml_diff>
--- a/TaylorEtAl-mounted-barosaurus.docx
+++ b/TaylorEtAl-mounted-barosaurus.docx
@@ -2516,45 +2516,41 @@
       </w:pPr>
       <w:r>
         <w:rPr/>
-        <w:t>In November 1991, the work in Toronto was complete, and the completed exhibit was transported to New York in sections for mounting. Unlike the trial mounting in Toronto, when the head and neck were attached in three sections, in New York the three sections were first joined together and then fitted as a unit. This large unit, about nine meters in length, proved awkward to manoeuvre, and it was difficult to raise it to a sufficient height to slide into its slot. It took nearly two hours to wrestle it into place at the front of the rearing torso. Worse, when the mount was finally completed it was imperfect because, when the whole neck had been hanging horizontally, it had bent in the middle at the point of suspension. The resulting kink in the neck can be seen between C10 and C11 in contemporary photos such as that of Dingus (1996:26) and Lindsay (1992:18–20). It was soon corrected, however, in a near-disastrous but ultimately successful late-night operation (Dingus 1996:28), and the line of the neck is smooth and elegant in the mount as it is today (Figure A).</w:t>
-      </w:r>
-    </w:p>
-    <w:p>
-      <w:pPr>
-        <w:pStyle w:val="BodyText"/>
-        <w:rPr/>
-      </w:pPr>
-      <w:r>
-        <w:rPr/>
-        <w:t xml:space="preserve">Lindsay (1992:14–19) provides a vivid illustrated account of the molding, casting and mounting of the skeleton, with photographs by Lynton Gardiner (see below). This book also contains the best published photographs of some of the fossil material, e.g. a posterior cervical vertebra in left lateral view (p11), posterior cervical and posterior dorsal </w:t>
-      </w:r>
-      <w:r>
-        <w:rPr/>
-        <w:t xml:space="preserve">vertebrae </w:t>
-      </w:r>
-      <w:r>
-        <w:rPr/>
-        <w:t xml:space="preserve">in anterior views and right pubis in lateral view (p12), </w:t>
-      </w:r>
-      <w:r>
-        <w:rPr/>
-        <w:t xml:space="preserve">articulated </w:t>
-      </w:r>
-      <w:r>
-        <w:rPr/>
-        <w:t xml:space="preserve">sequence of cast dorsals and posterior cervicals </w:t>
-      </w:r>
-      <w:r>
-        <w:rPr/>
-        <w:t xml:space="preserve">in right lateral view </w:t>
-      </w:r>
-      <w:r>
-        <w:rPr/>
-        <w:t>(p1</w:t>
-      </w:r>
-      <w:r>
-        <w:rPr/>
-        <w:t>8–19).</w:t>
+        <w:t xml:space="preserve">In November 1991, the work in Toronto was complete, and the completed exhibit was transported to New York in sections for mounting. Unlike the trial mounting in Toronto, when the head and neck were attached in three sections, in New York the three sections were first joined together and then fitted as a unit. This large unit, about nine meters in length, proved awkward to manoeuvre, and it was difficult to raise it to a sufficient height to slide into its slot. It took nearly two hours to wrestle it into place at the front of the rearing torso. Worse, when the mount was finally completed it was imperfect because, when the whole neck had been hanging horizontally, it had bent in the middle at the point of suspension. The resulting kink in the neck can be seen between C10 and C11 </w:t>
+      </w:r>
+      <w:r>
+        <w:rPr/>
+        <w:t xml:space="preserve">in Figure A and </w:t>
+      </w:r>
+      <w:r>
+        <w:rPr/>
+        <w:t xml:space="preserve">in </w:t>
+      </w:r>
+      <w:r>
+        <w:rPr/>
+        <w:t xml:space="preserve">other </w:t>
+      </w:r>
+      <w:r>
+        <w:rPr/>
+        <w:t xml:space="preserve">contemporary photos such as </w:t>
+      </w:r>
+      <w:r>
+        <w:rPr/>
+        <w:t xml:space="preserve">those </w:t>
+      </w:r>
+      <w:r>
+        <w:rPr/>
+        <w:t>of Dingus (1996:26) and Lindsay (1992:18–20). It was soon corrected, however, in a near-disastrous but ultimately successful late-night operation (Dingus 1996:28), and the line of the neck is smooth and elegant in the mount as it is today.</w:t>
+      </w:r>
+    </w:p>
+    <w:p>
+      <w:pPr>
+        <w:pStyle w:val="BodyText"/>
+        <w:rPr/>
+      </w:pPr>
+      <w:r>
+        <w:rPr/>
+        <w:t>Lindsay (1992:14–19) provides a vivid illustrated account of the molding, casting and mounting of the skeleton, with photographs by Lynton Gardiner (see below). This book also contains the best published photographs of some of the fossil material, e.g. a posterior cervical vertebra in left lateral view (p11), posterior cervical and posterior dorsal vertebrae in anterior views and right pubis in lateral view (p12), articulated sequence of cast dorsals and posterior cervicals in right lateral view (p18–19).</w:t>
       </w:r>
     </w:p>
     <w:p>
@@ -3337,31 +3333,7 @@
       </w:r>
       <w:r>
         <w:rPr/>
-        <w:t xml:space="preserve">. </w:t>
-      </w:r>
-      <w:r>
-        <w:rPr/>
-        <w:t xml:space="preserve">(The earliest mention of the sixteen-cervicals hypothesis in print appears in a caption in a children’s book, Lindsay 1992:20.) </w:t>
-      </w:r>
-      <w:r>
-        <w:rPr/>
-        <w:t xml:space="preserve">Whether or not the AMNH 6341 </w:t>
-      </w:r>
-      <w:r>
-        <w:rPr/>
-        <w:t xml:space="preserve">material </w:t>
-      </w:r>
-      <w:r>
-        <w:rPr/>
-        <w:t xml:space="preserve">may at some point have </w:t>
-      </w:r>
-      <w:r>
-        <w:rPr/>
-        <w:t xml:space="preserve">included </w:t>
-      </w:r>
-      <w:r>
-        <w:rPr/>
-        <w:t>a tenth cervical vertebra (C7), at present it preserves the last nine cervical vertebrae. These are therefore considered to be C8–C16.</w:t>
+        <w:t>. (The earliest mention of the sixteen-cervicals hypothesis in print appears in a caption in a children’s book, Lindsay 1992:20.) Whether or not the AMNH 6341 material may at some point have included a tenth cervical vertebra (C7), at present it preserves the last nine cervical vertebrae. These are therefore considered to be C8–C16.</w:t>
       </w:r>
     </w:p>
     <w:p>
@@ -4186,11 +4158,7 @@
       </w:pPr>
       <w:r>
         <w:rPr/>
-        <w:t xml:space="preserve">Robert T. Bakker had been arguing for some time that at least some sauropods reared (e.g. Bakker 1971c, 1978). </w:t>
-      </w:r>
-      <w:r>
-        <w:rPr/>
-        <w:t xml:space="preserve">In his widely read popular-science book </w:t>
+        <w:t xml:space="preserve">Robert T. Bakker had been arguing for some time that at least some sauropods reared (e.g. Bakker 1971c, 1978). In his widely read popular-science book </w:t>
       </w:r>
       <w:r>
         <w:rPr>
@@ -4213,35 +4181,7 @@
       </w:r>
       <w:r>
         <w:rPr/>
-        <w:t xml:space="preserve"> itself, not only could rear but habitually did so when feeding </w:t>
-      </w:r>
-      <w:r>
-        <w:rPr/>
-        <w:t>and at other times</w:t>
-      </w:r>
-      <w:r>
-        <w:rPr/>
-        <w:t xml:space="preserve">. </w:t>
-      </w:r>
-      <w:r>
-        <w:rPr/>
-        <w:t xml:space="preserve">The frontispiece of the book </w:t>
-      </w:r>
-      <w:r>
-        <w:rPr/>
-        <w:t xml:space="preserve">illustrated this </w:t>
-      </w:r>
-      <w:r>
-        <w:rPr/>
-        <w:t xml:space="preserve">idea </w:t>
-      </w:r>
-      <w:r>
-        <w:rPr/>
-        <w:t xml:space="preserve">with a striking drawing of two apatosaurines fighting in tripodal posture. </w:t>
-      </w:r>
-      <w:r>
-        <w:rPr/>
-        <w:t xml:space="preserve">While the idea of rearing sauropods had been growing among researchers, </w:t>
+        <w:t xml:space="preserve"> itself, not only could rear but habitually did so when feeding and at other times. The frontispiece of the book illustrated this idea with a striking drawing of two apatosaurines fighting in tripodal posture. While the idea of rearing sauropods had been growing among researchers, </w:t>
       </w:r>
       <w:r>
         <w:rPr>
@@ -4252,33 +4192,17 @@
       </w:r>
       <w:r>
         <w:rPr/>
-        <w:t xml:space="preserve"> </w:t>
-      </w:r>
-      <w:r>
-        <w:rPr/>
-        <w:t>probably marked the point where the idea began to impinge on non-specialists.</w:t>
-      </w:r>
-    </w:p>
-    <w:p>
-      <w:pPr>
-        <w:pStyle w:val="BodyText"/>
-        <w:rPr/>
-      </w:pPr>
-      <w:r>
-        <w:rPr/>
-        <w:t xml:space="preserve">Paul </w:t>
-      </w:r>
-      <w:r>
-        <w:rPr/>
-        <w:t>(</w:t>
-      </w:r>
-      <w:r>
-        <w:rPr/>
-        <w:t>1987:</w:t>
-      </w:r>
-      <w:r>
-        <w:rPr/>
-        <w:t xml:space="preserve">31), in the article containing his painting influential painting </w:t>
+        <w:t xml:space="preserve"> probably marked the point where the idea began to impinge on non-specialists.</w:t>
+      </w:r>
+    </w:p>
+    <w:p>
+      <w:pPr>
+        <w:pStyle w:val="BodyText"/>
+        <w:rPr/>
+      </w:pPr>
+      <w:r>
+        <w:rPr/>
+        <w:t xml:space="preserve">Paul (1987:31), in the article containing his painting influential painting </w:t>
       </w:r>
       <w:r>
         <w:rPr>
@@ -4289,11 +4213,7 @@
       </w:r>
       <w:r>
         <w:rPr/>
-        <w:t xml:space="preserve"> (see above), argued the habitual rearing into tripodal stance is the only explanation for diplodocids’ massive hips and vertebrae, larger than those of otherwise bigger sauropods, and for their relatively straight necks, short forelimbs and sledlike chevrons. </w:t>
-      </w:r>
-      <w:r>
-        <w:rPr/>
-        <w:t xml:space="preserve">The next year, his book </w:t>
+        <w:t xml:space="preserve"> (see above), argued the habitual rearing into tripodal stance is the only explanation for diplodocids’ massive hips and vertebrae, larger than those of otherwise bigger sauropods, and for their relatively straight necks, short forelimbs and sledlike chevrons. The next year, his book </w:t>
       </w:r>
       <w:r>
         <w:rPr>
@@ -4656,34 +4576,18 @@
       </w:r>
       <w:r>
         <w:rPr/>
-        <w:t xml:space="preserve">, </w:t>
-      </w:r>
-      <w:r>
-        <w:rPr/>
-        <w:t xml:space="preserve">and to Ambrosino for permission to use a photograph of his Lego </w:t>
-      </w:r>
-      <w:r>
-        <w:rPr>
-          <w:i/>
-          <w:iCs/>
-        </w:rPr>
-        <w:t>Barosaurus</w:t>
-      </w:r>
-      <w:r>
-        <w:rPr/>
-        <w:t xml:space="preserve"> model (Figure J).</w:t>
-      </w:r>
-      <w:r>
-        <w:rPr/>
-        <w:t xml:space="preserve"> Gregory S. Paul also allowed us to quote personal communications. Carl Mehling (AMNH) searched collections for the missing C7 and allowed us to cite a personal communication. Mai Reitmeyer (Department of Library Services, AMNH) helped us to obtain historical photographs. Amelia Zietlow (Richard Gilder Graduate School at the AMNH) provided helpful photographs and information about the present public exhibits </w:t>
-      </w:r>
-      <w:r>
-        <w:rPr/>
-        <w:t>(Figure I)</w:t>
-      </w:r>
-      <w:r>
-        <w:rPr/>
-        <w:t xml:space="preserve">. We thank Ray Wilhite (Auburn University College of Veterinary Medicine) and Brooks Britt and Rod Scheetz (both Brigham Young University) for help in accessing the archived notebooks of John S. McIntosh. Lynton Gardiner allowed us to cite a personal communication. Mick Ellison (AMNH) kindly photographed for us both the 1939 public gallery exhibit panel (Figure G) and the prototype model (Figure H), having had the model repaired. Photography of the model was courtesy of the AMNH Main Archives. Melissa Posen, Dingus’s administrative assistant on the </w:t>
+        <w:t xml:space="preserve">, and to Ambrosino for permission to use a photograph of his Lego </w:t>
+      </w:r>
+      <w:r>
+        <w:rPr>
+          <w:i/>
+          <w:iCs/>
+        </w:rPr>
+        <w:t>Barosaurus</w:t>
+      </w:r>
+      <w:r>
+        <w:rPr/>
+        <w:t xml:space="preserve"> model (Figure J). Gregory S. Paul also allowed us to quote personal communications. Carl Mehling (AMNH) searched collections for the missing C7 and allowed us to cite a personal communication. Mai Reitmeyer (Department of Library Services, AMNH) helped us to obtain historical photographs. Amelia Zietlow (Richard Gilder Graduate School at the AMNH) provided helpful photographs and information about the present public exhibits (Figure I). We thank Ray Wilhite (Auburn University College of Veterinary Medicine) and Brooks Britt and Rod Scheetz (both Brigham Young University) for help in accessing the archived notebooks of John S. McIntosh. Lynton Gardiner allowed us to cite a personal communication. Mick Ellison (AMNH) kindly photographed for us both the 1939 public gallery exhibit panel (Figure G) and the prototype model (Figure H), having had the model repaired. Photography of the model was courtesy of the AMNH Main Archives. Melissa Posen, Dingus’s administrative assistant on the </w:t>
       </w:r>
       <w:r>
         <w:rPr>
@@ -4721,11 +4625,7 @@
       </w:pPr>
       <w:r>
         <w:rPr/>
-        <w:t xml:space="preserve">Ambrosino. 2023. </w:t>
-      </w:r>
-      <w:r>
-        <w:rPr/>
-        <w:t xml:space="preserve">21320: </w:t>
+        <w:t xml:space="preserve">Ambrosino. 2023. 21320: </w:t>
       </w:r>
       <w:r>
         <w:rPr>
@@ -4748,11 +4648,7 @@
       </w:hyperlink>
       <w:r>
         <w:rPr/>
-        <w:t xml:space="preserve"> </w:t>
-      </w:r>
-      <w:r>
-        <w:rPr/>
-        <w:t xml:space="preserve">archived at </w:t>
+        <w:t xml:space="preserve"> archived at </w:t>
       </w:r>
       <w:r>
         <w:fldChar w:fldCharType="begin"/>
@@ -4968,15 +4864,7 @@
       </w:pPr>
       <w:r>
         <w:rPr/>
-        <w:t>Bakker, Robert. 1978. Dinosaur feeding behaviour and th</w:t>
-      </w:r>
-      <w:r>
-        <w:rPr/>
-        <w:t xml:space="preserve">e </w:t>
-      </w:r>
-      <w:r>
-        <w:rPr/>
-        <w:t xml:space="preserve">origin of flowering plants. </w:t>
+        <w:t xml:space="preserve">Bakker, Robert. 1978. Dinosaur feeding behaviour and the origin of flowering plants. </w:t>
       </w:r>
       <w:r>
         <w:rPr>
@@ -6990,7 +6878,7 @@
           <w:b w:val="false"/>
           <w:bCs w:val="false"/>
         </w:rPr>
-        <w:t xml:space="preserve"> AMNH 6341 in the Theodore Roosevelt Rotunda of the American Museum of Natural History, New York. Taylor for scale. Photograph by Mathew J. Wedel, 2012.</w:t>
+        <w:t xml:space="preserve"> AMNH 6341 in the Theodore Roosevelt Rotunda of the American Museum of Natural History, New York.</w:t>
       </w:r>
     </w:p>
     <w:p>
@@ -7057,11 +6945,7 @@
       </w:r>
       <w:r>
         <w:rPr/>
-        <w:t xml:space="preserve"> C</w:t>
-      </w:r>
-      <w:r>
-        <w:rPr/>
-        <w:t xml:space="preserve">ranium to rear, mandible to the front, both in left dorsolateral view, photographed in 1991. </w:t>
+        <w:t xml:space="preserve"> Cranium to rear, mandible to the front, both in left dorsolateral view, photographed in 1991. </w:t>
       </w:r>
       <w:r>
         <w:rPr>
@@ -7072,19 +6956,7 @@
       </w:r>
       <w:r>
         <w:rPr/>
-        <w:t xml:space="preserve"> C</w:t>
-      </w:r>
-      <w:r>
-        <w:rPr/>
-        <w:t xml:space="preserve">ranium to rear, mandible to the front, both in </w:t>
-      </w:r>
-      <w:r>
-        <w:rPr/>
-        <w:t>right</w:t>
-      </w:r>
-      <w:r>
-        <w:rPr/>
-        <w:t xml:space="preserve"> dorsolateral view, photographed in 1991. This skull was copied from that of the mounted Carnegie </w:t>
+        <w:t xml:space="preserve"> Cranium to rear, mandible to the front, both in right dorsolateral view, photographed in 1991. This skull was copied from that of the mounted Carnegie </w:t>
       </w:r>
       <w:r>
         <w:rPr>
@@ -7292,11 +7164,7 @@
       </w:r>
       <w:r>
         <w:rPr/>
-        <w:t xml:space="preserve"> John Gurche’s painting </w:t>
-      </w:r>
-      <w:r>
-        <w:rPr/>
-        <w:t xml:space="preserve">of a rearing </w:t>
+        <w:t xml:space="preserve"> John Gurche’s painting of a rearing </w:t>
       </w:r>
       <w:r>
         <w:rPr>
@@ -7329,15 +7197,7 @@
       </w:r>
       <w:r>
         <w:rPr/>
-        <w:t xml:space="preserve">, </w:t>
-      </w:r>
-      <w:r>
-        <w:rPr/>
-        <w:t xml:space="preserve">created especially for the publicity materials for the mount when unveiled in 1991. This painting </w:t>
-      </w:r>
-      <w:r>
-        <w:rPr/>
-        <w:t xml:space="preserve">was used in gallery signage and in numerous publications (e.g. the cover of </w:t>
+        <w:t xml:space="preserve">, created especially for the publicity materials for the mount when unveiled in 1991. This painting was used in gallery signage and in numerous publications (e.g. the cover of </w:t>
       </w:r>
       <w:r>
         <w:rPr>
@@ -7415,7 +7275,7 @@
         <w:pStyle w:val="FigureCaption"/>
         <w:widowControl/>
         <w:suppressAutoHyphens w:val="true"/>
-        <w:overflowPunct w:val="false"/>
+        <w:overflowPunct w:val="true"/>
         <w:bidi w:val="0"/>
         <w:spacing w:lineRule="auto" w:line="276" w:before="0" w:after="142"/>
         <w:ind w:hanging="0" w:left="283" w:right="0"/>
@@ -7466,15 +7326,7 @@
       </w:r>
       <w:r>
         <w:rPr/>
-        <w:t xml:space="preserve">, and the base is 44 inches (112 cm) long. </w:t>
-      </w:r>
-      <w:r>
-        <w:rPr/>
-        <w:t xml:space="preserve">Despite some notable differences — for example, the model has a much more strongly S-curved neck than the full-size mount, and its forefeet lack digits — the model seems to have been followed fairly closely in composing the final mount, and remains a beautiful object in its own right. </w:t>
-      </w:r>
-      <w:r>
-        <w:rPr/>
-        <w:t>Photograph by Mick Ellison (AMNH).</w:t>
+        <w:t>, and the base is 44 inches (112 cm) long. Despite some notable differences — for example, the model has a much more strongly S-curved neck than the full-size mount, and its forefeet lack digits — the model seems to have been followed fairly closely in composing the final mount, and remains a beautiful object in its own right. Photograph by Mick Ellison (AMNH).</w:t>
       </w:r>
     </w:p>
     <w:p>
@@ -7494,19 +7346,7 @@
       </w:r>
       <w:r>
         <w:rPr/>
-        <w:t xml:space="preserve"> </w:t>
-      </w:r>
-      <w:r>
-        <w:rPr/>
-        <w:t xml:space="preserve">The </w:t>
-      </w:r>
-      <w:r>
-        <w:rPr/>
-        <w:t xml:space="preserve">signage </w:t>
-      </w:r>
-      <w:r>
-        <w:rPr/>
-        <w:t>for the exhibit as it currently appears in the Roosevelt Memorial Hall. The headings read “Picturing the Past”, “</w:t>
+        <w:t xml:space="preserve"> The signage for the exhibit as it currently appears in the Roosevelt Memorial Hall. The headings read “Picturing the Past”, “</w:t>
       </w:r>
       <w:r>
         <w:rPr>
@@ -8688,7 +8528,6 @@
     </w:lvl>
     <w:lvl w:ilvl="3">
       <w:start w:val="1"/>
-      <w:pStyle w:val="Heading4"/>
       <w:numFmt w:val="none"/>
       <w:suff w:val="nothing"/>
       <w:lvlText w:val=""/>
@@ -8819,7 +8658,7 @@
     <w:pPr>
       <w:widowControl/>
       <w:suppressAutoHyphens w:val="true"/>
-      <w:overflowPunct w:val="false"/>
+      <w:overflowPunct w:val="true"/>
       <w:bidi w:val="0"/>
       <w:spacing w:before="0" w:after="0"/>
       <w:ind w:hanging="0" w:left="0" w:right="0"/>

</xml_diff>

<commit_message>
Write most of Cultural Impact section
</commit_message>
<xml_diff>
--- a/TaylorEtAl-mounted-barosaurus.docx
+++ b/TaylorEtAl-mounted-barosaurus.docx
@@ -2516,31 +2516,7 @@
       </w:pPr>
       <w:r>
         <w:rPr/>
-        <w:t xml:space="preserve">In November 1991, the work in Toronto was complete, and the completed exhibit was transported to New York in sections for mounting. Unlike the trial mounting in Toronto, when the head and neck were attached in three sections, in New York the three sections were first joined together and then fitted as a unit. This large unit, about nine meters in length, proved awkward to manoeuvre, and it was difficult to raise it to a sufficient height to slide into its slot. It took nearly two hours to wrestle it into place at the front of the rearing torso. Worse, when the mount was finally completed it was imperfect because, when the whole neck had been hanging horizontally, it had bent in the middle at the point of suspension. The resulting kink in the neck can be seen between C10 and C11 </w:t>
-      </w:r>
-      <w:r>
-        <w:rPr/>
-        <w:t xml:space="preserve">in Figure A and </w:t>
-      </w:r>
-      <w:r>
-        <w:rPr/>
-        <w:t xml:space="preserve">in </w:t>
-      </w:r>
-      <w:r>
-        <w:rPr/>
-        <w:t xml:space="preserve">other </w:t>
-      </w:r>
-      <w:r>
-        <w:rPr/>
-        <w:t xml:space="preserve">contemporary photos such as </w:t>
-      </w:r>
-      <w:r>
-        <w:rPr/>
-        <w:t xml:space="preserve">those </w:t>
-      </w:r>
-      <w:r>
-        <w:rPr/>
-        <w:t>of Dingus (1996:26) and Lindsay (1992:18–20). It was soon corrected, however, in a near-disastrous but ultimately successful late-night operation (Dingus 1996:28), and the line of the neck is smooth and elegant in the mount as it is today.</w:t>
+        <w:t>In November 1991, the work in Toronto was complete, and the completed exhibit was transported to New York in sections for mounting. Unlike the trial mounting in Toronto, when the head and neck were attached in three sections, in New York the three sections were first joined together and then fitted as a unit. This large unit, about nine meters in length, proved awkward to manoeuvre, and it was difficult to raise it to a sufficient height to slide into its slot. It took nearly two hours to wrestle it into place at the front of the rearing torso. Worse, when the mount was finally completed it was imperfect because, when the whole neck had been hanging horizontally, it had bent in the middle at the point of suspension. The resulting kink in the neck can be seen between C10 and C11 in Figure A and in other contemporary photos such as those of Dingus (1996:26) and Lindsay (1992:18–20). It was soon corrected, however, in a near-disastrous but ultimately successful late-night operation (Dingus 1996:28), and the line of the neck is smooth and elegant in the mount as it is today.</w:t>
       </w:r>
     </w:p>
     <w:p>
@@ -3821,46 +3797,6 @@
         <w:pStyle w:val="Heading2"/>
         <w:rPr/>
       </w:pPr>
-      <w:r>
-        <w:rPr/>
-        <w:t>Cultural impact</w:t>
-      </w:r>
-    </w:p>
-    <w:p>
-      <w:pPr>
-        <w:pStyle w:val="BodyText"/>
-        <w:rPr/>
-      </w:pPr>
-      <w:r>
-        <w:rPr/>
-        <w:t>XXX move JP here</w:t>
-      </w:r>
-    </w:p>
-    <w:p>
-      <w:pPr>
-        <w:pStyle w:val="BodyText"/>
-        <w:rPr/>
-      </w:pPr>
-      <w:r>
-        <w:rPr/>
-        <w:t>XXX move WWD here</w:t>
-      </w:r>
-    </w:p>
-    <w:p>
-      <w:pPr>
-        <w:pStyle w:val="BodyText"/>
-        <w:rPr/>
-      </w:pPr>
-      <w:r>
-        <w:rPr/>
-        <w:t>XXX Lego</w:t>
-      </w:r>
-    </w:p>
-    <w:p>
-      <w:pPr>
-        <w:pStyle w:val="Heading2"/>
-        <w:rPr/>
-      </w:pPr>
       <w:bookmarkStart w:id="23" w:name="__RefHeading___Toc3786_1986291683"/>
       <w:bookmarkEnd w:id="23"/>
       <w:r>
@@ -4331,18 +4267,116 @@
       </w:pPr>
       <w:r>
         <w:rPr/>
-        <w:t xml:space="preserve">This was the state of science regarding rearing sauropods at the time the AMNH </w:t>
-      </w:r>
-      <w:r>
-        <w:rPr>
-          <w:i/>
-          <w:iCs/>
-        </w:rPr>
-        <w:t>Barosaurus</w:t>
-      </w:r>
-      <w:r>
-        <w:rPr/>
-        <w:t xml:space="preserve"> mount was unveiled in 1991. As well as catalyzing a scientific debate on the mechanical difficulties of rearing, the mount likely influenced the depiction of sauropods in popular culture: notably, the rearing </w:t>
+        <w:t xml:space="preserve">In more recent times, biomechanical modelling has been used to establish the feasibility of elevated postures such as that of the AMNH </w:t>
+      </w:r>
+      <w:r>
+        <w:rPr>
+          <w:i/>
+          <w:iCs/>
+        </w:rPr>
+        <w:t>Barosaurus</w:t>
+      </w:r>
+      <w:r>
+        <w:rPr/>
+        <w:t xml:space="preserve">. Mallison (2011) argued compellingly from kinetic–dynamic modelling that diplodocines such as </w:t>
+      </w:r>
+      <w:r>
+        <w:rPr>
+          <w:i/>
+          <w:iCs/>
+        </w:rPr>
+        <w:t>Barosaurus</w:t>
+      </w:r>
+      <w:r>
+        <w:rPr/>
+        <w:t xml:space="preserve"> were particularly well adapted to bipedal rearing and sustained tripodal (tail-supported) standing. So the pose selected for the AMNH mount seems fully justified.</w:t>
+      </w:r>
+    </w:p>
+    <w:p>
+      <w:pPr>
+        <w:pStyle w:val="Heading2"/>
+        <w:rPr/>
+      </w:pPr>
+      <w:r>
+        <w:rPr/>
+        <w:t>Cultural impact</w:t>
+      </w:r>
+    </w:p>
+    <w:p>
+      <w:pPr>
+        <w:pStyle w:val="BodyText"/>
+        <w:rPr/>
+      </w:pPr>
+      <w:r>
+        <w:rPr/>
+        <w:t xml:space="preserve">As well as catalyzing a scientific debate on the mechanical difficulties of rearing, the AMNH </w:t>
+      </w:r>
+      <w:r>
+        <w:rPr>
+          <w:i/>
+          <w:iCs/>
+        </w:rPr>
+        <w:t>Barosaurus</w:t>
+      </w:r>
+      <w:r>
+        <w:rPr/>
+        <w:t xml:space="preserve"> mount has significantly influenced the depiction of sauropods in popular culture.</w:t>
+      </w:r>
+    </w:p>
+    <w:p>
+      <w:pPr>
+        <w:pStyle w:val="BodyText"/>
+        <w:rPr/>
+      </w:pPr>
+      <w:r>
+        <w:rPr/>
+        <w:t xml:space="preserve">Pre-production of </w:t>
+      </w:r>
+      <w:r>
+        <w:rPr/>
+        <w:t xml:space="preserve">Steven Spielberg’s </w:t>
+      </w:r>
+      <w:r>
+        <w:rPr>
+          <w:i/>
+          <w:iCs/>
+        </w:rPr>
+        <w:t>Jurassic Park</w:t>
+      </w:r>
+      <w:r>
+        <w:rPr/>
+        <w:t xml:space="preserve"> (1993) began in July 1990, and filming begin in August 1992, so the AMNH </w:t>
+      </w:r>
+      <w:r>
+        <w:rPr>
+          <w:i/>
+          <w:iCs/>
+        </w:rPr>
+        <w:t>Barosaurus</w:t>
+      </w:r>
+      <w:r>
+        <w:rPr/>
+        <w:t xml:space="preserve"> was unveiled about two thirds of the way through pre-production, in time to influence decisions about the film’s content. </w:t>
+      </w:r>
+      <w:r>
+        <w:rPr/>
+        <w:t xml:space="preserve">Notably, the first dinosaur seen in </w:t>
+      </w:r>
+      <w:r>
+        <w:rPr/>
+        <w:t>the film</w:t>
+      </w:r>
+      <w:r>
+        <w:rPr/>
+        <w:t xml:space="preserve"> is a rearing sauropod — </w:t>
+      </w:r>
+      <w:r>
+        <w:rPr/>
+        <w:t>but it is</w:t>
+      </w:r>
+      <w:r>
+        <w:rPr/>
+        <w:t xml:space="preserve"> a </w:t>
       </w:r>
       <w:r>
         <w:rPr>
@@ -4353,7 +4387,94 @@
       </w:r>
       <w:r>
         <w:rPr/>
-        <w:t xml:space="preserve"> that is the first dinosaur seen in Steven Spielberg’s </w:t>
+        <w:t xml:space="preserve"> </w:t>
+      </w:r>
+      <w:r>
+        <w:rPr/>
+        <w:t xml:space="preserve">rather than a </w:t>
+      </w:r>
+      <w:r>
+        <w:rPr>
+          <w:i/>
+          <w:iCs/>
+        </w:rPr>
+        <w:t>Barosaurus</w:t>
+      </w:r>
+      <w:r>
+        <w:rPr/>
+        <w:t>.</w:t>
+      </w:r>
+      <w:r>
+        <w:rPr/>
+        <w:t xml:space="preserve"> The </w:t>
+      </w:r>
+      <w:r>
+        <w:rPr/>
+        <w:t>choice</w:t>
+      </w:r>
+      <w:r>
+        <w:rPr/>
+        <w:t xml:space="preserve"> of </w:t>
+      </w:r>
+      <w:r>
+        <w:rPr/>
+        <w:t>a rearing</w:t>
+      </w:r>
+      <w:r>
+        <w:rPr/>
+        <w:t xml:space="preserve"> </w:t>
+      </w:r>
+      <w:r>
+        <w:rPr>
+          <w:i/>
+          <w:iCs/>
+        </w:rPr>
+        <w:t>Brachiosaurus</w:t>
+      </w:r>
+      <w:r>
+        <w:rPr/>
+        <w:t xml:space="preserve"> in Jurassic Park is surprising </w:t>
+      </w:r>
+      <w:r>
+        <w:rPr/>
+        <w:t>because</w:t>
+      </w:r>
+      <w:r>
+        <w:rPr/>
+        <w:t xml:space="preserve"> brachiosaurs </w:t>
+      </w:r>
+      <w:r>
+        <w:rPr/>
+        <w:t>we</w:t>
+      </w:r>
+      <w:r>
+        <w:rPr/>
+        <w:t xml:space="preserve">re the most front-heavy of all sauropods, and so the least well adapted to rearing. </w:t>
+      </w:r>
+      <w:r>
+        <w:rPr/>
+        <w:t xml:space="preserve">It must be possible that from early versions, the script called for a </w:t>
+      </w:r>
+      <w:r>
+        <w:rPr>
+          <w:i/>
+          <w:iCs/>
+        </w:rPr>
+        <w:t>Brachiosaurus</w:t>
+      </w:r>
+      <w:r>
+        <w:rPr/>
+        <w:t>, but the rearing was added only relatively late in the process, in response to the AMNH exhibit.</w:t>
+      </w:r>
+    </w:p>
+    <w:p>
+      <w:pPr>
+        <w:pStyle w:val="BodyText"/>
+        <w:rPr/>
+      </w:pPr>
+      <w:r>
+        <w:rPr/>
+        <w:t xml:space="preserve">If </w:t>
       </w:r>
       <w:r>
         <w:rPr>
@@ -4364,7 +4485,44 @@
       </w:r>
       <w:r>
         <w:rPr/>
-        <w:t xml:space="preserve"> (1993) and the rearing behaviour seen by some </w:t>
+        <w:t xml:space="preserve"> was the most important representation of dinosaurs in film, the BBC documentary </w:t>
+      </w:r>
+      <w:r>
+        <w:rPr>
+          <w:i/>
+          <w:iCs/>
+        </w:rPr>
+        <w:t>Walking With Dinosaurs</w:t>
+      </w:r>
+      <w:r>
+        <w:rPr/>
+        <w:t xml:space="preserve"> (1999) </w:t>
+      </w:r>
+      <w:r>
+        <w:rPr/>
+        <w:t xml:space="preserve">was certainly the most influential depiction on the small screen. The second of the six episodes, </w:t>
+      </w:r>
+      <w:r>
+        <w:rPr>
+          <w:i/>
+          <w:iCs/>
+        </w:rPr>
+        <w:t>Time of the Titans</w:t>
+      </w:r>
+      <w:r>
+        <w:rPr/>
+        <w:t xml:space="preserve"> (broadcast in the USA as </w:t>
+      </w:r>
+      <w:r>
+        <w:rPr>
+          <w:i/>
+          <w:iCs/>
+        </w:rPr>
+        <w:t>Jurassic Giants</w:t>
+      </w:r>
+      <w:r>
+        <w:rPr/>
+        <w:t xml:space="preserve">) traces the life of a female </w:t>
       </w:r>
       <w:r>
         <w:rPr>
@@ -4375,18 +4533,195 @@
       </w:r>
       <w:r>
         <w:rPr/>
-        <w:t xml:space="preserve"> individuals in the BBC’s </w:t>
-      </w:r>
-      <w:r>
-        <w:rPr>
-          <w:i/>
-          <w:iCs/>
-        </w:rPr>
-        <w:t>Walking With Dinosaurs</w:t>
-      </w:r>
-      <w:r>
-        <w:rPr/>
-        <w:t xml:space="preserve"> (1999). (The depiction of </w:t>
+        <w:t xml:space="preserve">, and spends much of its time with the herd of different-aged </w:t>
+      </w:r>
+      <w:r>
+        <w:rPr>
+          <w:i/>
+          <w:iCs/>
+        </w:rPr>
+        <w:t>Diplodocus</w:t>
+      </w:r>
+      <w:r>
+        <w:rPr/>
+        <w:t xml:space="preserve"> individuals. Two passages of this episode show several individuals rearing onto their hind limbs: 15 minutes in, to push over trees; and 26 mi</w:t>
+      </w:r>
+      <w:r>
+        <w:rPr/>
+        <w:t>n</w:t>
+      </w:r>
+      <w:r>
+        <w:rPr/>
+        <w:t xml:space="preserve">utes in, to confront an </w:t>
+      </w:r>
+      <w:r>
+        <w:rPr>
+          <w:i/>
+          <w:iCs/>
+        </w:rPr>
+        <w:t>Allosaurus</w:t>
+      </w:r>
+      <w:r>
+        <w:rPr/>
+        <w:t xml:space="preserve">, in a scene that can only be a tribute to the AMNH exhibit. In this latter sequence, the rearing </w:t>
+      </w:r>
+      <w:r>
+        <w:rPr>
+          <w:i/>
+          <w:iCs/>
+        </w:rPr>
+        <w:t>Diplodocus</w:t>
+      </w:r>
+      <w:r>
+        <w:rPr/>
+        <w:t xml:space="preserve"> is even seen </w:t>
+      </w:r>
+      <w:r>
+        <w:rPr/>
+        <w:t xml:space="preserve">taking several </w:t>
+      </w:r>
+      <w:r>
+        <w:rPr/>
+        <w:t xml:space="preserve">bipedal </w:t>
+      </w:r>
+      <w:r>
+        <w:rPr/>
+        <w:t>steps</w:t>
+      </w:r>
+      <w:r>
+        <w:rPr/>
+        <w:t>.</w:t>
+      </w:r>
+    </w:p>
+    <w:p>
+      <w:pPr>
+        <w:pStyle w:val="BodyText"/>
+        <w:rPr/>
+      </w:pPr>
+      <w:r>
+        <w:rPr/>
+        <w:t xml:space="preserve">More than 20 years later, Apple TV+ provided a spiritual successor to </w:t>
+      </w:r>
+      <w:r>
+        <w:rPr>
+          <w:i/>
+          <w:iCs/>
+        </w:rPr>
+        <w:t>Walking with Dinosaurs</w:t>
+      </w:r>
+      <w:r>
+        <w:rPr/>
+        <w:t xml:space="preserve">, </w:t>
+      </w:r>
+      <w:r>
+        <w:rPr>
+          <w:i/>
+          <w:iCs/>
+        </w:rPr>
+        <w:t>Prehistoric Planet</w:t>
+      </w:r>
+      <w:r>
+        <w:rPr/>
+        <w:t xml:space="preserve"> (2022). Episode 2 (</w:t>
+      </w:r>
+      <w:r>
+        <w:rPr>
+          <w:i/>
+          <w:iCs/>
+        </w:rPr>
+        <w:t>Deserts</w:t>
+      </w:r>
+      <w:r>
+        <w:rPr/>
+        <w:t xml:space="preserve">) included a lengthy scene beginning at four minutes, in which </w:t>
+      </w:r>
+      <w:r>
+        <w:rPr>
+          <w:i/>
+          <w:iCs/>
+        </w:rPr>
+        <w:t>Dreadnaughtus</w:t>
+      </w:r>
+      <w:r>
+        <w:rPr/>
+        <w:t xml:space="preserve"> titanosaurs reared into bipedal poses, initially for sexual display, then for intraspecific combat.</w:t>
+      </w:r>
+    </w:p>
+    <w:p>
+      <w:pPr>
+        <w:pStyle w:val="BodyText"/>
+        <w:rPr/>
+      </w:pPr>
+      <w:r>
+        <w:rPr/>
+        <w:t xml:space="preserve">The </w:t>
+      </w:r>
+      <w:r>
+        <w:rPr/>
+        <w:t xml:space="preserve">Dinosaur World </w:t>
+      </w:r>
+      <w:r>
+        <w:rPr/>
+        <w:t xml:space="preserve">part </w:t>
+      </w:r>
+      <w:r>
+        <w:rPr/>
+        <w:t xml:space="preserve">in Plant City, Florida, </w:t>
+      </w:r>
+      <w:r>
+        <w:rPr/>
+        <w:t xml:space="preserve">contains a life-sized sculpture of a rearing </w:t>
+      </w:r>
+      <w:r>
+        <w:rPr>
+          <w:i/>
+          <w:iCs/>
+        </w:rPr>
+        <w:t>Barosaurus</w:t>
+      </w:r>
+      <w:r>
+        <w:rPr/>
+        <w:t>.</w:t>
+      </w:r>
+    </w:p>
+    <w:p>
+      <w:pPr>
+        <w:pStyle w:val="BodyText"/>
+        <w:rPr/>
+      </w:pPr>
+      <w:r>
+        <w:rPr/>
+        <w:t xml:space="preserve">Some dinosaur toys have been influenced by the AMNH mount: for example, the </w:t>
+      </w:r>
+      <w:r>
+        <w:rPr/>
+        <w:t xml:space="preserve">Collecta </w:t>
+      </w:r>
+      <w:r>
+        <w:rPr>
+          <w:i/>
+          <w:iCs/>
+        </w:rPr>
+        <w:t>Diplodocus</w:t>
+      </w:r>
+      <w:r>
+        <w:rPr/>
+        <w:t xml:space="preserve"> </w:t>
+      </w:r>
+      <w:r>
+        <w:rPr/>
+        <w:t xml:space="preserve">is in a rearing pose. However, toys of </w:t>
+      </w:r>
+      <w:r>
+        <w:rPr>
+          <w:i/>
+          <w:iCs/>
+        </w:rPr>
+        <w:t>Barosaurus</w:t>
+      </w:r>
+      <w:r>
+        <w:rPr/>
+        <w:t xml:space="preserve"> itself are for some reason extraordinarily rare. The Dinosaur Toy Blog has reviewed well over 2,000 dinosaur toys, including 50 versions of </w:t>
       </w:r>
       <w:r>
         <w:rPr>
@@ -4397,39 +4732,84 @@
       </w:r>
       <w:r>
         <w:rPr/>
-        <w:t xml:space="preserve"> in Jurassic Park is a surprising choice for two reasons: brachiosaurs are the most front-heavy of all sauropods, and so the least well adapted to rearing; and the animal is shown rearing to reach foliage that it could easily have reached without doing so.)</w:t>
-      </w:r>
-    </w:p>
-    <w:p>
-      <w:pPr>
-        <w:pStyle w:val="BodyText"/>
-        <w:rPr/>
-      </w:pPr>
-      <w:r>
-        <w:rPr/>
-        <w:t xml:space="preserve">In more recent times, biomechanical modelling has been used to establish the feasibility of elevated postures such as that of the AMNH </w:t>
-      </w:r>
-      <w:r>
-        <w:rPr>
-          <w:i/>
-          <w:iCs/>
-        </w:rPr>
-        <w:t>Barosaurus</w:t>
-      </w:r>
-      <w:r>
-        <w:rPr/>
-        <w:t xml:space="preserve">. Mallison (2011) argued compellingly from kinetic–dynamic modelling that diplodocines such as </w:t>
-      </w:r>
-      <w:r>
-        <w:rPr>
-          <w:i/>
-          <w:iCs/>
-        </w:rPr>
-        <w:t>Barosaurus</w:t>
-      </w:r>
-      <w:r>
-        <w:rPr/>
-        <w:t xml:space="preserve"> were particularly well adapted to bipedal rearing and sustained tripodal (tail-supported) standing. So the pose selected for the AMNH mount seems fully justified.</w:t>
+        <w:t xml:space="preserve">, 38 of </w:t>
+      </w:r>
+      <w:r>
+        <w:rPr>
+          <w:i/>
+          <w:iCs/>
+        </w:rPr>
+        <w:t>Apatosaurus</w:t>
+      </w:r>
+      <w:r>
+        <w:rPr/>
+        <w:t xml:space="preserve">, 22 of </w:t>
+      </w:r>
+      <w:r>
+        <w:rPr>
+          <w:i/>
+          <w:iCs/>
+        </w:rPr>
+        <w:t>Diplodocus</w:t>
+      </w:r>
+      <w:r>
+        <w:rPr>
+          <w:i w:val="false"/>
+          <w:iCs w:val="false"/>
+        </w:rPr>
+        <w:t xml:space="preserve"> and nine of </w:t>
+      </w:r>
+      <w:r>
+        <w:rPr>
+          <w:i/>
+          <w:iCs/>
+        </w:rPr>
+        <w:t>Camarasaurus</w:t>
+      </w:r>
+      <w:r>
+        <w:rPr>
+          <w:i w:val="false"/>
+          <w:iCs w:val="false"/>
+        </w:rPr>
+        <w:t xml:space="preserve"> — but not a single </w:t>
+      </w:r>
+      <w:r>
+        <w:rPr>
+          <w:i/>
+          <w:iCs/>
+        </w:rPr>
+        <w:t>Barosaurus</w:t>
+      </w:r>
+      <w:r>
+        <w:rPr>
+          <w:i w:val="false"/>
+          <w:iCs w:val="false"/>
+        </w:rPr>
+        <w:t xml:space="preserve"> toy. The only </w:t>
+      </w:r>
+      <w:r>
+        <w:rPr>
+          <w:i/>
+          <w:iCs/>
+        </w:rPr>
+        <w:t>Barosaurus</w:t>
+      </w:r>
+      <w:r>
+        <w:rPr>
+          <w:i w:val="false"/>
+          <w:iCs w:val="false"/>
+        </w:rPr>
+        <w:t xml:space="preserve"> “toys”  on the market at the time of writing seem to be large museum-quality maquettes costing $500 or more.</w:t>
+      </w:r>
+    </w:p>
+    <w:p>
+      <w:pPr>
+        <w:pStyle w:val="BodyText"/>
+        <w:rPr/>
+      </w:pPr>
+      <w:r>
+        <w:rPr/>
+        <w:t>XXX Lego</w:t>
       </w:r>
     </w:p>
     <w:p>
@@ -7275,7 +7655,7 @@
         <w:pStyle w:val="FigureCaption"/>
         <w:widowControl/>
         <w:suppressAutoHyphens w:val="true"/>
-        <w:overflowPunct w:val="true"/>
+        <w:overflowPunct w:val="false"/>
         <w:bidi w:val="0"/>
         <w:spacing w:lineRule="auto" w:line="276" w:before="0" w:after="142"/>
         <w:ind w:hanging="0" w:left="283" w:right="0"/>
@@ -8658,7 +9038,7 @@
     <w:pPr>
       <w:widowControl/>
       <w:suppressAutoHyphens w:val="true"/>
-      <w:overflowPunct w:val="true"/>
+      <w:overflowPunct w:val="false"/>
       <w:bidi w:val="0"/>
       <w:spacing w:before="0" w:after="0"/>
       <w:ind w:hanging="0" w:left="0" w:right="0"/>

</xml_diff>

<commit_message>
Captions for Figure K and L
</commit_message>
<xml_diff>
--- a/TaylorEtAl-mounted-barosaurus.docx
+++ b/TaylorEtAl-mounted-barosaurus.docx
@@ -7705,11 +7705,11 @@
           <w:b/>
           <w:bCs/>
         </w:rPr>
-        <w:t>Figure J</w:t>
-      </w:r>
-      <w:r>
-        <w:rPr/>
-        <w:t xml:space="preserve">. Lego model of the rearing AMNH </w:t>
+        <w:t>Figure J.</w:t>
+      </w:r>
+      <w:r>
+        <w:rPr/>
+        <w:t xml:space="preserve"> Lego model of the rearing AMNH </w:t>
       </w:r>
       <w:r>
         <w:rPr>
@@ -7732,8 +7732,82 @@
         <w:rPr/>
       </w:pPr>
       <w:r>
-        <w:rPr/>
-        <w:t>XXX add many more photos!</w:t>
+        <w:rPr>
+          <w:b/>
+          <w:bCs/>
+        </w:rPr>
+        <w:t>Figure K.</w:t>
+      </w:r>
+      <w:r>
+        <w:rPr/>
+        <w:t xml:space="preserve"> Two views of the trial mount executed in the parking lot behind the RCI workshop in Spring 1991. </w:t>
+      </w:r>
+      <w:r>
+        <w:rPr>
+          <w:b/>
+          <w:bCs/>
+        </w:rPr>
+        <w:t>A.</w:t>
+      </w:r>
+      <w:r>
+        <w:rPr/>
+        <w:t xml:space="preserve"> Right posterolateral view, with an RCI employee adjusting the anterior part of the neck. Note that two vertebrae — one very posterior, the other in the middle of the neck — are absent at this point. </w:t>
+      </w:r>
+      <w:r>
+        <w:rPr>
+          <w:b/>
+          <w:bCs/>
+        </w:rPr>
+        <w:t>B.</w:t>
+      </w:r>
+      <w:r>
+        <w:rPr/>
+        <w:t xml:space="preserve"> left anterolateral view, with three RCI employees working on the anterior part of the neck: one in a cherry-picker, the other two on a scissor lift. That that the two missing cervical vertebra have been added, and that the posterior one is a different colour from the others. The ribs are a noticeably lighter colour than the rest of the skeleton, presumably </w:t>
+      </w:r>
+      <w:r>
+        <w:rPr/>
+        <w:t>because they had not been painted at this point.</w:t>
+      </w:r>
+    </w:p>
+    <w:p>
+      <w:pPr>
+        <w:pStyle w:val="FigureCaption"/>
+        <w:bidi w:val="0"/>
+        <w:spacing w:before="0" w:after="142"/>
+        <w:jc w:val="left"/>
+        <w:rPr/>
+      </w:pPr>
+      <w:r>
+        <w:rPr>
+          <w:b/>
+          <w:bCs/>
+        </w:rPr>
+        <w:t>Figure L.</w:t>
+      </w:r>
+      <w:r>
+        <w:rPr/>
+        <w:t xml:space="preserve"> Two views of the final mounting in the Roosevelt Memorial Hall of the American Museum of Natural History., both showing the use of two frighteningly unstable-looking cherry-picker crane. The RCI employee in the higher crane are moving the head-and-neck assembly into place, while the two in the lower crane attempt to fit it to the anterior torso.</w:t>
+      </w:r>
+    </w:p>
+    <w:p>
+      <w:pPr>
+        <w:pStyle w:val="FigureCaption"/>
+        <w:bidi w:val="0"/>
+        <w:spacing w:before="0" w:after="142"/>
+        <w:jc w:val="left"/>
+        <w:rPr/>
+      </w:pPr>
+      <w:r>
+        <w:rPr/>
+        <w:t xml:space="preserve">XXX </w:t>
+      </w:r>
+      <w:r>
+        <w:rPr/>
+        <w:t>A</w:t>
+      </w:r>
+      <w:r>
+        <w:rPr/>
+        <w:t>dd more photos!</w:t>
       </w:r>
     </w:p>
     <w:p>

</xml_diff>

<commit_message>
Write all remaining figure captions
</commit_message>
<xml_diff>
--- a/TaylorEtAl-mounted-barosaurus.docx
+++ b/TaylorEtAl-mounted-barosaurus.docx
@@ -1871,7 +1871,15 @@
       </w:r>
       <w:r>
         <w:rPr/>
-        <w:t xml:space="preserve"> in the Hall of Early Dinosaurs on 17 April 1939 (Figures D, G). Plans were made at that time to mount the skeleton in place of </w:t>
+        <w:t xml:space="preserve"> in the Hall of Early Dinosaurs on 17 April 1939 (Figure D, </w:t>
+      </w:r>
+      <w:r>
+        <w:rPr/>
+        <w:t xml:space="preserve">Figure </w:t>
+      </w:r>
+      <w:r>
+        <w:rPr/>
+        <w:t xml:space="preserve">G). Plans were made at that time to mount the skeleton in place of </w:t>
       </w:r>
       <w:r>
         <w:rPr>
@@ -2770,34 +2778,18 @@
       </w:r>
       <w:r>
         <w:rPr/>
-        <w:t xml:space="preserve">; </w:t>
-      </w:r>
-      <w:r>
-        <w:rPr/>
-        <w:t xml:space="preserve">that </w:t>
-      </w:r>
-      <w:r>
-        <w:rPr/>
-        <w:t>cop</w:t>
-      </w:r>
-      <w:r>
-        <w:rPr/>
-        <w:t xml:space="preserve">ywas made from the original Carnegie molds (Taylor et al. 2023), and the composition of the elements from which those molds were taken is well understood (Taylor et al. in review), so it is possible to determine the sources of most of the bones in the </w:t>
-      </w:r>
-      <w:r>
-        <w:rPr>
-          <w:i/>
-          <w:iCs/>
-        </w:rPr>
-        <w:t>Barosaurus</w:t>
-      </w:r>
-      <w:r>
-        <w:rPr/>
-        <w:t xml:space="preserve"> mount</w:t>
-      </w:r>
-      <w:r>
-        <w:rPr/>
-        <w:t xml:space="preserve">. The details follow. </w:t>
+        <w:t xml:space="preserve">; that copywas made from the original Carnegie molds (Taylor et al. 2023), and the composition of the elements from which those molds were taken is well understood (Taylor et al. in review), so it is possible to determine the sources of most of the bones in the </w:t>
+      </w:r>
+      <w:r>
+        <w:rPr>
+          <w:i/>
+          <w:iCs/>
+        </w:rPr>
+        <w:t>Barosaurus</w:t>
+      </w:r>
+      <w:r>
+        <w:rPr/>
+        <w:t xml:space="preserve"> mount. The details follow. </w:t>
       </w:r>
     </w:p>
     <w:p>
@@ -3095,11 +3087,7 @@
       </w:pPr>
       <w:r>
         <w:rPr/>
-        <w:t>So far as we have been able to determine, no casts of Barosaurus elements from specimens other than AMNH 6341 were used.</w:t>
-      </w:r>
-      <w:r>
-        <w:rPr/>
-        <w:t xml:space="preserve"> The missing elements were filled in with </w:t>
+        <w:t xml:space="preserve">So far as we have been able to determine, no casts of Barosaurus elements from specimens other than AMNH 6341 were used. The missing elements were filled in with </w:t>
       </w:r>
       <w:r>
         <w:rPr>
@@ -3255,7 +3243,15 @@
       </w:r>
       <w:r>
         <w:rPr/>
-        <w:t xml:space="preserve"> mount, cast from molds taken from this composite, is shown in a 1991 photograph (Figure C). It can be confidently confirmed as the same composite illustrated by Holland (1906:figure 1) “as placed in the restoration at the British Museum”, and by Nieuwland (2019:figure 5.3) in a photograph of a worker at the Muséum Nationale d’Histoire Naturelle, Paris, France, with the plaster skull of their </w:t>
+        <w:t xml:space="preserve"> mount, cast from molds taken from this composite, is shown in a 1991 photograph (Figure C.</w:t>
+      </w:r>
+      <w:r>
+        <w:rPr/>
+        <w:t>A–B</w:t>
+      </w:r>
+      <w:r>
+        <w:rPr/>
+        <w:t xml:space="preserve">). It can be confidently confirmed as the same composite illustrated by Holland (1906:figure 1) “as placed in the restoration at the British Museum”, and by Nieuwland (2019:figure 5.3) in a photograph of a worker at the Muséum Nationale d’Histoire Naturelle, Paris, France, with the plaster skull of their </w:t>
       </w:r>
       <w:r>
         <w:rPr>
@@ -3266,7 +3262,15 @@
       </w:r>
       <w:r>
         <w:rPr/>
-        <w:t xml:space="preserve"> cast in 1908.</w:t>
+        <w:t xml:space="preserve"> cast in 1908 </w:t>
+      </w:r>
+      <w:r>
+        <w:rPr/>
+        <w:t>(Figure C.C)</w:t>
+      </w:r>
+      <w:r>
+        <w:rPr/>
+        <w:t>.</w:t>
       </w:r>
     </w:p>
     <w:p>
@@ -7168,7 +7172,14 @@
           <w:b w:val="false"/>
           <w:bCs w:val="false"/>
         </w:rPr>
-        <w:t xml:space="preserve"> AMNH 6341 in the Theodore Roosevelt Rotunda of the American Museum of Natural History, New York.</w:t>
+        <w:t xml:space="preserve"> AMNH 6341 in the Theodore Roosevelt Rotunda of the American Museum of Natural History, New York, </w:t>
+      </w:r>
+      <w:r>
+        <w:rPr>
+          <w:b w:val="false"/>
+          <w:bCs w:val="false"/>
+        </w:rPr>
+        <w:t>as it appeared after the initial mounting and before repairs to the middle of the neck.</w:t>
       </w:r>
     </w:p>
     <w:p>
@@ -7454,7 +7465,18 @@
       </w:r>
       <w:r>
         <w:rPr/>
-        <w:t xml:space="preserve"> John Gurche’s painting of a rearing </w:t>
+        <w:t xml:space="preserve"> </w:t>
+      </w:r>
+      <w:r>
+        <w:rPr>
+          <w:i/>
+          <w:iCs/>
+        </w:rPr>
+        <w:t>Barosaurus Defends Her Young</w:t>
+      </w:r>
+      <w:r>
+        <w:rPr/>
+        <w:t xml:space="preserve">, John Gurche’s painting of a rearing </w:t>
       </w:r>
       <w:r>
         <w:rPr>
@@ -7476,18 +7498,7 @@
       </w:r>
       <w:r>
         <w:rPr/>
-        <w:t xml:space="preserve"> and protecting a juvenile, </w:t>
-      </w:r>
-      <w:r>
-        <w:rPr>
-          <w:i/>
-          <w:iCs/>
-        </w:rPr>
-        <w:t>Barosaurus Defends Her Young</w:t>
-      </w:r>
-      <w:r>
-        <w:rPr/>
-        <w:t xml:space="preserve">, created especially for the publicity materials for the mount when unveiled in 1991. This painting was used in gallery signage and in numerous publications (e.g. the cover of </w:t>
+        <w:t xml:space="preserve"> and protecting a juvenile, created especially for the publicity materials for the mount when unveiled in 1991. This painting was used in gallery signage and in numerous publications (e.g. the cover of </w:t>
       </w:r>
       <w:r>
         <w:rPr>
@@ -7565,7 +7576,7 @@
         <w:pStyle w:val="FigureCaption"/>
         <w:widowControl/>
         <w:suppressAutoHyphens w:val="true"/>
-        <w:overflowPunct w:val="false"/>
+        <w:overflowPunct w:val="true"/>
         <w:bidi w:val="0"/>
         <w:spacing w:lineRule="auto" w:line="276" w:before="0" w:after="142"/>
         <w:ind w:hanging="0" w:left="283" w:right="0"/>
@@ -7752,8 +7763,126 @@
         <w:rPr/>
       </w:pPr>
       <w:r>
-        <w:rPr/>
-        <w:t>XXX Add more photos!</w:t>
+        <w:rPr>
+          <w:b/>
+          <w:bCs/>
+        </w:rPr>
+        <w:t>Figure M.</w:t>
+      </w:r>
+      <w:r>
+        <w:rPr/>
+        <w:t xml:space="preserve"> The mold creation process at RCI. Lazlo Eger paints separator on the mold wall surrounding a posterior cervical vertebra of </w:t>
+      </w:r>
+      <w:r>
+        <w:rPr>
+          <w:i/>
+          <w:iCs/>
+        </w:rPr>
+        <w:t>Barosaurus lentus</w:t>
+      </w:r>
+      <w:r>
+        <w:rPr/>
+        <w:t xml:space="preserve"> AMNH 6341, here seen upside-down in right ventrolateral view. The separator on the mold wall allows the rubber latex for the next mold section to be applied without adhering to the first mold section, so that the mold sections will separate easily.</w:t>
+      </w:r>
+    </w:p>
+    <w:p>
+      <w:pPr>
+        <w:pStyle w:val="FigureCaption"/>
+        <w:bidi w:val="0"/>
+        <w:spacing w:before="0" w:after="142"/>
+        <w:jc w:val="left"/>
+        <w:rPr/>
+      </w:pPr>
+      <w:r>
+        <w:rPr>
+          <w:b/>
+          <w:bCs/>
+        </w:rPr>
+        <w:t>Figure N.</w:t>
+      </w:r>
+      <w:r>
+        <w:rPr/>
+        <w:t xml:space="preserve"> Part way through the trial mounting process in the parking lot behind the RCI workshop in Spring 1991. In the lift platform, Peter May and Rick Eyre set the humerus in place while Jack McIntosh advises on its articulation; at ground level, Gene Gaffney, Lowell Dingus and Mark Norell observe.</w:t>
+      </w:r>
+    </w:p>
+    <w:p>
+      <w:pPr>
+        <w:pStyle w:val="FigureCaption"/>
+        <w:bidi w:val="0"/>
+        <w:spacing w:before="0" w:after="142"/>
+        <w:jc w:val="left"/>
+        <w:rPr/>
+      </w:pPr>
+      <w:r>
+        <w:rPr>
+          <w:b/>
+          <w:bCs/>
+        </w:rPr>
+        <w:t>Figure O.</w:t>
+      </w:r>
+      <w:r>
+        <w:rPr/>
+        <w:t xml:space="preserve"> Elements of the cast </w:t>
+      </w:r>
+      <w:r>
+        <w:rPr>
+          <w:i/>
+          <w:iCs/>
+        </w:rPr>
+        <w:t>Barosaurus</w:t>
+      </w:r>
+      <w:r>
+        <w:rPr/>
+        <w:t xml:space="preserve"> </w:t>
+      </w:r>
+      <w:r>
+        <w:rPr/>
+        <w:t xml:space="preserve">skeleton on the floor of the Roosevelt Memorial Hall of the American Museum of Natural History before mounting. Centrally, the skull and cervical vertebrae 2–16, all articulated in a single piece. By the wall to the left are two further vertebrae — </w:t>
+      </w:r>
+      <w:r>
+        <w:rPr/>
+        <w:t>probably</w:t>
+      </w:r>
+      <w:r>
+        <w:rPr/>
+        <w:t xml:space="preserve"> anterior dorsals, although the presence of what looks like a cervical rib loop in the vertebra closest to the camera suggests possibly a spare copy of a posterior cervical. </w:t>
+      </w:r>
+      <w:r>
+        <w:rPr/>
+        <w:t xml:space="preserve">Between these and the neck is the distal (whiplash) portion of a tail: possibly that of the main </w:t>
+      </w:r>
+      <w:r>
+        <w:rPr>
+          <w:i/>
+          <w:iCs/>
+        </w:rPr>
+        <w:t>Barosaurus</w:t>
+      </w:r>
+      <w:r>
+        <w:rPr/>
+        <w:t xml:space="preserve">, but more likely that of the juvenile based on the small size of the most proximal caudals. Between this and the neck is section that is probably the proximal part of the </w:t>
+      </w:r>
+      <w:r>
+        <w:rPr>
+          <w:i/>
+          <w:iCs/>
+        </w:rPr>
+        <w:t>Allosaurus</w:t>
+      </w:r>
+      <w:r>
+        <w:rPr/>
+        <w:t xml:space="preserve"> tail. Finally, intruding on the image from the right is the distal part (whiplash) portion of the other </w:t>
+      </w:r>
+      <w:r>
+        <w:rPr>
+          <w:i/>
+          <w:iCs/>
+        </w:rPr>
+        <w:t>Barosaurus</w:t>
+      </w:r>
+      <w:r>
+        <w:rPr/>
+        <w:t xml:space="preserve"> tail, probably that of the adult.</w:t>
       </w:r>
     </w:p>
     <w:p>
@@ -9010,7 +9139,7 @@
     <w:pPr>
       <w:widowControl/>
       <w:suppressAutoHyphens w:val="true"/>
-      <w:overflowPunct w:val="false"/>
+      <w:overflowPunct w:val="true"/>
       <w:bidi w:val="0"/>
       <w:spacing w:before="0" w:after="0"/>
       <w:ind w:hanging="0" w:left="0" w:right="0"/>

</xml_diff>

<commit_message>
Add citations of all figures
</commit_message>
<xml_diff>
--- a/TaylorEtAl-mounted-barosaurus.docx
+++ b/TaylorEtAl-mounted-barosaurus.docx
@@ -2405,7 +2405,15 @@
       </w:r>
       <w:r>
         <w:rPr/>
-        <w:t xml:space="preserve"> fossils in a semi-truck from New York to Toronto, where they remained for the best part of a year. There, the bones were duplicated by coating them with latex, then curing the latex to form rubber molds. These molds were then used to cast polyurethane foam into accurate replicas of the original fossils that, when painted, were indistinguishable from real bone, but which weighed only a twentieth as much as the fragile and irreplaceable originals. </w:t>
+        <w:t xml:space="preserve"> fossils in a semi-truck from New York to Toronto, where they remained for the best part of a year. There, the bones were duplicated by coating them with latex, then curing the latex to form rubber molds </w:t>
+      </w:r>
+      <w:r>
+        <w:rPr/>
+        <w:t>(Figure M)</w:t>
+      </w:r>
+      <w:r>
+        <w:rPr/>
+        <w:t xml:space="preserve">. These molds were then used to cast polyurethane foam into accurate replicas of the original fossils that, when painted, were indistinguishable from real bone, but which weighed only a twentieth as much as the fragile and irreplaceable originals. </w:t>
       </w:r>
       <w:r>
         <w:rPr>
@@ -2459,7 +2467,23 @@
       </w:r>
       <w:r>
         <w:rPr/>
-        <w:t xml:space="preserve"> mount was carried out with the aid of a hired crane and 15 m scissor lift. This had to be done in the parking lot behind the RCI workshop, as the completed mount would be too tall to fit inside the workshop. The event was attended by a group from the AMNH, and Jack McIntosh, who had been brought in as a consultant to ensure that the bones were articulated correctly in the mount. Also present were photographers including National Geographic’s Louie Psihoyos, a television crew, at least one observer from another museum, and a crowd of local workers on their lunch-breaks. The skeleton was pieced together from prefabricated sections. The exercise began with the “tripod” of hindlimbs and tail, anchored together at the pelvis, providing a stable base. These were followed by the torso section, then the three sections of the neck and head, and finally the forelimbs. Dingus (1996:25–28) recalled that “the strangest thing was that the mount actually looked rather natural and graceful […] I had always been extremely skeptical about whether sauropods could rear up to such heights, but the grace of the mount almost erased my doubt”. Although the initial assembly of the rearing barosaur had proven successful, another six months would be required before the entire exhibit was ready to assemble in New York, as work was required not only on the main </w:t>
+        <w:t xml:space="preserve"> mount was carried out with the aid of a hired crane and 15 m scissor lift </w:t>
+      </w:r>
+      <w:r>
+        <w:rPr/>
+        <w:t>(Figure K)</w:t>
+      </w:r>
+      <w:r>
+        <w:rPr/>
+        <w:t xml:space="preserve">. This had to be done in the parking lot behind the RCI workshop, as the completed mount would be too tall to fit inside the workshop. The event was attended by a group from the AMNH, and Jack McIntosh, who had been brought in as a consultant to ensure that the bones were articulated correctly in the moun t </w:t>
+      </w:r>
+      <w:r>
+        <w:rPr/>
+        <w:t>(Figure N)</w:t>
+      </w:r>
+      <w:r>
+        <w:rPr/>
+        <w:t xml:space="preserve">. Also present were photographers including National Geographic’s Louie Psihoyos, a television crew, at least one observer from another museum, and a crowd of local workers on their lunch-breaks. The skeleton was pieced together from prefabricated sections. The exercise began with the “tripod” of hindlimbs and tail, anchored together at the pelvis, providing a stable base. These were followed by the torso section, then the three sections of the neck and head, and finally the forelimbs. Dingus (1996:25–28) recalled that “the strangest thing was that the mount actually looked rather natural and graceful […] I had always been extremely skeptical about whether sauropods could rear up to such heights, but the grace of the mount almost erased my doubt”. Although the initial assembly of the rearing barosaur had proven successful, another six months would be required before the entire exhibit was ready to assemble in New York, as work was required not only on the main </w:t>
       </w:r>
       <w:r>
         <w:rPr>
@@ -2524,7 +2548,23 @@
       </w:pPr>
       <w:r>
         <w:rPr/>
-        <w:t>In November 1991, the work in Toronto was complete, and the completed exhibit was transported to New York in sections for mounting. Unlike the trial mounting in Toronto, when the head and neck were attached in three sections, in New York the three sections were first joined together and then fitted as a unit. This large unit, about nine meters in length, proved awkward to manoeuvre, and it was difficult to raise it to a sufficient height to slide into its slot. It took nearly two hours to wrestle it into place at the front of the rearing torso. Worse, when the mount was finally completed it was imperfect because, when the whole neck had been hanging horizontally, it had bent in the middle at the point of suspension. The resulting kink in the neck can be seen between C10 and C11 in Figure A and in other contemporary photos such as those of Dingus (1996:26) and Lindsay (1992:18–20). It was soon corrected, however, in a near-disastrous but ultimately successful late-night operation (Dingus 1996:28), and the line of the neck is smooth and elegant in the mount as it is today.</w:t>
+        <w:t xml:space="preserve">In November 1991, the work in Toronto was complete, and the completed exhibit was transported to New York in sections for mounting </w:t>
+      </w:r>
+      <w:r>
+        <w:rPr/>
+        <w:t>(Figure O)</w:t>
+      </w:r>
+      <w:r>
+        <w:rPr/>
+        <w:t xml:space="preserve">. Unlike the trial mounting in Toronto, when the head and neck were attached in three sections, in New York the three sections were first joined together and then fitted as a unit. This large unit, about nine meters in length, proved awkward to manoeuvre, and it was difficult to raise it to a sufficient height to slide into its slot </w:t>
+      </w:r>
+      <w:r>
+        <w:rPr/>
+        <w:t>(Figure L)</w:t>
+      </w:r>
+      <w:r>
+        <w:rPr/>
+        <w:t>. It took nearly two hours to wrestle it into place at the front of the rearing torso. Worse, when the mount was finally completed it was imperfect because, when the whole neck had been hanging horizontally, it had bent in the middle at the point of suspension. The resulting kink in the neck can be seen between C10 and C11 in Figure A and in other contemporary photos such as those of Dingus (1996:26) and Lindsay (1992:18–20). It was soon corrected, however, in a near-disastrous but ultimately successful late-night operation (Dingus 1996:28), and the line of the neck is smooth and elegant in the mount as it is today.</w:t>
       </w:r>
     </w:p>
     <w:p>

</xml_diff>

<commit_message>
Integrate some comments from Peter, acknowledge Jarrod
</commit_message>
<xml_diff>
--- a/TaylorEtAl-mounted-barosaurus.docx
+++ b/TaylorEtAl-mounted-barosaurus.docx
@@ -72,14 +72,7 @@
           <w:i w:val="false"/>
           <w:iCs w:val="false"/>
         </w:rPr>
-        <w:t xml:space="preserve"> (corresponding author)</w:t>
-      </w:r>
-      <w:r>
-        <w:rPr>
-          <w:i w:val="false"/>
-          <w:iCs w:val="false"/>
-        </w:rPr>
-        <w:t>f</w:t>
+        <w:t xml:space="preserve"> (corresponding author)f</w:t>
       </w:r>
     </w:p>
     <w:p>
@@ -399,6 +392,11 @@
                 <w:rStyle w:val="IndexLink"/>
               </w:rPr>
               <w:t>Introduction</w:t>
+            </w:r>
+            <w:r>
+              <w:rPr>
+                <w:rStyle w:val="IndexLink"/>
+              </w:rPr>
               <w:tab/>
               <w:t>2</w:t>
             </w:r>
@@ -2446,13 +2444,27 @@
       </w:r>
       <w:r>
         <w:rPr/>
-        <w:t xml:space="preserve">. Some missing bones, including the left scapula and tibia, were sculpted based on their right-sided counterparts. Records do not show exactly which bones were sculpted. </w:t>
-      </w:r>
-      <w:r>
-        <w:rPr>
-          <w:shd w:fill="FFFF00" w:val="clear"/>
-        </w:rPr>
-        <w:t>XXX We must be able to do better than this.</w:t>
+        <w:t xml:space="preserve">. Some missing bones, including the left scapula and tibia, were sculpted based on their right-sided counterparts. </w:t>
+      </w:r>
+      <w:r>
+        <w:rPr/>
+        <w:t xml:space="preserve">XXX what is the source for this claim? </w:t>
+      </w:r>
+      <w:r>
+        <w:rPr/>
+        <w:t xml:space="preserve">Records do not show exactly which </w:t>
+      </w:r>
+      <w:r>
+        <w:rPr>
+          <w:shd w:fill="auto" w:val="clear"/>
+        </w:rPr>
+        <w:t xml:space="preserve">bones were sculpted </w:t>
+      </w:r>
+      <w:r>
+        <w:rPr>
+          <w:shd w:fill="auto" w:val="clear"/>
+        </w:rPr>
+        <w:t>but Peter May was the only sculptor at RCI at the time the skeleton was being prepared, and he does not recall sculpting any elements other than the metacarpals discussed below.</w:t>
       </w:r>
     </w:p>
     <w:p>
@@ -3456,7 +3468,79 @@
       </w:pPr>
       <w:r>
         <w:rPr/>
-        <w:t xml:space="preserve">The bones of the forelimb are not only absent from CM 84 (as noted by Hatcher 1901:45) but were completely unknown in the Carnegie collection at the time the mount was constructed. Holland (1906) made no comment on how the forelimbs were obtained for the skeletal mount sent to England. As detailed by Taylor et al. (in review), both humeri, radii and ulnae of the casts produced by the Carnegie Museum were sculpted based on the slightly smaller diplodocine individual CM 662 (now HMNS 175), which also provided the rear part of the skull (see above). The forefeet however were sculpted from those of AMNH 965, now recognized as camarasaurid, and were given three manual unguals as well as too many phalanges. To correct this error, which was well understood by the 1990s, metacarpals from Dinosaur National Monument were used in place of the camarasaurid metacarpals; and while the other elements of the forefeet were taken from the Carnegie </w:t>
+        <w:t xml:space="preserve">The bones of the forelimb are not only absent from CM 84 (as noted by Hatcher 1901:45) but were completely unknown in the Carnegie collection at the time the mount was constructed. Holland (1906) made no comment on how the forelimbs were obtained for the skeletal mount sent to England. As detailed by Taylor et al. (in review), both humeri, radii and ulnae of the casts produced by the Carnegie Museum were sculpted based on the slightly smaller diplodocine individual CM 662 (now HMNS 175), which also provided the rear part of the skull (see above). The forefeet however were sculpted from those of AMNH 965, now recognized as camarasaurid, and were given three manual unguals as well as too many phalanges. To correct </w:t>
+      </w:r>
+      <w:r>
+        <w:rPr/>
+        <w:t>theses</w:t>
+      </w:r>
+      <w:r>
+        <w:rPr/>
+        <w:t xml:space="preserve"> error, which w</w:t>
+      </w:r>
+      <w:r>
+        <w:rPr/>
+        <w:t>ere</w:t>
+      </w:r>
+      <w:r>
+        <w:rPr/>
+        <w:t xml:space="preserve"> well understood by the 1990s, </w:t>
+      </w:r>
+      <w:r>
+        <w:rPr/>
+        <w:t xml:space="preserve">a set of </w:t>
+      </w:r>
+      <w:r>
+        <w:rPr/>
+        <w:t xml:space="preserve">metacarpals </w:t>
+      </w:r>
+      <w:r>
+        <w:rPr/>
+        <w:t xml:space="preserve">(DMN </w:t>
+      </w:r>
+      <w:r>
+        <w:rPr/>
+        <w:t>2568</w:t>
+      </w:r>
+      <w:r>
+        <w:rPr/>
+        <w:t>)</w:t>
+      </w:r>
+      <w:r>
+        <w:rPr/>
+        <w:t xml:space="preserve"> </w:t>
+      </w:r>
+      <w:r>
+        <w:rPr/>
+        <w:t>was loaned f</w:t>
+      </w:r>
+      <w:r>
+        <w:rPr/>
+        <w:t xml:space="preserve">rom Dinosaur National Monument, </w:t>
+      </w:r>
+      <w:r>
+        <w:rPr/>
+        <w:t xml:space="preserve">cast and returned. Corresponding sculptures </w:t>
+      </w:r>
+      <w:r>
+        <w:rPr/>
+        <w:t xml:space="preserve">were </w:t>
+      </w:r>
+      <w:r>
+        <w:rPr/>
+        <w:t xml:space="preserve">created for the metacarpals of the other manus, and these were </w:t>
+      </w:r>
+      <w:r>
+        <w:rPr/>
+        <w:t xml:space="preserve">used in place of the camarasaurid metacarpals. </w:t>
+      </w:r>
+      <w:r>
+        <w:rPr/>
+        <w:t>O</w:t>
+      </w:r>
+      <w:r>
+        <w:rPr/>
+        <w:t xml:space="preserve">ther elements of the forefeet were taken from the Carnegie </w:t>
       </w:r>
       <w:r>
         <w:rPr>
@@ -3467,27 +3551,26 @@
       </w:r>
       <w:r>
         <w:rPr/>
-        <w:t xml:space="preserve">, the unguals were removed from digits II and III. </w:t>
-      </w:r>
-      <w:r>
-        <w:rPr>
-          <w:shd w:fill="FFFF00" w:val="clear"/>
-        </w:rPr>
-        <w:t>XXX Peter, were the metacarpals casts or the original fossils? XXX What was the specimen number?</w:t>
+        <w:t xml:space="preserve">, </w:t>
+      </w:r>
+      <w:r>
+        <w:rPr/>
+        <w:t xml:space="preserve">but </w:t>
+      </w:r>
+      <w:r>
+        <w:rPr/>
+        <w:t xml:space="preserve">the unguals were removed from digits II and III </w:t>
+      </w:r>
+      <w:r>
+        <w:rPr/>
+        <w:t>to correctly leave a single manual ungual.</w:t>
       </w:r>
     </w:p>
     <w:p>
       <w:pPr>
         <w:pStyle w:val="Heading3"/>
-        <w:numPr>
-          <w:ilvl w:val="2"/>
-          <w:numId w:val="1"/>
-        </w:numPr>
-        <w:ind w:hanging="0" w:left="0" w:right="0"/>
-        <w:rPr/>
-      </w:pPr>
-      <w:bookmarkStart w:id="20" w:name="__RefHeading___Toc2472_2187837281"/>
-      <w:bookmarkEnd w:id="20"/>
+        <w:rPr/>
+      </w:pPr>
       <w:r>
         <w:rPr/>
         <w:t>Hindlimbs and girdles</w:t>
@@ -3557,11 +3640,258 @@
         <w:ind w:hanging="0" w:left="0" w:right="0"/>
         <w:rPr/>
       </w:pPr>
-      <w:bookmarkStart w:id="21" w:name="__RefHeading___Toc3401_68767826"/>
+      <w:bookmarkStart w:id="20" w:name="__RefHeading___Toc3401_68767826"/>
+      <w:bookmarkEnd w:id="20"/>
+      <w:r>
+        <w:rPr/>
+        <w:t>Discussion</w:t>
+      </w:r>
+    </w:p>
+    <w:p>
+      <w:pPr>
+        <w:pStyle w:val="Heading2"/>
+        <w:rPr/>
+      </w:pPr>
+      <w:bookmarkStart w:id="21" w:name="__RefHeading___Toc2476_2187837281"/>
       <w:bookmarkEnd w:id="21"/>
       <w:r>
         <w:rPr/>
-        <w:t>Discussion</w:t>
+        <w:t>Rearing pose</w:t>
+      </w:r>
+    </w:p>
+    <w:p>
+      <w:pPr>
+        <w:pStyle w:val="BodyText"/>
+        <w:rPr/>
+      </w:pPr>
+      <w:r>
+        <w:rPr/>
+        <w:t xml:space="preserve">As noted above, the mounted </w:t>
+      </w:r>
+      <w:r>
+        <w:rPr>
+          <w:i/>
+          <w:iCs/>
+        </w:rPr>
+        <w:t>Barosaurus</w:t>
+      </w:r>
+      <w:r>
+        <w:rPr/>
+        <w:t xml:space="preserve"> is in a spectacular rearing pose, as though to defend its offspring against a threatening </w:t>
+      </w:r>
+      <w:r>
+        <w:rPr>
+          <w:i/>
+          <w:iCs/>
+        </w:rPr>
+        <w:t>Allosaurus</w:t>
+      </w:r>
+      <w:r>
+        <w:rPr/>
+        <w:t xml:space="preserve"> individual. The exhibit was illustrated by a specially commissioned John Gurche painting (Figure F), which was used in gallery signage and in numerous publications (e.g. the cover of </w:t>
+      </w:r>
+      <w:r>
+        <w:rPr>
+          <w:i/>
+          <w:iCs/>
+        </w:rPr>
+        <w:t>New York Newsday</w:t>
+      </w:r>
+      <w:r>
+        <w:rPr/>
+        <w:t xml:space="preserve"> for 29 November 1991; the cover of the AMNH’s own magazine </w:t>
+      </w:r>
+      <w:r>
+        <w:rPr>
+          <w:i/>
+          <w:iCs/>
+        </w:rPr>
+        <w:t>Natural History</w:t>
+      </w:r>
+      <w:r>
+        <w:rPr/>
+        <w:t xml:space="preserve"> for December 1991).</w:t>
+      </w:r>
+    </w:p>
+    <w:p>
+      <w:pPr>
+        <w:pStyle w:val="BodyText"/>
+        <w:rPr/>
+      </w:pPr>
+      <w:r>
+        <w:rPr/>
+        <w:t xml:space="preserve">The unveiling of the Berlin cast of the Carnegie </w:t>
+      </w:r>
+      <w:r>
+        <w:rPr>
+          <w:i/>
+          <w:iCs/>
+          <w:u w:val="none"/>
+        </w:rPr>
+        <w:t>Diplodocus</w:t>
+      </w:r>
+      <w:r>
+        <w:rPr/>
+        <w:t xml:space="preserve"> in 1908 had provoked controversy: Hay (1908, 1910) and Tornier (1909) argued that its erect-legged posture was incorrect, and it should sprawl like a lizard; and Holland (1910) emphatically rebutted these suggestions. In the same way, the AMNH </w:t>
+      </w:r>
+      <w:r>
+        <w:rPr>
+          <w:i/>
+          <w:iCs/>
+        </w:rPr>
+        <w:t>Barosaurus</w:t>
+      </w:r>
+      <w:r>
+        <w:rPr/>
+        <w:t xml:space="preserve"> mount started discussions. From the moment of its unveiling this exhibit was controversial for two reasons.</w:t>
+      </w:r>
+    </w:p>
+    <w:p>
+      <w:pPr>
+        <w:pStyle w:val="BodyText"/>
+        <w:rPr/>
+      </w:pPr>
+      <w:r>
+        <w:rPr/>
+        <w:t xml:space="preserve">First, there is no direct evidence that </w:t>
+      </w:r>
+      <w:r>
+        <w:rPr>
+          <w:i/>
+          <w:iCs/>
+        </w:rPr>
+        <w:t>Barosaurus</w:t>
+      </w:r>
+      <w:r>
+        <w:rPr/>
+        <w:t>, or any sauropod, practiced parental care. However, it is well established from both trackways (e.g. Day et al. 2004) and death assemblages (e.g. Coria 1994) that sauropods did live and move in herds of different-sized individuals, whether genetically related or not. It is not unreasonable to assume that larger individuals defended the smaller from attack on occasion.</w:t>
+      </w:r>
+    </w:p>
+    <w:p>
+      <w:pPr>
+        <w:pStyle w:val="BodyText"/>
+        <w:rPr/>
+      </w:pPr>
+      <w:r>
+        <w:rPr/>
+        <w:t xml:space="preserve">Second, and more seriously, some paleontologists felt that </w:t>
+      </w:r>
+      <w:r>
+        <w:rPr>
+          <w:i/>
+          <w:iCs/>
+        </w:rPr>
+        <w:t>Barosaurus</w:t>
+      </w:r>
+      <w:r>
+        <w:rPr/>
+        <w:t xml:space="preserve"> could not or would not have adopted the rearing pose — something which, as noted above, Dingus, Gaffney and McIntosh all had their own reservations about. In a newspaper report published five days before the exhibit was publicly unveiled, it was claimed that “of six leading paleontologists interviewed for this article, all but one questioned how a behemoth weighing in excess of 25 tons could be accurately depicted in an upright position. Most thought it physically impossible” (Gordy 1991:3) — although since the article also wrongly claims that the posture was chosen “over the objections of Gene Gaffney”, it should not be assumed to be accurate in other matters. While Kevin Padian was quoted supporting the posture, Paul Sereno, Jack Horner and Phil Currie all expressed reservations — though none of them went on to express their criticisms in scientific publications. Thirty years on, Sereno comments “I still think it's ridiculous” (Paul Sereno, pers. comm., 2022), but Horner has mellowed: “I had opposed the idea originally but have since come to the conclusion that at least the males had to have been able to rear up to at least the back of the female. I think it took me about a decade to figure that out. […] I like the mount now, it may have been the way the males displayed. Would have been spectacular!” (Jack Horner, pers. comm., 2022).</w:t>
+      </w:r>
+    </w:p>
+    <w:p>
+      <w:pPr>
+        <w:pStyle w:val="BodyText"/>
+        <w:rPr/>
+      </w:pPr>
+      <w:r>
+        <w:rPr/>
+        <w:t xml:space="preserve">More specific criticisms and comments were to follow in published articles. Surprisingly, much of the published discussion was in the medical journal </w:t>
+      </w:r>
+      <w:r>
+        <w:rPr>
+          <w:i/>
+          <w:iCs/>
+        </w:rPr>
+        <w:t>The Lancet</w:t>
+      </w:r>
+      <w:r>
+        <w:rPr/>
+        <w:t xml:space="preserve">. First, provoked by Lillywhite’s (1991) brief account of the high blood pressure required to circulate blood to the head of </w:t>
+      </w:r>
+      <w:r>
+        <w:rPr>
+          <w:i/>
+          <w:iCs/>
+        </w:rPr>
+        <w:t>Barosaurus</w:t>
+      </w:r>
+      <w:r>
+        <w:rPr/>
+        <w:t xml:space="preserve">, Choy and Altmann (1992) argued that the great size required of the </w:t>
+      </w:r>
+      <w:r>
+        <w:rPr>
+          <w:i/>
+          <w:iCs/>
+        </w:rPr>
+        <w:t>Barosaurus</w:t>
+      </w:r>
+      <w:r>
+        <w:rPr/>
+        <w:t xml:space="preserve"> heart to perfuse an erect neck would have meant that it beat very slowly. Check valves would therefore have been necessary in the neck arteries to prevent the column of blood from falling back to the heart during diastole. They suggested that these valves may have been active pumps — three pairs of “secondary hearts — though they admitted that in the absence of soft-tissue fossils this is pure conjecture. Millard et al. (1992) dismissed this proposal as unsupported by evidence, noted the absence of check valves in the neck of the giraffe, and argued that the multiple-heart scheme would probably create non-continuous blood flow at the brain. They considered amphibious habits a more likely adaptation for supporting the neck, despite the discrediting of that notion (e.g. Coombs 1975).</w:t>
+      </w:r>
+    </w:p>
+    <w:p>
+      <w:pPr>
+        <w:pStyle w:val="BodyText"/>
+        <w:rPr/>
+      </w:pPr>
+      <w:r>
+        <w:rPr/>
+        <w:t xml:space="preserve">Dennis (1992) claimed to have independently reached the same multiple-hearts conclusion as Choy and Altmann (1992), and noted that hagfish, the giant Brazilian earthworm and some insects have multiple perfusion organs. He also considered and discarded the idea that the blood flow to the head operated as a siphon. In a letter published simultaneously, Taylor (1992) pointed out the evidence for sauropod terrestriality, </w:t>
+      </w:r>
+      <w:r>
+        <w:rPr>
+          <w:i/>
+          <w:iCs/>
+        </w:rPr>
+        <w:t>contra</w:t>
+      </w:r>
+      <w:r>
+        <w:rPr/>
+        <w:t xml:space="preserve"> Millard et al.’s proposed amphibious habits, and that breathing would have been impossible when the lungs were far below the surface (see Kermack 1951). And in a third letter, Hicks and Badeer (1992) argued that the circulatory system was closed, i.e. not exposed to ambient pressure, reducing the need for high blood pressure. (Badeer and Hicks (1996) would revisit their ideas in more detail four years later, proposing a siphon loop circulating blood to the head and arguing that blood pressure in the head was negative.)</w:t>
+      </w:r>
+    </w:p>
+    <w:p>
+      <w:pPr>
+        <w:pStyle w:val="BodyText"/>
+        <w:rPr/>
+      </w:pPr>
+      <w:r>
+        <w:rPr/>
+        <w:t xml:space="preserve">Separately from the </w:t>
+      </w:r>
+      <w:r>
+        <w:rPr>
+          <w:i/>
+          <w:iCs/>
+        </w:rPr>
+        <w:t>Lancet</w:t>
+      </w:r>
+      <w:r>
+        <w:rPr/>
+        <w:t xml:space="preserve"> discussion, Landry (1992) argued briefly that </w:t>
+      </w:r>
+      <w:r>
+        <w:rPr>
+          <w:i/>
+          <w:iCs/>
+        </w:rPr>
+        <w:t>Barosaurus</w:t>
+      </w:r>
+      <w:r>
+        <w:rPr/>
+        <w:t xml:space="preserve"> would not have had the necessary muscle mass to rear up, that compressive stresses in a vertical spine would exceed the bending stresses in a horizontal spine, and that dropping down from a rearing posture would create too much kinetic energy to disperse.</w:t>
+      </w:r>
+    </w:p>
+    <w:p>
+      <w:pPr>
+        <w:pStyle w:val="BodyText"/>
+        <w:rPr/>
+      </w:pPr>
+      <w:r>
+        <w:rPr/>
+        <w:t>All of this discussion was welcome to the AMNH team. As noted above, the most important purpose of the mount as originally conceived was not to argue in favour of rearing as a habitual behaviour, but to set out the issue of what we can and cannot know. Dingus (1996:28) noted that he actively welcomed the controversy — not only because all publicity is good publicity, but because the skeleton’s critics were encouraging the public to think about the controversy for themselves.</w:t>
       </w:r>
     </w:p>
     <w:p>
@@ -3569,255 +3899,8 @@
         <w:pStyle w:val="Heading2"/>
         <w:rPr/>
       </w:pPr>
-      <w:bookmarkStart w:id="22" w:name="__RefHeading___Toc2476_2187837281"/>
+      <w:bookmarkStart w:id="22" w:name="__RefHeading___Toc3786_1986291683"/>
       <w:bookmarkEnd w:id="22"/>
-      <w:r>
-        <w:rPr/>
-        <w:t>Rearing pose</w:t>
-      </w:r>
-    </w:p>
-    <w:p>
-      <w:pPr>
-        <w:pStyle w:val="BodyText"/>
-        <w:rPr/>
-      </w:pPr>
-      <w:r>
-        <w:rPr/>
-        <w:t xml:space="preserve">As noted above, the mounted </w:t>
-      </w:r>
-      <w:r>
-        <w:rPr>
-          <w:i/>
-          <w:iCs/>
-        </w:rPr>
-        <w:t>Barosaurus</w:t>
-      </w:r>
-      <w:r>
-        <w:rPr/>
-        <w:t xml:space="preserve"> is in a spectacular rearing pose, as though to defend its offspring against a threatening </w:t>
-      </w:r>
-      <w:r>
-        <w:rPr>
-          <w:i/>
-          <w:iCs/>
-        </w:rPr>
-        <w:t>Allosaurus</w:t>
-      </w:r>
-      <w:r>
-        <w:rPr/>
-        <w:t xml:space="preserve"> individual. The exhibit was illustrated by a specially commissioned John Gurche painting (Figure F), which was used in gallery signage and in numerous publications (e.g. the cover of </w:t>
-      </w:r>
-      <w:r>
-        <w:rPr>
-          <w:i/>
-          <w:iCs/>
-        </w:rPr>
-        <w:t>New York Newsday</w:t>
-      </w:r>
-      <w:r>
-        <w:rPr/>
-        <w:t xml:space="preserve"> for 29 November 1991; the cover of the AMNH’s own magazine </w:t>
-      </w:r>
-      <w:r>
-        <w:rPr>
-          <w:i/>
-          <w:iCs/>
-        </w:rPr>
-        <w:t>Natural History</w:t>
-      </w:r>
-      <w:r>
-        <w:rPr/>
-        <w:t xml:space="preserve"> for December 1991).</w:t>
-      </w:r>
-    </w:p>
-    <w:p>
-      <w:pPr>
-        <w:pStyle w:val="BodyText"/>
-        <w:rPr/>
-      </w:pPr>
-      <w:r>
-        <w:rPr/>
-        <w:t xml:space="preserve">The unveiling of the Berlin cast of the Carnegie </w:t>
-      </w:r>
-      <w:r>
-        <w:rPr>
-          <w:i/>
-          <w:iCs/>
-          <w:u w:val="none"/>
-        </w:rPr>
-        <w:t>Diplodocus</w:t>
-      </w:r>
-      <w:r>
-        <w:rPr/>
-        <w:t xml:space="preserve"> in 1908 had provoked controversy: Hay (1908, 1910) and Tornier (1909) argued that its erect-legged posture was incorrect, and it should sprawl like a lizard; and Holland (1910) emphatically rebutted these suggestions. In the same way, the AMNH </w:t>
-      </w:r>
-      <w:r>
-        <w:rPr>
-          <w:i/>
-          <w:iCs/>
-        </w:rPr>
-        <w:t>Barosaurus</w:t>
-      </w:r>
-      <w:r>
-        <w:rPr/>
-        <w:t xml:space="preserve"> mount started discussions. From the moment of its unveiling this exhibit was controversial for two reasons.</w:t>
-      </w:r>
-    </w:p>
-    <w:p>
-      <w:pPr>
-        <w:pStyle w:val="BodyText"/>
-        <w:rPr/>
-      </w:pPr>
-      <w:r>
-        <w:rPr/>
-        <w:t xml:space="preserve">First, there is no direct evidence that </w:t>
-      </w:r>
-      <w:r>
-        <w:rPr>
-          <w:i/>
-          <w:iCs/>
-        </w:rPr>
-        <w:t>Barosaurus</w:t>
-      </w:r>
-      <w:r>
-        <w:rPr/>
-        <w:t>, or any sauropod, practiced parental care. However, it is well established from both trackways (e.g. Day et al. 2004) and death assemblages (e.g. Coria 1994) that sauropods did live and move in herds of different-sized individuals, whether genetically related or not. It is not unreasonable to assume that larger individuals defended the smaller from attack on occasion.</w:t>
-      </w:r>
-    </w:p>
-    <w:p>
-      <w:pPr>
-        <w:pStyle w:val="BodyText"/>
-        <w:rPr/>
-      </w:pPr>
-      <w:r>
-        <w:rPr/>
-        <w:t xml:space="preserve">Second, and more seriously, some paleontologists felt that </w:t>
-      </w:r>
-      <w:r>
-        <w:rPr>
-          <w:i/>
-          <w:iCs/>
-        </w:rPr>
-        <w:t>Barosaurus</w:t>
-      </w:r>
-      <w:r>
-        <w:rPr/>
-        <w:t xml:space="preserve"> could not or would not have adopted the rearing pose — something which, as noted above, Dingus, Gaffney and McIntosh all had their own reservations about. In a newspaper report published five days before the exhibit was publicly unveiled, it was claimed that “of six leading paleontologists interviewed for this article, all but one questioned how a behemoth weighing in excess of 25 tons could be accurately depicted in an upright position. Most thought it physically impossible” (Gordy 1991:3) — although since the article also wrongly claims that the posture was chosen “over the objections of Gene Gaffney”, it should not be assumed to be accurate in other matters. While Kevin Padian was quoted supporting the posture, Paul Sereno, Jack Horner and Phil Currie all expressed reservations — though none of them went on to express their criticisms in scientific publications. Thirty years on, Sereno comments “I still think it's ridiculous” (Paul Sereno, pers. comm., 2022), but Horner has mellowed: “I had opposed the idea originally but have since come to the conclusion that at least the males had to have been able to rear up to at least the back of the female. I think it took me about a decade to figure that out. […] I like the mount now, it may have been the way the males displayed. Would have been spectacular!” (Jack Horner, pers. comm., 2022).</w:t>
-      </w:r>
-    </w:p>
-    <w:p>
-      <w:pPr>
-        <w:pStyle w:val="BodyText"/>
-        <w:rPr/>
-      </w:pPr>
-      <w:r>
-        <w:rPr/>
-        <w:t xml:space="preserve">More specific criticisms and comments were to follow in published articles. Surprisingly, much of the published discussion was in the medical journal </w:t>
-      </w:r>
-      <w:r>
-        <w:rPr>
-          <w:i/>
-          <w:iCs/>
-        </w:rPr>
-        <w:t>The Lancet</w:t>
-      </w:r>
-      <w:r>
-        <w:rPr/>
-        <w:t xml:space="preserve">. First, provoked by Lillywhite’s (1991) brief account of the high blood pressure required to circulate blood to the head of </w:t>
-      </w:r>
-      <w:r>
-        <w:rPr>
-          <w:i/>
-          <w:iCs/>
-        </w:rPr>
-        <w:t>Barosaurus</w:t>
-      </w:r>
-      <w:r>
-        <w:rPr/>
-        <w:t xml:space="preserve">, Choy and Altmann (1992) argued that the great size required of the </w:t>
-      </w:r>
-      <w:r>
-        <w:rPr>
-          <w:i/>
-          <w:iCs/>
-        </w:rPr>
-        <w:t>Barosaurus</w:t>
-      </w:r>
-      <w:r>
-        <w:rPr/>
-        <w:t xml:space="preserve"> heart to perfuse an erect neck would have meant that it beat very slowly. Check valves would therefore have been necessary in the neck arteries to prevent the column of blood from falling back to the heart during diastole. They suggested that these valves may have been active pumps — three pairs of “secondary hearts — though they admitted that in the absence of soft-tissue fossils this is pure conjecture. Millard et al. (1992) dismissed this proposal as unsupported by evidence, noted the absence of check valves in the neck of the giraffe, and argued that the multiple-heart scheme would probably create non-continuous blood flow at the brain. They considered amphibious habits a more likely adaptation for supporting the neck, despite the discrediting of that notion (e.g. Coombs 1975).</w:t>
-      </w:r>
-    </w:p>
-    <w:p>
-      <w:pPr>
-        <w:pStyle w:val="BodyText"/>
-        <w:rPr/>
-      </w:pPr>
-      <w:r>
-        <w:rPr/>
-        <w:t xml:space="preserve">Dennis (1992) claimed to have independently reached the same multiple-hearts conclusion as Choy and Altmann (1992), and noted that hagfish, the giant Brazilian earthworm and some insects have multiple perfusion organs. He also considered and discarded the idea that the blood flow to the head operated as a siphon. In a letter published simultaneously, Taylor (1992) pointed out the evidence for sauropod terrestriality, </w:t>
-      </w:r>
-      <w:r>
-        <w:rPr>
-          <w:i/>
-          <w:iCs/>
-        </w:rPr>
-        <w:t>contra</w:t>
-      </w:r>
-      <w:r>
-        <w:rPr/>
-        <w:t xml:space="preserve"> Millard et al.’s proposed amphibious habits, and that breathing would have been impossible when the lungs were far below the surface (see Kermack 1951). And in a third letter, Hicks and Badeer (1992) argued that the circulatory system was closed, i.e. not exposed to ambient pressure, reducing the need for high blood pressure. (Badeer and Hicks (1996) would revisit their ideas in more detail four years later, proposing a siphon loop circulating blood to the head and arguing that blood pressure in the head was negative.)</w:t>
-      </w:r>
-    </w:p>
-    <w:p>
-      <w:pPr>
-        <w:pStyle w:val="BodyText"/>
-        <w:rPr/>
-      </w:pPr>
-      <w:r>
-        <w:rPr/>
-        <w:t xml:space="preserve">Separately from the </w:t>
-      </w:r>
-      <w:r>
-        <w:rPr>
-          <w:i/>
-          <w:iCs/>
-        </w:rPr>
-        <w:t>Lancet</w:t>
-      </w:r>
-      <w:r>
-        <w:rPr/>
-        <w:t xml:space="preserve"> discussion, Landry (1992) argued briefly that </w:t>
-      </w:r>
-      <w:r>
-        <w:rPr>
-          <w:i/>
-          <w:iCs/>
-        </w:rPr>
-        <w:t>Barosaurus</w:t>
-      </w:r>
-      <w:r>
-        <w:rPr/>
-        <w:t xml:space="preserve"> would not have had the necessary muscle mass to rear up, that compressive stresses in a vertical spine would exceed the bending stresses in a horizontal spine, and that dropping down from a rearing posture would create too much kinetic energy to disperse.</w:t>
-      </w:r>
-    </w:p>
-    <w:p>
-      <w:pPr>
-        <w:pStyle w:val="BodyText"/>
-        <w:rPr/>
-      </w:pPr>
-      <w:r>
-        <w:rPr/>
-        <w:t>All of this discussion was welcome to the AMNH team. As noted above, the most important purpose of the mount as originally conceived was not to argue in favour of rearing as a habitual behaviour, but to set out the issue of what we can and cannot know. Dingus (1996:28) noted that he actively welcomed the controversy — not only because all publicity is good publicity, but because the skeleton’s critics were encouraging the public to think about the controversy for themselves.</w:t>
-      </w:r>
-    </w:p>
-    <w:p>
-      <w:pPr>
-        <w:pStyle w:val="Heading2"/>
-        <w:rPr/>
-      </w:pPr>
-      <w:bookmarkStart w:id="23" w:name="__RefHeading___Toc3786_1986291683"/>
-      <w:bookmarkEnd w:id="23"/>
       <w:r>
         <w:rPr/>
         <w:t>A short history of a rearing sauropods</w:t>
@@ -4316,8 +4399,8 @@
         <w:pStyle w:val="Heading2"/>
         <w:rPr/>
       </w:pPr>
-      <w:bookmarkStart w:id="24" w:name="__RefHeading___Toc11689_675290491"/>
-      <w:bookmarkEnd w:id="24"/>
+      <w:bookmarkStart w:id="23" w:name="__RefHeading___Toc11689_675290491"/>
+      <w:bookmarkEnd w:id="23"/>
       <w:r>
         <w:rPr/>
         <w:t>Cultural impact</w:t>
@@ -4713,8 +4796,8 @@
         <w:pStyle w:val="Heading2"/>
         <w:rPr/>
       </w:pPr>
-      <w:bookmarkStart w:id="25" w:name="__RefHeading___Toc21934_68767826"/>
-      <w:bookmarkEnd w:id="25"/>
+      <w:bookmarkStart w:id="24" w:name="__RefHeading___Toc21934_68767826"/>
+      <w:bookmarkEnd w:id="24"/>
       <w:r>
         <w:rPr/>
         <w:t>Size of the AMNH 6341 animal</w:t>
@@ -4805,8 +4888,8 @@
         <w:ind w:hanging="0" w:left="0" w:right="0"/>
         <w:rPr/>
       </w:pPr>
-      <w:bookmarkStart w:id="26" w:name="__RefHeading___Toc3403_68767826"/>
-      <w:bookmarkEnd w:id="26"/>
+      <w:bookmarkStart w:id="25" w:name="__RefHeading___Toc3403_68767826"/>
+      <w:bookmarkEnd w:id="25"/>
       <w:r>
         <w:rPr/>
         <w:t>Acknowledgements</w:t>
@@ -4863,7 +4946,26 @@
       </w:r>
       <w:r>
         <w:rPr/>
-        <w:t xml:space="preserve"> model (Figure J). Gregory S. Paul also allowed us to quote personal communications. Carl Mehling (AMNH) searched collections for the missing C7 and allowed us to cite a personal communication. Mai Reitmeyer (Department of Library Services, AMNH) helped us to obtain historical photographs. Amelia Zietlow (Richard Gilder Graduate School at the AMNH) provided helpful photographs and information about the present public exhibits (Figure I). We thank Ray Wilhite (Auburn University College of Veterinary Medicine) and Brooks Britt and Rod Scheetz (both Brigham Young University) for help in accessing the archived notebooks of John S. McIntosh. Lynton Gardiner allowed us to cite a personal communication. Mick Ellison (AMNH) kindly photographed for us both the 1939 public gallery exhibit panel (Figure G) and the prototype model (Figure H), having had the model repaired. Photography of the model was courtesy of the AMNH Main Archives. Melissa Posen, Dingus’s administrative assistant on the </w:t>
+        <w:t xml:space="preserve"> model (Figure J). </w:t>
+      </w:r>
+      <w:r>
+        <w:rPr/>
+        <w:t xml:space="preserve">Jarrod Davis created the high-quality image of Paul’s </w:t>
+      </w:r>
+      <w:r>
+        <w:rPr>
+          <w:i/>
+          <w:iCs/>
+        </w:rPr>
+        <w:t>Ambush</w:t>
+      </w:r>
+      <w:r>
+        <w:rPr/>
+        <w:t xml:space="preserve"> painting by combining several scans created by Mathew J. Wedel; we thank them both. </w:t>
+      </w:r>
+      <w:r>
+        <w:rPr/>
+        <w:t xml:space="preserve">Gregory S. Paul also allowed us to quote personal communications. Carl Mehling (AMNH) searched collections for the missing C7 and allowed us to cite a personal communication. Mai Reitmeyer (Department of Library Services, AMNH) helped us to obtain historical photographs. Amelia Zietlow (Richard Gilder Graduate School at the AMNH) provided helpful photographs and information about the present public exhibits (Figure I). We thank Ray Wilhite (Auburn University College of Veterinary Medicine) and Brooks Britt and Rod Scheetz (both Brigham Young University) for help in accessing the archived notebooks of John S. McIntosh. Lynton Gardiner allowed us to cite a personal communication. Mick Ellison (AMNH) kindly photographed for us both the 1939 public gallery exhibit panel (Figure G) and the prototype model (Figure H), having had the model repaired. Photography of the model was courtesy of the AMNH Main Archives. Melissa Posen, Dingus’s administrative assistant on the </w:t>
       </w:r>
       <w:r>
         <w:rPr>
@@ -4887,8 +4989,8 @@
         <w:ind w:hanging="0" w:left="0" w:right="0"/>
         <w:rPr/>
       </w:pPr>
-      <w:bookmarkStart w:id="27" w:name="__RefHeading___Toc3405_68767826"/>
-      <w:bookmarkEnd w:id="27"/>
+      <w:bookmarkStart w:id="26" w:name="__RefHeading___Toc3405_68767826"/>
+      <w:bookmarkEnd w:id="26"/>
       <w:r>
         <w:rPr/>
         <w:t>References</w:t>
@@ -5547,7 +5649,7 @@
         <w:rPr/>
         <w:t xml:space="preserve"> in the United States National Museum. </w:t>
       </w:r>
-      <w:bookmarkStart w:id="28" w:name="__DdeLink__2788_55120580"/>
+      <w:bookmarkStart w:id="27" w:name="__DdeLink__2788_55120580"/>
       <w:r>
         <w:rPr>
           <w:i/>
@@ -5555,7 +5657,7 @@
         </w:rPr>
         <w:t>Proceedings of the United States National Museum</w:t>
       </w:r>
-      <w:bookmarkEnd w:id="28"/>
+      <w:bookmarkEnd w:id="27"/>
       <w:r>
         <w:rPr/>
         <w:t xml:space="preserve"> </w:t>
@@ -6424,12 +6526,12 @@
         <w:pStyle w:val="Reference"/>
         <w:rPr/>
       </w:pPr>
-      <w:bookmarkStart w:id="29" w:name="__DdeLink__16582_68767826"/>
+      <w:bookmarkStart w:id="28" w:name="__DdeLink__16582_68767826"/>
       <w:r>
         <w:rPr/>
         <w:t>Nieuwland</w:t>
       </w:r>
-      <w:bookmarkEnd w:id="29"/>
+      <w:bookmarkEnd w:id="28"/>
       <w:r>
         <w:rPr/>
         <w:t xml:space="preserve">, Ilja. 2019. </w:t>
@@ -7132,8 +7234,8 @@
         <w:ind w:hanging="0" w:left="0" w:right="0"/>
         <w:rPr/>
       </w:pPr>
-      <w:bookmarkStart w:id="30" w:name="__RefHeading___Toc3407_68767826"/>
-      <w:bookmarkEnd w:id="30"/>
+      <w:bookmarkStart w:id="29" w:name="__RefHeading___Toc3407_68767826"/>
+      <w:bookmarkEnd w:id="29"/>
       <w:r>
         <w:rPr/>
         <w:t>Figure Captions</w:t>
@@ -7569,7 +7671,7 @@
         <w:pStyle w:val="FigureCaption"/>
         <w:widowControl/>
         <w:suppressAutoHyphens w:val="true"/>
-        <w:overflowPunct w:val="true"/>
+        <w:overflowPunct w:val="false"/>
         <w:bidi w:val="0"/>
         <w:spacing w:lineRule="auto" w:line="276" w:before="0" w:after="142"/>
         <w:ind w:hanging="0" w:left="283" w:right="0"/>
@@ -7873,6 +7975,19 @@
       <w:r>
         <w:rPr/>
         <w:t>XXX Use Peter’s VHS video when we get it!</w:t>
+      </w:r>
+    </w:p>
+    <w:p>
+      <w:pPr>
+        <w:pStyle w:val="FigureCaption"/>
+        <w:bidi w:val="0"/>
+        <w:spacing w:before="0" w:after="142"/>
+        <w:jc w:val="left"/>
+        <w:rPr/>
+      </w:pPr>
+      <w:r>
+        <w:rPr/>
+        <w:t>XXX Note that it was not been possible to locate the old paperwork</w:t>
       </w:r>
     </w:p>
     <w:p>
@@ -9116,7 +9231,7 @@
     <w:pPr>
       <w:widowControl/>
       <w:suppressAutoHyphens w:val="true"/>
-      <w:overflowPunct w:val="true"/>
+      <w:overflowPunct w:val="false"/>
       <w:bidi w:val="0"/>
       <w:spacing w:before="0" w:after="0"/>
       <w:ind w:hanging="0" w:left="0" w:right="0"/>

</xml_diff>

<commit_message>
Everything I have to now
</commit_message>
<xml_diff>
--- a/TaylorEtAl-mounted-barosaurus.docx
+++ b/TaylorEtAl-mounted-barosaurus.docx
@@ -1965,7 +1965,26 @@
       </w:pPr>
       <w:r>
         <w:rPr/>
-        <w:t>It occurred to Lowell Dingus, then project director of the fossil halls renovation project, that the most spectacular exhibit would be a gigantic sauropod rearing up on its hind legs. But he thought there was little chance of persuading Eugene S. Gaffney, then the curator in charge of the dinosaur collections in the Department of Vertebrate Paleontology, to undertake such a project. In fact, both Dingus and Gaffney were known for their disdain of such speculative “dinomania”: the possibility of both consenting to a rearing mount would have been considered very unlikely.</w:t>
+        <w:t xml:space="preserve">It occurred to Lowell Dingus, then project director of the fossil halls renovation project, that the most spectacular exhibit would be a gigantic sauropod rearing up on its hind legs. </w:t>
+      </w:r>
+      <w:r>
+        <w:rPr/>
+        <w:t xml:space="preserve">Jack McIntosh told Dingus about the non-neglected </w:t>
+      </w:r>
+      <w:r>
+        <w:rPr>
+          <w:i/>
+          <w:iCs/>
+        </w:rPr>
+        <w:t>Barosaurus</w:t>
+      </w:r>
+      <w:r>
+        <w:rPr/>
+        <w:t xml:space="preserve"> specimen in the collections, and it occurred to Dingus that this could provide the basis for the mount. </w:t>
+      </w:r>
+      <w:r>
+        <w:rPr/>
+        <w:t>But he thought there was little chance of persuading Eugene S. Gaffney, then the curator in charge of the dinosaur collections in the Department of Vertebrate Paleontology, to undertake such a project. In fact, both Dingus and Gaffney were known for their disdain of such speculative “dinomania”: the possibility of both consenting to a rearing mount would have been considered very unlikely.</w:t>
       </w:r>
     </w:p>
     <w:p>
@@ -2096,7 +2115,7 @@
       </w:r>
       <w:r>
         <w:rPr/>
-        <w:t>. Dingus was astonished to discover that Gaffney had come up with essentially the same plan as himself — and both were further astonished when incoming dinosaur curator Mark Norrell also approved of the proposal, despite his own distaste for behavioural speculation about dinosaurs.</w:t>
+        <w:t>. Dingus was astonished to discover that Gaffney had come up with essentially the same plan as himself — and both were further astonished when incoming dinosaur curator Mark Norell also approved of the proposal, despite his own distaste for behavioural speculation about dinosaurs.</w:t>
       </w:r>
     </w:p>
     <w:p>
@@ -2592,7 +2611,55 @@
       </w:r>
       <w:r>
         <w:rPr/>
-        <w:t xml:space="preserve"> — was unveiled to select guests on Tuesday 3 December 1991 (Anonymous 1991) and opened to the public on Wednesday 4 December 1991 (Gordy 1991, Collins 1991). It was at that time the only publicly exhibited </w:t>
+        <w:t xml:space="preserve"> — was unveiled to select guests on Tuesday 3 December 1991 (Anonymous 1991) and opened to the public on Wednesday 4 December 1991 (Gordy 1991, Collins 1991). </w:t>
+      </w:r>
+      <w:r>
+        <w:rPr/>
+        <w:t xml:space="preserve">Press coverage was extensive, not only in local publications such as </w:t>
+      </w:r>
+      <w:r>
+        <w:rPr>
+          <w:i/>
+          <w:iCs/>
+        </w:rPr>
+        <w:t>New York Newsday</w:t>
+      </w:r>
+      <w:r>
+        <w:rPr/>
+        <w:t xml:space="preserve"> (Gordy 1991) but also in national publications such as the </w:t>
+      </w:r>
+      <w:r>
+        <w:rPr>
+          <w:i/>
+          <w:iCs/>
+          <w:u w:val="none"/>
+        </w:rPr>
+        <w:t>Washington Post</w:t>
+      </w:r>
+      <w:r>
+        <w:rPr/>
+        <w:t xml:space="preserve"> (Associated Press 1991) and </w:t>
+      </w:r>
+      <w:r>
+        <w:rPr>
+          <w:i/>
+          <w:iCs/>
+        </w:rPr>
+        <w:t>Newsweek</w:t>
+      </w:r>
+      <w:r>
+        <w:rPr/>
+        <w:t xml:space="preserve"> (Begley and Yoffe 1991), and abroad in countries including Germany and Japan.</w:t>
+      </w:r>
+    </w:p>
+    <w:p>
+      <w:pPr>
+        <w:pStyle w:val="BodyText"/>
+        <w:rPr/>
+      </w:pPr>
+      <w:r>
+        <w:rPr/>
+        <w:t xml:space="preserve">It was at that time the only publicly exhibited </w:t>
       </w:r>
       <w:r>
         <w:rPr>
@@ -2635,6 +2702,38 @@
       </w:pPr>
       <w:r>
         <w:rPr/>
+        <w:t xml:space="preserve">Since the mount of </w:t>
+      </w:r>
+      <w:r>
+        <w:rPr>
+          <w:i/>
+          <w:iCs/>
+        </w:rPr>
+        <w:t xml:space="preserve">Barosaurus </w:t>
+      </w:r>
+      <w:r>
+        <w:rPr/>
+        <w:t xml:space="preserve">and </w:t>
+      </w:r>
+      <w:r>
+        <w:rPr>
+          <w:i/>
+          <w:iCs/>
+        </w:rPr>
+        <w:t xml:space="preserve">Allosaurus </w:t>
+      </w:r>
+      <w:r>
+        <w:rPr/>
+        <w:t>opened to the public, tens of millions of visitors have begun their visit to AMNH by sizing up this iconic, if somewhat controversial, skeletal scene.</w:t>
+      </w:r>
+    </w:p>
+    <w:p>
+      <w:pPr>
+        <w:pStyle w:val="BodyText"/>
+        <w:rPr/>
+      </w:pPr>
+      <w:r>
+        <w:rPr/>
         <w:t xml:space="preserve">One of us (Dingus) recalls that the total budget for the mounting project was $250,000. Another of us (May) feels that, including the </w:t>
       </w:r>
       <w:r>
@@ -2658,38 +2757,6 @@
       <w:r>
         <w:rPr/>
         <w:t xml:space="preserve"> and the mounting of the original fossil neck and skull of the baby diplodocine AMNH 7530, $250,000 seems a little light. We have not been able to locate official records to resolve this question.</w:t>
-      </w:r>
-    </w:p>
-    <w:p>
-      <w:pPr>
-        <w:pStyle w:val="BodyText"/>
-        <w:rPr/>
-      </w:pPr>
-      <w:r>
-        <w:rPr/>
-        <w:t xml:space="preserve">Since the mount of </w:t>
-      </w:r>
-      <w:r>
-        <w:rPr>
-          <w:i/>
-          <w:iCs/>
-        </w:rPr>
-        <w:t xml:space="preserve">Barosaurus </w:t>
-      </w:r>
-      <w:r>
-        <w:rPr/>
-        <w:t xml:space="preserve">and </w:t>
-      </w:r>
-      <w:r>
-        <w:rPr>
-          <w:i/>
-          <w:iCs/>
-        </w:rPr>
-        <w:t xml:space="preserve">Allosaurus </w:t>
-      </w:r>
-      <w:r>
-        <w:rPr/>
-        <w:t>opened to the public, tens of millions of visitors have begun their visit to AMNH by sizing up this iconic, if somewhat controversial, skeletal scene.</w:t>
       </w:r>
     </w:p>
     <w:p>
@@ -5138,6 +5205,27 @@
       </w:pPr>
       <w:r>
         <w:rPr/>
+        <w:t xml:space="preserve">Associated Press. 1991. Dinosaur gets legs up on a controversy. </w:t>
+      </w:r>
+      <w:r>
+        <w:rPr>
+          <w:i/>
+          <w:iCs/>
+        </w:rPr>
+        <w:t>Washington Post</w:t>
+      </w:r>
+      <w:r>
+        <w:rPr/>
+        <w:t>, 30 November, 1991.</w:t>
+      </w:r>
+    </w:p>
+    <w:p>
+      <w:pPr>
+        <w:pStyle w:val="Reference"/>
+        <w:rPr/>
+      </w:pPr>
+      <w:r>
+        <w:rPr/>
         <w:t xml:space="preserve">Ballou, William H. 1897. Strange creatures of the past: gigantic saurians of the reptilian age. </w:t>
       </w:r>
       <w:r>
@@ -5316,6 +5404,27 @@
       </w:pPr>
       <w:r>
         <w:rPr/>
+        <w:t xml:space="preserve">Begley, Sharon, and Emily Yoffe. 1991. New theories and old bones reveal the lifestyles of the Dinosaur. </w:t>
+      </w:r>
+      <w:r>
+        <w:rPr>
+          <w:i/>
+          <w:iCs/>
+        </w:rPr>
+        <w:t>Newsweek</w:t>
+      </w:r>
+      <w:r>
+        <w:rPr/>
+        <w:t>, 28 October 1991, pp. 52–58.</w:t>
+      </w:r>
+    </w:p>
+    <w:p>
+      <w:pPr>
+        <w:pStyle w:val="Reference"/>
+        <w:rPr/>
+      </w:pPr>
+      <w:r>
+        <w:rPr/>
         <w:t xml:space="preserve">Bird, Roland T. 1985. </w:t>
       </w:r>
       <w:r>
@@ -7988,6 +8097,45 @@
       <w:r>
         <w:rPr/>
         <w:t>XXX Note that it was not been possible to locate the old paperwork</w:t>
+      </w:r>
+    </w:p>
+    <w:p>
+      <w:pPr>
+        <w:pStyle w:val="FigureCaption"/>
+        <w:bidi w:val="0"/>
+        <w:spacing w:before="0" w:after="142"/>
+        <w:jc w:val="left"/>
+        <w:rPr/>
+      </w:pPr>
+      <w:r>
+        <w:rPr/>
+        <w:t>XXX Did Carl Mehling get permission to share the AMNH 6341 catalog card?</w:t>
+      </w:r>
+    </w:p>
+    <w:p>
+      <w:pPr>
+        <w:pStyle w:val="FigureCaption"/>
+        <w:bidi w:val="0"/>
+        <w:spacing w:before="0" w:after="142"/>
+        <w:jc w:val="left"/>
+        <w:rPr/>
+      </w:pPr>
+      <w:r>
+        <w:rPr/>
+        <w:t>XXX Did Carl Mehling get permission to share 1970s photos?</w:t>
+      </w:r>
+    </w:p>
+    <w:p>
+      <w:pPr>
+        <w:pStyle w:val="FigureCaption"/>
+        <w:bidi w:val="0"/>
+        <w:spacing w:before="0" w:after="142"/>
+        <w:jc w:val="left"/>
+        <w:rPr/>
+      </w:pPr>
+      <w:r>
+        <w:rPr/>
+        <w:t>XXX Did Gene Gaffney ever establish whether Mark Norell wanted to be a co-author?</w:t>
       </w:r>
     </w:p>
     <w:p>

</xml_diff>

<commit_message>
Integrate recent emails from Peter
</commit_message>
<xml_diff>
--- a/TaylorEtAl-mounted-barosaurus.docx
+++ b/TaylorEtAl-mounted-barosaurus.docx
@@ -2354,11 +2354,7 @@
       </w:r>
       <w:r>
         <w:rPr/>
-        <w:t xml:space="preserve">, a nearby fossil shop owned by Henry Galiano, which was one block north of the museum. It served as a general guide for the poses of the three animals, as well as a prop for raising funds for the renovation project. </w:t>
-      </w:r>
-      <w:r>
-        <w:rPr/>
-        <w:t>The model remains intact at the time of writing and was recently conserved. Comparing it with the finished mount, it is apparent that the torso is too long (it has one too many vertebrae and they are too elongate), the limbs are proportionally short, and there is a downward kink in the tail after the 7th caudal. The pose also differs from that of finished model in having a much more strongly S-curved neck. Apart from these minor issues, however, it is an excellent representation of the mounted skeleton.</w:t>
+        <w:t>, a nearby fossil shop owned by Henry Galiano, which was one block north of the museum. It served as a general guide for the poses of the three animals, as well as a prop for raising funds for the renovation project. The model remains intact at the time of writing and was recently conserved. Comparing it with the finished mount, it is apparent that the torso is too long (it has one too many vertebrae and they are too elongate), the limbs are proportionally short, and there is a downward kink in the tail after the 7th caudal. The pose also differs from that of finished model in having a much more strongly S-curved neck. Apart from these minor issues, however, it is an excellent representation of the mounted skeleton.</w:t>
       </w:r>
     </w:p>
     <w:p>
@@ -2400,50 +2396,18 @@
       </w:r>
       <w:r>
         <w:rPr/>
-        <w:t xml:space="preserve"> specimen that was to provide most of the mount, were not in the best condition by 1990. The presacral vertebrae had been in collections for the best part of 40 years, since Colbert’s early-1950s renovation; the rest of the bones had been there for 60 years, since being reunited by Barnum Brown in 1930. Bones in collections can degrade with time, especially the complex and delicate presacral vertebrae, and it is not unknown for broken-off parts to become separated from the elements they belong to. A program of repair and cleaning was required. As outlined below, about 80% of the skeleton was present. These </w:t>
-      </w:r>
-      <w:r>
-        <w:rPr/>
-        <w:t xml:space="preserve">available </w:t>
-      </w:r>
-      <w:r>
-        <w:rPr>
-          <w:i/>
-          <w:iCs/>
-        </w:rPr>
-        <w:t>Barosaurus</w:t>
-      </w:r>
-      <w:r>
-        <w:rPr/>
-        <w:t xml:space="preserve"> </w:t>
-      </w:r>
-      <w:r>
-        <w:rPr/>
-        <w:t xml:space="preserve">elements were cast, and </w:t>
-      </w:r>
-      <w:r>
-        <w:rPr/>
-        <w:t xml:space="preserve">most of </w:t>
-      </w:r>
-      <w:r>
-        <w:rPr/>
-        <w:t xml:space="preserve">the remainder of the </w:t>
-      </w:r>
-      <w:r>
-        <w:rPr/>
-        <w:t xml:space="preserve">skeleton was taken from a </w:t>
-      </w:r>
-      <w:r>
-        <w:rPr/>
-        <w:t xml:space="preserve">cast </w:t>
-      </w:r>
-      <w:r>
-        <w:rPr/>
-        <w:t xml:space="preserve">of the </w:t>
-      </w:r>
-      <w:r>
-        <w:rPr/>
-        <w:t xml:space="preserve">closely related </w:t>
+        <w:t xml:space="preserve"> specimen that was to provide most of the mount, were not in the best condition by 1990. The presacral vertebrae had been in collections for the best part of 40 years, since Colbert’s early-1950s renovation; the rest of the bones had been there for 60 years, since being reunited by Barnum Brown in 1930. Bones in collections can degrade with time, especially the complex and delicate presacral vertebrae, and it is not unknown for broken-off parts to become separated from the elements they belong to. A program of repair and cleaning was required. As outlined below, about 80% of the skeleton was present. These available </w:t>
+      </w:r>
+      <w:r>
+        <w:rPr>
+          <w:i/>
+          <w:iCs/>
+        </w:rPr>
+        <w:t>Barosaurus</w:t>
+      </w:r>
+      <w:r>
+        <w:rPr/>
+        <w:t xml:space="preserve"> elements were cast, and most of the remainder of the skeleton was taken from a cast of the closely related </w:t>
       </w:r>
       <w:r>
         <w:rPr>
@@ -2454,15 +2418,7 @@
       </w:r>
       <w:r>
         <w:rPr/>
-        <w:t xml:space="preserve"> with a few elements </w:t>
-      </w:r>
-      <w:r>
-        <w:rPr/>
-        <w:t xml:space="preserve">sculpted </w:t>
-      </w:r>
-      <w:r>
-        <w:rPr/>
-        <w:t>(details below).</w:t>
+        <w:t xml:space="preserve"> with a few elements sculpted (details below).</w:t>
       </w:r>
     </w:p>
     <w:p>
@@ -2504,62 +2460,120 @@
       </w:r>
       <w:r>
         <w:rPr/>
-        <w:t xml:space="preserve"> fossils in a semi-truck from New York to Toronto, where they remained for the best part of a year. There, the bones were duplicated by coating them with latex, then curing the latex to form rubber molds (Figure M). These molds were then used to cast polyurethane foam into accurate replicas of the original fossils that, when painted, were indistinguishable from real bone, but which weighed only a twentieth as much as the fragile and irreplaceable originals. </w:t>
-      </w:r>
-      <w:r>
-        <w:rPr/>
-        <w:t>The casts were not “corrected” to account for distortion in the original bones: they are faithful reproductions of what is preserved. Most cervical ribs, however, were missing from the original material and had to be sculpted. XXX Check with Peter</w:t>
-      </w:r>
-    </w:p>
-    <w:p>
-      <w:pPr>
-        <w:pStyle w:val="BodyText"/>
-        <w:rPr/>
-      </w:pPr>
+        <w:t xml:space="preserve"> fossils in a semi-truck from New York to Toronto, where they remained for the best part of a year. There, the bones were duplicated. </w:t>
+      </w:r>
+      <w:r>
+        <w:rPr/>
+        <w:t xml:space="preserve">First, they were </w:t>
+      </w:r>
+      <w:r>
+        <w:rPr/>
+        <w:t>coat</w:t>
+      </w:r>
+      <w:r>
+        <w:rPr/>
+        <w:t xml:space="preserve">ed </w:t>
+      </w:r>
+      <w:r>
+        <w:rPr/>
+        <w:t xml:space="preserve">with latex, </w:t>
+      </w:r>
+      <w:r>
+        <w:rPr/>
+        <w:t xml:space="preserve">which was </w:t>
+      </w:r>
+      <w:r>
+        <w:rPr/>
+        <w:t>then cur</w:t>
+      </w:r>
+      <w:r>
+        <w:rPr/>
+        <w:t xml:space="preserve">ed </w:t>
+      </w:r>
+      <w:r>
+        <w:rPr/>
+        <w:t xml:space="preserve">to form rubber molds (Figure M). </w:t>
+      </w:r>
+      <w:r>
+        <w:rPr/>
+        <w:t xml:space="preserve">The bones were then cast, first with a layer of gel coat inside the molds, and then in various materials. As noted by </w:t>
+      </w:r>
       <w:r>
         <w:rPr>
           <w:shd w:fill="auto" w:val="clear"/>
         </w:rPr>
-        <w:t xml:space="preserve">Norell et al. (1991:38) noted that “Those </w:t>
+        <w:t>Norell et al. (1991:38), “Those that would stand near the ground were cast in higher-density and more durable materials, while those higher up were made of lighter substances.”  Specifically, the lower elements were cast in polyester resin and fiberglass with a substantial steel armature, while the dorsal series, ribs and cervicals were cast with a much lighter fiberglass matt and backfilled with polyurethane foam to keep the weight down as low as possible. (Due to the lightness of these elevated elements, the steel armature could be reduced too.)</w:t>
+      </w:r>
+    </w:p>
+    <w:p>
+      <w:pPr>
+        <w:pStyle w:val="BodyText"/>
+        <w:rPr/>
+      </w:pPr>
+      <w:r>
+        <w:rPr/>
+        <w:t xml:space="preserve">These </w:t>
+      </w:r>
+      <w:r>
+        <w:rPr/>
+        <w:t>accurate replicas of the original fossils, when painted, were indistinguishable from real bone but weighed only a twentieth as much as the fragile and irreplaceable originals. The casts were not “corrected” to account for distortion in the original bones: they are faithful reproductions of what is preserved.</w:t>
+      </w:r>
+    </w:p>
+    <w:p>
+      <w:pPr>
+        <w:pStyle w:val="BodyText"/>
+        <w:rPr/>
+      </w:pPr>
+      <w:r>
+        <w:rPr/>
+        <w:t xml:space="preserve">Most cervical ribs, however, were missing from the original </w:t>
+      </w:r>
+      <w:r>
+        <w:rPr/>
+        <w:t xml:space="preserve">cervical </w:t>
+      </w:r>
+      <w:r>
+        <w:rPr/>
+        <w:t xml:space="preserve">material. </w:t>
+      </w:r>
+      <w:r>
+        <w:rPr/>
+        <w:t xml:space="preserve">(These fragile projections are rarely preserved intact.) </w:t>
+      </w:r>
+      <w:r>
+        <w:rPr/>
+        <w:t xml:space="preserve">The missing parts of the skeleton were </w:t>
+      </w:r>
+      <w:r>
+        <w:rPr/>
+        <w:t xml:space="preserve">mostly replaced by elements cast from the Carnegie </w:t>
+      </w:r>
+      <w:r>
+        <w:rPr>
+          <w:i/>
+          <w:iCs/>
+        </w:rPr>
+        <w:t>Diplodocus</w:t>
+      </w:r>
+      <w:r>
+        <w:rPr/>
+        <w:t xml:space="preserve">, though some were </w:t>
+      </w:r>
+      <w:r>
+        <w:rPr/>
+        <w:t xml:space="preserve">fabricated in Toronto. Records do not show exactly which </w:t>
       </w:r>
       <w:r>
         <w:rPr>
           <w:shd w:fill="auto" w:val="clear"/>
         </w:rPr>
-        <w:t xml:space="preserve">[bones] </w:t>
+        <w:t xml:space="preserve">bones were sculpted but Peter May was the only sculptor at RCI at the time the skeleton was being prepared, and he does not recall sculpting any elements other than the metacarpals discussed below </w:t>
       </w:r>
       <w:r>
         <w:rPr>
           <w:shd w:fill="auto" w:val="clear"/>
         </w:rPr>
-        <w:t>that would stand near the ground were cast in higher-density and more durable materials, while those higher up were made of lighter substances.”  Specifically, the lower elements were cast in polyester resin and fiberglass with a substantial steel armature, while the dorsal series, ribs and cervicals were cast with a much lighter fiberglass matt and backfilled with polyurethane foam to keep the weight down as low as possible. Due to the lightness of these elevated elements, the steel armature could be reduced too.</w:t>
-      </w:r>
-    </w:p>
-    <w:p>
-      <w:pPr>
-        <w:pStyle w:val="BodyText"/>
-        <w:rPr/>
-      </w:pPr>
-      <w:r>
-        <w:rPr/>
-        <w:t xml:space="preserve">The missing parts of the skeleton were also fabricated in Toronto. Under May’s direction, RCI’s technicians sculpted missing bones in clay, basing the shapes on bones of the better known </w:t>
-      </w:r>
-      <w:r>
-        <w:rPr>
-          <w:i/>
-          <w:iCs/>
-        </w:rPr>
-        <w:t>Diplodocus</w:t>
-      </w:r>
-      <w:r>
-        <w:rPr/>
-        <w:t xml:space="preserve">. Some missing bones, including the left scapula and tibia, were sculpted based on their right-sided counterparts. XXX what is the source for this claim? Records do not show exactly which </w:t>
-      </w:r>
-      <w:r>
-        <w:rPr>
-          <w:shd w:fill="auto" w:val="clear"/>
-        </w:rPr>
-        <w:t>bones were sculpted but Peter May was the only sculptor at RCI at the time the skeleton was being prepared, and he does not recall sculpting any elements other than the metacarpals discussed below.</w:t>
+        <w:t>and possibly some cervical ribs.</w:t>
       </w:r>
     </w:p>
     <w:p>
@@ -2932,7 +2946,15 @@
       </w:r>
       <w:r>
         <w:rPr/>
-        <w:t xml:space="preserve">.” However, this account did not specify which elements were included in that missing fifth, nor which specific other skeletons the replacements were based on, and it has not been possible to recover this information from the McIntosh archives. A certain amount of detective work is therefore required. To summarise: a complete list of the elements of AMNH 6341 itself can be assembled from the published works and notes of McIntosh; Peter May recalls that with some exceptions discussed below, the missing bones were filled in with casts taken from the Utah Field House’s copy of the Carnegie </w:t>
+        <w:t xml:space="preserve">.” However, this account did not specify which elements were included in that missing fifth,  and it has not been possible to recover this information from the McIntosh archives. </w:t>
+      </w:r>
+      <w:r>
+        <w:rPr/>
+        <w:t xml:space="preserve">Norell el al. (1991) also seems to be in error regarding numerous elements being modeled from scratch. </w:t>
+      </w:r>
+      <w:r>
+        <w:rPr/>
+        <w:t xml:space="preserve">A certain amount of detective work is therefore required. To summarise: a complete list of the elements of AMNH 6341 itself can be assembled from the published works and notes of McIntosh; Peter May recalls that with some exceptions discussed below, the missing bones were filled in with casts taken from the Utah Field House’s copy of the Carnegie </w:t>
       </w:r>
       <w:r>
         <w:rPr>
@@ -2943,7 +2965,15 @@
       </w:r>
       <w:r>
         <w:rPr/>
-        <w:t xml:space="preserve">; that copywas made from the original Carnegie molds (Taylor et al. 2023), and the composition of the elements from which those molds were taken is well understood (Taylor et al. in review), so it is possible to determine the sources of most of the bones in the </w:t>
+        <w:t xml:space="preserve">; that copy was made from the original Carnegie molds (Taylor et al. 2023), and the composition of the elements from which those molds were taken is well understood (Taylor et al. in </w:t>
+      </w:r>
+      <w:r>
+        <w:rPr/>
+        <w:t>press</w:t>
+      </w:r>
+      <w:r>
+        <w:rPr/>
+        <w:t xml:space="preserve">), so it is possible to determine the sources of most of the bones in the </w:t>
       </w:r>
       <w:r>
         <w:rPr>
@@ -3252,7 +3282,18 @@
       </w:pPr>
       <w:r>
         <w:rPr/>
-        <w:t xml:space="preserve">So far as we have been able to determine, no casts of Barosaurus elements from specimens other than AMNH 6341 were used. The missing elements were filled in with </w:t>
+        <w:t xml:space="preserve">So far as we have been able to determine, no casts of </w:t>
+      </w:r>
+      <w:r>
+        <w:rPr>
+          <w:i/>
+          <w:iCs/>
+        </w:rPr>
+        <w:t>Barosaurus</w:t>
+      </w:r>
+      <w:r>
+        <w:rPr/>
+        <w:t xml:space="preserve"> elements from specimens other than AMNH 6341 were used. The missing elements were filled in with </w:t>
       </w:r>
       <w:r>
         <w:rPr>
@@ -3364,7 +3405,15 @@
       </w:r>
       <w:r>
         <w:rPr/>
-        <w:t xml:space="preserve">. However, CM 84, the specimen from which the Carnegie mount is mostly assembled, does not itself include a skull. As documented in Taylor et al. (in review.), Holland (1906:227) explains that the skull supplied to British Museum (now the Natural History Museum) as part of the </w:t>
+        <w:t xml:space="preserve">. However, CM 84, the specimen from which the Carnegie mount is mostly assembled, does not itself include a skull. As documented in Taylor et al. (in </w:t>
+      </w:r>
+      <w:r>
+        <w:rPr/>
+        <w:t>press</w:t>
+      </w:r>
+      <w:r>
+        <w:rPr/>
+        <w:t xml:space="preserve">.), Holland (1906:227) explains that the skull supplied to British Museum (now the Natural History Museum) as part of the </w:t>
       </w:r>
       <w:r>
         <w:rPr>
@@ -3543,7 +3592,47 @@
       </w:pPr>
       <w:r>
         <w:rPr/>
-        <w:t>CM 84, the specimen that forms most of the Carnegie mount, includes C2–7, but not the atlas (C1). As discussed by Taylor et al. (in review), it is not clear which specimen supplied the atlas in the Carnegie mount, and it seems most likely that this element was a sculpture not based on any specific fossil specimen.</w:t>
+        <w:t xml:space="preserve">CM 84, the specimen that forms most of the Carnegie mount, includes C2–7, but not the atlas (C1). As discussed by Taylor et al. (in </w:t>
+      </w:r>
+      <w:r>
+        <w:rPr/>
+        <w:t>press</w:t>
+      </w:r>
+      <w:r>
+        <w:rPr/>
+        <w:t>), it is not clear which specimen supplied the atlas in the Carnegie mount, and it seems most likely that this element was a sculpture not based on any specific fossil specimen.</w:t>
+      </w:r>
+    </w:p>
+    <w:p>
+      <w:pPr>
+        <w:pStyle w:val="BodyText"/>
+        <w:rPr/>
+      </w:pPr>
+      <w:r>
+        <w:rPr/>
+        <w:t xml:space="preserve">As noted above, the absent cervical ribs of some of the </w:t>
+      </w:r>
+      <w:r>
+        <w:rPr>
+          <w:i/>
+          <w:iCs/>
+        </w:rPr>
+        <w:t>Barosaurus</w:t>
+      </w:r>
+      <w:r>
+        <w:rPr/>
+        <w:t xml:space="preserve"> cervical casts were either supplied from the Carnegie </w:t>
+      </w:r>
+      <w:r>
+        <w:rPr>
+          <w:i/>
+          <w:iCs/>
+        </w:rPr>
+        <w:t>Diplodocus</w:t>
+      </w:r>
+      <w:r>
+        <w:rPr/>
+        <w:t xml:space="preserve"> or possibly sculpted.</w:t>
       </w:r>
     </w:p>
     <w:p>
@@ -3607,7 +3696,15 @@
       </w:pPr>
       <w:r>
         <w:rPr/>
-        <w:t xml:space="preserve">The bones of the forelimb are not only absent from CM 84 (as noted by Hatcher 1901:45) but were completely unknown in the Carnegie collection at the time the mount was constructed. Holland (1906) made no comment on how the forelimbs were obtained for the skeletal mount sent to England. As detailed by Taylor et al. (in review), both humeri, radii and ulnae of the casts produced by the Carnegie Museum were sculpted based on the slightly smaller diplodocine individual CM 662 (now HMNS 175), which also provided the rear part of the skull (see above). The forefeet however were sculpted from those of AMNH 965, now recognized as camarasaurid, and were given three manual unguals as well as too many phalanges. To correct theses error, which were well understood by the 1990s, a set of metacarpals (DMN 2568) was loaned from Dinosaur National Monument, cast and returned. Corresponding sculptures were created for the metacarpals of the other manus, and these were used in place of the camarasaurid metacarpals. Other elements of the forefeet were taken from the Carnegie </w:t>
+        <w:t xml:space="preserve">The bones of the forelimb are not only absent from CM 84 (as noted by Hatcher 1901:45) but were completely unknown in the Carnegie collection at the time the mount was constructed. Holland (1906) made no comment on how the forelimbs were obtained for the skeletal mount sent to England. As detailed by Taylor et al. (in </w:t>
+      </w:r>
+      <w:r>
+        <w:rPr/>
+        <w:t>press</w:t>
+      </w:r>
+      <w:r>
+        <w:rPr/>
+        <w:t xml:space="preserve">), both humeri, radii and ulnae of the casts produced by the Carnegie Museum were sculpted based on the slightly smaller diplodocine individual CM 662 (now HMNS 175), which also provided the rear part of the skull (see above). The forefeet however were sculpted from those of AMNH 965, now recognized as camarasaurid, and were given three manual unguals as well as too many phalanges. To correct theses error, which were well understood by the 1990s, a set of metacarpals (DMN 2568) was loaned from Dinosaur National Monument, cast and returned. Corresponding sculptures were created for the metacarpals of the other manus, and these were used in place of the camarasaurid metacarpals. Other elements of the forefeet were taken from the Carnegie </w:t>
       </w:r>
       <w:r>
         <w:rPr>
@@ -3638,7 +3735,15 @@
       </w:pPr>
       <w:r>
         <w:rPr/>
-        <w:t xml:space="preserve">As noted by Taylor et al. (in review), the Carnegie Museum’s own mounted </w:t>
+        <w:t xml:space="preserve">As noted by Taylor et al. (in </w:t>
+      </w:r>
+      <w:r>
+        <w:rPr/>
+        <w:t>press</w:t>
+      </w:r>
+      <w:r>
+        <w:rPr/>
+        <w:t xml:space="preserve">), the Carnegie Museum’s own mounted </w:t>
       </w:r>
       <w:r>
         <w:rPr>
@@ -7080,14 +7185,43 @@
       </w:pPr>
       <w:r>
         <w:rPr/>
-        <w:t xml:space="preserve">Taylor, Michael P., Matthew C. Lamanna, Amy Henrici, Linsly Church and Ilja Nieuwland. 2024. In review. The history and composition of the Carnegie </w:t>
-      </w:r>
-      <w:r>
-        <w:rPr>
-          <w:i/>
-          <w:iCs/>
-        </w:rPr>
-        <w:t xml:space="preserve">Diplodocus. </w:t>
+        <w:t xml:space="preserve">Taylor, Michael P., Matthew C. Lamanna, Amy Henrici, Linsly Church and Ilja Nieuwland. 2024. In </w:t>
+      </w:r>
+      <w:r>
+        <w:rPr/>
+        <w:t>press</w:t>
+      </w:r>
+      <w:r>
+        <w:rPr/>
+        <w:t xml:space="preserve">. The history and composition of the Carnegie </w:t>
+      </w:r>
+      <w:r>
+        <w:rPr>
+          <w:i/>
+          <w:iCs/>
+        </w:rPr>
+        <w:t>Diplodocus</w:t>
+      </w:r>
+      <w:r>
+        <w:rPr>
+          <w:i w:val="false"/>
+          <w:iCs w:val="false"/>
+        </w:rPr>
+        <w:t xml:space="preserve">. </w:t>
+      </w:r>
+      <w:r>
+        <w:rPr>
+          <w:i/>
+          <w:iCs/>
+        </w:rPr>
+        <w:t>Annals of the Carnegie Museum</w:t>
+      </w:r>
+      <w:r>
+        <w:rPr>
+          <w:i w:val="false"/>
+          <w:iCs w:val="false"/>
+        </w:rPr>
+        <w:t xml:space="preserve">. </w:t>
       </w:r>
       <w:r>
         <w:rPr/>
@@ -7760,7 +7894,7 @@
         <w:pStyle w:val="FigureCaption"/>
         <w:widowControl/>
         <w:suppressAutoHyphens w:val="true"/>
-        <w:overflowPunct w:val="true"/>
+        <w:overflowPunct w:val="false"/>
         <w:bidi w:val="0"/>
         <w:spacing w:lineRule="auto" w:line="276" w:before="0" w:after="142"/>
         <w:ind w:hanging="0" w:left="283" w:right="0"/>
@@ -9294,7 +9428,7 @@
     <w:pPr>
       <w:widowControl/>
       <w:suppressAutoHyphens w:val="true"/>
-      <w:overflowPunct w:val="true"/>
+      <w:overflowPunct w:val="false"/>
       <w:bidi w:val="0"/>
       <w:spacing w:before="0" w:after="0"/>
       <w:ind w:hanging="0" w:left="0" w:right="0"/>

</xml_diff>

<commit_message>
Add Table 1 (chronology)
</commit_message>
<xml_diff>
--- a/TaylorEtAl-mounted-barosaurus.docx
+++ b/TaylorEtAl-mounted-barosaurus.docx
@@ -1,6 +1,6 @@
 
 <file path=word/document.xml><?xml version="1.0" encoding="utf-8"?>
-<w:document xmlns:o="urn:schemas-microsoft-com:office:office" xmlns:r="http://schemas.openxmlformats.org/officeDocument/2006/relationships" xmlns:v="urn:schemas-microsoft-com:vml" xmlns:w="http://schemas.openxmlformats.org/wordprocessingml/2006/main" xmlns:w10="urn:schemas-microsoft-com:office:word" xmlns:wp="http://schemas.openxmlformats.org/drawingml/2006/wordprocessingDrawing" xmlns:wps="http://schemas.microsoft.com/office/word/2010/wordprocessingShape" xmlns:wpg="http://schemas.microsoft.com/office/word/2010/wordprocessingGroup" xmlns:mc="http://schemas.openxmlformats.org/markup-compatibility/2006" xmlns:wp14="http://schemas.microsoft.com/office/word/2010/wordprocessingDrawing" xmlns:w14="http://schemas.microsoft.com/office/word/2010/wordml" xmlns:w15="http://schemas.microsoft.com/office/word/2012/wordml" mc:Ignorable="w14 wp14 w15">
+<w:document xmlns:o="urn:schemas-microsoft-com:office:office" xmlns:r="http://schemas.openxmlformats.org/officeDocument/2006/relationships" xmlns:v="urn:schemas-microsoft-com:vml" xmlns:w="http://schemas.openxmlformats.org/wordprocessingml/2006/main" xmlns:w10="urn:schemas-microsoft-com:office:word" xmlns:wp="http://schemas.openxmlformats.org/drawingml/2006/wordprocessingDrawing" xmlns:pic="http://schemas.openxmlformats.org/drawingml/2006/picture" xmlns:wps="http://schemas.microsoft.com/office/word/2010/wordprocessingShape" xmlns:wpg="http://schemas.microsoft.com/office/word/2010/wordprocessingGroup" xmlns:mc="http://schemas.openxmlformats.org/markup-compatibility/2006" xmlns:wp14="http://schemas.microsoft.com/office/word/2010/wordprocessingDrawing" xmlns:w14="http://schemas.microsoft.com/office/word/2010/wordml" xmlns:w15="http://schemas.microsoft.com/office/word/2012/wordml" mc:Ignorable="w14 wp14 w15">
   <w:body>
     <w:p>
       <w:pPr>
@@ -1125,7 +1125,15 @@
       </w:r>
       <w:r>
         <w:rPr/>
-        <w:t xml:space="preserve">, and consider the composition of the mounted </w:t>
+        <w:t xml:space="preserve"> </w:t>
+      </w:r>
+      <w:r>
+        <w:rPr/>
+        <w:t xml:space="preserve">(Table 1), </w:t>
+      </w:r>
+      <w:r>
+        <w:rPr/>
+        <w:t xml:space="preserve">and consider the composition of the mounted </w:t>
       </w:r>
       <w:r>
         <w:rPr>
@@ -2460,43 +2468,7 @@
       </w:r>
       <w:r>
         <w:rPr/>
-        <w:t xml:space="preserve"> fossils in a semi-truck from New York to Toronto, where they remained for the best part of a year. There, the bones were duplicated. </w:t>
-      </w:r>
-      <w:r>
-        <w:rPr/>
-        <w:t xml:space="preserve">First, they were </w:t>
-      </w:r>
-      <w:r>
-        <w:rPr/>
-        <w:t>coat</w:t>
-      </w:r>
-      <w:r>
-        <w:rPr/>
-        <w:t xml:space="preserve">ed </w:t>
-      </w:r>
-      <w:r>
-        <w:rPr/>
-        <w:t xml:space="preserve">with latex, </w:t>
-      </w:r>
-      <w:r>
-        <w:rPr/>
-        <w:t xml:space="preserve">which was </w:t>
-      </w:r>
-      <w:r>
-        <w:rPr/>
-        <w:t>then cur</w:t>
-      </w:r>
-      <w:r>
-        <w:rPr/>
-        <w:t xml:space="preserve">ed </w:t>
-      </w:r>
-      <w:r>
-        <w:rPr/>
-        <w:t xml:space="preserve">to form rubber molds (Figure M). </w:t>
-      </w:r>
-      <w:r>
-        <w:rPr/>
-        <w:t xml:space="preserve">The bones were then cast, first with a layer of gel coat inside the molds, and then in various materials. As noted by </w:t>
+        <w:t xml:space="preserve"> fossils in a semi-truck from New York to Toronto, where they remained for the best part of a year. There, the bones were duplicated. First, they were coated with latex, which was then cured to form rubber molds (Figure M). The bones were then cast, first with a layer of gel coat inside the molds, and then in various materials. As noted by </w:t>
       </w:r>
       <w:r>
         <w:rPr>
@@ -2512,11 +2484,7 @@
       </w:pPr>
       <w:r>
         <w:rPr/>
-        <w:t xml:space="preserve">These </w:t>
-      </w:r>
-      <w:r>
-        <w:rPr/>
-        <w:t>accurate replicas of the original fossils, when painted, were indistinguishable from real bone but weighed only a twentieth as much as the fragile and irreplaceable originals. The casts were not “corrected” to account for distortion in the original bones: they are faithful reproductions of what is preserved.</w:t>
+        <w:t>These accurate replicas of the original fossils, when painted, were indistinguishable from real bone but weighed only a twentieth as much as the fragile and irreplaceable originals. The casts were not “corrected” to account for distortion in the original bones: they are faithful reproductions of what is preserved.</w:t>
       </w:r>
     </w:p>
     <w:p>
@@ -2526,27 +2494,7 @@
       </w:pPr>
       <w:r>
         <w:rPr/>
-        <w:t xml:space="preserve">Most cervical ribs, however, were missing from the original </w:t>
-      </w:r>
-      <w:r>
-        <w:rPr/>
-        <w:t xml:space="preserve">cervical </w:t>
-      </w:r>
-      <w:r>
-        <w:rPr/>
-        <w:t xml:space="preserve">material. </w:t>
-      </w:r>
-      <w:r>
-        <w:rPr/>
-        <w:t xml:space="preserve">(These fragile projections are rarely preserved intact.) </w:t>
-      </w:r>
-      <w:r>
-        <w:rPr/>
-        <w:t xml:space="preserve">The missing parts of the skeleton were </w:t>
-      </w:r>
-      <w:r>
-        <w:rPr/>
-        <w:t xml:space="preserve">mostly replaced by elements cast from the Carnegie </w:t>
+        <w:t xml:space="preserve">Most cervical ribs, however, were missing from the original cervical material. (These fragile projections are rarely preserved intact.) The missing parts of the skeleton were mostly replaced by elements cast from the Carnegie </w:t>
       </w:r>
       <w:r>
         <w:rPr>
@@ -2557,23 +2505,13 @@
       </w:r>
       <w:r>
         <w:rPr/>
-        <w:t xml:space="preserve">, though some were </w:t>
-      </w:r>
-      <w:r>
-        <w:rPr/>
-        <w:t xml:space="preserve">fabricated in Toronto. Records do not show exactly which </w:t>
+        <w:t xml:space="preserve">, though some were fabricated in Toronto. Records do not show exactly which </w:t>
       </w:r>
       <w:r>
         <w:rPr>
           <w:shd w:fill="auto" w:val="clear"/>
         </w:rPr>
-        <w:t xml:space="preserve">bones were sculpted but Peter May was the only sculptor at RCI at the time the skeleton was being prepared, and he does not recall sculpting any elements other than the metacarpals discussed below </w:t>
-      </w:r>
-      <w:r>
-        <w:rPr>
-          <w:shd w:fill="auto" w:val="clear"/>
-        </w:rPr>
-        <w:t>and possibly some cervical ribs.</w:t>
+        <w:t>bones were sculpted but Peter May was the only sculptor at RCI at the time the skeleton was being prepared, and he does not recall sculpting any elements other than the metacarpals discussed below and possibly some cervical ribs.</w:t>
       </w:r>
     </w:p>
     <w:p>
@@ -2946,15 +2884,7 @@
       </w:r>
       <w:r>
         <w:rPr/>
-        <w:t xml:space="preserve">.” However, this account did not specify which elements were included in that missing fifth,  and it has not been possible to recover this information from the McIntosh archives. </w:t>
-      </w:r>
-      <w:r>
-        <w:rPr/>
-        <w:t xml:space="preserve">Norell el al. (1991) also seems to be in error regarding numerous elements being modeled from scratch. </w:t>
-      </w:r>
-      <w:r>
-        <w:rPr/>
-        <w:t xml:space="preserve">A certain amount of detective work is therefore required. To summarise: a complete list of the elements of AMNH 6341 itself can be assembled from the published works and notes of McIntosh; Peter May recalls that with some exceptions discussed below, the missing bones were filled in with casts taken from the Utah Field House’s copy of the Carnegie </w:t>
+        <w:t xml:space="preserve">.” However, this account did not specify which elements were included in that missing fifth,  and it has not been possible to recover this information from the McIntosh archives. Norell el al. (1991) also seems to be in error regarding numerous elements being modeled from scratch. A certain amount of detective work is therefore required. To summarise: a complete list of the elements of AMNH 6341 itself can be assembled from the published works and notes of McIntosh; Peter May recalls that with some exceptions discussed below, the missing bones were filled in with casts taken from the Utah Field House’s copy of the Carnegie </w:t>
       </w:r>
       <w:r>
         <w:rPr>
@@ -2965,15 +2895,7 @@
       </w:r>
       <w:r>
         <w:rPr/>
-        <w:t xml:space="preserve">; that copy was made from the original Carnegie molds (Taylor et al. 2023), and the composition of the elements from which those molds were taken is well understood (Taylor et al. in </w:t>
-      </w:r>
-      <w:r>
-        <w:rPr/>
-        <w:t>press</w:t>
-      </w:r>
-      <w:r>
-        <w:rPr/>
-        <w:t xml:space="preserve">), so it is possible to determine the sources of most of the bones in the </w:t>
+        <w:t xml:space="preserve">; that copy was made from the original Carnegie molds (Taylor et al. 2023), and the composition of the elements from which those molds were taken is well understood (Taylor et al. in press), so it is possible to determine the sources of most of the bones in the </w:t>
       </w:r>
       <w:r>
         <w:rPr>
@@ -3405,15 +3327,7 @@
       </w:r>
       <w:r>
         <w:rPr/>
-        <w:t xml:space="preserve">. However, CM 84, the specimen from which the Carnegie mount is mostly assembled, does not itself include a skull. As documented in Taylor et al. (in </w:t>
-      </w:r>
-      <w:r>
-        <w:rPr/>
-        <w:t>press</w:t>
-      </w:r>
-      <w:r>
-        <w:rPr/>
-        <w:t xml:space="preserve">.), Holland (1906:227) explains that the skull supplied to British Museum (now the Natural History Museum) as part of the </w:t>
+        <w:t xml:space="preserve">. However, CM 84, the specimen from which the Carnegie mount is mostly assembled, does not itself include a skull. As documented in Taylor et al. (in press.), Holland (1906:227) explains that the skull supplied to British Museum (now the Natural History Museum) as part of the </w:t>
       </w:r>
       <w:r>
         <w:rPr>
@@ -3592,15 +3506,7 @@
       </w:pPr>
       <w:r>
         <w:rPr/>
-        <w:t xml:space="preserve">CM 84, the specimen that forms most of the Carnegie mount, includes C2–7, but not the atlas (C1). As discussed by Taylor et al. (in </w:t>
-      </w:r>
-      <w:r>
-        <w:rPr/>
-        <w:t>press</w:t>
-      </w:r>
-      <w:r>
-        <w:rPr/>
-        <w:t>), it is not clear which specimen supplied the atlas in the Carnegie mount, and it seems most likely that this element was a sculpture not based on any specific fossil specimen.</w:t>
+        <w:t>CM 84, the specimen that forms most of the Carnegie mount, includes C2–7, but not the atlas (C1). As discussed by Taylor et al. (in press), it is not clear which specimen supplied the atlas in the Carnegie mount, and it seems most likely that this element was a sculpture not based on any specific fossil specimen.</w:t>
       </w:r>
     </w:p>
     <w:p>
@@ -3696,15 +3602,7 @@
       </w:pPr>
       <w:r>
         <w:rPr/>
-        <w:t xml:space="preserve">The bones of the forelimb are not only absent from CM 84 (as noted by Hatcher 1901:45) but were completely unknown in the Carnegie collection at the time the mount was constructed. Holland (1906) made no comment on how the forelimbs were obtained for the skeletal mount sent to England. As detailed by Taylor et al. (in </w:t>
-      </w:r>
-      <w:r>
-        <w:rPr/>
-        <w:t>press</w:t>
-      </w:r>
-      <w:r>
-        <w:rPr/>
-        <w:t xml:space="preserve">), both humeri, radii and ulnae of the casts produced by the Carnegie Museum were sculpted based on the slightly smaller diplodocine individual CM 662 (now HMNS 175), which also provided the rear part of the skull (see above). The forefeet however were sculpted from those of AMNH 965, now recognized as camarasaurid, and were given three manual unguals as well as too many phalanges. To correct theses error, which were well understood by the 1990s, a set of metacarpals (DMN 2568) was loaned from Dinosaur National Monument, cast and returned. Corresponding sculptures were created for the metacarpals of the other manus, and these were used in place of the camarasaurid metacarpals. Other elements of the forefeet were taken from the Carnegie </w:t>
+        <w:t xml:space="preserve">The bones of the forelimb are not only absent from CM 84 (as noted by Hatcher 1901:45) but were completely unknown in the Carnegie collection at the time the mount was constructed. Holland (1906) made no comment on how the forelimbs were obtained for the skeletal mount sent to England. As detailed by Taylor et al. (in press), both humeri, radii and ulnae of the casts produced by the Carnegie Museum were sculpted based on the slightly smaller diplodocine individual CM 662 (now HMNS 175), which also provided the rear part of the skull (see above). The forefeet however were sculpted from those of AMNH 965, now recognized as camarasaurid, and were given three manual unguals as well as too many phalanges. To correct theses error, which were well understood by the 1990s, a set of metacarpals (DMN 2568) was loaned from Dinosaur National Monument, cast and returned. Corresponding sculptures were created for the metacarpals of the other manus, and these were used in place of the camarasaurid metacarpals. Other elements of the forefeet were taken from the Carnegie </w:t>
       </w:r>
       <w:r>
         <w:rPr>
@@ -3735,15 +3633,7 @@
       </w:pPr>
       <w:r>
         <w:rPr/>
-        <w:t xml:space="preserve">As noted by Taylor et al. (in </w:t>
-      </w:r>
-      <w:r>
-        <w:rPr/>
-        <w:t>press</w:t>
-      </w:r>
-      <w:r>
-        <w:rPr/>
-        <w:t xml:space="preserve">), the Carnegie Museum’s own mounted </w:t>
+        <w:t xml:space="preserve">As noted by Taylor et al. (in press), the Carnegie Museum’s own mounted </w:t>
       </w:r>
       <w:r>
         <w:rPr>
@@ -7185,15 +7075,7 @@
       </w:pPr>
       <w:r>
         <w:rPr/>
-        <w:t xml:space="preserve">Taylor, Michael P., Matthew C. Lamanna, Amy Henrici, Linsly Church and Ilja Nieuwland. 2024. In </w:t>
-      </w:r>
-      <w:r>
-        <w:rPr/>
-        <w:t>press</w:t>
-      </w:r>
-      <w:r>
-        <w:rPr/>
-        <w:t xml:space="preserve">. The history and composition of the Carnegie </w:t>
+        <w:t xml:space="preserve">Taylor, Michael P., Matthew C. Lamanna, Amy Henrici, Linsly Church and Ilja Nieuwland. 2024. In press. The history and composition of the Carnegie </w:t>
       </w:r>
       <w:r>
         <w:rPr>
@@ -8189,10 +8071,1951 @@
     </w:p>
     <w:p>
       <w:pPr>
-        <w:pStyle w:val="FigureCaption"/>
-        <w:bidi w:val="0"/>
-        <w:spacing w:before="0" w:after="142"/>
+        <w:pStyle w:val="Heading1"/>
+        <w:rPr/>
+      </w:pPr>
+      <w:r>
+        <w:rPr/>
+      </w:r>
+    </w:p>
+    <w:p>
+      <w:pPr>
+        <w:pStyle w:val="Heading1"/>
+        <w:rPr/>
+      </w:pPr>
+      <w:r>
+        <w:rPr/>
+      </w:r>
+    </w:p>
+    <w:p>
+      <w:pPr>
+        <w:pStyle w:val="Heading1"/>
+        <w:rPr/>
+      </w:pPr>
+      <w:r>
+        <w:rPr/>
+        <w:t>Table</w:t>
+      </w:r>
+      <w:r>
+        <w:rPr/>
+        <w:t>s</w:t>
+      </w:r>
+    </w:p>
+    <w:p>
+      <w:pPr>
+        <w:pStyle w:val="Heading2"/>
+        <w:rPr/>
+      </w:pPr>
+      <w:r>
+        <w:rPr/>
+        <w:t>Table 1</w:t>
+      </w:r>
+    </w:p>
+    <w:p>
+      <w:pPr>
+        <w:pStyle w:val="BodyText"/>
+        <w:rPr/>
+      </w:pPr>
+      <w:r>
+        <w:rPr/>
+        <w:t xml:space="preserve">Summarised history of the genus </w:t>
+      </w:r>
+      <w:r>
+        <w:rPr>
+          <w:i/>
+          <w:iCs/>
+        </w:rPr>
+        <w:t>Barosaurus</w:t>
+      </w:r>
+      <w:r>
+        <w:rPr/>
+        <w:t xml:space="preserve"> and the mounted AMNH 6341 skeleton.</w:t>
+      </w:r>
+    </w:p>
+    <w:tbl>
+      <w:tblPr>
+        <w:tblW w:w="5000" w:type="pct"/>
         <w:jc w:val="left"/>
+        <w:tblInd w:w="0" w:type="dxa"/>
+        <w:tblLayout w:type="fixed"/>
+        <w:tblCellMar>
+          <w:top w:w="0" w:type="dxa"/>
+          <w:left w:w="0" w:type="dxa"/>
+          <w:bottom w:w="0" w:type="dxa"/>
+          <w:right w:w="0" w:type="dxa"/>
+        </w:tblCellMar>
+      </w:tblPr>
+      <w:tblGrid>
+        <w:gridCol w:w="2212"/>
+        <w:gridCol w:w="7426"/>
+      </w:tblGrid>
+      <w:tr>
+        <w:trPr>
+          <w:tblHeader w:val="true"/>
+        </w:trPr>
+        <w:tc>
+          <w:tcPr>
+            <w:tcW w:w="2212" w:type="dxa"/>
+            <w:tcBorders/>
+          </w:tcPr>
+          <w:p>
+            <w:pPr>
+              <w:pStyle w:val="TableHeading"/>
+              <w:spacing w:before="0" w:after="113"/>
+              <w:rPr/>
+            </w:pPr>
+            <w:r>
+              <w:rPr/>
+              <w:t>Date</w:t>
+            </w:r>
+          </w:p>
+        </w:tc>
+        <w:tc>
+          <w:tcPr>
+            <w:tcW w:w="7426" w:type="dxa"/>
+            <w:tcBorders/>
+          </w:tcPr>
+          <w:p>
+            <w:pPr>
+              <w:pStyle w:val="TableHeading"/>
+              <w:spacing w:before="0" w:after="113"/>
+              <w:rPr/>
+            </w:pPr>
+            <w:r>
+              <w:rPr/>
+              <w:t>Event</w:t>
+            </w:r>
+          </w:p>
+        </w:tc>
+      </w:tr>
+      <w:tr>
+        <w:trPr>
+          <w:trHeight w:val="235" w:hRule="atLeast"/>
+        </w:trPr>
+        <w:tc>
+          <w:tcPr>
+            <w:tcW w:w="2212" w:type="dxa"/>
+            <w:tcBorders/>
+          </w:tcPr>
+          <w:p>
+            <w:pPr>
+              <w:pStyle w:val="TableContents"/>
+              <w:spacing w:before="0" w:after="113"/>
+              <w:rPr/>
+            </w:pPr>
+            <w:r>
+              <w:rPr/>
+              <w:t>1880s</w:t>
+            </w:r>
+          </w:p>
+        </w:tc>
+        <w:tc>
+          <w:tcPr>
+            <w:tcW w:w="7426" w:type="dxa"/>
+            <w:tcBorders/>
+          </w:tcPr>
+          <w:p>
+            <w:pPr>
+              <w:pStyle w:val="TableContents"/>
+              <w:widowControl w:val="false"/>
+              <w:suppressLineNumbers/>
+              <w:spacing w:before="0" w:after="113"/>
+              <w:rPr/>
+            </w:pPr>
+            <w:r>
+              <w:rPr/>
+              <w:t xml:space="preserve">the first fossils of what is now </w:t>
+            </w:r>
+            <w:r>
+              <w:rPr>
+                <w:i/>
+                <w:iCs/>
+              </w:rPr>
+              <w:t>Barosaurus</w:t>
+            </w:r>
+            <w:r>
+              <w:rPr/>
+              <w:t xml:space="preserve"> were discovered in the 1880s by Mrs. E. R. Ellerman on land owned by Mrs. Rachel Hatch half a mile east of Piedmont on the eastern rim of the Black Hills of South Dakota.</w:t>
+            </w:r>
+          </w:p>
+        </w:tc>
+      </w:tr>
+      <w:tr>
+        <w:trPr>
+          <w:trHeight w:val="235" w:hRule="atLeast"/>
+        </w:trPr>
+        <w:tc>
+          <w:tcPr>
+            <w:tcW w:w="2212" w:type="dxa"/>
+            <w:tcBorders/>
+          </w:tcPr>
+          <w:p>
+            <w:pPr>
+              <w:pStyle w:val="TableContents"/>
+              <w:spacing w:before="0" w:after="113"/>
+              <w:rPr/>
+            </w:pPr>
+            <w:r>
+              <w:rPr/>
+              <w:t>Summer 1889</w:t>
+            </w:r>
+          </w:p>
+        </w:tc>
+        <w:tc>
+          <w:tcPr>
+            <w:tcW w:w="7426" w:type="dxa"/>
+            <w:tcBorders/>
+          </w:tcPr>
+          <w:p>
+            <w:pPr>
+              <w:pStyle w:val="TableContents"/>
+              <w:widowControl w:val="false"/>
+              <w:suppressLineNumbers/>
+              <w:spacing w:before="0" w:after="113"/>
+              <w:rPr/>
+            </w:pPr>
+            <w:r>
+              <w:rPr/>
+              <w:t xml:space="preserve">O. C. Marsh visited the site with J. B. Hatcher, and collected part of the tail </w:t>
+            </w:r>
+            <w:r>
+              <w:rPr/>
+              <w:t>for the Yale Peabody Museum (YPM).</w:t>
+            </w:r>
+          </w:p>
+        </w:tc>
+      </w:tr>
+      <w:tr>
+        <w:trPr>
+          <w:trHeight w:val="235" w:hRule="atLeast"/>
+        </w:trPr>
+        <w:tc>
+          <w:tcPr>
+            <w:tcW w:w="2212" w:type="dxa"/>
+            <w:tcBorders/>
+          </w:tcPr>
+          <w:p>
+            <w:pPr>
+              <w:pStyle w:val="TableContents"/>
+              <w:spacing w:before="0" w:after="113"/>
+              <w:rPr/>
+            </w:pPr>
+            <w:r>
+              <w:rPr/>
+              <w:t>1890</w:t>
+            </w:r>
+          </w:p>
+        </w:tc>
+        <w:tc>
+          <w:tcPr>
+            <w:tcW w:w="7426" w:type="dxa"/>
+            <w:tcBorders/>
+          </w:tcPr>
+          <w:p>
+            <w:pPr>
+              <w:pStyle w:val="TableContents"/>
+              <w:spacing w:before="0" w:after="113"/>
+              <w:rPr/>
+            </w:pPr>
+            <w:r>
+              <w:rPr/>
+              <w:t xml:space="preserve">Marsh (1890) very briefly described and named the new genus and species </w:t>
+            </w:r>
+            <w:r>
+              <w:rPr>
+                <w:i/>
+                <w:iCs/>
+              </w:rPr>
+              <w:t xml:space="preserve">Barosaurus lentus </w:t>
+            </w:r>
+            <w:r>
+              <w:rPr/>
+              <w:t>b</w:t>
+            </w:r>
+            <w:r>
+              <w:rPr/>
+              <w:t xml:space="preserve">ased on six caudal vertebrae and a chevron from </w:t>
+            </w:r>
+            <w:r>
+              <w:rPr/>
+              <w:t>the</w:t>
+            </w:r>
+            <w:r>
+              <w:rPr/>
+              <w:t xml:space="preserve"> initial excavation.</w:t>
+            </w:r>
+          </w:p>
+        </w:tc>
+      </w:tr>
+      <w:tr>
+        <w:trPr>
+          <w:trHeight w:val="235" w:hRule="atLeast"/>
+        </w:trPr>
+        <w:tc>
+          <w:tcPr>
+            <w:tcW w:w="2212" w:type="dxa"/>
+            <w:tcBorders/>
+          </w:tcPr>
+          <w:p>
+            <w:pPr>
+              <w:pStyle w:val="TableContents"/>
+              <w:spacing w:before="0" w:after="113"/>
+              <w:rPr/>
+            </w:pPr>
+            <w:r>
+              <w:rPr/>
+              <w:t>Late August 1898</w:t>
+            </w:r>
+          </w:p>
+        </w:tc>
+        <w:tc>
+          <w:tcPr>
+            <w:tcW w:w="7426" w:type="dxa"/>
+            <w:tcBorders/>
+          </w:tcPr>
+          <w:p>
+            <w:pPr>
+              <w:pStyle w:val="TableContents"/>
+              <w:spacing w:before="0" w:after="113"/>
+              <w:rPr/>
+            </w:pPr>
+            <w:r>
+              <w:rPr/>
+              <w:t>Marsh sen</w:t>
+            </w:r>
+            <w:r>
+              <w:rPr/>
+              <w:t xml:space="preserve">t </w:t>
+            </w:r>
+            <w:r>
+              <w:rPr/>
+              <w:t xml:space="preserve">George Wieland </w:t>
+            </w:r>
+            <w:r>
+              <w:rPr/>
+              <w:t xml:space="preserve">to collect the </w:t>
+            </w:r>
+            <w:r>
+              <w:rPr/>
+              <w:t>rest of the skeleton.</w:t>
+            </w:r>
+          </w:p>
+        </w:tc>
+      </w:tr>
+      <w:tr>
+        <w:trPr>
+          <w:trHeight w:val="235" w:hRule="atLeast"/>
+        </w:trPr>
+        <w:tc>
+          <w:tcPr>
+            <w:tcW w:w="2212" w:type="dxa"/>
+            <w:tcBorders/>
+          </w:tcPr>
+          <w:p>
+            <w:pPr>
+              <w:pStyle w:val="TableContents"/>
+              <w:spacing w:before="0" w:after="113"/>
+              <w:rPr/>
+            </w:pPr>
+            <w:r>
+              <w:rPr/>
+              <w:t>1899</w:t>
+            </w:r>
+          </w:p>
+        </w:tc>
+        <w:tc>
+          <w:tcPr>
+            <w:tcW w:w="7426" w:type="dxa"/>
+            <w:tcBorders/>
+          </w:tcPr>
+          <w:p>
+            <w:pPr>
+              <w:pStyle w:val="TableContents"/>
+              <w:spacing w:before="0" w:after="113"/>
+              <w:rPr/>
+            </w:pPr>
+            <w:r>
+              <w:rPr/>
+              <w:t>First published s</w:t>
+            </w:r>
+            <w:r>
+              <w:rPr/>
+              <w:t xml:space="preserve">cientific support for the plausibility of rearing: Osborn (1899:213) wrote that the tail of Diplodocus “functioned as a lever to </w:t>
+            </w:r>
+            <w:r>
+              <w:rPr/>
+              <w:t xml:space="preserve">[…] </w:t>
+            </w:r>
+            <w:r>
+              <w:rPr/>
+              <w:t>raise the entire forward portion of the body upwards.”</w:t>
+            </w:r>
+          </w:p>
+        </w:tc>
+      </w:tr>
+      <w:tr>
+        <w:trPr>
+          <w:trHeight w:val="235" w:hRule="atLeast"/>
+        </w:trPr>
+        <w:tc>
+          <w:tcPr>
+            <w:tcW w:w="2212" w:type="dxa"/>
+            <w:tcBorders/>
+          </w:tcPr>
+          <w:p>
+            <w:pPr>
+              <w:pStyle w:val="TableContents"/>
+              <w:spacing w:before="0" w:after="113"/>
+              <w:rPr/>
+            </w:pPr>
+            <w:r>
+              <w:rPr/>
+              <w:t>1907</w:t>
+            </w:r>
+          </w:p>
+        </w:tc>
+        <w:tc>
+          <w:tcPr>
+            <w:tcW w:w="7426" w:type="dxa"/>
+            <w:tcBorders/>
+          </w:tcPr>
+          <w:p>
+            <w:pPr>
+              <w:pStyle w:val="TableContents"/>
+              <w:spacing w:before="0" w:after="113"/>
+              <w:rPr/>
+            </w:pPr>
+            <w:r>
+              <w:rPr/>
+              <w:t xml:space="preserve">Charles R. </w:t>
+            </w:r>
+            <w:r>
+              <w:rPr/>
+              <w:t>Knight paint</w:t>
+            </w:r>
+            <w:r>
+              <w:rPr/>
+              <w:t xml:space="preserve">ed a </w:t>
+            </w:r>
+            <w:r>
+              <w:rPr/>
+              <w:t xml:space="preserve">rearing </w:t>
+            </w:r>
+            <w:r>
+              <w:rPr>
+                <w:i/>
+                <w:iCs/>
+              </w:rPr>
+              <w:t>Diplodocus</w:t>
+            </w:r>
+            <w:r>
+              <w:rPr/>
+              <w:t>.</w:t>
+            </w:r>
+          </w:p>
+        </w:tc>
+      </w:tr>
+      <w:tr>
+        <w:trPr>
+          <w:trHeight w:val="235" w:hRule="atLeast"/>
+        </w:trPr>
+        <w:tc>
+          <w:tcPr>
+            <w:tcW w:w="2212" w:type="dxa"/>
+            <w:tcBorders/>
+          </w:tcPr>
+          <w:p>
+            <w:pPr>
+              <w:pStyle w:val="TableContents"/>
+              <w:spacing w:before="0" w:after="113"/>
+              <w:rPr/>
+            </w:pPr>
+            <w:r>
+              <w:rPr/>
+              <w:t>Late 1916</w:t>
+            </w:r>
+          </w:p>
+        </w:tc>
+        <w:tc>
+          <w:tcPr>
+            <w:tcW w:w="7426" w:type="dxa"/>
+            <w:tcBorders/>
+          </w:tcPr>
+          <w:p>
+            <w:pPr>
+              <w:pStyle w:val="TableContents"/>
+              <w:spacing w:before="0" w:after="113"/>
+              <w:rPr/>
+            </w:pPr>
+            <w:r>
+              <w:rPr/>
+              <w:t xml:space="preserve">The </w:t>
+            </w:r>
+            <w:r>
+              <w:rPr>
+                <w:i/>
+                <w:iCs/>
+              </w:rPr>
+              <w:t>Barosaurus lentus</w:t>
+            </w:r>
+            <w:r>
+              <w:rPr/>
+              <w:t xml:space="preserve"> holotype </w:t>
+            </w:r>
+            <w:r>
+              <w:rPr/>
+              <w:t xml:space="preserve">YPM 429 was fully prepared; Richard S. Lull </w:t>
+            </w:r>
+            <w:r>
+              <w:rPr/>
+              <w:t>gave</w:t>
+            </w:r>
+            <w:r>
+              <w:rPr/>
+              <w:t xml:space="preserve"> a presentation of the specimen at the eighth annual meeting of the Paleontological Society in Albany, NY.</w:t>
+            </w:r>
+          </w:p>
+        </w:tc>
+      </w:tr>
+      <w:tr>
+        <w:trPr>
+          <w:trHeight w:val="235" w:hRule="atLeast"/>
+        </w:trPr>
+        <w:tc>
+          <w:tcPr>
+            <w:tcW w:w="2212" w:type="dxa"/>
+            <w:tcBorders/>
+          </w:tcPr>
+          <w:p>
+            <w:pPr>
+              <w:pStyle w:val="TableContents"/>
+              <w:spacing w:before="0" w:after="113"/>
+              <w:rPr/>
+            </w:pPr>
+            <w:r>
+              <w:rPr/>
+              <w:t>1917</w:t>
+            </w:r>
+          </w:p>
+        </w:tc>
+        <w:tc>
+          <w:tcPr>
+            <w:tcW w:w="7426" w:type="dxa"/>
+            <w:tcBorders/>
+          </w:tcPr>
+          <w:p>
+            <w:pPr>
+              <w:pStyle w:val="TableContents"/>
+              <w:spacing w:before="0" w:after="113"/>
+              <w:rPr/>
+            </w:pPr>
+            <w:r>
+              <w:rPr/>
+              <w:t>Lull’s published abstract very briefly describes the type specimen.</w:t>
+            </w:r>
+          </w:p>
+        </w:tc>
+      </w:tr>
+      <w:tr>
+        <w:trPr>
+          <w:trHeight w:val="235" w:hRule="atLeast"/>
+        </w:trPr>
+        <w:tc>
+          <w:tcPr>
+            <w:tcW w:w="2212" w:type="dxa"/>
+            <w:tcBorders/>
+          </w:tcPr>
+          <w:p>
+            <w:pPr>
+              <w:pStyle w:val="TableContents"/>
+              <w:spacing w:before="0" w:after="113"/>
+              <w:rPr/>
+            </w:pPr>
+            <w:r>
+              <w:rPr/>
+              <w:t>1919</w:t>
+            </w:r>
+          </w:p>
+        </w:tc>
+        <w:tc>
+          <w:tcPr>
+            <w:tcW w:w="7426" w:type="dxa"/>
+            <w:tcBorders/>
+          </w:tcPr>
+          <w:p>
+            <w:pPr>
+              <w:pStyle w:val="TableContents"/>
+              <w:spacing w:before="0" w:after="113"/>
+              <w:rPr/>
+            </w:pPr>
+            <w:r>
+              <w:rPr/>
+              <w:t>Lull’s detailed monographic description of the type specimen.</w:t>
+            </w:r>
+          </w:p>
+        </w:tc>
+      </w:tr>
+      <w:tr>
+        <w:trPr>
+          <w:trHeight w:val="235" w:hRule="atLeast"/>
+        </w:trPr>
+        <w:tc>
+          <w:tcPr>
+            <w:tcW w:w="2212" w:type="dxa"/>
+            <w:tcBorders/>
+          </w:tcPr>
+          <w:p>
+            <w:pPr>
+              <w:pStyle w:val="TableContents"/>
+              <w:spacing w:before="0" w:after="113"/>
+              <w:rPr/>
+            </w:pPr>
+            <w:r>
+              <w:rPr/>
+              <w:t>1922</w:t>
+            </w:r>
+          </w:p>
+        </w:tc>
+        <w:tc>
+          <w:tcPr>
+            <w:tcW w:w="7426" w:type="dxa"/>
+            <w:tcBorders/>
+          </w:tcPr>
+          <w:p>
+            <w:pPr>
+              <w:pStyle w:val="TableContents"/>
+              <w:spacing w:before="0" w:after="113"/>
+              <w:rPr/>
+            </w:pPr>
+            <w:r>
+              <w:rPr/>
+              <w:t xml:space="preserve">Janensch (1922:464) erroneously referred diplodocid material from the Tendaguru Formation of Tanzania to </w:t>
+            </w:r>
+            <w:r>
+              <w:rPr>
+                <w:i/>
+                <w:iCs/>
+              </w:rPr>
+              <w:t>Barosaurus</w:t>
+            </w:r>
+            <w:r>
+              <w:rPr/>
+              <w:t xml:space="preserve"> as the new species </w:t>
+            </w:r>
+            <w:r>
+              <w:rPr>
+                <w:i/>
+                <w:iCs/>
+              </w:rPr>
+              <w:t>B</w:t>
+            </w:r>
+            <w:r>
+              <w:rPr/>
+              <w:t xml:space="preserve">. </w:t>
+            </w:r>
+            <w:r>
+              <w:rPr>
+                <w:i/>
+                <w:iCs/>
+              </w:rPr>
+              <w:t>africanus</w:t>
+            </w:r>
+            <w:r>
+              <w:rPr/>
+              <w:t xml:space="preserve"> (now </w:t>
+            </w:r>
+            <w:r>
+              <w:rPr>
+                <w:i/>
+                <w:iCs/>
+              </w:rPr>
+              <w:t>Tornieria africana</w:t>
+            </w:r>
+            <w:r>
+              <w:rPr/>
+              <w:t>).</w:t>
+            </w:r>
+          </w:p>
+        </w:tc>
+      </w:tr>
+      <w:tr>
+        <w:trPr>
+          <w:trHeight w:val="246" w:hRule="atLeast"/>
+        </w:trPr>
+        <w:tc>
+          <w:tcPr>
+            <w:tcW w:w="2212" w:type="dxa"/>
+            <w:tcBorders/>
+          </w:tcPr>
+          <w:p>
+            <w:pPr>
+              <w:pStyle w:val="TableContents"/>
+              <w:spacing w:before="0" w:after="113"/>
+              <w:rPr/>
+            </w:pPr>
+            <w:r>
+              <w:rPr/>
+              <w:t>1922</w:t>
+            </w:r>
+          </w:p>
+        </w:tc>
+        <w:tc>
+          <w:tcPr>
+            <w:tcW w:w="7426" w:type="dxa"/>
+            <w:tcBorders/>
+          </w:tcPr>
+          <w:p>
+            <w:pPr>
+              <w:pStyle w:val="TableContents"/>
+              <w:spacing w:before="0" w:after="113"/>
+              <w:rPr/>
+            </w:pPr>
+            <w:r>
+              <w:rPr/>
+              <w:t xml:space="preserve">Two diplodocine skeletons were partially excavated from the Carnegie quarry (now Dinosaur National Monument). One of these, designated #340 was thought at that time to be </w:t>
+            </w:r>
+            <w:r>
+              <w:rPr>
+                <w:i/>
+                <w:iCs/>
+              </w:rPr>
+              <w:t>Diplodocus</w:t>
+            </w:r>
+            <w:r>
+              <w:rPr/>
+              <w:t>. Earl Douglass took most of it to the University of Utah, but parts of its tail were sent to the Carnegie Museum.</w:t>
+            </w:r>
+          </w:p>
+        </w:tc>
+      </w:tr>
+      <w:tr>
+        <w:trPr>
+          <w:trHeight w:val="246" w:hRule="atLeast"/>
+        </w:trPr>
+        <w:tc>
+          <w:tcPr>
+            <w:tcW w:w="2212" w:type="dxa"/>
+            <w:tcBorders/>
+          </w:tcPr>
+          <w:p>
+            <w:pPr>
+              <w:pStyle w:val="TableContents"/>
+              <w:spacing w:before="0" w:after="113"/>
+              <w:rPr/>
+            </w:pPr>
+            <w:r>
+              <w:rPr/>
+              <w:t>XXX</w:t>
+            </w:r>
+          </w:p>
+        </w:tc>
+        <w:tc>
+          <w:tcPr>
+            <w:tcW w:w="7426" w:type="dxa"/>
+            <w:tcBorders/>
+          </w:tcPr>
+          <w:p>
+            <w:pPr>
+              <w:pStyle w:val="TableContents"/>
+              <w:spacing w:before="0" w:after="113"/>
+              <w:rPr/>
+            </w:pPr>
+            <w:r>
+              <w:rPr/>
+              <w:t xml:space="preserve">The neck of #340 was sent to the Smithsonian to provide material for a </w:t>
+            </w:r>
+            <w:r>
+              <w:rPr>
+                <w:i/>
+                <w:iCs/>
+              </w:rPr>
+              <w:t>Diplodocus</w:t>
+            </w:r>
+            <w:r>
+              <w:rPr/>
+              <w:t xml:space="preserve"> skeletal mount based on USNM 10865.</w:t>
+            </w:r>
+          </w:p>
+        </w:tc>
+      </w:tr>
+      <w:tr>
+        <w:trPr>
+          <w:trHeight w:val="246" w:hRule="atLeast"/>
+        </w:trPr>
+        <w:tc>
+          <w:tcPr>
+            <w:tcW w:w="2212" w:type="dxa"/>
+            <w:tcBorders/>
+          </w:tcPr>
+          <w:p>
+            <w:pPr>
+              <w:pStyle w:val="TableContents"/>
+              <w:spacing w:before="0" w:after="113"/>
+              <w:rPr/>
+            </w:pPr>
+            <w:r>
+              <w:rPr/>
+              <w:t>XXX</w:t>
+            </w:r>
+          </w:p>
+        </w:tc>
+        <w:tc>
+          <w:tcPr>
+            <w:tcW w:w="7426" w:type="dxa"/>
+            <w:tcBorders/>
+          </w:tcPr>
+          <w:p>
+            <w:pPr>
+              <w:pStyle w:val="TableContents"/>
+              <w:spacing w:before="0" w:after="113"/>
+              <w:rPr/>
+            </w:pPr>
+            <w:r>
+              <w:rPr/>
+              <w:t xml:space="preserve">When prepared, the neck sent to the Smithsonian proved to belong not to </w:t>
+            </w:r>
+            <w:r>
+              <w:rPr>
+                <w:i/>
+                <w:iCs/>
+              </w:rPr>
+              <w:t>Diplodocus</w:t>
+            </w:r>
+            <w:r>
+              <w:rPr/>
+              <w:t xml:space="preserve"> but to </w:t>
+            </w:r>
+            <w:r>
+              <w:rPr>
+                <w:i/>
+                <w:iCs/>
+              </w:rPr>
+              <w:t>Barosaurus</w:t>
+            </w:r>
+            <w:r>
+              <w:rPr/>
+              <w:t>.</w:t>
+            </w:r>
+          </w:p>
+        </w:tc>
+      </w:tr>
+      <w:tr>
+        <w:trPr>
+          <w:trHeight w:val="246" w:hRule="atLeast"/>
+        </w:trPr>
+        <w:tc>
+          <w:tcPr>
+            <w:tcW w:w="2212" w:type="dxa"/>
+            <w:tcBorders/>
+          </w:tcPr>
+          <w:p>
+            <w:pPr>
+              <w:pStyle w:val="TableContents"/>
+              <w:spacing w:before="0" w:after="113"/>
+              <w:rPr/>
+            </w:pPr>
+            <w:r>
+              <w:rPr/>
+              <w:t>1929</w:t>
+            </w:r>
+          </w:p>
+        </w:tc>
+        <w:tc>
+          <w:tcPr>
+            <w:tcW w:w="7426" w:type="dxa"/>
+            <w:tcBorders/>
+          </w:tcPr>
+          <w:p>
+            <w:pPr>
+              <w:pStyle w:val="TableContents"/>
+              <w:spacing w:before="0" w:after="113"/>
+              <w:rPr/>
+            </w:pPr>
+            <w:r>
+              <w:rPr/>
+              <w:t>Barnum Brown realised that the Smithsonian neck and the Carnegie tail belonged to the same individual as the partial skeleton at the University of Utah. He acquired all three three portions of this skeleton and reunited them the the American Museum of Natural History (AMNH) in New York. The reunited skeleton was given the specimen number AMNH 6341.</w:t>
+            </w:r>
+          </w:p>
+        </w:tc>
+      </w:tr>
+      <w:tr>
+        <w:trPr>
+          <w:trHeight w:val="246" w:hRule="atLeast"/>
+        </w:trPr>
+        <w:tc>
+          <w:tcPr>
+            <w:tcW w:w="2212" w:type="dxa"/>
+            <w:tcBorders/>
+          </w:tcPr>
+          <w:p>
+            <w:pPr>
+              <w:pStyle w:val="TableContents"/>
+              <w:spacing w:before="0" w:after="113"/>
+              <w:rPr/>
+            </w:pPr>
+            <w:r>
+              <w:rPr/>
+              <w:t>1931</w:t>
+            </w:r>
+          </w:p>
+        </w:tc>
+        <w:tc>
+          <w:tcPr>
+            <w:tcW w:w="7426" w:type="dxa"/>
+            <w:tcBorders/>
+          </w:tcPr>
+          <w:p>
+            <w:pPr>
+              <w:pStyle w:val="TableContents"/>
+              <w:spacing w:before="0" w:after="113"/>
+              <w:rPr/>
+            </w:pPr>
+            <w:r>
+              <w:rPr/>
+              <w:t>Work began on the Roosevelt Memorial Hall that is the main entrance to the AMNH. It was completed in 1936.</w:t>
+            </w:r>
+          </w:p>
+        </w:tc>
+      </w:tr>
+      <w:tr>
+        <w:trPr>
+          <w:trHeight w:val="246" w:hRule="atLeast"/>
+        </w:trPr>
+        <w:tc>
+          <w:tcPr>
+            <w:tcW w:w="2212" w:type="dxa"/>
+            <w:tcBorders/>
+          </w:tcPr>
+          <w:p>
+            <w:pPr>
+              <w:pStyle w:val="TableContents"/>
+              <w:spacing w:before="0" w:after="113"/>
+              <w:rPr/>
+            </w:pPr>
+            <w:r>
+              <w:rPr/>
+              <w:t>17 April 1939</w:t>
+            </w:r>
+          </w:p>
+        </w:tc>
+        <w:tc>
+          <w:tcPr>
+            <w:tcW w:w="7426" w:type="dxa"/>
+            <w:tcBorders/>
+          </w:tcPr>
+          <w:p>
+            <w:pPr>
+              <w:pStyle w:val="TableContents"/>
+              <w:spacing w:before="0" w:after="113"/>
+              <w:rPr/>
+            </w:pPr>
+            <w:r>
+              <w:rPr/>
+              <w:t>The presacral vertebrae and some limb bones of AMNH 6341 were exhibited in the Hall of Early Dinosaurs.</w:t>
+            </w:r>
+          </w:p>
+        </w:tc>
+      </w:tr>
+      <w:tr>
+        <w:trPr>
+          <w:trHeight w:val="246" w:hRule="atLeast"/>
+        </w:trPr>
+        <w:tc>
+          <w:tcPr>
+            <w:tcW w:w="2212" w:type="dxa"/>
+            <w:tcBorders/>
+          </w:tcPr>
+          <w:p>
+            <w:pPr>
+              <w:pStyle w:val="TableContents"/>
+              <w:spacing w:before="0" w:after="113"/>
+              <w:rPr/>
+            </w:pPr>
+            <w:r>
+              <w:rPr/>
+              <w:t>Early 1950s</w:t>
+            </w:r>
+          </w:p>
+        </w:tc>
+        <w:tc>
+          <w:tcPr>
+            <w:tcW w:w="7426" w:type="dxa"/>
+            <w:tcBorders/>
+          </w:tcPr>
+          <w:p>
+            <w:pPr>
+              <w:pStyle w:val="TableContents"/>
+              <w:spacing w:before="0" w:after="113"/>
+              <w:rPr/>
+            </w:pPr>
+            <w:r>
+              <w:rPr/>
+              <w:t>The AMNH 6341 elements were removed from display as part of Edwin H. Colbert’s renovation of the galleries.</w:t>
+            </w:r>
+          </w:p>
+        </w:tc>
+      </w:tr>
+      <w:tr>
+        <w:trPr>
+          <w:trHeight w:val="246" w:hRule="atLeast"/>
+        </w:trPr>
+        <w:tc>
+          <w:tcPr>
+            <w:tcW w:w="2212" w:type="dxa"/>
+            <w:tcBorders/>
+          </w:tcPr>
+          <w:p>
+            <w:pPr>
+              <w:pStyle w:val="TableContents"/>
+              <w:spacing w:before="0" w:after="113"/>
+              <w:rPr/>
+            </w:pPr>
+            <w:r>
+              <w:rPr/>
+              <w:t>1952</w:t>
+            </w:r>
+          </w:p>
+        </w:tc>
+        <w:tc>
+          <w:tcPr>
+            <w:tcW w:w="7426" w:type="dxa"/>
+            <w:tcBorders/>
+          </w:tcPr>
+          <w:p>
+            <w:pPr>
+              <w:pStyle w:val="TableContents"/>
+              <w:spacing w:before="0" w:after="113"/>
+              <w:rPr/>
+            </w:pPr>
+            <w:r>
+              <w:rPr/>
+              <w:t xml:space="preserve">The original Carnegie </w:t>
+            </w:r>
+            <w:r>
+              <w:rPr>
+                <w:i/>
+                <w:iCs/>
+              </w:rPr>
+              <w:t>Diplodocus</w:t>
+            </w:r>
+            <w:r>
+              <w:rPr/>
+              <w:t xml:space="preserve"> molds, having been used ten times by the Carnegie museum to create plaster casts from museums around the world, were donated to the Utah Field House of Natural History in Vernal, Utah.</w:t>
+            </w:r>
+          </w:p>
+        </w:tc>
+      </w:tr>
+      <w:tr>
+        <w:trPr>
+          <w:trHeight w:val="246" w:hRule="atLeast"/>
+        </w:trPr>
+        <w:tc>
+          <w:tcPr>
+            <w:tcW w:w="2212" w:type="dxa"/>
+            <w:tcBorders/>
+          </w:tcPr>
+          <w:p>
+            <w:pPr>
+              <w:pStyle w:val="TableContents"/>
+              <w:spacing w:before="0" w:after="113"/>
+              <w:rPr/>
+            </w:pPr>
+            <w:r>
+              <w:rPr/>
+              <w:t>8 June, 1957</w:t>
+            </w:r>
+          </w:p>
+        </w:tc>
+        <w:tc>
+          <w:tcPr>
+            <w:tcW w:w="7426" w:type="dxa"/>
+            <w:tcBorders/>
+          </w:tcPr>
+          <w:p>
+            <w:pPr>
+              <w:pStyle w:val="TableContents"/>
+              <w:spacing w:before="0" w:after="113"/>
+              <w:rPr/>
+            </w:pPr>
+            <w:r>
+              <w:rPr/>
+              <w:t xml:space="preserve">A concrete </w:t>
+            </w:r>
+            <w:r>
+              <w:rPr>
+                <w:i/>
+                <w:iCs/>
+              </w:rPr>
+              <w:t>Diplodocus</w:t>
+            </w:r>
+            <w:r>
+              <w:rPr/>
+              <w:t xml:space="preserve"> cast made from these molds is unveiled outside the Utah Field House.</w:t>
+            </w:r>
+          </w:p>
+        </w:tc>
+      </w:tr>
+      <w:tr>
+        <w:trPr>
+          <w:trHeight w:val="246" w:hRule="atLeast"/>
+        </w:trPr>
+        <w:tc>
+          <w:tcPr>
+            <w:tcW w:w="2212" w:type="dxa"/>
+            <w:tcBorders/>
+          </w:tcPr>
+          <w:p>
+            <w:pPr>
+              <w:pStyle w:val="TableContents"/>
+              <w:spacing w:before="0" w:after="113"/>
+              <w:rPr/>
+            </w:pPr>
+            <w:r>
+              <w:rPr/>
+              <w:t>1970</w:t>
+            </w:r>
+          </w:p>
+        </w:tc>
+        <w:tc>
+          <w:tcPr>
+            <w:tcW w:w="7426" w:type="dxa"/>
+            <w:tcBorders/>
+          </w:tcPr>
+          <w:p>
+            <w:pPr>
+              <w:pStyle w:val="TableContents"/>
+              <w:spacing w:before="0" w:after="113"/>
+              <w:rPr/>
+            </w:pPr>
+            <w:r>
+              <w:rPr/>
+              <w:t>Eugene S. Gaffney succeeded Colbert as curator of the fossil reptile collection at the AMNH.</w:t>
+            </w:r>
+          </w:p>
+        </w:tc>
+      </w:tr>
+      <w:tr>
+        <w:trPr>
+          <w:trHeight w:val="246" w:hRule="atLeast"/>
+        </w:trPr>
+        <w:tc>
+          <w:tcPr>
+            <w:tcW w:w="2212" w:type="dxa"/>
+            <w:tcBorders/>
+          </w:tcPr>
+          <w:p>
+            <w:pPr>
+              <w:pStyle w:val="TableContents"/>
+              <w:spacing w:before="0" w:after="113"/>
+              <w:rPr/>
+            </w:pPr>
+            <w:r>
+              <w:rPr/>
+              <w:t>1977</w:t>
+            </w:r>
+          </w:p>
+        </w:tc>
+        <w:tc>
+          <w:tcPr>
+            <w:tcW w:w="7426" w:type="dxa"/>
+            <w:tcBorders/>
+          </w:tcPr>
+          <w:p>
+            <w:pPr>
+              <w:pStyle w:val="TableContents"/>
+              <w:spacing w:before="0" w:after="113"/>
+              <w:rPr/>
+            </w:pPr>
+            <w:r>
+              <w:rPr/>
+              <w:t>Peter May began working with skeletal mounts at the Royal Ontario Museum.</w:t>
+            </w:r>
+          </w:p>
+        </w:tc>
+      </w:tr>
+      <w:tr>
+        <w:trPr>
+          <w:trHeight w:val="246" w:hRule="atLeast"/>
+        </w:trPr>
+        <w:tc>
+          <w:tcPr>
+            <w:tcW w:w="2212" w:type="dxa"/>
+            <w:tcBorders/>
+          </w:tcPr>
+          <w:p>
+            <w:pPr>
+              <w:pStyle w:val="TableContents"/>
+              <w:spacing w:before="0" w:after="113"/>
+              <w:rPr/>
+            </w:pPr>
+            <w:r>
+              <w:rPr/>
+              <w:t>1978</w:t>
+            </w:r>
+          </w:p>
+        </w:tc>
+        <w:tc>
+          <w:tcPr>
+            <w:tcW w:w="7426" w:type="dxa"/>
+            <w:tcBorders/>
+          </w:tcPr>
+          <w:p>
+            <w:pPr>
+              <w:pStyle w:val="TableContents"/>
+              <w:spacing w:before="0" w:after="113"/>
+              <w:rPr/>
+            </w:pPr>
+            <w:r>
+              <w:rPr/>
+              <w:t xml:space="preserve">Gregory S. Paul painted </w:t>
+            </w:r>
+            <w:r>
+              <w:rPr>
+                <w:i/>
+                <w:iCs/>
+              </w:rPr>
+              <w:t>Ambush at Como Creek</w:t>
+            </w:r>
+            <w:r>
+              <w:rPr/>
+              <w:t xml:space="preserve">, a widely reproduced piece that depicts rearing Diplodocus individuals under attack from </w:t>
+            </w:r>
+            <w:r>
+              <w:rPr>
+                <w:i/>
+                <w:iCs/>
+              </w:rPr>
+              <w:t>Allosaurus</w:t>
+            </w:r>
+            <w:r>
+              <w:rPr/>
+              <w:t>.</w:t>
+            </w:r>
+          </w:p>
+        </w:tc>
+      </w:tr>
+      <w:tr>
+        <w:trPr>
+          <w:trHeight w:val="246" w:hRule="atLeast"/>
+        </w:trPr>
+        <w:tc>
+          <w:tcPr>
+            <w:tcW w:w="2212" w:type="dxa"/>
+            <w:tcBorders/>
+          </w:tcPr>
+          <w:p>
+            <w:pPr>
+              <w:pStyle w:val="TableContents"/>
+              <w:spacing w:before="0" w:after="113"/>
+              <w:rPr/>
+            </w:pPr>
+            <w:r>
+              <w:rPr/>
+              <w:t>1986</w:t>
+            </w:r>
+          </w:p>
+        </w:tc>
+        <w:tc>
+          <w:tcPr>
+            <w:tcW w:w="7426" w:type="dxa"/>
+            <w:tcBorders/>
+          </w:tcPr>
+          <w:p>
+            <w:pPr>
+              <w:pStyle w:val="TableContents"/>
+              <w:spacing w:before="0" w:after="113"/>
+              <w:rPr/>
+            </w:pPr>
+            <w:r>
+              <w:rPr/>
+              <w:t>The AMNH began planning an extensive renovation of its fossil halls.</w:t>
+            </w:r>
+          </w:p>
+        </w:tc>
+      </w:tr>
+      <w:tr>
+        <w:trPr>
+          <w:trHeight w:val="246" w:hRule="atLeast"/>
+        </w:trPr>
+        <w:tc>
+          <w:tcPr>
+            <w:tcW w:w="2212" w:type="dxa"/>
+            <w:tcBorders/>
+          </w:tcPr>
+          <w:p>
+            <w:pPr>
+              <w:pStyle w:val="TableContents"/>
+              <w:spacing w:before="0" w:after="113"/>
+              <w:rPr/>
+            </w:pPr>
+            <w:r>
+              <w:rPr/>
+              <w:t>1989</w:t>
+            </w:r>
+          </w:p>
+        </w:tc>
+        <w:tc>
+          <w:tcPr>
+            <w:tcW w:w="7426" w:type="dxa"/>
+            <w:tcBorders/>
+          </w:tcPr>
+          <w:p>
+            <w:pPr>
+              <w:pStyle w:val="TableContents"/>
+              <w:spacing w:before="0" w:after="113"/>
+              <w:rPr/>
+            </w:pPr>
+            <w:r>
+              <w:rPr/>
+              <w:t xml:space="preserve">Jim Madsen’s company Dinolab unmounted concrete </w:t>
+            </w:r>
+            <w:r>
+              <w:rPr>
+                <w:i/>
+                <w:iCs/>
+              </w:rPr>
+              <w:t>Diplodocus</w:t>
+            </w:r>
+            <w:r>
+              <w:rPr/>
+              <w:t xml:space="preserve"> of Vernal, used it to create second-generation molds, and created a new, lightweight cast for the Field House’s new building.</w:t>
+            </w:r>
+          </w:p>
+        </w:tc>
+      </w:tr>
+      <w:tr>
+        <w:trPr>
+          <w:trHeight w:val="246" w:hRule="atLeast"/>
+        </w:trPr>
+        <w:tc>
+          <w:tcPr>
+            <w:tcW w:w="2212" w:type="dxa"/>
+            <w:tcBorders/>
+          </w:tcPr>
+          <w:p>
+            <w:pPr>
+              <w:pStyle w:val="TableContents"/>
+              <w:spacing w:before="0" w:after="113"/>
+              <w:rPr/>
+            </w:pPr>
+            <w:r>
+              <w:rPr/>
+              <w:t>1990</w:t>
+            </w:r>
+          </w:p>
+        </w:tc>
+        <w:tc>
+          <w:tcPr>
+            <w:tcW w:w="7426" w:type="dxa"/>
+            <w:tcBorders/>
+          </w:tcPr>
+          <w:p>
+            <w:pPr>
+              <w:pStyle w:val="TableContents"/>
+              <w:spacing w:before="0" w:after="113"/>
+              <w:rPr/>
+            </w:pPr>
+            <w:r>
+              <w:rPr/>
+              <w:t>Peter May went full time with his company Research Casting International (RCI).</w:t>
+            </w:r>
+          </w:p>
+        </w:tc>
+      </w:tr>
+      <w:tr>
+        <w:trPr>
+          <w:trHeight w:val="246" w:hRule="atLeast"/>
+        </w:trPr>
+        <w:tc>
+          <w:tcPr>
+            <w:tcW w:w="2212" w:type="dxa"/>
+            <w:tcBorders/>
+          </w:tcPr>
+          <w:p>
+            <w:pPr>
+              <w:pStyle w:val="TableContents"/>
+              <w:spacing w:before="0" w:after="113"/>
+              <w:rPr/>
+            </w:pPr>
+            <w:r>
+              <w:rPr/>
+              <w:t>28 March 1990</w:t>
+            </w:r>
+          </w:p>
+        </w:tc>
+        <w:tc>
+          <w:tcPr>
+            <w:tcW w:w="7426" w:type="dxa"/>
+            <w:tcBorders/>
+          </w:tcPr>
+          <w:p>
+            <w:pPr>
+              <w:pStyle w:val="TableContents"/>
+              <w:spacing w:before="0" w:after="113"/>
+              <w:rPr/>
+            </w:pPr>
+            <w:r>
+              <w:rPr/>
+              <w:t xml:space="preserve">A formal agreement was made between AMNH and RCI for the project to mount a cast of </w:t>
+            </w:r>
+            <w:r>
+              <w:rPr>
+                <w:i/>
+                <w:iCs/>
+              </w:rPr>
+              <w:t>Barosaurus</w:t>
+            </w:r>
+            <w:r>
+              <w:rPr/>
+              <w:t xml:space="preserve"> AMNH 6341.</w:t>
+            </w:r>
+          </w:p>
+        </w:tc>
+      </w:tr>
+      <w:tr>
+        <w:trPr>
+          <w:trHeight w:val="246" w:hRule="atLeast"/>
+        </w:trPr>
+        <w:tc>
+          <w:tcPr>
+            <w:tcW w:w="2212" w:type="dxa"/>
+            <w:tcBorders/>
+          </w:tcPr>
+          <w:p>
+            <w:pPr>
+              <w:pStyle w:val="TableContents"/>
+              <w:spacing w:before="0" w:after="113"/>
+              <w:rPr/>
+            </w:pPr>
+            <w:r>
+              <w:rPr/>
+              <w:t>Fall 1990</w:t>
+            </w:r>
+          </w:p>
+        </w:tc>
+        <w:tc>
+          <w:tcPr>
+            <w:tcW w:w="7426" w:type="dxa"/>
+            <w:tcBorders/>
+          </w:tcPr>
+          <w:p>
+            <w:pPr>
+              <w:pStyle w:val="TableContents"/>
+              <w:spacing w:before="0" w:after="113"/>
+              <w:rPr/>
+            </w:pPr>
+            <w:r>
+              <w:rPr/>
+              <w:t xml:space="preserve">RCI took the repaired and cleaned </w:t>
+            </w:r>
+            <w:r>
+              <w:rPr>
+                <w:i/>
+                <w:iCs/>
+              </w:rPr>
+              <w:t>Barosaurus</w:t>
+            </w:r>
+            <w:r>
+              <w:rPr/>
+              <w:t xml:space="preserve"> fossils from New York to Toronto.</w:t>
+            </w:r>
+          </w:p>
+        </w:tc>
+      </w:tr>
+      <w:tr>
+        <w:trPr>
+          <w:trHeight w:val="246" w:hRule="atLeast"/>
+        </w:trPr>
+        <w:tc>
+          <w:tcPr>
+            <w:tcW w:w="2212" w:type="dxa"/>
+            <w:tcBorders/>
+          </w:tcPr>
+          <w:p>
+            <w:pPr>
+              <w:pStyle w:val="TableContents"/>
+              <w:spacing w:before="0" w:after="113"/>
+              <w:rPr/>
+            </w:pPr>
+            <w:r>
+              <w:rPr/>
+              <w:t>Late 1990/early 1991</w:t>
+            </w:r>
+          </w:p>
+        </w:tc>
+        <w:tc>
+          <w:tcPr>
+            <w:tcW w:w="7426" w:type="dxa"/>
+            <w:tcBorders/>
+          </w:tcPr>
+          <w:p>
+            <w:pPr>
+              <w:pStyle w:val="TableContents"/>
+              <w:spacing w:before="0" w:after="113"/>
+              <w:rPr/>
+            </w:pPr>
+            <w:r>
+              <w:rPr/>
+              <w:t xml:space="preserve">RCI created casts of the </w:t>
+            </w:r>
+            <w:r>
+              <w:rPr>
+                <w:i/>
+                <w:iCs/>
+              </w:rPr>
+              <w:t>Barosaurus</w:t>
+            </w:r>
+            <w:r>
+              <w:rPr/>
+              <w:t xml:space="preserve"> elements and filled in the gaps with second generation Carnegie </w:t>
+            </w:r>
+            <w:r>
+              <w:rPr>
+                <w:i/>
+                <w:iCs/>
+              </w:rPr>
+              <w:t>Diplodocus</w:t>
+            </w:r>
+            <w:r>
+              <w:rPr/>
+              <w:t xml:space="preserve"> casts from Dinolab.</w:t>
+            </w:r>
+          </w:p>
+        </w:tc>
+      </w:tr>
+      <w:tr>
+        <w:trPr>
+          <w:trHeight w:val="246" w:hRule="atLeast"/>
+        </w:trPr>
+        <w:tc>
+          <w:tcPr>
+            <w:tcW w:w="2212" w:type="dxa"/>
+            <w:tcBorders/>
+          </w:tcPr>
+          <w:p>
+            <w:pPr>
+              <w:pStyle w:val="TableContents"/>
+              <w:spacing w:before="0" w:after="113"/>
+              <w:rPr/>
+            </w:pPr>
+            <w:r>
+              <w:rPr/>
+              <w:t>Spring 1991</w:t>
+            </w:r>
+          </w:p>
+        </w:tc>
+        <w:tc>
+          <w:tcPr>
+            <w:tcW w:w="7426" w:type="dxa"/>
+            <w:tcBorders/>
+          </w:tcPr>
+          <w:p>
+            <w:pPr>
+              <w:pStyle w:val="TableContents"/>
+              <w:spacing w:before="0" w:after="113"/>
+              <w:rPr/>
+            </w:pPr>
+            <w:r>
+              <w:rPr/>
+              <w:t xml:space="preserve">A test erection of the rearing </w:t>
+            </w:r>
+            <w:r>
+              <w:rPr>
+                <w:i/>
+                <w:iCs/>
+              </w:rPr>
+              <w:t>Barosaurus</w:t>
+            </w:r>
+            <w:r>
+              <w:rPr/>
+              <w:t xml:space="preserve"> mount was carried out on Toronto.</w:t>
+            </w:r>
+          </w:p>
+        </w:tc>
+      </w:tr>
+      <w:tr>
+        <w:trPr>
+          <w:trHeight w:val="246" w:hRule="atLeast"/>
+        </w:trPr>
+        <w:tc>
+          <w:tcPr>
+            <w:tcW w:w="2212" w:type="dxa"/>
+            <w:tcBorders/>
+          </w:tcPr>
+          <w:p>
+            <w:pPr>
+              <w:pStyle w:val="TableContents"/>
+              <w:spacing w:before="0" w:after="113"/>
+              <w:rPr/>
+            </w:pPr>
+            <w:r>
+              <w:rPr/>
+              <w:t>Summer 1991</w:t>
+            </w:r>
+          </w:p>
+        </w:tc>
+        <w:tc>
+          <w:tcPr>
+            <w:tcW w:w="7426" w:type="dxa"/>
+            <w:tcBorders/>
+          </w:tcPr>
+          <w:p>
+            <w:pPr>
+              <w:pStyle w:val="TableContents"/>
+              <w:spacing w:before="0" w:after="113"/>
+              <w:rPr/>
+            </w:pPr>
+            <w:r>
+              <w:rPr/>
+              <w:t>Gene Gaffney and Peter May found a site in northeastern Montana that could be molded and cast to provide the base that the skeletons.</w:t>
+            </w:r>
+          </w:p>
+        </w:tc>
+      </w:tr>
+      <w:tr>
+        <w:trPr>
+          <w:trHeight w:val="246" w:hRule="atLeast"/>
+        </w:trPr>
+        <w:tc>
+          <w:tcPr>
+            <w:tcW w:w="2212" w:type="dxa"/>
+            <w:tcBorders/>
+          </w:tcPr>
+          <w:p>
+            <w:pPr>
+              <w:pStyle w:val="TableContents"/>
+              <w:spacing w:before="0" w:after="113"/>
+              <w:rPr/>
+            </w:pPr>
+            <w:r>
+              <w:rPr/>
+              <w:t>November 1991</w:t>
+            </w:r>
+          </w:p>
+        </w:tc>
+        <w:tc>
+          <w:tcPr>
+            <w:tcW w:w="7426" w:type="dxa"/>
+            <w:tcBorders/>
+          </w:tcPr>
+          <w:p>
+            <w:pPr>
+              <w:pStyle w:val="TableContents"/>
+              <w:spacing w:before="0" w:after="113"/>
+              <w:rPr/>
+            </w:pPr>
+            <w:r>
+              <w:rPr/>
+              <w:t>The work in Toronto was complete, and the completed exhibit was transported to New York.</w:t>
+            </w:r>
+          </w:p>
+        </w:tc>
+      </w:tr>
+      <w:tr>
+        <w:trPr>
+          <w:trHeight w:val="246" w:hRule="atLeast"/>
+        </w:trPr>
+        <w:tc>
+          <w:tcPr>
+            <w:tcW w:w="2212" w:type="dxa"/>
+            <w:tcBorders/>
+          </w:tcPr>
+          <w:p>
+            <w:pPr>
+              <w:pStyle w:val="TableContents"/>
+              <w:spacing w:before="0" w:after="113"/>
+              <w:rPr/>
+            </w:pPr>
+            <w:r>
+              <w:rPr/>
+              <w:t>29 November 1991</w:t>
+            </w:r>
+          </w:p>
+        </w:tc>
+        <w:tc>
+          <w:tcPr>
+            <w:tcW w:w="7426" w:type="dxa"/>
+            <w:tcBorders/>
+          </w:tcPr>
+          <w:p>
+            <w:pPr>
+              <w:pStyle w:val="TableContents"/>
+              <w:spacing w:before="0" w:after="113"/>
+              <w:rPr/>
+            </w:pPr>
+            <w:r>
+              <w:rPr/>
+              <w:t xml:space="preserve">The John Gurche painting prepared for the exhibit appeared on the front cover of </w:t>
+            </w:r>
+            <w:r>
+              <w:rPr>
+                <w:i/>
+                <w:iCs/>
+              </w:rPr>
+              <w:t>New York Newsday</w:t>
+            </w:r>
+            <w:r>
+              <w:rPr/>
+              <w:t>.</w:t>
+            </w:r>
+          </w:p>
+        </w:tc>
+      </w:tr>
+      <w:tr>
+        <w:trPr>
+          <w:trHeight w:val="246" w:hRule="atLeast"/>
+        </w:trPr>
+        <w:tc>
+          <w:tcPr>
+            <w:tcW w:w="2212" w:type="dxa"/>
+            <w:tcBorders/>
+          </w:tcPr>
+          <w:p>
+            <w:pPr>
+              <w:pStyle w:val="TableContents"/>
+              <w:spacing w:before="0" w:after="113"/>
+              <w:rPr/>
+            </w:pPr>
+            <w:r>
+              <w:rPr/>
+              <w:t>3 December 1991</w:t>
+            </w:r>
+          </w:p>
+        </w:tc>
+        <w:tc>
+          <w:tcPr>
+            <w:tcW w:w="7426" w:type="dxa"/>
+            <w:tcBorders/>
+          </w:tcPr>
+          <w:p>
+            <w:pPr>
+              <w:pStyle w:val="TableContents"/>
+              <w:spacing w:before="0" w:after="113"/>
+              <w:rPr/>
+            </w:pPr>
+            <w:r>
+              <w:rPr/>
+              <w:t xml:space="preserve">The completed exhibit — rearing adult and hiding juvenile </w:t>
+            </w:r>
+            <w:r>
+              <w:rPr>
+                <w:i/>
+                <w:iCs/>
+              </w:rPr>
+              <w:t>Barosaurus</w:t>
+            </w:r>
+            <w:r>
+              <w:rPr/>
+              <w:t xml:space="preserve">, and running </w:t>
+            </w:r>
+            <w:r>
+              <w:rPr>
+                <w:i/>
+                <w:iCs/>
+              </w:rPr>
+              <w:t>Allosaurus</w:t>
+            </w:r>
+            <w:r>
+              <w:rPr/>
+              <w:t xml:space="preserve"> — was unveiled to select guests.</w:t>
+            </w:r>
+          </w:p>
+        </w:tc>
+      </w:tr>
+      <w:tr>
+        <w:trPr>
+          <w:trHeight w:val="246" w:hRule="atLeast"/>
+        </w:trPr>
+        <w:tc>
+          <w:tcPr>
+            <w:tcW w:w="2212" w:type="dxa"/>
+            <w:tcBorders/>
+          </w:tcPr>
+          <w:p>
+            <w:pPr>
+              <w:pStyle w:val="TableContents"/>
+              <w:spacing w:before="0" w:after="113"/>
+              <w:rPr/>
+            </w:pPr>
+            <w:r>
+              <w:rPr/>
+              <w:t>4 December 1991</w:t>
+            </w:r>
+          </w:p>
+        </w:tc>
+        <w:tc>
+          <w:tcPr>
+            <w:tcW w:w="7426" w:type="dxa"/>
+            <w:tcBorders/>
+          </w:tcPr>
+          <w:p>
+            <w:pPr>
+              <w:pStyle w:val="TableContents"/>
+              <w:spacing w:before="0" w:after="113"/>
+              <w:rPr/>
+            </w:pPr>
+            <w:r>
+              <w:rPr/>
+              <w:t>The exhibit was opened to the public.</w:t>
+            </w:r>
+          </w:p>
+        </w:tc>
+      </w:tr>
+      <w:tr>
+        <w:trPr>
+          <w:trHeight w:val="246" w:hRule="atLeast"/>
+        </w:trPr>
+        <w:tc>
+          <w:tcPr>
+            <w:tcW w:w="2212" w:type="dxa"/>
+            <w:tcBorders/>
+          </w:tcPr>
+          <w:p>
+            <w:pPr>
+              <w:pStyle w:val="TableContents"/>
+              <w:spacing w:before="0" w:after="113"/>
+              <w:rPr/>
+            </w:pPr>
+            <w:r>
+              <w:rPr/>
+              <w:t>2005</w:t>
+            </w:r>
+          </w:p>
+        </w:tc>
+        <w:tc>
+          <w:tcPr>
+            <w:tcW w:w="7426" w:type="dxa"/>
+            <w:tcBorders/>
+          </w:tcPr>
+          <w:p>
+            <w:pPr>
+              <w:pStyle w:val="TableContents"/>
+              <w:spacing w:before="0" w:after="113"/>
+              <w:rPr/>
+            </w:pPr>
+            <w:r>
+              <w:rPr/>
+              <w:t xml:space="preserve">McIntosh’s (2005) paper on </w:t>
+            </w:r>
+            <w:r>
+              <w:rPr>
+                <w:i/>
+                <w:iCs/>
+              </w:rPr>
+              <w:t>Barosaurus</w:t>
+            </w:r>
+            <w:r>
+              <w:rPr/>
+              <w:t xml:space="preserve"> included the first scientific description of AMNH 6341.</w:t>
+            </w:r>
+          </w:p>
+        </w:tc>
+      </w:tr>
+      <w:tr>
+        <w:trPr>
+          <w:trHeight w:val="246" w:hRule="atLeast"/>
+        </w:trPr>
+        <w:tc>
+          <w:tcPr>
+            <w:tcW w:w="2212" w:type="dxa"/>
+            <w:tcBorders/>
+          </w:tcPr>
+          <w:p>
+            <w:pPr>
+              <w:pStyle w:val="TableContents"/>
+              <w:spacing w:before="0" w:after="113"/>
+              <w:rPr/>
+            </w:pPr>
+            <w:r>
+              <w:rPr/>
+              <w:t>2007</w:t>
+            </w:r>
+          </w:p>
+        </w:tc>
+        <w:tc>
+          <w:tcPr>
+            <w:tcW w:w="7426" w:type="dxa"/>
+            <w:tcBorders/>
+          </w:tcPr>
+          <w:p>
+            <w:pPr>
+              <w:pStyle w:val="TableContents"/>
+              <w:spacing w:before="0" w:after="113"/>
+              <w:rPr/>
+            </w:pPr>
+            <w:r>
+              <w:rPr/>
+              <w:t>David Evans realised ROM 3670 (a “</w:t>
+            </w:r>
+            <w:r>
+              <w:rPr>
+                <w:i/>
+                <w:iCs/>
+              </w:rPr>
+              <w:t>Diplodocus</w:t>
+            </w:r>
+            <w:r>
+              <w:rPr/>
+              <w:t xml:space="preserve">” traded from the Carnegie Museum around 1962) was actually </w:t>
+            </w:r>
+            <w:r>
+              <w:rPr>
+                <w:i/>
+                <w:iCs/>
+              </w:rPr>
+              <w:t>Barosaurus</w:t>
+            </w:r>
+            <w:r>
+              <w:rPr/>
+              <w:t>.</w:t>
+            </w:r>
+          </w:p>
+        </w:tc>
+      </w:tr>
+      <w:tr>
+        <w:trPr>
+          <w:trHeight w:val="246" w:hRule="atLeast"/>
+        </w:trPr>
+        <w:tc>
+          <w:tcPr>
+            <w:tcW w:w="2212" w:type="dxa"/>
+            <w:tcBorders/>
+          </w:tcPr>
+          <w:p>
+            <w:pPr>
+              <w:pStyle w:val="TableContents"/>
+              <w:spacing w:before="0" w:after="113"/>
+              <w:rPr/>
+            </w:pPr>
+            <w:r>
+              <w:rPr/>
+              <w:t>5 December 2007</w:t>
+            </w:r>
+          </w:p>
+        </w:tc>
+        <w:tc>
+          <w:tcPr>
+            <w:tcW w:w="7426" w:type="dxa"/>
+            <w:tcBorders/>
+          </w:tcPr>
+          <w:p>
+            <w:pPr>
+              <w:pStyle w:val="TableContents"/>
+              <w:spacing w:before="0" w:after="113"/>
+              <w:rPr/>
+            </w:pPr>
+            <w:r>
+              <w:rPr/>
+              <w:t>ROM 3670 (“Gordo”) was unveiled in Toronto, having been mounted by RCI.</w:t>
+            </w:r>
+          </w:p>
+        </w:tc>
+      </w:tr>
+    </w:tbl>
+    <w:p>
+      <w:pPr>
+        <w:pStyle w:val="BodyText"/>
+        <w:spacing w:before="0" w:after="140"/>
         <w:rPr/>
       </w:pPr>
       <w:r>
@@ -9768,6 +11591,30 @@
     </w:pPr>
     <w:rPr/>
   </w:style>
+  <w:style w:type="paragraph" w:styleId="TableContents">
+    <w:name w:val="Table Contents"/>
+    <w:basedOn w:val="Normal"/>
+    <w:qFormat/>
+    <w:pPr>
+      <w:widowControl w:val="false"/>
+      <w:suppressLineNumbers/>
+      <w:spacing w:before="0" w:after="113"/>
+    </w:pPr>
+    <w:rPr/>
+  </w:style>
+  <w:style w:type="paragraph" w:styleId="TableHeading">
+    <w:name w:val="Table Heading"/>
+    <w:basedOn w:val="TableContents"/>
+    <w:qFormat/>
+    <w:pPr>
+      <w:suppressLineNumbers/>
+      <w:jc w:val="left"/>
+    </w:pPr>
+    <w:rPr>
+      <w:b/>
+      <w:bCs/>
+    </w:rPr>
+  </w:style>
 </w:styles>
 </file>
 

</xml_diff>

<commit_message>
Fix typo and historical error
</commit_message>
<xml_diff>
--- a/TaylorEtAl-mounted-barosaurus.docx
+++ b/TaylorEtAl-mounted-barosaurus.docx
@@ -72,7 +72,7 @@
           <w:i w:val="false"/>
           <w:iCs w:val="false"/>
         </w:rPr>
-        <w:t xml:space="preserve"> (corresponding author)f</w:t>
+        <w:t xml:space="preserve"> (corresponding author)</w:t>
       </w:r>
     </w:p>
     <w:p>
@@ -155,6 +155,8 @@
       </w:r>
       <w:r>
         <w:rPr>
+          <w:b w:val="false"/>
+          <w:bCs w:val="false"/>
           <w:i w:val="false"/>
           <w:iCs w:val="false"/>
         </w:rPr>
@@ -163,6 +165,8 @@
       <w:bookmarkStart w:id="0" w:name="__DdeLink__2703_3823776798"/>
       <w:r>
         <w:rPr>
+          <w:b w:val="false"/>
+          <w:bCs w:val="false"/>
           <w:i w:val="false"/>
           <w:iCs w:val="false"/>
         </w:rPr>
@@ -172,6 +176,8 @@
         <w:r>
           <w:rPr>
             <w:rStyle w:val="Hyperlink"/>
+            <w:b w:val="false"/>
+            <w:bCs w:val="false"/>
             <w:i w:val="false"/>
             <w:iCs w:val="false"/>
           </w:rPr>
@@ -1125,15 +1131,7 @@
       </w:r>
       <w:r>
         <w:rPr/>
-        <w:t xml:space="preserve"> </w:t>
-      </w:r>
-      <w:r>
-        <w:rPr/>
-        <w:t xml:space="preserve">(Table 1), </w:t>
-      </w:r>
-      <w:r>
-        <w:rPr/>
-        <w:t xml:space="preserve">and consider the composition of the mounted </w:t>
+        <w:t xml:space="preserve"> (Table 1), and consider the composition of the mounted </w:t>
       </w:r>
       <w:r>
         <w:rPr>
@@ -2255,7 +2253,7 @@
     </w:p>
     <w:p>
       <w:pPr>
-        <w:pStyle w:val="BlockQuotation"/>
+        <w:pStyle w:val="BlockQuotationuser"/>
         <w:rPr/>
       </w:pPr>
       <w:r>
@@ -2818,7 +2816,7 @@
     </w:p>
     <w:p>
       <w:pPr>
-        <w:pStyle w:val="BlockQuotation"/>
+        <w:pStyle w:val="BlockQuotationuser"/>
         <w:rPr/>
       </w:pPr>
       <w:r>
@@ -3953,7 +3951,7 @@
       <w:bookmarkEnd w:id="22"/>
       <w:r>
         <w:rPr/>
-        <w:t>A short history of a rearing sauropods</w:t>
+        <w:t>A short history of rearing sauropods</w:t>
       </w:r>
     </w:p>
     <w:p>
@@ -3963,7 +3961,23 @@
       </w:pPr>
       <w:r>
         <w:rPr/>
-        <w:t xml:space="preserve">The notion of rearing sauropods has a long heritage. The first ever life restoration featuring sauropods is Charles R. Knight’s 1897 drawing, created under the supervision of E. D. Cope, appearing in Ballou (1897:20) and reproduced in Osborn and Mook (1921:figure 127). This shows several </w:t>
+        <w:t xml:space="preserve">The notion of rearing sauropods has a long heritage. The </w:t>
+      </w:r>
+      <w:r>
+        <w:rPr/>
+        <w:t xml:space="preserve">one of earliest </w:t>
+      </w:r>
+      <w:r>
+        <w:rPr/>
+        <w:t>life restoration</w:t>
+      </w:r>
+      <w:r>
+        <w:rPr/>
+        <w:t>s</w:t>
+      </w:r>
+      <w:r>
+        <w:rPr/>
+        <w:t xml:space="preserve"> featuring sauropods is Charles R. Knight’s 1897 drawing, created under the supervision of E. D. Cope, appearing in Ballou (1897:20) and reproduced in Osborn and Mook (1921:figure 127). This shows several </w:t>
       </w:r>
       <w:r>
         <w:rPr>
@@ -7743,7 +7757,7 @@
     </w:p>
     <w:p>
       <w:pPr>
-        <w:pStyle w:val="BlockQuotation"/>
+        <w:pStyle w:val="BlockQuotationuser"/>
         <w:rPr/>
       </w:pPr>
       <w:r>
@@ -7776,7 +7790,7 @@
         <w:pStyle w:val="FigureCaption"/>
         <w:widowControl/>
         <w:suppressAutoHyphens w:val="true"/>
-        <w:overflowPunct w:val="false"/>
+        <w:overflowPunct w:val="true"/>
         <w:bidi w:val="0"/>
         <w:spacing w:lineRule="auto" w:line="276" w:before="0" w:after="142"/>
         <w:ind w:hanging="0" w:left="283" w:right="0"/>
@@ -8094,11 +8108,7 @@
       </w:pPr>
       <w:r>
         <w:rPr/>
-        <w:t>Table</w:t>
-      </w:r>
-      <w:r>
-        <w:rPr/>
-        <w:t>s</w:t>
+        <w:t>Tables</w:t>
       </w:r>
     </w:p>
     <w:p>
@@ -8146,8 +8156,8 @@
         </w:tblCellMar>
       </w:tblPr>
       <w:tblGrid>
-        <w:gridCol w:w="2212"/>
-        <w:gridCol w:w="7426"/>
+        <w:gridCol w:w="2211"/>
+        <w:gridCol w:w="7427"/>
       </w:tblGrid>
       <w:tr>
         <w:trPr>
@@ -8155,7 +8165,7 @@
         </w:trPr>
         <w:tc>
           <w:tcPr>
-            <w:tcW w:w="2212" w:type="dxa"/>
+            <w:tcW w:w="2211" w:type="dxa"/>
             <w:tcBorders/>
           </w:tcPr>
           <w:p>
@@ -8172,7 +8182,7 @@
         </w:tc>
         <w:tc>
           <w:tcPr>
-            <w:tcW w:w="7426" w:type="dxa"/>
+            <w:tcW w:w="7427" w:type="dxa"/>
             <w:tcBorders/>
           </w:tcPr>
           <w:p>
@@ -8194,7 +8204,7 @@
         </w:trPr>
         <w:tc>
           <w:tcPr>
-            <w:tcW w:w="2212" w:type="dxa"/>
+            <w:tcW w:w="2211" w:type="dxa"/>
             <w:tcBorders/>
           </w:tcPr>
           <w:p>
@@ -8211,7 +8221,7 @@
         </w:tc>
         <w:tc>
           <w:tcPr>
-            <w:tcW w:w="7426" w:type="dxa"/>
+            <w:tcW w:w="7427" w:type="dxa"/>
             <w:tcBorders/>
           </w:tcPr>
           <w:p>
@@ -8246,7 +8256,7 @@
         </w:trPr>
         <w:tc>
           <w:tcPr>
-            <w:tcW w:w="2212" w:type="dxa"/>
+            <w:tcW w:w="2211" w:type="dxa"/>
             <w:tcBorders/>
           </w:tcPr>
           <w:p>
@@ -8263,7 +8273,7 @@
         </w:tc>
         <w:tc>
           <w:tcPr>
-            <w:tcW w:w="7426" w:type="dxa"/>
+            <w:tcW w:w="7427" w:type="dxa"/>
             <w:tcBorders/>
           </w:tcPr>
           <w:p>
@@ -8276,11 +8286,7 @@
             </w:pPr>
             <w:r>
               <w:rPr/>
-              <w:t xml:space="preserve">O. C. Marsh visited the site with J. B. Hatcher, and collected part of the tail </w:t>
-            </w:r>
-            <w:r>
-              <w:rPr/>
-              <w:t>for the Yale Peabody Museum (YPM).</w:t>
+              <w:t>O. C. Marsh visited the site with J. B. Hatcher, and collected part of the tail for the Yale Peabody Museum (YPM).</w:t>
             </w:r>
           </w:p>
         </w:tc>
@@ -8291,7 +8297,7 @@
         </w:trPr>
         <w:tc>
           <w:tcPr>
-            <w:tcW w:w="2212" w:type="dxa"/>
+            <w:tcW w:w="2211" w:type="dxa"/>
             <w:tcBorders/>
           </w:tcPr>
           <w:p>
@@ -8308,7 +8314,7 @@
         </w:tc>
         <w:tc>
           <w:tcPr>
-            <w:tcW w:w="7426" w:type="dxa"/>
+            <w:tcW w:w="7427" w:type="dxa"/>
             <w:tcBorders/>
           </w:tcPr>
           <w:p>
@@ -8330,19 +8336,7 @@
             </w:r>
             <w:r>
               <w:rPr/>
-              <w:t>b</w:t>
-            </w:r>
-            <w:r>
-              <w:rPr/>
-              <w:t xml:space="preserve">ased on six caudal vertebrae and a chevron from </w:t>
-            </w:r>
-            <w:r>
-              <w:rPr/>
-              <w:t>the</w:t>
-            </w:r>
-            <w:r>
-              <w:rPr/>
-              <w:t xml:space="preserve"> initial excavation.</w:t>
+              <w:t>based on six caudal vertebrae and a chevron from the initial excavation.</w:t>
             </w:r>
           </w:p>
         </w:tc>
@@ -8353,7 +8347,7 @@
         </w:trPr>
         <w:tc>
           <w:tcPr>
-            <w:tcW w:w="2212" w:type="dxa"/>
+            <w:tcW w:w="2211" w:type="dxa"/>
             <w:tcBorders/>
           </w:tcPr>
           <w:p>
@@ -8370,7 +8364,7 @@
         </w:tc>
         <w:tc>
           <w:tcPr>
-            <w:tcW w:w="7426" w:type="dxa"/>
+            <w:tcW w:w="7427" w:type="dxa"/>
             <w:tcBorders/>
           </w:tcPr>
           <w:p>
@@ -8381,23 +8375,7 @@
             </w:pPr>
             <w:r>
               <w:rPr/>
-              <w:t>Marsh sen</w:t>
-            </w:r>
-            <w:r>
-              <w:rPr/>
-              <w:t xml:space="preserve">t </w:t>
-            </w:r>
-            <w:r>
-              <w:rPr/>
-              <w:t xml:space="preserve">George Wieland </w:t>
-            </w:r>
-            <w:r>
-              <w:rPr/>
-              <w:t xml:space="preserve">to collect the </w:t>
-            </w:r>
-            <w:r>
-              <w:rPr/>
-              <w:t>rest of the skeleton.</w:t>
+              <w:t>Marsh sent George Wieland to collect the rest of the skeleton.</w:t>
             </w:r>
           </w:p>
         </w:tc>
@@ -8408,7 +8386,7 @@
         </w:trPr>
         <w:tc>
           <w:tcPr>
-            <w:tcW w:w="2212" w:type="dxa"/>
+            <w:tcW w:w="2211" w:type="dxa"/>
             <w:tcBorders/>
           </w:tcPr>
           <w:p>
@@ -8425,7 +8403,7 @@
         </w:tc>
         <w:tc>
           <w:tcPr>
-            <w:tcW w:w="7426" w:type="dxa"/>
+            <w:tcW w:w="7427" w:type="dxa"/>
             <w:tcBorders/>
           </w:tcPr>
           <w:p>
@@ -8436,19 +8414,7 @@
             </w:pPr>
             <w:r>
               <w:rPr/>
-              <w:t>First published s</w:t>
-            </w:r>
-            <w:r>
-              <w:rPr/>
-              <w:t xml:space="preserve">cientific support for the plausibility of rearing: Osborn (1899:213) wrote that the tail of Diplodocus “functioned as a lever to </w:t>
-            </w:r>
-            <w:r>
-              <w:rPr/>
-              <w:t xml:space="preserve">[…] </w:t>
-            </w:r>
-            <w:r>
-              <w:rPr/>
-              <w:t>raise the entire forward portion of the body upwards.”</w:t>
+              <w:t>First published scientific support for the plausibility of rearing: Osborn (1899:213) wrote that the tail of Diplodocus “functioned as a lever to […] raise the entire forward portion of the body upwards.”</w:t>
             </w:r>
           </w:p>
         </w:tc>
@@ -8459,7 +8425,7 @@
         </w:trPr>
         <w:tc>
           <w:tcPr>
-            <w:tcW w:w="2212" w:type="dxa"/>
+            <w:tcW w:w="2211" w:type="dxa"/>
             <w:tcBorders/>
           </w:tcPr>
           <w:p>
@@ -8476,7 +8442,7 @@
         </w:tc>
         <w:tc>
           <w:tcPr>
-            <w:tcW w:w="7426" w:type="dxa"/>
+            <w:tcW w:w="7427" w:type="dxa"/>
             <w:tcBorders/>
           </w:tcPr>
           <w:p>
@@ -8487,19 +8453,7 @@
             </w:pPr>
             <w:r>
               <w:rPr/>
-              <w:t xml:space="preserve">Charles R. </w:t>
-            </w:r>
-            <w:r>
-              <w:rPr/>
-              <w:t>Knight paint</w:t>
-            </w:r>
-            <w:r>
-              <w:rPr/>
-              <w:t xml:space="preserve">ed a </w:t>
-            </w:r>
-            <w:r>
-              <w:rPr/>
-              <w:t xml:space="preserve">rearing </w:t>
+              <w:t xml:space="preserve">Charles R. Knight painted a rearing </w:t>
             </w:r>
             <w:r>
               <w:rPr>
@@ -8521,7 +8475,7 @@
         </w:trPr>
         <w:tc>
           <w:tcPr>
-            <w:tcW w:w="2212" w:type="dxa"/>
+            <w:tcW w:w="2211" w:type="dxa"/>
             <w:tcBorders/>
           </w:tcPr>
           <w:p>
@@ -8538,7 +8492,7 @@
         </w:tc>
         <w:tc>
           <w:tcPr>
-            <w:tcW w:w="7426" w:type="dxa"/>
+            <w:tcW w:w="7427" w:type="dxa"/>
             <w:tcBorders/>
           </w:tcPr>
           <w:p>
@@ -8560,19 +8514,7 @@
             </w:r>
             <w:r>
               <w:rPr/>
-              <w:t xml:space="preserve"> holotype </w:t>
-            </w:r>
-            <w:r>
-              <w:rPr/>
-              <w:t xml:space="preserve">YPM 429 was fully prepared; Richard S. Lull </w:t>
-            </w:r>
-            <w:r>
-              <w:rPr/>
-              <w:t>gave</w:t>
-            </w:r>
-            <w:r>
-              <w:rPr/>
-              <w:t xml:space="preserve"> a presentation of the specimen at the eighth annual meeting of the Paleontological Society in Albany, NY.</w:t>
+              <w:t xml:space="preserve"> holotype YPM 429 was fully prepared; Richard S. Lull gave a presentation of the specimen at the eighth annual meeting of the Paleontological Society in Albany, NY.</w:t>
             </w:r>
           </w:p>
         </w:tc>
@@ -8583,7 +8525,7 @@
         </w:trPr>
         <w:tc>
           <w:tcPr>
-            <w:tcW w:w="2212" w:type="dxa"/>
+            <w:tcW w:w="2211" w:type="dxa"/>
             <w:tcBorders/>
           </w:tcPr>
           <w:p>
@@ -8600,7 +8542,7 @@
         </w:tc>
         <w:tc>
           <w:tcPr>
-            <w:tcW w:w="7426" w:type="dxa"/>
+            <w:tcW w:w="7427" w:type="dxa"/>
             <w:tcBorders/>
           </w:tcPr>
           <w:p>
@@ -8622,7 +8564,7 @@
         </w:trPr>
         <w:tc>
           <w:tcPr>
-            <w:tcW w:w="2212" w:type="dxa"/>
+            <w:tcW w:w="2211" w:type="dxa"/>
             <w:tcBorders/>
           </w:tcPr>
           <w:p>
@@ -8639,7 +8581,7 @@
         </w:tc>
         <w:tc>
           <w:tcPr>
-            <w:tcW w:w="7426" w:type="dxa"/>
+            <w:tcW w:w="7427" w:type="dxa"/>
             <w:tcBorders/>
           </w:tcPr>
           <w:p>
@@ -8661,7 +8603,7 @@
         </w:trPr>
         <w:tc>
           <w:tcPr>
-            <w:tcW w:w="2212" w:type="dxa"/>
+            <w:tcW w:w="2211" w:type="dxa"/>
             <w:tcBorders/>
           </w:tcPr>
           <w:p>
@@ -8678,7 +8620,7 @@
         </w:tc>
         <w:tc>
           <w:tcPr>
-            <w:tcW w:w="7426" w:type="dxa"/>
+            <w:tcW w:w="7427" w:type="dxa"/>
             <w:tcBorders/>
           </w:tcPr>
           <w:p>
@@ -8744,7 +8686,7 @@
         </w:trPr>
         <w:tc>
           <w:tcPr>
-            <w:tcW w:w="2212" w:type="dxa"/>
+            <w:tcW w:w="2211" w:type="dxa"/>
             <w:tcBorders/>
           </w:tcPr>
           <w:p>
@@ -8761,7 +8703,7 @@
         </w:tc>
         <w:tc>
           <w:tcPr>
-            <w:tcW w:w="7426" w:type="dxa"/>
+            <w:tcW w:w="7427" w:type="dxa"/>
             <w:tcBorders/>
           </w:tcPr>
           <w:p>
@@ -8794,7 +8736,7 @@
         </w:trPr>
         <w:tc>
           <w:tcPr>
-            <w:tcW w:w="2212" w:type="dxa"/>
+            <w:tcW w:w="2211" w:type="dxa"/>
             <w:tcBorders/>
           </w:tcPr>
           <w:p>
@@ -8811,7 +8753,7 @@
         </w:tc>
         <w:tc>
           <w:tcPr>
-            <w:tcW w:w="7426" w:type="dxa"/>
+            <w:tcW w:w="7427" w:type="dxa"/>
             <w:tcBorders/>
           </w:tcPr>
           <w:p>
@@ -8844,7 +8786,7 @@
         </w:trPr>
         <w:tc>
           <w:tcPr>
-            <w:tcW w:w="2212" w:type="dxa"/>
+            <w:tcW w:w="2211" w:type="dxa"/>
             <w:tcBorders/>
           </w:tcPr>
           <w:p>
@@ -8861,7 +8803,7 @@
         </w:tc>
         <w:tc>
           <w:tcPr>
-            <w:tcW w:w="7426" w:type="dxa"/>
+            <w:tcW w:w="7427" w:type="dxa"/>
             <w:tcBorders/>
           </w:tcPr>
           <w:p>
@@ -8905,7 +8847,7 @@
         </w:trPr>
         <w:tc>
           <w:tcPr>
-            <w:tcW w:w="2212" w:type="dxa"/>
+            <w:tcW w:w="2211" w:type="dxa"/>
             <w:tcBorders/>
           </w:tcPr>
           <w:p>
@@ -8922,7 +8864,7 @@
         </w:tc>
         <w:tc>
           <w:tcPr>
-            <w:tcW w:w="7426" w:type="dxa"/>
+            <w:tcW w:w="7427" w:type="dxa"/>
             <w:tcBorders/>
           </w:tcPr>
           <w:p>
@@ -8944,7 +8886,7 @@
         </w:trPr>
         <w:tc>
           <w:tcPr>
-            <w:tcW w:w="2212" w:type="dxa"/>
+            <w:tcW w:w="2211" w:type="dxa"/>
             <w:tcBorders/>
           </w:tcPr>
           <w:p>
@@ -8961,7 +8903,7 @@
         </w:tc>
         <w:tc>
           <w:tcPr>
-            <w:tcW w:w="7426" w:type="dxa"/>
+            <w:tcW w:w="7427" w:type="dxa"/>
             <w:tcBorders/>
           </w:tcPr>
           <w:p>
@@ -8983,7 +8925,7 @@
         </w:trPr>
         <w:tc>
           <w:tcPr>
-            <w:tcW w:w="2212" w:type="dxa"/>
+            <w:tcW w:w="2211" w:type="dxa"/>
             <w:tcBorders/>
           </w:tcPr>
           <w:p>
@@ -9000,7 +8942,7 @@
         </w:tc>
         <w:tc>
           <w:tcPr>
-            <w:tcW w:w="7426" w:type="dxa"/>
+            <w:tcW w:w="7427" w:type="dxa"/>
             <w:tcBorders/>
           </w:tcPr>
           <w:p>
@@ -9022,7 +8964,7 @@
         </w:trPr>
         <w:tc>
           <w:tcPr>
-            <w:tcW w:w="2212" w:type="dxa"/>
+            <w:tcW w:w="2211" w:type="dxa"/>
             <w:tcBorders/>
           </w:tcPr>
           <w:p>
@@ -9039,7 +8981,7 @@
         </w:tc>
         <w:tc>
           <w:tcPr>
-            <w:tcW w:w="7426" w:type="dxa"/>
+            <w:tcW w:w="7427" w:type="dxa"/>
             <w:tcBorders/>
           </w:tcPr>
           <w:p>
@@ -9061,7 +9003,7 @@
         </w:trPr>
         <w:tc>
           <w:tcPr>
-            <w:tcW w:w="2212" w:type="dxa"/>
+            <w:tcW w:w="2211" w:type="dxa"/>
             <w:tcBorders/>
           </w:tcPr>
           <w:p>
@@ -9078,7 +9020,7 @@
         </w:tc>
         <w:tc>
           <w:tcPr>
-            <w:tcW w:w="7426" w:type="dxa"/>
+            <w:tcW w:w="7427" w:type="dxa"/>
             <w:tcBorders/>
           </w:tcPr>
           <w:p>
@@ -9111,7 +9053,7 @@
         </w:trPr>
         <w:tc>
           <w:tcPr>
-            <w:tcW w:w="2212" w:type="dxa"/>
+            <w:tcW w:w="2211" w:type="dxa"/>
             <w:tcBorders/>
           </w:tcPr>
           <w:p>
@@ -9128,7 +9070,7 @@
         </w:tc>
         <w:tc>
           <w:tcPr>
-            <w:tcW w:w="7426" w:type="dxa"/>
+            <w:tcW w:w="7427" w:type="dxa"/>
             <w:tcBorders/>
           </w:tcPr>
           <w:p>
@@ -9161,7 +9103,7 @@
         </w:trPr>
         <w:tc>
           <w:tcPr>
-            <w:tcW w:w="2212" w:type="dxa"/>
+            <w:tcW w:w="2211" w:type="dxa"/>
             <w:tcBorders/>
           </w:tcPr>
           <w:p>
@@ -9178,7 +9120,7 @@
         </w:tc>
         <w:tc>
           <w:tcPr>
-            <w:tcW w:w="7426" w:type="dxa"/>
+            <w:tcW w:w="7427" w:type="dxa"/>
             <w:tcBorders/>
           </w:tcPr>
           <w:p>
@@ -9200,7 +9142,7 @@
         </w:trPr>
         <w:tc>
           <w:tcPr>
-            <w:tcW w:w="2212" w:type="dxa"/>
+            <w:tcW w:w="2211" w:type="dxa"/>
             <w:tcBorders/>
           </w:tcPr>
           <w:p>
@@ -9217,7 +9159,7 @@
         </w:tc>
         <w:tc>
           <w:tcPr>
-            <w:tcW w:w="7426" w:type="dxa"/>
+            <w:tcW w:w="7427" w:type="dxa"/>
             <w:tcBorders/>
           </w:tcPr>
           <w:p>
@@ -9239,7 +9181,7 @@
         </w:trPr>
         <w:tc>
           <w:tcPr>
-            <w:tcW w:w="2212" w:type="dxa"/>
+            <w:tcW w:w="2211" w:type="dxa"/>
             <w:tcBorders/>
           </w:tcPr>
           <w:p>
@@ -9256,7 +9198,7 @@
         </w:tc>
         <w:tc>
           <w:tcPr>
-            <w:tcW w:w="7426" w:type="dxa"/>
+            <w:tcW w:w="7427" w:type="dxa"/>
             <w:tcBorders/>
           </w:tcPr>
           <w:p>
@@ -9300,7 +9242,7 @@
         </w:trPr>
         <w:tc>
           <w:tcPr>
-            <w:tcW w:w="2212" w:type="dxa"/>
+            <w:tcW w:w="2211" w:type="dxa"/>
             <w:tcBorders/>
           </w:tcPr>
           <w:p>
@@ -9317,7 +9259,7 @@
         </w:tc>
         <w:tc>
           <w:tcPr>
-            <w:tcW w:w="7426" w:type="dxa"/>
+            <w:tcW w:w="7427" w:type="dxa"/>
             <w:tcBorders/>
           </w:tcPr>
           <w:p>
@@ -9339,7 +9281,7 @@
         </w:trPr>
         <w:tc>
           <w:tcPr>
-            <w:tcW w:w="2212" w:type="dxa"/>
+            <w:tcW w:w="2211" w:type="dxa"/>
             <w:tcBorders/>
           </w:tcPr>
           <w:p>
@@ -9356,7 +9298,7 @@
         </w:tc>
         <w:tc>
           <w:tcPr>
-            <w:tcW w:w="7426" w:type="dxa"/>
+            <w:tcW w:w="7427" w:type="dxa"/>
             <w:tcBorders/>
           </w:tcPr>
           <w:p>
@@ -9389,7 +9331,7 @@
         </w:trPr>
         <w:tc>
           <w:tcPr>
-            <w:tcW w:w="2212" w:type="dxa"/>
+            <w:tcW w:w="2211" w:type="dxa"/>
             <w:tcBorders/>
           </w:tcPr>
           <w:p>
@@ -9406,7 +9348,7 @@
         </w:tc>
         <w:tc>
           <w:tcPr>
-            <w:tcW w:w="7426" w:type="dxa"/>
+            <w:tcW w:w="7427" w:type="dxa"/>
             <w:tcBorders/>
           </w:tcPr>
           <w:p>
@@ -9428,7 +9370,7 @@
         </w:trPr>
         <w:tc>
           <w:tcPr>
-            <w:tcW w:w="2212" w:type="dxa"/>
+            <w:tcW w:w="2211" w:type="dxa"/>
             <w:tcBorders/>
           </w:tcPr>
           <w:p>
@@ -9445,7 +9387,7 @@
         </w:tc>
         <w:tc>
           <w:tcPr>
-            <w:tcW w:w="7426" w:type="dxa"/>
+            <w:tcW w:w="7427" w:type="dxa"/>
             <w:tcBorders/>
           </w:tcPr>
           <w:p>
@@ -9478,7 +9420,7 @@
         </w:trPr>
         <w:tc>
           <w:tcPr>
-            <w:tcW w:w="2212" w:type="dxa"/>
+            <w:tcW w:w="2211" w:type="dxa"/>
             <w:tcBorders/>
           </w:tcPr>
           <w:p>
@@ -9495,7 +9437,7 @@
         </w:tc>
         <w:tc>
           <w:tcPr>
-            <w:tcW w:w="7426" w:type="dxa"/>
+            <w:tcW w:w="7427" w:type="dxa"/>
             <w:tcBorders/>
           </w:tcPr>
           <w:p>
@@ -9528,7 +9470,7 @@
         </w:trPr>
         <w:tc>
           <w:tcPr>
-            <w:tcW w:w="2212" w:type="dxa"/>
+            <w:tcW w:w="2211" w:type="dxa"/>
             <w:tcBorders/>
           </w:tcPr>
           <w:p>
@@ -9545,7 +9487,7 @@
         </w:tc>
         <w:tc>
           <w:tcPr>
-            <w:tcW w:w="7426" w:type="dxa"/>
+            <w:tcW w:w="7427" w:type="dxa"/>
             <w:tcBorders/>
           </w:tcPr>
           <w:p>
@@ -9589,7 +9531,7 @@
         </w:trPr>
         <w:tc>
           <w:tcPr>
-            <w:tcW w:w="2212" w:type="dxa"/>
+            <w:tcW w:w="2211" w:type="dxa"/>
             <w:tcBorders/>
           </w:tcPr>
           <w:p>
@@ -9606,7 +9548,7 @@
         </w:tc>
         <w:tc>
           <w:tcPr>
-            <w:tcW w:w="7426" w:type="dxa"/>
+            <w:tcW w:w="7427" w:type="dxa"/>
             <w:tcBorders/>
           </w:tcPr>
           <w:p>
@@ -9639,7 +9581,7 @@
         </w:trPr>
         <w:tc>
           <w:tcPr>
-            <w:tcW w:w="2212" w:type="dxa"/>
+            <w:tcW w:w="2211" w:type="dxa"/>
             <w:tcBorders/>
           </w:tcPr>
           <w:p>
@@ -9656,7 +9598,7 @@
         </w:tc>
         <w:tc>
           <w:tcPr>
-            <w:tcW w:w="7426" w:type="dxa"/>
+            <w:tcW w:w="7427" w:type="dxa"/>
             <w:tcBorders/>
           </w:tcPr>
           <w:p>
@@ -9678,7 +9620,7 @@
         </w:trPr>
         <w:tc>
           <w:tcPr>
-            <w:tcW w:w="2212" w:type="dxa"/>
+            <w:tcW w:w="2211" w:type="dxa"/>
             <w:tcBorders/>
           </w:tcPr>
           <w:p>
@@ -9695,7 +9637,7 @@
         </w:tc>
         <w:tc>
           <w:tcPr>
-            <w:tcW w:w="7426" w:type="dxa"/>
+            <w:tcW w:w="7427" w:type="dxa"/>
             <w:tcBorders/>
           </w:tcPr>
           <w:p>
@@ -9717,7 +9659,7 @@
         </w:trPr>
         <w:tc>
           <w:tcPr>
-            <w:tcW w:w="2212" w:type="dxa"/>
+            <w:tcW w:w="2211" w:type="dxa"/>
             <w:tcBorders/>
           </w:tcPr>
           <w:p>
@@ -9734,7 +9676,7 @@
         </w:tc>
         <w:tc>
           <w:tcPr>
-            <w:tcW w:w="7426" w:type="dxa"/>
+            <w:tcW w:w="7427" w:type="dxa"/>
             <w:tcBorders/>
           </w:tcPr>
           <w:p>
@@ -9767,7 +9709,7 @@
         </w:trPr>
         <w:tc>
           <w:tcPr>
-            <w:tcW w:w="2212" w:type="dxa"/>
+            <w:tcW w:w="2211" w:type="dxa"/>
             <w:tcBorders/>
           </w:tcPr>
           <w:p>
@@ -9784,7 +9726,7 @@
         </w:tc>
         <w:tc>
           <w:tcPr>
-            <w:tcW w:w="7426" w:type="dxa"/>
+            <w:tcW w:w="7427" w:type="dxa"/>
             <w:tcBorders/>
           </w:tcPr>
           <w:p>
@@ -9828,7 +9770,7 @@
         </w:trPr>
         <w:tc>
           <w:tcPr>
-            <w:tcW w:w="2212" w:type="dxa"/>
+            <w:tcW w:w="2211" w:type="dxa"/>
             <w:tcBorders/>
           </w:tcPr>
           <w:p>
@@ -9845,7 +9787,7 @@
         </w:tc>
         <w:tc>
           <w:tcPr>
-            <w:tcW w:w="7426" w:type="dxa"/>
+            <w:tcW w:w="7427" w:type="dxa"/>
             <w:tcBorders/>
           </w:tcPr>
           <w:p>
@@ -9867,7 +9809,7 @@
         </w:trPr>
         <w:tc>
           <w:tcPr>
-            <w:tcW w:w="2212" w:type="dxa"/>
+            <w:tcW w:w="2211" w:type="dxa"/>
             <w:tcBorders/>
           </w:tcPr>
           <w:p>
@@ -9884,7 +9826,7 @@
         </w:tc>
         <w:tc>
           <w:tcPr>
-            <w:tcW w:w="7426" w:type="dxa"/>
+            <w:tcW w:w="7427" w:type="dxa"/>
             <w:tcBorders/>
           </w:tcPr>
           <w:p>
@@ -9917,7 +9859,7 @@
         </w:trPr>
         <w:tc>
           <w:tcPr>
-            <w:tcW w:w="2212" w:type="dxa"/>
+            <w:tcW w:w="2211" w:type="dxa"/>
             <w:tcBorders/>
           </w:tcPr>
           <w:p>
@@ -9934,7 +9876,7 @@
         </w:tc>
         <w:tc>
           <w:tcPr>
-            <w:tcW w:w="7426" w:type="dxa"/>
+            <w:tcW w:w="7427" w:type="dxa"/>
             <w:tcBorders/>
           </w:tcPr>
           <w:p>
@@ -9978,7 +9920,7 @@
         </w:trPr>
         <w:tc>
           <w:tcPr>
-            <w:tcW w:w="2212" w:type="dxa"/>
+            <w:tcW w:w="2211" w:type="dxa"/>
             <w:tcBorders/>
           </w:tcPr>
           <w:p>
@@ -9995,7 +9937,7 @@
         </w:tc>
         <w:tc>
           <w:tcPr>
-            <w:tcW w:w="7426" w:type="dxa"/>
+            <w:tcW w:w="7427" w:type="dxa"/>
             <w:tcBorders/>
           </w:tcPr>
           <w:p>
@@ -11251,7 +11193,7 @@
     <w:pPr>
       <w:widowControl/>
       <w:suppressAutoHyphens w:val="true"/>
-      <w:overflowPunct w:val="false"/>
+      <w:overflowPunct w:val="true"/>
       <w:bidi w:val="0"/>
       <w:spacing w:before="0" w:after="0"/>
       <w:ind w:hanging="0" w:left="0" w:right="0"/>
@@ -11358,8 +11300,8 @@
     <w:qFormat/>
     <w:rPr/>
   </w:style>
-  <w:style w:type="character" w:styleId="Bullets">
-    <w:name w:val="Bullets"/>
+  <w:style w:type="character" w:styleId="Bulletsuser">
+    <w:name w:val="Bullets (user)"/>
     <w:qFormat/>
     <w:rPr>
       <w:rFonts w:ascii="OpenSymbol" w:hAnsi="OpenSymbol" w:eastAsia="OpenSymbol" w:cs="OpenSymbol"/>
@@ -11468,8 +11410,8 @@
       <w:i/>
     </w:rPr>
   </w:style>
-  <w:style w:type="paragraph" w:styleId="BlockQuotation">
-    <w:name w:val="Block Quotation"/>
+  <w:style w:type="paragraph" w:styleId="BlockQuotationuser">
+    <w:name w:val="Block Quotation (user)"/>
     <w:basedOn w:val="Normal"/>
     <w:qFormat/>
     <w:pPr>

</xml_diff>